<commit_message>
accept all changes left in word doc to avoid confusion
</commit_message>
<xml_diff>
--- a/content/static/word/CORTEX Interaction Portal - Deployment Guide.docx
+++ b/content/static/word/CORTEX Interaction Portal - Deployment Guide.docx
@@ -2386,92 +2386,71 @@
         <w:t xml:space="preserve">provides a general guide to the </w:t>
       </w:r>
       <w:r>
-        <w:t xml:space="preserve">deployment of the </w:t>
-      </w:r>
-      <w:del w:id="2" w:author="Jonathan Rogers" w:date="2023-02-08T14:37:00Z">
-        <w:r>
-          <w:delText>Cortex UI</w:delText>
-        </w:r>
-      </w:del>
-      <w:del w:id="3" w:author="Jonathan Rogers" w:date="2023-02-08T14:38:00Z">
-        <w:r>
-          <w:delText xml:space="preserve"> solution</w:delText>
-        </w:r>
-      </w:del>
-      <w:r>
-        <w:t>CORTEX</w:t>
-      </w:r>
-      <w:ins w:id="4" w:author="Jonathan Rogers" w:date="2023-02-08T14:38:00Z">
-        <w:r>
-          <w:t xml:space="preserve"> Interaction Portal</w:t>
-        </w:r>
-      </w:ins>
-      <w:r>
-        <w:t>, including the steps to configure and deploy alongside a CORTEX Innovation instance.</w:t>
+        <w:t>deployment of the CORTEX Interaction Portal, including the steps to configure and deploy alongside a CORTEX Innovation instance.</w:t>
       </w:r>
     </w:p>
     <w:p>
       <w:pPr>
         <w:pStyle w:val="PrefaceSubheading"/>
       </w:pPr>
-      <w:bookmarkStart w:id="5" w:name="_Toc103051766"/>
-      <w:bookmarkStart w:id="6" w:name="_Toc104202349"/>
-      <w:bookmarkStart w:id="7" w:name="_Toc123638453"/>
-      <w:bookmarkStart w:id="8" w:name="_Toc131666170"/>
+      <w:bookmarkStart w:id="2" w:name="_Toc103051766"/>
+      <w:bookmarkStart w:id="3" w:name="_Toc104202349"/>
+      <w:bookmarkStart w:id="4" w:name="_Toc123638453"/>
+      <w:bookmarkStart w:id="5" w:name="_Toc131666170"/>
       <w:r>
         <w:t>Audience</w:t>
       </w:r>
+      <w:bookmarkEnd w:id="2"/>
+      <w:bookmarkEnd w:id="3"/>
+      <w:bookmarkEnd w:id="4"/>
       <w:bookmarkEnd w:id="5"/>
+    </w:p>
+    <w:p>
+      <w:bookmarkStart w:id="6" w:name="_Toc103051767"/>
+      <w:bookmarkStart w:id="7" w:name="_Toc104202350"/>
+      <w:r>
+        <w:t xml:space="preserve">This </w:t>
+      </w:r>
+      <w:r>
+        <w:t>document is intended for</w:t>
+      </w:r>
+      <w:r>
+        <w:t xml:space="preserve"> </w:t>
+      </w:r>
+      <w:r>
+        <w:t xml:space="preserve">developers who intend to install the </w:t>
+      </w:r>
+      <w:r>
+        <w:t xml:space="preserve">CORTEX </w:t>
+      </w:r>
+      <w:r>
+        <w:t xml:space="preserve">Interaction Portal alongside a </w:t>
+      </w:r>
+      <w:r>
+        <w:t xml:space="preserve">CORTEX </w:t>
+      </w:r>
+      <w:r>
+        <w:t>Innovation instance.</w:t>
+      </w:r>
+      <w:commentRangeStart w:id="8"/>
+      <w:commentRangeEnd w:id="8"/>
+      <w:r>
+        <w:commentReference w:id="8"/>
+      </w:r>
+    </w:p>
+    <w:p>
+      <w:pPr>
+        <w:pStyle w:val="PrefaceSubheading"/>
+      </w:pPr>
+      <w:bookmarkStart w:id="9" w:name="_Toc123638454"/>
+      <w:bookmarkStart w:id="10" w:name="_Toc131666171"/>
+      <w:r>
+        <w:t>Related Material</w:t>
+      </w:r>
       <w:bookmarkEnd w:id="6"/>
       <w:bookmarkEnd w:id="7"/>
-      <w:bookmarkEnd w:id="8"/>
-    </w:p>
-    <w:p>
-      <w:bookmarkStart w:id="9" w:name="_Toc103051767"/>
-      <w:bookmarkStart w:id="10" w:name="_Toc104202350"/>
-      <w:r>
-        <w:t xml:space="preserve">This </w:t>
-      </w:r>
-      <w:r>
-        <w:t>document is intended for</w:t>
-      </w:r>
-      <w:r>
-        <w:t xml:space="preserve"> </w:t>
-      </w:r>
-      <w:r>
-        <w:t xml:space="preserve">developers who intend to install the </w:t>
-      </w:r>
-      <w:r>
-        <w:t xml:space="preserve">CORTEX </w:t>
-      </w:r>
-      <w:r>
-        <w:t xml:space="preserve">Interaction Portal alongside a </w:t>
-      </w:r>
-      <w:r>
-        <w:t xml:space="preserve">CORTEX </w:t>
-      </w:r>
-      <w:r>
-        <w:t>Innovation instance.</w:t>
-      </w:r>
-      <w:commentRangeStart w:id="11"/>
-      <w:commentRangeEnd w:id="11"/>
-      <w:r>
-        <w:commentReference w:id="11"/>
-      </w:r>
-    </w:p>
-    <w:p>
-      <w:pPr>
-        <w:pStyle w:val="PrefaceSubheading"/>
-      </w:pPr>
-      <w:bookmarkStart w:id="12" w:name="_Toc123638454"/>
-      <w:bookmarkStart w:id="13" w:name="_Toc131666171"/>
-      <w:r>
-        <w:t>Related Material</w:t>
-      </w:r>
       <w:bookmarkEnd w:id="9"/>
       <w:bookmarkEnd w:id="10"/>
-      <w:bookmarkEnd w:id="12"/>
-      <w:bookmarkEnd w:id="13"/>
     </w:p>
     <w:tbl>
       <w:tblPr>
@@ -2521,11 +2500,9 @@
             <w:r>
               <w:t xml:space="preserve">CORTEX </w:t>
             </w:r>
-            <w:ins w:id="14" w:author="Jonathan Rogers" w:date="2023-02-10T10:45:00Z">
-              <w:r>
-                <w:t xml:space="preserve">Interaction Portal </w:t>
-              </w:r>
-            </w:ins>
+            <w:r>
+              <w:t xml:space="preserve">Interaction Portal </w:t>
+            </w:r>
             <w:r>
               <w:t>Developer Guide</w:t>
             </w:r>
@@ -2551,11 +2528,9 @@
             <w:r>
               <w:t xml:space="preserve">CORTEX </w:t>
             </w:r>
-            <w:ins w:id="15" w:author="Jonathan Rogers" w:date="2023-02-10T10:45:00Z">
-              <w:r>
-                <w:t>Interaction Portal Merging Guide</w:t>
-              </w:r>
-            </w:ins>
+            <w:r>
+              <w:t>Interaction Portal Merging Guide</w:t>
+            </w:r>
           </w:p>
         </w:tc>
         <w:tc>
@@ -2581,11 +2556,9 @@
             <w:r>
               <w:t xml:space="preserve">CORTEX </w:t>
             </w:r>
-            <w:ins w:id="16" w:author="Jonathan Rogers" w:date="2023-02-10T10:45:00Z">
-              <w:r>
-                <w:t>Interaction Portal User Guide</w:t>
-              </w:r>
-            </w:ins>
+            <w:r>
+              <w:t>Interaction Portal User Guide</w:t>
+            </w:r>
           </w:p>
         </w:tc>
         <w:tc>
@@ -2654,11 +2627,6 @@
             <w:vAlign w:val="center"/>
           </w:tcPr>
           <w:p>
-            <w:del w:id="17" w:author="Jonathan Rogers" w:date="2023-02-08T14:37:00Z">
-              <w:r>
-                <w:delText>Cortex UI</w:delText>
-              </w:r>
-            </w:del>
             <w:proofErr w:type="spellStart"/>
             <w:r>
               <w:t>Cortex.Interaction.Portal.zip.gpg</w:t>
@@ -2755,12 +2723,12 @@
             <w:vAlign w:val="center"/>
           </w:tcPr>
           <w:p>
-            <w:commentRangeStart w:id="18"/>
+            <w:commentRangeStart w:id="11"/>
             <w:proofErr w:type="spellStart"/>
             <w:r>
               <w:t>Process.Management.Extension.studiopkg</w:t>
             </w:r>
-            <w:commentRangeEnd w:id="18"/>
+            <w:commentRangeEnd w:id="11"/>
             <w:proofErr w:type="spellEnd"/>
             <w:r>
               <w:rPr>
@@ -2768,7 +2736,7 @@
                 <w:rFonts w:ascii="Trebuchet MS" w:eastAsia="Times New Roman" w:hAnsi="Trebuchet MS" w:cs="Times New Roman"/>
                 <w:lang w:eastAsia="en-GB"/>
               </w:rPr>
-              <w:commentReference w:id="18"/>
+              <w:commentReference w:id="11"/>
             </w:r>
           </w:p>
         </w:tc>
@@ -2831,8 +2799,8 @@
       <w:pPr>
         <w:pStyle w:val="PrefaceSubheading"/>
       </w:pPr>
-      <w:bookmarkStart w:id="19" w:name="_Toc123638455"/>
-      <w:bookmarkStart w:id="20" w:name="_Toc131666172"/>
+      <w:bookmarkStart w:id="12" w:name="_Toc123638455"/>
+      <w:bookmarkStart w:id="13" w:name="_Toc131666172"/>
       <w:r>
         <w:t xml:space="preserve">Abbreviations used in this </w:t>
       </w:r>
@@ -2840,8 +2808,8 @@
       <w:r>
         <w:t>Document</w:t>
       </w:r>
-      <w:bookmarkEnd w:id="19"/>
-      <w:bookmarkEnd w:id="20"/>
+      <w:bookmarkEnd w:id="12"/>
+      <w:bookmarkEnd w:id="13"/>
       <w:proofErr w:type="gramEnd"/>
     </w:p>
     <w:tbl>
@@ -3014,54 +2982,42 @@
       <w:pPr>
         <w:pStyle w:val="Heading1"/>
       </w:pPr>
-      <w:bookmarkStart w:id="21" w:name="_Toc130996328"/>
-      <w:bookmarkStart w:id="22" w:name="_Toc142058380"/>
-      <w:bookmarkStart w:id="23" w:name="_Toc143171586"/>
-      <w:bookmarkStart w:id="24" w:name="_Hlk142920278"/>
+      <w:bookmarkStart w:id="14" w:name="_Toc130996328"/>
+      <w:bookmarkStart w:id="15" w:name="_Toc142058380"/>
+      <w:bookmarkStart w:id="16" w:name="_Toc143171586"/>
+      <w:bookmarkStart w:id="17" w:name="_Hlk142920278"/>
       <w:bookmarkEnd w:id="0"/>
       <w:r>
         <w:lastRenderedPageBreak/>
         <w:t>Introduction</w:t>
       </w:r>
-      <w:bookmarkEnd w:id="21"/>
-      <w:bookmarkEnd w:id="22"/>
-      <w:bookmarkEnd w:id="23"/>
+      <w:bookmarkEnd w:id="14"/>
+      <w:bookmarkEnd w:id="15"/>
+      <w:bookmarkEnd w:id="16"/>
     </w:p>
     <w:p>
       <w:pPr>
         <w:pStyle w:val="Heading2"/>
       </w:pPr>
-      <w:bookmarkStart w:id="25" w:name="_Toc130996329"/>
-      <w:bookmarkStart w:id="26" w:name="_Toc142058381"/>
-      <w:bookmarkStart w:id="27" w:name="_Toc143171587"/>
+      <w:bookmarkStart w:id="18" w:name="_Toc130996329"/>
+      <w:bookmarkStart w:id="19" w:name="_Toc142058381"/>
+      <w:bookmarkStart w:id="20" w:name="_Toc143171587"/>
       <w:r>
         <w:t>AppGyver Overview</w:t>
       </w:r>
-      <w:bookmarkEnd w:id="25"/>
-      <w:bookmarkEnd w:id="26"/>
-      <w:bookmarkEnd w:id="27"/>
-    </w:p>
-    <w:p>
-      <w:ins w:id="28" w:author="Jonathan Rogers" w:date="2023-02-08T14:38:00Z">
-        <w:r>
-          <w:t xml:space="preserve">The </w:t>
-        </w:r>
-      </w:ins>
-      <w:del w:id="29" w:author="Jonathan Rogers" w:date="2023-02-08T14:37:00Z">
-        <w:r>
-          <w:delText>Cortex UI</w:delText>
-        </w:r>
-      </w:del>
+      <w:bookmarkEnd w:id="18"/>
+      <w:bookmarkEnd w:id="19"/>
+      <w:bookmarkEnd w:id="20"/>
+    </w:p>
+    <w:p>
+      <w:r>
+        <w:t xml:space="preserve">The </w:t>
+      </w:r>
       <w:r>
         <w:t xml:space="preserve">CORTEX </w:t>
       </w:r>
-      <w:ins w:id="30" w:author="Jonathan Rogers" w:date="2023-02-08T14:37:00Z">
-        <w:r>
-          <w:t>Interaction Portal</w:t>
-        </w:r>
-      </w:ins>
-      <w:r>
-        <w:t xml:space="preserve"> is built using SAP AppGyver: a low-code web (and mobile) application building tool which offers pre-built </w:t>
+      <w:r>
+        <w:t xml:space="preserve">Interaction Portal is built using SAP AppGyver: a low-code web (and mobile) application building tool which offers pre-built </w:t>
       </w:r>
       <w:r>
         <w:rPr>
@@ -3095,7 +3051,7 @@
           <w:sz w:val="24"/>
         </w:rPr>
       </w:pPr>
-      <w:bookmarkStart w:id="31" w:name="_Toc130996330"/>
+      <w:bookmarkStart w:id="21" w:name="_Toc130996330"/>
       <w:r>
         <w:br w:type="page"/>
       </w:r>
@@ -3104,27 +3060,27 @@
       <w:pPr>
         <w:pStyle w:val="Heading2"/>
       </w:pPr>
-      <w:bookmarkStart w:id="32" w:name="_Toc142058382"/>
-      <w:bookmarkStart w:id="33" w:name="_Toc143171588"/>
+      <w:bookmarkStart w:id="22" w:name="_Toc142058382"/>
+      <w:bookmarkStart w:id="23" w:name="_Toc143171588"/>
       <w:r>
         <w:lastRenderedPageBreak/>
         <w:t>High-Level Architecture</w:t>
       </w:r>
-      <w:bookmarkEnd w:id="31"/>
-      <w:bookmarkEnd w:id="32"/>
-      <w:bookmarkEnd w:id="33"/>
+      <w:bookmarkEnd w:id="21"/>
+      <w:bookmarkEnd w:id="22"/>
+      <w:bookmarkEnd w:id="23"/>
     </w:p>
     <w:p>
       <w:pPr>
         <w:pStyle w:val="Heading3"/>
       </w:pPr>
-      <w:bookmarkStart w:id="34" w:name="_Toc130888560"/>
-      <w:bookmarkStart w:id="35" w:name="_Toc130996331"/>
+      <w:bookmarkStart w:id="24" w:name="_Toc130888560"/>
+      <w:bookmarkStart w:id="25" w:name="_Toc130996331"/>
       <w:r>
         <w:t>Single Node</w:t>
       </w:r>
-      <w:bookmarkEnd w:id="34"/>
-      <w:bookmarkEnd w:id="35"/>
+      <w:bookmarkEnd w:id="24"/>
+      <w:bookmarkEnd w:id="25"/>
     </w:p>
     <w:p>
       <w:r>
@@ -3162,7 +3118,7 @@
       </w:r>
     </w:p>
     <w:p>
-      <w:commentRangeStart w:id="36"/>
+      <w:commentRangeStart w:id="26"/>
       <w:r>
         <w:rPr>
           <w:noProof/>
@@ -3205,9 +3161,9 @@
           </wp:inline>
         </w:drawing>
       </w:r>
-      <w:commentRangeEnd w:id="36"/>
-      <w:r>
-        <w:commentReference w:id="36"/>
+      <w:commentRangeEnd w:id="26"/>
+      <w:r>
+        <w:commentReference w:id="26"/>
       </w:r>
     </w:p>
     <w:p>
@@ -3412,14 +3368,14 @@
       <w:pPr>
         <w:pStyle w:val="Heading3"/>
       </w:pPr>
-      <w:bookmarkStart w:id="37" w:name="_Toc130888561"/>
-      <w:bookmarkStart w:id="38" w:name="_Toc130996332"/>
+      <w:bookmarkStart w:id="27" w:name="_Toc130888561"/>
+      <w:bookmarkStart w:id="28" w:name="_Toc130996332"/>
       <w:r>
         <w:lastRenderedPageBreak/>
         <w:t>Multi Node</w:t>
       </w:r>
-      <w:bookmarkEnd w:id="37"/>
-      <w:bookmarkEnd w:id="38"/>
+      <w:bookmarkEnd w:id="27"/>
+      <w:bookmarkEnd w:id="28"/>
     </w:p>
     <w:p>
       <w:r>
@@ -3875,71 +3831,46 @@
       <w:pPr>
         <w:pStyle w:val="Heading1"/>
       </w:pPr>
-      <w:bookmarkStart w:id="39" w:name="_Toc130996333"/>
-      <w:bookmarkStart w:id="40" w:name="_Toc142058383"/>
-      <w:bookmarkStart w:id="41" w:name="_Toc143171589"/>
+      <w:bookmarkStart w:id="29" w:name="_Toc130996333"/>
+      <w:bookmarkStart w:id="30" w:name="_Toc142058383"/>
+      <w:bookmarkStart w:id="31" w:name="_Toc143171589"/>
       <w:r>
         <w:lastRenderedPageBreak/>
         <w:t>Setup and Deployment</w:t>
       </w:r>
-      <w:bookmarkEnd w:id="39"/>
-      <w:bookmarkEnd w:id="40"/>
-      <w:bookmarkEnd w:id="41"/>
+      <w:bookmarkEnd w:id="29"/>
+      <w:bookmarkEnd w:id="30"/>
+      <w:bookmarkEnd w:id="31"/>
     </w:p>
     <w:p>
       <w:pPr>
         <w:spacing w:line="276" w:lineRule="auto"/>
         <w:jc w:val="both"/>
       </w:pPr>
-      <w:del w:id="42" w:author="Jonathan Rogers" w:date="2023-02-08T14:39:00Z">
-        <w:r>
-          <w:delText xml:space="preserve">The </w:delText>
-        </w:r>
-      </w:del>
-      <w:ins w:id="43" w:author="Jonathan Rogers" w:date="2023-02-08T14:39:00Z">
-        <w:r>
-          <w:t xml:space="preserve">Detailed </w:t>
-        </w:r>
-      </w:ins>
-      <w:r>
-        <w:t xml:space="preserve">steps for deploying the </w:t>
-      </w:r>
-      <w:del w:id="44" w:author="Jonathan Rogers" w:date="2023-02-08T14:37:00Z">
-        <w:r>
-          <w:delText>Cortex UI</w:delText>
-        </w:r>
-      </w:del>
-      <w:del w:id="45" w:author="Jonathan Rogers" w:date="2023-02-08T14:38:00Z">
-        <w:r>
-          <w:delText xml:space="preserve"> solution</w:delText>
-        </w:r>
-      </w:del>
+      <w:r>
+        <w:t xml:space="preserve">Detailed steps for deploying the </w:t>
+      </w:r>
       <w:r>
         <w:t xml:space="preserve"> </w:t>
       </w:r>
       <w:r>
         <w:t xml:space="preserve">CORTEX </w:t>
       </w:r>
-      <w:ins w:id="46" w:author="Jonathan Rogers" w:date="2023-02-08T14:38:00Z">
-        <w:r>
-          <w:t>Interaction Portal</w:t>
-        </w:r>
-      </w:ins>
-      <w:r>
-        <w:t xml:space="preserve"> to a host server will be outlined in this section.</w:t>
+      <w:r>
+        <w:t>Interaction Portal to a host server will be outlined in this section.</w:t>
       </w:r>
     </w:p>
     <w:p>
       <w:pPr>
         <w:pStyle w:val="Heading2"/>
       </w:pPr>
-      <w:bookmarkStart w:id="47" w:name="_Toc142058384"/>
-      <w:bookmarkStart w:id="48" w:name="_Toc143171590"/>
+      <w:bookmarkStart w:id="32" w:name="_Toc142058384"/>
+      <w:bookmarkStart w:id="33" w:name="_Toc143171590"/>
       <w:r>
         <w:t>Pre-Requisites</w:t>
       </w:r>
-      <w:bookmarkEnd w:id="47"/>
-      <w:bookmarkEnd w:id="48"/>
+      <w:bookmarkEnd w:id="32"/>
+      <w:bookmarkEnd w:id="33"/>
     </w:p>
     <w:tbl>
       <w:tblPr>
@@ -4355,15 +4286,15 @@
       <w:pPr>
         <w:pStyle w:val="Heading2"/>
       </w:pPr>
-      <w:bookmarkStart w:id="49" w:name="_Toc130996334"/>
-      <w:bookmarkStart w:id="50" w:name="_Toc142058385"/>
-      <w:bookmarkStart w:id="51" w:name="_Toc143171591"/>
+      <w:bookmarkStart w:id="34" w:name="_Toc130996334"/>
+      <w:bookmarkStart w:id="35" w:name="_Toc142058385"/>
+      <w:bookmarkStart w:id="36" w:name="_Toc143171591"/>
       <w:r>
         <w:t>Deployment Package Preparation</w:t>
       </w:r>
-      <w:bookmarkEnd w:id="49"/>
-      <w:bookmarkEnd w:id="50"/>
-      <w:bookmarkEnd w:id="51"/>
+      <w:bookmarkEnd w:id="34"/>
+      <w:bookmarkEnd w:id="35"/>
+      <w:bookmarkEnd w:id="36"/>
     </w:p>
     <w:p>
       <w:proofErr w:type="gramStart"/>
@@ -4389,7 +4320,7 @@
           <w:numId w:val="102"/>
         </w:numPr>
       </w:pPr>
-      <w:commentRangeStart w:id="52"/>
+      <w:commentRangeStart w:id="37"/>
       <w:r>
         <w:t xml:space="preserve">Download </w:t>
       </w:r>
@@ -4399,9 +4330,9 @@
         </w:rPr>
         <w:t>Cortex Innovation 2023.7 - Interaction Portal.zip</w:t>
       </w:r>
-      <w:commentRangeEnd w:id="52"/>
-      <w:r>
-        <w:commentReference w:id="52"/>
+      <w:commentRangeEnd w:id="37"/>
+      <w:r>
+        <w:commentReference w:id="37"/>
       </w:r>
     </w:p>
     <w:p>
@@ -4426,38 +4357,28 @@
       <w:pPr>
         <w:pStyle w:val="Heading2"/>
       </w:pPr>
-      <w:bookmarkStart w:id="53" w:name="_Toc130996335"/>
-      <w:bookmarkStart w:id="54" w:name="_Toc142058386"/>
-      <w:bookmarkStart w:id="55" w:name="_Toc143171592"/>
+      <w:bookmarkStart w:id="38" w:name="_Toc130996335"/>
+      <w:bookmarkStart w:id="39" w:name="_Toc142058386"/>
+      <w:bookmarkStart w:id="40" w:name="_Toc143171592"/>
       <w:r>
         <w:t>AppGyver Account Setup</w:t>
       </w:r>
-      <w:bookmarkEnd w:id="53"/>
-      <w:bookmarkEnd w:id="54"/>
-      <w:bookmarkEnd w:id="55"/>
+      <w:bookmarkEnd w:id="38"/>
+      <w:bookmarkEnd w:id="39"/>
+      <w:bookmarkEnd w:id="40"/>
     </w:p>
     <w:p>
       <w:r>
         <w:t xml:space="preserve">The online AppGyver platform serves as a development environment for AppGyver apps and importing the pre-built </w:t>
       </w:r>
-      <w:del w:id="56" w:author="Jonathan Rogers" w:date="2023-02-08T14:37:00Z">
-        <w:r>
-          <w:delText>Cortex UI</w:delText>
-        </w:r>
-      </w:del>
       <w:r>
         <w:t xml:space="preserve"> </w:t>
       </w:r>
       <w:r>
         <w:t xml:space="preserve">CORTEX </w:t>
       </w:r>
-      <w:ins w:id="57" w:author="Jonathan Rogers" w:date="2023-02-08T14:37:00Z">
-        <w:r>
-          <w:t>Interaction Portal</w:t>
-        </w:r>
-      </w:ins>
-      <w:r>
-        <w:t xml:space="preserve"> app will allow us to make small changes to it</w:t>
+      <w:r>
+        <w:t>Interaction Portal app will allow us to make small changes to it</w:t>
       </w:r>
       <w:r>
         <w:t xml:space="preserve"> </w:t>
@@ -4588,29 +4509,29 @@
       <w:pPr>
         <w:pStyle w:val="Heading2"/>
       </w:pPr>
-      <w:bookmarkStart w:id="58" w:name="_Toc130996336"/>
-      <w:bookmarkStart w:id="59" w:name="_Toc142058387"/>
-      <w:bookmarkStart w:id="60" w:name="_Toc143171593"/>
+      <w:bookmarkStart w:id="41" w:name="_Toc130996336"/>
+      <w:bookmarkStart w:id="42" w:name="_Toc142058387"/>
+      <w:bookmarkStart w:id="43" w:name="_Toc143171593"/>
       <w:r>
         <w:lastRenderedPageBreak/>
         <w:t>App</w:t>
       </w:r>
-      <w:commentRangeStart w:id="61"/>
-      <w:commentRangeStart w:id="62"/>
+      <w:commentRangeStart w:id="44"/>
+      <w:commentRangeStart w:id="45"/>
       <w:r>
         <w:t xml:space="preserve"> Variables Setup</w:t>
       </w:r>
-      <w:commentRangeEnd w:id="61"/>
-      <w:r>
-        <w:commentReference w:id="61"/>
-      </w:r>
-      <w:commentRangeEnd w:id="62"/>
-      <w:r>
-        <w:commentReference w:id="62"/>
-      </w:r>
-      <w:bookmarkEnd w:id="58"/>
-      <w:bookmarkEnd w:id="59"/>
-      <w:bookmarkEnd w:id="60"/>
+      <w:commentRangeEnd w:id="44"/>
+      <w:r>
+        <w:commentReference w:id="44"/>
+      </w:r>
+      <w:commentRangeEnd w:id="45"/>
+      <w:r>
+        <w:commentReference w:id="45"/>
+      </w:r>
+      <w:bookmarkEnd w:id="41"/>
+      <w:bookmarkEnd w:id="42"/>
+      <w:bookmarkEnd w:id="43"/>
     </w:p>
     <w:p>
       <w:r>
@@ -4725,51 +4646,23 @@
       <w:r>
         <w:t xml:space="preserve">Give the app a relevant name (such as </w:t>
       </w:r>
-      <w:del w:id="63" w:author="Jonathan Rogers" w:date="2023-02-08T14:37:00Z">
-        <w:r>
-          <w:delText>Cortex UI</w:delText>
-        </w:r>
-      </w:del>
       <w:r>
         <w:t xml:space="preserve"> </w:t>
       </w:r>
       <w:r>
         <w:t xml:space="preserve">CORTEX </w:t>
       </w:r>
-      <w:ins w:id="64" w:author="Jonathan Rogers" w:date="2023-02-08T14:37:00Z">
-        <w:r>
-          <w:t>Interaction Portal</w:t>
-        </w:r>
-      </w:ins>
-      <w:r>
-        <w:t>) and click ‘Create’.</w:t>
+      <w:r>
+        <w:t>Interaction Portal) and click ‘Create’.</w:t>
       </w:r>
     </w:p>
     <w:p/>
     <w:p>
       <w:r>
-        <w:t xml:space="preserve">Once the </w:t>
-      </w:r>
-      <w:del w:id="65" w:author="Jonathan Rogers" w:date="2023-02-08T14:40:00Z">
-        <w:r>
-          <w:delText xml:space="preserve">solution </w:delText>
-        </w:r>
-      </w:del>
-      <w:ins w:id="66" w:author="Jonathan Rogers" w:date="2023-02-08T14:40:00Z">
-        <w:r>
-          <w:t xml:space="preserve">app </w:t>
-        </w:r>
-      </w:ins>
-      <w:r>
-        <w:t>has been imported, the Config Object must be set up correctly. The elements of this are global parameters that govern how the app behaves.</w:t>
-      </w:r>
-    </w:p>
-    <w:p>
-      <w:pPr>
-        <w:rPr>
-          <w:ins w:id="67" w:author="Jonathan Rogers" w:date="2023-02-08T14:40:00Z"/>
-        </w:rPr>
-      </w:pPr>
+        <w:t>Once the app has been imported, the Config Object must be set up correctly. The elements of this are global parameters that govern how the app behaves.</w:t>
+      </w:r>
+    </w:p>
+    <w:p>
       <w:r>
         <w:t xml:space="preserve">This single configuration is required, then when the app is built and deployed their values will be included in the deployment, providing all the necessary information to interact seamlessly with </w:t>
       </w:r>
@@ -4866,13 +4759,13 @@
           <w:numId w:val="105"/>
         </w:numPr>
       </w:pPr>
-      <w:commentRangeStart w:id="68"/>
+      <w:commentRangeStart w:id="46"/>
       <w:r>
         <w:t>App Variables should be shown by default, but page variables and parameters may be viewed using the panel on the left</w:t>
       </w:r>
-      <w:commentRangeEnd w:id="68"/>
-      <w:r>
-        <w:commentReference w:id="68"/>
+      <w:commentRangeEnd w:id="46"/>
+      <w:r>
+        <w:commentReference w:id="46"/>
       </w:r>
       <w:r>
         <w:t>.</w:t>
@@ -5027,14 +4920,14 @@
           <w:numId w:val="105"/>
         </w:numPr>
       </w:pPr>
-      <w:commentRangeStart w:id="69"/>
+      <w:commentRangeStart w:id="47"/>
       <w:r>
         <w:lastRenderedPageBreak/>
         <w:t>The following elements should be configured</w:t>
       </w:r>
-      <w:commentRangeEnd w:id="69"/>
-      <w:r>
-        <w:commentReference w:id="69"/>
+      <w:commentRangeEnd w:id="47"/>
+      <w:r>
+        <w:commentReference w:id="47"/>
       </w:r>
       <w:r>
         <w:t>:</w:t>
@@ -5048,18 +4941,18 @@
           <w:numId w:val="105"/>
         </w:numPr>
       </w:pPr>
-      <w:commentRangeStart w:id="70"/>
+      <w:commentRangeStart w:id="48"/>
       <w:r>
         <w:t>Note that any elements not mentioned in the table below should be kept with their existing values.</w:t>
       </w:r>
-      <w:commentRangeEnd w:id="70"/>
+      <w:commentRangeEnd w:id="48"/>
       <w:r>
         <w:rPr>
           <w:rStyle w:val="CommentReference"/>
           <w:rFonts w:ascii="Trebuchet MS" w:eastAsia="Times New Roman" w:hAnsi="Trebuchet MS" w:cs="Times New Roman"/>
           <w:lang w:eastAsia="en-GB"/>
         </w:rPr>
-        <w:commentReference w:id="70"/>
+        <w:commentReference w:id="48"/>
       </w:r>
     </w:p>
     <w:tbl>
@@ -5638,20 +5531,13 @@
               <w:t xml:space="preserve">This is generated in the form of </w:t>
             </w:r>
             <w:proofErr w:type="spellStart"/>
+            <w:proofErr w:type="gramStart"/>
             <w:r>
               <w:rPr>
                 <w:sz w:val="18"/>
                 <w:szCs w:val="18"/>
               </w:rPr>
-              <w:t>username:</w:t>
-            </w:r>
-            <w:proofErr w:type="gramStart"/>
-            <w:r>
-              <w:rPr>
-                <w:sz w:val="18"/>
-                <w:szCs w:val="18"/>
-              </w:rPr>
-              <w:t>password</w:t>
+              <w:t>username:password</w:t>
             </w:r>
             <w:proofErr w:type="spellEnd"/>
             <w:proofErr w:type="gramEnd"/>
@@ -6158,23 +6044,7 @@
                 <w:sz w:val="18"/>
                 <w:szCs w:val="18"/>
               </w:rPr>
-              <w:t>This should be left blank unless targeting a specific version of a published package (</w:t>
-            </w:r>
-            <w:proofErr w:type="gramStart"/>
-            <w:r>
-              <w:rPr>
-                <w:sz w:val="18"/>
-                <w:szCs w:val="18"/>
-              </w:rPr>
-              <w:t>e.g.</w:t>
-            </w:r>
-            <w:proofErr w:type="gramEnd"/>
-            <w:r>
-              <w:rPr>
-                <w:sz w:val="18"/>
-                <w:szCs w:val="18"/>
-              </w:rPr>
-              <w:t xml:space="preserve"> for testing).</w:t>
+              <w:t>This should be left blank unless targeting a specific version of a published package (e.g. for testing).</w:t>
             </w:r>
           </w:p>
         </w:tc>
@@ -6422,16 +6292,16 @@
       <w:pPr>
         <w:pStyle w:val="Heading2"/>
       </w:pPr>
-      <w:bookmarkStart w:id="71" w:name="_Toc130996337"/>
-      <w:bookmarkStart w:id="72" w:name="_Toc142058388"/>
-      <w:bookmarkStart w:id="73" w:name="_Toc143171594"/>
+      <w:bookmarkStart w:id="49" w:name="_Toc130996337"/>
+      <w:bookmarkStart w:id="50" w:name="_Toc142058388"/>
+      <w:bookmarkStart w:id="51" w:name="_Toc143171594"/>
       <w:r>
         <w:lastRenderedPageBreak/>
         <w:t>Theme Variables</w:t>
       </w:r>
-      <w:bookmarkEnd w:id="71"/>
-      <w:bookmarkEnd w:id="72"/>
-      <w:bookmarkEnd w:id="73"/>
+      <w:bookmarkEnd w:id="49"/>
+      <w:bookmarkEnd w:id="50"/>
+      <w:bookmarkEnd w:id="51"/>
     </w:p>
     <w:p>
       <w:pPr>
@@ -6615,9 +6485,9 @@
       <w:pPr>
         <w:pStyle w:val="Heading2"/>
       </w:pPr>
-      <w:bookmarkStart w:id="74" w:name="_Toc130996338"/>
-      <w:bookmarkStart w:id="75" w:name="_Toc142058389"/>
-      <w:bookmarkStart w:id="76" w:name="_Toc143171595"/>
+      <w:bookmarkStart w:id="52" w:name="_Toc130996338"/>
+      <w:bookmarkStart w:id="53" w:name="_Toc142058389"/>
+      <w:bookmarkStart w:id="54" w:name="_Toc143171595"/>
       <w:r>
         <w:t xml:space="preserve">Import </w:t>
       </w:r>
@@ -6625,21 +6495,11 @@
         <w:t>CORTEX</w:t>
       </w:r>
       <w:r>
-        <w:t xml:space="preserve"> </w:t>
-      </w:r>
-      <w:del w:id="77" w:author="Jonathan Rogers" w:date="2023-02-08T14:37:00Z">
-        <w:r>
-          <w:delText>Cortex UI</w:delText>
-        </w:r>
-      </w:del>
-      <w:proofErr w:type="gramStart"/>
-      <w:r>
-        <w:t>Flows</w:t>
-      </w:r>
-      <w:bookmarkEnd w:id="74"/>
-      <w:bookmarkEnd w:id="75"/>
-      <w:bookmarkEnd w:id="76"/>
-      <w:proofErr w:type="gramEnd"/>
+        <w:t xml:space="preserve"> Flows</w:t>
+      </w:r>
+      <w:bookmarkEnd w:id="52"/>
+      <w:bookmarkEnd w:id="53"/>
+      <w:bookmarkEnd w:id="54"/>
     </w:p>
     <w:p>
       <w:r>
@@ -6706,44 +6566,7 @@
         <w:t xml:space="preserve">CORTEX </w:t>
       </w:r>
       <w:r>
-        <w:t xml:space="preserve">Gateway, click </w:t>
-      </w:r>
-      <w:ins w:id="78" w:author="Jonathan Rogers" w:date="2023-02-13T09:13:00Z">
-        <w:r>
-          <w:t>‘</w:t>
-        </w:r>
-      </w:ins>
-      <w:r>
-        <w:t>Settings</w:t>
-      </w:r>
-      <w:ins w:id="79" w:author="Jonathan Rogers" w:date="2023-02-13T09:13:00Z">
-        <w:r>
-          <w:t>’, then</w:t>
-        </w:r>
-      </w:ins>
-      <w:del w:id="80" w:author="Jonathan Rogers" w:date="2023-02-13T09:13:00Z">
-        <w:r>
-          <w:delText xml:space="preserve"> &gt;</w:delText>
-        </w:r>
-      </w:del>
-      <w:r>
-        <w:t xml:space="preserve"> </w:t>
-      </w:r>
-      <w:ins w:id="81" w:author="Jonathan Rogers" w:date="2023-02-13T09:13:00Z">
-        <w:r>
-          <w:t>‘</w:t>
-        </w:r>
-      </w:ins>
-      <w:r>
-        <w:t>Studio Import</w:t>
-      </w:r>
-      <w:ins w:id="82" w:author="Jonathan Rogers" w:date="2023-02-13T09:13:00Z">
-        <w:r>
-          <w:t>’</w:t>
-        </w:r>
-      </w:ins>
-      <w:r>
-        <w:t>.</w:t>
+        <w:t>Gateway, click ‘Settings’, then ‘Studio Import’.</w:t>
       </w:r>
     </w:p>
     <w:p>
@@ -6847,17 +6670,6 @@
           <w:ilvl w:val="0"/>
           <w:numId w:val="109"/>
         </w:numPr>
-        <w:rPr>
-          <w:ins w:id="83" w:author="Jonathan Rogers" w:date="2023-02-13T09:25:00Z"/>
-        </w:rPr>
-        <w:pPrChange w:id="84" w:author="Jonathan Rogers" w:date="2023-02-13T09:25:00Z">
-          <w:pPr>
-            <w:numPr>
-              <w:numId w:val="15"/>
-            </w:numPr>
-            <w:ind w:left="720" w:hanging="360"/>
-          </w:pPr>
-        </w:pPrChange>
       </w:pPr>
       <w:r>
         <w:t>Select</w:t>
@@ -6881,20 +6693,7 @@
     <w:p>
       <w:pPr>
         <w:pStyle w:val="WeAreCORTEXEmphasis"/>
-        <w:pPrChange w:id="85" w:author="Jonathan Rogers" w:date="2023-02-13T09:25:00Z">
-          <w:pPr>
-            <w:numPr>
-              <w:numId w:val="15"/>
-            </w:numPr>
-            <w:ind w:left="720" w:hanging="360"/>
-          </w:pPr>
-        </w:pPrChange>
-      </w:pPr>
-      <w:del w:id="86" w:author="Jonathan Rogers" w:date="2023-02-13T09:25:00Z">
-        <w:r>
-          <w:delText xml:space="preserve"> – y</w:delText>
-        </w:r>
-      </w:del>
+      </w:pPr>
       <w:r>
         <w:t>The import hierarchy should not need to change unless the flows need to be stored in a different location.</w:t>
       </w:r>
@@ -6906,25 +6705,9 @@
           <w:ilvl w:val="0"/>
           <w:numId w:val="109"/>
         </w:numPr>
-        <w:pPrChange w:id="87" w:author="Jonathan Rogers" w:date="2023-02-13T09:25:00Z">
-          <w:pPr>
-            <w:numPr>
-              <w:numId w:val="15"/>
-            </w:numPr>
-            <w:ind w:left="720" w:hanging="360"/>
-          </w:pPr>
-        </w:pPrChange>
-      </w:pPr>
-      <w:r>
-        <w:t>Set</w:t>
-      </w:r>
-      <w:ins w:id="88" w:author="Jonathan Rogers" w:date="2023-02-13T09:13:00Z">
-        <w:r>
-          <w:t xml:space="preserve"> </w:t>
-        </w:r>
-      </w:ins>
-      <w:r>
-        <w:t>up the access to these flows using Studio Authorisation</w:t>
+      </w:pPr>
+      <w:r>
+        <w:t>Set up the access to these flows using Studio Authorisation</w:t>
       </w:r>
       <w:r>
         <w:t>.</w:t>
@@ -6949,16 +6732,16 @@
       <w:pPr>
         <w:pStyle w:val="Heading2"/>
       </w:pPr>
-      <w:bookmarkStart w:id="89" w:name="_Toc130996339"/>
-      <w:bookmarkStart w:id="90" w:name="_Toc142058390"/>
-      <w:bookmarkStart w:id="91" w:name="_Toc143171596"/>
+      <w:bookmarkStart w:id="55" w:name="_Toc130996339"/>
+      <w:bookmarkStart w:id="56" w:name="_Toc142058390"/>
+      <w:bookmarkStart w:id="57" w:name="_Toc143171596"/>
       <w:r>
         <w:lastRenderedPageBreak/>
         <w:t>Config Flow Configuration</w:t>
       </w:r>
-      <w:bookmarkEnd w:id="89"/>
-      <w:bookmarkEnd w:id="90"/>
-      <w:bookmarkEnd w:id="91"/>
+      <w:bookmarkEnd w:id="55"/>
+      <w:bookmarkEnd w:id="56"/>
+      <w:bookmarkEnd w:id="57"/>
     </w:p>
     <w:p>
       <w:pPr>
@@ -7041,56 +6824,6 @@
       </w:r>
     </w:p>
     <w:p>
-      <w:del w:id="92" w:author="Jonathan Rogers" w:date="2023-02-06T13:28:00Z">
-        <w:r>
-          <w:rPr>
-            <w:noProof/>
-            <w:shd w:val="clear" w:color="auto" w:fill="E6E6E6"/>
-          </w:rPr>
-          <w:drawing>
-            <wp:inline distT="0" distB="0" distL="0" distR="0" wp14:anchorId="3D70B897" wp14:editId="2866474F">
-              <wp:extent cx="5278120" cy="3009481"/>
-              <wp:effectExtent l="0" t="0" r="0" b="635"/>
-              <wp:docPr id="10" name="Picture 10" descr="Graphical user interface, application, Word&#10;&#10;Description automatically generated"/>
-              <wp:cNvGraphicFramePr>
-                <a:graphicFrameLocks xmlns:a="http://schemas.openxmlformats.org/drawingml/2006/main" noChangeAspect="1"/>
-              </wp:cNvGraphicFramePr>
-              <a:graphic xmlns:a="http://schemas.openxmlformats.org/drawingml/2006/main">
-                <a:graphicData uri="http://schemas.openxmlformats.org/drawingml/2006/picture">
-                  <pic:pic xmlns:pic="http://schemas.openxmlformats.org/drawingml/2006/picture">
-                    <pic:nvPicPr>
-                      <pic:cNvPr id="10" name="Picture 10" descr="Graphical user interface, application, Word&#10;&#10;Description automatically generated"/>
-                      <pic:cNvPicPr/>
-                    </pic:nvPicPr>
-                    <pic:blipFill rotWithShape="1">
-                      <a:blip r:embed="rId39"/>
-                      <a:srcRect b="892"/>
-                      <a:stretch/>
-                    </pic:blipFill>
-                    <pic:spPr bwMode="auto">
-                      <a:xfrm>
-                        <a:off x="0" y="0"/>
-                        <a:ext cx="5278120" cy="3009481"/>
-                      </a:xfrm>
-                      <a:prstGeom prst="rect">
-                        <a:avLst/>
-                      </a:prstGeom>
-                      <a:ln>
-                        <a:noFill/>
-                      </a:ln>
-                      <a:extLst>
-                        <a:ext uri="{53640926-AAD7-44D8-BBD7-CCE9431645EC}">
-                          <a14:shadowObscured xmlns:a14="http://schemas.microsoft.com/office/drawing/2010/main"/>
-                        </a:ext>
-                      </a:extLst>
-                    </pic:spPr>
-                  </pic:pic>
-                </a:graphicData>
-              </a:graphic>
-            </wp:inline>
-          </w:drawing>
-        </w:r>
-      </w:del>
       <w:r>
         <w:rPr>
           <w:noProof/>
@@ -7117,7 +6850,7 @@
                     <pic:cNvPicPr/>
                   </pic:nvPicPr>
                   <pic:blipFill>
-                    <a:blip r:embed="rId40"/>
+                    <a:blip r:embed="rId39"/>
                     <a:stretch>
                       <a:fillRect/>
                     </a:stretch>
@@ -7355,18 +7088,18 @@
           <w:p>
             <w:pPr>
               <w:cnfStyle w:val="000000100000" w:firstRow="0" w:lastRow="0" w:firstColumn="0" w:lastColumn="0" w:oddVBand="0" w:evenVBand="0" w:oddHBand="1" w:evenHBand="0" w:firstRowFirstColumn="0" w:firstRowLastColumn="0" w:lastRowFirstColumn="0" w:lastRowLastColumn="0"/>
-              <w:rPr>
-                <w:del w:id="93" w:author="Joe Lees" w:date="2023-02-02T14:52:00Z"/>
-              </w:rPr>
             </w:pPr>
             <w:r>
-              <w:t>"myDomain"</w:t>
-            </w:r>
-          </w:p>
-          <w:p>
-            <w:pPr>
-              <w:cnfStyle w:val="000000100000" w:firstRow="0" w:lastRow="0" w:firstColumn="0" w:lastColumn="0" w:oddVBand="0" w:evenVBand="0" w:oddHBand="1" w:evenHBand="0" w:firstRowFirstColumn="0" w:firstRowLastColumn="0" w:lastRowFirstColumn="0" w:lastRowLastColumn="0"/>
-            </w:pPr>
+              <w:t>"</w:t>
+            </w:r>
+            <w:proofErr w:type="spellStart"/>
+            <w:r>
+              <w:t>myDomain</w:t>
+            </w:r>
+            <w:proofErr w:type="spellEnd"/>
+            <w:r>
+              <w:t>"</w:t>
+            </w:r>
           </w:p>
         </w:tc>
       </w:tr>
@@ -7393,28 +7126,28 @@
             <w:pPr>
               <w:cnfStyle w:val="000000010000" w:firstRow="0" w:lastRow="0" w:firstColumn="0" w:lastColumn="0" w:oddVBand="0" w:evenVBand="0" w:oddHBand="0" w:evenHBand="1" w:firstRowFirstColumn="0" w:firstRowLastColumn="0" w:lastRowFirstColumn="0" w:lastRowLastColumn="0"/>
             </w:pPr>
-            <w:commentRangeStart w:id="94"/>
-            <w:commentRangeStart w:id="95"/>
-            <w:commentRangeStart w:id="96"/>
-            <w:commentRangeStart w:id="97"/>
+            <w:commentRangeStart w:id="58"/>
+            <w:commentRangeStart w:id="59"/>
+            <w:commentRangeStart w:id="60"/>
+            <w:commentRangeStart w:id="61"/>
             <w:r>
               <w:t>Hostname of the machine</w:t>
             </w:r>
-            <w:commentRangeEnd w:id="94"/>
-            <w:r>
-              <w:commentReference w:id="94"/>
-            </w:r>
-            <w:commentRangeEnd w:id="95"/>
-            <w:r>
-              <w:commentReference w:id="95"/>
-            </w:r>
-            <w:commentRangeEnd w:id="96"/>
-            <w:r>
-              <w:commentReference w:id="96"/>
-            </w:r>
-            <w:commentRangeEnd w:id="97"/>
-            <w:r>
-              <w:commentReference w:id="97"/>
+            <w:commentRangeEnd w:id="58"/>
+            <w:r>
+              <w:commentReference w:id="58"/>
+            </w:r>
+            <w:commentRangeEnd w:id="59"/>
+            <w:r>
+              <w:commentReference w:id="59"/>
+            </w:r>
+            <w:commentRangeEnd w:id="60"/>
+            <w:r>
+              <w:commentReference w:id="60"/>
+            </w:r>
+            <w:commentRangeEnd w:id="61"/>
+            <w:r>
+              <w:commentReference w:id="61"/>
             </w:r>
           </w:p>
         </w:tc>
@@ -7426,17 +7159,17 @@
             <w:pPr>
               <w:cnfStyle w:val="000000010000" w:firstRow="0" w:lastRow="0" w:firstColumn="0" w:lastColumn="0" w:oddVBand="0" w:evenVBand="0" w:oddHBand="0" w:evenHBand="1" w:firstRowFirstColumn="0" w:firstRowLastColumn="0" w:lastRowFirstColumn="0" w:lastRowLastColumn="0"/>
             </w:pPr>
-            <w:commentRangeStart w:id="98"/>
+            <w:commentRangeStart w:id="62"/>
             <w:r>
               <w:t>"cortexApp1.myDomain.com"</w:t>
             </w:r>
-            <w:commentRangeEnd w:id="98"/>
+            <w:commentRangeEnd w:id="62"/>
             <w:r>
               <w:rPr>
                 <w:rStyle w:val="CommentReference"/>
                 <w:rFonts w:ascii="Trebuchet MS" w:hAnsi="Trebuchet MS"/>
               </w:rPr>
-              <w:commentReference w:id="98"/>
+              <w:commentReference w:id="62"/>
             </w:r>
           </w:p>
         </w:tc>
@@ -7558,13 +7291,8 @@
             <w:pPr>
               <w:cnfStyle w:val="000000100000" w:firstRow="0" w:lastRow="0" w:firstColumn="0" w:lastColumn="0" w:oddVBand="0" w:evenVBand="0" w:oddHBand="1" w:evenHBand="0" w:firstRowFirstColumn="0" w:firstRowLastColumn="0" w:lastRowFirstColumn="0" w:lastRowLastColumn="0"/>
             </w:pPr>
-            <w:proofErr w:type="gramStart"/>
-            <w:r>
-              <w:t>e.g.</w:t>
-            </w:r>
-            <w:proofErr w:type="gramEnd"/>
-            <w:r>
-              <w:t xml:space="preserve"> User 1 is in ‘Group A’, Group A is a member of ‘CIP Users’, CIP Users has access to the system. If this is true, the CIP would allow User 1 access.</w:t>
+            <w:r>
+              <w:t>e.g. User 1 is in ‘Group A’, Group A is a member of ‘CIP Users’, CIP Users has access to the system. If this is true, the CIP would allow User 1 access.</w:t>
             </w:r>
           </w:p>
           <w:p>
@@ -7593,7 +7321,6 @@
       <w:tr>
         <w:trPr>
           <w:cnfStyle w:val="000000010000" w:firstRow="0" w:lastRow="0" w:firstColumn="0" w:lastColumn="0" w:oddVBand="0" w:evenVBand="0" w:oddHBand="0" w:evenHBand="1" w:firstRowFirstColumn="0" w:firstRowLastColumn="0" w:lastRowFirstColumn="0" w:lastRowLastColumn="0"/>
-          <w:ins w:id="99" w:author="Joe Lees" w:date="2023-02-06T11:49:00Z"/>
         </w:trPr>
         <w:tc>
           <w:tcPr>
@@ -7601,21 +7328,11 @@
             <w:tcW w:w="3111" w:type="dxa"/>
           </w:tcPr>
           <w:p>
-            <w:pPr>
-              <w:rPr>
-                <w:ins w:id="100" w:author="Joe Lees" w:date="2023-02-06T11:49:00Z"/>
-              </w:rPr>
-            </w:pPr>
             <w:proofErr w:type="spellStart"/>
             <w:r>
-              <w:t>OptionalAdConfig.</w:t>
-            </w:r>
-            <w:ins w:id="101" w:author="Joe Lees" w:date="2023-02-06T11:49:00Z">
-              <w:r>
-                <w:t>DomainController</w:t>
-              </w:r>
-              <w:proofErr w:type="spellEnd"/>
-            </w:ins>
+              <w:t>OptionalAdConfig.DomainController</w:t>
+            </w:r>
+            <w:proofErr w:type="spellEnd"/>
           </w:p>
         </w:tc>
         <w:tc>
@@ -7633,9 +7350,6 @@
           <w:p>
             <w:pPr>
               <w:cnfStyle w:val="000000010000" w:firstRow="0" w:lastRow="0" w:firstColumn="0" w:lastColumn="0" w:oddVBand="0" w:evenVBand="0" w:oddHBand="0" w:evenHBand="1" w:firstRowFirstColumn="0" w:firstRowLastColumn="0" w:lastRowFirstColumn="0" w:lastRowLastColumn="0"/>
-              <w:rPr>
-                <w:ins w:id="102" w:author="Joe Lees" w:date="2023-02-06T11:49:00Z"/>
-              </w:rPr>
             </w:pPr>
             <w:r>
               <w:t>If empty, the domain that the node is attached to will be used.</w:t>
@@ -7649,23 +7363,18 @@
           <w:p>
             <w:pPr>
               <w:cnfStyle w:val="000000010000" w:firstRow="0" w:lastRow="0" w:firstColumn="0" w:lastColumn="0" w:oddVBand="0" w:evenVBand="0" w:oddHBand="0" w:evenHBand="1" w:firstRowFirstColumn="0" w:firstRowLastColumn="0" w:lastRowFirstColumn="0" w:lastRowLastColumn="0"/>
-              <w:rPr>
-                <w:ins w:id="103" w:author="Joe Lees" w:date="2023-02-06T11:49:00Z"/>
-              </w:rPr>
             </w:pPr>
-            <w:ins w:id="104" w:author="Joe Lees" w:date="2023-02-06T11:49:00Z">
-              <w:r>
-                <w:t>"</w:t>
-              </w:r>
-              <w:proofErr w:type="gramStart"/>
-              <w:r>
-                <w:t>server</w:t>
-              </w:r>
-              <w:proofErr w:type="gramEnd"/>
-              <w:r>
-                <w:t>-name"</w:t>
-              </w:r>
-            </w:ins>
+            <w:r>
+              <w:t>"</w:t>
+            </w:r>
+            <w:proofErr w:type="gramStart"/>
+            <w:r>
+              <w:t>server</w:t>
+            </w:r>
+            <w:proofErr w:type="gramEnd"/>
+            <w:r>
+              <w:t>-name"</w:t>
+            </w:r>
           </w:p>
         </w:tc>
       </w:tr>
@@ -7803,13 +7512,13 @@
           <w:numId w:val="111"/>
         </w:numPr>
       </w:pPr>
-      <w:commentRangeStart w:id="105"/>
+      <w:commentRangeStart w:id="63"/>
       <w:r>
         <w:t>The flow should then be saved and committed</w:t>
       </w:r>
-      <w:commentRangeEnd w:id="105"/>
-      <w:r>
-        <w:commentReference w:id="105"/>
+      <w:commentRangeEnd w:id="63"/>
+      <w:r>
+        <w:commentReference w:id="63"/>
       </w:r>
       <w:r>
         <w:t>.</w:t>
@@ -7913,7 +7622,7 @@
                     <pic:cNvPicPr/>
                   </pic:nvPicPr>
                   <pic:blipFill>
-                    <a:blip r:embed="rId41"/>
+                    <a:blip r:embed="rId40"/>
                     <a:stretch>
                       <a:fillRect/>
                     </a:stretch>
@@ -7977,7 +7686,7 @@
           <w:sz w:val="24"/>
         </w:rPr>
       </w:pPr>
-      <w:bookmarkStart w:id="106" w:name="_Toc130996340"/>
+      <w:bookmarkStart w:id="64" w:name="_Toc130996340"/>
       <w:r>
         <w:br w:type="page"/>
       </w:r>
@@ -7985,17 +7694,9 @@
     <w:p>
       <w:pPr>
         <w:pStyle w:val="Heading2"/>
-        <w:pPrChange w:id="107" w:author="Jonathan Rogers" w:date="2023-02-08T14:45:00Z">
-          <w:pPr>
-            <w:numPr>
-              <w:numId w:val="17"/>
-            </w:numPr>
-            <w:ind w:left="1440" w:hanging="360"/>
-          </w:pPr>
-        </w:pPrChange>
-      </w:pPr>
-      <w:bookmarkStart w:id="108" w:name="_Toc142058391"/>
-      <w:bookmarkStart w:id="109" w:name="_Toc143171597"/>
+      </w:pPr>
+      <w:bookmarkStart w:id="65" w:name="_Toc142058391"/>
+      <w:bookmarkStart w:id="66" w:name="_Toc143171597"/>
       <w:r>
         <w:lastRenderedPageBreak/>
         <w:t xml:space="preserve">Publish </w:t>
@@ -8006,12 +7707,12 @@
       <w:r>
         <w:t>Flows</w:t>
       </w:r>
-      <w:bookmarkEnd w:id="106"/>
-      <w:bookmarkEnd w:id="108"/>
-      <w:bookmarkEnd w:id="109"/>
-    </w:p>
-    <w:p>
-      <w:commentRangeStart w:id="110"/>
+      <w:bookmarkEnd w:id="64"/>
+      <w:bookmarkEnd w:id="65"/>
+      <w:bookmarkEnd w:id="66"/>
+    </w:p>
+    <w:p>
+      <w:commentRangeStart w:id="67"/>
       <w:r>
         <w:t>The flows then need to be added to a package and published to the server.</w:t>
       </w:r>
@@ -8034,41 +7735,7 @@
         <w:t xml:space="preserve">CORTEX </w:t>
       </w:r>
       <w:r>
-        <w:t xml:space="preserve">Gateway, click </w:t>
-      </w:r>
-      <w:ins w:id="111" w:author="Jonathan Rogers" w:date="2023-02-13T09:13:00Z">
-        <w:r>
-          <w:t>‘</w:t>
-        </w:r>
-      </w:ins>
-      <w:r>
-        <w:t>Settings</w:t>
-      </w:r>
-      <w:ins w:id="112" w:author="Jonathan Rogers" w:date="2023-02-13T09:13:00Z">
-        <w:r>
-          <w:t>’,</w:t>
-        </w:r>
-      </w:ins>
-      <w:del w:id="113" w:author="Jonathan Rogers" w:date="2023-02-13T09:13:00Z">
-        <w:r>
-          <w:delText xml:space="preserve"> &gt;</w:delText>
-        </w:r>
-      </w:del>
-      <w:ins w:id="114" w:author="Jonathan Rogers" w:date="2023-02-13T09:13:00Z">
-        <w:r>
-          <w:t xml:space="preserve"> then</w:t>
-        </w:r>
-      </w:ins>
-      <w:r>
-        <w:t xml:space="preserve"> </w:t>
-      </w:r>
-      <w:ins w:id="115" w:author="Jonathan Rogers" w:date="2023-02-13T09:13:00Z">
-        <w:r>
-          <w:t>‘</w:t>
-        </w:r>
-      </w:ins>
-      <w:r>
-        <w:t>Packages’.</w:t>
+        <w:t>Gateway, click ‘Settings’, then ‘Packages’.</w:t>
       </w:r>
     </w:p>
     <w:p>
@@ -8092,39 +7759,15 @@
         </w:numPr>
       </w:pPr>
       <w:r>
-        <w:t xml:space="preserve">The </w:t>
-      </w:r>
-      <w:del w:id="116" w:author="Joe Lees" w:date="2023-02-02T14:50:00Z">
-        <w:r>
-          <w:delText>suggested (</w:delText>
-        </w:r>
-      </w:del>
-      <w:r>
-        <w:t>default</w:t>
-      </w:r>
-      <w:del w:id="117" w:author="Joe Lees" w:date="2023-02-02T14:50:00Z">
-        <w:r>
-          <w:delText>)</w:delText>
-        </w:r>
-      </w:del>
-      <w:r>
-        <w:t xml:space="preserve"> name is </w:t>
-      </w:r>
-      <w:ins w:id="118" w:author="Jonathan Rogers" w:date="2023-02-13T09:13:00Z">
-        <w:r>
-          <w:t>‘</w:t>
-        </w:r>
-      </w:ins>
+        <w:t>The default name is ‘</w:t>
+      </w:r>
+      <w:proofErr w:type="spellStart"/>
       <w:r>
         <w:t>UserAccessManagement</w:t>
       </w:r>
-      <w:ins w:id="119" w:author="Jonathan Rogers" w:date="2023-02-13T09:13:00Z">
-        <w:r>
-          <w:t>’</w:t>
-        </w:r>
-      </w:ins>
-      <w:r>
-        <w:t>, however any value can be entered.</w:t>
+      <w:proofErr w:type="spellEnd"/>
+      <w:r>
+        <w:t>’, however any value can be entered.</w:t>
       </w:r>
     </w:p>
     <w:p>
@@ -8233,31 +7876,23 @@
       <w:r>
         <w:t>Click Save, then when saved, click Publish.</w:t>
       </w:r>
-      <w:commentRangeEnd w:id="110"/>
-      <w:r>
-        <w:commentReference w:id="110"/>
+      <w:commentRangeEnd w:id="67"/>
+      <w:r>
+        <w:commentReference w:id="67"/>
       </w:r>
     </w:p>
     <w:p/>
     <w:p>
       <w:pPr>
         <w:pStyle w:val="Heading2"/>
-        <w:pPrChange w:id="120" w:author="Jonathan Rogers" w:date="2023-02-08T14:45:00Z">
-          <w:pPr>
-            <w:numPr>
-              <w:numId w:val="17"/>
-            </w:numPr>
-            <w:ind w:left="1440" w:hanging="360"/>
-          </w:pPr>
-        </w:pPrChange>
-      </w:pPr>
-      <w:bookmarkStart w:id="121" w:name="_Toc142058392"/>
-      <w:bookmarkStart w:id="122" w:name="_Toc143171598"/>
+      </w:pPr>
+      <w:bookmarkStart w:id="68" w:name="_Toc142058392"/>
+      <w:bookmarkStart w:id="69" w:name="_Toc143171598"/>
       <w:r>
         <w:t>Setup OAuth Published for Flows</w:t>
       </w:r>
-      <w:bookmarkEnd w:id="121"/>
-      <w:bookmarkEnd w:id="122"/>
+      <w:bookmarkEnd w:id="68"/>
+      <w:bookmarkEnd w:id="69"/>
     </w:p>
     <w:p>
       <w:r>
@@ -8279,41 +7914,7 @@
         <w:t xml:space="preserve">CORTEX </w:t>
       </w:r>
       <w:r>
-        <w:t xml:space="preserve">Gateway, click </w:t>
-      </w:r>
-      <w:ins w:id="123" w:author="Jonathan Rogers" w:date="2023-02-13T09:13:00Z">
-        <w:r>
-          <w:t>‘</w:t>
-        </w:r>
-      </w:ins>
-      <w:r>
-        <w:t>Settings</w:t>
-      </w:r>
-      <w:ins w:id="124" w:author="Jonathan Rogers" w:date="2023-02-13T09:13:00Z">
-        <w:r>
-          <w:t>’,</w:t>
-        </w:r>
-      </w:ins>
-      <w:del w:id="125" w:author="Jonathan Rogers" w:date="2023-02-13T09:13:00Z">
-        <w:r>
-          <w:delText xml:space="preserve"> &gt;</w:delText>
-        </w:r>
-      </w:del>
-      <w:ins w:id="126" w:author="Jonathan Rogers" w:date="2023-02-13T09:13:00Z">
-        <w:r>
-          <w:t xml:space="preserve"> then</w:t>
-        </w:r>
-      </w:ins>
-      <w:r>
-        <w:t xml:space="preserve"> </w:t>
-      </w:r>
-      <w:ins w:id="127" w:author="Jonathan Rogers" w:date="2023-02-13T09:13:00Z">
-        <w:r>
-          <w:t>‘</w:t>
-        </w:r>
-      </w:ins>
-      <w:r>
-        <w:t>Packages’.</w:t>
+        <w:t>Gateway, click ‘Settings’, then ‘Packages’.</w:t>
       </w:r>
     </w:p>
     <w:p>
@@ -8361,15 +7962,7 @@
         </w:numPr>
       </w:pPr>
       <w:r>
-        <w:t>Select the relevant AD Groups which should have access to run these flows (</w:t>
-      </w:r>
-      <w:proofErr w:type="gramStart"/>
-      <w:r>
-        <w:t>i.e.</w:t>
-      </w:r>
-      <w:proofErr w:type="gramEnd"/>
-      <w:r>
-        <w:t xml:space="preserve"> the groups who should have access to the </w:t>
+        <w:t xml:space="preserve">Select the relevant AD Groups which should have access to run these flows (i.e. the groups who should have access to the </w:t>
       </w:r>
       <w:r>
         <w:rPr>
@@ -8417,14 +8010,14 @@
       <w:pPr>
         <w:pStyle w:val="Heading2"/>
       </w:pPr>
-      <w:bookmarkStart w:id="128" w:name="_Toc142058393"/>
-      <w:bookmarkStart w:id="129" w:name="_Toc143171599"/>
+      <w:bookmarkStart w:id="70" w:name="_Toc142058393"/>
+      <w:bookmarkStart w:id="71" w:name="_Toc143171599"/>
       <w:r>
         <w:lastRenderedPageBreak/>
         <w:t>Initialise Shared Data (Reliable Collections)</w:t>
       </w:r>
-      <w:bookmarkEnd w:id="128"/>
-      <w:bookmarkEnd w:id="129"/>
+      <w:bookmarkEnd w:id="70"/>
+      <w:bookmarkEnd w:id="71"/>
     </w:p>
     <w:p>
       <w:pPr>
@@ -8450,15 +8043,7 @@
         <w:pStyle w:val="WeAreCORTEXEmphasis"/>
       </w:pPr>
       <w:r>
-        <w:t xml:space="preserve">Note that this needs to be run on an application node, </w:t>
-      </w:r>
-      <w:proofErr w:type="gramStart"/>
-      <w:r>
-        <w:t>i.e.</w:t>
-      </w:r>
-      <w:proofErr w:type="gramEnd"/>
-      <w:r>
-        <w:t xml:space="preserve"> a server hosting Service Fabric and CORTEX, in an HA scenario</w:t>
+        <w:t>Note that this needs to be run on an application node, i.e. a server hosting Service Fabric and CORTEX, in an HA scenario</w:t>
       </w:r>
       <w:r>
         <w:t>.</w:t>
@@ -8573,15 +8158,7 @@
         </w:numPr>
       </w:pPr>
       <w:r>
-        <w:t>Migrated System (</w:t>
-      </w:r>
-      <w:proofErr w:type="gramStart"/>
-      <w:r>
-        <w:t>e.g.</w:t>
-      </w:r>
-      <w:proofErr w:type="gramEnd"/>
-      <w:r>
-        <w:t xml:space="preserve"> new environment, Dev &gt; Test, Test &gt; Prod)</w:t>
+        <w:t>Migrated System (e.g. new environment, Dev &gt; Test, Test &gt; Prod)</w:t>
       </w:r>
     </w:p>
     <w:p>
@@ -11154,9 +10731,6 @@
           <w:ilvl w:val="0"/>
           <w:numId w:val="123"/>
         </w:numPr>
-        <w:rPr>
-          <w:ins w:id="130" w:author="Jonathan Rogers" w:date="2023-02-08T14:45:00Z"/>
-        </w:rPr>
       </w:pPr>
       <w:r>
         <w:t xml:space="preserve">Run the script and ensure there are no </w:t>
@@ -11171,15 +10745,15 @@
       <w:pPr>
         <w:pStyle w:val="Heading2"/>
       </w:pPr>
-      <w:bookmarkStart w:id="131" w:name="_Toc130996341"/>
-      <w:bookmarkStart w:id="132" w:name="_Toc142058394"/>
-      <w:bookmarkStart w:id="133" w:name="_Toc143171600"/>
+      <w:bookmarkStart w:id="72" w:name="_Toc130996341"/>
+      <w:bookmarkStart w:id="73" w:name="_Toc142058394"/>
+      <w:bookmarkStart w:id="74" w:name="_Toc143171600"/>
       <w:r>
         <w:t>Website Deployment</w:t>
       </w:r>
-      <w:bookmarkEnd w:id="131"/>
-      <w:bookmarkEnd w:id="132"/>
-      <w:bookmarkEnd w:id="133"/>
+      <w:bookmarkEnd w:id="72"/>
+      <w:bookmarkEnd w:id="73"/>
+      <w:bookmarkEnd w:id="74"/>
     </w:p>
     <w:p>
       <w:r>
@@ -11205,18 +10779,18 @@
       </w:r>
     </w:p>
     <w:p>
-      <w:commentRangeStart w:id="134"/>
+      <w:commentRangeStart w:id="75"/>
       <w:r>
         <w:t>To run the script, complete the following steps.</w:t>
       </w:r>
-      <w:commentRangeEnd w:id="134"/>
+      <w:commentRangeEnd w:id="75"/>
       <w:r>
         <w:rPr>
           <w:rStyle w:val="CommentReference"/>
           <w:rFonts w:ascii="Trebuchet MS" w:eastAsia="Times New Roman" w:hAnsi="Trebuchet MS" w:cs="Times New Roman"/>
           <w:lang w:eastAsia="en-GB"/>
         </w:rPr>
-        <w:commentReference w:id="134"/>
+        <w:commentReference w:id="75"/>
       </w:r>
     </w:p>
     <w:p>
@@ -11828,18 +11402,18 @@
           <w:numId w:val="125"/>
         </w:numPr>
       </w:pPr>
-      <w:commentRangeStart w:id="135"/>
+      <w:commentRangeStart w:id="76"/>
       <w:r>
         <w:t>The PowerShell ISE window should look as follows:</w:t>
       </w:r>
-      <w:commentRangeEnd w:id="135"/>
+      <w:commentRangeEnd w:id="76"/>
       <w:r>
         <w:rPr>
           <w:rStyle w:val="CommentReference"/>
           <w:rFonts w:ascii="Trebuchet MS" w:eastAsia="Times New Roman" w:hAnsi="Trebuchet MS" w:cs="Times New Roman"/>
           <w:lang w:eastAsia="en-GB"/>
         </w:rPr>
-        <w:commentReference w:id="135"/>
+        <w:commentReference w:id="76"/>
       </w:r>
     </w:p>
     <w:p>
@@ -11863,7 +11437,7 @@
                     <pic:cNvPicPr/>
                   </pic:nvPicPr>
                   <pic:blipFill>
-                    <a:blip r:embed="rId42"/>
+                    <a:blip r:embed="rId41"/>
                     <a:stretch>
                       <a:fillRect/>
                     </a:stretch>
@@ -11916,15 +11490,15 @@
       <w:pPr>
         <w:pStyle w:val="Heading2"/>
       </w:pPr>
-      <w:bookmarkStart w:id="136" w:name="_Toc130996342"/>
-      <w:bookmarkStart w:id="137" w:name="_Toc142058395"/>
-      <w:bookmarkStart w:id="138" w:name="_Toc143171601"/>
+      <w:bookmarkStart w:id="77" w:name="_Toc130996342"/>
+      <w:bookmarkStart w:id="78" w:name="_Toc142058395"/>
+      <w:bookmarkStart w:id="79" w:name="_Toc143171601"/>
       <w:r>
         <w:t>Web Application Deployment</w:t>
       </w:r>
-      <w:bookmarkEnd w:id="136"/>
-      <w:bookmarkEnd w:id="137"/>
-      <w:bookmarkEnd w:id="138"/>
+      <w:bookmarkEnd w:id="77"/>
+      <w:bookmarkEnd w:id="78"/>
+      <w:bookmarkEnd w:id="79"/>
     </w:p>
     <w:p>
       <w:pPr>
@@ -11971,13 +11545,8 @@
         </w:numPr>
       </w:pPr>
       <w:r>
-        <w:t>For the first build operation, you will need to configure the build</w:t>
-      </w:r>
-      <w:ins w:id="139" w:author="Joe Lees" w:date="2023-02-03T10:00:00Z">
-        <w:r>
-          <w:t>:</w:t>
-        </w:r>
-      </w:ins>
+        <w:t>For the first build operation, you will need to configure the build:</w:t>
+      </w:r>
     </w:p>
     <w:p>
       <w:pPr>
@@ -11999,18 +11568,18 @@
           <w:numId w:val="126"/>
         </w:numPr>
       </w:pPr>
-      <w:commentRangeStart w:id="140"/>
-      <w:commentRangeStart w:id="141"/>
+      <w:commentRangeStart w:id="80"/>
+      <w:commentRangeStart w:id="81"/>
       <w:r>
         <w:t>Select</w:t>
       </w:r>
-      <w:commentRangeEnd w:id="140"/>
-      <w:r>
-        <w:commentReference w:id="140"/>
-      </w:r>
-      <w:commentRangeEnd w:id="141"/>
-      <w:r>
-        <w:commentReference w:id="141"/>
+      <w:commentRangeEnd w:id="80"/>
+      <w:r>
+        <w:commentReference w:id="80"/>
+      </w:r>
+      <w:commentRangeEnd w:id="81"/>
+      <w:r>
+        <w:commentReference w:id="81"/>
       </w:r>
       <w:r>
         <w:t xml:space="preserve"> ZIP as the Build Scheme.</w:t>
@@ -12039,18 +11608,18 @@
       <w:r>
         <w:t xml:space="preserve">Upload a </w:t>
       </w:r>
-      <w:commentRangeStart w:id="142"/>
+      <w:commentRangeStart w:id="82"/>
       <w:r>
         <w:t xml:space="preserve">favicon to act as a logo for the portal </w:t>
       </w:r>
-      <w:commentRangeStart w:id="143"/>
-      <w:commentRangeEnd w:id="143"/>
-      <w:r>
-        <w:commentReference w:id="143"/>
-      </w:r>
-      <w:commentRangeEnd w:id="142"/>
-      <w:r>
-        <w:commentReference w:id="142"/>
+      <w:commentRangeStart w:id="83"/>
+      <w:commentRangeEnd w:id="83"/>
+      <w:r>
+        <w:commentReference w:id="83"/>
+      </w:r>
+      <w:commentRangeEnd w:id="82"/>
+      <w:r>
+        <w:commentReference w:id="82"/>
       </w:r>
       <w:r>
         <w:t xml:space="preserve">if desired, for example, the </w:t>
@@ -12083,23 +11652,7 @@
         </w:numPr>
       </w:pPr>
       <w:r>
-        <w:t xml:space="preserve">Nothing is required in </w:t>
-      </w:r>
-      <w:ins w:id="144" w:author="Joe Lees" w:date="2023-02-03T10:00:00Z">
-        <w:r>
-          <w:t xml:space="preserve">the </w:t>
-        </w:r>
-      </w:ins>
-      <w:r>
-        <w:t>‘Permissions</w:t>
-      </w:r>
-      <w:ins w:id="145" w:author="Joe Lees" w:date="2023-02-03T10:00:00Z">
-        <w:r>
-          <w:t xml:space="preserve">’ </w:t>
-        </w:r>
-      </w:ins>
-      <w:r>
-        <w:t>sections.</w:t>
+        <w:t>Nothing is required in the ‘Permissions’ sections.</w:t>
       </w:r>
     </w:p>
     <w:p>
@@ -12122,18 +11675,18 @@
           <w:numId w:val="126"/>
         </w:numPr>
       </w:pPr>
-      <w:commentRangeStart w:id="146"/>
-      <w:commentRangeStart w:id="147"/>
+      <w:commentRangeStart w:id="84"/>
+      <w:commentRangeStart w:id="85"/>
       <w:r>
         <w:t>Click ‘Build</w:t>
       </w:r>
-      <w:commentRangeEnd w:id="146"/>
-      <w:r>
-        <w:commentReference w:id="146"/>
-      </w:r>
-      <w:commentRangeEnd w:id="147"/>
-      <w:r>
-        <w:commentReference w:id="147"/>
+      <w:commentRangeEnd w:id="84"/>
+      <w:r>
+        <w:commentReference w:id="84"/>
+      </w:r>
+      <w:commentRangeEnd w:id="85"/>
+      <w:r>
+        <w:commentReference w:id="85"/>
       </w:r>
       <w:r>
         <w:t>’ under the ‘Web App’ option.</w:t>
@@ -12182,14 +11735,6 @@
           <w:ilvl w:val="1"/>
           <w:numId w:val="126"/>
         </w:numPr>
-        <w:pPrChange w:id="148" w:author="Jonathan Rogers" w:date="2023-02-08T14:49:00Z">
-          <w:pPr>
-            <w:numPr>
-              <w:ilvl w:val="1"/>
-              <w:numId w:val="53"/>
-            </w:numPr>
-          </w:pPr>
-        </w:pPrChange>
       </w:pPr>
       <w:r>
         <w:t>Click Build</w:t>
@@ -12205,13 +11750,13 @@
       <w:r>
         <w:t xml:space="preserve">, an email will be sent to the email address for this AppGyver account. This will contain a link from which the .zip file </w:t>
       </w:r>
-      <w:commentRangeStart w:id="149"/>
+      <w:commentRangeStart w:id="86"/>
       <w:r>
         <w:t>may be downloaded</w:t>
       </w:r>
-      <w:commentRangeEnd w:id="149"/>
-      <w:r>
-        <w:commentReference w:id="149"/>
+      <w:commentRangeEnd w:id="86"/>
+      <w:r>
+        <w:commentReference w:id="86"/>
       </w:r>
       <w:r>
         <w:t>. This can then be extracted and placed into an IIS Site on the App Server(s) that was created by the script executed in Section 2.</w:t>
@@ -12299,13 +11844,8 @@
       <w:pPr>
         <w:ind w:left="720" w:firstLine="720"/>
       </w:pPr>
-      <w:proofErr w:type="gramStart"/>
-      <w:r>
-        <w:t>e.g.</w:t>
-      </w:r>
-      <w:proofErr w:type="gramEnd"/>
-      <w:r>
-        <w:t xml:space="preserve"> </w:t>
+      <w:r>
+        <w:t xml:space="preserve">e.g. </w:t>
       </w:r>
       <w:r>
         <w:t>C:\inetpub\wwwroot\Cortex\CortexInteractionPortal</w:t>
@@ -12362,7 +11902,7 @@
       <w:r>
         <w:t xml:space="preserve">Once this has been completed, the Web Application is accessible from your server directly, for example: </w:t>
       </w:r>
-      <w:hyperlink r:id="rId43" w:history="1">
+      <w:hyperlink r:id="rId42" w:history="1">
         <w:r>
           <w:rPr>
             <w:rStyle w:val="Hyperlink"/>
@@ -12384,14 +11924,14 @@
       <w:pPr>
         <w:pStyle w:val="Heading2"/>
       </w:pPr>
-      <w:bookmarkStart w:id="150" w:name="_Toc142058396"/>
-      <w:bookmarkStart w:id="151" w:name="_Toc143171602"/>
+      <w:bookmarkStart w:id="87" w:name="_Toc142058396"/>
+      <w:bookmarkStart w:id="88" w:name="_Toc143171602"/>
       <w:r>
         <w:lastRenderedPageBreak/>
         <w:t>Web App Redirect Rule</w:t>
       </w:r>
-      <w:bookmarkEnd w:id="150"/>
-      <w:bookmarkEnd w:id="151"/>
+      <w:bookmarkEnd w:id="87"/>
+      <w:bookmarkEnd w:id="88"/>
     </w:p>
     <w:p>
       <w:r>
@@ -12456,15 +11996,15 @@
         </w:numPr>
       </w:pPr>
       <w:r>
-        <w:t>If this file is not present within the top level (</w:t>
+        <w:t xml:space="preserve">If this file is not present within the top level (e.g. ‘Cortex’) IIS directory, this change will not be </w:t>
       </w:r>
       <w:proofErr w:type="gramStart"/>
       <w:r>
-        <w:t>e.g.</w:t>
+        <w:t>necessary</w:t>
       </w:r>
       <w:proofErr w:type="gramEnd"/>
       <w:r>
-        <w:t xml:space="preserve"> ‘Cortex’) IIS directory, this change will not be necessary and you can proceed to the next section.</w:t>
+        <w:t xml:space="preserve"> and you can proceed to the next section.</w:t>
       </w:r>
     </w:p>
     <w:p>
@@ -12522,7 +12062,7 @@
           <w:numId w:val="130"/>
         </w:numPr>
       </w:pPr>
-      <w:bookmarkStart w:id="152" w:name="_Toc130996343"/>
+      <w:bookmarkStart w:id="89" w:name="_Toc130996343"/>
       <w:r>
         <w:t>Save and exit the file.</w:t>
       </w:r>
@@ -12531,14 +12071,14 @@
       <w:pPr>
         <w:pStyle w:val="Heading2"/>
       </w:pPr>
-      <w:bookmarkStart w:id="153" w:name="_Toc142058397"/>
-      <w:bookmarkStart w:id="154" w:name="_Toc143171603"/>
-      <w:commentRangeStart w:id="155"/>
+      <w:bookmarkStart w:id="90" w:name="_Toc142058397"/>
+      <w:bookmarkStart w:id="91" w:name="_Toc143171603"/>
+      <w:commentRangeStart w:id="92"/>
       <w:r>
         <w:t>CORS Configuration</w:t>
       </w:r>
-      <w:bookmarkEnd w:id="152"/>
-      <w:commentRangeEnd w:id="155"/>
+      <w:bookmarkEnd w:id="89"/>
+      <w:commentRangeEnd w:id="92"/>
       <w:r>
         <w:rPr>
           <w:rStyle w:val="CommentReference"/>
@@ -12547,10 +12087,10 @@
           <w:color w:val="auto"/>
           <w:lang w:eastAsia="en-GB"/>
         </w:rPr>
-        <w:commentReference w:id="155"/>
-      </w:r>
-      <w:bookmarkEnd w:id="153"/>
-      <w:bookmarkEnd w:id="154"/>
+        <w:commentReference w:id="92"/>
+      </w:r>
+      <w:bookmarkEnd w:id="90"/>
+      <w:bookmarkEnd w:id="91"/>
     </w:p>
     <w:p>
       <w:r>
@@ -12580,30 +12120,7 @@
     </w:p>
     <w:p>
       <w:r>
-        <w:t xml:space="preserve">An origin is identified based on </w:t>
-      </w:r>
-      <w:del w:id="156" w:author="Joe Lees" w:date="2023-02-02T14:38:00Z">
-        <w:r>
-          <w:delText>i</w:delText>
-        </w:r>
-      </w:del>
-      <w:del w:id="157" w:author="Joe Lees" w:date="2023-02-02T14:37:00Z">
-        <w:r>
-          <w:delText>n</w:delText>
-        </w:r>
-      </w:del>
-      <w:del w:id="158" w:author="Joe Lees" w:date="2023-02-02T14:38:00Z">
-        <w:r>
-          <w:delText>s</w:delText>
-        </w:r>
-      </w:del>
-      <w:ins w:id="159" w:author="Joe Lees" w:date="2023-02-02T14:38:00Z">
-        <w:r>
-          <w:t>the</w:t>
-        </w:r>
-      </w:ins>
-      <w:r>
-        <w:t xml:space="preserve"> scheme (e.g., HTTPS), domain, and port. The </w:t>
+        <w:t xml:space="preserve">An origin is identified based on the scheme (e.g., HTTPS), domain, and port. The </w:t>
       </w:r>
       <w:r>
         <w:t xml:space="preserve">CORTEX </w:t>
@@ -12620,38 +12137,38 @@
           <w:numId w:val="131"/>
         </w:numPr>
       </w:pPr>
-      <w:commentRangeStart w:id="160"/>
+      <w:commentRangeStart w:id="93"/>
       <w:r>
         <w:t>Navigate to C:\ProgramData\SF\&lt;Customer&gt;.&lt;Node&gt;\Fabric\work\ImageCache\Store\</w:t>
       </w:r>
-      <w:commentRangeStart w:id="161"/>
-      <w:commentRangeStart w:id="162"/>
+      <w:commentRangeStart w:id="94"/>
+      <w:commentRangeStart w:id="95"/>
       <w:r>
         <w:t>Cortex.Innovation.Core</w:t>
       </w:r>
-      <w:commentRangeEnd w:id="161"/>
+      <w:commentRangeEnd w:id="94"/>
       <w:r>
         <w:rPr>
           <w:rStyle w:val="CommentReference"/>
         </w:rPr>
-        <w:commentReference w:id="161"/>
-      </w:r>
-      <w:commentRangeEnd w:id="162"/>
+        <w:commentReference w:id="94"/>
+      </w:r>
+      <w:commentRangeEnd w:id="95"/>
       <w:r>
         <w:rPr>
           <w:rStyle w:val="CommentReference"/>
         </w:rPr>
-        <w:commentReference w:id="162"/>
+        <w:commentReference w:id="95"/>
       </w:r>
       <w:r>
         <w:t>\ApiGatewayPkg.Code.&lt;Version&gt;</w:t>
       </w:r>
-      <w:commentRangeEnd w:id="160"/>
+      <w:commentRangeEnd w:id="93"/>
       <w:r>
         <w:rPr>
           <w:rStyle w:val="CommentReference"/>
         </w:rPr>
-        <w:commentReference w:id="160"/>
+        <w:commentReference w:id="93"/>
       </w:r>
     </w:p>
     <w:p>
@@ -12687,14 +12204,6 @@
           <w:ilvl w:val="0"/>
           <w:numId w:val="131"/>
         </w:numPr>
-        <w:pPrChange w:id="164" w:author="Jonathan Rogers" w:date="2023-02-08T14:47:00Z">
-          <w:pPr>
-            <w:numPr>
-              <w:numId w:val="22"/>
-            </w:numPr>
-            <w:ind w:left="720" w:hanging="360"/>
-          </w:pPr>
-        </w:pPrChange>
       </w:pPr>
       <w:r>
         <w:t>Under the Cors section, edit it as follows:</w:t>
@@ -12863,15 +12372,7 @@
               <w:cnfStyle w:val="000000010000" w:firstRow="0" w:lastRow="0" w:firstColumn="0" w:lastColumn="0" w:oddVBand="0" w:evenVBand="0" w:oddHBand="0" w:evenHBand="1" w:firstRowFirstColumn="0" w:firstRowLastColumn="0" w:lastRowFirstColumn="0" w:lastRowLastColumn="0"/>
             </w:pPr>
             <w:r>
-              <w:t xml:space="preserve">  </w:t>
-            </w:r>
-            <w:del w:id="165" w:author="Joe Lees" w:date="2023-02-02T14:38:00Z">
-              <w:r>
-                <w:delText xml:space="preserve"> </w:delText>
-              </w:r>
-            </w:del>
-            <w:r>
-              <w:t>"https://*.appgyver.com"</w:t>
+              <w:t xml:space="preserve">  "https://*.appgyver.com"</w:t>
             </w:r>
           </w:p>
           <w:p>
@@ -12896,7 +12397,6 @@
           </w:tcPr>
           <w:p>
             <w:r>
-              <w:lastRenderedPageBreak/>
               <w:t>AllowCredentials</w:t>
             </w:r>
           </w:p>
@@ -13001,7 +12501,7 @@
       <w:r>
         <w:t xml:space="preserve">For example, </w:t>
       </w:r>
-      <w:hyperlink r:id="rId44" w:history="1">
+      <w:hyperlink r:id="rId43" w:history="1">
         <w:r>
           <w:rPr>
             <w:rStyle w:val="Hyperlink"/>
@@ -13062,15 +12562,15 @@
       <w:pPr>
         <w:pStyle w:val="Heading2"/>
       </w:pPr>
-      <w:bookmarkStart w:id="166" w:name="_Toc130996344"/>
-      <w:bookmarkStart w:id="167" w:name="_Toc142058398"/>
-      <w:bookmarkStart w:id="168" w:name="_Toc143171604"/>
+      <w:bookmarkStart w:id="97" w:name="_Toc130996344"/>
+      <w:bookmarkStart w:id="98" w:name="_Toc142058398"/>
+      <w:bookmarkStart w:id="99" w:name="_Toc143171604"/>
       <w:r>
         <w:t>Housekeeping Tasks</w:t>
       </w:r>
-      <w:bookmarkEnd w:id="166"/>
-      <w:bookmarkEnd w:id="167"/>
-      <w:bookmarkEnd w:id="168"/>
+      <w:bookmarkEnd w:id="97"/>
+      <w:bookmarkEnd w:id="98"/>
+      <w:bookmarkEnd w:id="99"/>
     </w:p>
     <w:p>
       <w:r>
@@ -13302,28 +12802,28 @@
       <w:pPr>
         <w:pStyle w:val="Heading1"/>
       </w:pPr>
-      <w:bookmarkStart w:id="169" w:name="_Toc142058399"/>
-      <w:bookmarkStart w:id="170" w:name="_Toc143171605"/>
+      <w:bookmarkStart w:id="100" w:name="_Toc142058399"/>
+      <w:bookmarkStart w:id="101" w:name="_Toc143171605"/>
       <w:r>
         <w:lastRenderedPageBreak/>
         <w:t>Testing</w:t>
       </w:r>
-      <w:bookmarkEnd w:id="169"/>
-      <w:bookmarkEnd w:id="170"/>
+      <w:bookmarkEnd w:id="100"/>
+      <w:bookmarkEnd w:id="101"/>
     </w:p>
     <w:p>
       <w:pPr>
         <w:pStyle w:val="Heading2"/>
       </w:pPr>
-      <w:bookmarkStart w:id="171" w:name="_Toc130996346"/>
-      <w:bookmarkStart w:id="172" w:name="_Toc142058400"/>
-      <w:bookmarkStart w:id="173" w:name="_Toc143171606"/>
+      <w:bookmarkStart w:id="102" w:name="_Toc130996346"/>
+      <w:bookmarkStart w:id="103" w:name="_Toc142058400"/>
+      <w:bookmarkStart w:id="104" w:name="_Toc143171606"/>
       <w:r>
         <w:t>Testing User Access Management Flows</w:t>
       </w:r>
-      <w:bookmarkEnd w:id="171"/>
-      <w:bookmarkEnd w:id="172"/>
-      <w:bookmarkEnd w:id="173"/>
+      <w:bookmarkEnd w:id="102"/>
+      <w:bookmarkEnd w:id="103"/>
+      <w:bookmarkEnd w:id="104"/>
     </w:p>
     <w:p>
       <w:r>
@@ -13448,13 +12948,13 @@
       <w:r>
         <w:t xml:space="preserve">, provided </w:t>
       </w:r>
-      <w:commentRangeStart w:id="174"/>
+      <w:commentRangeStart w:id="105"/>
       <w:r>
         <w:t xml:space="preserve">as part of the package obtained </w:t>
       </w:r>
-      <w:commentRangeEnd w:id="174"/>
-      <w:r>
-        <w:commentReference w:id="174"/>
+      <w:commentRangeEnd w:id="105"/>
+      <w:r>
+        <w:commentReference w:id="105"/>
       </w:r>
       <w:r>
         <w:t>in Section 2.</w:t>
@@ -13477,7 +12977,7 @@
       <w:r>
         <w:t xml:space="preserve">Import the collection to Postman, which if required can be downloaded and installed from </w:t>
       </w:r>
-      <w:hyperlink r:id="rId45" w:history="1">
+      <w:hyperlink r:id="rId44" w:history="1">
         <w:r>
           <w:rPr>
             <w:rStyle w:val="Hyperlink"/>
@@ -13525,7 +13025,7 @@
                     <pic:cNvPicPr/>
                   </pic:nvPicPr>
                   <pic:blipFill rotWithShape="1">
-                    <a:blip r:embed="rId46"/>
+                    <a:blip r:embed="rId45"/>
                     <a:srcRect r="25436"/>
                     <a:stretch/>
                   </pic:blipFill>
@@ -13944,13 +13444,13 @@
           <w:numId w:val="134"/>
         </w:numPr>
       </w:pPr>
-      <w:commentRangeStart w:id="175"/>
+      <w:commentRangeStart w:id="106"/>
       <w:r>
         <w:t>Test the ‘Authenticate’ request</w:t>
       </w:r>
-      <w:commentRangeEnd w:id="175"/>
-      <w:r>
-        <w:commentReference w:id="175"/>
+      <w:commentRangeEnd w:id="106"/>
+      <w:r>
+        <w:commentReference w:id="106"/>
       </w:r>
       <w:r>
         <w:t>. This is what is called when entering a username and password to access the Interaction Portal.</w:t>
@@ -14002,7 +13502,7 @@
                     <pic:cNvPicPr/>
                   </pic:nvPicPr>
                   <pic:blipFill>
-                    <a:blip r:embed="rId47"/>
+                    <a:blip r:embed="rId46"/>
                     <a:stretch>
                       <a:fillRect/>
                     </a:stretch>
@@ -14066,15 +13566,7 @@
       </w:pPr>
       <w:r>
         <w:lastRenderedPageBreak/>
-        <w:t>    "accessLevel": "&lt;</w:t>
-      </w:r>
-      <w:proofErr w:type="gramStart"/>
-      <w:r>
-        <w:t>e.g.</w:t>
-      </w:r>
-      <w:proofErr w:type="gramEnd"/>
-      <w:r>
-        <w:t xml:space="preserve"> Admin&gt;",</w:t>
+        <w:t>    "accessLevel": "&lt;e.g. Admin&gt;",</w:t>
       </w:r>
     </w:p>
     <w:p>
@@ -14239,16 +13731,16 @@
       <w:pPr>
         <w:pStyle w:val="Heading2"/>
       </w:pPr>
-      <w:bookmarkStart w:id="176" w:name="_Toc130996347"/>
-      <w:bookmarkStart w:id="177" w:name="_Toc142058401"/>
-      <w:bookmarkStart w:id="178" w:name="_Toc143171607"/>
+      <w:bookmarkStart w:id="107" w:name="_Toc130996347"/>
+      <w:bookmarkStart w:id="108" w:name="_Toc142058401"/>
+      <w:bookmarkStart w:id="109" w:name="_Toc143171607"/>
       <w:r>
         <w:lastRenderedPageBreak/>
         <w:t>Testing the Web Application</w:t>
       </w:r>
-      <w:bookmarkEnd w:id="176"/>
-      <w:bookmarkEnd w:id="177"/>
-      <w:bookmarkEnd w:id="178"/>
+      <w:bookmarkEnd w:id="107"/>
+      <w:bookmarkEnd w:id="108"/>
+      <w:bookmarkEnd w:id="109"/>
     </w:p>
     <w:p>
       <w:pPr>
@@ -14368,15 +13860,15 @@
       <w:pPr>
         <w:pStyle w:val="Heading2"/>
       </w:pPr>
-      <w:bookmarkStart w:id="179" w:name="_Toc130996348"/>
-      <w:bookmarkStart w:id="180" w:name="_Toc142058402"/>
-      <w:bookmarkStart w:id="181" w:name="_Toc143171608"/>
+      <w:bookmarkStart w:id="110" w:name="_Toc130996348"/>
+      <w:bookmarkStart w:id="111" w:name="_Toc142058402"/>
+      <w:bookmarkStart w:id="112" w:name="_Toc143171608"/>
       <w:r>
         <w:t>Testing UI-Driven Process (Service Requests)</w:t>
       </w:r>
-      <w:bookmarkEnd w:id="179"/>
-      <w:bookmarkEnd w:id="180"/>
-      <w:bookmarkEnd w:id="181"/>
+      <w:bookmarkEnd w:id="110"/>
+      <w:bookmarkEnd w:id="111"/>
+      <w:bookmarkEnd w:id="112"/>
     </w:p>
     <w:p>
       <w:pPr>
@@ -14393,9 +13885,6 @@
           <w:ilvl w:val="0"/>
           <w:numId w:val="139"/>
         </w:numPr>
-        <w:rPr>
-          <w:ins w:id="182" w:author="Joe Lees" w:date="2023-02-03T10:03:00Z"/>
-        </w:rPr>
       </w:pPr>
       <w:r>
         <w:t>Navigate to the UI hosted on the server and open Developer Tools to diagnose any potential issues</w:t>
@@ -14411,131 +13900,20 @@
           <w:ilvl w:val="1"/>
           <w:numId w:val="139"/>
         </w:numPr>
-        <w:pPrChange w:id="183" w:author="Joe Lees" w:date="2023-02-03T10:03:00Z">
-          <w:pPr>
-            <w:numPr>
-              <w:numId w:val="27"/>
-            </w:numPr>
-            <w:ind w:left="851" w:hanging="491"/>
-          </w:pPr>
-        </w:pPrChange>
-      </w:pPr>
-      <w:ins w:id="184" w:author="Joe Lees" w:date="2023-02-03T10:03:00Z">
-        <w:r>
-          <w:t>Fo</w:t>
-        </w:r>
-      </w:ins>
-      <w:ins w:id="185" w:author="Joe Lees" w:date="2023-02-03T10:04:00Z">
-        <w:r>
-          <w:t>r example</w:t>
-        </w:r>
-      </w:ins>
-      <w:r>
-        <w:t>:</w:t>
-      </w:r>
-      <w:ins w:id="186" w:author="Joe Lees" w:date="2023-02-03T10:03:00Z">
-        <w:r>
-          <w:t xml:space="preserve"> </w:t>
-        </w:r>
-      </w:ins>
-      <w:ins w:id="187" w:author="Jonathan Rogers" w:date="2023-02-08T14:52:00Z">
-        <w:r>
-          <w:rPr>
-            <w:color w:val="2B579A"/>
-            <w:shd w:val="clear" w:color="auto" w:fill="E6E6E6"/>
-          </w:rPr>
-          <w:fldChar w:fldCharType="begin"/>
-        </w:r>
-        <w:r>
-          <w:instrText xml:space="preserve"> HYPERLINK "" </w:instrText>
-        </w:r>
-        <w:r>
-          <w:rPr>
-            <w:color w:val="2B579A"/>
-            <w:shd w:val="clear" w:color="auto" w:fill="E6E6E6"/>
-          </w:rPr>
-        </w:r>
-        <w:r>
-          <w:rPr>
-            <w:color w:val="2B579A"/>
-            <w:shd w:val="clear" w:color="auto" w:fill="E6E6E6"/>
-          </w:rPr>
-          <w:fldChar w:fldCharType="separate"/>
-        </w:r>
-      </w:ins>
-      <w:ins w:id="188" w:author="Joe Lees" w:date="2023-02-03T10:03:00Z">
-        <w:del w:id="189" w:author="Jonathan Rogers" w:date="2023-02-08T14:52:00Z">
-          <w:r>
-            <w:rPr>
-              <w:rStyle w:val="Hyperlink"/>
-              <w:b/>
-              <w:bCs/>
-            </w:rPr>
-            <w:delText>https</w:delText>
-          </w:r>
-        </w:del>
-      </w:ins>
-      <w:ins w:id="190" w:author="Joe Lees" w:date="2023-02-03T10:04:00Z">
-        <w:del w:id="191" w:author="Jonathan Rogers" w:date="2023-02-08T14:52:00Z">
-          <w:r>
-            <w:rPr>
-              <w:rStyle w:val="Hyperlink"/>
-              <w:b/>
-              <w:bCs/>
-            </w:rPr>
-            <w:delText>://server.domain.com/Corte</w:delText>
-          </w:r>
-        </w:del>
-        <w:del w:id="192" w:author="Jonathan Rogers" w:date="2023-02-08T14:51:00Z">
-          <w:r>
-            <w:rPr>
-              <w:rStyle w:val="Hyperlink"/>
-              <w:b/>
-              <w:bCs/>
-            </w:rPr>
-            <w:delText>xUI</w:delText>
-          </w:r>
-        </w:del>
-      </w:ins>
-      <w:ins w:id="193" w:author="Jonathan Rogers" w:date="2023-02-08T14:52:00Z">
-        <w:r>
-          <w:rPr>
-            <w:color w:val="2B579A"/>
-            <w:shd w:val="clear" w:color="auto" w:fill="E6E6E6"/>
-          </w:rPr>
-          <w:fldChar w:fldCharType="end"/>
-        </w:r>
-      </w:ins>
+      </w:pPr>
+      <w:r>
+        <w:t xml:space="preserve">For example: </w:t>
+      </w:r>
+      <w:hyperlink w:history="1"/>
       <w:r>
         <w:t>https://www.cortexApp1.myDomain.com/CortexInteractionPortal</w:t>
       </w:r>
       <w:r>
         <w:t xml:space="preserve"> </w:t>
       </w:r>
-      <w:ins w:id="194" w:author="Jonathan Rogers" w:date="2023-02-08T14:52:00Z">
-        <w:del w:id="195" w:author="Jonathan Rogers" w:date="2023-02-08T14:51:00Z">
-          <w:r>
-            <w:rPr>
-              <w:color w:val="2B579A"/>
-              <w:shd w:val="clear" w:color="auto" w:fill="E6E6E6"/>
-              <w:rPrChange w:id="196" w:author="David Drummond MHA" w:date="2023-02-08T14:52:00Z">
-                <w:rPr>
-                  <w:bCs/>
-                  <w:color w:val="2B579A"/>
-                  <w:sz w:val="32"/>
-                  <w:shd w:val="clear" w:color="auto" w:fill="E6E6E6"/>
-                </w:rPr>
-              </w:rPrChange>
-            </w:rPr>
-            <w:delText>xUI</w:delText>
-          </w:r>
-        </w:del>
-      </w:ins>
-      <w:ins w:id="197" w:author="Joe Lees" w:date="2023-02-03T10:04:00Z">
-        <w:r>
-          <w:t xml:space="preserve"> </w:t>
-        </w:r>
-      </w:ins>
+      <w:r>
+        <w:t xml:space="preserve"> </w:t>
+      </w:r>
     </w:p>
     <w:p>
       <w:pPr>
@@ -14572,47 +13950,21 @@
       <w:r>
         <w:t>Select ‘</w:t>
       </w:r>
-      <w:commentRangeStart w:id="198"/>
-      <w:commentRangeStart w:id="199"/>
+      <w:commentRangeStart w:id="113"/>
+      <w:commentRangeStart w:id="114"/>
       <w:r>
         <w:t xml:space="preserve">Add Numbers’ </w:t>
       </w:r>
-      <w:commentRangeEnd w:id="198"/>
-      <w:r>
-        <w:commentReference w:id="198"/>
-      </w:r>
-      <w:commentRangeEnd w:id="199"/>
-      <w:r>
-        <w:commentReference w:id="199"/>
-      </w:r>
-      <w:r>
-        <w:t xml:space="preserve">in the left-hand panel, and then ‘Start’ </w:t>
-      </w:r>
-      <w:del w:id="200" w:author="Jonathan Rogers" w:date="2023-02-08T14:52:00Z">
-        <w:r>
-          <w:delText xml:space="preserve">on </w:delText>
-        </w:r>
-      </w:del>
-      <w:ins w:id="201" w:author="Jonathan Rogers" w:date="2023-02-08T14:52:00Z">
-        <w:r>
-          <w:t xml:space="preserve">in </w:t>
-        </w:r>
-      </w:ins>
-      <w:r>
-        <w:t xml:space="preserve">the right-hand </w:t>
-      </w:r>
-      <w:del w:id="202" w:author="Jonathan Rogers" w:date="2023-02-08T14:52:00Z">
-        <w:r>
-          <w:delText>side</w:delText>
-        </w:r>
-      </w:del>
-      <w:ins w:id="203" w:author="Jonathan Rogers" w:date="2023-02-08T14:52:00Z">
-        <w:r>
-          <w:t>panel</w:t>
-        </w:r>
-      </w:ins>
-      <w:r>
-        <w:t>.</w:t>
+      <w:commentRangeEnd w:id="113"/>
+      <w:r>
+        <w:commentReference w:id="113"/>
+      </w:r>
+      <w:commentRangeEnd w:id="114"/>
+      <w:r>
+        <w:commentReference w:id="114"/>
+      </w:r>
+      <w:r>
+        <w:t>in the left-hand panel, and then ‘Start’ in the right-hand panel.</w:t>
       </w:r>
     </w:p>
     <w:p>
@@ -14624,20 +13976,7 @@
         </w:numPr>
       </w:pPr>
       <w:r>
-        <w:t xml:space="preserve">In the page that opens, enter 2 </w:t>
-      </w:r>
-      <w:del w:id="204" w:author="Jonathan Rogers" w:date="2023-02-08T14:50:00Z">
-        <w:r>
-          <w:delText>numbers</w:delText>
-        </w:r>
-      </w:del>
-      <w:ins w:id="205" w:author="Jonathan Rogers" w:date="2023-02-08T14:50:00Z">
-        <w:r>
-          <w:t>numbers,</w:t>
-        </w:r>
-      </w:ins>
-      <w:r>
-        <w:t xml:space="preserve"> and click the button.</w:t>
+        <w:t>In the page that opens, enter 2 numbers, and click the button.</w:t>
       </w:r>
     </w:p>
     <w:p>
@@ -14661,76 +14000,44 @@
     <w:p>
       <w:pPr>
         <w:pStyle w:val="WeAreCORTEXEmphasis"/>
-        <w:rPr>
-          <w:ins w:id="206" w:author="Jonathan Rogers" w:date="2023-02-06T13:51:00Z"/>
-        </w:rPr>
-        <w:pPrChange w:id="207" w:author="Jonathan Rogers" w:date="2023-02-06T13:51:00Z">
-          <w:pPr>
-            <w:spacing w:after="0"/>
-          </w:pPr>
-        </w:pPrChange>
-      </w:pPr>
-      <w:ins w:id="208" w:author="Jonathan Rogers" w:date="2023-02-06T13:51:00Z">
-        <w:r>
-          <w:t>For a more complex example</w:t>
-        </w:r>
-      </w:ins>
-      <w:ins w:id="209" w:author="Jonathan Rogers" w:date="2023-02-06T13:52:00Z">
-        <w:r>
-          <w:t xml:space="preserve"> and more rigorous test</w:t>
-        </w:r>
-      </w:ins>
-      <w:ins w:id="210" w:author="Jonathan Rogers" w:date="2023-02-06T13:51:00Z">
-        <w:r>
-          <w:t xml:space="preserve">, </w:t>
-        </w:r>
-      </w:ins>
-      <w:ins w:id="211" w:author="Jonathan Rogers" w:date="2023-02-06T13:52:00Z">
-        <w:r>
-          <w:t>start the example ‘Server Provisioning’ Service Request and follow it through to completion.</w:t>
-        </w:r>
-      </w:ins>
-      <w:ins w:id="212" w:author="Jonathan Rogers" w:date="2023-02-06T13:51:00Z">
-        <w:r>
-          <w:br w:type="page"/>
-        </w:r>
-      </w:ins>
+      </w:pPr>
+      <w:r>
+        <w:t>For a more complex example and more rigorous test, start the example ‘Server Provisioning’ Service Request and follow it through to completion.</w:t>
+      </w:r>
+      <w:r>
+        <w:br w:type="page"/>
+      </w:r>
     </w:p>
     <w:p>
       <w:pPr>
         <w:pStyle w:val="Heading2"/>
       </w:pPr>
-      <w:bookmarkStart w:id="213" w:name="_Toc130996349"/>
-      <w:bookmarkStart w:id="214" w:name="_Toc142058403"/>
-      <w:bookmarkStart w:id="215" w:name="_Toc143171609"/>
+      <w:bookmarkStart w:id="115" w:name="_Toc130996349"/>
+      <w:bookmarkStart w:id="116" w:name="_Toc142058403"/>
+      <w:bookmarkStart w:id="117" w:name="_Toc143171609"/>
       <w:r>
         <w:lastRenderedPageBreak/>
         <w:t>Testing Process-Driven UI (Process Dashboard)</w:t>
       </w:r>
-      <w:bookmarkEnd w:id="213"/>
-      <w:bookmarkEnd w:id="214"/>
-      <w:bookmarkEnd w:id="215"/>
+      <w:bookmarkEnd w:id="115"/>
+      <w:bookmarkEnd w:id="116"/>
+      <w:bookmarkEnd w:id="117"/>
     </w:p>
     <w:p>
       <w:pPr>
         <w:pStyle w:val="WeAreCORTEXEmphasis"/>
       </w:pPr>
       <w:r>
-        <w:t>For this process, the role-based access control will need to be set</w:t>
-      </w:r>
-      <w:ins w:id="216" w:author="Jonathan Rogers" w:date="2023-02-13T09:27:00Z">
-        <w:r>
-          <w:t xml:space="preserve"> </w:t>
-        </w:r>
-      </w:ins>
-      <w:r>
-        <w:t xml:space="preserve">up – you can check rbac.json if </w:t>
+        <w:t xml:space="preserve">For this process, the role-based access control will need to be set up – you can check </w:t>
       </w:r>
       <w:proofErr w:type="gramStart"/>
       <w:r>
-        <w:t>required</w:t>
+        <w:t>rbac.json</w:t>
       </w:r>
       <w:proofErr w:type="gramEnd"/>
+      <w:r>
+        <w:t xml:space="preserve"> if required</w:t>
+      </w:r>
     </w:p>
     <w:p>
       <w:pPr>
@@ -14778,7 +14085,7 @@
           <w:numId w:val="140"/>
         </w:numPr>
       </w:pPr>
-      <w:commentRangeStart w:id="217"/>
+      <w:commentRangeStart w:id="118"/>
       <w:r>
         <w:t xml:space="preserve">From </w:t>
       </w:r>
@@ -14791,9 +14098,9 @@
       <w:r>
         <w:t>Gateway or Postman, start ‘Example-Onboarding-Flow’</w:t>
       </w:r>
-      <w:commentRangeEnd w:id="217"/>
-      <w:r>
-        <w:commentReference w:id="217"/>
+      <w:commentRangeEnd w:id="118"/>
+      <w:r>
+        <w:commentReference w:id="118"/>
       </w:r>
       <w:r>
         <w:t xml:space="preserve">. </w:t>
@@ -14846,13 +14153,13 @@
           <w:numId w:val="140"/>
         </w:numPr>
       </w:pPr>
-      <w:commentRangeStart w:id="218"/>
+      <w:commentRangeStart w:id="119"/>
       <w:r>
         <w:t>Ensure there are no exceptions after it starts running</w:t>
       </w:r>
-      <w:commentRangeEnd w:id="218"/>
-      <w:r>
-        <w:commentReference w:id="218"/>
+      <w:commentRangeEnd w:id="119"/>
+      <w:r>
+        <w:commentReference w:id="119"/>
       </w:r>
     </w:p>
     <w:p>
@@ -14894,36 +14201,8 @@
         </w:numPr>
       </w:pPr>
       <w:r>
-        <w:t xml:space="preserve">Click </w:t>
-      </w:r>
-      <w:ins w:id="219" w:author="Jonathan Rogers" w:date="2023-02-10T13:25:00Z">
-        <w:r>
-          <w:t>‘</w:t>
-        </w:r>
-      </w:ins>
-      <w:del w:id="220" w:author="Jonathan Rogers" w:date="2023-02-10T10:39:00Z">
-        <w:r>
-          <w:delText xml:space="preserve">Tasks </w:delText>
-        </w:r>
-      </w:del>
-      <w:ins w:id="221" w:author="Jonathan Rogers" w:date="2023-02-10T10:39:00Z">
-        <w:r>
-          <w:t xml:space="preserve">Process </w:t>
-        </w:r>
-      </w:ins>
-      <w:r>
-        <w:t>Dashboard</w:t>
-      </w:r>
-      <w:ins w:id="222" w:author="Jonathan Rogers" w:date="2023-02-10T13:25:00Z">
-        <w:r>
-          <w:t>’</w:t>
-        </w:r>
-      </w:ins>
-      <w:del w:id="223" w:author="Jonathan Rogers" w:date="2023-02-10T13:25:00Z">
-        <w:r>
-          <w:delText xml:space="preserve"> </w:delText>
-        </w:r>
-      </w:del>
+        <w:t>Click ‘Process Dashboard’</w:t>
+      </w:r>
     </w:p>
     <w:p>
       <w:pPr>
@@ -14943,35 +14222,8 @@
         <w:t xml:space="preserve">CORTEX </w:t>
       </w:r>
       <w:r>
-        <w:t xml:space="preserve">and used to render </w:t>
-      </w:r>
-      <w:del w:id="224" w:author="Jonathan Rogers" w:date="2023-02-10T10:39:00Z">
-        <w:r>
-          <w:delText>some tiles</w:delText>
-        </w:r>
-      </w:del>
-      <w:ins w:id="225" w:author="Joe Lees" w:date="2023-02-03T10:05:00Z">
-        <w:del w:id="226" w:author="Jonathan Rogers" w:date="2023-02-10T10:39:00Z">
-          <w:r>
-            <w:delText xml:space="preserve"> and</w:delText>
-          </w:r>
-        </w:del>
-      </w:ins>
-      <w:ins w:id="227" w:author="Jonathan Rogers" w:date="2023-02-10T10:39:00Z">
-        <w:r>
-          <w:t>the</w:t>
-        </w:r>
-      </w:ins>
-      <w:ins w:id="228" w:author="Joe Lees" w:date="2023-02-03T10:05:00Z">
-        <w:del w:id="229" w:author="Jonathan Rogers" w:date="2023-02-10T10:39:00Z">
-          <w:r>
-            <w:delText xml:space="preserve"> a</w:delText>
-          </w:r>
-        </w:del>
-        <w:r>
-          <w:t xml:space="preserve"> table view</w:t>
-        </w:r>
-      </w:ins>
+        <w:t>and used to render the table view</w:t>
+      </w:r>
       <w:r>
         <w:t>.</w:t>
       </w:r>
@@ -14984,82 +14236,17 @@
           <w:numId w:val="140"/>
         </w:numPr>
       </w:pPr>
-      <w:del w:id="230" w:author="Joe Lees" w:date="2023-02-03T10:05:00Z">
-        <w:r>
-          <w:delText xml:space="preserve">Under </w:delText>
-        </w:r>
-      </w:del>
-      <w:ins w:id="231" w:author="Joe Lees" w:date="2023-02-03T10:05:00Z">
-        <w:r>
-          <w:t xml:space="preserve">Select either the </w:t>
-        </w:r>
-      </w:ins>
-      <w:r>
-        <w:t xml:space="preserve">‘Onboarding Example’ </w:t>
-      </w:r>
-      <w:ins w:id="232" w:author="Joe Lees" w:date="2023-02-03T10:05:00Z">
-        <w:r>
-          <w:t xml:space="preserve">Process </w:t>
-        </w:r>
-        <w:del w:id="233" w:author="Jonathan Rogers" w:date="2023-02-10T10:39:00Z">
-          <w:r>
-            <w:delText>tile</w:delText>
-          </w:r>
-        </w:del>
-      </w:ins>
-      <w:ins w:id="234" w:author="Jonathan Rogers" w:date="2023-02-10T10:39:00Z">
-        <w:r>
-          <w:t>filter</w:t>
-        </w:r>
-      </w:ins>
-      <w:ins w:id="235" w:author="Joe Lees" w:date="2023-02-03T10:05:00Z">
-        <w:r>
-          <w:t xml:space="preserve"> </w:t>
-        </w:r>
-      </w:ins>
-      <w:del w:id="236" w:author="Joe Lees" w:date="2023-02-03T10:05:00Z">
-        <w:r>
-          <w:delText xml:space="preserve">select the </w:delText>
-        </w:r>
-      </w:del>
-      <w:ins w:id="237" w:author="Joe Lees" w:date="2023-02-03T10:05:00Z">
-        <w:r>
-          <w:t>or the ‘</w:t>
-        </w:r>
-      </w:ins>
-      <w:r>
-        <w:t>Pending</w:t>
-      </w:r>
-      <w:ins w:id="238" w:author="Joe Lees" w:date="2023-02-03T10:05:00Z">
-        <w:r>
-          <w:t>’ Status</w:t>
-        </w:r>
-      </w:ins>
+      <w:r>
+        <w:t xml:space="preserve">Select either the ‘Onboarding Example’ Process filter or the ‘Pending’ Status </w:t>
+      </w:r>
+      <w:proofErr w:type="gramStart"/>
+      <w:r>
+        <w:t>filter</w:t>
+      </w:r>
+      <w:proofErr w:type="gramEnd"/>
       <w:r>
         <w:t xml:space="preserve"> </w:t>
       </w:r>
-      <w:ins w:id="239" w:author="Jonathan Rogers" w:date="2023-02-10T10:39:00Z">
-        <w:r>
-          <w:t xml:space="preserve">filter </w:t>
-        </w:r>
-      </w:ins>
-      <w:del w:id="240" w:author="Jonathan Rogers" w:date="2023-02-10T10:39:00Z">
-        <w:r>
-          <w:delText xml:space="preserve">tile (it </w:delText>
-        </w:r>
-      </w:del>
-      <w:ins w:id="241" w:author="Joe Lees" w:date="2023-02-03T10:05:00Z">
-        <w:del w:id="242" w:author="Jonathan Rogers" w:date="2023-02-10T10:39:00Z">
-          <w:r>
-            <w:delText xml:space="preserve">they </w:delText>
-          </w:r>
-        </w:del>
-      </w:ins>
-      <w:del w:id="243" w:author="Jonathan Rogers" w:date="2023-02-10T10:39:00Z">
-        <w:r>
-          <w:delText>should be showing at least 1 in the process count)</w:delText>
-        </w:r>
-      </w:del>
     </w:p>
     <w:p>
       <w:pPr>
@@ -15068,20 +14255,9 @@
           <w:ilvl w:val="1"/>
           <w:numId w:val="140"/>
         </w:numPr>
-        <w:rPr>
-          <w:ins w:id="244" w:author="Joe Lees" w:date="2023-02-03T10:05:00Z"/>
-        </w:rPr>
-      </w:pPr>
-      <w:r>
-        <w:t>A list of</w:t>
-      </w:r>
-      <w:ins w:id="245" w:author="Jonathan Rogers" w:date="2023-02-10T10:40:00Z">
-        <w:r>
-          <w:t xml:space="preserve"> relevant</w:t>
-        </w:r>
-      </w:ins>
-      <w:r>
-        <w:t xml:space="preserve"> tasks should be displayed, most likely with 1 item.</w:t>
+      </w:pPr>
+      <w:r>
+        <w:t>A list of relevant tasks should be displayed, most likely with 1 item.</w:t>
       </w:r>
     </w:p>
     <w:p>
@@ -15092,16 +14268,9 @@
           <w:numId w:val="140"/>
         </w:numPr>
       </w:pPr>
-      <w:ins w:id="246" w:author="Joe Lees" w:date="2023-02-03T10:05:00Z">
-        <w:r>
-          <w:t xml:space="preserve">Providing the </w:t>
-        </w:r>
-      </w:ins>
-      <w:ins w:id="247" w:author="Joe Lees" w:date="2023-02-03T10:06:00Z">
-        <w:r>
-          <w:t>RBAC configuration is set up correctly, you should also be able to see this execution on the top-level Dashboard page</w:t>
-        </w:r>
-      </w:ins>
+      <w:r>
+        <w:t>Providing the RBAC configuration is set up correctly, you should also be able to see this execution on the top-level Dashboard page</w:t>
+      </w:r>
       <w:r>
         <w:t>.</w:t>
       </w:r>
@@ -15234,7 +14403,7 @@
                     <pic:cNvPicPr/>
                   </pic:nvPicPr>
                   <pic:blipFill>
-                    <a:blip r:embed="rId48"/>
+                    <a:blip r:embed="rId47"/>
                     <a:stretch>
                       <a:fillRect/>
                     </a:stretch>
@@ -15285,24 +14454,14 @@
         </w:numPr>
       </w:pPr>
       <w:r>
-        <w:t xml:space="preserve">Click </w:t>
-      </w:r>
-      <w:ins w:id="248" w:author="Joe Lees" w:date="2023-02-03T10:06:00Z">
-        <w:r>
-          <w:t xml:space="preserve">the </w:t>
-        </w:r>
-      </w:ins>
-      <w:r>
-        <w:t>‘Open Task’</w:t>
+        <w:t>Click the ‘Open Task’</w:t>
       </w:r>
       <w:r>
         <w:t xml:space="preserve"> (eye)</w:t>
       </w:r>
-      <w:ins w:id="249" w:author="Joe Lees" w:date="2023-02-03T10:06:00Z">
-        <w:r>
-          <w:t xml:space="preserve"> button in the Action column</w:t>
-        </w:r>
-      </w:ins>
+      <w:r>
+        <w:t xml:space="preserve"> button in the Action column</w:t>
+      </w:r>
       <w:r>
         <w:t>.</w:t>
       </w:r>
@@ -15414,7 +14573,7 @@
                     <pic:cNvPicPr/>
                   </pic:nvPicPr>
                   <pic:blipFill>
-                    <a:blip r:embed="rId48"/>
+                    <a:blip r:embed="rId47"/>
                     <a:stretch>
                       <a:fillRect/>
                     </a:stretch>
@@ -15459,20 +14618,7 @@
         </w:numPr>
       </w:pPr>
       <w:r>
-        <w:t xml:space="preserve">Refresh the task list – after </w:t>
-      </w:r>
-      <w:del w:id="250" w:author="Jonathan Rogers" w:date="2023-02-10T13:26:00Z">
-        <w:r>
-          <w:delText xml:space="preserve">some </w:delText>
-        </w:r>
-      </w:del>
-      <w:ins w:id="251" w:author="Jonathan Rogers" w:date="2023-02-10T13:26:00Z">
-        <w:r>
-          <w:t xml:space="preserve">a short </w:t>
-        </w:r>
-      </w:ins>
-      <w:r>
-        <w:t>time it should be showing a new task again</w:t>
+        <w:t>Refresh the task list – after a short time it should be showing a new task again</w:t>
       </w:r>
       <w:r>
         <w:t>.</w:t>
@@ -15541,16 +14687,16 @@
       <w:pPr>
         <w:pStyle w:val="Heading1"/>
       </w:pPr>
-      <w:bookmarkStart w:id="252" w:name="_Toc130996350"/>
-      <w:bookmarkStart w:id="253" w:name="_Toc142058404"/>
-      <w:bookmarkStart w:id="254" w:name="_Toc143171610"/>
+      <w:bookmarkStart w:id="120" w:name="_Toc130996350"/>
+      <w:bookmarkStart w:id="121" w:name="_Toc142058404"/>
+      <w:bookmarkStart w:id="122" w:name="_Toc143171610"/>
       <w:r>
         <w:lastRenderedPageBreak/>
         <w:t>Appendix A: Renaming Web App Title</w:t>
       </w:r>
-      <w:bookmarkEnd w:id="252"/>
-      <w:bookmarkEnd w:id="253"/>
-      <w:bookmarkEnd w:id="254"/>
+      <w:bookmarkEnd w:id="120"/>
+      <w:bookmarkEnd w:id="121"/>
+      <w:bookmarkEnd w:id="122"/>
     </w:p>
     <w:p>
       <w:pPr>
@@ -15621,7 +14767,6 @@
       <w:pPr>
         <w:pStyle w:val="WeAreCORTEXEmphasis"/>
         <w:rPr>
-          <w:ins w:id="255" w:author="Jonathan Rogers" w:date="2023-02-10T15:24:00Z"/>
           <w:i w:val="0"/>
           <w:iCs w:val="0"/>
         </w:rPr>
@@ -15634,15 +14779,7 @@
         <w:t>For a multi-node environment, it is suggested to perform these steps before the copy to save running it multiple times.</w:t>
       </w:r>
     </w:p>
-    <w:p>
-      <w:pPr>
-        <w:pPrChange w:id="256" w:author="Jonathan Rogers" w:date="2023-02-10T15:24:00Z">
-          <w:pPr>
-            <w:pStyle w:val="PrefaceSubheading"/>
-          </w:pPr>
-        </w:pPrChange>
-      </w:pPr>
-    </w:p>
+    <w:p/>
     <w:p>
       <w:pPr>
         <w:pStyle w:val="Style1"/>
@@ -15657,20 +14794,7 @@
       </w:r>
       <w:proofErr w:type="spellEnd"/>
       <w:r>
-        <w:t xml:space="preserve"> = "</w:t>
-      </w:r>
-      <w:del w:id="257" w:author="Jonathan Rogers" w:date="2023-02-08T14:37:00Z">
-        <w:r>
-          <w:delText>Cortex UI</w:delText>
-        </w:r>
-      </w:del>
-      <w:ins w:id="258" w:author="Jonathan Rogers" w:date="2023-02-08T14:37:00Z">
-        <w:r>
-          <w:t>Cortex Interaction Portal</w:t>
-        </w:r>
-      </w:ins>
-      <w:r>
-        <w:t>"</w:t>
+        <w:t xml:space="preserve"> = "Cortex Interaction Portal"</w:t>
       </w:r>
     </w:p>
     <w:p>
@@ -15687,25 +14811,7 @@
       </w:r>
       <w:proofErr w:type="spellEnd"/>
       <w:r>
-        <w:t xml:space="preserve"> =</w:t>
-      </w:r>
-      <w:ins w:id="259" w:author="Jonathan Rogers" w:date="2023-02-13T09:28:00Z">
-        <w:r>
-          <w:t xml:space="preserve"> “&lt;</w:t>
-        </w:r>
-      </w:ins>
-      <w:del w:id="260" w:author="Jonathan Rogers" w:date="2023-02-13T09:28:00Z">
-        <w:r>
-          <w:delText xml:space="preserve"> "C:\inetpub\wwwroot\Cortex\LiveGyver</w:delText>
-        </w:r>
-      </w:del>
-      <w:ins w:id="261" w:author="Jonathan Rogers" w:date="2023-02-13T09:29:00Z">
-        <w:r>
-          <w:t>website directory&gt;</w:t>
-        </w:r>
-      </w:ins>
-      <w:r>
-        <w:t>"</w:t>
+        <w:t xml:space="preserve"> = “&lt;website directory&gt;"</w:t>
       </w:r>
     </w:p>
     <w:p>
@@ -15886,104 +14992,54 @@
     <w:p>
       <w:pPr>
         <w:pStyle w:val="Heading1"/>
-        <w:rPr>
-          <w:ins w:id="262" w:author="Jonathan Rogers" w:date="2023-02-06T13:47:00Z"/>
-        </w:rPr>
-      </w:pPr>
-      <w:bookmarkStart w:id="263" w:name="_Toc130996356"/>
-      <w:bookmarkStart w:id="264" w:name="_Toc142058405"/>
-      <w:bookmarkStart w:id="265" w:name="_Toc143171611"/>
-      <w:ins w:id="266" w:author="Jonathan Rogers" w:date="2023-02-06T13:47:00Z">
-        <w:r>
-          <w:lastRenderedPageBreak/>
-          <w:t xml:space="preserve">Appendix </w:t>
-        </w:r>
-      </w:ins>
+      </w:pPr>
+      <w:bookmarkStart w:id="123" w:name="_Toc130996356"/>
+      <w:bookmarkStart w:id="124" w:name="_Toc142058405"/>
+      <w:bookmarkStart w:id="125" w:name="_Toc143171611"/>
+      <w:r>
+        <w:lastRenderedPageBreak/>
+        <w:t xml:space="preserve">Appendix </w:t>
+      </w:r>
       <w:r>
         <w:t>B</w:t>
       </w:r>
-      <w:ins w:id="267" w:author="Jonathan Rogers" w:date="2023-02-06T13:47:00Z">
-        <w:r>
-          <w:t>: Issues with Self Signed Certificates</w:t>
-        </w:r>
-        <w:bookmarkEnd w:id="263"/>
-        <w:bookmarkEnd w:id="264"/>
-        <w:bookmarkEnd w:id="265"/>
-        <w:r>
-          <w:t xml:space="preserve"> </w:t>
-        </w:r>
-      </w:ins>
-    </w:p>
-    <w:p>
-      <w:pPr>
-        <w:rPr>
-          <w:ins w:id="268" w:author="Jonathan Rogers" w:date="2023-02-06T13:47:00Z"/>
-        </w:rPr>
-        <w:pPrChange w:id="269" w:author="Jonathan Rogers" w:date="2023-02-06T13:48:00Z">
-          <w:pPr>
-            <w:spacing w:after="0"/>
-          </w:pPr>
-        </w:pPrChange>
-      </w:pPr>
-      <w:ins w:id="270" w:author="Jonathan Rogers" w:date="2023-02-06T13:47:00Z">
-        <w:r>
-          <w:t>Even if CORS is configured correctly as in Section 2.</w:t>
-        </w:r>
-      </w:ins>
+      <w:r>
+        <w:t>: Issues with Self Signed Certificates</w:t>
+      </w:r>
+      <w:bookmarkEnd w:id="123"/>
+      <w:bookmarkEnd w:id="124"/>
+      <w:bookmarkEnd w:id="125"/>
+      <w:r>
+        <w:t xml:space="preserve"> </w:t>
+      </w:r>
+    </w:p>
+    <w:p>
+      <w:r>
+        <w:t>Even if CORS is configured correctly as in Section 2.</w:t>
+      </w:r>
       <w:r>
         <w:t>14</w:t>
       </w:r>
-      <w:ins w:id="271" w:author="Jonathan Rogers" w:date="2023-02-06T13:47:00Z">
-        <w:r>
-          <w:t xml:space="preserve">, an ‘Is CORS enabled’ error message may be encountered still while attempting to call a </w:t>
-        </w:r>
-      </w:ins>
+      <w:r>
+        <w:t xml:space="preserve">, an ‘Is CORS enabled’ error message may be encountered still while attempting to call a </w:t>
+      </w:r>
       <w:r>
         <w:t>CORTEX</w:t>
       </w:r>
-      <w:ins w:id="272" w:author="Jonathan Rogers" w:date="2023-02-06T13:47:00Z">
-        <w:r>
-          <w:t xml:space="preserve"> flow</w:t>
-        </w:r>
-      </w:ins>
-      <w:ins w:id="273" w:author="Jonathan Rogers" w:date="2023-02-06T13:48:00Z">
-        <w:r>
-          <w:t xml:space="preserve"> if a </w:t>
-        </w:r>
-      </w:ins>
-      <w:r>
-        <w:t>Self-Signed</w:t>
-      </w:r>
-      <w:ins w:id="274" w:author="Jonathan Rogers" w:date="2023-02-06T13:48:00Z">
-        <w:r>
-          <w:t xml:space="preserve"> Certificate</w:t>
-        </w:r>
-      </w:ins>
+      <w:r>
+        <w:t xml:space="preserve"> flow if a Self-Signed Certificate</w:t>
+      </w:r>
       <w:r>
         <w:t xml:space="preserve"> without valid Subject Alternate Names</w:t>
       </w:r>
-      <w:ins w:id="275" w:author="Jonathan Rogers" w:date="2023-02-06T13:48:00Z">
-        <w:r>
-          <w:t xml:space="preserve"> is used.</w:t>
-        </w:r>
-      </w:ins>
-    </w:p>
-    <w:p>
-      <w:pPr>
-        <w:rPr>
-          <w:ins w:id="276" w:author="Jonathan Rogers" w:date="2023-02-06T13:47:00Z"/>
-        </w:rPr>
-      </w:pPr>
-      <w:ins w:id="277" w:author="Jonathan Rogers" w:date="2023-02-06T13:48:00Z">
-        <w:r>
-          <w:t>To resolve this, complete the following steps</w:t>
-        </w:r>
-      </w:ins>
-      <w:ins w:id="278" w:author="Jonathan Rogers" w:date="2023-02-06T13:47:00Z">
-        <w:r>
-          <w:t>:</w:t>
-        </w:r>
-      </w:ins>
+      <w:r>
+        <w:t xml:space="preserve"> is used.</w:t>
+      </w:r>
+    </w:p>
+    <w:p>
+      <w:r>
+        <w:t>To resolve this, complete the following steps:</w:t>
+      </w:r>
     </w:p>
     <w:p>
       <w:pPr>
@@ -15992,168 +15048,30 @@
           <w:ilvl w:val="0"/>
           <w:numId w:val="142"/>
         </w:numPr>
+      </w:pPr>
+      <w:r>
+        <w:t xml:space="preserve">Go to </w:t>
+      </w:r>
+      <w:r>
         <w:rPr>
-          <w:ins w:id="279" w:author="Jonathan Rogers" w:date="2023-02-06T13:47:00Z"/>
+          <w:shd w:val="clear" w:color="auto" w:fill="E6E6E6"/>
         </w:rPr>
-        <w:pPrChange w:id="280" w:author="Jonathan Rogers" w:date="2023-02-06T13:50:00Z">
-          <w:pPr>
-            <w:spacing w:after="0"/>
-          </w:pPr>
-        </w:pPrChange>
-      </w:pPr>
-      <w:ins w:id="281" w:author="Jonathan Rogers" w:date="2023-02-06T13:47:00Z">
-        <w:r>
-          <w:t xml:space="preserve">Go to </w:t>
-        </w:r>
-        <w:r>
-          <w:rPr>
-            <w:shd w:val="clear" w:color="auto" w:fill="E6E6E6"/>
-            <w:rPrChange w:id="282" w:author="David Drummond MHA" w:date="2023-02-06T13:49:00Z">
-              <w:rPr>
-                <w:color w:val="2B579A"/>
-                <w:sz w:val="32"/>
-                <w:shd w:val="clear" w:color="auto" w:fill="E6E6E6"/>
-              </w:rPr>
-            </w:rPrChange>
-          </w:rPr>
-          <w:t>https://</w:t>
-        </w:r>
-      </w:ins>
-      <w:ins w:id="283" w:author="Jonathan Rogers" w:date="2023-02-06T13:48:00Z">
-        <w:r>
-          <w:rPr>
-            <w:shd w:val="clear" w:color="auto" w:fill="E6E6E6"/>
-            <w:rPrChange w:id="284" w:author="David Drummond MHA" w:date="2023-02-06T13:49:00Z">
-              <w:rPr>
-                <w:color w:val="2B579A"/>
-                <w:sz w:val="32"/>
-                <w:shd w:val="clear" w:color="auto" w:fill="E6E6E6"/>
-              </w:rPr>
-            </w:rPrChange>
-          </w:rPr>
-          <w:t>&lt;</w:t>
-        </w:r>
-      </w:ins>
-      <w:ins w:id="285" w:author="Jonathan Rogers" w:date="2023-02-06T13:47:00Z">
-        <w:r>
-          <w:rPr>
-            <w:shd w:val="clear" w:color="auto" w:fill="E6E6E6"/>
-            <w:rPrChange w:id="286" w:author="David Drummond MHA" w:date="2023-02-06T13:49:00Z">
-              <w:rPr>
-                <w:color w:val="2B579A"/>
-                <w:sz w:val="32"/>
-                <w:shd w:val="clear" w:color="auto" w:fill="E6E6E6"/>
-              </w:rPr>
-            </w:rPrChange>
-          </w:rPr>
-          <w:t>server</w:t>
-        </w:r>
-      </w:ins>
-      <w:ins w:id="287" w:author="Jonathan Rogers" w:date="2023-02-06T13:48:00Z">
-        <w:r>
-          <w:rPr>
-            <w:shd w:val="clear" w:color="auto" w:fill="E6E6E6"/>
-            <w:rPrChange w:id="288" w:author="David Drummond MHA" w:date="2023-02-06T13:49:00Z">
-              <w:rPr>
-                <w:color w:val="2B579A"/>
-                <w:sz w:val="32"/>
-                <w:shd w:val="clear" w:color="auto" w:fill="E6E6E6"/>
-              </w:rPr>
-            </w:rPrChange>
-          </w:rPr>
-          <w:t>&gt;</w:t>
-        </w:r>
-      </w:ins>
-      <w:ins w:id="289" w:author="Jonathan Rogers" w:date="2023-02-06T13:47:00Z">
-        <w:r>
-          <w:rPr>
-            <w:shd w:val="clear" w:color="auto" w:fill="E6E6E6"/>
-            <w:rPrChange w:id="290" w:author="David Drummond MHA" w:date="2023-02-06T13:49:00Z">
-              <w:rPr>
-                <w:color w:val="2B579A"/>
-                <w:sz w:val="32"/>
-                <w:shd w:val="clear" w:color="auto" w:fill="E6E6E6"/>
-              </w:rPr>
-            </w:rPrChange>
-          </w:rPr>
-          <w:t>.</w:t>
-        </w:r>
-      </w:ins>
-      <w:ins w:id="291" w:author="Jonathan Rogers" w:date="2023-02-06T13:48:00Z">
-        <w:r>
-          <w:rPr>
-            <w:shd w:val="clear" w:color="auto" w:fill="E6E6E6"/>
-            <w:rPrChange w:id="292" w:author="David Drummond MHA" w:date="2023-02-06T13:49:00Z">
-              <w:rPr>
-                <w:color w:val="2B579A"/>
-                <w:sz w:val="32"/>
-                <w:shd w:val="clear" w:color="auto" w:fill="E6E6E6"/>
-              </w:rPr>
-            </w:rPrChange>
-          </w:rPr>
-          <w:t>&lt;</w:t>
-        </w:r>
-      </w:ins>
-      <w:ins w:id="293" w:author="Jonathan Rogers" w:date="2023-02-06T13:47:00Z">
-        <w:r>
-          <w:rPr>
-            <w:shd w:val="clear" w:color="auto" w:fill="E6E6E6"/>
-            <w:rPrChange w:id="294" w:author="David Drummond MHA" w:date="2023-02-06T13:49:00Z">
-              <w:rPr>
-                <w:color w:val="2B579A"/>
-                <w:sz w:val="32"/>
-                <w:shd w:val="clear" w:color="auto" w:fill="E6E6E6"/>
-              </w:rPr>
-            </w:rPrChange>
-          </w:rPr>
-          <w:t>domain</w:t>
-        </w:r>
-      </w:ins>
-      <w:ins w:id="295" w:author="Jonathan Rogers" w:date="2023-02-06T13:48:00Z">
-        <w:r>
-          <w:rPr>
-            <w:shd w:val="clear" w:color="auto" w:fill="E6E6E6"/>
-            <w:rPrChange w:id="296" w:author="David Drummond MHA" w:date="2023-02-06T13:49:00Z">
-              <w:rPr>
-                <w:color w:val="2B579A"/>
-                <w:sz w:val="32"/>
-                <w:shd w:val="clear" w:color="auto" w:fill="E6E6E6"/>
-              </w:rPr>
-            </w:rPrChange>
-          </w:rPr>
-          <w:t>&gt;</w:t>
-        </w:r>
-      </w:ins>
-      <w:ins w:id="297" w:author="Jonathan Rogers" w:date="2023-02-06T13:47:00Z">
-        <w:r>
-          <w:rPr>
-            <w:shd w:val="clear" w:color="auto" w:fill="E6E6E6"/>
-            <w:rPrChange w:id="298" w:author="David Drummond MHA" w:date="2023-02-06T13:49:00Z">
-              <w:rPr>
-                <w:color w:val="2B579A"/>
-                <w:sz w:val="32"/>
-                <w:shd w:val="clear" w:color="auto" w:fill="E6E6E6"/>
-              </w:rPr>
-            </w:rPrChange>
-          </w:rPr>
-          <w:t>.com:</w:t>
-        </w:r>
-        <w:proofErr w:type="gramStart"/>
-        <w:r>
-          <w:rPr>
-            <w:shd w:val="clear" w:color="auto" w:fill="E6E6E6"/>
-            <w:rPrChange w:id="299" w:author="David Drummond MHA" w:date="2023-02-06T13:49:00Z">
-              <w:rPr>
-                <w:color w:val="2B579A"/>
-                <w:sz w:val="32"/>
-                <w:shd w:val="clear" w:color="auto" w:fill="E6E6E6"/>
-              </w:rPr>
-            </w:rPrChange>
-          </w:rPr>
-          <w:t>8722</w:t>
-        </w:r>
-        <w:proofErr w:type="gramEnd"/>
-      </w:ins>
+        <w:t>https://&lt;server</w:t>
+      </w:r>
+      <w:proofErr w:type="gramStart"/>
+      <w:r>
+        <w:rPr>
+          <w:shd w:val="clear" w:color="auto" w:fill="E6E6E6"/>
+        </w:rPr>
+        <w:t>&gt;.&lt;</w:t>
+      </w:r>
+      <w:proofErr w:type="gramEnd"/>
+      <w:r>
+        <w:rPr>
+          <w:shd w:val="clear" w:color="auto" w:fill="E6E6E6"/>
+        </w:rPr>
+        <w:t>domain&gt;.com:8722</w:t>
+      </w:r>
     </w:p>
     <w:p>
       <w:pPr>
@@ -16162,80 +15080,10 @@
           <w:ilvl w:val="0"/>
           <w:numId w:val="142"/>
         </w:numPr>
-        <w:rPr>
-          <w:ins w:id="300" w:author="Jonathan Rogers" w:date="2023-02-06T13:47:00Z"/>
-        </w:rPr>
-        <w:pPrChange w:id="301" w:author="Jonathan Rogers" w:date="2023-02-06T15:19:00Z">
-          <w:pPr>
-            <w:spacing w:after="0"/>
-          </w:pPr>
-        </w:pPrChange>
-      </w:pPr>
-      <w:ins w:id="302" w:author="Jonathan Rogers" w:date="2023-02-06T13:49:00Z">
-        <w:r>
-          <w:t>An</w:t>
-        </w:r>
-      </w:ins>
-      <w:ins w:id="303" w:author="Jonathan Rogers" w:date="2023-02-06T13:47:00Z">
-        <w:r>
-          <w:t xml:space="preserve"> error dialog</w:t>
-        </w:r>
-      </w:ins>
-      <w:ins w:id="304" w:author="Jonathan Rogers" w:date="2023-02-06T13:49:00Z">
-        <w:r>
-          <w:t xml:space="preserve"> should be displayed</w:t>
-        </w:r>
-      </w:ins>
-      <w:ins w:id="305" w:author="Jonathan Rogers" w:date="2023-02-06T13:47:00Z">
-        <w:r>
-          <w:t xml:space="preserve">, click </w:t>
-        </w:r>
-      </w:ins>
-      <w:ins w:id="306" w:author="Jonathan Rogers" w:date="2023-02-06T13:49:00Z">
-        <w:r>
-          <w:t>‘</w:t>
-        </w:r>
-      </w:ins>
-      <w:ins w:id="307" w:author="Jonathan Rogers" w:date="2023-02-06T13:47:00Z">
-        <w:r>
-          <w:t>Advanced</w:t>
-        </w:r>
-      </w:ins>
-      <w:ins w:id="308" w:author="Jonathan Rogers" w:date="2023-02-06T13:49:00Z">
-        <w:r>
-          <w:t>’</w:t>
-        </w:r>
-      </w:ins>
-      <w:ins w:id="309" w:author="Jonathan Rogers" w:date="2023-02-06T13:47:00Z">
-        <w:r>
-          <w:t xml:space="preserve"> </w:t>
-        </w:r>
-      </w:ins>
-      <w:ins w:id="310" w:author="Jonathan Rogers" w:date="2023-02-06T13:49:00Z">
-        <w:r>
-          <w:t>then</w:t>
-        </w:r>
-      </w:ins>
-      <w:ins w:id="311" w:author="Jonathan Rogers" w:date="2023-02-06T13:47:00Z">
-        <w:r>
-          <w:t xml:space="preserve"> </w:t>
-        </w:r>
-      </w:ins>
-      <w:ins w:id="312" w:author="Jonathan Rogers" w:date="2023-02-06T13:49:00Z">
-        <w:r>
-          <w:t>‘</w:t>
-        </w:r>
-      </w:ins>
-      <w:ins w:id="313" w:author="Jonathan Rogers" w:date="2023-02-06T13:47:00Z">
-        <w:r>
-          <w:t>Continue Anyway</w:t>
-        </w:r>
-      </w:ins>
-      <w:ins w:id="314" w:author="Jonathan Rogers" w:date="2023-02-06T13:49:00Z">
-        <w:r>
-          <w:t>’.</w:t>
-        </w:r>
-      </w:ins>
+      </w:pPr>
+      <w:r>
+        <w:t>An error dialog should be displayed, click ‘Advanced’ then ‘Continue Anyway’.</w:t>
+      </w:r>
     </w:p>
     <w:p>
       <w:pPr>
@@ -16244,20 +15092,10 @@
           <w:ilvl w:val="0"/>
           <w:numId w:val="142"/>
         </w:numPr>
-        <w:rPr>
-          <w:ins w:id="315" w:author="Jonathan Rogers" w:date="2023-02-06T13:47:00Z"/>
-        </w:rPr>
-        <w:pPrChange w:id="316" w:author="Jonathan Rogers" w:date="2023-02-06T15:19:00Z">
-          <w:pPr>
-            <w:spacing w:after="0"/>
-          </w:pPr>
-        </w:pPrChange>
-      </w:pPr>
-      <w:ins w:id="317" w:author="Jonathan Rogers" w:date="2023-02-06T13:47:00Z">
-        <w:r>
-          <w:t>Wait for page to navigate to a 'failed to load' page</w:t>
-        </w:r>
-      </w:ins>
+      </w:pPr>
+      <w:r>
+        <w:t>Wait for page to navigate to a 'failed to load' page</w:t>
+      </w:r>
       <w:r>
         <w:t>.</w:t>
       </w:r>
@@ -16270,24 +15108,15 @@
           <w:numId w:val="142"/>
         </w:numPr>
       </w:pPr>
-      <w:ins w:id="318" w:author="Jonathan Rogers" w:date="2023-02-06T13:50:00Z">
-        <w:r>
-          <w:t>T</w:t>
-        </w:r>
-      </w:ins>
-      <w:ins w:id="319" w:author="Jonathan Rogers" w:date="2023-02-06T13:47:00Z">
-        <w:r>
-          <w:t>his ensures that your browser will ignore the self-signed cert</w:t>
-        </w:r>
-      </w:ins>
+      <w:r>
+        <w:t>This ensures that your browser will ignore the self-signed cert</w:t>
+      </w:r>
       <w:r>
         <w:t>ificate</w:t>
       </w:r>
-      <w:ins w:id="320" w:author="Jonathan Rogers" w:date="2023-02-06T13:47:00Z">
-        <w:r>
-          <w:t xml:space="preserve"> in the API Gateway endpoint, so the browser can run flows.</w:t>
-        </w:r>
-      </w:ins>
+      <w:r>
+        <w:t xml:space="preserve"> in the API Gateway endpoint, so the browser can run flows.</w:t>
+      </w:r>
     </w:p>
     <w:p/>
     <w:p>
@@ -16299,8 +15128,8 @@
       <w:pPr>
         <w:pStyle w:val="Heading1"/>
       </w:pPr>
-      <w:bookmarkStart w:id="321" w:name="_Toc142058406"/>
-      <w:bookmarkStart w:id="322" w:name="_Toc143171612"/>
+      <w:bookmarkStart w:id="126" w:name="_Toc142058406"/>
+      <w:bookmarkStart w:id="127" w:name="_Toc143171612"/>
       <w:r>
         <w:lastRenderedPageBreak/>
         <w:t xml:space="preserve">Appendix </w:t>
@@ -16311,8 +15140,8 @@
       <w:r>
         <w:t>: Load Balancer Configurations</w:t>
       </w:r>
-      <w:bookmarkEnd w:id="321"/>
-      <w:bookmarkEnd w:id="322"/>
+      <w:bookmarkEnd w:id="126"/>
+      <w:bookmarkEnd w:id="127"/>
     </w:p>
     <w:p>
       <w:r>
@@ -16323,13 +15152,13 @@
       <w:pPr>
         <w:pStyle w:val="Heading2"/>
       </w:pPr>
-      <w:bookmarkStart w:id="323" w:name="_Toc142058407"/>
-      <w:bookmarkStart w:id="324" w:name="_Toc143171613"/>
+      <w:bookmarkStart w:id="128" w:name="_Toc142058407"/>
+      <w:bookmarkStart w:id="129" w:name="_Toc143171613"/>
       <w:r>
         <w:t>Single-Portal Setup</w:t>
       </w:r>
-      <w:bookmarkEnd w:id="323"/>
-      <w:bookmarkEnd w:id="324"/>
+      <w:bookmarkEnd w:id="128"/>
+      <w:bookmarkEnd w:id="129"/>
     </w:p>
     <w:p>
       <w:r>
@@ -17822,13 +16651,13 @@
       <w:pPr>
         <w:pStyle w:val="Heading2"/>
       </w:pPr>
-      <w:bookmarkStart w:id="325" w:name="_Toc142058408"/>
-      <w:bookmarkStart w:id="326" w:name="_Toc143171614"/>
+      <w:bookmarkStart w:id="130" w:name="_Toc142058408"/>
+      <w:bookmarkStart w:id="131" w:name="_Toc143171614"/>
       <w:r>
         <w:t>Multi-Portal Setup</w:t>
       </w:r>
-      <w:bookmarkEnd w:id="325"/>
-      <w:bookmarkEnd w:id="326"/>
+      <w:bookmarkEnd w:id="130"/>
+      <w:bookmarkEnd w:id="131"/>
     </w:p>
     <w:p>
       <w:r>
@@ -17837,15 +16666,7 @@
     </w:p>
     <w:p>
       <w:r>
-        <w:t>This means that in addition to the routing traffic over the Service Fabric port (</w:t>
-      </w:r>
-      <w:proofErr w:type="gramStart"/>
-      <w:r>
-        <w:t>e.g.</w:t>
-      </w:r>
-      <w:proofErr w:type="gramEnd"/>
-      <w:r>
-        <w:t xml:space="preserve"> 8722), the Load Balancer will also forward requests to access the portal (e.g. using port 443).</w:t>
+        <w:t>This means that in addition to the routing traffic over the Service Fabric port (e.g. 8722), the Load Balancer will also forward requests to access the portal (e.g. using port 443).</w:t>
       </w:r>
     </w:p>
     <w:p>
@@ -19033,11 +17854,11 @@
         <w:tab/>
         <w:t>"</w:t>
       </w:r>
-      <w:bookmarkStart w:id="327" w:name="_Hlk139367522"/>
+      <w:bookmarkStart w:id="132" w:name="_Hlk139367522"/>
       <w:r>
         <w:t>node1.domain.com</w:t>
       </w:r>
-      <w:bookmarkEnd w:id="327"/>
+      <w:bookmarkEnd w:id="132"/>
       <w:r>
         <w:t>:8722",</w:t>
       </w:r>
@@ -19896,7 +18717,7 @@
         <w:t>}</w:t>
       </w:r>
     </w:p>
-    <w:bookmarkEnd w:id="24"/>
+    <w:bookmarkEnd w:id="17"/>
     <w:p/>
     <w:p/>
     <w:sectPr>
@@ -19912,7 +18733,7 @@
 
 <file path=word/comments.xml><?xml version="1.0" encoding="utf-8"?>
 <w:comments xmlns:wpc="http://schemas.microsoft.com/office/word/2010/wordprocessingCanvas" xmlns:cx="http://schemas.microsoft.com/office/drawing/2014/chartex" xmlns:cx1="http://schemas.microsoft.com/office/drawing/2015/9/8/chartex" xmlns:cx2="http://schemas.microsoft.com/office/drawing/2015/10/21/chartex" xmlns:cx3="http://schemas.microsoft.com/office/drawing/2016/5/9/chartex" xmlns:cx4="http://schemas.microsoft.com/office/drawing/2016/5/10/chartex" xmlns:cx5="http://schemas.microsoft.com/office/drawing/2016/5/11/chartex" xmlns:cx6="http://schemas.microsoft.com/office/drawing/2016/5/12/chartex" xmlns:cx7="http://schemas.microsoft.com/office/drawing/2016/5/13/chartex" xmlns:cx8="http://schemas.microsoft.com/office/drawing/2016/5/14/chartex" xmlns:mc="http://schemas.openxmlformats.org/markup-compatibility/2006" xmlns:aink="http://schemas.microsoft.com/office/drawing/2016/ink" xmlns:am3d="http://schemas.microsoft.com/office/drawing/2017/model3d" xmlns:o="urn:schemas-microsoft-com:office:office" xmlns:oel="http://schemas.microsoft.com/office/2019/extlst" xmlns:r="http://schemas.openxmlformats.org/officeDocument/2006/relationships" xmlns:m="http://schemas.openxmlformats.org/officeDocument/2006/math" xmlns:v="urn:schemas-microsoft-com:vml" xmlns:wp14="http://schemas.microsoft.com/office/word/2010/wordprocessingDrawing" xmlns:wp="http://schemas.openxmlformats.org/drawingml/2006/wordprocessingDrawing" xmlns:w10="urn:schemas-microsoft-com:office:word" xmlns:w="http://schemas.openxmlformats.org/wordprocessingml/2006/main" xmlns:w14="http://schemas.microsoft.com/office/word/2010/wordml" xmlns:w15="http://schemas.microsoft.com/office/word/2012/wordml" xmlns:w16cex="http://schemas.microsoft.com/office/word/2018/wordml/cex" xmlns:w16cid="http://schemas.microsoft.com/office/word/2016/wordml/cid" xmlns:w16="http://schemas.microsoft.com/office/word/2018/wordml" xmlns:w16sdtdh="http://schemas.microsoft.com/office/word/2020/wordml/sdtdatahash" xmlns:w16se="http://schemas.microsoft.com/office/word/2015/wordml/symex" xmlns:wpg="http://schemas.microsoft.com/office/word/2010/wordprocessingGroup" xmlns:wpi="http://schemas.microsoft.com/office/word/2010/wordprocessingInk" xmlns:wne="http://schemas.microsoft.com/office/word/2006/wordml" xmlns:wps="http://schemas.microsoft.com/office/word/2010/wordprocessingShape" mc:Ignorable="w14 w15 w16se w16cid w16 w16cex w16sdtdh wp14">
-  <w:comment w:id="11" w:author="Amadeu Obach" w:date="2023-03-16T10:34:00Z" w:initials="AO">
+  <w:comment w:id="8" w:author="Amadeu Obach" w:date="2023-03-16T10:34:00Z" w:initials="AO">
     <w:p>
       <w:pPr>
         <w:pStyle w:val="CommentText"/>
@@ -19929,7 +18750,7 @@
       </w:r>
     </w:p>
   </w:comment>
-  <w:comment w:id="18" w:author="Joe Lees" w:date="2023-08-14T15:55:00Z" w:initials="JL">
+  <w:comment w:id="11" w:author="Joe Lees" w:date="2023-08-14T15:55:00Z" w:initials="JL">
     <w:p>
       <w:pPr>
         <w:pStyle w:val="CommentText"/>
@@ -19946,7 +18767,7 @@
       </w:r>
     </w:p>
   </w:comment>
-  <w:comment w:id="36" w:author="Amadeu Obach" w:date="2023-03-27T14:12:00Z" w:initials="AO">
+  <w:comment w:id="26" w:author="Amadeu Obach" w:date="2023-03-27T14:12:00Z" w:initials="AO">
     <w:p>
       <w:pPr>
         <w:pStyle w:val="CommentText"/>
@@ -19963,7 +18784,7 @@
       </w:r>
     </w:p>
   </w:comment>
-  <w:comment w:id="52" w:author="Jonathan Rogers" w:date="2023-02-28T11:41:00Z" w:initials="JR">
+  <w:comment w:id="37" w:author="Jonathan Rogers" w:date="2023-02-28T11:41:00Z" w:initials="JR">
     <w:p>
       <w:pPr>
         <w:pStyle w:val="CommentText"/>
@@ -19980,7 +18801,7 @@
       </w:r>
     </w:p>
   </w:comment>
-  <w:comment w:id="61" w:author="Amadeu Obach" w:date="2023-03-16T10:48:00Z" w:initials="AO">
+  <w:comment w:id="44" w:author="Amadeu Obach" w:date="2023-03-16T10:48:00Z" w:initials="AO">
     <w:p>
       <w:pPr>
         <w:pStyle w:val="CommentText"/>
@@ -20006,7 +18827,7 @@
       </w:r>
     </w:p>
   </w:comment>
-  <w:comment w:id="62" w:author="Amadeu Obach" w:date="2023-03-16T11:09:00Z" w:initials="AO">
+  <w:comment w:id="45" w:author="Amadeu Obach" w:date="2023-03-16T11:09:00Z" w:initials="AO">
     <w:p>
       <w:pPr>
         <w:pStyle w:val="CommentText"/>
@@ -20154,7 +18975,7 @@
       </w:r>
     </w:p>
   </w:comment>
-  <w:comment w:id="68" w:author="Amadeu Obach" w:date="2023-03-16T11:13:00Z" w:initials="AO">
+  <w:comment w:id="46" w:author="Amadeu Obach" w:date="2023-03-16T11:13:00Z" w:initials="AO">
     <w:p>
       <w:pPr>
         <w:pStyle w:val="CommentText"/>
@@ -20171,7 +18992,7 @@
       </w:r>
     </w:p>
   </w:comment>
-  <w:comment w:id="69" w:author="Amadeu Obach" w:date="2023-03-16T11:29:00Z" w:initials="AO">
+  <w:comment w:id="47" w:author="Amadeu Obach" w:date="2023-03-16T11:29:00Z" w:initials="AO">
     <w:p>
       <w:pPr>
         <w:pStyle w:val="CommentText"/>
@@ -20188,7 +19009,7 @@
       </w:r>
     </w:p>
   </w:comment>
-  <w:comment w:id="70" w:author="Joe Lees [2]" w:date="2023-05-30T14:37:00Z" w:initials="JL">
+  <w:comment w:id="48" w:author="Joe Lees [2]" w:date="2023-05-30T14:37:00Z" w:initials="JL">
     <w:p>
       <w:pPr>
         <w:pStyle w:val="CommentText"/>
@@ -20205,7 +19026,7 @@
       </w:r>
     </w:p>
   </w:comment>
-  <w:comment w:id="94" w:author="Joe Lees [2]" w:date="2022-11-30T13:44:00Z" w:initials="JL">
+  <w:comment w:id="58" w:author="Joe Lees [2]" w:date="2022-11-30T13:44:00Z" w:initials="JL">
     <w:p>
       <w:pPr>
         <w:pStyle w:val="CommentText"/>
@@ -20222,7 +19043,7 @@
       </w:r>
     </w:p>
   </w:comment>
-  <w:comment w:id="95" w:author="Jonathan Rogers" w:date="2023-02-06T13:30:00Z" w:initials="JR">
+  <w:comment w:id="59" w:author="Jonathan Rogers" w:date="2023-02-06T13:30:00Z" w:initials="JR">
     <w:p>
       <w:pPr>
         <w:pStyle w:val="CommentText"/>
@@ -20239,7 +19060,7 @@
       </w:r>
     </w:p>
   </w:comment>
-  <w:comment w:id="96" w:author="Amadeu Obach" w:date="2023-03-16T14:58:00Z" w:initials="AO">
+  <w:comment w:id="60" w:author="Amadeu Obach" w:date="2023-03-16T14:58:00Z" w:initials="AO">
     <w:p>
       <w:pPr>
         <w:pStyle w:val="CommentText"/>
@@ -20627,7 +19448,7 @@
       </w:pPr>
     </w:p>
   </w:comment>
-  <w:comment w:id="97" w:author="Jonathan Rogers" w:date="2023-03-17T09:41:00Z" w:initials="JR">
+  <w:comment w:id="61" w:author="Jonathan Rogers" w:date="2023-03-17T09:41:00Z" w:initials="JR">
     <w:p>
       <w:pPr>
         <w:pStyle w:val="CommentText"/>
@@ -20644,7 +19465,7 @@
       </w:r>
     </w:p>
   </w:comment>
-  <w:comment w:id="98" w:author="Joe Lees" w:date="2023-07-04T09:42:00Z" w:initials="JL">
+  <w:comment w:id="62" w:author="Joe Lees" w:date="2023-07-04T09:42:00Z" w:initials="JL">
     <w:p>
       <w:pPr>
         <w:pStyle w:val="CommentText"/>
@@ -20661,7 +19482,7 @@
       </w:r>
     </w:p>
   </w:comment>
-  <w:comment w:id="105" w:author="Amadeu Obach" w:date="2023-03-16T15:07:00Z" w:initials="AO">
+  <w:comment w:id="63" w:author="Amadeu Obach" w:date="2023-03-16T15:07:00Z" w:initials="AO">
     <w:p>
       <w:pPr>
         <w:pStyle w:val="CommentText"/>
@@ -20890,7 +19711,7 @@
       </w:r>
     </w:p>
   </w:comment>
-  <w:comment w:id="110" w:author="Amadeu Obach" w:date="2023-03-16T15:09:00Z" w:initials="AO">
+  <w:comment w:id="67" w:author="Amadeu Obach" w:date="2023-03-16T15:09:00Z" w:initials="AO">
     <w:p>
       <w:pPr>
         <w:pStyle w:val="CommentText"/>
@@ -20907,7 +19728,7 @@
       </w:r>
     </w:p>
   </w:comment>
-  <w:comment w:id="134" w:author="Joe Lees" w:date="2023-07-03T10:28:00Z" w:initials="JL">
+  <w:comment w:id="75" w:author="Joe Lees" w:date="2023-07-03T10:28:00Z" w:initials="JL">
     <w:p>
       <w:pPr>
         <w:pStyle w:val="CommentText"/>
@@ -20924,7 +19745,7 @@
       </w:r>
     </w:p>
   </w:comment>
-  <w:comment w:id="135" w:author="Joe Lees [2]" w:date="2023-05-30T14:36:00Z" w:initials="JL">
+  <w:comment w:id="76" w:author="Joe Lees [2]" w:date="2023-05-30T14:36:00Z" w:initials="JL">
     <w:p>
       <w:pPr>
         <w:pStyle w:val="CommentText"/>
@@ -20941,7 +19762,7 @@
       </w:r>
     </w:p>
   </w:comment>
-  <w:comment w:id="140" w:author="Amadeu Obach" w:date="2023-03-16T15:22:00Z" w:initials="AO">
+  <w:comment w:id="80" w:author="Amadeu Obach" w:date="2023-03-16T15:22:00Z" w:initials="AO">
     <w:p>
       <w:pPr>
         <w:pStyle w:val="CommentText"/>
@@ -20967,7 +19788,7 @@
       </w:r>
     </w:p>
   </w:comment>
-  <w:comment w:id="141" w:author="Amadeu Obach" w:date="2023-03-16T15:27:00Z" w:initials="AO">
+  <w:comment w:id="81" w:author="Amadeu Obach" w:date="2023-03-16T15:27:00Z" w:initials="AO">
     <w:p>
       <w:pPr>
         <w:pStyle w:val="CommentText"/>
@@ -20984,7 +19805,7 @@
       </w:r>
     </w:p>
   </w:comment>
-  <w:comment w:id="143" w:author="Amadeu Obach" w:date="2023-03-16T16:21:00Z" w:initials="AO">
+  <w:comment w:id="83" w:author="Amadeu Obach" w:date="2023-03-16T16:21:00Z" w:initials="AO">
     <w:p>
       <w:pPr>
         <w:pStyle w:val="CommentText"/>
@@ -21001,7 +19822,7 @@
       </w:r>
     </w:p>
   </w:comment>
-  <w:comment w:id="142" w:author="Jonathan Rogers" w:date="2023-03-17T09:53:00Z" w:initials="JR">
+  <w:comment w:id="82" w:author="Jonathan Rogers" w:date="2023-03-17T09:53:00Z" w:initials="JR">
     <w:p>
       <w:pPr>
         <w:pStyle w:val="CommentText"/>
@@ -21018,7 +19839,7 @@
       </w:r>
     </w:p>
   </w:comment>
-  <w:comment w:id="146" w:author="Amadeu Obach" w:date="2023-03-16T15:29:00Z" w:initials="AO">
+  <w:comment w:id="84" w:author="Amadeu Obach" w:date="2023-03-16T15:29:00Z" w:initials="AO">
     <w:p>
       <w:pPr>
         <w:pStyle w:val="CommentText"/>
@@ -21035,7 +19856,7 @@
       </w:r>
     </w:p>
   </w:comment>
-  <w:comment w:id="147" w:author="Amadeu Obach" w:date="2023-03-16T15:31:00Z" w:initials="AO">
+  <w:comment w:id="85" w:author="Amadeu Obach" w:date="2023-03-16T15:31:00Z" w:initials="AO">
     <w:p>
       <w:pPr>
         <w:pStyle w:val="CommentText"/>
@@ -21052,7 +19873,7 @@
       </w:r>
     </w:p>
   </w:comment>
-  <w:comment w:id="149" w:author="Amadeu Obach" w:date="2023-03-16T15:32:00Z" w:initials="AO">
+  <w:comment w:id="86" w:author="Amadeu Obach" w:date="2023-03-16T15:32:00Z" w:initials="AO">
     <w:p>
       <w:pPr>
         <w:pStyle w:val="CommentText"/>
@@ -21069,7 +19890,7 @@
       </w:r>
     </w:p>
   </w:comment>
-  <w:comment w:id="155" w:author="Joe Lees" w:date="2023-07-03T10:31:00Z" w:initials="JL">
+  <w:comment w:id="92" w:author="Joe Lees" w:date="2023-07-03T10:31:00Z" w:initials="JL">
     <w:p>
       <w:pPr>
         <w:pStyle w:val="CommentText"/>
@@ -21086,7 +19907,7 @@
       </w:r>
     </w:p>
   </w:comment>
-  <w:comment w:id="161" w:author="Amadeu Obach" w:date="2023-03-17T11:07:00Z" w:initials="AO">
+  <w:comment w:id="94" w:author="Amadeu Obach" w:date="2023-03-17T11:07:00Z" w:initials="AO">
     <w:p>
       <w:pPr>
         <w:pStyle w:val="CommentText"/>
@@ -21103,7 +19924,7 @@
       </w:r>
     </w:p>
   </w:comment>
-  <w:comment w:id="162" w:author="Jonathan Rogers" w:date="2023-03-17T11:25:00Z" w:initials="JR">
+  <w:comment w:id="95" w:author="Jonathan Rogers" w:date="2023-03-17T11:25:00Z" w:initials="JR">
     <w:p>
       <w:pPr>
         <w:pStyle w:val="CommentText"/>
@@ -21120,7 +19941,7 @@
       </w:r>
     </w:p>
   </w:comment>
-  <w:comment w:id="160" w:author="Ravichandran V" w:date="2023-07-11T10:48:00Z" w:initials="RV">
+  <w:comment w:id="93" w:author="Ravichandran V" w:date="2023-07-11T10:48:00Z" w:initials="RV">
     <w:p>
       <w:pPr>
         <w:pStyle w:val="CommentText"/>
@@ -21141,7 +19962,7 @@
           <w:shd w:val="clear" w:color="auto" w:fill="E6E6E6"/>
         </w:rPr>
       </w:r>
-      <w:bookmarkStart w:id="163" w:name="_@_6B04023483A84B87BA68FEEC5A5F0B6FZ"/>
+      <w:bookmarkStart w:id="96" w:name="_@_6B04023483A84B87BA68FEEC5A5F0B6FZ"/>
       <w:r>
         <w:rPr>
           <w:color w:val="2B579A"/>
@@ -21149,7 +19970,7 @@
         </w:rPr>
         <w:fldChar w:fldCharType="separate"/>
       </w:r>
-      <w:bookmarkEnd w:id="163"/>
+      <w:bookmarkEnd w:id="96"/>
       <w:r>
         <w:rPr>
           <w:rStyle w:val="Mention"/>
@@ -21175,7 +19996,7 @@
       </w:r>
     </w:p>
   </w:comment>
-  <w:comment w:id="174" w:author="Amadeu Obach" w:date="2023-03-17T11:09:00Z" w:initials="AO">
+  <w:comment w:id="105" w:author="Amadeu Obach" w:date="2023-03-17T11:09:00Z" w:initials="AO">
     <w:p>
       <w:pPr>
         <w:pStyle w:val="CommentText"/>
@@ -21201,7 +20022,7 @@
       </w:r>
     </w:p>
   </w:comment>
-  <w:comment w:id="175" w:author="Amadeu Obach" w:date="2023-03-17T11:31:00Z" w:initials="AO">
+  <w:comment w:id="106" w:author="Amadeu Obach" w:date="2023-03-17T11:31:00Z" w:initials="AO">
     <w:p>
       <w:pPr>
         <w:pStyle w:val="CommentText"/>
@@ -21242,7 +20063,7 @@
       </w:r>
     </w:p>
   </w:comment>
-  <w:comment w:id="198" w:author="Amadeu Obach" w:date="2023-03-20T11:46:00Z" w:initials="AO">
+  <w:comment w:id="113" w:author="Amadeu Obach" w:date="2023-03-20T11:46:00Z" w:initials="AO">
     <w:p>
       <w:pPr>
         <w:pStyle w:val="CommentText"/>
@@ -21301,7 +20122,7 @@
       </w:r>
     </w:p>
   </w:comment>
-  <w:comment w:id="199" w:author="Jonathan Rogers" w:date="2023-03-22T10:40:00Z" w:initials="JR">
+  <w:comment w:id="114" w:author="Jonathan Rogers" w:date="2023-03-22T10:40:00Z" w:initials="JR">
     <w:p>
       <w:pPr>
         <w:pStyle w:val="CommentText"/>
@@ -21318,7 +20139,7 @@
       </w:r>
     </w:p>
   </w:comment>
-  <w:comment w:id="217" w:author="Amadeu Obach" w:date="2023-03-20T11:55:00Z" w:initials="AO">
+  <w:comment w:id="118" w:author="Amadeu Obach" w:date="2023-03-20T11:55:00Z" w:initials="AO">
     <w:p>
       <w:pPr>
         <w:pStyle w:val="CommentText"/>
@@ -21335,7 +20156,7 @@
       </w:r>
     </w:p>
   </w:comment>
-  <w:comment w:id="218" w:author="Amadeu Obach" w:date="2023-03-20T13:43:00Z" w:initials="AO">
+  <w:comment w:id="119" w:author="Amadeu Obach" w:date="2023-03-20T13:43:00Z" w:initials="AO">
     <w:p>
       <w:pPr>
         <w:pStyle w:val="CommentText"/>
@@ -35990,14 +34811,14 @@
 
 <file path=word/people.xml><?xml version="1.0" encoding="utf-8"?>
 <w15:people xmlns:wpc="http://schemas.microsoft.com/office/word/2010/wordprocessingCanvas" xmlns:cx="http://schemas.microsoft.com/office/drawing/2014/chartex" xmlns:cx1="http://schemas.microsoft.com/office/drawing/2015/9/8/chartex" xmlns:cx2="http://schemas.microsoft.com/office/drawing/2015/10/21/chartex" xmlns:cx3="http://schemas.microsoft.com/office/drawing/2016/5/9/chartex" xmlns:cx4="http://schemas.microsoft.com/office/drawing/2016/5/10/chartex" xmlns:cx5="http://schemas.microsoft.com/office/drawing/2016/5/11/chartex" xmlns:cx6="http://schemas.microsoft.com/office/drawing/2016/5/12/chartex" xmlns:cx7="http://schemas.microsoft.com/office/drawing/2016/5/13/chartex" xmlns:cx8="http://schemas.microsoft.com/office/drawing/2016/5/14/chartex" xmlns:mc="http://schemas.openxmlformats.org/markup-compatibility/2006" xmlns:aink="http://schemas.microsoft.com/office/drawing/2016/ink" xmlns:am3d="http://schemas.microsoft.com/office/drawing/2017/model3d" xmlns:o="urn:schemas-microsoft-com:office:office" xmlns:oel="http://schemas.microsoft.com/office/2019/extlst" xmlns:r="http://schemas.openxmlformats.org/officeDocument/2006/relationships" xmlns:m="http://schemas.openxmlformats.org/officeDocument/2006/math" xmlns:v="urn:schemas-microsoft-com:vml" xmlns:wp14="http://schemas.microsoft.com/office/word/2010/wordprocessingDrawing" xmlns:wp="http://schemas.openxmlformats.org/drawingml/2006/wordprocessingDrawing" xmlns:w10="urn:schemas-microsoft-com:office:word" xmlns:w="http://schemas.openxmlformats.org/wordprocessingml/2006/main" xmlns:w14="http://schemas.microsoft.com/office/word/2010/wordml" xmlns:w15="http://schemas.microsoft.com/office/word/2012/wordml" xmlns:w16cex="http://schemas.microsoft.com/office/word/2018/wordml/cex" xmlns:w16cid="http://schemas.microsoft.com/office/word/2016/wordml/cid" xmlns:w16="http://schemas.microsoft.com/office/word/2018/wordml" xmlns:w16sdtdh="http://schemas.microsoft.com/office/word/2020/wordml/sdtdatahash" xmlns:w16se="http://schemas.microsoft.com/office/word/2015/wordml/symex" xmlns:wpg="http://schemas.microsoft.com/office/word/2010/wordprocessingGroup" xmlns:wpi="http://schemas.microsoft.com/office/word/2010/wordprocessingInk" xmlns:wne="http://schemas.microsoft.com/office/word/2006/wordml" xmlns:wps="http://schemas.microsoft.com/office/word/2010/wordprocessingShape" mc:Ignorable="w14 w15 w16se w16cid w16 w16cex w16sdtdh wp14">
-  <w15:person w15:author="Jonathan Rogers">
-    <w15:presenceInfo w15:providerId="AD" w15:userId="S::Jonathan.Rogers@cortex.co.uk::0015febe-b97c-4d2d-9c74-e36cf612a883"/>
-  </w15:person>
   <w15:person w15:author="Amadeu Obach">
     <w15:presenceInfo w15:providerId="AD" w15:userId="S::amadeu.obach@cortex.co.uk::e2c9ffc7-c831-4f97-8284-f9d8ee991470"/>
   </w15:person>
   <w15:person w15:author="Joe Lees">
     <w15:presenceInfo w15:providerId="AD" w15:userId="S::joe.lees@wearecortex.com::6f6ce6a8-b06a-43fe-9d28-9db738f4bc93"/>
+  </w15:person>
+  <w15:person w15:author="Jonathan Rogers">
+    <w15:presenceInfo w15:providerId="AD" w15:userId="S::Jonathan.Rogers@cortex.co.uk::0015febe-b97c-4d2d-9c74-e36cf612a883"/>
   </w15:person>
   <w15:person w15:author="Joe Lees [2]">
     <w15:presenceInfo w15:providerId="AD" w15:userId="S::joe.lees@cortex.co.uk::6f6ce6a8-b06a-43fe-9d28-9db738f4bc93"/>
@@ -38707,12 +37528,7 @@
 </file>
 
 <file path=customXml/item3.xml><?xml version="1.0" encoding="utf-8"?>
-<?mso-contentType ?>
-<FormTemplates xmlns="http://schemas.microsoft.com/sharepoint/v3/contenttype/forms">
-  <Display>DocumentLibraryForm</Display>
-  <Edit>DocumentLibraryForm</Edit>
-  <New>DocumentLibraryForm</New>
-</FormTemplates>
+<b:Sources xmlns:b="http://schemas.openxmlformats.org/officeDocument/2006/bibliography" xmlns="http://schemas.openxmlformats.org/officeDocument/2006/bibliography" SelectedStyle="\APASixthEditionOfficeOnline.xsl" StyleName="APA" Version="6"/>
 </file>
 
 <file path=customXml/item4.xml><?xml version="1.0" encoding="utf-8"?>
@@ -38961,7 +37777,12 @@
 </file>
 
 <file path=customXml/item5.xml><?xml version="1.0" encoding="utf-8"?>
-<b:Sources xmlns:b="http://schemas.openxmlformats.org/officeDocument/2006/bibliography" xmlns="http://schemas.openxmlformats.org/officeDocument/2006/bibliography" SelectedStyle="\APASixthEditionOfficeOnline.xsl" StyleName="APA" Version="6"/>
+<?mso-contentType ?>
+<FormTemplates xmlns="http://schemas.microsoft.com/sharepoint/v3/contenttype/forms">
+  <Display>DocumentLibraryForm</Display>
+  <Edit>DocumentLibraryForm</Edit>
+  <New>DocumentLibraryForm</New>
+</FormTemplates>
 </file>
 
 <file path=customXml/itemProps1.xml><?xml version="1.0" encoding="utf-8"?>
@@ -38984,9 +37805,9 @@
 </file>
 
 <file path=customXml/itemProps3.xml><?xml version="1.0" encoding="utf-8"?>
-<ds:datastoreItem xmlns:ds="http://schemas.openxmlformats.org/officeDocument/2006/customXml" ds:itemID="{2072409F-AD5D-4085-AEE9-9754C5D9E00C}">
+<ds:datastoreItem xmlns:ds="http://schemas.openxmlformats.org/officeDocument/2006/customXml" ds:itemID="{2A4ED582-8087-44EF-8CFD-FB5437CBC6AE}">
   <ds:schemaRefs>
-    <ds:schemaRef ds:uri="http://schemas.microsoft.com/sharepoint/v3/contenttype/forms"/>
+    <ds:schemaRef ds:uri="http://schemas.openxmlformats.org/officeDocument/2006/bibliography"/>
   </ds:schemaRefs>
 </ds:datastoreItem>
 </file>
@@ -39011,9 +37832,9 @@
 </file>
 
 <file path=customXml/itemProps5.xml><?xml version="1.0" encoding="utf-8"?>
-<ds:datastoreItem xmlns:ds="http://schemas.openxmlformats.org/officeDocument/2006/customXml" ds:itemID="{2A4ED582-8087-44EF-8CFD-FB5437CBC6AE}">
+<ds:datastoreItem xmlns:ds="http://schemas.openxmlformats.org/officeDocument/2006/customXml" ds:itemID="{2072409F-AD5D-4085-AEE9-9754C5D9E00C}">
   <ds:schemaRefs>
-    <ds:schemaRef ds:uri="http://schemas.openxmlformats.org/officeDocument/2006/bibliography"/>
+    <ds:schemaRef ds:uri="http://schemas.microsoft.com/sharepoint/v3/contenttype/forms"/>
   </ds:schemaRefs>
 </ds:datastoreItem>
 </file>
</xml_diff>

<commit_message>
updated link to portal (tracking changed on)
</commit_message>
<xml_diff>
--- a/content/static/word/CORTEX Interaction Portal - Deployment Guide.docx
+++ b/content/static/word/CORTEX Interaction Portal - Deployment Guide.docx
@@ -233,7 +233,7 @@
               <w:tab w:val="right" w:leader="dot" w:pos="10456"/>
             </w:tabs>
             <w:rPr>
-              <w:ins w:id="1" w:author="Louis Preaux" w:date="2024-01-31T11:53:00Z"/>
+              <w:ins w:id="1" w:author="Louis Preaux" w:date="2024-02-01T09:29:00Z"/>
               <w:rFonts w:asciiTheme="minorHAnsi" w:eastAsiaTheme="minorEastAsia" w:hAnsiTheme="minorHAnsi"/>
               <w:noProof/>
               <w:kern w:val="2"/>
@@ -251,7 +251,7 @@
           <w:r>
             <w:fldChar w:fldCharType="separate"/>
           </w:r>
-          <w:ins w:id="2" w:author="Louis Preaux" w:date="2024-01-31T11:53:00Z">
+          <w:ins w:id="2" w:author="Louis Preaux" w:date="2024-02-01T09:29:00Z">
             <w:r>
               <w:rPr>
                 <w:rStyle w:val="Hyperlink"/>
@@ -270,7 +270,7 @@
               <w:rPr>
                 <w:noProof/>
               </w:rPr>
-              <w:instrText>HYPERLINK \l "_Toc157594403"</w:instrText>
+              <w:instrText>HYPERLINK \l "_Toc157672177"</w:instrText>
             </w:r>
             <w:r>
               <w:rPr>
@@ -318,7 +318,7 @@
                 <w:noProof/>
                 <w:webHidden/>
               </w:rPr>
-              <w:instrText xml:space="preserve"> PAGEREF _Toc157594403 \h </w:instrText>
+              <w:instrText xml:space="preserve"> PAGEREF _Toc157672177 \h </w:instrText>
             </w:r>
             <w:r>
               <w:rPr>
@@ -334,13 +334,13 @@
             </w:rPr>
             <w:fldChar w:fldCharType="separate"/>
           </w:r>
-          <w:ins w:id="3" w:author="Louis Preaux" w:date="2024-01-31T11:53:00Z">
+          <w:ins w:id="3" w:author="Louis Preaux" w:date="2024-02-01T09:29:00Z">
             <w:r>
               <w:rPr>
                 <w:noProof/>
                 <w:webHidden/>
               </w:rPr>
-              <w:t>5</w:t>
+              <w:t>4</w:t>
             </w:r>
             <w:r>
               <w:rPr>
@@ -365,7 +365,7 @@
               <w:tab w:val="right" w:leader="dot" w:pos="10456"/>
             </w:tabs>
             <w:rPr>
-              <w:ins w:id="4" w:author="Louis Preaux" w:date="2024-01-31T11:53:00Z"/>
+              <w:ins w:id="4" w:author="Louis Preaux" w:date="2024-02-01T09:29:00Z"/>
               <w:rFonts w:asciiTheme="minorHAnsi" w:eastAsiaTheme="minorEastAsia" w:hAnsiTheme="minorHAnsi"/>
               <w:noProof/>
               <w:kern w:val="2"/>
@@ -374,7 +374,7 @@
               <w14:ligatures w14:val="standardContextual"/>
             </w:rPr>
           </w:pPr>
-          <w:ins w:id="5" w:author="Louis Preaux" w:date="2024-01-31T11:53:00Z">
+          <w:ins w:id="5" w:author="Louis Preaux" w:date="2024-02-01T09:29:00Z">
             <w:r>
               <w:rPr>
                 <w:rStyle w:val="Hyperlink"/>
@@ -393,7 +393,7 @@
               <w:rPr>
                 <w:noProof/>
               </w:rPr>
-              <w:instrText>HYPERLINK \l "_Toc157594404"</w:instrText>
+              <w:instrText>HYPERLINK \l "_Toc157672178"</w:instrText>
             </w:r>
             <w:r>
               <w:rPr>
@@ -441,7 +441,7 @@
                 <w:noProof/>
                 <w:webHidden/>
               </w:rPr>
-              <w:instrText xml:space="preserve"> PAGEREF _Toc157594404 \h </w:instrText>
+              <w:instrText xml:space="preserve"> PAGEREF _Toc157672178 \h </w:instrText>
             </w:r>
             <w:r>
               <w:rPr>
@@ -457,13 +457,13 @@
             </w:rPr>
             <w:fldChar w:fldCharType="separate"/>
           </w:r>
-          <w:ins w:id="6" w:author="Louis Preaux" w:date="2024-01-31T11:53:00Z">
+          <w:ins w:id="6" w:author="Louis Preaux" w:date="2024-02-01T09:29:00Z">
             <w:r>
               <w:rPr>
                 <w:noProof/>
                 <w:webHidden/>
               </w:rPr>
-              <w:t>5</w:t>
+              <w:t>4</w:t>
             </w:r>
             <w:r>
               <w:rPr>
@@ -488,7 +488,7 @@
               <w:tab w:val="right" w:leader="dot" w:pos="10456"/>
             </w:tabs>
             <w:rPr>
-              <w:ins w:id="7" w:author="Louis Preaux" w:date="2024-01-31T11:53:00Z"/>
+              <w:ins w:id="7" w:author="Louis Preaux" w:date="2024-02-01T09:29:00Z"/>
               <w:rFonts w:asciiTheme="minorHAnsi" w:eastAsiaTheme="minorEastAsia" w:hAnsiTheme="minorHAnsi"/>
               <w:noProof/>
               <w:kern w:val="2"/>
@@ -497,7 +497,7 @@
               <w14:ligatures w14:val="standardContextual"/>
             </w:rPr>
           </w:pPr>
-          <w:ins w:id="8" w:author="Louis Preaux" w:date="2024-01-31T11:53:00Z">
+          <w:ins w:id="8" w:author="Louis Preaux" w:date="2024-02-01T09:29:00Z">
             <w:r>
               <w:rPr>
                 <w:rStyle w:val="Hyperlink"/>
@@ -516,7 +516,7 @@
               <w:rPr>
                 <w:noProof/>
               </w:rPr>
-              <w:instrText>HYPERLINK \l "_Toc157594405"</w:instrText>
+              <w:instrText>HYPERLINK \l "_Toc157672179"</w:instrText>
             </w:r>
             <w:r>
               <w:rPr>
@@ -564,7 +564,7 @@
                 <w:noProof/>
                 <w:webHidden/>
               </w:rPr>
-              <w:instrText xml:space="preserve"> PAGEREF _Toc157594405 \h </w:instrText>
+              <w:instrText xml:space="preserve"> PAGEREF _Toc157672179 \h </w:instrText>
             </w:r>
             <w:r>
               <w:rPr>
@@ -580,13 +580,13 @@
             </w:rPr>
             <w:fldChar w:fldCharType="separate"/>
           </w:r>
-          <w:ins w:id="9" w:author="Louis Preaux" w:date="2024-01-31T11:53:00Z">
+          <w:ins w:id="9" w:author="Louis Preaux" w:date="2024-02-01T09:29:00Z">
             <w:r>
               <w:rPr>
                 <w:noProof/>
                 <w:webHidden/>
               </w:rPr>
-              <w:t>6</w:t>
+              <w:t>5</w:t>
             </w:r>
             <w:r>
               <w:rPr>
@@ -611,7 +611,7 @@
               <w:tab w:val="right" w:leader="dot" w:pos="10456"/>
             </w:tabs>
             <w:rPr>
-              <w:ins w:id="10" w:author="Louis Preaux" w:date="2024-01-31T11:53:00Z"/>
+              <w:ins w:id="10" w:author="Louis Preaux" w:date="2024-02-01T09:29:00Z"/>
               <w:rFonts w:asciiTheme="minorHAnsi" w:eastAsiaTheme="minorEastAsia" w:hAnsiTheme="minorHAnsi"/>
               <w:noProof/>
               <w:kern w:val="2"/>
@@ -620,7 +620,7 @@
               <w14:ligatures w14:val="standardContextual"/>
             </w:rPr>
           </w:pPr>
-          <w:ins w:id="11" w:author="Louis Preaux" w:date="2024-01-31T11:53:00Z">
+          <w:ins w:id="11" w:author="Louis Preaux" w:date="2024-02-01T09:29:00Z">
             <w:r>
               <w:rPr>
                 <w:rStyle w:val="Hyperlink"/>
@@ -639,7 +639,7 @@
               <w:rPr>
                 <w:noProof/>
               </w:rPr>
-              <w:instrText>HYPERLINK \l "_Toc157594406"</w:instrText>
+              <w:instrText>HYPERLINK \l "_Toc157672180"</w:instrText>
             </w:r>
             <w:r>
               <w:rPr>
@@ -687,7 +687,7 @@
                 <w:noProof/>
                 <w:webHidden/>
               </w:rPr>
-              <w:instrText xml:space="preserve"> PAGEREF _Toc157594406 \h </w:instrText>
+              <w:instrText xml:space="preserve"> PAGEREF _Toc157672180 \h </w:instrText>
             </w:r>
             <w:r>
               <w:rPr>
@@ -703,13 +703,13 @@
             </w:rPr>
             <w:fldChar w:fldCharType="separate"/>
           </w:r>
-          <w:ins w:id="12" w:author="Louis Preaux" w:date="2024-01-31T11:53:00Z">
+          <w:ins w:id="12" w:author="Louis Preaux" w:date="2024-02-01T09:29:00Z">
             <w:r>
               <w:rPr>
                 <w:noProof/>
                 <w:webHidden/>
               </w:rPr>
-              <w:t>11</w:t>
+              <w:t>10</w:t>
             </w:r>
             <w:r>
               <w:rPr>
@@ -734,7 +734,7 @@
               <w:tab w:val="right" w:leader="dot" w:pos="10456"/>
             </w:tabs>
             <w:rPr>
-              <w:ins w:id="13" w:author="Louis Preaux" w:date="2024-01-31T11:53:00Z"/>
+              <w:ins w:id="13" w:author="Louis Preaux" w:date="2024-02-01T09:29:00Z"/>
               <w:rFonts w:asciiTheme="minorHAnsi" w:eastAsiaTheme="minorEastAsia" w:hAnsiTheme="minorHAnsi"/>
               <w:noProof/>
               <w:kern w:val="2"/>
@@ -743,7 +743,7 @@
               <w14:ligatures w14:val="standardContextual"/>
             </w:rPr>
           </w:pPr>
-          <w:ins w:id="14" w:author="Louis Preaux" w:date="2024-01-31T11:53:00Z">
+          <w:ins w:id="14" w:author="Louis Preaux" w:date="2024-02-01T09:29:00Z">
             <w:r>
               <w:rPr>
                 <w:rStyle w:val="Hyperlink"/>
@@ -762,7 +762,7 @@
               <w:rPr>
                 <w:noProof/>
               </w:rPr>
-              <w:instrText>HYPERLINK \l "_Toc157594407"</w:instrText>
+              <w:instrText>HYPERLINK \l "_Toc157672181"</w:instrText>
             </w:r>
             <w:r>
               <w:rPr>
@@ -810,7 +810,7 @@
                 <w:noProof/>
                 <w:webHidden/>
               </w:rPr>
-              <w:instrText xml:space="preserve"> PAGEREF _Toc157594407 \h </w:instrText>
+              <w:instrText xml:space="preserve"> PAGEREF _Toc157672181 \h </w:instrText>
             </w:r>
             <w:r>
               <w:rPr>
@@ -826,13 +826,13 @@
             </w:rPr>
             <w:fldChar w:fldCharType="separate"/>
           </w:r>
-          <w:ins w:id="15" w:author="Louis Preaux" w:date="2024-01-31T11:53:00Z">
+          <w:ins w:id="15" w:author="Louis Preaux" w:date="2024-02-01T09:29:00Z">
             <w:r>
               <w:rPr>
                 <w:noProof/>
                 <w:webHidden/>
               </w:rPr>
-              <w:t>11</w:t>
+              <w:t>10</w:t>
             </w:r>
             <w:r>
               <w:rPr>
@@ -857,7 +857,7 @@
               <w:tab w:val="right" w:leader="dot" w:pos="10456"/>
             </w:tabs>
             <w:rPr>
-              <w:ins w:id="16" w:author="Louis Preaux" w:date="2024-01-31T11:53:00Z"/>
+              <w:ins w:id="16" w:author="Louis Preaux" w:date="2024-02-01T09:29:00Z"/>
               <w:rFonts w:asciiTheme="minorHAnsi" w:eastAsiaTheme="minorEastAsia" w:hAnsiTheme="minorHAnsi"/>
               <w:noProof/>
               <w:kern w:val="2"/>
@@ -866,7 +866,7 @@
               <w14:ligatures w14:val="standardContextual"/>
             </w:rPr>
           </w:pPr>
-          <w:ins w:id="17" w:author="Louis Preaux" w:date="2024-01-31T11:53:00Z">
+          <w:ins w:id="17" w:author="Louis Preaux" w:date="2024-02-01T09:29:00Z">
             <w:r>
               <w:rPr>
                 <w:rStyle w:val="Hyperlink"/>
@@ -885,7 +885,7 @@
               <w:rPr>
                 <w:noProof/>
               </w:rPr>
-              <w:instrText>HYPERLINK \l "_Toc157594408"</w:instrText>
+              <w:instrText>HYPERLINK \l "_Toc157672182"</w:instrText>
             </w:r>
             <w:r>
               <w:rPr>
@@ -933,7 +933,7 @@
                 <w:noProof/>
                 <w:webHidden/>
               </w:rPr>
-              <w:instrText xml:space="preserve"> PAGEREF _Toc157594408 \h </w:instrText>
+              <w:instrText xml:space="preserve"> PAGEREF _Toc157672182 \h </w:instrText>
             </w:r>
             <w:r>
               <w:rPr>
@@ -949,13 +949,13 @@
             </w:rPr>
             <w:fldChar w:fldCharType="separate"/>
           </w:r>
-          <w:ins w:id="18" w:author="Louis Preaux" w:date="2024-01-31T11:53:00Z">
+          <w:ins w:id="18" w:author="Louis Preaux" w:date="2024-02-01T09:29:00Z">
             <w:r>
               <w:rPr>
                 <w:noProof/>
                 <w:webHidden/>
               </w:rPr>
-              <w:t>11</w:t>
+              <w:t>10</w:t>
             </w:r>
             <w:r>
               <w:rPr>
@@ -980,7 +980,7 @@
               <w:tab w:val="right" w:leader="dot" w:pos="10456"/>
             </w:tabs>
             <w:rPr>
-              <w:ins w:id="19" w:author="Louis Preaux" w:date="2024-01-31T11:53:00Z"/>
+              <w:ins w:id="19" w:author="Louis Preaux" w:date="2024-02-01T09:29:00Z"/>
               <w:rFonts w:asciiTheme="minorHAnsi" w:eastAsiaTheme="minorEastAsia" w:hAnsiTheme="minorHAnsi"/>
               <w:noProof/>
               <w:kern w:val="2"/>
@@ -989,7 +989,7 @@
               <w14:ligatures w14:val="standardContextual"/>
             </w:rPr>
           </w:pPr>
-          <w:ins w:id="20" w:author="Louis Preaux" w:date="2024-01-31T11:53:00Z">
+          <w:ins w:id="20" w:author="Louis Preaux" w:date="2024-02-01T09:29:00Z">
             <w:r>
               <w:rPr>
                 <w:rStyle w:val="Hyperlink"/>
@@ -1008,7 +1008,7 @@
               <w:rPr>
                 <w:noProof/>
               </w:rPr>
-              <w:instrText>HYPERLINK \l "_Toc157594409"</w:instrText>
+              <w:instrText>HYPERLINK \l "_Toc157672183"</w:instrText>
             </w:r>
             <w:r>
               <w:rPr>
@@ -1056,7 +1056,7 @@
                 <w:noProof/>
                 <w:webHidden/>
               </w:rPr>
-              <w:instrText xml:space="preserve"> PAGEREF _Toc157594409 \h </w:instrText>
+              <w:instrText xml:space="preserve"> PAGEREF _Toc157672183 \h </w:instrText>
             </w:r>
             <w:r>
               <w:rPr>
@@ -1072,13 +1072,13 @@
             </w:rPr>
             <w:fldChar w:fldCharType="separate"/>
           </w:r>
-          <w:ins w:id="21" w:author="Louis Preaux" w:date="2024-01-31T11:53:00Z">
+          <w:ins w:id="21" w:author="Louis Preaux" w:date="2024-02-01T09:29:00Z">
             <w:r>
               <w:rPr>
                 <w:noProof/>
                 <w:webHidden/>
               </w:rPr>
-              <w:t>12</w:t>
+              <w:t>11</w:t>
             </w:r>
             <w:r>
               <w:rPr>
@@ -1103,7 +1103,7 @@
               <w:tab w:val="right" w:leader="dot" w:pos="10456"/>
             </w:tabs>
             <w:rPr>
-              <w:ins w:id="22" w:author="Louis Preaux" w:date="2024-01-31T11:53:00Z"/>
+              <w:ins w:id="22" w:author="Louis Preaux" w:date="2024-02-01T09:29:00Z"/>
               <w:rFonts w:asciiTheme="minorHAnsi" w:eastAsiaTheme="minorEastAsia" w:hAnsiTheme="minorHAnsi"/>
               <w:noProof/>
               <w:kern w:val="2"/>
@@ -1112,7 +1112,7 @@
               <w14:ligatures w14:val="standardContextual"/>
             </w:rPr>
           </w:pPr>
-          <w:ins w:id="23" w:author="Louis Preaux" w:date="2024-01-31T11:53:00Z">
+          <w:ins w:id="23" w:author="Louis Preaux" w:date="2024-02-01T09:29:00Z">
             <w:r>
               <w:rPr>
                 <w:rStyle w:val="Hyperlink"/>
@@ -1131,7 +1131,7 @@
               <w:rPr>
                 <w:noProof/>
               </w:rPr>
-              <w:instrText>HYPERLINK \l "_Toc157594410"</w:instrText>
+              <w:instrText>HYPERLINK \l "_Toc157672184"</w:instrText>
             </w:r>
             <w:r>
               <w:rPr>
@@ -1179,7 +1179,7 @@
                 <w:noProof/>
                 <w:webHidden/>
               </w:rPr>
-              <w:instrText xml:space="preserve"> PAGEREF _Toc157594410 \h </w:instrText>
+              <w:instrText xml:space="preserve"> PAGEREF _Toc157672184 \h </w:instrText>
             </w:r>
             <w:r>
               <w:rPr>
@@ -1195,13 +1195,13 @@
             </w:rPr>
             <w:fldChar w:fldCharType="separate"/>
           </w:r>
-          <w:ins w:id="24" w:author="Louis Preaux" w:date="2024-01-31T11:53:00Z">
+          <w:ins w:id="24" w:author="Louis Preaux" w:date="2024-02-01T09:29:00Z">
             <w:r>
               <w:rPr>
                 <w:noProof/>
                 <w:webHidden/>
               </w:rPr>
-              <w:t>13</w:t>
+              <w:t>12</w:t>
             </w:r>
             <w:r>
               <w:rPr>
@@ -1226,7 +1226,7 @@
               <w:tab w:val="right" w:leader="dot" w:pos="10456"/>
             </w:tabs>
             <w:rPr>
-              <w:ins w:id="25" w:author="Louis Preaux" w:date="2024-01-31T11:53:00Z"/>
+              <w:ins w:id="25" w:author="Louis Preaux" w:date="2024-02-01T09:29:00Z"/>
               <w:rFonts w:asciiTheme="minorHAnsi" w:eastAsiaTheme="minorEastAsia" w:hAnsiTheme="minorHAnsi"/>
               <w:noProof/>
               <w:kern w:val="2"/>
@@ -1235,7 +1235,7 @@
               <w14:ligatures w14:val="standardContextual"/>
             </w:rPr>
           </w:pPr>
-          <w:ins w:id="26" w:author="Louis Preaux" w:date="2024-01-31T11:53:00Z">
+          <w:ins w:id="26" w:author="Louis Preaux" w:date="2024-02-01T09:29:00Z">
             <w:r>
               <w:rPr>
                 <w:rStyle w:val="Hyperlink"/>
@@ -1254,7 +1254,7 @@
               <w:rPr>
                 <w:noProof/>
               </w:rPr>
-              <w:instrText>HYPERLINK \l "_Toc157594411"</w:instrText>
+              <w:instrText>HYPERLINK \l "_Toc157672185"</w:instrText>
             </w:r>
             <w:r>
               <w:rPr>
@@ -1302,7 +1302,7 @@
                 <w:noProof/>
                 <w:webHidden/>
               </w:rPr>
-              <w:instrText xml:space="preserve"> PAGEREF _Toc157594411 \h </w:instrText>
+              <w:instrText xml:space="preserve"> PAGEREF _Toc157672185 \h </w:instrText>
             </w:r>
             <w:r>
               <w:rPr>
@@ -1318,13 +1318,13 @@
             </w:rPr>
             <w:fldChar w:fldCharType="separate"/>
           </w:r>
-          <w:ins w:id="27" w:author="Louis Preaux" w:date="2024-01-31T11:53:00Z">
+          <w:ins w:id="27" w:author="Louis Preaux" w:date="2024-02-01T09:29:00Z">
             <w:r>
               <w:rPr>
                 <w:noProof/>
                 <w:webHidden/>
               </w:rPr>
-              <w:t>17</w:t>
+              <w:t>16</w:t>
             </w:r>
             <w:r>
               <w:rPr>
@@ -1349,7 +1349,7 @@
               <w:tab w:val="right" w:leader="dot" w:pos="10456"/>
             </w:tabs>
             <w:rPr>
-              <w:ins w:id="28" w:author="Louis Preaux" w:date="2024-01-31T11:53:00Z"/>
+              <w:ins w:id="28" w:author="Louis Preaux" w:date="2024-02-01T09:29:00Z"/>
               <w:rFonts w:asciiTheme="minorHAnsi" w:eastAsiaTheme="minorEastAsia" w:hAnsiTheme="minorHAnsi"/>
               <w:noProof/>
               <w:kern w:val="2"/>
@@ -1358,7 +1358,7 @@
               <w14:ligatures w14:val="standardContextual"/>
             </w:rPr>
           </w:pPr>
-          <w:ins w:id="29" w:author="Louis Preaux" w:date="2024-01-31T11:53:00Z">
+          <w:ins w:id="29" w:author="Louis Preaux" w:date="2024-02-01T09:29:00Z">
             <w:r>
               <w:rPr>
                 <w:rStyle w:val="Hyperlink"/>
@@ -1377,7 +1377,7 @@
               <w:rPr>
                 <w:noProof/>
               </w:rPr>
-              <w:instrText>HYPERLINK \l "_Toc157594412"</w:instrText>
+              <w:instrText>HYPERLINK \l "_Toc157672186"</w:instrText>
             </w:r>
             <w:r>
               <w:rPr>
@@ -1425,7 +1425,7 @@
                 <w:noProof/>
                 <w:webHidden/>
               </w:rPr>
-              <w:instrText xml:space="preserve"> PAGEREF _Toc157594412 \h </w:instrText>
+              <w:instrText xml:space="preserve"> PAGEREF _Toc157672186 \h </w:instrText>
             </w:r>
             <w:r>
               <w:rPr>
@@ -1441,13 +1441,13 @@
             </w:rPr>
             <w:fldChar w:fldCharType="separate"/>
           </w:r>
-          <w:ins w:id="30" w:author="Louis Preaux" w:date="2024-01-31T11:53:00Z">
+          <w:ins w:id="30" w:author="Louis Preaux" w:date="2024-02-01T09:29:00Z">
             <w:r>
               <w:rPr>
                 <w:noProof/>
                 <w:webHidden/>
               </w:rPr>
-              <w:t>18</w:t>
+              <w:t>17</w:t>
             </w:r>
             <w:r>
               <w:rPr>
@@ -1472,7 +1472,7 @@
               <w:tab w:val="right" w:leader="dot" w:pos="10456"/>
             </w:tabs>
             <w:rPr>
-              <w:ins w:id="31" w:author="Louis Preaux" w:date="2024-01-31T11:53:00Z"/>
+              <w:ins w:id="31" w:author="Louis Preaux" w:date="2024-02-01T09:29:00Z"/>
               <w:rFonts w:asciiTheme="minorHAnsi" w:eastAsiaTheme="minorEastAsia" w:hAnsiTheme="minorHAnsi"/>
               <w:noProof/>
               <w:kern w:val="2"/>
@@ -1481,7 +1481,7 @@
               <w14:ligatures w14:val="standardContextual"/>
             </w:rPr>
           </w:pPr>
-          <w:ins w:id="32" w:author="Louis Preaux" w:date="2024-01-31T11:53:00Z">
+          <w:ins w:id="32" w:author="Louis Preaux" w:date="2024-02-01T09:29:00Z">
             <w:r>
               <w:rPr>
                 <w:rStyle w:val="Hyperlink"/>
@@ -1500,7 +1500,7 @@
               <w:rPr>
                 <w:noProof/>
               </w:rPr>
-              <w:instrText>HYPERLINK \l "_Toc157594413"</w:instrText>
+              <w:instrText>HYPERLINK \l "_Toc157672187"</w:instrText>
             </w:r>
             <w:r>
               <w:rPr>
@@ -1548,7 +1548,7 @@
                 <w:noProof/>
                 <w:webHidden/>
               </w:rPr>
-              <w:instrText xml:space="preserve"> PAGEREF _Toc157594413 \h </w:instrText>
+              <w:instrText xml:space="preserve"> PAGEREF _Toc157672187 \h </w:instrText>
             </w:r>
             <w:r>
               <w:rPr>
@@ -1564,13 +1564,13 @@
             </w:rPr>
             <w:fldChar w:fldCharType="separate"/>
           </w:r>
-          <w:ins w:id="33" w:author="Louis Preaux" w:date="2024-01-31T11:53:00Z">
+          <w:ins w:id="33" w:author="Louis Preaux" w:date="2024-02-01T09:29:00Z">
             <w:r>
               <w:rPr>
                 <w:noProof/>
                 <w:webHidden/>
               </w:rPr>
-              <w:t>19</w:t>
+              <w:t>18</w:t>
             </w:r>
             <w:r>
               <w:rPr>
@@ -1595,7 +1595,7 @@
               <w:tab w:val="right" w:leader="dot" w:pos="10456"/>
             </w:tabs>
             <w:rPr>
-              <w:ins w:id="34" w:author="Louis Preaux" w:date="2024-01-31T11:53:00Z"/>
+              <w:ins w:id="34" w:author="Louis Preaux" w:date="2024-02-01T09:29:00Z"/>
               <w:rFonts w:asciiTheme="minorHAnsi" w:eastAsiaTheme="minorEastAsia" w:hAnsiTheme="minorHAnsi"/>
               <w:noProof/>
               <w:kern w:val="2"/>
@@ -1604,7 +1604,7 @@
               <w14:ligatures w14:val="standardContextual"/>
             </w:rPr>
           </w:pPr>
-          <w:ins w:id="35" w:author="Louis Preaux" w:date="2024-01-31T11:53:00Z">
+          <w:ins w:id="35" w:author="Louis Preaux" w:date="2024-02-01T09:29:00Z">
             <w:r>
               <w:rPr>
                 <w:rStyle w:val="Hyperlink"/>
@@ -1623,7 +1623,7 @@
               <w:rPr>
                 <w:noProof/>
               </w:rPr>
-              <w:instrText>HYPERLINK \l "_Toc157594414"</w:instrText>
+              <w:instrText>HYPERLINK \l "_Toc157672188"</w:instrText>
             </w:r>
             <w:r>
               <w:rPr>
@@ -1671,7 +1671,7 @@
                 <w:noProof/>
                 <w:webHidden/>
               </w:rPr>
-              <w:instrText xml:space="preserve"> PAGEREF _Toc157594414 \h </w:instrText>
+              <w:instrText xml:space="preserve"> PAGEREF _Toc157672188 \h </w:instrText>
             </w:r>
             <w:r>
               <w:rPr>
@@ -1687,13 +1687,13 @@
             </w:rPr>
             <w:fldChar w:fldCharType="separate"/>
           </w:r>
-          <w:ins w:id="36" w:author="Louis Preaux" w:date="2024-01-31T11:53:00Z">
+          <w:ins w:id="36" w:author="Louis Preaux" w:date="2024-02-01T09:29:00Z">
             <w:r>
               <w:rPr>
                 <w:noProof/>
                 <w:webHidden/>
               </w:rPr>
-              <w:t>22</w:t>
+              <w:t>21</w:t>
             </w:r>
             <w:r>
               <w:rPr>
@@ -1718,7 +1718,7 @@
               <w:tab w:val="right" w:leader="dot" w:pos="10456"/>
             </w:tabs>
             <w:rPr>
-              <w:ins w:id="37" w:author="Louis Preaux" w:date="2024-01-31T11:53:00Z"/>
+              <w:ins w:id="37" w:author="Louis Preaux" w:date="2024-02-01T09:29:00Z"/>
               <w:rFonts w:asciiTheme="minorHAnsi" w:eastAsiaTheme="minorEastAsia" w:hAnsiTheme="minorHAnsi"/>
               <w:noProof/>
               <w:kern w:val="2"/>
@@ -1727,7 +1727,7 @@
               <w14:ligatures w14:val="standardContextual"/>
             </w:rPr>
           </w:pPr>
-          <w:ins w:id="38" w:author="Louis Preaux" w:date="2024-01-31T11:53:00Z">
+          <w:ins w:id="38" w:author="Louis Preaux" w:date="2024-02-01T09:29:00Z">
             <w:r>
               <w:rPr>
                 <w:rStyle w:val="Hyperlink"/>
@@ -1746,7 +1746,7 @@
               <w:rPr>
                 <w:noProof/>
               </w:rPr>
-              <w:instrText>HYPERLINK \l "_Toc157594415"</w:instrText>
+              <w:instrText>HYPERLINK \l "_Toc157672189"</w:instrText>
             </w:r>
             <w:r>
               <w:rPr>
@@ -1794,7 +1794,7 @@
                 <w:noProof/>
                 <w:webHidden/>
               </w:rPr>
-              <w:instrText xml:space="preserve"> PAGEREF _Toc157594415 \h </w:instrText>
+              <w:instrText xml:space="preserve"> PAGEREF _Toc157672189 \h </w:instrText>
             </w:r>
             <w:r>
               <w:rPr>
@@ -1810,13 +1810,13 @@
             </w:rPr>
             <w:fldChar w:fldCharType="separate"/>
           </w:r>
-          <w:ins w:id="39" w:author="Louis Preaux" w:date="2024-01-31T11:53:00Z">
+          <w:ins w:id="39" w:author="Louis Preaux" w:date="2024-02-01T09:29:00Z">
             <w:r>
               <w:rPr>
                 <w:noProof/>
                 <w:webHidden/>
               </w:rPr>
-              <w:t>22</w:t>
+              <w:t>21</w:t>
             </w:r>
             <w:r>
               <w:rPr>
@@ -1841,7 +1841,7 @@
               <w:tab w:val="right" w:leader="dot" w:pos="10456"/>
             </w:tabs>
             <w:rPr>
-              <w:ins w:id="40" w:author="Louis Preaux" w:date="2024-01-31T11:53:00Z"/>
+              <w:ins w:id="40" w:author="Louis Preaux" w:date="2024-02-01T09:29:00Z"/>
               <w:rFonts w:asciiTheme="minorHAnsi" w:eastAsiaTheme="minorEastAsia" w:hAnsiTheme="minorHAnsi"/>
               <w:noProof/>
               <w:kern w:val="2"/>
@@ -1850,7 +1850,7 @@
               <w14:ligatures w14:val="standardContextual"/>
             </w:rPr>
           </w:pPr>
-          <w:ins w:id="41" w:author="Louis Preaux" w:date="2024-01-31T11:53:00Z">
+          <w:ins w:id="41" w:author="Louis Preaux" w:date="2024-02-01T09:29:00Z">
             <w:r>
               <w:rPr>
                 <w:rStyle w:val="Hyperlink"/>
@@ -1869,7 +1869,7 @@
               <w:rPr>
                 <w:noProof/>
               </w:rPr>
-              <w:instrText>HYPERLINK \l "_Toc157594416"</w:instrText>
+              <w:instrText>HYPERLINK \l "_Toc157672190"</w:instrText>
             </w:r>
             <w:r>
               <w:rPr>
@@ -1917,7 +1917,7 @@
                 <w:noProof/>
                 <w:webHidden/>
               </w:rPr>
-              <w:instrText xml:space="preserve"> PAGEREF _Toc157594416 \h </w:instrText>
+              <w:instrText xml:space="preserve"> PAGEREF _Toc157672190 \h </w:instrText>
             </w:r>
             <w:r>
               <w:rPr>
@@ -1933,13 +1933,13 @@
             </w:rPr>
             <w:fldChar w:fldCharType="separate"/>
           </w:r>
-          <w:ins w:id="42" w:author="Louis Preaux" w:date="2024-01-31T11:53:00Z">
+          <w:ins w:id="42" w:author="Louis Preaux" w:date="2024-02-01T09:29:00Z">
             <w:r>
               <w:rPr>
                 <w:noProof/>
                 <w:webHidden/>
               </w:rPr>
-              <w:t>23</w:t>
+              <w:t>22</w:t>
             </w:r>
             <w:r>
               <w:rPr>
@@ -1964,7 +1964,7 @@
               <w:tab w:val="right" w:leader="dot" w:pos="10456"/>
             </w:tabs>
             <w:rPr>
-              <w:ins w:id="43" w:author="Louis Preaux" w:date="2024-01-31T11:53:00Z"/>
+              <w:ins w:id="43" w:author="Louis Preaux" w:date="2024-02-01T09:29:00Z"/>
               <w:rFonts w:asciiTheme="minorHAnsi" w:eastAsiaTheme="minorEastAsia" w:hAnsiTheme="minorHAnsi"/>
               <w:noProof/>
               <w:kern w:val="2"/>
@@ -1973,7 +1973,7 @@
               <w14:ligatures w14:val="standardContextual"/>
             </w:rPr>
           </w:pPr>
-          <w:ins w:id="44" w:author="Louis Preaux" w:date="2024-01-31T11:53:00Z">
+          <w:ins w:id="44" w:author="Louis Preaux" w:date="2024-02-01T09:29:00Z">
             <w:r>
               <w:rPr>
                 <w:rStyle w:val="Hyperlink"/>
@@ -1992,7 +1992,7 @@
               <w:rPr>
                 <w:noProof/>
               </w:rPr>
-              <w:instrText>HYPERLINK \l "_Toc157594417"</w:instrText>
+              <w:instrText>HYPERLINK \l "_Toc157672191"</w:instrText>
             </w:r>
             <w:r>
               <w:rPr>
@@ -2040,7 +2040,7 @@
                 <w:noProof/>
                 <w:webHidden/>
               </w:rPr>
-              <w:instrText xml:space="preserve"> PAGEREF _Toc157594417 \h </w:instrText>
+              <w:instrText xml:space="preserve"> PAGEREF _Toc157672191 \h </w:instrText>
             </w:r>
             <w:r>
               <w:rPr>
@@ -2056,13 +2056,13 @@
             </w:rPr>
             <w:fldChar w:fldCharType="separate"/>
           </w:r>
-          <w:ins w:id="45" w:author="Louis Preaux" w:date="2024-01-31T11:53:00Z">
+          <w:ins w:id="45" w:author="Louis Preaux" w:date="2024-02-01T09:29:00Z">
             <w:r>
               <w:rPr>
                 <w:noProof/>
                 <w:webHidden/>
               </w:rPr>
-              <w:t>28</w:t>
+              <w:t>27</w:t>
             </w:r>
             <w:r>
               <w:rPr>
@@ -2087,7 +2087,7 @@
               <w:tab w:val="right" w:leader="dot" w:pos="10456"/>
             </w:tabs>
             <w:rPr>
-              <w:ins w:id="46" w:author="Louis Preaux" w:date="2024-01-31T11:53:00Z"/>
+              <w:ins w:id="46" w:author="Louis Preaux" w:date="2024-02-01T09:29:00Z"/>
               <w:rFonts w:asciiTheme="minorHAnsi" w:eastAsiaTheme="minorEastAsia" w:hAnsiTheme="minorHAnsi"/>
               <w:noProof/>
               <w:kern w:val="2"/>
@@ -2096,7 +2096,7 @@
               <w14:ligatures w14:val="standardContextual"/>
             </w:rPr>
           </w:pPr>
-          <w:ins w:id="47" w:author="Louis Preaux" w:date="2024-01-31T11:53:00Z">
+          <w:ins w:id="47" w:author="Louis Preaux" w:date="2024-02-01T09:29:00Z">
             <w:r>
               <w:rPr>
                 <w:rStyle w:val="Hyperlink"/>
@@ -2115,7 +2115,7 @@
               <w:rPr>
                 <w:noProof/>
               </w:rPr>
-              <w:instrText>HYPERLINK \l "_Toc157594418"</w:instrText>
+              <w:instrText>HYPERLINK \l "_Toc157672192"</w:instrText>
             </w:r>
             <w:r>
               <w:rPr>
@@ -2163,7 +2163,7 @@
                 <w:noProof/>
                 <w:webHidden/>
               </w:rPr>
-              <w:instrText xml:space="preserve"> PAGEREF _Toc157594418 \h </w:instrText>
+              <w:instrText xml:space="preserve"> PAGEREF _Toc157672192 \h </w:instrText>
             </w:r>
             <w:r>
               <w:rPr>
@@ -2179,13 +2179,13 @@
             </w:rPr>
             <w:fldChar w:fldCharType="separate"/>
           </w:r>
-          <w:ins w:id="48" w:author="Louis Preaux" w:date="2024-01-31T11:53:00Z">
+          <w:ins w:id="48" w:author="Louis Preaux" w:date="2024-02-01T09:29:00Z">
             <w:r>
               <w:rPr>
                 <w:noProof/>
                 <w:webHidden/>
               </w:rPr>
-              <w:t>30</w:t>
+              <w:t>29</w:t>
             </w:r>
             <w:r>
               <w:rPr>
@@ -2210,7 +2210,7 @@
               <w:tab w:val="right" w:leader="dot" w:pos="10456"/>
             </w:tabs>
             <w:rPr>
-              <w:ins w:id="49" w:author="Louis Preaux" w:date="2024-01-31T11:53:00Z"/>
+              <w:ins w:id="49" w:author="Louis Preaux" w:date="2024-02-01T09:29:00Z"/>
               <w:rFonts w:asciiTheme="minorHAnsi" w:eastAsiaTheme="minorEastAsia" w:hAnsiTheme="minorHAnsi"/>
               <w:noProof/>
               <w:kern w:val="2"/>
@@ -2219,7 +2219,7 @@
               <w14:ligatures w14:val="standardContextual"/>
             </w:rPr>
           </w:pPr>
-          <w:ins w:id="50" w:author="Louis Preaux" w:date="2024-01-31T11:53:00Z">
+          <w:ins w:id="50" w:author="Louis Preaux" w:date="2024-02-01T09:29:00Z">
             <w:r>
               <w:rPr>
                 <w:rStyle w:val="Hyperlink"/>
@@ -2238,7 +2238,7 @@
               <w:rPr>
                 <w:noProof/>
               </w:rPr>
-              <w:instrText>HYPERLINK \l "_Toc157594419"</w:instrText>
+              <w:instrText>HYPERLINK \l "_Toc157672193"</w:instrText>
             </w:r>
             <w:r>
               <w:rPr>
@@ -2286,7 +2286,7 @@
                 <w:noProof/>
                 <w:webHidden/>
               </w:rPr>
-              <w:instrText xml:space="preserve"> PAGEREF _Toc157594419 \h </w:instrText>
+              <w:instrText xml:space="preserve"> PAGEREF _Toc157672193 \h </w:instrText>
             </w:r>
             <w:r>
               <w:rPr>
@@ -2302,13 +2302,13 @@
             </w:rPr>
             <w:fldChar w:fldCharType="separate"/>
           </w:r>
-          <w:ins w:id="51" w:author="Louis Preaux" w:date="2024-01-31T11:53:00Z">
+          <w:ins w:id="51" w:author="Louis Preaux" w:date="2024-02-01T09:29:00Z">
             <w:r>
               <w:rPr>
                 <w:noProof/>
                 <w:webHidden/>
               </w:rPr>
-              <w:t>31</w:t>
+              <w:t>30</w:t>
             </w:r>
             <w:r>
               <w:rPr>
@@ -2333,7 +2333,7 @@
               <w:tab w:val="right" w:leader="dot" w:pos="10456"/>
             </w:tabs>
             <w:rPr>
-              <w:ins w:id="52" w:author="Louis Preaux" w:date="2024-01-31T11:53:00Z"/>
+              <w:ins w:id="52" w:author="Louis Preaux" w:date="2024-02-01T09:29:00Z"/>
               <w:rFonts w:asciiTheme="minorHAnsi" w:eastAsiaTheme="minorEastAsia" w:hAnsiTheme="minorHAnsi"/>
               <w:noProof/>
               <w:kern w:val="2"/>
@@ -2342,7 +2342,7 @@
               <w14:ligatures w14:val="standardContextual"/>
             </w:rPr>
           </w:pPr>
-          <w:ins w:id="53" w:author="Louis Preaux" w:date="2024-01-31T11:53:00Z">
+          <w:ins w:id="53" w:author="Louis Preaux" w:date="2024-02-01T09:29:00Z">
             <w:r>
               <w:rPr>
                 <w:rStyle w:val="Hyperlink"/>
@@ -2361,7 +2361,7 @@
               <w:rPr>
                 <w:noProof/>
               </w:rPr>
-              <w:instrText>HYPERLINK \l "_Toc157594420"</w:instrText>
+              <w:instrText>HYPERLINK \l "_Toc157672194"</w:instrText>
             </w:r>
             <w:r>
               <w:rPr>
@@ -2409,7 +2409,7 @@
                 <w:noProof/>
                 <w:webHidden/>
               </w:rPr>
-              <w:instrText xml:space="preserve"> PAGEREF _Toc157594420 \h </w:instrText>
+              <w:instrText xml:space="preserve"> PAGEREF _Toc157672194 \h </w:instrText>
             </w:r>
             <w:r>
               <w:rPr>
@@ -2425,13 +2425,13 @@
             </w:rPr>
             <w:fldChar w:fldCharType="separate"/>
           </w:r>
-          <w:ins w:id="54" w:author="Louis Preaux" w:date="2024-01-31T11:53:00Z">
+          <w:ins w:id="54" w:author="Louis Preaux" w:date="2024-02-01T09:29:00Z">
             <w:r>
               <w:rPr>
                 <w:noProof/>
                 <w:webHidden/>
               </w:rPr>
-              <w:t>31</w:t>
+              <w:t>30</w:t>
             </w:r>
             <w:r>
               <w:rPr>
@@ -2456,7 +2456,7 @@
               <w:tab w:val="right" w:leader="dot" w:pos="10456"/>
             </w:tabs>
             <w:rPr>
-              <w:ins w:id="55" w:author="Louis Preaux" w:date="2024-01-31T11:53:00Z"/>
+              <w:ins w:id="55" w:author="Louis Preaux" w:date="2024-02-01T09:29:00Z"/>
               <w:rFonts w:asciiTheme="minorHAnsi" w:eastAsiaTheme="minorEastAsia" w:hAnsiTheme="minorHAnsi"/>
               <w:noProof/>
               <w:kern w:val="2"/>
@@ -2465,7 +2465,7 @@
               <w14:ligatures w14:val="standardContextual"/>
             </w:rPr>
           </w:pPr>
-          <w:ins w:id="56" w:author="Louis Preaux" w:date="2024-01-31T11:53:00Z">
+          <w:ins w:id="56" w:author="Louis Preaux" w:date="2024-02-01T09:29:00Z">
             <w:r>
               <w:rPr>
                 <w:rStyle w:val="Hyperlink"/>
@@ -2484,7 +2484,7 @@
               <w:rPr>
                 <w:noProof/>
               </w:rPr>
-              <w:instrText>HYPERLINK \l "_Toc157594421"</w:instrText>
+              <w:instrText>HYPERLINK \l "_Toc157672195"</w:instrText>
             </w:r>
             <w:r>
               <w:rPr>
@@ -2532,7 +2532,7 @@
                 <w:noProof/>
                 <w:webHidden/>
               </w:rPr>
-              <w:instrText xml:space="preserve"> PAGEREF _Toc157594421 \h </w:instrText>
+              <w:instrText xml:space="preserve"> PAGEREF _Toc157672195 \h </w:instrText>
             </w:r>
             <w:r>
               <w:rPr>
@@ -2548,13 +2548,13 @@
             </w:rPr>
             <w:fldChar w:fldCharType="separate"/>
           </w:r>
-          <w:ins w:id="57" w:author="Louis Preaux" w:date="2024-01-31T11:53:00Z">
+          <w:ins w:id="57" w:author="Louis Preaux" w:date="2024-02-01T09:29:00Z">
             <w:r>
               <w:rPr>
                 <w:noProof/>
                 <w:webHidden/>
               </w:rPr>
-              <w:t>32</w:t>
+              <w:t>31</w:t>
             </w:r>
             <w:r>
               <w:rPr>
@@ -2579,7 +2579,7 @@
               <w:tab w:val="right" w:leader="dot" w:pos="10456"/>
             </w:tabs>
             <w:rPr>
-              <w:ins w:id="58" w:author="Louis Preaux" w:date="2024-01-31T11:53:00Z"/>
+              <w:ins w:id="58" w:author="Louis Preaux" w:date="2024-02-01T09:29:00Z"/>
               <w:rFonts w:asciiTheme="minorHAnsi" w:eastAsiaTheme="minorEastAsia" w:hAnsiTheme="minorHAnsi"/>
               <w:noProof/>
               <w:kern w:val="2"/>
@@ -2588,7 +2588,7 @@
               <w14:ligatures w14:val="standardContextual"/>
             </w:rPr>
           </w:pPr>
-          <w:ins w:id="59" w:author="Louis Preaux" w:date="2024-01-31T11:53:00Z">
+          <w:ins w:id="59" w:author="Louis Preaux" w:date="2024-02-01T09:29:00Z">
             <w:r>
               <w:rPr>
                 <w:rStyle w:val="Hyperlink"/>
@@ -2607,7 +2607,7 @@
               <w:rPr>
                 <w:noProof/>
               </w:rPr>
-              <w:instrText>HYPERLINK \l "_Toc157594422"</w:instrText>
+              <w:instrText>HYPERLINK \l "_Toc157672196"</w:instrText>
             </w:r>
             <w:r>
               <w:rPr>
@@ -2655,7 +2655,7 @@
                 <w:noProof/>
                 <w:webHidden/>
               </w:rPr>
-              <w:instrText xml:space="preserve"> PAGEREF _Toc157594422 \h </w:instrText>
+              <w:instrText xml:space="preserve"> PAGEREF _Toc157672196 \h </w:instrText>
             </w:r>
             <w:r>
               <w:rPr>
@@ -2671,7 +2671,7 @@
             </w:rPr>
             <w:fldChar w:fldCharType="separate"/>
           </w:r>
-          <w:ins w:id="60" w:author="Louis Preaux" w:date="2024-01-31T11:53:00Z">
+          <w:ins w:id="60" w:author="Louis Preaux" w:date="2024-02-01T09:29:00Z">
             <w:r>
               <w:rPr>
                 <w:noProof/>
@@ -2702,7 +2702,7 @@
               <w:tab w:val="right" w:leader="dot" w:pos="10456"/>
             </w:tabs>
             <w:rPr>
-              <w:ins w:id="61" w:author="Louis Preaux" w:date="2024-01-31T11:53:00Z"/>
+              <w:ins w:id="61" w:author="Louis Preaux" w:date="2024-02-01T09:29:00Z"/>
               <w:rFonts w:asciiTheme="minorHAnsi" w:eastAsiaTheme="minorEastAsia" w:hAnsiTheme="minorHAnsi"/>
               <w:noProof/>
               <w:kern w:val="2"/>
@@ -2711,7 +2711,7 @@
               <w14:ligatures w14:val="standardContextual"/>
             </w:rPr>
           </w:pPr>
-          <w:ins w:id="62" w:author="Louis Preaux" w:date="2024-01-31T11:53:00Z">
+          <w:ins w:id="62" w:author="Louis Preaux" w:date="2024-02-01T09:29:00Z">
             <w:r>
               <w:rPr>
                 <w:rStyle w:val="Hyperlink"/>
@@ -2730,7 +2730,7 @@
               <w:rPr>
                 <w:noProof/>
               </w:rPr>
-              <w:instrText>HYPERLINK \l "_Toc157594423"</w:instrText>
+              <w:instrText>HYPERLINK \l "_Toc157672197"</w:instrText>
             </w:r>
             <w:r>
               <w:rPr>
@@ -2778,7 +2778,7 @@
                 <w:noProof/>
                 <w:webHidden/>
               </w:rPr>
-              <w:instrText xml:space="preserve"> PAGEREF _Toc157594423 \h </w:instrText>
+              <w:instrText xml:space="preserve"> PAGEREF _Toc157672197 \h </w:instrText>
             </w:r>
             <w:r>
               <w:rPr>
@@ -2794,7 +2794,7 @@
             </w:rPr>
             <w:fldChar w:fldCharType="separate"/>
           </w:r>
-          <w:ins w:id="63" w:author="Louis Preaux" w:date="2024-01-31T11:53:00Z">
+          <w:ins w:id="63" w:author="Louis Preaux" w:date="2024-02-01T09:29:00Z">
             <w:r>
               <w:rPr>
                 <w:noProof/>
@@ -2825,7 +2825,7 @@
               <w:tab w:val="right" w:leader="dot" w:pos="10456"/>
             </w:tabs>
             <w:rPr>
-              <w:ins w:id="64" w:author="Louis Preaux" w:date="2024-01-31T11:53:00Z"/>
+              <w:ins w:id="64" w:author="Louis Preaux" w:date="2024-02-01T09:29:00Z"/>
               <w:rFonts w:asciiTheme="minorHAnsi" w:eastAsiaTheme="minorEastAsia" w:hAnsiTheme="minorHAnsi"/>
               <w:noProof/>
               <w:kern w:val="2"/>
@@ -2834,7 +2834,7 @@
               <w14:ligatures w14:val="standardContextual"/>
             </w:rPr>
           </w:pPr>
-          <w:ins w:id="65" w:author="Louis Preaux" w:date="2024-01-31T11:53:00Z">
+          <w:ins w:id="65" w:author="Louis Preaux" w:date="2024-02-01T09:29:00Z">
             <w:r>
               <w:rPr>
                 <w:rStyle w:val="Hyperlink"/>
@@ -2853,7 +2853,7 @@
               <w:rPr>
                 <w:noProof/>
               </w:rPr>
-              <w:instrText>HYPERLINK \l "_Toc157594424"</w:instrText>
+              <w:instrText>HYPERLINK \l "_Toc157672198"</w:instrText>
             </w:r>
             <w:r>
               <w:rPr>
@@ -2901,7 +2901,7 @@
                 <w:noProof/>
                 <w:webHidden/>
               </w:rPr>
-              <w:instrText xml:space="preserve"> PAGEREF _Toc157594424 \h </w:instrText>
+              <w:instrText xml:space="preserve"> PAGEREF _Toc157672198 \h </w:instrText>
             </w:r>
             <w:r>
               <w:rPr>
@@ -2917,7 +2917,7 @@
             </w:rPr>
             <w:fldChar w:fldCharType="separate"/>
           </w:r>
-          <w:ins w:id="66" w:author="Louis Preaux" w:date="2024-01-31T11:53:00Z">
+          <w:ins w:id="66" w:author="Louis Preaux" w:date="2024-02-01T09:29:00Z">
             <w:r>
               <w:rPr>
                 <w:noProof/>
@@ -2948,7 +2948,7 @@
               <w:tab w:val="right" w:leader="dot" w:pos="10456"/>
             </w:tabs>
             <w:rPr>
-              <w:ins w:id="67" w:author="Louis Preaux" w:date="2024-01-31T11:53:00Z"/>
+              <w:ins w:id="67" w:author="Louis Preaux" w:date="2024-02-01T09:29:00Z"/>
               <w:rFonts w:asciiTheme="minorHAnsi" w:eastAsiaTheme="minorEastAsia" w:hAnsiTheme="minorHAnsi"/>
               <w:noProof/>
               <w:kern w:val="2"/>
@@ -2957,7 +2957,7 @@
               <w14:ligatures w14:val="standardContextual"/>
             </w:rPr>
           </w:pPr>
-          <w:ins w:id="68" w:author="Louis Preaux" w:date="2024-01-31T11:53:00Z">
+          <w:ins w:id="68" w:author="Louis Preaux" w:date="2024-02-01T09:29:00Z">
             <w:r>
               <w:rPr>
                 <w:rStyle w:val="Hyperlink"/>
@@ -2976,7 +2976,7 @@
               <w:rPr>
                 <w:noProof/>
               </w:rPr>
-              <w:instrText>HYPERLINK \l "_Toc157594425"</w:instrText>
+              <w:instrText>HYPERLINK \l "_Toc157672199"</w:instrText>
             </w:r>
             <w:r>
               <w:rPr>
@@ -3024,7 +3024,7 @@
                 <w:noProof/>
                 <w:webHidden/>
               </w:rPr>
-              <w:instrText xml:space="preserve"> PAGEREF _Toc157594425 \h </w:instrText>
+              <w:instrText xml:space="preserve"> PAGEREF _Toc157672199 \h </w:instrText>
             </w:r>
             <w:r>
               <w:rPr>
@@ -3040,7 +3040,7 @@
             </w:rPr>
             <w:fldChar w:fldCharType="separate"/>
           </w:r>
-          <w:ins w:id="69" w:author="Louis Preaux" w:date="2024-01-31T11:53:00Z">
+          <w:ins w:id="69" w:author="Louis Preaux" w:date="2024-02-01T09:29:00Z">
             <w:r>
               <w:rPr>
                 <w:noProof/>
@@ -3071,7 +3071,7 @@
               <w:tab w:val="right" w:leader="dot" w:pos="10456"/>
             </w:tabs>
             <w:rPr>
-              <w:ins w:id="70" w:author="Louis Preaux" w:date="2024-01-31T11:53:00Z"/>
+              <w:ins w:id="70" w:author="Louis Preaux" w:date="2024-02-01T09:29:00Z"/>
               <w:rFonts w:asciiTheme="minorHAnsi" w:eastAsiaTheme="minorEastAsia" w:hAnsiTheme="minorHAnsi"/>
               <w:noProof/>
               <w:kern w:val="2"/>
@@ -3080,7 +3080,7 @@
               <w14:ligatures w14:val="standardContextual"/>
             </w:rPr>
           </w:pPr>
-          <w:ins w:id="71" w:author="Louis Preaux" w:date="2024-01-31T11:53:00Z">
+          <w:ins w:id="71" w:author="Louis Preaux" w:date="2024-02-01T09:29:00Z">
             <w:r>
               <w:rPr>
                 <w:rStyle w:val="Hyperlink"/>
@@ -3099,7 +3099,7 @@
               <w:rPr>
                 <w:noProof/>
               </w:rPr>
-              <w:instrText>HYPERLINK \l "_Toc157594426"</w:instrText>
+              <w:instrText>HYPERLINK \l "_Toc157672200"</w:instrText>
             </w:r>
             <w:r>
               <w:rPr>
@@ -3147,7 +3147,7 @@
                 <w:noProof/>
                 <w:webHidden/>
               </w:rPr>
-              <w:instrText xml:space="preserve"> PAGEREF _Toc157594426 \h </w:instrText>
+              <w:instrText xml:space="preserve"> PAGEREF _Toc157672200 \h </w:instrText>
             </w:r>
             <w:r>
               <w:rPr>
@@ -3163,7 +3163,7 @@
             </w:rPr>
             <w:fldChar w:fldCharType="separate"/>
           </w:r>
-          <w:ins w:id="72" w:author="Louis Preaux" w:date="2024-01-31T11:53:00Z">
+          <w:ins w:id="72" w:author="Louis Preaux" w:date="2024-02-01T09:29:00Z">
             <w:r>
               <w:rPr>
                 <w:noProof/>
@@ -3194,7 +3194,7 @@
               <w:tab w:val="right" w:leader="dot" w:pos="10456"/>
             </w:tabs>
             <w:rPr>
-              <w:ins w:id="73" w:author="Louis Preaux" w:date="2024-01-31T11:53:00Z"/>
+              <w:ins w:id="73" w:author="Louis Preaux" w:date="2024-02-01T09:29:00Z"/>
               <w:rFonts w:asciiTheme="minorHAnsi" w:eastAsiaTheme="minorEastAsia" w:hAnsiTheme="minorHAnsi"/>
               <w:noProof/>
               <w:kern w:val="2"/>
@@ -3203,7 +3203,7 @@
               <w14:ligatures w14:val="standardContextual"/>
             </w:rPr>
           </w:pPr>
-          <w:ins w:id="74" w:author="Louis Preaux" w:date="2024-01-31T11:53:00Z">
+          <w:ins w:id="74" w:author="Louis Preaux" w:date="2024-02-01T09:29:00Z">
             <w:r>
               <w:rPr>
                 <w:rStyle w:val="Hyperlink"/>
@@ -3222,7 +3222,7 @@
               <w:rPr>
                 <w:noProof/>
               </w:rPr>
-              <w:instrText>HYPERLINK \l "_Toc157594427"</w:instrText>
+              <w:instrText>HYPERLINK \l "_Toc157672201"</w:instrText>
             </w:r>
             <w:r>
               <w:rPr>
@@ -3270,7 +3270,7 @@
                 <w:noProof/>
                 <w:webHidden/>
               </w:rPr>
-              <w:instrText xml:space="preserve"> PAGEREF _Toc157594427 \h </w:instrText>
+              <w:instrText xml:space="preserve"> PAGEREF _Toc157672201 \h </w:instrText>
             </w:r>
             <w:r>
               <w:rPr>
@@ -3286,7 +3286,7 @@
             </w:rPr>
             <w:fldChar w:fldCharType="separate"/>
           </w:r>
-          <w:ins w:id="75" w:author="Louis Preaux" w:date="2024-01-31T11:53:00Z">
+          <w:ins w:id="75" w:author="Louis Preaux" w:date="2024-02-01T09:29:00Z">
             <w:r>
               <w:rPr>
                 <w:noProof/>
@@ -3317,7 +3317,7 @@
               <w:tab w:val="right" w:leader="dot" w:pos="10456"/>
             </w:tabs>
             <w:rPr>
-              <w:ins w:id="76" w:author="Louis Preaux" w:date="2024-01-31T11:53:00Z"/>
+              <w:ins w:id="76" w:author="Louis Preaux" w:date="2024-02-01T09:29:00Z"/>
               <w:rFonts w:asciiTheme="minorHAnsi" w:eastAsiaTheme="minorEastAsia" w:hAnsiTheme="minorHAnsi"/>
               <w:noProof/>
               <w:kern w:val="2"/>
@@ -3326,7 +3326,7 @@
               <w14:ligatures w14:val="standardContextual"/>
             </w:rPr>
           </w:pPr>
-          <w:ins w:id="77" w:author="Louis Preaux" w:date="2024-01-31T11:53:00Z">
+          <w:ins w:id="77" w:author="Louis Preaux" w:date="2024-02-01T09:29:00Z">
             <w:r>
               <w:rPr>
                 <w:rStyle w:val="Hyperlink"/>
@@ -3345,7 +3345,7 @@
               <w:rPr>
                 <w:noProof/>
               </w:rPr>
-              <w:instrText>HYPERLINK \l "_Toc157594428"</w:instrText>
+              <w:instrText>HYPERLINK \l "_Toc157672202"</w:instrText>
             </w:r>
             <w:r>
               <w:rPr>
@@ -3393,7 +3393,7 @@
                 <w:noProof/>
                 <w:webHidden/>
               </w:rPr>
-              <w:instrText xml:space="preserve"> PAGEREF _Toc157594428 \h </w:instrText>
+              <w:instrText xml:space="preserve"> PAGEREF _Toc157672202 \h </w:instrText>
             </w:r>
             <w:r>
               <w:rPr>
@@ -3409,7 +3409,7 @@
             </w:rPr>
             <w:fldChar w:fldCharType="separate"/>
           </w:r>
-          <w:ins w:id="78" w:author="Louis Preaux" w:date="2024-01-31T11:53:00Z">
+          <w:ins w:id="78" w:author="Louis Preaux" w:date="2024-02-01T09:29:00Z">
             <w:r>
               <w:rPr>
                 <w:noProof/>
@@ -3440,7 +3440,7 @@
               <w:tab w:val="right" w:leader="dot" w:pos="10456"/>
             </w:tabs>
             <w:rPr>
-              <w:ins w:id="79" w:author="Louis Preaux" w:date="2024-01-31T11:53:00Z"/>
+              <w:ins w:id="79" w:author="Louis Preaux" w:date="2024-02-01T09:29:00Z"/>
               <w:rFonts w:asciiTheme="minorHAnsi" w:eastAsiaTheme="minorEastAsia" w:hAnsiTheme="minorHAnsi"/>
               <w:noProof/>
               <w:kern w:val="2"/>
@@ -3449,7 +3449,7 @@
               <w14:ligatures w14:val="standardContextual"/>
             </w:rPr>
           </w:pPr>
-          <w:ins w:id="80" w:author="Louis Preaux" w:date="2024-01-31T11:53:00Z">
+          <w:ins w:id="80" w:author="Louis Preaux" w:date="2024-02-01T09:29:00Z">
             <w:r>
               <w:rPr>
                 <w:rStyle w:val="Hyperlink"/>
@@ -3468,7 +3468,7 @@
               <w:rPr>
                 <w:noProof/>
               </w:rPr>
-              <w:instrText>HYPERLINK \l "_Toc157594429"</w:instrText>
+              <w:instrText>HYPERLINK \l "_Toc157672203"</w:instrText>
             </w:r>
             <w:r>
               <w:rPr>
@@ -3516,7 +3516,7 @@
                 <w:noProof/>
                 <w:webHidden/>
               </w:rPr>
-              <w:instrText xml:space="preserve"> PAGEREF _Toc157594429 \h </w:instrText>
+              <w:instrText xml:space="preserve"> PAGEREF _Toc157672203 \h </w:instrText>
             </w:r>
             <w:r>
               <w:rPr>
@@ -3532,7 +3532,7 @@
             </w:rPr>
             <w:fldChar w:fldCharType="separate"/>
           </w:r>
-          <w:ins w:id="81" w:author="Louis Preaux" w:date="2024-01-31T11:53:00Z">
+          <w:ins w:id="81" w:author="Louis Preaux" w:date="2024-02-01T09:29:00Z">
             <w:r>
               <w:rPr>
                 <w:noProof/>
@@ -3563,7 +3563,7 @@
               <w:tab w:val="right" w:leader="dot" w:pos="10456"/>
             </w:tabs>
             <w:rPr>
-              <w:ins w:id="82" w:author="Louis Preaux" w:date="2024-01-31T11:53:00Z"/>
+              <w:ins w:id="82" w:author="Louis Preaux" w:date="2024-02-01T09:29:00Z"/>
               <w:rFonts w:asciiTheme="minorHAnsi" w:eastAsiaTheme="minorEastAsia" w:hAnsiTheme="minorHAnsi"/>
               <w:noProof/>
               <w:kern w:val="2"/>
@@ -3572,7 +3572,7 @@
               <w14:ligatures w14:val="standardContextual"/>
             </w:rPr>
           </w:pPr>
-          <w:ins w:id="83" w:author="Louis Preaux" w:date="2024-01-31T11:53:00Z">
+          <w:ins w:id="83" w:author="Louis Preaux" w:date="2024-02-01T09:29:00Z">
             <w:r>
               <w:rPr>
                 <w:rStyle w:val="Hyperlink"/>
@@ -3591,7 +3591,7 @@
               <w:rPr>
                 <w:noProof/>
               </w:rPr>
-              <w:instrText>HYPERLINK \l "_Toc157594430"</w:instrText>
+              <w:instrText>HYPERLINK \l "_Toc157672204"</w:instrText>
             </w:r>
             <w:r>
               <w:rPr>
@@ -3639,7 +3639,7 @@
                 <w:noProof/>
                 <w:webHidden/>
               </w:rPr>
-              <w:instrText xml:space="preserve"> PAGEREF _Toc157594430 \h </w:instrText>
+              <w:instrText xml:space="preserve"> PAGEREF _Toc157672204 \h </w:instrText>
             </w:r>
             <w:r>
               <w:rPr>
@@ -3655,7 +3655,7 @@
             </w:rPr>
             <w:fldChar w:fldCharType="separate"/>
           </w:r>
-          <w:ins w:id="84" w:author="Louis Preaux" w:date="2024-01-31T11:53:00Z">
+          <w:ins w:id="84" w:author="Louis Preaux" w:date="2024-02-01T09:29:00Z">
             <w:r>
               <w:rPr>
                 <w:noProof/>
@@ -3686,7 +3686,7 @@
               <w:tab w:val="right" w:leader="dot" w:pos="10456"/>
             </w:tabs>
             <w:rPr>
-              <w:ins w:id="85" w:author="Louis Preaux" w:date="2024-01-31T11:53:00Z"/>
+              <w:ins w:id="85" w:author="Louis Preaux" w:date="2024-02-01T09:29:00Z"/>
               <w:rFonts w:asciiTheme="minorHAnsi" w:eastAsiaTheme="minorEastAsia" w:hAnsiTheme="minorHAnsi"/>
               <w:noProof/>
               <w:kern w:val="2"/>
@@ -3695,7 +3695,7 @@
               <w14:ligatures w14:val="standardContextual"/>
             </w:rPr>
           </w:pPr>
-          <w:ins w:id="86" w:author="Louis Preaux" w:date="2024-01-31T11:53:00Z">
+          <w:ins w:id="86" w:author="Louis Preaux" w:date="2024-02-01T09:29:00Z">
             <w:r>
               <w:rPr>
                 <w:rStyle w:val="Hyperlink"/>
@@ -3714,7 +3714,7 @@
               <w:rPr>
                 <w:noProof/>
               </w:rPr>
-              <w:instrText>HYPERLINK \l "_Toc157594431"</w:instrText>
+              <w:instrText>HYPERLINK \l "_Toc157672205"</w:instrText>
             </w:r>
             <w:r>
               <w:rPr>
@@ -3762,7 +3762,7 @@
                 <w:noProof/>
                 <w:webHidden/>
               </w:rPr>
-              <w:instrText xml:space="preserve"> PAGEREF _Toc157594431 \h </w:instrText>
+              <w:instrText xml:space="preserve"> PAGEREF _Toc157672205 \h </w:instrText>
             </w:r>
             <w:r>
               <w:rPr>
@@ -3778,7 +3778,7 @@
             </w:rPr>
             <w:fldChar w:fldCharType="separate"/>
           </w:r>
-          <w:ins w:id="87" w:author="Louis Preaux" w:date="2024-01-31T11:53:00Z">
+          <w:ins w:id="87" w:author="Louis Preaux" w:date="2024-02-01T09:29:00Z">
             <w:r>
               <w:rPr>
                 <w:noProof/>
@@ -5767,7 +5767,7 @@
       <w:bookmarkStart w:id="187" w:name="_Toc130996328"/>
       <w:bookmarkStart w:id="188" w:name="_Toc142058380"/>
       <w:bookmarkStart w:id="189" w:name="_Hlk142920278"/>
-      <w:bookmarkStart w:id="190" w:name="_Toc157594403"/>
+      <w:bookmarkStart w:id="190" w:name="_Toc157672177"/>
       <w:bookmarkEnd w:id="0"/>
       <w:r>
         <w:lastRenderedPageBreak/>
@@ -5783,7 +5783,7 @@
       </w:pPr>
       <w:bookmarkStart w:id="191" w:name="_Toc130996329"/>
       <w:bookmarkStart w:id="192" w:name="_Toc142058381"/>
-      <w:bookmarkStart w:id="193" w:name="_Toc157594404"/>
+      <w:bookmarkStart w:id="193" w:name="_Toc157672178"/>
       <w:proofErr w:type="spellStart"/>
       <w:r>
         <w:t>AppGyver</w:t>
@@ -5861,7 +5861,7 @@
         <w:pStyle w:val="Heading2"/>
       </w:pPr>
       <w:bookmarkStart w:id="195" w:name="_Toc142058382"/>
-      <w:bookmarkStart w:id="196" w:name="_Toc157594405"/>
+      <w:bookmarkStart w:id="196" w:name="_Toc157672179"/>
       <w:r>
         <w:lastRenderedPageBreak/>
         <w:t>High-Level Architecture</w:t>
@@ -6636,7 +6636,7 @@
       </w:pPr>
       <w:bookmarkStart w:id="201" w:name="_Toc130996333"/>
       <w:bookmarkStart w:id="202" w:name="_Toc142058383"/>
-      <w:bookmarkStart w:id="203" w:name="_Toc157594406"/>
+      <w:bookmarkStart w:id="203" w:name="_Toc157672180"/>
       <w:r>
         <w:lastRenderedPageBreak/>
         <w:t>Setup and Deployment</w:t>
@@ -6673,7 +6673,7 @@
         <w:pStyle w:val="Heading2"/>
       </w:pPr>
       <w:bookmarkStart w:id="205" w:name="_Toc142058384"/>
-      <w:bookmarkStart w:id="206" w:name="_Toc157594407"/>
+      <w:bookmarkStart w:id="206" w:name="_Toc157672181"/>
       <w:r>
         <w:t>Pre-Requisites</w:t>
       </w:r>
@@ -7096,7 +7096,7 @@
       </w:pPr>
       <w:bookmarkStart w:id="207" w:name="_Toc130996334"/>
       <w:bookmarkStart w:id="208" w:name="_Toc142058385"/>
-      <w:bookmarkStart w:id="209" w:name="_Toc157594408"/>
+      <w:bookmarkStart w:id="209" w:name="_Toc157672182"/>
       <w:r>
         <w:t>Deployment Package Preparation</w:t>
       </w:r>
@@ -7157,7 +7157,7 @@
         </w:rPr>
         <w:fldChar w:fldCharType="separate"/>
       </w:r>
-      <w:ins w:id="211" w:author="Louis Preaux" w:date="2024-01-31T11:53:00Z">
+      <w:ins w:id="211" w:author="Louis Preaux" w:date="2024-02-01T09:29:00Z">
         <w:r>
           <w:rPr>
             <w:rStyle w:val="ui-provider"/>
@@ -7212,7 +7212,7 @@
       </w:pPr>
       <w:bookmarkStart w:id="214" w:name="_Toc130996335"/>
       <w:bookmarkStart w:id="215" w:name="_Toc142058386"/>
-      <w:bookmarkStart w:id="216" w:name="_Toc157594409"/>
+      <w:bookmarkStart w:id="216" w:name="_Toc157672183"/>
       <w:proofErr w:type="spellStart"/>
       <w:r>
         <w:t>AppGyver</w:t>
@@ -7289,6 +7289,9 @@
           <w:ilvl w:val="0"/>
           <w:numId w:val="103"/>
         </w:numPr>
+        <w:rPr>
+          <w:ins w:id="217" w:author="Louis Preaux" w:date="2024-02-01T09:28:00Z"/>
+        </w:rPr>
       </w:pPr>
       <w:r>
         <w:t xml:space="preserve">Navigate to </w:t>
@@ -7307,33 +7310,190 @@
       <w:r>
         <w:t xml:space="preserve"> online platform at </w:t>
       </w:r>
-      <w:r>
-        <w:fldChar w:fldCharType="begin"/>
-      </w:r>
-      <w:r>
-        <w:instrText>HYPERLINK "https://www.appgyver.com/community"</w:instrText>
-      </w:r>
-      <w:ins w:id="217" w:author="Louis Preaux" w:date="2024-01-31T11:53:00Z"/>
-      <w:r>
-        <w:fldChar w:fldCharType="separate"/>
-      </w:r>
-      <w:r>
+    </w:p>
+    <w:p>
+      <w:pPr>
+        <w:pStyle w:val="ListParagraph"/>
         <w:rPr>
-          <w:rStyle w:val="Hyperlink"/>
+          <w:ins w:id="218" w:author="Louis Preaux" w:date="2024-02-01T09:28:00Z"/>
           <w:b/>
+          <w:bCs/>
+          <w:rPrChange w:id="219" w:author="Louis Preaux" w:date="2024-02-01T09:28:00Z">
+            <w:rPr>
+              <w:ins w:id="220" w:author="Louis Preaux" w:date="2024-02-01T09:28:00Z"/>
+            </w:rPr>
+          </w:rPrChange>
         </w:rPr>
-        <w:t>https://www.appgyver.com/community</w:t>
-      </w:r>
-      <w:r>
+      </w:pPr>
+      <w:ins w:id="221" w:author="Louis Preaux" w:date="2024-02-01T09:28:00Z">
+        <w:r>
+          <w:rPr>
+            <w:b/>
+            <w:bCs/>
+            <w:rPrChange w:id="222" w:author="Louis Preaux" w:date="2024-02-01T09:28:00Z">
+              <w:rPr/>
+            </w:rPrChange>
+          </w:rPr>
+          <w:fldChar w:fldCharType="begin"/>
+        </w:r>
+        <w:r>
+          <w:rPr>
+            <w:b/>
+            <w:bCs/>
+            <w:rPrChange w:id="223" w:author="Louis Preaux" w:date="2024-02-01T09:28:00Z">
+              <w:rPr/>
+            </w:rPrChange>
+          </w:rPr>
+          <w:instrText>HYPERLINK "</w:instrText>
+        </w:r>
+        <w:r>
+          <w:rPr>
+            <w:b/>
+            <w:bCs/>
+            <w:rPrChange w:id="224" w:author="Louis Preaux" w:date="2024-02-01T09:28:00Z">
+              <w:rPr/>
+            </w:rPrChange>
+          </w:rPr>
+          <w:instrText>https://agcommunity.design-time.eu10.apps.build.cloud.sap/</w:instrText>
+        </w:r>
+        <w:r>
+          <w:rPr>
+            <w:b/>
+            <w:bCs/>
+            <w:rPrChange w:id="225" w:author="Louis Preaux" w:date="2024-02-01T09:28:00Z">
+              <w:rPr/>
+            </w:rPrChange>
+          </w:rPr>
+          <w:instrText>"</w:instrText>
+        </w:r>
+      </w:ins>
+      <w:ins w:id="226" w:author="Louis Preaux" w:date="2024-02-01T09:29:00Z">
+        <w:r>
+          <w:rPr>
+            <w:b/>
+            <w:bCs/>
+          </w:rPr>
+        </w:r>
+      </w:ins>
+      <w:ins w:id="227" w:author="Louis Preaux" w:date="2024-02-01T09:28:00Z">
+        <w:r>
+          <w:rPr>
+            <w:b/>
+            <w:bCs/>
+            <w:rPrChange w:id="228" w:author="Louis Preaux" w:date="2024-02-01T09:28:00Z">
+              <w:rPr/>
+            </w:rPrChange>
+          </w:rPr>
+          <w:fldChar w:fldCharType="separate"/>
+        </w:r>
+        <w:r>
+          <w:rPr>
+            <w:rStyle w:val="Hyperlink"/>
+            <w:b/>
+            <w:bCs/>
+            <w:rPrChange w:id="229" w:author="Louis Preaux" w:date="2024-02-01T09:28:00Z">
+              <w:rPr>
+                <w:rStyle w:val="Hyperlink"/>
+              </w:rPr>
+            </w:rPrChange>
+          </w:rPr>
+          <w:t>https://agcommunity.design-time.eu10.apps.build.cloud.sap/</w:t>
+        </w:r>
+        <w:r>
+          <w:rPr>
+            <w:b/>
+            <w:bCs/>
+            <w:rPrChange w:id="230" w:author="Louis Preaux" w:date="2024-02-01T09:28:00Z">
+              <w:rPr/>
+            </w:rPrChange>
+          </w:rPr>
+          <w:fldChar w:fldCharType="end"/>
+        </w:r>
+      </w:ins>
+      <w:del w:id="231" w:author="Louis Preaux" w:date="2024-02-01T09:28:00Z">
+        <w:r>
+          <w:rPr>
+            <w:b/>
+            <w:bCs/>
+            <w:rPrChange w:id="232" w:author="Louis Preaux" w:date="2024-02-01T09:28:00Z">
+              <w:rPr/>
+            </w:rPrChange>
+          </w:rPr>
+          <w:fldChar w:fldCharType="begin"/>
+        </w:r>
+        <w:r>
+          <w:rPr>
+            <w:b/>
+            <w:bCs/>
+            <w:rPrChange w:id="233" w:author="Louis Preaux" w:date="2024-02-01T09:28:00Z">
+              <w:rPr/>
+            </w:rPrChange>
+          </w:rPr>
+          <w:delInstrText>HYPERLINK "https://www.appgyver.com/community"</w:delInstrText>
+        </w:r>
+        <w:r>
+          <w:rPr>
+            <w:b/>
+            <w:bCs/>
+            <w:rPrChange w:id="234" w:author="Louis Preaux" w:date="2024-02-01T09:28:00Z">
+              <w:rPr/>
+            </w:rPrChange>
+          </w:rPr>
+        </w:r>
+        <w:r>
+          <w:rPr>
+            <w:b/>
+            <w:bCs/>
+            <w:rPrChange w:id="235" w:author="Louis Preaux" w:date="2024-02-01T09:28:00Z">
+              <w:rPr/>
+            </w:rPrChange>
+          </w:rPr>
+          <w:fldChar w:fldCharType="separate"/>
+        </w:r>
+        <w:r>
+          <w:rPr>
+            <w:rStyle w:val="Hyperlink"/>
+            <w:b/>
+            <w:bCs/>
+          </w:rPr>
+          <w:delText>https://www.appgyver.com/community</w:delText>
+        </w:r>
+        <w:r>
+          <w:rPr>
+            <w:rStyle w:val="Hyperlink"/>
+            <w:b/>
+            <w:bCs/>
+          </w:rPr>
+          <w:fldChar w:fldCharType="end"/>
+        </w:r>
+        <w:r>
+          <w:rPr>
+            <w:b/>
+            <w:bCs/>
+            <w:rPrChange w:id="236" w:author="Louis Preaux" w:date="2024-02-01T09:28:00Z">
+              <w:rPr/>
+            </w:rPrChange>
+          </w:rPr>
+          <w:delText>.</w:delText>
+        </w:r>
+      </w:del>
+    </w:p>
+    <w:p>
+      <w:pPr>
+        <w:pStyle w:val="ListParagraph"/>
         <w:rPr>
-          <w:rStyle w:val="Hyperlink"/>
-          <w:b/>
+          <w:del w:id="237" w:author="Louis Preaux" w:date="2024-02-01T09:28:00Z"/>
         </w:rPr>
-        <w:fldChar w:fldCharType="end"/>
-      </w:r>
-      <w:r>
-        <w:t>.</w:t>
-      </w:r>
+        <w:pPrChange w:id="238" w:author="Louis Preaux" w:date="2024-02-01T09:28:00Z">
+          <w:pPr>
+            <w:pStyle w:val="ListParagraph"/>
+            <w:numPr>
+              <w:numId w:val="103"/>
+            </w:numPr>
+            <w:ind w:hanging="360"/>
+          </w:pPr>
+        </w:pPrChange>
+      </w:pPr>
     </w:p>
     <w:p>
       <w:pPr>
@@ -7342,31 +7502,36 @@
           <w:ilvl w:val="0"/>
           <w:numId w:val="103"/>
         </w:numPr>
-      </w:pPr>
-      <w:r>
-        <w:t>Click</w:t>
-      </w:r>
-      <w:r>
-        <w:t xml:space="preserve"> </w:t>
-      </w:r>
-      <w:r>
-        <w:t xml:space="preserve">the </w:t>
-      </w:r>
-      <w:r>
-        <w:t>‘</w:t>
-      </w:r>
-      <w:r>
-        <w:t>Join Our Community’ or ‘Login / Sign Up</w:t>
-      </w:r>
-      <w:r>
-        <w:t>’</w:t>
-      </w:r>
-      <w:r>
-        <w:t xml:space="preserve"> button</w:t>
-      </w:r>
-      <w:r>
-        <w:t>.</w:t>
-      </w:r>
+        <w:rPr>
+          <w:del w:id="239" w:author="Louis Preaux" w:date="2024-02-01T09:28:00Z"/>
+        </w:rPr>
+      </w:pPr>
+      <w:del w:id="240" w:author="Louis Preaux" w:date="2024-02-01T09:28:00Z">
+        <w:r>
+          <w:delText>Click</w:delText>
+        </w:r>
+        <w:r>
+          <w:delText xml:space="preserve"> </w:delText>
+        </w:r>
+        <w:r>
+          <w:delText xml:space="preserve">the </w:delText>
+        </w:r>
+        <w:r>
+          <w:delText>‘</w:delText>
+        </w:r>
+        <w:r>
+          <w:delText>Join Our Community’ or ‘Login / Sign Up</w:delText>
+        </w:r>
+        <w:r>
+          <w:delText>’</w:delText>
+        </w:r>
+        <w:r>
+          <w:delText xml:space="preserve"> button</w:delText>
+        </w:r>
+        <w:r>
+          <w:delText>.</w:delText>
+        </w:r>
+      </w:del>
     </w:p>
     <w:p>
       <w:pPr>
@@ -7414,16 +7579,16 @@
       <w:pPr>
         <w:pStyle w:val="Heading2"/>
       </w:pPr>
-      <w:bookmarkStart w:id="218" w:name="_Toc130996336"/>
-      <w:bookmarkStart w:id="219" w:name="_Toc142058387"/>
-      <w:bookmarkStart w:id="220" w:name="_Toc157594410"/>
+      <w:bookmarkStart w:id="241" w:name="_Toc130996336"/>
+      <w:bookmarkStart w:id="242" w:name="_Toc142058387"/>
+      <w:bookmarkStart w:id="243" w:name="_Toc157672184"/>
       <w:r>
         <w:lastRenderedPageBreak/>
         <w:t>App Variables Setup</w:t>
       </w:r>
-      <w:bookmarkEnd w:id="218"/>
-      <w:bookmarkEnd w:id="219"/>
-      <w:bookmarkEnd w:id="220"/>
+      <w:bookmarkEnd w:id="241"/>
+      <w:bookmarkEnd w:id="242"/>
+      <w:bookmarkEnd w:id="243"/>
     </w:p>
     <w:p>
       <w:r>
@@ -7522,7 +7687,7 @@
       <w:r>
         <w:t xml:space="preserve">C:\Install\Cortex Innovation </w:t>
       </w:r>
-      <w:ins w:id="221" w:author="Louis Preaux" w:date="2024-01-31T11:54:00Z">
+      <w:ins w:id="244" w:author="Louis Preaux" w:date="2024-01-31T11:54:00Z">
         <w:r>
           <w:fldChar w:fldCharType="begin"/>
         </w:r>
@@ -7533,15 +7698,17 @@
       <w:r>
         <w:fldChar w:fldCharType="separate"/>
       </w:r>
-      <w:ins w:id="222" w:author="Louis Preaux" w:date="2024-01-31T11:54:00Z">
+      <w:ins w:id="245" w:author="Louis Preaux" w:date="2024-02-01T09:29:00Z">
         <w:r>
           <w:t>2024.1</w:t>
         </w:r>
+      </w:ins>
+      <w:ins w:id="246" w:author="Louis Preaux" w:date="2024-01-31T11:54:00Z">
         <w:r>
           <w:fldChar w:fldCharType="end"/>
         </w:r>
       </w:ins>
-      <w:del w:id="223" w:author="Louis Preaux" w:date="2024-01-31T11:54:00Z">
+      <w:del w:id="247" w:author="Louis Preaux" w:date="2024-01-31T11:54:00Z">
         <w:r>
           <w:delText>2023.</w:delText>
         </w:r>
@@ -7552,7 +7719,7 @@
           <w:delText xml:space="preserve"> </w:delText>
         </w:r>
       </w:del>
-      <w:ins w:id="224" w:author="Louis Preaux" w:date="2024-01-31T11:54:00Z">
+      <w:ins w:id="248" w:author="Louis Preaux" w:date="2024-01-31T11:54:00Z">
         <w:r>
           <w:t xml:space="preserve"> </w:t>
         </w:r>
@@ -7865,18 +8032,18 @@
           <w:numId w:val="105"/>
         </w:numPr>
       </w:pPr>
-      <w:commentRangeStart w:id="225"/>
+      <w:commentRangeStart w:id="249"/>
       <w:r>
         <w:t>Note that any elements not mentioned in the table below should be kept with their existing values.</w:t>
       </w:r>
-      <w:commentRangeEnd w:id="225"/>
+      <w:commentRangeEnd w:id="249"/>
       <w:r>
         <w:rPr>
           <w:rStyle w:val="CommentReference"/>
           <w:rFonts w:ascii="Trebuchet MS" w:eastAsia="Times New Roman" w:hAnsi="Trebuchet MS" w:cs="Times New Roman"/>
           <w:lang w:eastAsia="en-GB"/>
         </w:rPr>
-        <w:commentReference w:id="225"/>
+        <w:commentReference w:id="249"/>
       </w:r>
     </w:p>
     <w:tbl>
@@ -7885,7 +8052,7 @@
         <w:tblW w:w="13600" w:type="dxa"/>
         <w:tblLayout w:type="fixed"/>
         <w:tblLook w:val="04A0" w:firstRow="1" w:lastRow="0" w:firstColumn="1" w:lastColumn="0" w:noHBand="0" w:noVBand="1"/>
-        <w:tblPrChange w:id="226" w:author="Louis Preaux" w:date="2024-01-31T11:57:00Z">
+        <w:tblPrChange w:id="250" w:author="Louis Preaux" w:date="2024-01-31T11:57:00Z">
           <w:tblPr>
             <w:tblStyle w:val="TableProfessional"/>
             <w:tblW w:w="13600" w:type="dxa"/>
@@ -7899,7 +8066,7 @@
         <w:gridCol w:w="3544"/>
         <w:gridCol w:w="3827"/>
         <w:gridCol w:w="3685"/>
-        <w:tblGridChange w:id="227">
+        <w:tblGridChange w:id="251">
           <w:tblGrid>
             <w:gridCol w:w="2544"/>
             <w:gridCol w:w="3544"/>
@@ -7916,8 +8083,8 @@
         <w:tc>
           <w:tcPr>
             <w:cnfStyle w:val="001000000000" w:firstRow="0" w:lastRow="0" w:firstColumn="1" w:lastColumn="0" w:oddVBand="0" w:evenVBand="0" w:oddHBand="0" w:evenHBand="0" w:firstRowFirstColumn="0" w:firstRowLastColumn="0" w:lastRowFirstColumn="0" w:lastRowLastColumn="0"/>
-            <w:tcW w:w="2544" w:type="dxa"/>
-            <w:tcPrChange w:id="228" w:author="Louis Preaux" w:date="2024-01-31T11:57:00Z">
+            <w:tcW w:w="0" w:type="dxa"/>
+            <w:tcPrChange w:id="252" w:author="Louis Preaux" w:date="2024-01-31T11:57:00Z">
               <w:tcPr>
                 <w:tcW w:w="2544" w:type="dxa"/>
               </w:tcPr>
@@ -7934,8 +8101,8 @@
         </w:tc>
         <w:tc>
           <w:tcPr>
-            <w:tcW w:w="3544" w:type="dxa"/>
-            <w:tcPrChange w:id="229" w:author="Louis Preaux" w:date="2024-01-31T11:57:00Z">
+            <w:tcW w:w="0" w:type="dxa"/>
+            <w:tcPrChange w:id="253" w:author="Louis Preaux" w:date="2024-01-31T11:57:00Z">
               <w:tcPr>
                 <w:tcW w:w="3544" w:type="dxa"/>
               </w:tcPr>
@@ -7952,8 +8119,8 @@
         </w:tc>
         <w:tc>
           <w:tcPr>
-            <w:tcW w:w="3827" w:type="dxa"/>
-            <w:tcPrChange w:id="230" w:author="Louis Preaux" w:date="2024-01-31T11:57:00Z">
+            <w:tcW w:w="0" w:type="dxa"/>
+            <w:tcPrChange w:id="254" w:author="Louis Preaux" w:date="2024-01-31T11:57:00Z">
               <w:tcPr>
                 <w:tcW w:w="3827" w:type="dxa"/>
               </w:tcPr>
@@ -7970,8 +8137,8 @@
         </w:tc>
         <w:tc>
           <w:tcPr>
-            <w:tcW w:w="3685" w:type="dxa"/>
-            <w:tcPrChange w:id="231" w:author="Louis Preaux" w:date="2024-01-31T11:57:00Z">
+            <w:tcW w:w="0" w:type="dxa"/>
+            <w:tcPrChange w:id="255" w:author="Louis Preaux" w:date="2024-01-31T11:57:00Z">
               <w:tcPr>
                 <w:tcW w:w="3685" w:type="dxa"/>
               </w:tcPr>
@@ -9272,16 +9439,16 @@
       <w:pPr>
         <w:pStyle w:val="Heading2"/>
       </w:pPr>
-      <w:bookmarkStart w:id="232" w:name="_Toc130996337"/>
-      <w:bookmarkStart w:id="233" w:name="_Toc142058388"/>
-      <w:bookmarkStart w:id="234" w:name="_Toc157594411"/>
+      <w:bookmarkStart w:id="256" w:name="_Toc130996337"/>
+      <w:bookmarkStart w:id="257" w:name="_Toc142058388"/>
+      <w:bookmarkStart w:id="258" w:name="_Toc157672185"/>
       <w:r>
         <w:lastRenderedPageBreak/>
         <w:t>Theme Variables</w:t>
       </w:r>
-      <w:bookmarkEnd w:id="232"/>
-      <w:bookmarkEnd w:id="233"/>
-      <w:bookmarkEnd w:id="234"/>
+      <w:bookmarkEnd w:id="256"/>
+      <w:bookmarkEnd w:id="257"/>
+      <w:bookmarkEnd w:id="258"/>
     </w:p>
     <w:p>
       <w:pPr>
@@ -9473,9 +9640,9 @@
       <w:pPr>
         <w:pStyle w:val="Heading2"/>
       </w:pPr>
-      <w:bookmarkStart w:id="235" w:name="_Toc130996338"/>
-      <w:bookmarkStart w:id="236" w:name="_Toc142058389"/>
-      <w:bookmarkStart w:id="237" w:name="_Toc157594412"/>
+      <w:bookmarkStart w:id="259" w:name="_Toc130996338"/>
+      <w:bookmarkStart w:id="260" w:name="_Toc142058389"/>
+      <w:bookmarkStart w:id="261" w:name="_Toc157672186"/>
       <w:r>
         <w:t xml:space="preserve">Import </w:t>
       </w:r>
@@ -9485,9 +9652,9 @@
       <w:r>
         <w:t xml:space="preserve"> Flows</w:t>
       </w:r>
-      <w:bookmarkEnd w:id="235"/>
-      <w:bookmarkEnd w:id="236"/>
-      <w:bookmarkEnd w:id="237"/>
+      <w:bookmarkEnd w:id="259"/>
+      <w:bookmarkEnd w:id="260"/>
+      <w:bookmarkEnd w:id="261"/>
     </w:p>
     <w:p>
       <w:r>
@@ -9740,16 +9907,16 @@
       <w:pPr>
         <w:pStyle w:val="Heading2"/>
       </w:pPr>
-      <w:bookmarkStart w:id="238" w:name="_Toc130996339"/>
-      <w:bookmarkStart w:id="239" w:name="_Toc142058390"/>
-      <w:bookmarkStart w:id="240" w:name="_Toc157594413"/>
+      <w:bookmarkStart w:id="262" w:name="_Toc130996339"/>
+      <w:bookmarkStart w:id="263" w:name="_Toc142058390"/>
+      <w:bookmarkStart w:id="264" w:name="_Toc157672187"/>
       <w:r>
         <w:lastRenderedPageBreak/>
         <w:t>Config Flow Configuration</w:t>
       </w:r>
-      <w:bookmarkEnd w:id="238"/>
-      <w:bookmarkEnd w:id="239"/>
-      <w:bookmarkEnd w:id="240"/>
+      <w:bookmarkEnd w:id="262"/>
+      <w:bookmarkEnd w:id="263"/>
+      <w:bookmarkEnd w:id="264"/>
     </w:p>
     <w:p>
       <w:pPr>
@@ -9903,7 +10070,7 @@
         <w:tblW w:w="0" w:type="auto"/>
         <w:tblLayout w:type="fixed"/>
         <w:tblLook w:val="04A0" w:firstRow="1" w:lastRow="0" w:firstColumn="1" w:lastColumn="0" w:noHBand="0" w:noVBand="1"/>
-        <w:tblPrChange w:id="241" w:author="Louis Preaux" w:date="2024-01-31T11:57:00Z">
+        <w:tblPrChange w:id="265" w:author="Louis Preaux" w:date="2024-01-31T11:57:00Z">
           <w:tblPr>
             <w:tblStyle w:val="TableProfessional"/>
             <w:tblW w:w="0" w:type="auto"/>
@@ -9916,7 +10083,7 @@
         <w:gridCol w:w="3111"/>
         <w:gridCol w:w="2551"/>
         <w:gridCol w:w="2628"/>
-        <w:tblGridChange w:id="242">
+        <w:tblGridChange w:id="266">
           <w:tblGrid>
             <w:gridCol w:w="3111"/>
             <w:gridCol w:w="2551"/>
@@ -9932,8 +10099,8 @@
         <w:tc>
           <w:tcPr>
             <w:cnfStyle w:val="001000000000" w:firstRow="0" w:lastRow="0" w:firstColumn="1" w:lastColumn="0" w:oddVBand="0" w:evenVBand="0" w:oddHBand="0" w:evenHBand="0" w:firstRowFirstColumn="0" w:firstRowLastColumn="0" w:lastRowFirstColumn="0" w:lastRowLastColumn="0"/>
-            <w:tcW w:w="3111" w:type="dxa"/>
-            <w:tcPrChange w:id="243" w:author="Louis Preaux" w:date="2024-01-31T11:57:00Z">
+            <w:tcW w:w="0" w:type="dxa"/>
+            <w:tcPrChange w:id="267" w:author="Louis Preaux" w:date="2024-01-31T11:57:00Z">
               <w:tcPr>
                 <w:tcW w:w="3111" w:type="dxa"/>
               </w:tcPr>
@@ -9950,8 +10117,8 @@
         </w:tc>
         <w:tc>
           <w:tcPr>
-            <w:tcW w:w="2551" w:type="dxa"/>
-            <w:tcPrChange w:id="244" w:author="Louis Preaux" w:date="2024-01-31T11:57:00Z">
+            <w:tcW w:w="0" w:type="dxa"/>
+            <w:tcPrChange w:id="268" w:author="Louis Preaux" w:date="2024-01-31T11:57:00Z">
               <w:tcPr>
                 <w:tcW w:w="2551" w:type="dxa"/>
               </w:tcPr>
@@ -9968,8 +10135,8 @@
         </w:tc>
         <w:tc>
           <w:tcPr>
-            <w:tcW w:w="2628" w:type="dxa"/>
-            <w:tcPrChange w:id="245" w:author="Louis Preaux" w:date="2024-01-31T11:57:00Z">
+            <w:tcW w:w="0" w:type="dxa"/>
+            <w:tcPrChange w:id="269" w:author="Louis Preaux" w:date="2024-01-31T11:57:00Z">
               <w:tcPr>
                 <w:tcW w:w="2628" w:type="dxa"/>
               </w:tcPr>
@@ -10194,17 +10361,17 @@
             <w:pPr>
               <w:cnfStyle w:val="000000010000" w:firstRow="0" w:lastRow="0" w:firstColumn="0" w:lastColumn="0" w:oddVBand="0" w:evenVBand="0" w:oddHBand="0" w:evenHBand="1" w:firstRowFirstColumn="0" w:firstRowLastColumn="0" w:lastRowFirstColumn="0" w:lastRowLastColumn="0"/>
             </w:pPr>
-            <w:commentRangeStart w:id="246"/>
+            <w:commentRangeStart w:id="270"/>
             <w:r>
               <w:t>"cortexApp1.myDomain.com"</w:t>
             </w:r>
-            <w:commentRangeEnd w:id="246"/>
+            <w:commentRangeEnd w:id="270"/>
             <w:r>
               <w:rPr>
                 <w:rStyle w:val="CommentReference"/>
                 <w:rFonts w:ascii="Trebuchet MS" w:hAnsi="Trebuchet MS"/>
               </w:rPr>
-              <w:commentReference w:id="246"/>
+              <w:commentReference w:id="270"/>
             </w:r>
           </w:p>
         </w:tc>
@@ -10547,7 +10714,7 @@
     <w:p>
       <w:pPr>
         <w:rPr>
-          <w:del w:id="247" w:author="Louis Preaux" w:date="2024-01-31T11:57:00Z"/>
+          <w:del w:id="271" w:author="Louis Preaux" w:date="2024-01-31T11:57:00Z"/>
         </w:rPr>
       </w:pPr>
     </w:p>
@@ -10566,7 +10733,7 @@
     <w:p>
       <w:pPr>
         <w:rPr>
-          <w:del w:id="248" w:author="Louis Preaux" w:date="2024-01-31T11:57:00Z"/>
+          <w:del w:id="272" w:author="Louis Preaux" w:date="2024-01-31T11:57:00Z"/>
         </w:rPr>
       </w:pPr>
     </w:p>
@@ -10731,7 +10898,7 @@
           <w:sz w:val="24"/>
         </w:rPr>
       </w:pPr>
-      <w:bookmarkStart w:id="249" w:name="_Toc130996340"/>
+      <w:bookmarkStart w:id="273" w:name="_Toc130996340"/>
       <w:r>
         <w:br w:type="page"/>
       </w:r>
@@ -10740,8 +10907,8 @@
       <w:pPr>
         <w:pStyle w:val="Heading2"/>
       </w:pPr>
-      <w:bookmarkStart w:id="250" w:name="_Toc142058391"/>
-      <w:bookmarkStart w:id="251" w:name="_Toc157594414"/>
+      <w:bookmarkStart w:id="274" w:name="_Toc142058391"/>
+      <w:bookmarkStart w:id="275" w:name="_Toc157672188"/>
       <w:r>
         <w:lastRenderedPageBreak/>
         <w:t xml:space="preserve">Publish </w:t>
@@ -10752,9 +10919,9 @@
       <w:r>
         <w:t>Flows</w:t>
       </w:r>
-      <w:bookmarkEnd w:id="249"/>
-      <w:bookmarkEnd w:id="250"/>
-      <w:bookmarkEnd w:id="251"/>
+      <w:bookmarkEnd w:id="273"/>
+      <w:bookmarkEnd w:id="274"/>
+      <w:bookmarkEnd w:id="275"/>
     </w:p>
     <w:p>
       <w:r>
@@ -10942,13 +11109,13 @@
       <w:pPr>
         <w:pStyle w:val="Heading2"/>
       </w:pPr>
-      <w:bookmarkStart w:id="252" w:name="_Toc142058392"/>
-      <w:bookmarkStart w:id="253" w:name="_Toc157594415"/>
+      <w:bookmarkStart w:id="276" w:name="_Toc142058392"/>
+      <w:bookmarkStart w:id="277" w:name="_Toc157672189"/>
       <w:r>
         <w:t>Setup OAuth Published for Flows</w:t>
       </w:r>
-      <w:bookmarkEnd w:id="252"/>
-      <w:bookmarkEnd w:id="253"/>
+      <w:bookmarkEnd w:id="276"/>
+      <w:bookmarkEnd w:id="277"/>
     </w:p>
     <w:p>
       <w:r>
@@ -11074,14 +11241,14 @@
       <w:pPr>
         <w:pStyle w:val="Heading2"/>
       </w:pPr>
-      <w:bookmarkStart w:id="254" w:name="_Toc142058393"/>
-      <w:bookmarkStart w:id="255" w:name="_Toc157594416"/>
+      <w:bookmarkStart w:id="278" w:name="_Toc142058393"/>
+      <w:bookmarkStart w:id="279" w:name="_Toc157672190"/>
       <w:r>
         <w:lastRenderedPageBreak/>
         <w:t>Initialise Shared Data (Reliable Collections)</w:t>
       </w:r>
-      <w:bookmarkEnd w:id="254"/>
-      <w:bookmarkEnd w:id="255"/>
+      <w:bookmarkEnd w:id="278"/>
+      <w:bookmarkEnd w:id="279"/>
     </w:p>
     <w:p>
       <w:pPr>
@@ -11284,7 +11451,7 @@
     <w:p>
       <w:pPr>
         <w:rPr>
-          <w:del w:id="256" w:author="Louis Preaux" w:date="2024-01-31T11:58:00Z"/>
+          <w:del w:id="280" w:author="Louis Preaux" w:date="2024-01-31T11:58:00Z"/>
         </w:rPr>
       </w:pPr>
       <w:r>
@@ -11407,7 +11574,7 @@
     <w:p>
       <w:pPr>
         <w:rPr>
-          <w:ins w:id="257" w:author="Louis Preaux" w:date="2024-01-31T11:58:00Z"/>
+          <w:ins w:id="281" w:author="Louis Preaux" w:date="2024-01-31T11:58:00Z"/>
         </w:rPr>
       </w:pPr>
     </w:p>
@@ -11431,7 +11598,7 @@
       <w:r>
         <w:t xml:space="preserve">Cortex Innovation </w:t>
       </w:r>
-      <w:ins w:id="258" w:author="Louis Preaux" w:date="2024-01-31T11:54:00Z">
+      <w:ins w:id="282" w:author="Louis Preaux" w:date="2024-01-31T11:54:00Z">
         <w:r>
           <w:fldChar w:fldCharType="begin"/>
         </w:r>
@@ -11442,15 +11609,17 @@
       <w:r>
         <w:fldChar w:fldCharType="separate"/>
       </w:r>
-      <w:ins w:id="259" w:author="Louis Preaux" w:date="2024-01-31T11:54:00Z">
+      <w:ins w:id="283" w:author="Louis Preaux" w:date="2024-02-01T09:29:00Z">
         <w:r>
           <w:t>2024.1</w:t>
         </w:r>
+      </w:ins>
+      <w:ins w:id="284" w:author="Louis Preaux" w:date="2024-01-31T11:54:00Z">
         <w:r>
           <w:fldChar w:fldCharType="end"/>
         </w:r>
       </w:ins>
-      <w:del w:id="260" w:author="Louis Preaux" w:date="2024-01-31T11:54:00Z">
+      <w:del w:id="285" w:author="Louis Preaux" w:date="2024-01-31T11:54:00Z">
         <w:r>
           <w:delText>2023.</w:delText>
         </w:r>
@@ -12029,7 +12198,7 @@
     <w:p>
       <w:pPr>
         <w:rPr>
-          <w:del w:id="261" w:author="Louis Preaux" w:date="2024-01-31T11:58:00Z"/>
+          <w:del w:id="286" w:author="Louis Preaux" w:date="2024-01-31T11:58:00Z"/>
         </w:rPr>
       </w:pPr>
     </w:p>
@@ -12199,7 +12368,7 @@
       <w:r>
         <w:t xml:space="preserve">Cortex Innovation </w:t>
       </w:r>
-      <w:ins w:id="262" w:author="Louis Preaux" w:date="2024-01-31T11:54:00Z">
+      <w:ins w:id="287" w:author="Louis Preaux" w:date="2024-01-31T11:54:00Z">
         <w:r>
           <w:fldChar w:fldCharType="begin"/>
         </w:r>
@@ -12210,15 +12379,17 @@
       <w:r>
         <w:fldChar w:fldCharType="separate"/>
       </w:r>
-      <w:ins w:id="263" w:author="Louis Preaux" w:date="2024-01-31T11:54:00Z">
+      <w:ins w:id="288" w:author="Louis Preaux" w:date="2024-02-01T09:29:00Z">
         <w:r>
           <w:t>2024.1</w:t>
         </w:r>
+      </w:ins>
+      <w:ins w:id="289" w:author="Louis Preaux" w:date="2024-01-31T11:54:00Z">
         <w:r>
           <w:fldChar w:fldCharType="end"/>
         </w:r>
       </w:ins>
-      <w:del w:id="264" w:author="Louis Preaux" w:date="2024-01-31T11:54:00Z">
+      <w:del w:id="290" w:author="Louis Preaux" w:date="2024-01-31T11:54:00Z">
         <w:r>
           <w:delText>2023.</w:delText>
         </w:r>
@@ -12536,7 +12707,7 @@
       <w:pPr>
         <w:pStyle w:val="ListParagraph"/>
         <w:rPr>
-          <w:ins w:id="265" w:author="Louis Preaux" w:date="2024-01-31T11:58:00Z"/>
+          <w:ins w:id="291" w:author="Louis Preaux" w:date="2024-01-31T11:58:00Z"/>
         </w:rPr>
       </w:pPr>
     </w:p>
@@ -12544,7 +12715,7 @@
       <w:pPr>
         <w:pStyle w:val="ListParagraph"/>
         <w:rPr>
-          <w:ins w:id="266" w:author="Louis Preaux" w:date="2024-01-31T11:59:00Z"/>
+          <w:ins w:id="292" w:author="Louis Preaux" w:date="2024-01-31T11:59:00Z"/>
         </w:rPr>
       </w:pPr>
     </w:p>
@@ -12552,7 +12723,7 @@
       <w:pPr>
         <w:pStyle w:val="ListParagraph"/>
         <w:rPr>
-          <w:ins w:id="267" w:author="Louis Preaux" w:date="2024-01-31T11:59:00Z"/>
+          <w:ins w:id="293" w:author="Louis Preaux" w:date="2024-01-31T11:59:00Z"/>
         </w:rPr>
       </w:pPr>
     </w:p>
@@ -12560,7 +12731,7 @@
       <w:pPr>
         <w:pStyle w:val="ListParagraph"/>
         <w:rPr>
-          <w:ins w:id="268" w:author="Louis Preaux" w:date="2024-01-31T11:59:00Z"/>
+          <w:ins w:id="294" w:author="Louis Preaux" w:date="2024-01-31T11:59:00Z"/>
         </w:rPr>
       </w:pPr>
     </w:p>
@@ -12568,9 +12739,9 @@
       <w:pPr>
         <w:pStyle w:val="ListParagraph"/>
         <w:rPr>
-          <w:ins w:id="269" w:author="Louis Preaux" w:date="2024-01-31T11:58:00Z"/>
+          <w:ins w:id="295" w:author="Louis Preaux" w:date="2024-01-31T11:58:00Z"/>
         </w:rPr>
-        <w:pPrChange w:id="270" w:author="Louis Preaux" w:date="2024-01-31T11:58:00Z">
+        <w:pPrChange w:id="296" w:author="Louis Preaux" w:date="2024-01-31T11:58:00Z">
           <w:pPr>
             <w:pStyle w:val="ListParagraph"/>
             <w:numPr>
@@ -12599,7 +12770,7 @@
         <w:tblStyle w:val="TableProfessional"/>
         <w:tblW w:w="9064" w:type="dxa"/>
         <w:tblLook w:val="04A0" w:firstRow="1" w:lastRow="0" w:firstColumn="1" w:lastColumn="0" w:noHBand="0" w:noVBand="1"/>
-        <w:tblPrChange w:id="271" w:author="Louis Preaux" w:date="2024-01-31T11:58:00Z">
+        <w:tblPrChange w:id="297" w:author="Louis Preaux" w:date="2024-01-31T11:58:00Z">
           <w:tblPr>
             <w:tblStyle w:val="TableProfessional"/>
             <w:tblW w:w="9064" w:type="dxa"/>
@@ -12611,7 +12782,7 @@
         <w:gridCol w:w="3147"/>
         <w:gridCol w:w="2512"/>
         <w:gridCol w:w="3405"/>
-        <w:tblGridChange w:id="272">
+        <w:tblGridChange w:id="298">
           <w:tblGrid>
             <w:gridCol w:w="3147"/>
             <w:gridCol w:w="2512"/>
@@ -12627,8 +12798,8 @@
         <w:tc>
           <w:tcPr>
             <w:cnfStyle w:val="001000000000" w:firstRow="0" w:lastRow="0" w:firstColumn="1" w:lastColumn="0" w:oddVBand="0" w:evenVBand="0" w:oddHBand="0" w:evenHBand="0" w:firstRowFirstColumn="0" w:firstRowLastColumn="0" w:lastRowFirstColumn="0" w:lastRowLastColumn="0"/>
-            <w:tcW w:w="2851" w:type="dxa"/>
-            <w:tcPrChange w:id="273" w:author="Louis Preaux" w:date="2024-01-31T11:58:00Z">
+            <w:tcW w:w="0" w:type="dxa"/>
+            <w:tcPrChange w:id="299" w:author="Louis Preaux" w:date="2024-01-31T11:58:00Z">
               <w:tcPr>
                 <w:tcW w:w="2851" w:type="dxa"/>
               </w:tcPr>
@@ -12645,8 +12816,8 @@
         </w:tc>
         <w:tc>
           <w:tcPr>
-            <w:tcW w:w="2778" w:type="dxa"/>
-            <w:tcPrChange w:id="274" w:author="Louis Preaux" w:date="2024-01-31T11:58:00Z">
+            <w:tcW w:w="0" w:type="dxa"/>
+            <w:tcPrChange w:id="300" w:author="Louis Preaux" w:date="2024-01-31T11:58:00Z">
               <w:tcPr>
                 <w:tcW w:w="2778" w:type="dxa"/>
               </w:tcPr>
@@ -12663,8 +12834,8 @@
         </w:tc>
         <w:tc>
           <w:tcPr>
-            <w:tcW w:w="3435" w:type="dxa"/>
-            <w:tcPrChange w:id="275" w:author="Louis Preaux" w:date="2024-01-31T11:58:00Z">
+            <w:tcW w:w="0" w:type="dxa"/>
+            <w:tcPrChange w:id="301" w:author="Louis Preaux" w:date="2024-01-31T11:58:00Z">
               <w:tcPr>
                 <w:tcW w:w="3435" w:type="dxa"/>
               </w:tcPr>
@@ -13173,7 +13344,7 @@
           <w:numId w:val="120"/>
         </w:numPr>
         <w:rPr>
-          <w:del w:id="276" w:author="Louis Preaux" w:date="2024-01-31T11:58:00Z"/>
+          <w:del w:id="302" w:author="Louis Preaux" w:date="2024-01-31T11:58:00Z"/>
         </w:rPr>
       </w:pPr>
       <w:r>
@@ -13188,9 +13359,9 @@
           <w:numId w:val="120"/>
         </w:numPr>
         <w:rPr>
-          <w:del w:id="277" w:author="Louis Preaux" w:date="2024-01-31T11:58:00Z"/>
+          <w:del w:id="303" w:author="Louis Preaux" w:date="2024-01-31T11:58:00Z"/>
         </w:rPr>
-        <w:pPrChange w:id="278" w:author="Louis Preaux" w:date="2024-01-31T11:58:00Z">
+        <w:pPrChange w:id="304" w:author="Louis Preaux" w:date="2024-01-31T11:58:00Z">
           <w:pPr/>
         </w:pPrChange>
       </w:pPr>
@@ -13202,7 +13373,7 @@
           <w:ilvl w:val="0"/>
           <w:numId w:val="120"/>
         </w:numPr>
-        <w:pPrChange w:id="279" w:author="Louis Preaux" w:date="2024-01-31T11:58:00Z">
+        <w:pPrChange w:id="305" w:author="Louis Preaux" w:date="2024-01-31T11:58:00Z">
           <w:pPr/>
         </w:pPrChange>
       </w:pPr>
@@ -13336,7 +13507,7 @@
       <w:r>
         <w:t xml:space="preserve">Cortex Innovation </w:t>
       </w:r>
-      <w:ins w:id="280" w:author="Louis Preaux" w:date="2024-01-31T11:55:00Z">
+      <w:ins w:id="306" w:author="Louis Preaux" w:date="2024-01-31T11:55:00Z">
         <w:r>
           <w:fldChar w:fldCharType="begin"/>
         </w:r>
@@ -13347,15 +13518,17 @@
       <w:r>
         <w:fldChar w:fldCharType="separate"/>
       </w:r>
-      <w:ins w:id="281" w:author="Louis Preaux" w:date="2024-01-31T11:55:00Z">
+      <w:ins w:id="307" w:author="Louis Preaux" w:date="2024-02-01T09:29:00Z">
         <w:r>
           <w:t>2024.1</w:t>
         </w:r>
+      </w:ins>
+      <w:ins w:id="308" w:author="Louis Preaux" w:date="2024-01-31T11:55:00Z">
         <w:r>
           <w:fldChar w:fldCharType="end"/>
         </w:r>
       </w:ins>
-      <w:del w:id="282" w:author="Louis Preaux" w:date="2024-01-31T11:55:00Z">
+      <w:del w:id="309" w:author="Louis Preaux" w:date="2024-01-31T11:55:00Z">
         <w:r>
           <w:delText>2023.</w:delText>
         </w:r>
@@ -13585,7 +13758,7 @@
       <w:pPr>
         <w:pStyle w:val="ListParagraph"/>
         <w:rPr>
-          <w:ins w:id="283" w:author="Louis Preaux" w:date="2024-01-31T11:59:00Z"/>
+          <w:ins w:id="310" w:author="Louis Preaux" w:date="2024-01-31T11:59:00Z"/>
         </w:rPr>
       </w:pPr>
     </w:p>
@@ -13593,9 +13766,9 @@
       <w:pPr>
         <w:pStyle w:val="ListParagraph"/>
         <w:rPr>
-          <w:ins w:id="284" w:author="Louis Preaux" w:date="2024-01-31T11:59:00Z"/>
+          <w:ins w:id="311" w:author="Louis Preaux" w:date="2024-01-31T11:59:00Z"/>
         </w:rPr>
-        <w:pPrChange w:id="285" w:author="Louis Preaux" w:date="2024-01-31T11:59:00Z">
+        <w:pPrChange w:id="312" w:author="Louis Preaux" w:date="2024-01-31T11:59:00Z">
           <w:pPr>
             <w:pStyle w:val="ListParagraph"/>
             <w:numPr>
@@ -14055,15 +14228,15 @@
       <w:pPr>
         <w:pStyle w:val="Heading2"/>
       </w:pPr>
-      <w:bookmarkStart w:id="286" w:name="_Toc130996341"/>
-      <w:bookmarkStart w:id="287" w:name="_Toc142058394"/>
-      <w:bookmarkStart w:id="288" w:name="_Toc157594417"/>
+      <w:bookmarkStart w:id="313" w:name="_Toc130996341"/>
+      <w:bookmarkStart w:id="314" w:name="_Toc142058394"/>
+      <w:bookmarkStart w:id="315" w:name="_Toc157672191"/>
       <w:r>
         <w:t>Website Deployment</w:t>
       </w:r>
-      <w:bookmarkEnd w:id="286"/>
-      <w:bookmarkEnd w:id="287"/>
-      <w:bookmarkEnd w:id="288"/>
+      <w:bookmarkEnd w:id="313"/>
+      <w:bookmarkEnd w:id="314"/>
+      <w:bookmarkEnd w:id="315"/>
     </w:p>
     <w:p>
       <w:r>
@@ -14089,18 +14262,18 @@
       </w:r>
     </w:p>
     <w:p>
-      <w:commentRangeStart w:id="289"/>
+      <w:commentRangeStart w:id="316"/>
       <w:r>
         <w:t>To run the script, complete the following steps.</w:t>
       </w:r>
-      <w:commentRangeEnd w:id="289"/>
+      <w:commentRangeEnd w:id="316"/>
       <w:r>
         <w:rPr>
           <w:rStyle w:val="CommentReference"/>
           <w:rFonts w:ascii="Trebuchet MS" w:eastAsia="Times New Roman" w:hAnsi="Trebuchet MS" w:cs="Times New Roman"/>
           <w:lang w:eastAsia="en-GB"/>
         </w:rPr>
-        <w:commentReference w:id="289"/>
+        <w:commentReference w:id="316"/>
       </w:r>
     </w:p>
     <w:p>
@@ -14218,7 +14391,7 @@
       <w:r>
         <w:t xml:space="preserve">Cortex Innovation </w:t>
       </w:r>
-      <w:ins w:id="290" w:author="Louis Preaux" w:date="2024-01-31T11:55:00Z">
+      <w:ins w:id="317" w:author="Louis Preaux" w:date="2024-01-31T11:55:00Z">
         <w:r>
           <w:fldChar w:fldCharType="begin"/>
         </w:r>
@@ -14229,15 +14402,17 @@
       <w:r>
         <w:fldChar w:fldCharType="separate"/>
       </w:r>
-      <w:ins w:id="291" w:author="Louis Preaux" w:date="2024-01-31T11:55:00Z">
+      <w:ins w:id="318" w:author="Louis Preaux" w:date="2024-02-01T09:29:00Z">
         <w:r>
           <w:t>2024.1</w:t>
         </w:r>
+      </w:ins>
+      <w:ins w:id="319" w:author="Louis Preaux" w:date="2024-01-31T11:55:00Z">
         <w:r>
           <w:fldChar w:fldCharType="end"/>
         </w:r>
       </w:ins>
-      <w:del w:id="292" w:author="Louis Preaux" w:date="2024-01-31T11:55:00Z">
+      <w:del w:id="320" w:author="Louis Preaux" w:date="2024-01-31T11:55:00Z">
         <w:r>
           <w:delText>2023.</w:delText>
         </w:r>
@@ -14814,15 +14989,15 @@
       <w:pPr>
         <w:pStyle w:val="Heading2"/>
       </w:pPr>
-      <w:bookmarkStart w:id="293" w:name="_Toc130996342"/>
-      <w:bookmarkStart w:id="294" w:name="_Toc142058395"/>
-      <w:bookmarkStart w:id="295" w:name="_Toc157594418"/>
+      <w:bookmarkStart w:id="321" w:name="_Toc130996342"/>
+      <w:bookmarkStart w:id="322" w:name="_Toc142058395"/>
+      <w:bookmarkStart w:id="323" w:name="_Toc157672192"/>
       <w:r>
         <w:t>Web Application Deployment</w:t>
       </w:r>
-      <w:bookmarkEnd w:id="293"/>
-      <w:bookmarkEnd w:id="294"/>
-      <w:bookmarkEnd w:id="295"/>
+      <w:bookmarkEnd w:id="321"/>
+      <w:bookmarkEnd w:id="322"/>
+      <w:bookmarkEnd w:id="323"/>
     </w:p>
     <w:p>
       <w:pPr>
@@ -14855,7 +15030,7 @@
       <w:r>
         <w:t xml:space="preserve">Select a page (for example Home Page) and select </w:t>
       </w:r>
-      <w:ins w:id="296" w:author="Louis Preaux" w:date="2024-02-01T09:14:00Z">
+      <w:ins w:id="324" w:author="Louis Preaux" w:date="2024-02-01T09:14:00Z">
         <w:r>
           <w:t>‘</w:t>
         </w:r>
@@ -14863,7 +15038,7 @@
       <w:r>
         <w:t>Launch</w:t>
       </w:r>
-      <w:ins w:id="297" w:author="Louis Preaux" w:date="2024-02-01T09:14:00Z">
+      <w:ins w:id="325" w:author="Louis Preaux" w:date="2024-02-01T09:14:00Z">
         <w:r>
           <w:t>’</w:t>
         </w:r>
@@ -14880,42 +15055,42 @@
           <w:numId w:val="126"/>
         </w:numPr>
       </w:pPr>
-      <w:ins w:id="298" w:author="Louis Preaux" w:date="2024-01-31T16:57:00Z">
+      <w:ins w:id="326" w:author="Louis Preaux" w:date="2024-01-31T16:57:00Z">
         <w:r>
           <w:t xml:space="preserve">From the ‘Launch’ options, </w:t>
         </w:r>
       </w:ins>
-      <w:ins w:id="299" w:author="Louis Preaux" w:date="2024-01-31T17:00:00Z">
+      <w:ins w:id="327" w:author="Louis Preaux" w:date="2024-01-31T17:00:00Z">
         <w:r>
           <w:t>select</w:t>
         </w:r>
       </w:ins>
-      <w:ins w:id="300" w:author="Louis Preaux" w:date="2024-01-31T16:57:00Z">
+      <w:ins w:id="328" w:author="Louis Preaux" w:date="2024-01-31T16:57:00Z">
         <w:r>
           <w:t xml:space="preserve"> ‘</w:t>
         </w:r>
       </w:ins>
-      <w:ins w:id="301" w:author="Louis Preaux" w:date="2024-01-31T16:59:00Z">
+      <w:ins w:id="329" w:author="Louis Preaux" w:date="2024-01-31T16:59:00Z">
         <w:r>
           <w:t>Open build service</w:t>
         </w:r>
       </w:ins>
-      <w:ins w:id="302" w:author="Louis Preaux" w:date="2024-01-31T16:57:00Z">
+      <w:ins w:id="330" w:author="Louis Preaux" w:date="2024-01-31T16:57:00Z">
         <w:r>
           <w:t>’</w:t>
         </w:r>
       </w:ins>
-      <w:ins w:id="303" w:author="Louis Preaux" w:date="2024-01-31T16:58:00Z">
+      <w:ins w:id="331" w:author="Louis Preaux" w:date="2024-01-31T16:58:00Z">
         <w:r>
           <w:t xml:space="preserve"> under the ‘Build your app’</w:t>
         </w:r>
       </w:ins>
-      <w:ins w:id="304" w:author="Louis Preaux" w:date="2024-01-31T16:59:00Z">
+      <w:ins w:id="332" w:author="Louis Preaux" w:date="2024-01-31T16:59:00Z">
         <w:r>
           <w:t xml:space="preserve"> section.</w:t>
         </w:r>
       </w:ins>
-      <w:del w:id="305" w:author="Louis Preaux" w:date="2024-01-31T16:59:00Z">
+      <w:del w:id="333" w:author="Louis Preaux" w:date="2024-01-31T16:59:00Z">
         <w:r>
           <w:delText>In the left-hand panel, select ‘Distribute’, then select ‘Open Build Service’.</w:delText>
         </w:r>
@@ -14941,27 +15116,27 @@
           <w:numId w:val="126"/>
         </w:numPr>
       </w:pPr>
-      <w:ins w:id="306" w:author="Louis Preaux" w:date="2024-01-31T17:03:00Z">
+      <w:ins w:id="334" w:author="Louis Preaux" w:date="2024-01-31T17:03:00Z">
         <w:r>
           <w:t>In the ‘Build</w:t>
         </w:r>
       </w:ins>
-      <w:ins w:id="307" w:author="Louis Preaux" w:date="2024-02-01T09:15:00Z">
+      <w:ins w:id="335" w:author="Louis Preaux" w:date="2024-02-01T09:15:00Z">
         <w:r>
           <w:t>’ section</w:t>
         </w:r>
       </w:ins>
-      <w:ins w:id="308" w:author="Louis Preaux" w:date="2024-01-31T17:03:00Z">
+      <w:ins w:id="336" w:author="Louis Preaux" w:date="2024-01-31T17:03:00Z">
         <w:r>
           <w:t xml:space="preserve">, </w:t>
         </w:r>
       </w:ins>
-      <w:del w:id="309" w:author="Louis Preaux" w:date="2024-01-31T17:03:00Z">
+      <w:del w:id="337" w:author="Louis Preaux" w:date="2024-01-31T17:03:00Z">
         <w:r>
           <w:delText>S</w:delText>
         </w:r>
       </w:del>
-      <w:ins w:id="310" w:author="Louis Preaux" w:date="2024-01-31T17:03:00Z">
+      <w:ins w:id="338" w:author="Louis Preaux" w:date="2024-01-31T17:03:00Z">
         <w:r>
           <w:t>s</w:t>
         </w:r>
@@ -14981,7 +15156,7 @@
       <w:r>
         <w:t xml:space="preserve">Select </w:t>
       </w:r>
-      <w:ins w:id="311" w:author="Louis Preaux" w:date="2024-01-31T17:01:00Z">
+      <w:ins w:id="339" w:author="Louis Preaux" w:date="2024-01-31T17:01:00Z">
         <w:r>
           <w:t>‘</w:t>
         </w:r>
@@ -14989,7 +15164,7 @@
       <w:r>
         <w:t>ZIP</w:t>
       </w:r>
-      <w:ins w:id="312" w:author="Louis Preaux" w:date="2024-01-31T17:01:00Z">
+      <w:ins w:id="340" w:author="Louis Preaux" w:date="2024-01-31T17:01:00Z">
         <w:r>
           <w:t>’</w:t>
         </w:r>
@@ -14997,7 +15172,7 @@
       <w:r>
         <w:t xml:space="preserve"> as the </w:t>
       </w:r>
-      <w:ins w:id="313" w:author="Louis Preaux" w:date="2024-01-31T17:00:00Z">
+      <w:ins w:id="341" w:author="Louis Preaux" w:date="2024-01-31T17:00:00Z">
         <w:r>
           <w:t>‘</w:t>
         </w:r>
@@ -15005,7 +15180,7 @@
       <w:r>
         <w:t>Build Scheme</w:t>
       </w:r>
-      <w:ins w:id="314" w:author="Louis Preaux" w:date="2024-01-31T17:01:00Z">
+      <w:ins w:id="342" w:author="Louis Preaux" w:date="2024-01-31T17:01:00Z">
         <w:r>
           <w:t>’</w:t>
         </w:r>
@@ -15025,7 +15200,7 @@
       <w:r>
         <w:t xml:space="preserve">Select </w:t>
       </w:r>
-      <w:ins w:id="315" w:author="Louis Preaux" w:date="2024-02-01T09:17:00Z">
+      <w:ins w:id="343" w:author="Louis Preaux" w:date="2024-02-01T09:17:00Z">
         <w:r>
           <w:t>’</w:t>
         </w:r>
@@ -15036,17 +15211,17 @@
           <w:t>’</w:t>
         </w:r>
       </w:ins>
-      <w:del w:id="316" w:author="Louis Preaux" w:date="2024-02-01T09:17:00Z">
+      <w:del w:id="344" w:author="Louis Preaux" w:date="2024-02-01T09:17:00Z">
         <w:r>
           <w:delText>’</w:delText>
         </w:r>
       </w:del>
-      <w:del w:id="317" w:author="Louis Preaux" w:date="2024-01-31T17:01:00Z">
+      <w:del w:id="345" w:author="Louis Preaux" w:date="2024-01-31T17:01:00Z">
         <w:r>
           <w:delText>Save &amp; Next</w:delText>
         </w:r>
       </w:del>
-      <w:del w:id="318" w:author="Louis Preaux" w:date="2024-02-01T09:17:00Z">
+      <w:del w:id="346" w:author="Louis Preaux" w:date="2024-02-01T09:17:00Z">
         <w:r>
           <w:delText>’</w:delText>
         </w:r>
@@ -15063,22 +15238,22 @@
           <w:numId w:val="126"/>
         </w:numPr>
       </w:pPr>
-      <w:ins w:id="319" w:author="Louis Preaux" w:date="2024-01-31T17:03:00Z">
+      <w:ins w:id="347" w:author="Louis Preaux" w:date="2024-01-31T17:03:00Z">
         <w:r>
           <w:t xml:space="preserve">In the </w:t>
         </w:r>
       </w:ins>
-      <w:ins w:id="320" w:author="Louis Preaux" w:date="2024-01-31T17:04:00Z">
+      <w:ins w:id="348" w:author="Louis Preaux" w:date="2024-01-31T17:04:00Z">
         <w:r>
           <w:t xml:space="preserve">‘Image Assets’ tab, </w:t>
         </w:r>
       </w:ins>
-      <w:del w:id="321" w:author="Louis Preaux" w:date="2024-01-31T17:04:00Z">
+      <w:del w:id="349" w:author="Louis Preaux" w:date="2024-01-31T17:04:00Z">
         <w:r>
           <w:delText>U</w:delText>
         </w:r>
       </w:del>
-      <w:ins w:id="322" w:author="Louis Preaux" w:date="2024-01-31T17:04:00Z">
+      <w:ins w:id="350" w:author="Louis Preaux" w:date="2024-01-31T17:04:00Z">
         <w:r>
           <w:t>u</w:t>
         </w:r>
@@ -15106,17 +15281,17 @@
         <w:t>Select ’</w:t>
       </w:r>
       <w:proofErr w:type="gramEnd"/>
-      <w:del w:id="323" w:author="Louis Preaux" w:date="2024-01-31T17:04:00Z">
+      <w:del w:id="351" w:author="Louis Preaux" w:date="2024-01-31T17:04:00Z">
         <w:r>
           <w:delText>Save &amp; Next</w:delText>
         </w:r>
       </w:del>
-      <w:ins w:id="324" w:author="Louis Preaux" w:date="2024-01-31T17:04:00Z">
+      <w:ins w:id="352" w:author="Louis Preaux" w:date="2024-01-31T17:04:00Z">
         <w:r>
           <w:t>N</w:t>
         </w:r>
       </w:ins>
-      <w:ins w:id="325" w:author="Louis Preaux" w:date="2024-02-01T09:17:00Z">
+      <w:ins w:id="353" w:author="Louis Preaux" w:date="2024-02-01T09:17:00Z">
         <w:r>
           <w:t>ext</w:t>
         </w:r>
@@ -15136,12 +15311,12 @@
       <w:r>
         <w:t xml:space="preserve">Nothing is required </w:t>
       </w:r>
-      <w:del w:id="326" w:author="Louis Preaux" w:date="2024-01-31T17:04:00Z">
+      <w:del w:id="354" w:author="Louis Preaux" w:date="2024-01-31T17:04:00Z">
         <w:r>
           <w:delText>in the</w:delText>
         </w:r>
       </w:del>
-      <w:ins w:id="327" w:author="Louis Preaux" w:date="2024-01-31T17:04:00Z">
+      <w:ins w:id="355" w:author="Louis Preaux" w:date="2024-01-31T17:04:00Z">
         <w:r>
           <w:t>to be changed in the</w:t>
         </w:r>
@@ -15149,12 +15324,12 @@
       <w:r>
         <w:t xml:space="preserve"> ‘</w:t>
       </w:r>
-      <w:del w:id="328" w:author="Louis Preaux" w:date="2024-01-31T17:06:00Z">
+      <w:del w:id="356" w:author="Louis Preaux" w:date="2024-01-31T17:06:00Z">
         <w:r>
           <w:delText xml:space="preserve">Permissions’ </w:delText>
         </w:r>
       </w:del>
-      <w:ins w:id="329" w:author="Louis Preaux" w:date="2024-01-31T17:06:00Z">
+      <w:ins w:id="357" w:author="Louis Preaux" w:date="2024-01-31T17:06:00Z">
         <w:r>
           <w:t>Plugins</w:t>
         </w:r>
@@ -15165,7 +15340,7 @@
       <w:r>
         <w:t>section</w:t>
       </w:r>
-      <w:del w:id="330" w:author="Louis Preaux" w:date="2024-01-31T17:06:00Z">
+      <w:del w:id="358" w:author="Louis Preaux" w:date="2024-01-31T17:06:00Z">
         <w:r>
           <w:delText>s</w:delText>
         </w:r>
@@ -15185,12 +15360,12 @@
       <w:r>
         <w:t xml:space="preserve">Select </w:t>
       </w:r>
-      <w:del w:id="331" w:author="Louis Preaux" w:date="2024-01-31T17:06:00Z">
+      <w:del w:id="359" w:author="Louis Preaux" w:date="2024-01-31T17:06:00Z">
         <w:r>
           <w:delText>’Save &amp; Next</w:delText>
         </w:r>
       </w:del>
-      <w:ins w:id="332" w:author="Louis Preaux" w:date="2024-02-01T09:17:00Z">
+      <w:ins w:id="360" w:author="Louis Preaux" w:date="2024-02-01T09:17:00Z">
         <w:r>
           <w:t>’</w:t>
         </w:r>
@@ -15201,7 +15376,7 @@
           <w:t>’</w:t>
         </w:r>
       </w:ins>
-      <w:del w:id="333" w:author="Louis Preaux" w:date="2024-02-01T09:17:00Z">
+      <w:del w:id="361" w:author="Louis Preaux" w:date="2024-02-01T09:17:00Z">
         <w:r>
           <w:delText>’</w:delText>
         </w:r>
@@ -15233,7 +15408,7 @@
       <w:r>
         <w:t xml:space="preserve">Ensure </w:t>
       </w:r>
-      <w:ins w:id="334" w:author="Louis Preaux" w:date="2024-02-01T09:17:00Z">
+      <w:ins w:id="362" w:author="Louis Preaux" w:date="2024-02-01T09:17:00Z">
         <w:r>
           <w:t>‘</w:t>
         </w:r>
@@ -15241,7 +15416,7 @@
       <w:r>
         <w:t>ZIP</w:t>
       </w:r>
-      <w:ins w:id="335" w:author="Louis Preaux" w:date="2024-02-01T09:17:00Z">
+      <w:ins w:id="363" w:author="Louis Preaux" w:date="2024-02-01T09:17:00Z">
         <w:r>
           <w:t>’</w:t>
         </w:r>
@@ -15261,7 +15436,7 @@
       <w:r>
         <w:t xml:space="preserve">Select the latest </w:t>
       </w:r>
-      <w:ins w:id="336" w:author="Louis Preaux" w:date="2024-02-01T09:17:00Z">
+      <w:ins w:id="364" w:author="Louis Preaux" w:date="2024-02-01T09:17:00Z">
         <w:r>
           <w:t>‘</w:t>
         </w:r>
@@ -15269,7 +15444,7 @@
       <w:r>
         <w:t>Client runtime version</w:t>
       </w:r>
-      <w:ins w:id="337" w:author="Louis Preaux" w:date="2024-02-01T09:17:00Z">
+      <w:ins w:id="365" w:author="Louis Preaux" w:date="2024-02-01T09:17:00Z">
         <w:r>
           <w:t>’</w:t>
         </w:r>
@@ -15301,7 +15476,7 @@
       <w:r>
         <w:t xml:space="preserve">Click </w:t>
       </w:r>
-      <w:ins w:id="338" w:author="Louis Preaux" w:date="2024-02-01T09:17:00Z">
+      <w:ins w:id="366" w:author="Louis Preaux" w:date="2024-02-01T09:17:00Z">
         <w:r>
           <w:t>‘</w:t>
         </w:r>
@@ -15309,7 +15484,7 @@
       <w:r>
         <w:t>Build</w:t>
       </w:r>
-      <w:ins w:id="339" w:author="Louis Preaux" w:date="2024-02-01T09:17:00Z">
+      <w:ins w:id="367" w:author="Louis Preaux" w:date="2024-02-01T09:17:00Z">
         <w:r>
           <w:t>’</w:t>
         </w:r>
@@ -15481,7 +15656,7 @@
       <w:r>
         <w:instrText>HYPERLINK "https://www.myserver.myDomain.com/CortexInteractionPortal"</w:instrText>
       </w:r>
-      <w:ins w:id="340" w:author="Louis Preaux" w:date="2024-01-31T11:53:00Z"/>
+      <w:ins w:id="368" w:author="Louis Preaux" w:date="2024-02-01T09:29:00Z"/>
       <w:r>
         <w:fldChar w:fldCharType="separate"/>
       </w:r>
@@ -15513,13 +15688,13 @@
       <w:pPr>
         <w:pStyle w:val="Heading2"/>
       </w:pPr>
-      <w:bookmarkStart w:id="341" w:name="_Toc142058396"/>
-      <w:bookmarkStart w:id="342" w:name="_Toc157594419"/>
+      <w:bookmarkStart w:id="369" w:name="_Toc142058396"/>
+      <w:bookmarkStart w:id="370" w:name="_Toc157672193"/>
       <w:r>
         <w:t>Web App Redirect Rule</w:t>
       </w:r>
-      <w:bookmarkEnd w:id="341"/>
-      <w:bookmarkEnd w:id="342"/>
+      <w:bookmarkEnd w:id="369"/>
+      <w:bookmarkEnd w:id="370"/>
     </w:p>
     <w:p>
       <w:r>
@@ -15658,7 +15833,7 @@
           <w:numId w:val="130"/>
         </w:numPr>
       </w:pPr>
-      <w:bookmarkStart w:id="343" w:name="_Toc130996343"/>
+      <w:bookmarkStart w:id="371" w:name="_Toc130996343"/>
       <w:r>
         <w:t>Save and exit the file.</w:t>
       </w:r>
@@ -15667,14 +15842,14 @@
       <w:pPr>
         <w:pStyle w:val="Heading2"/>
       </w:pPr>
-      <w:bookmarkStart w:id="344" w:name="_Toc142058397"/>
-      <w:bookmarkStart w:id="345" w:name="_Toc157594420"/>
-      <w:commentRangeStart w:id="346"/>
+      <w:bookmarkStart w:id="372" w:name="_Toc142058397"/>
+      <w:bookmarkStart w:id="373" w:name="_Toc157672194"/>
+      <w:commentRangeStart w:id="374"/>
       <w:r>
         <w:t>CORS Configuration</w:t>
       </w:r>
-      <w:bookmarkEnd w:id="343"/>
-      <w:commentRangeEnd w:id="346"/>
+      <w:bookmarkEnd w:id="371"/>
+      <w:commentRangeEnd w:id="374"/>
       <w:r>
         <w:rPr>
           <w:rStyle w:val="CommentReference"/>
@@ -15683,10 +15858,10 @@
           <w:color w:val="auto"/>
           <w:lang w:eastAsia="en-GB"/>
         </w:rPr>
-        <w:commentReference w:id="346"/>
-      </w:r>
-      <w:bookmarkEnd w:id="344"/>
-      <w:bookmarkEnd w:id="345"/>
+        <w:commentReference w:id="374"/>
+      </w:r>
+      <w:bookmarkEnd w:id="372"/>
+      <w:bookmarkEnd w:id="373"/>
     </w:p>
     <w:p>
       <w:r>
@@ -16093,14 +16268,14 @@
     <w:p>
       <w:pPr>
         <w:rPr>
-          <w:del w:id="347" w:author="Louis Preaux" w:date="2024-01-31T11:59:00Z"/>
+          <w:del w:id="375" w:author="Louis Preaux" w:date="2024-01-31T11:59:00Z"/>
         </w:rPr>
       </w:pPr>
     </w:p>
     <w:p>
       <w:pPr>
         <w:rPr>
-          <w:ins w:id="348" w:author="Louis Preaux" w:date="2024-01-31T11:59:00Z"/>
+          <w:ins w:id="376" w:author="Louis Preaux" w:date="2024-01-31T11:59:00Z"/>
         </w:rPr>
       </w:pPr>
     </w:p>
@@ -16138,7 +16313,7 @@
       <w:r>
         <w:instrText>HYPERLINK "https://cortexApp1.myDomain.com:9080/Explorer/"</w:instrText>
       </w:r>
-      <w:ins w:id="349" w:author="Louis Preaux" w:date="2024-01-31T11:53:00Z"/>
+      <w:ins w:id="377" w:author="Louis Preaux" w:date="2024-02-01T09:29:00Z"/>
       <w:r>
         <w:fldChar w:fldCharType="separate"/>
       </w:r>
@@ -16207,15 +16382,15 @@
       <w:pPr>
         <w:pStyle w:val="Heading2"/>
       </w:pPr>
-      <w:bookmarkStart w:id="350" w:name="_Toc130996344"/>
-      <w:bookmarkStart w:id="351" w:name="_Toc142058398"/>
-      <w:bookmarkStart w:id="352" w:name="_Toc157594421"/>
+      <w:bookmarkStart w:id="378" w:name="_Toc130996344"/>
+      <w:bookmarkStart w:id="379" w:name="_Toc142058398"/>
+      <w:bookmarkStart w:id="380" w:name="_Toc157672195"/>
       <w:r>
         <w:t>Housekeeping Tasks</w:t>
       </w:r>
-      <w:bookmarkEnd w:id="350"/>
-      <w:bookmarkEnd w:id="351"/>
-      <w:bookmarkEnd w:id="352"/>
+      <w:bookmarkEnd w:id="378"/>
+      <w:bookmarkEnd w:id="379"/>
+      <w:bookmarkEnd w:id="380"/>
     </w:p>
     <w:p>
       <w:r>
@@ -16274,7 +16449,7 @@
     <w:p>
       <w:pPr>
         <w:rPr>
-          <w:ins w:id="353" w:author="Louis Preaux" w:date="2024-01-31T11:59:00Z"/>
+          <w:ins w:id="381" w:author="Louis Preaux" w:date="2024-01-31T11:59:00Z"/>
         </w:rPr>
       </w:pPr>
       <w:r>
@@ -16461,28 +16636,28 @@
       <w:pPr>
         <w:pStyle w:val="Heading1"/>
       </w:pPr>
-      <w:bookmarkStart w:id="354" w:name="_Toc142058399"/>
-      <w:bookmarkStart w:id="355" w:name="_Toc157594422"/>
+      <w:bookmarkStart w:id="382" w:name="_Toc142058399"/>
+      <w:bookmarkStart w:id="383" w:name="_Toc157672196"/>
       <w:r>
         <w:lastRenderedPageBreak/>
         <w:t>Testing</w:t>
       </w:r>
-      <w:bookmarkEnd w:id="354"/>
-      <w:bookmarkEnd w:id="355"/>
+      <w:bookmarkEnd w:id="382"/>
+      <w:bookmarkEnd w:id="383"/>
     </w:p>
     <w:p>
       <w:pPr>
         <w:pStyle w:val="Heading2"/>
       </w:pPr>
-      <w:bookmarkStart w:id="356" w:name="_Toc130996346"/>
-      <w:bookmarkStart w:id="357" w:name="_Toc142058400"/>
-      <w:bookmarkStart w:id="358" w:name="_Toc157594423"/>
+      <w:bookmarkStart w:id="384" w:name="_Toc130996346"/>
+      <w:bookmarkStart w:id="385" w:name="_Toc142058400"/>
+      <w:bookmarkStart w:id="386" w:name="_Toc157672197"/>
       <w:r>
         <w:t>Testing User Access Management Flows</w:t>
       </w:r>
-      <w:bookmarkEnd w:id="356"/>
-      <w:bookmarkEnd w:id="357"/>
-      <w:bookmarkEnd w:id="358"/>
+      <w:bookmarkEnd w:id="384"/>
+      <w:bookmarkEnd w:id="385"/>
+      <w:bookmarkEnd w:id="386"/>
     </w:p>
     <w:p>
       <w:r>
@@ -16656,7 +16831,7 @@
       <w:r>
         <w:instrText>HYPERLINK "https://www.postman.com/"</w:instrText>
       </w:r>
-      <w:ins w:id="359" w:author="Louis Preaux" w:date="2024-01-31T11:53:00Z"/>
+      <w:ins w:id="387" w:author="Louis Preaux" w:date="2024-02-01T09:29:00Z"/>
       <w:r>
         <w:fldChar w:fldCharType="separate"/>
       </w:r>
@@ -17439,16 +17614,16 @@
       <w:pPr>
         <w:pStyle w:val="Heading2"/>
       </w:pPr>
-      <w:bookmarkStart w:id="360" w:name="_Toc130996347"/>
-      <w:bookmarkStart w:id="361" w:name="_Toc142058401"/>
-      <w:bookmarkStart w:id="362" w:name="_Toc157594424"/>
+      <w:bookmarkStart w:id="388" w:name="_Toc130996347"/>
+      <w:bookmarkStart w:id="389" w:name="_Toc142058401"/>
+      <w:bookmarkStart w:id="390" w:name="_Toc157672198"/>
       <w:r>
         <w:lastRenderedPageBreak/>
         <w:t>Testing the Web Application</w:t>
       </w:r>
-      <w:bookmarkEnd w:id="360"/>
-      <w:bookmarkEnd w:id="361"/>
-      <w:bookmarkEnd w:id="362"/>
+      <w:bookmarkEnd w:id="388"/>
+      <w:bookmarkEnd w:id="389"/>
+      <w:bookmarkEnd w:id="390"/>
     </w:p>
     <w:p>
       <w:pPr>
@@ -17592,15 +17767,15 @@
       <w:pPr>
         <w:pStyle w:val="Heading2"/>
       </w:pPr>
-      <w:bookmarkStart w:id="363" w:name="_Toc130996348"/>
-      <w:bookmarkStart w:id="364" w:name="_Toc142058402"/>
-      <w:bookmarkStart w:id="365" w:name="_Toc157594425"/>
+      <w:bookmarkStart w:id="391" w:name="_Toc130996348"/>
+      <w:bookmarkStart w:id="392" w:name="_Toc142058402"/>
+      <w:bookmarkStart w:id="393" w:name="_Toc157672199"/>
       <w:r>
         <w:t>Testing UI-Driven Process (Service Requests)</w:t>
       </w:r>
-      <w:bookmarkEnd w:id="363"/>
-      <w:bookmarkEnd w:id="364"/>
-      <w:bookmarkEnd w:id="365"/>
+      <w:bookmarkEnd w:id="391"/>
+      <w:bookmarkEnd w:id="392"/>
+      <w:bookmarkEnd w:id="393"/>
     </w:p>
     <w:p>
       <w:pPr>
@@ -17645,7 +17820,7 @@
       <w:r>
         <w:fldChar w:fldCharType="separate"/>
       </w:r>
-      <w:ins w:id="366" w:author="Louis Preaux" w:date="2024-01-31T11:53:00Z">
+      <w:ins w:id="394" w:author="Louis Preaux" w:date="2024-02-01T09:29:00Z">
         <w:r>
           <w:rPr>
             <w:b/>
@@ -17703,18 +17878,18 @@
       <w:r>
         <w:t>Select ‘</w:t>
       </w:r>
-      <w:commentRangeStart w:id="367"/>
-      <w:commentRangeStart w:id="368"/>
+      <w:commentRangeStart w:id="395"/>
+      <w:commentRangeStart w:id="396"/>
       <w:r>
         <w:t xml:space="preserve">Add Numbers’ </w:t>
       </w:r>
-      <w:commentRangeEnd w:id="367"/>
-      <w:r>
-        <w:commentReference w:id="367"/>
-      </w:r>
-      <w:commentRangeEnd w:id="368"/>
-      <w:r>
-        <w:commentReference w:id="368"/>
+      <w:commentRangeEnd w:id="395"/>
+      <w:r>
+        <w:commentReference w:id="395"/>
+      </w:r>
+      <w:commentRangeEnd w:id="396"/>
+      <w:r>
+        <w:commentReference w:id="396"/>
       </w:r>
       <w:r>
         <w:t>in the left-hand panel, and then ‘Start’ in the right-hand panel.</w:t>
@@ -17765,16 +17940,16 @@
       <w:pPr>
         <w:pStyle w:val="Heading2"/>
       </w:pPr>
-      <w:bookmarkStart w:id="369" w:name="_Toc130996349"/>
-      <w:bookmarkStart w:id="370" w:name="_Toc142058403"/>
-      <w:bookmarkStart w:id="371" w:name="_Toc157594426"/>
+      <w:bookmarkStart w:id="397" w:name="_Toc130996349"/>
+      <w:bookmarkStart w:id="398" w:name="_Toc142058403"/>
+      <w:bookmarkStart w:id="399" w:name="_Toc157672200"/>
       <w:r>
         <w:lastRenderedPageBreak/>
         <w:t>Testing Process-Driven UI (Process Dashboard)</w:t>
       </w:r>
-      <w:bookmarkEnd w:id="369"/>
-      <w:bookmarkEnd w:id="370"/>
-      <w:bookmarkEnd w:id="371"/>
+      <w:bookmarkEnd w:id="397"/>
+      <w:bookmarkEnd w:id="398"/>
+      <w:bookmarkEnd w:id="399"/>
     </w:p>
     <w:p>
       <w:pPr>
@@ -18434,16 +18609,16 @@
       <w:pPr>
         <w:pStyle w:val="Heading1"/>
       </w:pPr>
-      <w:bookmarkStart w:id="372" w:name="_Toc130996350"/>
-      <w:bookmarkStart w:id="373" w:name="_Toc142058404"/>
-      <w:bookmarkStart w:id="374" w:name="_Toc157594427"/>
+      <w:bookmarkStart w:id="400" w:name="_Toc130996350"/>
+      <w:bookmarkStart w:id="401" w:name="_Toc142058404"/>
+      <w:bookmarkStart w:id="402" w:name="_Toc157672201"/>
       <w:r>
         <w:lastRenderedPageBreak/>
         <w:t>Appendix A: Renaming Web App Title</w:t>
       </w:r>
-      <w:bookmarkEnd w:id="372"/>
-      <w:bookmarkEnd w:id="373"/>
-      <w:bookmarkEnd w:id="374"/>
+      <w:bookmarkEnd w:id="400"/>
+      <w:bookmarkEnd w:id="401"/>
+      <w:bookmarkEnd w:id="402"/>
     </w:p>
     <w:p>
       <w:pPr>
@@ -18796,9 +18971,9 @@
       <w:pPr>
         <w:pStyle w:val="Heading1"/>
       </w:pPr>
-      <w:bookmarkStart w:id="375" w:name="_Toc130996356"/>
-      <w:bookmarkStart w:id="376" w:name="_Toc142058405"/>
-      <w:bookmarkStart w:id="377" w:name="_Toc157594428"/>
+      <w:bookmarkStart w:id="403" w:name="_Toc130996356"/>
+      <w:bookmarkStart w:id="404" w:name="_Toc142058405"/>
+      <w:bookmarkStart w:id="405" w:name="_Toc157672202"/>
       <w:r>
         <w:lastRenderedPageBreak/>
         <w:t xml:space="preserve">Appendix </w:t>
@@ -18809,9 +18984,9 @@
       <w:r>
         <w:t>: Issues with Self Signed Certificates</w:t>
       </w:r>
-      <w:bookmarkEnd w:id="375"/>
-      <w:bookmarkEnd w:id="376"/>
-      <w:bookmarkEnd w:id="377"/>
+      <w:bookmarkEnd w:id="403"/>
+      <w:bookmarkEnd w:id="404"/>
+      <w:bookmarkEnd w:id="405"/>
       <w:r>
         <w:t xml:space="preserve"> </w:t>
       </w:r>
@@ -18931,8 +19106,8 @@
       <w:pPr>
         <w:pStyle w:val="Heading1"/>
       </w:pPr>
-      <w:bookmarkStart w:id="378" w:name="_Toc142058406"/>
-      <w:bookmarkStart w:id="379" w:name="_Toc157594429"/>
+      <w:bookmarkStart w:id="406" w:name="_Toc142058406"/>
+      <w:bookmarkStart w:id="407" w:name="_Toc157672203"/>
       <w:r>
         <w:lastRenderedPageBreak/>
         <w:t xml:space="preserve">Appendix </w:t>
@@ -18943,8 +19118,8 @@
       <w:r>
         <w:t>: Load Balancer Configurations</w:t>
       </w:r>
-      <w:bookmarkEnd w:id="378"/>
-      <w:bookmarkEnd w:id="379"/>
+      <w:bookmarkEnd w:id="406"/>
+      <w:bookmarkEnd w:id="407"/>
     </w:p>
     <w:p>
       <w:r>
@@ -18955,13 +19130,13 @@
       <w:pPr>
         <w:pStyle w:val="Heading2"/>
       </w:pPr>
-      <w:bookmarkStart w:id="380" w:name="_Toc142058407"/>
-      <w:bookmarkStart w:id="381" w:name="_Toc157594430"/>
+      <w:bookmarkStart w:id="408" w:name="_Toc142058407"/>
+      <w:bookmarkStart w:id="409" w:name="_Toc157672204"/>
       <w:r>
         <w:t>Single-Portal Setup</w:t>
       </w:r>
-      <w:bookmarkEnd w:id="380"/>
-      <w:bookmarkEnd w:id="381"/>
+      <w:bookmarkEnd w:id="408"/>
+      <w:bookmarkEnd w:id="409"/>
     </w:p>
     <w:p>
       <w:r>
@@ -20454,13 +20629,13 @@
       <w:pPr>
         <w:pStyle w:val="Heading2"/>
       </w:pPr>
-      <w:bookmarkStart w:id="382" w:name="_Toc142058408"/>
-      <w:bookmarkStart w:id="383" w:name="_Toc157594431"/>
+      <w:bookmarkStart w:id="410" w:name="_Toc142058408"/>
+      <w:bookmarkStart w:id="411" w:name="_Toc157672205"/>
       <w:r>
         <w:t>Multi-Portal Setup</w:t>
       </w:r>
-      <w:bookmarkEnd w:id="382"/>
-      <w:bookmarkEnd w:id="383"/>
+      <w:bookmarkEnd w:id="410"/>
+      <w:bookmarkEnd w:id="411"/>
     </w:p>
     <w:p>
       <w:r>
@@ -21665,11 +21840,11 @@
         <w:tab/>
         <w:t>"</w:t>
       </w:r>
-      <w:bookmarkStart w:id="384" w:name="_Hlk139367522"/>
+      <w:bookmarkStart w:id="412" w:name="_Hlk139367522"/>
       <w:r>
         <w:t>node1.domain.com</w:t>
       </w:r>
-      <w:bookmarkEnd w:id="384"/>
+      <w:bookmarkEnd w:id="412"/>
       <w:r>
         <w:t>:8722",</w:t>
       </w:r>
@@ -22561,7 +22736,7 @@
       </w:r>
     </w:p>
   </w:comment>
-  <w:comment w:id="225" w:author="Joe Lees [2]" w:date="2023-05-30T14:37:00Z" w:initials="JL">
+  <w:comment w:id="249" w:author="Joe Lees [2]" w:date="2023-05-30T14:37:00Z" w:initials="JL">
     <w:p>
       <w:pPr>
         <w:pStyle w:val="CommentText"/>
@@ -22578,7 +22753,7 @@
       </w:r>
     </w:p>
   </w:comment>
-  <w:comment w:id="246" w:author="Joe Lees" w:date="2023-07-04T09:42:00Z" w:initials="JL">
+  <w:comment w:id="270" w:author="Joe Lees" w:date="2023-07-04T09:42:00Z" w:initials="JL">
     <w:p>
       <w:pPr>
         <w:pStyle w:val="CommentText"/>
@@ -22595,7 +22770,7 @@
       </w:r>
     </w:p>
   </w:comment>
-  <w:comment w:id="289" w:author="Joe Lees" w:date="2023-07-03T10:28:00Z" w:initials="JL">
+  <w:comment w:id="316" w:author="Joe Lees" w:date="2023-07-03T10:28:00Z" w:initials="JL">
     <w:p>
       <w:pPr>
         <w:pStyle w:val="CommentText"/>
@@ -22612,7 +22787,7 @@
       </w:r>
     </w:p>
   </w:comment>
-  <w:comment w:id="346" w:author="Joe Lees" w:date="2023-07-03T10:31:00Z" w:initials="JL">
+  <w:comment w:id="374" w:author="Joe Lees" w:date="2023-07-03T10:31:00Z" w:initials="JL">
     <w:p>
       <w:pPr>
         <w:pStyle w:val="CommentText"/>
@@ -22629,7 +22804,7 @@
       </w:r>
     </w:p>
   </w:comment>
-  <w:comment w:id="367" w:author="Amadeu Obach" w:date="2023-03-20T11:46:00Z" w:initials="AO">
+  <w:comment w:id="395" w:author="Amadeu Obach" w:date="2023-03-20T11:46:00Z" w:initials="AO">
     <w:p>
       <w:pPr>
         <w:pStyle w:val="CommentText"/>
@@ -22688,7 +22863,7 @@
       </w:r>
     </w:p>
   </w:comment>
-  <w:comment w:id="368" w:author="Jonathan Rogers" w:date="2023-03-22T10:40:00Z" w:initials="JR">
+  <w:comment w:id="396" w:author="Jonathan Rogers" w:date="2023-03-22T10:40:00Z" w:initials="JR">
     <w:p>
       <w:pPr>
         <w:pStyle w:val="CommentText"/>
@@ -39882,15 +40057,22 @@
 </file>
 
 <file path=customXml/item2.xml><?xml version="1.0" encoding="utf-8"?>
-<?mso-contentType ?>
-<FormTemplates xmlns="http://schemas.microsoft.com/sharepoint/v3/contenttype/forms">
-  <Display>DocumentLibraryForm</Display>
-  <Edit>DocumentLibraryForm</Edit>
-  <New>DocumentLibraryForm</New>
-</FormTemplates>
+<p:properties xmlns:p="http://schemas.microsoft.com/office/2006/metadata/properties" xmlns:xsi="http://www.w3.org/2001/XMLSchema-instance" xmlns:pc="http://schemas.microsoft.com/office/infopath/2007/PartnerControls">
+  <documentManagement>
+    <TaxCatchAll xmlns="d0b9ae9d-b9ff-4ac6-9f08-4bf5543ea0ed" xsi:nil="true"/>
+    <lcf76f155ced4ddcb4097134ff3c332f xmlns="ab69df74-806e-4205-bc11-cddf1df0a3e1">
+      <Terms xmlns="http://schemas.microsoft.com/office/infopath/2007/PartnerControls"/>
+    </lcf76f155ced4ddcb4097134ff3c332f>
+    <CompanyName xmlns="ab69df74-806e-4205-bc11-cddf1df0a3e1" xsi:nil="true"/>
+  </documentManagement>
+</p:properties>
 </file>
 
 <file path=customXml/item3.xml><?xml version="1.0" encoding="utf-8"?>
+<b:Sources xmlns:b="http://schemas.openxmlformats.org/officeDocument/2006/bibliography" xmlns="http://schemas.openxmlformats.org/officeDocument/2006/bibliography" SelectedStyle="\APASixthEditionOfficeOnline.xsl" StyleName="APA" Version="6"/>
+</file>
+
+<file path=customXml/item4.xml><?xml version="1.0" encoding="utf-8"?>
 <ct:contentTypeSchema xmlns:ct="http://schemas.microsoft.com/office/2006/metadata/contentType" xmlns:ma="http://schemas.microsoft.com/office/2006/metadata/properties/metaAttributes" ct:_="" ma:_="" ma:contentTypeName="Document" ma:contentTypeID="0x01010045AA7F7F54632E4B863E70A91F1E2AE6" ma:contentTypeVersion="16" ma:contentTypeDescription="Create a new document." ma:contentTypeScope="" ma:versionID="b3a51e989e7584c984d64dee7090483a">
   <xsd:schema xmlns:xsd="http://www.w3.org/2001/XMLSchema" xmlns:xs="http://www.w3.org/2001/XMLSchema" xmlns:p="http://schemas.microsoft.com/office/2006/metadata/properties" xmlns:ns2="ab69df74-806e-4205-bc11-cddf1df0a3e1" xmlns:ns3="d0b9ae9d-b9ff-4ac6-9f08-4bf5543ea0ed" targetNamespace="http://schemas.microsoft.com/office/2006/metadata/properties" ma:root="true" ma:fieldsID="0740cd2af45862089ed0aecb8c9e4c54" ns2:_="" ns3:_="">
     <xsd:import namespace="ab69df74-806e-4205-bc11-cddf1df0a3e1"/>
@@ -40135,20 +40317,13 @@
 </ct:contentTypeSchema>
 </file>
 
-<file path=customXml/item4.xml><?xml version="1.0" encoding="utf-8"?>
-<b:Sources xmlns:b="http://schemas.openxmlformats.org/officeDocument/2006/bibliography" xmlns="http://schemas.openxmlformats.org/officeDocument/2006/bibliography" SelectedStyle="\APASixthEditionOfficeOnline.xsl" StyleName="APA" Version="6"/>
-</file>
-
 <file path=customXml/item5.xml><?xml version="1.0" encoding="utf-8"?>
-<p:properties xmlns:p="http://schemas.microsoft.com/office/2006/metadata/properties" xmlns:xsi="http://www.w3.org/2001/XMLSchema-instance" xmlns:pc="http://schemas.microsoft.com/office/infopath/2007/PartnerControls">
-  <documentManagement>
-    <TaxCatchAll xmlns="d0b9ae9d-b9ff-4ac6-9f08-4bf5543ea0ed" xsi:nil="true"/>
-    <lcf76f155ced4ddcb4097134ff3c332f xmlns="ab69df74-806e-4205-bc11-cddf1df0a3e1">
-      <Terms xmlns="http://schemas.microsoft.com/office/infopath/2007/PartnerControls"/>
-    </lcf76f155ced4ddcb4097134ff3c332f>
-    <CompanyName xmlns="ab69df74-806e-4205-bc11-cddf1df0a3e1" xsi:nil="true"/>
-  </documentManagement>
-</p:properties>
+<?mso-contentType ?>
+<FormTemplates xmlns="http://schemas.microsoft.com/sharepoint/v3/contenttype/forms">
+  <Display>DocumentLibraryForm</Display>
+  <Edit>DocumentLibraryForm</Edit>
+  <New>DocumentLibraryForm</New>
+</FormTemplates>
 </file>
 
 <file path=customXml/itemProps1.xml><?xml version="1.0" encoding="utf-8"?>
@@ -40160,14 +40335,25 @@
 </file>
 
 <file path=customXml/itemProps2.xml><?xml version="1.0" encoding="utf-8"?>
-<ds:datastoreItem xmlns:ds="http://schemas.openxmlformats.org/officeDocument/2006/customXml" ds:itemID="{2072409F-AD5D-4085-AEE9-9754C5D9E00C}">
+<ds:datastoreItem xmlns:ds="http://schemas.openxmlformats.org/officeDocument/2006/customXml" ds:itemID="{1BD5F70C-6275-43D5-9D9D-1ABC457572A7}">
   <ds:schemaRefs>
-    <ds:schemaRef ds:uri="http://schemas.microsoft.com/sharepoint/v3/contenttype/forms"/>
+    <ds:schemaRef ds:uri="http://schemas.microsoft.com/office/2006/metadata/properties"/>
+    <ds:schemaRef ds:uri="http://schemas.microsoft.com/office/infopath/2007/PartnerControls"/>
+    <ds:schemaRef ds:uri="d0b9ae9d-b9ff-4ac6-9f08-4bf5543ea0ed"/>
+    <ds:schemaRef ds:uri="ab69df74-806e-4205-bc11-cddf1df0a3e1"/>
   </ds:schemaRefs>
 </ds:datastoreItem>
 </file>
 
 <file path=customXml/itemProps3.xml><?xml version="1.0" encoding="utf-8"?>
+<ds:datastoreItem xmlns:ds="http://schemas.openxmlformats.org/officeDocument/2006/customXml" ds:itemID="{2A4ED582-8087-44EF-8CFD-FB5437CBC6AE}">
+  <ds:schemaRefs>
+    <ds:schemaRef ds:uri="http://schemas.openxmlformats.org/officeDocument/2006/bibliography"/>
+  </ds:schemaRefs>
+</ds:datastoreItem>
+</file>
+
+<file path=customXml/itemProps4.xml><?xml version="1.0" encoding="utf-8"?>
 <ds:datastoreItem xmlns:ds="http://schemas.openxmlformats.org/officeDocument/2006/customXml" ds:itemID="{EEF5E79D-862C-432A-B991-0DE66D53F92C}">
   <ds:schemaRefs>
     <ds:schemaRef ds:uri="http://schemas.microsoft.com/office/2006/metadata/contentType"/>
@@ -40186,21 +40372,10 @@
 </ds:datastoreItem>
 </file>
 
-<file path=customXml/itemProps4.xml><?xml version="1.0" encoding="utf-8"?>
-<ds:datastoreItem xmlns:ds="http://schemas.openxmlformats.org/officeDocument/2006/customXml" ds:itemID="{2A4ED582-8087-44EF-8CFD-FB5437CBC6AE}">
+<file path=customXml/itemProps5.xml><?xml version="1.0" encoding="utf-8"?>
+<ds:datastoreItem xmlns:ds="http://schemas.openxmlformats.org/officeDocument/2006/customXml" ds:itemID="{2072409F-AD5D-4085-AEE9-9754C5D9E00C}">
   <ds:schemaRefs>
-    <ds:schemaRef ds:uri="http://schemas.openxmlformats.org/officeDocument/2006/bibliography"/>
-  </ds:schemaRefs>
-</ds:datastoreItem>
-</file>
-
-<file path=customXml/itemProps5.xml><?xml version="1.0" encoding="utf-8"?>
-<ds:datastoreItem xmlns:ds="http://schemas.openxmlformats.org/officeDocument/2006/customXml" ds:itemID="{1BD5F70C-6275-43D5-9D9D-1ABC457572A7}">
-  <ds:schemaRefs>
-    <ds:schemaRef ds:uri="http://schemas.microsoft.com/office/2006/metadata/properties"/>
-    <ds:schemaRef ds:uri="http://schemas.microsoft.com/office/infopath/2007/PartnerControls"/>
-    <ds:schemaRef ds:uri="d0b9ae9d-b9ff-4ac6-9f08-4bf5543ea0ed"/>
-    <ds:schemaRef ds:uri="ab69df74-806e-4205-bc11-cddf1df0a3e1"/>
+    <ds:schemaRef ds:uri="http://schemas.microsoft.com/sharepoint/v3/contenttype/forms"/>
   </ds:schemaRefs>
 </ds:datastoreItem>
 </file>
</xml_diff>

<commit_message>
generate pdf and remove track changes, also removed version on docs as not relevant
</commit_message>
<xml_diff>
--- a/content/static/word/CORTEX Interaction Portal - Deployment Guide.docx
+++ b/content/static/word/CORTEX Interaction Portal - Deployment Guide.docx
@@ -2454,8 +2454,7 @@
         <w:tblLook w:val="0420" w:firstRow="1" w:lastRow="0" w:firstColumn="0" w:lastColumn="0" w:noHBand="0" w:noVBand="1"/>
       </w:tblPr>
       <w:tblGrid>
-        <w:gridCol w:w="5346"/>
-        <w:gridCol w:w="4942"/>
+        <w:gridCol w:w="10288"/>
       </w:tblGrid>
       <w:tr>
         <w:trPr>
@@ -2464,21 +2463,11 @@
         </w:trPr>
         <w:tc>
           <w:tcPr>
-            <w:tcW w:w="5346" w:type="dxa"/>
+            <w:tcW w:w="10288" w:type="dxa"/>
           </w:tcPr>
           <w:p>
             <w:r>
               <w:t>Document</w:t>
-            </w:r>
-          </w:p>
-        </w:tc>
-        <w:tc>
-          <w:tcPr>
-            <w:tcW w:w="4942" w:type="dxa"/>
-          </w:tcPr>
-          <w:p>
-            <w:r>
-              <w:t>Version</w:t>
             </w:r>
           </w:p>
         </w:tc>
@@ -2489,7 +2478,7 @@
         </w:trPr>
         <w:tc>
           <w:tcPr>
-            <w:tcW w:w="5346" w:type="dxa"/>
+            <w:tcW w:w="10288" w:type="dxa"/>
           </w:tcPr>
           <w:p>
             <w:r>
@@ -2500,16 +2489,6 @@
             </w:r>
             <w:r>
               <w:t>Developer Guide</w:t>
-            </w:r>
-          </w:p>
-        </w:tc>
-        <w:tc>
-          <w:tcPr>
-            <w:tcW w:w="4942" w:type="dxa"/>
-          </w:tcPr>
-          <w:p>
-            <w:r>
-              <w:t>v3.0</w:t>
             </w:r>
           </w:p>
         </w:tc>
@@ -2517,7 +2496,7 @@
       <w:tr>
         <w:tc>
           <w:tcPr>
-            <w:tcW w:w="5346" w:type="dxa"/>
+            <w:tcW w:w="10288" w:type="dxa"/>
           </w:tcPr>
           <w:p>
             <w:r>
@@ -2525,16 +2504,6 @@
             </w:r>
             <w:r>
               <w:t>Interaction Portal Merging Guide</w:t>
-            </w:r>
-          </w:p>
-        </w:tc>
-        <w:tc>
-          <w:tcPr>
-            <w:tcW w:w="4942" w:type="dxa"/>
-          </w:tcPr>
-          <w:p>
-            <w:r>
-              <w:t>V2.0</w:t>
             </w:r>
           </w:p>
         </w:tc>
@@ -2545,7 +2514,7 @@
         </w:trPr>
         <w:tc>
           <w:tcPr>
-            <w:tcW w:w="5346" w:type="dxa"/>
+            <w:tcW w:w="10288" w:type="dxa"/>
           </w:tcPr>
           <w:p>
             <w:r>
@@ -2553,16 +2522,6 @@
             </w:r>
             <w:r>
               <w:t>Interaction Portal User Guide</w:t>
-            </w:r>
-          </w:p>
-        </w:tc>
-        <w:tc>
-          <w:tcPr>
-            <w:tcW w:w="4942" w:type="dxa"/>
-          </w:tcPr>
-          <w:p>
-            <w:r>
-              <w:t>V2.0</w:t>
             </w:r>
           </w:p>
         </w:tc>
@@ -3011,8 +2970,8 @@
       </w:pPr>
       <w:bookmarkStart w:id="13" w:name="_Toc130996328"/>
       <w:bookmarkStart w:id="14" w:name="_Toc142058380"/>
-      <w:bookmarkStart w:id="15" w:name="_Hlk142920278"/>
-      <w:bookmarkStart w:id="16" w:name="_Toc157673727"/>
+      <w:bookmarkStart w:id="15" w:name="_Toc157673727"/>
+      <w:bookmarkStart w:id="16" w:name="_Hlk142920278"/>
       <w:bookmarkEnd w:id="0"/>
       <w:r>
         <w:lastRenderedPageBreak/>
@@ -3020,7 +2979,7 @@
       </w:r>
       <w:bookmarkEnd w:id="13"/>
       <w:bookmarkEnd w:id="14"/>
-      <w:bookmarkEnd w:id="16"/>
+      <w:bookmarkEnd w:id="15"/>
     </w:p>
     <w:p>
       <w:pPr>
@@ -19171,7 +19130,7 @@
         <w:t>}</w:t>
       </w:r>
     </w:p>
-    <w:bookmarkEnd w:id="15"/>
+    <w:bookmarkEnd w:id="16"/>
     <w:p/>
     <w:p/>
     <w:sectPr>
@@ -36522,22 +36481,15 @@
 </file>
 
 <file path=customXml/item2.xml><?xml version="1.0" encoding="utf-8"?>
-<p:properties xmlns:p="http://schemas.microsoft.com/office/2006/metadata/properties" xmlns:xsi="http://www.w3.org/2001/XMLSchema-instance" xmlns:pc="http://schemas.microsoft.com/office/infopath/2007/PartnerControls">
-  <documentManagement>
-    <TaxCatchAll xmlns="d0b9ae9d-b9ff-4ac6-9f08-4bf5543ea0ed" xsi:nil="true"/>
-    <lcf76f155ced4ddcb4097134ff3c332f xmlns="ab69df74-806e-4205-bc11-cddf1df0a3e1">
-      <Terms xmlns="http://schemas.microsoft.com/office/infopath/2007/PartnerControls"/>
-    </lcf76f155ced4ddcb4097134ff3c332f>
-    <CompanyName xmlns="ab69df74-806e-4205-bc11-cddf1df0a3e1" xsi:nil="true"/>
-  </documentManagement>
-</p:properties>
+<?mso-contentType ?>
+<FormTemplates xmlns="http://schemas.microsoft.com/sharepoint/v3/contenttype/forms">
+  <Display>DocumentLibraryForm</Display>
+  <Edit>DocumentLibraryForm</Edit>
+  <New>DocumentLibraryForm</New>
+</FormTemplates>
 </file>
 
 <file path=customXml/item3.xml><?xml version="1.0" encoding="utf-8"?>
-<b:Sources xmlns:b="http://schemas.openxmlformats.org/officeDocument/2006/bibliography" xmlns="http://schemas.openxmlformats.org/officeDocument/2006/bibliography" SelectedStyle="\APASixthEditionOfficeOnline.xsl" StyleName="APA" Version="6"/>
-</file>
-
-<file path=customXml/item4.xml><?xml version="1.0" encoding="utf-8"?>
 <ct:contentTypeSchema xmlns:ct="http://schemas.microsoft.com/office/2006/metadata/contentType" xmlns:ma="http://schemas.microsoft.com/office/2006/metadata/properties/metaAttributes" ct:_="" ma:_="" ma:contentTypeName="Document" ma:contentTypeID="0x01010045AA7F7F54632E4B863E70A91F1E2AE6" ma:contentTypeVersion="16" ma:contentTypeDescription="Create a new document." ma:contentTypeScope="" ma:versionID="b3a51e989e7584c984d64dee7090483a">
   <xsd:schema xmlns:xsd="http://www.w3.org/2001/XMLSchema" xmlns:xs="http://www.w3.org/2001/XMLSchema" xmlns:p="http://schemas.microsoft.com/office/2006/metadata/properties" xmlns:ns2="ab69df74-806e-4205-bc11-cddf1df0a3e1" xmlns:ns3="d0b9ae9d-b9ff-4ac6-9f08-4bf5543ea0ed" targetNamespace="http://schemas.microsoft.com/office/2006/metadata/properties" ma:root="true" ma:fieldsID="0740cd2af45862089ed0aecb8c9e4c54" ns2:_="" ns3:_="">
     <xsd:import namespace="ab69df74-806e-4205-bc11-cddf1df0a3e1"/>
@@ -36782,13 +36734,20 @@
 </ct:contentTypeSchema>
 </file>
 
+<file path=customXml/item4.xml><?xml version="1.0" encoding="utf-8"?>
+<b:Sources xmlns:b="http://schemas.openxmlformats.org/officeDocument/2006/bibliography" xmlns="http://schemas.openxmlformats.org/officeDocument/2006/bibliography" SelectedStyle="\APASixthEditionOfficeOnline.xsl" StyleName="APA" Version="6"/>
+</file>
+
 <file path=customXml/item5.xml><?xml version="1.0" encoding="utf-8"?>
-<?mso-contentType ?>
-<FormTemplates xmlns="http://schemas.microsoft.com/sharepoint/v3/contenttype/forms">
-  <Display>DocumentLibraryForm</Display>
-  <Edit>DocumentLibraryForm</Edit>
-  <New>DocumentLibraryForm</New>
-</FormTemplates>
+<p:properties xmlns:p="http://schemas.microsoft.com/office/2006/metadata/properties" xmlns:xsi="http://www.w3.org/2001/XMLSchema-instance" xmlns:pc="http://schemas.microsoft.com/office/infopath/2007/PartnerControls">
+  <documentManagement>
+    <TaxCatchAll xmlns="d0b9ae9d-b9ff-4ac6-9f08-4bf5543ea0ed" xsi:nil="true"/>
+    <lcf76f155ced4ddcb4097134ff3c332f xmlns="ab69df74-806e-4205-bc11-cddf1df0a3e1">
+      <Terms xmlns="http://schemas.microsoft.com/office/infopath/2007/PartnerControls"/>
+    </lcf76f155ced4ddcb4097134ff3c332f>
+    <CompanyName xmlns="ab69df74-806e-4205-bc11-cddf1df0a3e1" xsi:nil="true"/>
+  </documentManagement>
+</p:properties>
 </file>
 
 <file path=customXml/itemProps1.xml><?xml version="1.0" encoding="utf-8"?>
@@ -36800,25 +36759,14 @@
 </file>
 
 <file path=customXml/itemProps2.xml><?xml version="1.0" encoding="utf-8"?>
-<ds:datastoreItem xmlns:ds="http://schemas.openxmlformats.org/officeDocument/2006/customXml" ds:itemID="{1BD5F70C-6275-43D5-9D9D-1ABC457572A7}">
+<ds:datastoreItem xmlns:ds="http://schemas.openxmlformats.org/officeDocument/2006/customXml" ds:itemID="{2072409F-AD5D-4085-AEE9-9754C5D9E00C}">
   <ds:schemaRefs>
-    <ds:schemaRef ds:uri="http://schemas.microsoft.com/office/2006/metadata/properties"/>
-    <ds:schemaRef ds:uri="http://schemas.microsoft.com/office/infopath/2007/PartnerControls"/>
-    <ds:schemaRef ds:uri="d0b9ae9d-b9ff-4ac6-9f08-4bf5543ea0ed"/>
-    <ds:schemaRef ds:uri="ab69df74-806e-4205-bc11-cddf1df0a3e1"/>
+    <ds:schemaRef ds:uri="http://schemas.microsoft.com/sharepoint/v3/contenttype/forms"/>
   </ds:schemaRefs>
 </ds:datastoreItem>
 </file>
 
 <file path=customXml/itemProps3.xml><?xml version="1.0" encoding="utf-8"?>
-<ds:datastoreItem xmlns:ds="http://schemas.openxmlformats.org/officeDocument/2006/customXml" ds:itemID="{2A4ED582-8087-44EF-8CFD-FB5437CBC6AE}">
-  <ds:schemaRefs>
-    <ds:schemaRef ds:uri="http://schemas.openxmlformats.org/officeDocument/2006/bibliography"/>
-  </ds:schemaRefs>
-</ds:datastoreItem>
-</file>
-
-<file path=customXml/itemProps4.xml><?xml version="1.0" encoding="utf-8"?>
 <ds:datastoreItem xmlns:ds="http://schemas.openxmlformats.org/officeDocument/2006/customXml" ds:itemID="{EEF5E79D-862C-432A-B991-0DE66D53F92C}">
   <ds:schemaRefs>
     <ds:schemaRef ds:uri="http://schemas.microsoft.com/office/2006/metadata/contentType"/>
@@ -36837,10 +36785,21 @@
 </ds:datastoreItem>
 </file>
 
+<file path=customXml/itemProps4.xml><?xml version="1.0" encoding="utf-8"?>
+<ds:datastoreItem xmlns:ds="http://schemas.openxmlformats.org/officeDocument/2006/customXml" ds:itemID="{2A4ED582-8087-44EF-8CFD-FB5437CBC6AE}">
+  <ds:schemaRefs>
+    <ds:schemaRef ds:uri="http://schemas.openxmlformats.org/officeDocument/2006/bibliography"/>
+  </ds:schemaRefs>
+</ds:datastoreItem>
+</file>
+
 <file path=customXml/itemProps5.xml><?xml version="1.0" encoding="utf-8"?>
-<ds:datastoreItem xmlns:ds="http://schemas.openxmlformats.org/officeDocument/2006/customXml" ds:itemID="{2072409F-AD5D-4085-AEE9-9754C5D9E00C}">
+<ds:datastoreItem xmlns:ds="http://schemas.openxmlformats.org/officeDocument/2006/customXml" ds:itemID="{1BD5F70C-6275-43D5-9D9D-1ABC457572A7}">
   <ds:schemaRefs>
-    <ds:schemaRef ds:uri="http://schemas.microsoft.com/sharepoint/v3/contenttype/forms"/>
+    <ds:schemaRef ds:uri="http://schemas.microsoft.com/office/2006/metadata/properties"/>
+    <ds:schemaRef ds:uri="http://schemas.microsoft.com/office/infopath/2007/PartnerControls"/>
+    <ds:schemaRef ds:uri="d0b9ae9d-b9ff-4ac6-9f08-4bf5543ea0ed"/>
+    <ds:schemaRef ds:uri="ab69df74-806e-4205-bc11-cddf1df0a3e1"/>
   </ds:schemaRefs>
 </ds:datastoreItem>
 </file>
</xml_diff>

<commit_message>
update pdf with no markups
</commit_message>
<xml_diff>
--- a/content/static/word/CORTEX Interaction Portal - Deployment Guide.docx
+++ b/content/static/word/CORTEX Interaction Portal - Deployment Guide.docx
@@ -36481,15 +36481,22 @@
 </file>
 
 <file path=customXml/item2.xml><?xml version="1.0" encoding="utf-8"?>
-<?mso-contentType ?>
-<FormTemplates xmlns="http://schemas.microsoft.com/sharepoint/v3/contenttype/forms">
-  <Display>DocumentLibraryForm</Display>
-  <Edit>DocumentLibraryForm</Edit>
-  <New>DocumentLibraryForm</New>
-</FormTemplates>
+<p:properties xmlns:p="http://schemas.microsoft.com/office/2006/metadata/properties" xmlns:xsi="http://www.w3.org/2001/XMLSchema-instance" xmlns:pc="http://schemas.microsoft.com/office/infopath/2007/PartnerControls">
+  <documentManagement>
+    <TaxCatchAll xmlns="d0b9ae9d-b9ff-4ac6-9f08-4bf5543ea0ed" xsi:nil="true"/>
+    <lcf76f155ced4ddcb4097134ff3c332f xmlns="ab69df74-806e-4205-bc11-cddf1df0a3e1">
+      <Terms xmlns="http://schemas.microsoft.com/office/infopath/2007/PartnerControls"/>
+    </lcf76f155ced4ddcb4097134ff3c332f>
+    <CompanyName xmlns="ab69df74-806e-4205-bc11-cddf1df0a3e1" xsi:nil="true"/>
+  </documentManagement>
+</p:properties>
 </file>
 
 <file path=customXml/item3.xml><?xml version="1.0" encoding="utf-8"?>
+<b:Sources xmlns:b="http://schemas.openxmlformats.org/officeDocument/2006/bibliography" xmlns="http://schemas.openxmlformats.org/officeDocument/2006/bibliography" SelectedStyle="\APASixthEditionOfficeOnline.xsl" StyleName="APA" Version="6"/>
+</file>
+
+<file path=customXml/item4.xml><?xml version="1.0" encoding="utf-8"?>
 <ct:contentTypeSchema xmlns:ct="http://schemas.microsoft.com/office/2006/metadata/contentType" xmlns:ma="http://schemas.microsoft.com/office/2006/metadata/properties/metaAttributes" ct:_="" ma:_="" ma:contentTypeName="Document" ma:contentTypeID="0x01010045AA7F7F54632E4B863E70A91F1E2AE6" ma:contentTypeVersion="16" ma:contentTypeDescription="Create a new document." ma:contentTypeScope="" ma:versionID="b3a51e989e7584c984d64dee7090483a">
   <xsd:schema xmlns:xsd="http://www.w3.org/2001/XMLSchema" xmlns:xs="http://www.w3.org/2001/XMLSchema" xmlns:p="http://schemas.microsoft.com/office/2006/metadata/properties" xmlns:ns2="ab69df74-806e-4205-bc11-cddf1df0a3e1" xmlns:ns3="d0b9ae9d-b9ff-4ac6-9f08-4bf5543ea0ed" targetNamespace="http://schemas.microsoft.com/office/2006/metadata/properties" ma:root="true" ma:fieldsID="0740cd2af45862089ed0aecb8c9e4c54" ns2:_="" ns3:_="">
     <xsd:import namespace="ab69df74-806e-4205-bc11-cddf1df0a3e1"/>
@@ -36734,20 +36741,13 @@
 </ct:contentTypeSchema>
 </file>
 
-<file path=customXml/item4.xml><?xml version="1.0" encoding="utf-8"?>
-<b:Sources xmlns:b="http://schemas.openxmlformats.org/officeDocument/2006/bibliography" xmlns="http://schemas.openxmlformats.org/officeDocument/2006/bibliography" SelectedStyle="\APASixthEditionOfficeOnline.xsl" StyleName="APA" Version="6"/>
-</file>
-
 <file path=customXml/item5.xml><?xml version="1.0" encoding="utf-8"?>
-<p:properties xmlns:p="http://schemas.microsoft.com/office/2006/metadata/properties" xmlns:xsi="http://www.w3.org/2001/XMLSchema-instance" xmlns:pc="http://schemas.microsoft.com/office/infopath/2007/PartnerControls">
-  <documentManagement>
-    <TaxCatchAll xmlns="d0b9ae9d-b9ff-4ac6-9f08-4bf5543ea0ed" xsi:nil="true"/>
-    <lcf76f155ced4ddcb4097134ff3c332f xmlns="ab69df74-806e-4205-bc11-cddf1df0a3e1">
-      <Terms xmlns="http://schemas.microsoft.com/office/infopath/2007/PartnerControls"/>
-    </lcf76f155ced4ddcb4097134ff3c332f>
-    <CompanyName xmlns="ab69df74-806e-4205-bc11-cddf1df0a3e1" xsi:nil="true"/>
-  </documentManagement>
-</p:properties>
+<?mso-contentType ?>
+<FormTemplates xmlns="http://schemas.microsoft.com/sharepoint/v3/contenttype/forms">
+  <Display>DocumentLibraryForm</Display>
+  <Edit>DocumentLibraryForm</Edit>
+  <New>DocumentLibraryForm</New>
+</FormTemplates>
 </file>
 
 <file path=customXml/itemProps1.xml><?xml version="1.0" encoding="utf-8"?>
@@ -36759,14 +36759,25 @@
 </file>
 
 <file path=customXml/itemProps2.xml><?xml version="1.0" encoding="utf-8"?>
-<ds:datastoreItem xmlns:ds="http://schemas.openxmlformats.org/officeDocument/2006/customXml" ds:itemID="{2072409F-AD5D-4085-AEE9-9754C5D9E00C}">
+<ds:datastoreItem xmlns:ds="http://schemas.openxmlformats.org/officeDocument/2006/customXml" ds:itemID="{1BD5F70C-6275-43D5-9D9D-1ABC457572A7}">
   <ds:schemaRefs>
-    <ds:schemaRef ds:uri="http://schemas.microsoft.com/sharepoint/v3/contenttype/forms"/>
+    <ds:schemaRef ds:uri="http://schemas.microsoft.com/office/2006/metadata/properties"/>
+    <ds:schemaRef ds:uri="http://schemas.microsoft.com/office/infopath/2007/PartnerControls"/>
+    <ds:schemaRef ds:uri="d0b9ae9d-b9ff-4ac6-9f08-4bf5543ea0ed"/>
+    <ds:schemaRef ds:uri="ab69df74-806e-4205-bc11-cddf1df0a3e1"/>
   </ds:schemaRefs>
 </ds:datastoreItem>
 </file>
 
 <file path=customXml/itemProps3.xml><?xml version="1.0" encoding="utf-8"?>
+<ds:datastoreItem xmlns:ds="http://schemas.openxmlformats.org/officeDocument/2006/customXml" ds:itemID="{2A4ED582-8087-44EF-8CFD-FB5437CBC6AE}">
+  <ds:schemaRefs>
+    <ds:schemaRef ds:uri="http://schemas.openxmlformats.org/officeDocument/2006/bibliography"/>
+  </ds:schemaRefs>
+</ds:datastoreItem>
+</file>
+
+<file path=customXml/itemProps4.xml><?xml version="1.0" encoding="utf-8"?>
 <ds:datastoreItem xmlns:ds="http://schemas.openxmlformats.org/officeDocument/2006/customXml" ds:itemID="{EEF5E79D-862C-432A-B991-0DE66D53F92C}">
   <ds:schemaRefs>
     <ds:schemaRef ds:uri="http://schemas.microsoft.com/office/2006/metadata/contentType"/>
@@ -36785,21 +36796,10 @@
 </ds:datastoreItem>
 </file>
 
-<file path=customXml/itemProps4.xml><?xml version="1.0" encoding="utf-8"?>
-<ds:datastoreItem xmlns:ds="http://schemas.openxmlformats.org/officeDocument/2006/customXml" ds:itemID="{2A4ED582-8087-44EF-8CFD-FB5437CBC6AE}">
+<file path=customXml/itemProps5.xml><?xml version="1.0" encoding="utf-8"?>
+<ds:datastoreItem xmlns:ds="http://schemas.openxmlformats.org/officeDocument/2006/customXml" ds:itemID="{2072409F-AD5D-4085-AEE9-9754C5D9E00C}">
   <ds:schemaRefs>
-    <ds:schemaRef ds:uri="http://schemas.openxmlformats.org/officeDocument/2006/bibliography"/>
-  </ds:schemaRefs>
-</ds:datastoreItem>
-</file>
-
-<file path=customXml/itemProps5.xml><?xml version="1.0" encoding="utf-8"?>
-<ds:datastoreItem xmlns:ds="http://schemas.openxmlformats.org/officeDocument/2006/customXml" ds:itemID="{1BD5F70C-6275-43D5-9D9D-1ABC457572A7}">
-  <ds:schemaRefs>
-    <ds:schemaRef ds:uri="http://schemas.microsoft.com/office/2006/metadata/properties"/>
-    <ds:schemaRef ds:uri="http://schemas.microsoft.com/office/infopath/2007/PartnerControls"/>
-    <ds:schemaRef ds:uri="d0b9ae9d-b9ff-4ac6-9f08-4bf5543ea0ed"/>
-    <ds:schemaRef ds:uri="ab69df74-806e-4205-bc11-cddf1df0a3e1"/>
+    <ds:schemaRef ds:uri="http://schemas.microsoft.com/sharepoint/v3/contenttype/forms"/>
   </ds:schemaRefs>
 </ds:datastoreItem>
 </file>
</xml_diff>

<commit_message>
Updated screenshots in CIP documentation
</commit_message>
<xml_diff>
--- a/content/static/word/CORTEX Interaction Portal - Deployment Guide.docx
+++ b/content/static/word/CORTEX Interaction Portal - Deployment Guide.docx
@@ -1,6 +1,6 @@
 
 <file path=word/document.xml><?xml version="1.0" encoding="utf-8"?>
-<w:document xmlns:wpc="http://schemas.microsoft.com/office/word/2010/wordprocessingCanvas" xmlns:cx="http://schemas.microsoft.com/office/drawing/2014/chartex" xmlns:cx1="http://schemas.microsoft.com/office/drawing/2015/9/8/chartex" xmlns:cx2="http://schemas.microsoft.com/office/drawing/2015/10/21/chartex" xmlns:cx3="http://schemas.microsoft.com/office/drawing/2016/5/9/chartex" xmlns:cx4="http://schemas.microsoft.com/office/drawing/2016/5/10/chartex" xmlns:cx5="http://schemas.microsoft.com/office/drawing/2016/5/11/chartex" xmlns:cx6="http://schemas.microsoft.com/office/drawing/2016/5/12/chartex" xmlns:cx7="http://schemas.microsoft.com/office/drawing/2016/5/13/chartex" xmlns:cx8="http://schemas.microsoft.com/office/drawing/2016/5/14/chartex" xmlns:mc="http://schemas.openxmlformats.org/markup-compatibility/2006" xmlns:aink="http://schemas.microsoft.com/office/drawing/2016/ink" xmlns:am3d="http://schemas.microsoft.com/office/drawing/2017/model3d" xmlns:o="urn:schemas-microsoft-com:office:office" xmlns:oel="http://schemas.microsoft.com/office/2019/extlst" xmlns:r="http://schemas.openxmlformats.org/officeDocument/2006/relationships" xmlns:m="http://schemas.openxmlformats.org/officeDocument/2006/math" xmlns:v="urn:schemas-microsoft-com:vml" xmlns:wp14="http://schemas.microsoft.com/office/word/2010/wordprocessingDrawing" xmlns:wp="http://schemas.openxmlformats.org/drawingml/2006/wordprocessingDrawing" xmlns:w10="urn:schemas-microsoft-com:office:word" xmlns:w="http://schemas.openxmlformats.org/wordprocessingml/2006/main" xmlns:w14="http://schemas.microsoft.com/office/word/2010/wordml" xmlns:w15="http://schemas.microsoft.com/office/word/2012/wordml" xmlns:w16cex="http://schemas.microsoft.com/office/word/2018/wordml/cex" xmlns:w16cid="http://schemas.microsoft.com/office/word/2016/wordml/cid" xmlns:w16="http://schemas.microsoft.com/office/word/2018/wordml" xmlns:w16sdtdh="http://schemas.microsoft.com/office/word/2020/wordml/sdtdatahash" xmlns:w16se="http://schemas.microsoft.com/office/word/2015/wordml/symex" xmlns:wpg="http://schemas.microsoft.com/office/word/2010/wordprocessingGroup" xmlns:wpi="http://schemas.microsoft.com/office/word/2010/wordprocessingInk" xmlns:wne="http://schemas.microsoft.com/office/word/2006/wordml" xmlns:wps="http://schemas.microsoft.com/office/word/2010/wordprocessingShape" mc:Ignorable="w14 w15 w16se w16cid w16 w16cex w16sdtdh wp14">
+<w:document xmlns:wpc="http://schemas.microsoft.com/office/word/2010/wordprocessingCanvas" xmlns:cx="http://schemas.microsoft.com/office/drawing/2014/chartex" xmlns:cx1="http://schemas.microsoft.com/office/drawing/2015/9/8/chartex" xmlns:cx2="http://schemas.microsoft.com/office/drawing/2015/10/21/chartex" xmlns:cx3="http://schemas.microsoft.com/office/drawing/2016/5/9/chartex" xmlns:cx4="http://schemas.microsoft.com/office/drawing/2016/5/10/chartex" xmlns:cx5="http://schemas.microsoft.com/office/drawing/2016/5/11/chartex" xmlns:cx6="http://schemas.microsoft.com/office/drawing/2016/5/12/chartex" xmlns:cx7="http://schemas.microsoft.com/office/drawing/2016/5/13/chartex" xmlns:cx8="http://schemas.microsoft.com/office/drawing/2016/5/14/chartex" xmlns:mc="http://schemas.openxmlformats.org/markup-compatibility/2006" xmlns:aink="http://schemas.microsoft.com/office/drawing/2016/ink" xmlns:am3d="http://schemas.microsoft.com/office/drawing/2017/model3d" xmlns:o="urn:schemas-microsoft-com:office:office" xmlns:oel="http://schemas.microsoft.com/office/2019/extlst" xmlns:r="http://schemas.openxmlformats.org/officeDocument/2006/relationships" xmlns:m="http://schemas.openxmlformats.org/officeDocument/2006/math" xmlns:v="urn:schemas-microsoft-com:vml" xmlns:wp14="http://schemas.microsoft.com/office/word/2010/wordprocessingDrawing" xmlns:wp="http://schemas.openxmlformats.org/drawingml/2006/wordprocessingDrawing" xmlns:w10="urn:schemas-microsoft-com:office:word" xmlns:w="http://schemas.openxmlformats.org/wordprocessingml/2006/main" xmlns:w14="http://schemas.microsoft.com/office/word/2010/wordml" xmlns:w15="http://schemas.microsoft.com/office/word/2012/wordml" xmlns:w16cex="http://schemas.microsoft.com/office/word/2018/wordml/cex" xmlns:w16cid="http://schemas.microsoft.com/office/word/2016/wordml/cid" xmlns:w16="http://schemas.microsoft.com/office/word/2018/wordml" xmlns:w16du="http://schemas.microsoft.com/office/word/2023/wordml/word16du" xmlns:w16sdtdh="http://schemas.microsoft.com/office/word/2020/wordml/sdtdatahash" xmlns:w16se="http://schemas.microsoft.com/office/word/2015/wordml/symex" xmlns:wpg="http://schemas.microsoft.com/office/word/2010/wordprocessingGroup" xmlns:wpi="http://schemas.microsoft.com/office/word/2010/wordprocessingInk" xmlns:wne="http://schemas.microsoft.com/office/word/2006/wordml" xmlns:wps="http://schemas.microsoft.com/office/word/2010/wordprocessingShape" mc:Ignorable="w14 w15 w16se w16cid w16 w16cex w16sdtdh w16du wp14">
   <w:body>
     <w:p>
       <w:r>
@@ -2788,15 +2788,10 @@
       <w:bookmarkStart w:id="11" w:name="_Toc123638455"/>
       <w:bookmarkStart w:id="12" w:name="_Toc131666172"/>
       <w:r>
-        <w:t xml:space="preserve">Abbreviations used in this </w:t>
-      </w:r>
-      <w:proofErr w:type="gramStart"/>
-      <w:r>
-        <w:t>Document</w:t>
+        <w:t>Abbreviations used in this Document</w:t>
       </w:r>
       <w:bookmarkEnd w:id="11"/>
       <w:bookmarkEnd w:id="12"/>
-      <w:proofErr w:type="gramEnd"/>
     </w:p>
     <w:tbl>
       <w:tblPr>
@@ -4670,13 +4665,8 @@
         </w:numPr>
       </w:pPr>
       <w:r>
-        <w:t xml:space="preserve">This is contained within the CORTEX Interaction Portal </w:t>
-      </w:r>
-      <w:proofErr w:type="gramStart"/>
-      <w:r>
-        <w:t>subfolder</w:t>
-      </w:r>
-      <w:proofErr w:type="gramEnd"/>
+        <w:t>This is contained within the CORTEX Interaction Portal subfolder</w:t>
+      </w:r>
     </w:p>
     <w:p>
       <w:pPr>
@@ -6940,17 +6930,11 @@
         <w:rPr>
           <w:noProof/>
         </w:rPr>
-        <w:t xml:space="preserve"> </w:t>
-      </w:r>
-      <w:r>
-        <w:rPr>
-          <w:noProof/>
-        </w:rPr>
         <w:drawing>
-          <wp:inline distT="0" distB="0" distL="0" distR="0" wp14:anchorId="11E1A4BC" wp14:editId="57FF9A02">
-            <wp:extent cx="5731510" cy="2707640"/>
+          <wp:inline distT="0" distB="0" distL="0" distR="0" wp14:anchorId="2CF218A4" wp14:editId="6E7978CC">
+            <wp:extent cx="5731510" cy="2865755"/>
             <wp:effectExtent l="0" t="0" r="2540" b="0"/>
-            <wp:docPr id="1212881564" name="Picture 1" descr="A screenshot of a computer&#10;&#10;Description automatically generated"/>
+            <wp:docPr id="788077135" name="Picture 1" descr="A screenshot of a computer&#10;&#10;Description automatically generated"/>
             <wp:cNvGraphicFramePr>
               <a:graphicFrameLocks xmlns:a="http://schemas.openxmlformats.org/drawingml/2006/main" noChangeAspect="1"/>
             </wp:cNvGraphicFramePr>
@@ -6958,7 +6942,7 @@
               <a:graphicData uri="http://schemas.openxmlformats.org/drawingml/2006/picture">
                 <pic:pic xmlns:pic="http://schemas.openxmlformats.org/drawingml/2006/picture">
                   <pic:nvPicPr>
-                    <pic:cNvPr id="1212881564" name="Picture 1" descr="A screenshot of a computer&#10;&#10;Description automatically generated"/>
+                    <pic:cNvPr id="788077135" name="Picture 1" descr="A screenshot of a computer&#10;&#10;Description automatically generated"/>
                     <pic:cNvPicPr/>
                   </pic:nvPicPr>
                   <pic:blipFill>
@@ -6970,7 +6954,7 @@
                   <pic:spPr>
                     <a:xfrm>
                       <a:off x="0" y="0"/>
-                      <a:ext cx="5731510" cy="2707640"/>
+                      <a:ext cx="5731510" cy="2865755"/>
                     </a:xfrm>
                     <a:prstGeom prst="rect">
                       <a:avLst/>
@@ -7186,7 +7170,6 @@
           <w:p>
             <w:proofErr w:type="spellStart"/>
             <w:r>
-              <w:lastRenderedPageBreak/>
               <w:t>PowerShellDetails.Domain</w:t>
             </w:r>
             <w:proofErr w:type="spellEnd"/>
@@ -7239,6 +7222,7 @@
           <w:p>
             <w:proofErr w:type="spellStart"/>
             <w:r>
+              <w:lastRenderedPageBreak/>
               <w:t>PowerShellDetails.Host</w:t>
             </w:r>
             <w:proofErr w:type="spellEnd"/>
@@ -7693,13 +7677,8 @@
         </w:numPr>
       </w:pPr>
       <w:r>
-        <w:t xml:space="preserve">Edit the final Set Variable block, as directed by the note on the </w:t>
-      </w:r>
-      <w:proofErr w:type="gramStart"/>
-      <w:r>
-        <w:t>workspace</w:t>
-      </w:r>
-      <w:proofErr w:type="gramEnd"/>
+        <w:t>Edit the final Set Variable block, as directed by the note on the workspace</w:t>
+      </w:r>
     </w:p>
     <w:p>
       <w:pPr>
@@ -7710,10 +7689,10 @@
           <w:noProof/>
         </w:rPr>
         <w:drawing>
-          <wp:inline distT="0" distB="0" distL="0" distR="0" wp14:anchorId="6E25F81F" wp14:editId="51B0A355">
-            <wp:extent cx="2882743" cy="3190875"/>
-            <wp:effectExtent l="0" t="0" r="0" b="0"/>
-            <wp:docPr id="187833392" name="Picture 1" descr="A screenshot of a computer screen&#10;&#10;Description automatically generated"/>
+          <wp:inline distT="0" distB="0" distL="0" distR="0" wp14:anchorId="74C51831" wp14:editId="21CFADA6">
+            <wp:extent cx="2843316" cy="3389630"/>
+            <wp:effectExtent l="0" t="0" r="0" b="1270"/>
+            <wp:docPr id="653517773" name="Picture 1" descr="A screenshot of a computer&#10;&#10;Description automatically generated"/>
             <wp:cNvGraphicFramePr>
               <a:graphicFrameLocks xmlns:a="http://schemas.openxmlformats.org/drawingml/2006/main" noChangeAspect="1"/>
             </wp:cNvGraphicFramePr>
@@ -7721,7 +7700,7 @@
               <a:graphicData uri="http://schemas.openxmlformats.org/drawingml/2006/picture">
                 <pic:pic xmlns:pic="http://schemas.openxmlformats.org/drawingml/2006/picture">
                   <pic:nvPicPr>
-                    <pic:cNvPr id="187833392" name="Picture 1" descr="A screenshot of a computer screen&#10;&#10;Description automatically generated"/>
+                    <pic:cNvPr id="653517773" name="Picture 1" descr="A screenshot of a computer&#10;&#10;Description automatically generated"/>
                     <pic:cNvPicPr/>
                   </pic:nvPicPr>
                   <pic:blipFill>
@@ -7733,7 +7712,7 @@
                   <pic:spPr>
                     <a:xfrm>
                       <a:off x="0" y="0"/>
-                      <a:ext cx="2884598" cy="3192929"/>
+                      <a:ext cx="2857460" cy="3406492"/>
                     </a:xfrm>
                     <a:prstGeom prst="rect">
                       <a:avLst/>
@@ -9096,13 +9075,8 @@
         <w:t>Demo Config</w:t>
       </w:r>
       <w:r>
-        <w:t xml:space="preserve"> </w:t>
-      </w:r>
-      <w:proofErr w:type="gramStart"/>
-      <w:r>
-        <w:t>directory</w:t>
-      </w:r>
-      <w:proofErr w:type="gramEnd"/>
+        <w:t xml:space="preserve"> directory</w:t>
+      </w:r>
     </w:p>
     <w:p>
       <w:r>
@@ -10114,13 +10088,8 @@
         </w:numPr>
       </w:pPr>
       <w:r>
-        <w:t xml:space="preserve">Run the script and ensure there are no </w:t>
-      </w:r>
-      <w:proofErr w:type="gramStart"/>
-      <w:r>
-        <w:t>errors</w:t>
-      </w:r>
-      <w:proofErr w:type="gramEnd"/>
+        <w:t>Run the script and ensure there are no errors</w:t>
+      </w:r>
     </w:p>
     <w:p>
       <w:pPr>
@@ -10921,13 +10890,8 @@
         </w:numPr>
       </w:pPr>
       <w:r>
-        <w:t xml:space="preserve">Run the script and ensure there are no </w:t>
-      </w:r>
-      <w:proofErr w:type="gramStart"/>
-      <w:r>
-        <w:t>errors</w:t>
-      </w:r>
-      <w:proofErr w:type="gramEnd"/>
+        <w:t>Run the script and ensure there are no errors</w:t>
+      </w:r>
     </w:p>
     <w:p>
       <w:pPr>
@@ -12157,13 +12121,8 @@
         </w:numPr>
       </w:pPr>
       <w:r>
-        <w:t xml:space="preserve">If required, repeat this file copy operation on any other servers hosting the </w:t>
-      </w:r>
-      <w:proofErr w:type="gramStart"/>
-      <w:r>
-        <w:t>application</w:t>
-      </w:r>
-      <w:proofErr w:type="gramEnd"/>
+        <w:t>If required, repeat this file copy operation on any other servers hosting the application</w:t>
+      </w:r>
     </w:p>
     <w:p>
       <w:pPr>
@@ -12224,13 +12183,8 @@
         </w:numPr>
       </w:pPr>
       <w:r>
-        <w:t xml:space="preserve">You should see subdirectories for both the Interaction Portal and Gateway </w:t>
-      </w:r>
-      <w:proofErr w:type="gramStart"/>
-      <w:r>
-        <w:t>here</w:t>
-      </w:r>
-      <w:proofErr w:type="gramEnd"/>
+        <w:t>You should see subdirectories for both the Interaction Portal and Gateway here</w:t>
+      </w:r>
     </w:p>
     <w:p>
       <w:pPr>
@@ -14503,13 +14457,8 @@
         </w:numPr>
       </w:pPr>
       <w:r>
-        <w:t xml:space="preserve">Ensure there are no exceptions after it starts </w:t>
-      </w:r>
-      <w:proofErr w:type="gramStart"/>
-      <w:r>
-        <w:t>running</w:t>
-      </w:r>
-      <w:proofErr w:type="gramEnd"/>
+        <w:t>Ensure there are no exceptions after it starts running</w:t>
+      </w:r>
     </w:p>
     <w:p>
       <w:pPr>
@@ -14586,15 +14535,7 @@
         </w:numPr>
       </w:pPr>
       <w:r>
-        <w:t xml:space="preserve">Select either the ‘Onboarding Example’ Process filter or the ‘Pending’ Status </w:t>
-      </w:r>
-      <w:proofErr w:type="gramStart"/>
-      <w:r>
-        <w:t>filter</w:t>
-      </w:r>
-      <w:proofErr w:type="gramEnd"/>
-      <w:r>
-        <w:t xml:space="preserve"> </w:t>
+        <w:t xml:space="preserve">Select either the ‘Onboarding Example’ Process filter or the ‘Pending’ Status filter </w:t>
       </w:r>
     </w:p>
     <w:p>
@@ -19145,7 +19086,7 @@
 </file>
 
 <file path=word/comments.xml><?xml version="1.0" encoding="utf-8"?>
-<w:comments xmlns:wpc="http://schemas.microsoft.com/office/word/2010/wordprocessingCanvas" xmlns:cx="http://schemas.microsoft.com/office/drawing/2014/chartex" xmlns:cx1="http://schemas.microsoft.com/office/drawing/2015/9/8/chartex" xmlns:cx2="http://schemas.microsoft.com/office/drawing/2015/10/21/chartex" xmlns:cx3="http://schemas.microsoft.com/office/drawing/2016/5/9/chartex" xmlns:cx4="http://schemas.microsoft.com/office/drawing/2016/5/10/chartex" xmlns:cx5="http://schemas.microsoft.com/office/drawing/2016/5/11/chartex" xmlns:cx6="http://schemas.microsoft.com/office/drawing/2016/5/12/chartex" xmlns:cx7="http://schemas.microsoft.com/office/drawing/2016/5/13/chartex" xmlns:cx8="http://schemas.microsoft.com/office/drawing/2016/5/14/chartex" xmlns:mc="http://schemas.openxmlformats.org/markup-compatibility/2006" xmlns:aink="http://schemas.microsoft.com/office/drawing/2016/ink" xmlns:am3d="http://schemas.microsoft.com/office/drawing/2017/model3d" xmlns:o="urn:schemas-microsoft-com:office:office" xmlns:oel="http://schemas.microsoft.com/office/2019/extlst" xmlns:r="http://schemas.openxmlformats.org/officeDocument/2006/relationships" xmlns:m="http://schemas.openxmlformats.org/officeDocument/2006/math" xmlns:v="urn:schemas-microsoft-com:vml" xmlns:wp14="http://schemas.microsoft.com/office/word/2010/wordprocessingDrawing" xmlns:wp="http://schemas.openxmlformats.org/drawingml/2006/wordprocessingDrawing" xmlns:w10="urn:schemas-microsoft-com:office:word" xmlns:w="http://schemas.openxmlformats.org/wordprocessingml/2006/main" xmlns:w14="http://schemas.microsoft.com/office/word/2010/wordml" xmlns:w15="http://schemas.microsoft.com/office/word/2012/wordml" xmlns:w16cex="http://schemas.microsoft.com/office/word/2018/wordml/cex" xmlns:w16cid="http://schemas.microsoft.com/office/word/2016/wordml/cid" xmlns:w16="http://schemas.microsoft.com/office/word/2018/wordml" xmlns:w16sdtdh="http://schemas.microsoft.com/office/word/2020/wordml/sdtdatahash" xmlns:w16se="http://schemas.microsoft.com/office/word/2015/wordml/symex" xmlns:wpg="http://schemas.microsoft.com/office/word/2010/wordprocessingGroup" xmlns:wpi="http://schemas.microsoft.com/office/word/2010/wordprocessingInk" xmlns:wne="http://schemas.microsoft.com/office/word/2006/wordml" xmlns:wps="http://schemas.microsoft.com/office/word/2010/wordprocessingShape" mc:Ignorable="w14 w15 w16se w16cid w16 w16cex w16sdtdh wp14">
+<w:comments xmlns:wpc="http://schemas.microsoft.com/office/word/2010/wordprocessingCanvas" xmlns:cx="http://schemas.microsoft.com/office/drawing/2014/chartex" xmlns:cx1="http://schemas.microsoft.com/office/drawing/2015/9/8/chartex" xmlns:cx2="http://schemas.microsoft.com/office/drawing/2015/10/21/chartex" xmlns:cx3="http://schemas.microsoft.com/office/drawing/2016/5/9/chartex" xmlns:cx4="http://schemas.microsoft.com/office/drawing/2016/5/10/chartex" xmlns:cx5="http://schemas.microsoft.com/office/drawing/2016/5/11/chartex" xmlns:cx6="http://schemas.microsoft.com/office/drawing/2016/5/12/chartex" xmlns:cx7="http://schemas.microsoft.com/office/drawing/2016/5/13/chartex" xmlns:cx8="http://schemas.microsoft.com/office/drawing/2016/5/14/chartex" xmlns:mc="http://schemas.openxmlformats.org/markup-compatibility/2006" xmlns:aink="http://schemas.microsoft.com/office/drawing/2016/ink" xmlns:am3d="http://schemas.microsoft.com/office/drawing/2017/model3d" xmlns:o="urn:schemas-microsoft-com:office:office" xmlns:oel="http://schemas.microsoft.com/office/2019/extlst" xmlns:r="http://schemas.openxmlformats.org/officeDocument/2006/relationships" xmlns:m="http://schemas.openxmlformats.org/officeDocument/2006/math" xmlns:v="urn:schemas-microsoft-com:vml" xmlns:wp14="http://schemas.microsoft.com/office/word/2010/wordprocessingDrawing" xmlns:wp="http://schemas.openxmlformats.org/drawingml/2006/wordprocessingDrawing" xmlns:w10="urn:schemas-microsoft-com:office:word" xmlns:w="http://schemas.openxmlformats.org/wordprocessingml/2006/main" xmlns:w14="http://schemas.microsoft.com/office/word/2010/wordml" xmlns:w15="http://schemas.microsoft.com/office/word/2012/wordml" xmlns:w16cex="http://schemas.microsoft.com/office/word/2018/wordml/cex" xmlns:w16cid="http://schemas.microsoft.com/office/word/2016/wordml/cid" xmlns:w16="http://schemas.microsoft.com/office/word/2018/wordml" xmlns:w16du="http://schemas.microsoft.com/office/word/2023/wordml/word16du" xmlns:w16sdtdh="http://schemas.microsoft.com/office/word/2020/wordml/sdtdatahash" xmlns:w16se="http://schemas.microsoft.com/office/word/2015/wordml/symex" xmlns:wpg="http://schemas.microsoft.com/office/word/2010/wordprocessingGroup" xmlns:wpi="http://schemas.microsoft.com/office/word/2010/wordprocessingInk" xmlns:wne="http://schemas.microsoft.com/office/word/2006/wordml" xmlns:wps="http://schemas.microsoft.com/office/word/2010/wordprocessingShape" mc:Ignorable="w14 w15 w16se w16cid w16 w16cex w16sdtdh w16du wp14">
   <w:comment w:id="10" w:author="Joe Lees" w:date="2023-08-14T15:55:00Z" w:initials="JL">
     <w:p>
       <w:pPr>
@@ -19311,7 +19252,7 @@
 </file>
 
 <file path=word/commentsExtended.xml><?xml version="1.0" encoding="utf-8"?>
-<w15:commentsEx xmlns:wpc="http://schemas.microsoft.com/office/word/2010/wordprocessingCanvas" xmlns:cx="http://schemas.microsoft.com/office/drawing/2014/chartex" xmlns:cx1="http://schemas.microsoft.com/office/drawing/2015/9/8/chartex" xmlns:cx2="http://schemas.microsoft.com/office/drawing/2015/10/21/chartex" xmlns:cx3="http://schemas.microsoft.com/office/drawing/2016/5/9/chartex" xmlns:cx4="http://schemas.microsoft.com/office/drawing/2016/5/10/chartex" xmlns:cx5="http://schemas.microsoft.com/office/drawing/2016/5/11/chartex" xmlns:cx6="http://schemas.microsoft.com/office/drawing/2016/5/12/chartex" xmlns:cx7="http://schemas.microsoft.com/office/drawing/2016/5/13/chartex" xmlns:cx8="http://schemas.microsoft.com/office/drawing/2016/5/14/chartex" xmlns:mc="http://schemas.openxmlformats.org/markup-compatibility/2006" xmlns:aink="http://schemas.microsoft.com/office/drawing/2016/ink" xmlns:am3d="http://schemas.microsoft.com/office/drawing/2017/model3d" xmlns:o="urn:schemas-microsoft-com:office:office" xmlns:oel="http://schemas.microsoft.com/office/2019/extlst" xmlns:r="http://schemas.openxmlformats.org/officeDocument/2006/relationships" xmlns:m="http://schemas.openxmlformats.org/officeDocument/2006/math" xmlns:v="urn:schemas-microsoft-com:vml" xmlns:wp14="http://schemas.microsoft.com/office/word/2010/wordprocessingDrawing" xmlns:wp="http://schemas.openxmlformats.org/drawingml/2006/wordprocessingDrawing" xmlns:w10="urn:schemas-microsoft-com:office:word" xmlns:w="http://schemas.openxmlformats.org/wordprocessingml/2006/main" xmlns:w14="http://schemas.microsoft.com/office/word/2010/wordml" xmlns:w15="http://schemas.microsoft.com/office/word/2012/wordml" xmlns:w16cex="http://schemas.microsoft.com/office/word/2018/wordml/cex" xmlns:w16cid="http://schemas.microsoft.com/office/word/2016/wordml/cid" xmlns:w16="http://schemas.microsoft.com/office/word/2018/wordml" xmlns:w16sdtdh="http://schemas.microsoft.com/office/word/2020/wordml/sdtdatahash" xmlns:w16se="http://schemas.microsoft.com/office/word/2015/wordml/symex" xmlns:wpg="http://schemas.microsoft.com/office/word/2010/wordprocessingGroup" xmlns:wpi="http://schemas.microsoft.com/office/word/2010/wordprocessingInk" xmlns:wne="http://schemas.microsoft.com/office/word/2006/wordml" xmlns:wps="http://schemas.microsoft.com/office/word/2010/wordprocessingShape" mc:Ignorable="w14 w15 w16se w16cid w16 w16cex w16sdtdh wp14">
+<w15:commentsEx xmlns:wpc="http://schemas.microsoft.com/office/word/2010/wordprocessingCanvas" xmlns:cx="http://schemas.microsoft.com/office/drawing/2014/chartex" xmlns:cx1="http://schemas.microsoft.com/office/drawing/2015/9/8/chartex" xmlns:cx2="http://schemas.microsoft.com/office/drawing/2015/10/21/chartex" xmlns:cx3="http://schemas.microsoft.com/office/drawing/2016/5/9/chartex" xmlns:cx4="http://schemas.microsoft.com/office/drawing/2016/5/10/chartex" xmlns:cx5="http://schemas.microsoft.com/office/drawing/2016/5/11/chartex" xmlns:cx6="http://schemas.microsoft.com/office/drawing/2016/5/12/chartex" xmlns:cx7="http://schemas.microsoft.com/office/drawing/2016/5/13/chartex" xmlns:cx8="http://schemas.microsoft.com/office/drawing/2016/5/14/chartex" xmlns:mc="http://schemas.openxmlformats.org/markup-compatibility/2006" xmlns:aink="http://schemas.microsoft.com/office/drawing/2016/ink" xmlns:am3d="http://schemas.microsoft.com/office/drawing/2017/model3d" xmlns:o="urn:schemas-microsoft-com:office:office" xmlns:oel="http://schemas.microsoft.com/office/2019/extlst" xmlns:r="http://schemas.openxmlformats.org/officeDocument/2006/relationships" xmlns:m="http://schemas.openxmlformats.org/officeDocument/2006/math" xmlns:v="urn:schemas-microsoft-com:vml" xmlns:wp14="http://schemas.microsoft.com/office/word/2010/wordprocessingDrawing" xmlns:wp="http://schemas.openxmlformats.org/drawingml/2006/wordprocessingDrawing" xmlns:w10="urn:schemas-microsoft-com:office:word" xmlns:w="http://schemas.openxmlformats.org/wordprocessingml/2006/main" xmlns:w14="http://schemas.microsoft.com/office/word/2010/wordml" xmlns:w15="http://schemas.microsoft.com/office/word/2012/wordml" xmlns:w16cex="http://schemas.microsoft.com/office/word/2018/wordml/cex" xmlns:w16cid="http://schemas.microsoft.com/office/word/2016/wordml/cid" xmlns:w16="http://schemas.microsoft.com/office/word/2018/wordml" xmlns:w16du="http://schemas.microsoft.com/office/word/2023/wordml/word16du" xmlns:w16sdtdh="http://schemas.microsoft.com/office/word/2020/wordml/sdtdatahash" xmlns:w16se="http://schemas.microsoft.com/office/word/2015/wordml/symex" xmlns:wpg="http://schemas.microsoft.com/office/word/2010/wordprocessingGroup" xmlns:wpi="http://schemas.microsoft.com/office/word/2010/wordprocessingInk" xmlns:wne="http://schemas.microsoft.com/office/word/2006/wordml" xmlns:wps="http://schemas.microsoft.com/office/word/2010/wordprocessingShape" mc:Ignorable="w14 w15 w16se w16cid w16 w16cex w16sdtdh w16du wp14">
   <w15:commentEx w15:paraId="077F67E4" w15:done="0"/>
   <w15:commentEx w15:paraId="21FE0783" w15:done="0"/>
   <w15:commentEx w15:paraId="08DFA14C" w15:done="0"/>
@@ -19323,7 +19264,7 @@
 </file>
 
 <file path=word/commentsExtensible.xml><?xml version="1.0" encoding="utf-8"?>
-<w16cex:commentsExtensible xmlns:wpc="http://schemas.microsoft.com/office/word/2010/wordprocessingCanvas" xmlns:cx="http://schemas.microsoft.com/office/drawing/2014/chartex" xmlns:cx1="http://schemas.microsoft.com/office/drawing/2015/9/8/chartex" xmlns:cx2="http://schemas.microsoft.com/office/drawing/2015/10/21/chartex" xmlns:cx3="http://schemas.microsoft.com/office/drawing/2016/5/9/chartex" xmlns:cx4="http://schemas.microsoft.com/office/drawing/2016/5/10/chartex" xmlns:cx5="http://schemas.microsoft.com/office/drawing/2016/5/11/chartex" xmlns:cx6="http://schemas.microsoft.com/office/drawing/2016/5/12/chartex" xmlns:cx7="http://schemas.microsoft.com/office/drawing/2016/5/13/chartex" xmlns:cx8="http://schemas.microsoft.com/office/drawing/2016/5/14/chartex" xmlns:cr="http://schemas.microsoft.com/office/comments/2020/reactions" xmlns:mc="http://schemas.openxmlformats.org/markup-compatibility/2006" xmlns:aink="http://schemas.microsoft.com/office/drawing/2016/ink" xmlns:am3d="http://schemas.microsoft.com/office/drawing/2017/model3d" xmlns:o="urn:schemas-microsoft-com:office:office" xmlns:oel="http://schemas.microsoft.com/office/2019/extlst" xmlns:r="http://schemas.openxmlformats.org/officeDocument/2006/relationships" xmlns:m="http://schemas.openxmlformats.org/officeDocument/2006/math" xmlns:v="urn:schemas-microsoft-com:vml" xmlns:wp14="http://schemas.microsoft.com/office/word/2010/wordprocessingDrawing" xmlns:wp="http://schemas.openxmlformats.org/drawingml/2006/wordprocessingDrawing" xmlns:w10="urn:schemas-microsoft-com:office:word" xmlns:w="http://schemas.openxmlformats.org/wordprocessingml/2006/main" xmlns:w14="http://schemas.microsoft.com/office/word/2010/wordml" xmlns:w15="http://schemas.microsoft.com/office/word/2012/wordml" xmlns:w16cex="http://schemas.microsoft.com/office/word/2018/wordml/cex" xmlns:w16cid="http://schemas.microsoft.com/office/word/2016/wordml/cid" xmlns:w16="http://schemas.microsoft.com/office/word/2018/wordml" xmlns:w16sdtdh="http://schemas.microsoft.com/office/word/2020/wordml/sdtdatahash" xmlns:w16se="http://schemas.microsoft.com/office/word/2015/wordml/symex" xmlns:wpg="http://schemas.microsoft.com/office/word/2010/wordprocessingGroup" xmlns:wpi="http://schemas.microsoft.com/office/word/2010/wordprocessingInk" xmlns:wne="http://schemas.microsoft.com/office/word/2006/wordml" xmlns:wps="http://schemas.microsoft.com/office/word/2010/wordprocessingShape" mc:Ignorable="w14 w15 w16se w16cid w16 w16cex w16sdtdh cr wp14">
+<w16cex:commentsExtensible xmlns:wpc="http://schemas.microsoft.com/office/word/2010/wordprocessingCanvas" xmlns:cx="http://schemas.microsoft.com/office/drawing/2014/chartex" xmlns:cx1="http://schemas.microsoft.com/office/drawing/2015/9/8/chartex" xmlns:cx2="http://schemas.microsoft.com/office/drawing/2015/10/21/chartex" xmlns:cx3="http://schemas.microsoft.com/office/drawing/2016/5/9/chartex" xmlns:cx4="http://schemas.microsoft.com/office/drawing/2016/5/10/chartex" xmlns:cx5="http://schemas.microsoft.com/office/drawing/2016/5/11/chartex" xmlns:cx6="http://schemas.microsoft.com/office/drawing/2016/5/12/chartex" xmlns:cx7="http://schemas.microsoft.com/office/drawing/2016/5/13/chartex" xmlns:cx8="http://schemas.microsoft.com/office/drawing/2016/5/14/chartex" xmlns:cr="http://schemas.microsoft.com/office/comments/2020/reactions" xmlns:mc="http://schemas.openxmlformats.org/markup-compatibility/2006" xmlns:aink="http://schemas.microsoft.com/office/drawing/2016/ink" xmlns:am3d="http://schemas.microsoft.com/office/drawing/2017/model3d" xmlns:o="urn:schemas-microsoft-com:office:office" xmlns:oel="http://schemas.microsoft.com/office/2019/extlst" xmlns:r="http://schemas.openxmlformats.org/officeDocument/2006/relationships" xmlns:m="http://schemas.openxmlformats.org/officeDocument/2006/math" xmlns:v="urn:schemas-microsoft-com:vml" xmlns:wp14="http://schemas.microsoft.com/office/word/2010/wordprocessingDrawing" xmlns:wp="http://schemas.openxmlformats.org/drawingml/2006/wordprocessingDrawing" xmlns:w10="urn:schemas-microsoft-com:office:word" xmlns:w="http://schemas.openxmlformats.org/wordprocessingml/2006/main" xmlns:w14="http://schemas.microsoft.com/office/word/2010/wordml" xmlns:w15="http://schemas.microsoft.com/office/word/2012/wordml" xmlns:w16cex="http://schemas.microsoft.com/office/word/2018/wordml/cex" xmlns:w16cid="http://schemas.microsoft.com/office/word/2016/wordml/cid" xmlns:w16="http://schemas.microsoft.com/office/word/2018/wordml" xmlns:w16du="http://schemas.microsoft.com/office/word/2023/wordml/word16du" xmlns:w16sdtdh="http://schemas.microsoft.com/office/word/2020/wordml/sdtdatahash" xmlns:w16se="http://schemas.microsoft.com/office/word/2015/wordml/symex" xmlns:wpg="http://schemas.microsoft.com/office/word/2010/wordprocessingGroup" xmlns:wpi="http://schemas.microsoft.com/office/word/2010/wordprocessingInk" xmlns:wne="http://schemas.microsoft.com/office/word/2006/wordml" xmlns:wps="http://schemas.microsoft.com/office/word/2010/wordprocessingShape" mc:Ignorable="w14 w15 w16se w16cid w16 w16cex w16sdtdh cr w16du wp14">
   <w16cex:commentExtensible w16cex:durableId="2884D23C" w16cex:dateUtc="2023-08-14T14:55:00Z"/>
   <w16cex:commentExtensible w16cex:durableId="282088C2" w16cex:dateUtc="2023-05-30T13:37:00Z"/>
   <w16cex:commentExtensible w16cex:durableId="284E6816" w16cex:dateUtc="2023-07-04T08:42:00Z"/>
@@ -19335,7 +19276,7 @@
 </file>
 
 <file path=word/commentsIds.xml><?xml version="1.0" encoding="utf-8"?>
-<w16cid:commentsIds xmlns:wpc="http://schemas.microsoft.com/office/word/2010/wordprocessingCanvas" xmlns:cx="http://schemas.microsoft.com/office/drawing/2014/chartex" xmlns:cx1="http://schemas.microsoft.com/office/drawing/2015/9/8/chartex" xmlns:cx2="http://schemas.microsoft.com/office/drawing/2015/10/21/chartex" xmlns:cx3="http://schemas.microsoft.com/office/drawing/2016/5/9/chartex" xmlns:cx4="http://schemas.microsoft.com/office/drawing/2016/5/10/chartex" xmlns:cx5="http://schemas.microsoft.com/office/drawing/2016/5/11/chartex" xmlns:cx6="http://schemas.microsoft.com/office/drawing/2016/5/12/chartex" xmlns:cx7="http://schemas.microsoft.com/office/drawing/2016/5/13/chartex" xmlns:cx8="http://schemas.microsoft.com/office/drawing/2016/5/14/chartex" xmlns:mc="http://schemas.openxmlformats.org/markup-compatibility/2006" xmlns:aink="http://schemas.microsoft.com/office/drawing/2016/ink" xmlns:am3d="http://schemas.microsoft.com/office/drawing/2017/model3d" xmlns:o="urn:schemas-microsoft-com:office:office" xmlns:oel="http://schemas.microsoft.com/office/2019/extlst" xmlns:r="http://schemas.openxmlformats.org/officeDocument/2006/relationships" xmlns:m="http://schemas.openxmlformats.org/officeDocument/2006/math" xmlns:v="urn:schemas-microsoft-com:vml" xmlns:wp14="http://schemas.microsoft.com/office/word/2010/wordprocessingDrawing" xmlns:wp="http://schemas.openxmlformats.org/drawingml/2006/wordprocessingDrawing" xmlns:w10="urn:schemas-microsoft-com:office:word" xmlns:w="http://schemas.openxmlformats.org/wordprocessingml/2006/main" xmlns:w14="http://schemas.microsoft.com/office/word/2010/wordml" xmlns:w15="http://schemas.microsoft.com/office/word/2012/wordml" xmlns:w16cex="http://schemas.microsoft.com/office/word/2018/wordml/cex" xmlns:w16cid="http://schemas.microsoft.com/office/word/2016/wordml/cid" xmlns:w16="http://schemas.microsoft.com/office/word/2018/wordml" xmlns:w16sdtdh="http://schemas.microsoft.com/office/word/2020/wordml/sdtdatahash" xmlns:w16se="http://schemas.microsoft.com/office/word/2015/wordml/symex" xmlns:wpg="http://schemas.microsoft.com/office/word/2010/wordprocessingGroup" xmlns:wpi="http://schemas.microsoft.com/office/word/2010/wordprocessingInk" xmlns:wne="http://schemas.microsoft.com/office/word/2006/wordml" xmlns:wps="http://schemas.microsoft.com/office/word/2010/wordprocessingShape" mc:Ignorable="w14 w15 w16se w16cid w16 w16cex w16sdtdh wp14">
+<w16cid:commentsIds xmlns:wpc="http://schemas.microsoft.com/office/word/2010/wordprocessingCanvas" xmlns:cx="http://schemas.microsoft.com/office/drawing/2014/chartex" xmlns:cx1="http://schemas.microsoft.com/office/drawing/2015/9/8/chartex" xmlns:cx2="http://schemas.microsoft.com/office/drawing/2015/10/21/chartex" xmlns:cx3="http://schemas.microsoft.com/office/drawing/2016/5/9/chartex" xmlns:cx4="http://schemas.microsoft.com/office/drawing/2016/5/10/chartex" xmlns:cx5="http://schemas.microsoft.com/office/drawing/2016/5/11/chartex" xmlns:cx6="http://schemas.microsoft.com/office/drawing/2016/5/12/chartex" xmlns:cx7="http://schemas.microsoft.com/office/drawing/2016/5/13/chartex" xmlns:cx8="http://schemas.microsoft.com/office/drawing/2016/5/14/chartex" xmlns:mc="http://schemas.openxmlformats.org/markup-compatibility/2006" xmlns:aink="http://schemas.microsoft.com/office/drawing/2016/ink" xmlns:am3d="http://schemas.microsoft.com/office/drawing/2017/model3d" xmlns:o="urn:schemas-microsoft-com:office:office" xmlns:oel="http://schemas.microsoft.com/office/2019/extlst" xmlns:r="http://schemas.openxmlformats.org/officeDocument/2006/relationships" xmlns:m="http://schemas.openxmlformats.org/officeDocument/2006/math" xmlns:v="urn:schemas-microsoft-com:vml" xmlns:wp14="http://schemas.microsoft.com/office/word/2010/wordprocessingDrawing" xmlns:wp="http://schemas.openxmlformats.org/drawingml/2006/wordprocessingDrawing" xmlns:w10="urn:schemas-microsoft-com:office:word" xmlns:w="http://schemas.openxmlformats.org/wordprocessingml/2006/main" xmlns:w14="http://schemas.microsoft.com/office/word/2010/wordml" xmlns:w15="http://schemas.microsoft.com/office/word/2012/wordml" xmlns:w16cex="http://schemas.microsoft.com/office/word/2018/wordml/cex" xmlns:w16cid="http://schemas.microsoft.com/office/word/2016/wordml/cid" xmlns:w16="http://schemas.microsoft.com/office/word/2018/wordml" xmlns:w16du="http://schemas.microsoft.com/office/word/2023/wordml/word16du" xmlns:w16sdtdh="http://schemas.microsoft.com/office/word/2020/wordml/sdtdatahash" xmlns:w16se="http://schemas.microsoft.com/office/word/2015/wordml/symex" xmlns:wpg="http://schemas.microsoft.com/office/word/2010/wordprocessingGroup" xmlns:wpi="http://schemas.microsoft.com/office/word/2010/wordprocessingInk" xmlns:wne="http://schemas.microsoft.com/office/word/2006/wordml" xmlns:wps="http://schemas.microsoft.com/office/word/2010/wordprocessingShape" mc:Ignorable="w14 w15 w16se w16cid w16 w16cex w16sdtdh w16du wp14">
   <w16cid:commentId w16cid:paraId="077F67E4" w16cid:durableId="2884D23C"/>
   <w16cid:commentId w16cid:paraId="21FE0783" w16cid:durableId="282088C2"/>
   <w16cid:commentId w16cid:paraId="08DFA14C" w16cid:durableId="284E6816"/>
@@ -19347,7 +19288,7 @@
 </file>
 
 <file path=word/endnotes.xml><?xml version="1.0" encoding="utf-8"?>
-<w:endnotes xmlns:wpc="http://schemas.microsoft.com/office/word/2010/wordprocessingCanvas" xmlns:cx="http://schemas.microsoft.com/office/drawing/2014/chartex" xmlns:cx1="http://schemas.microsoft.com/office/drawing/2015/9/8/chartex" xmlns:cx2="http://schemas.microsoft.com/office/drawing/2015/10/21/chartex" xmlns:cx3="http://schemas.microsoft.com/office/drawing/2016/5/9/chartex" xmlns:cx4="http://schemas.microsoft.com/office/drawing/2016/5/10/chartex" xmlns:cx5="http://schemas.microsoft.com/office/drawing/2016/5/11/chartex" xmlns:cx6="http://schemas.microsoft.com/office/drawing/2016/5/12/chartex" xmlns:cx7="http://schemas.microsoft.com/office/drawing/2016/5/13/chartex" xmlns:cx8="http://schemas.microsoft.com/office/drawing/2016/5/14/chartex" xmlns:mc="http://schemas.openxmlformats.org/markup-compatibility/2006" xmlns:aink="http://schemas.microsoft.com/office/drawing/2016/ink" xmlns:am3d="http://schemas.microsoft.com/office/drawing/2017/model3d" xmlns:o="urn:schemas-microsoft-com:office:office" xmlns:oel="http://schemas.microsoft.com/office/2019/extlst" xmlns:r="http://schemas.openxmlformats.org/officeDocument/2006/relationships" xmlns:m="http://schemas.openxmlformats.org/officeDocument/2006/math" xmlns:v="urn:schemas-microsoft-com:vml" xmlns:wp14="http://schemas.microsoft.com/office/word/2010/wordprocessingDrawing" xmlns:wp="http://schemas.openxmlformats.org/drawingml/2006/wordprocessingDrawing" xmlns:w10="urn:schemas-microsoft-com:office:word" xmlns:w="http://schemas.openxmlformats.org/wordprocessingml/2006/main" xmlns:w14="http://schemas.microsoft.com/office/word/2010/wordml" xmlns:w15="http://schemas.microsoft.com/office/word/2012/wordml" xmlns:w16cex="http://schemas.microsoft.com/office/word/2018/wordml/cex" xmlns:w16cid="http://schemas.microsoft.com/office/word/2016/wordml/cid" xmlns:w16="http://schemas.microsoft.com/office/word/2018/wordml" xmlns:w16sdtdh="http://schemas.microsoft.com/office/word/2020/wordml/sdtdatahash" xmlns:w16se="http://schemas.microsoft.com/office/word/2015/wordml/symex" xmlns:wpg="http://schemas.microsoft.com/office/word/2010/wordprocessingGroup" xmlns:wpi="http://schemas.microsoft.com/office/word/2010/wordprocessingInk" xmlns:wne="http://schemas.microsoft.com/office/word/2006/wordml" xmlns:wps="http://schemas.microsoft.com/office/word/2010/wordprocessingShape" mc:Ignorable="w14 w15 w16se w16cid w16 w16cex w16sdtdh wp14">
+<w:endnotes xmlns:wpc="http://schemas.microsoft.com/office/word/2010/wordprocessingCanvas" xmlns:cx="http://schemas.microsoft.com/office/drawing/2014/chartex" xmlns:cx1="http://schemas.microsoft.com/office/drawing/2015/9/8/chartex" xmlns:cx2="http://schemas.microsoft.com/office/drawing/2015/10/21/chartex" xmlns:cx3="http://schemas.microsoft.com/office/drawing/2016/5/9/chartex" xmlns:cx4="http://schemas.microsoft.com/office/drawing/2016/5/10/chartex" xmlns:cx5="http://schemas.microsoft.com/office/drawing/2016/5/11/chartex" xmlns:cx6="http://schemas.microsoft.com/office/drawing/2016/5/12/chartex" xmlns:cx7="http://schemas.microsoft.com/office/drawing/2016/5/13/chartex" xmlns:cx8="http://schemas.microsoft.com/office/drawing/2016/5/14/chartex" xmlns:mc="http://schemas.openxmlformats.org/markup-compatibility/2006" xmlns:aink="http://schemas.microsoft.com/office/drawing/2016/ink" xmlns:am3d="http://schemas.microsoft.com/office/drawing/2017/model3d" xmlns:o="urn:schemas-microsoft-com:office:office" xmlns:oel="http://schemas.microsoft.com/office/2019/extlst" xmlns:r="http://schemas.openxmlformats.org/officeDocument/2006/relationships" xmlns:m="http://schemas.openxmlformats.org/officeDocument/2006/math" xmlns:v="urn:schemas-microsoft-com:vml" xmlns:wp14="http://schemas.microsoft.com/office/word/2010/wordprocessingDrawing" xmlns:wp="http://schemas.openxmlformats.org/drawingml/2006/wordprocessingDrawing" xmlns:w10="urn:schemas-microsoft-com:office:word" xmlns:w="http://schemas.openxmlformats.org/wordprocessingml/2006/main" xmlns:w14="http://schemas.microsoft.com/office/word/2010/wordml" xmlns:w15="http://schemas.microsoft.com/office/word/2012/wordml" xmlns:w16cex="http://schemas.microsoft.com/office/word/2018/wordml/cex" xmlns:w16cid="http://schemas.microsoft.com/office/word/2016/wordml/cid" xmlns:w16="http://schemas.microsoft.com/office/word/2018/wordml" xmlns:w16du="http://schemas.microsoft.com/office/word/2023/wordml/word16du" xmlns:w16sdtdh="http://schemas.microsoft.com/office/word/2020/wordml/sdtdatahash" xmlns:w16se="http://schemas.microsoft.com/office/word/2015/wordml/symex" xmlns:wpg="http://schemas.microsoft.com/office/word/2010/wordprocessingGroup" xmlns:wpi="http://schemas.microsoft.com/office/word/2010/wordprocessingInk" xmlns:wne="http://schemas.microsoft.com/office/word/2006/wordml" xmlns:wps="http://schemas.microsoft.com/office/word/2010/wordprocessingShape" mc:Ignorable="w14 w15 w16se w16cid w16 w16cex w16sdtdh w16du wp14">
   <w:endnote w:type="separator" w:id="-1">
     <w:p>
       <w:pPr>
@@ -19379,7 +19320,7 @@
 </file>
 
 <file path=word/footer1.xml><?xml version="1.0" encoding="utf-8"?>
-<w:ftr xmlns:wpc="http://schemas.microsoft.com/office/word/2010/wordprocessingCanvas" xmlns:cx="http://schemas.microsoft.com/office/drawing/2014/chartex" xmlns:cx1="http://schemas.microsoft.com/office/drawing/2015/9/8/chartex" xmlns:cx2="http://schemas.microsoft.com/office/drawing/2015/10/21/chartex" xmlns:cx3="http://schemas.microsoft.com/office/drawing/2016/5/9/chartex" xmlns:cx4="http://schemas.microsoft.com/office/drawing/2016/5/10/chartex" xmlns:cx5="http://schemas.microsoft.com/office/drawing/2016/5/11/chartex" xmlns:cx6="http://schemas.microsoft.com/office/drawing/2016/5/12/chartex" xmlns:cx7="http://schemas.microsoft.com/office/drawing/2016/5/13/chartex" xmlns:cx8="http://schemas.microsoft.com/office/drawing/2016/5/14/chartex" xmlns:mc="http://schemas.openxmlformats.org/markup-compatibility/2006" xmlns:aink="http://schemas.microsoft.com/office/drawing/2016/ink" xmlns:am3d="http://schemas.microsoft.com/office/drawing/2017/model3d" xmlns:o="urn:schemas-microsoft-com:office:office" xmlns:oel="http://schemas.microsoft.com/office/2019/extlst" xmlns:r="http://schemas.openxmlformats.org/officeDocument/2006/relationships" xmlns:m="http://schemas.openxmlformats.org/officeDocument/2006/math" xmlns:v="urn:schemas-microsoft-com:vml" xmlns:wp14="http://schemas.microsoft.com/office/word/2010/wordprocessingDrawing" xmlns:wp="http://schemas.openxmlformats.org/drawingml/2006/wordprocessingDrawing" xmlns:w10="urn:schemas-microsoft-com:office:word" xmlns:w="http://schemas.openxmlformats.org/wordprocessingml/2006/main" xmlns:w14="http://schemas.microsoft.com/office/word/2010/wordml" xmlns:w15="http://schemas.microsoft.com/office/word/2012/wordml" xmlns:w16cex="http://schemas.microsoft.com/office/word/2018/wordml/cex" xmlns:w16cid="http://schemas.microsoft.com/office/word/2016/wordml/cid" xmlns:w16="http://schemas.microsoft.com/office/word/2018/wordml" xmlns:w16sdtdh="http://schemas.microsoft.com/office/word/2020/wordml/sdtdatahash" xmlns:w16se="http://schemas.microsoft.com/office/word/2015/wordml/symex" xmlns:wpg="http://schemas.microsoft.com/office/word/2010/wordprocessingGroup" xmlns:wpi="http://schemas.microsoft.com/office/word/2010/wordprocessingInk" xmlns:wne="http://schemas.microsoft.com/office/word/2006/wordml" xmlns:wps="http://schemas.microsoft.com/office/word/2010/wordprocessingShape" mc:Ignorable="w14 w15 w16se w16cid w16 w16cex w16sdtdh wp14">
+<w:ftr xmlns:wpc="http://schemas.microsoft.com/office/word/2010/wordprocessingCanvas" xmlns:cx="http://schemas.microsoft.com/office/drawing/2014/chartex" xmlns:cx1="http://schemas.microsoft.com/office/drawing/2015/9/8/chartex" xmlns:cx2="http://schemas.microsoft.com/office/drawing/2015/10/21/chartex" xmlns:cx3="http://schemas.microsoft.com/office/drawing/2016/5/9/chartex" xmlns:cx4="http://schemas.microsoft.com/office/drawing/2016/5/10/chartex" xmlns:cx5="http://schemas.microsoft.com/office/drawing/2016/5/11/chartex" xmlns:cx6="http://schemas.microsoft.com/office/drawing/2016/5/12/chartex" xmlns:cx7="http://schemas.microsoft.com/office/drawing/2016/5/13/chartex" xmlns:cx8="http://schemas.microsoft.com/office/drawing/2016/5/14/chartex" xmlns:mc="http://schemas.openxmlformats.org/markup-compatibility/2006" xmlns:aink="http://schemas.microsoft.com/office/drawing/2016/ink" xmlns:am3d="http://schemas.microsoft.com/office/drawing/2017/model3d" xmlns:o="urn:schemas-microsoft-com:office:office" xmlns:oel="http://schemas.microsoft.com/office/2019/extlst" xmlns:r="http://schemas.openxmlformats.org/officeDocument/2006/relationships" xmlns:m="http://schemas.openxmlformats.org/officeDocument/2006/math" xmlns:v="urn:schemas-microsoft-com:vml" xmlns:wp14="http://schemas.microsoft.com/office/word/2010/wordprocessingDrawing" xmlns:wp="http://schemas.openxmlformats.org/drawingml/2006/wordprocessingDrawing" xmlns:w10="urn:schemas-microsoft-com:office:word" xmlns:w="http://schemas.openxmlformats.org/wordprocessingml/2006/main" xmlns:w14="http://schemas.microsoft.com/office/word/2010/wordml" xmlns:w15="http://schemas.microsoft.com/office/word/2012/wordml" xmlns:w16cex="http://schemas.microsoft.com/office/word/2018/wordml/cex" xmlns:w16cid="http://schemas.microsoft.com/office/word/2016/wordml/cid" xmlns:w16="http://schemas.microsoft.com/office/word/2018/wordml" xmlns:w16du="http://schemas.microsoft.com/office/word/2023/wordml/word16du" xmlns:w16sdtdh="http://schemas.microsoft.com/office/word/2020/wordml/sdtdatahash" xmlns:w16se="http://schemas.microsoft.com/office/word/2015/wordml/symex" xmlns:wpg="http://schemas.microsoft.com/office/word/2010/wordprocessingGroup" xmlns:wpi="http://schemas.microsoft.com/office/word/2010/wordprocessingInk" xmlns:wne="http://schemas.microsoft.com/office/word/2006/wordml" xmlns:wps="http://schemas.microsoft.com/office/word/2010/wordprocessingShape" mc:Ignorable="w14 w15 w16se w16cid w16 w16cex w16sdtdh w16du wp14">
   <w:tbl>
     <w:tblPr>
       <w:tblStyle w:val="TableGrid"/>
@@ -19580,7 +19521,7 @@
 </file>
 
 <file path=word/footer2.xml><?xml version="1.0" encoding="utf-8"?>
-<w:ftr xmlns:wpc="http://schemas.microsoft.com/office/word/2010/wordprocessingCanvas" xmlns:cx="http://schemas.microsoft.com/office/drawing/2014/chartex" xmlns:cx1="http://schemas.microsoft.com/office/drawing/2015/9/8/chartex" xmlns:cx2="http://schemas.microsoft.com/office/drawing/2015/10/21/chartex" xmlns:cx3="http://schemas.microsoft.com/office/drawing/2016/5/9/chartex" xmlns:cx4="http://schemas.microsoft.com/office/drawing/2016/5/10/chartex" xmlns:cx5="http://schemas.microsoft.com/office/drawing/2016/5/11/chartex" xmlns:cx6="http://schemas.microsoft.com/office/drawing/2016/5/12/chartex" xmlns:cx7="http://schemas.microsoft.com/office/drawing/2016/5/13/chartex" xmlns:cx8="http://schemas.microsoft.com/office/drawing/2016/5/14/chartex" xmlns:mc="http://schemas.openxmlformats.org/markup-compatibility/2006" xmlns:aink="http://schemas.microsoft.com/office/drawing/2016/ink" xmlns:am3d="http://schemas.microsoft.com/office/drawing/2017/model3d" xmlns:o="urn:schemas-microsoft-com:office:office" xmlns:oel="http://schemas.microsoft.com/office/2019/extlst" xmlns:r="http://schemas.openxmlformats.org/officeDocument/2006/relationships" xmlns:m="http://schemas.openxmlformats.org/officeDocument/2006/math" xmlns:v="urn:schemas-microsoft-com:vml" xmlns:wp14="http://schemas.microsoft.com/office/word/2010/wordprocessingDrawing" xmlns:wp="http://schemas.openxmlformats.org/drawingml/2006/wordprocessingDrawing" xmlns:w10="urn:schemas-microsoft-com:office:word" xmlns:w="http://schemas.openxmlformats.org/wordprocessingml/2006/main" xmlns:w14="http://schemas.microsoft.com/office/word/2010/wordml" xmlns:w15="http://schemas.microsoft.com/office/word/2012/wordml" xmlns:w16cex="http://schemas.microsoft.com/office/word/2018/wordml/cex" xmlns:w16cid="http://schemas.microsoft.com/office/word/2016/wordml/cid" xmlns:w16="http://schemas.microsoft.com/office/word/2018/wordml" xmlns:w16sdtdh="http://schemas.microsoft.com/office/word/2020/wordml/sdtdatahash" xmlns:w16se="http://schemas.microsoft.com/office/word/2015/wordml/symex" xmlns:wpg="http://schemas.microsoft.com/office/word/2010/wordprocessingGroup" xmlns:wpi="http://schemas.microsoft.com/office/word/2010/wordprocessingInk" xmlns:wne="http://schemas.microsoft.com/office/word/2006/wordml" xmlns:wps="http://schemas.microsoft.com/office/word/2010/wordprocessingShape" mc:Ignorable="w14 w15 w16se w16cid w16 w16cex w16sdtdh wp14">
+<w:ftr xmlns:wpc="http://schemas.microsoft.com/office/word/2010/wordprocessingCanvas" xmlns:cx="http://schemas.microsoft.com/office/drawing/2014/chartex" xmlns:cx1="http://schemas.microsoft.com/office/drawing/2015/9/8/chartex" xmlns:cx2="http://schemas.microsoft.com/office/drawing/2015/10/21/chartex" xmlns:cx3="http://schemas.microsoft.com/office/drawing/2016/5/9/chartex" xmlns:cx4="http://schemas.microsoft.com/office/drawing/2016/5/10/chartex" xmlns:cx5="http://schemas.microsoft.com/office/drawing/2016/5/11/chartex" xmlns:cx6="http://schemas.microsoft.com/office/drawing/2016/5/12/chartex" xmlns:cx7="http://schemas.microsoft.com/office/drawing/2016/5/13/chartex" xmlns:cx8="http://schemas.microsoft.com/office/drawing/2016/5/14/chartex" xmlns:mc="http://schemas.openxmlformats.org/markup-compatibility/2006" xmlns:aink="http://schemas.microsoft.com/office/drawing/2016/ink" xmlns:am3d="http://schemas.microsoft.com/office/drawing/2017/model3d" xmlns:o="urn:schemas-microsoft-com:office:office" xmlns:oel="http://schemas.microsoft.com/office/2019/extlst" xmlns:r="http://schemas.openxmlformats.org/officeDocument/2006/relationships" xmlns:m="http://schemas.openxmlformats.org/officeDocument/2006/math" xmlns:v="urn:schemas-microsoft-com:vml" xmlns:wp14="http://schemas.microsoft.com/office/word/2010/wordprocessingDrawing" xmlns:wp="http://schemas.openxmlformats.org/drawingml/2006/wordprocessingDrawing" xmlns:w10="urn:schemas-microsoft-com:office:word" xmlns:w="http://schemas.openxmlformats.org/wordprocessingml/2006/main" xmlns:w14="http://schemas.microsoft.com/office/word/2010/wordml" xmlns:w15="http://schemas.microsoft.com/office/word/2012/wordml" xmlns:w16cex="http://schemas.microsoft.com/office/word/2018/wordml/cex" xmlns:w16cid="http://schemas.microsoft.com/office/word/2016/wordml/cid" xmlns:w16="http://schemas.microsoft.com/office/word/2018/wordml" xmlns:w16du="http://schemas.microsoft.com/office/word/2023/wordml/word16du" xmlns:w16sdtdh="http://schemas.microsoft.com/office/word/2020/wordml/sdtdatahash" xmlns:w16se="http://schemas.microsoft.com/office/word/2015/wordml/symex" xmlns:wpg="http://schemas.microsoft.com/office/word/2010/wordprocessingGroup" xmlns:wpi="http://schemas.microsoft.com/office/word/2010/wordprocessingInk" xmlns:wne="http://schemas.microsoft.com/office/word/2006/wordml" xmlns:wps="http://schemas.microsoft.com/office/word/2010/wordprocessingShape" mc:Ignorable="w14 w15 w16se w16cid w16 w16cex w16sdtdh w16du wp14">
   <w:sdt>
     <w:sdtPr>
       <w:rPr>
@@ -19701,7 +19642,7 @@
 </file>
 
 <file path=word/footer3.xml><?xml version="1.0" encoding="utf-8"?>
-<w:ftr xmlns:wpc="http://schemas.microsoft.com/office/word/2010/wordprocessingCanvas" xmlns:cx="http://schemas.microsoft.com/office/drawing/2014/chartex" xmlns:cx1="http://schemas.microsoft.com/office/drawing/2015/9/8/chartex" xmlns:cx2="http://schemas.microsoft.com/office/drawing/2015/10/21/chartex" xmlns:cx3="http://schemas.microsoft.com/office/drawing/2016/5/9/chartex" xmlns:cx4="http://schemas.microsoft.com/office/drawing/2016/5/10/chartex" xmlns:cx5="http://schemas.microsoft.com/office/drawing/2016/5/11/chartex" xmlns:cx6="http://schemas.microsoft.com/office/drawing/2016/5/12/chartex" xmlns:cx7="http://schemas.microsoft.com/office/drawing/2016/5/13/chartex" xmlns:cx8="http://schemas.microsoft.com/office/drawing/2016/5/14/chartex" xmlns:mc="http://schemas.openxmlformats.org/markup-compatibility/2006" xmlns:aink="http://schemas.microsoft.com/office/drawing/2016/ink" xmlns:am3d="http://schemas.microsoft.com/office/drawing/2017/model3d" xmlns:o="urn:schemas-microsoft-com:office:office" xmlns:oel="http://schemas.microsoft.com/office/2019/extlst" xmlns:r="http://schemas.openxmlformats.org/officeDocument/2006/relationships" xmlns:m="http://schemas.openxmlformats.org/officeDocument/2006/math" xmlns:v="urn:schemas-microsoft-com:vml" xmlns:wp14="http://schemas.microsoft.com/office/word/2010/wordprocessingDrawing" xmlns:wp="http://schemas.openxmlformats.org/drawingml/2006/wordprocessingDrawing" xmlns:w10="urn:schemas-microsoft-com:office:word" xmlns:w="http://schemas.openxmlformats.org/wordprocessingml/2006/main" xmlns:w14="http://schemas.microsoft.com/office/word/2010/wordml" xmlns:w15="http://schemas.microsoft.com/office/word/2012/wordml" xmlns:w16cex="http://schemas.microsoft.com/office/word/2018/wordml/cex" xmlns:w16cid="http://schemas.microsoft.com/office/word/2016/wordml/cid" xmlns:w16="http://schemas.microsoft.com/office/word/2018/wordml" xmlns:w16sdtdh="http://schemas.microsoft.com/office/word/2020/wordml/sdtdatahash" xmlns:w16se="http://schemas.microsoft.com/office/word/2015/wordml/symex" xmlns:wpg="http://schemas.microsoft.com/office/word/2010/wordprocessingGroup" xmlns:wpi="http://schemas.microsoft.com/office/word/2010/wordprocessingInk" xmlns:wne="http://schemas.microsoft.com/office/word/2006/wordml" xmlns:wps="http://schemas.microsoft.com/office/word/2010/wordprocessingShape" mc:Ignorable="w14 w15 w16se w16cid w16 w16cex w16sdtdh wp14">
+<w:ftr xmlns:wpc="http://schemas.microsoft.com/office/word/2010/wordprocessingCanvas" xmlns:cx="http://schemas.microsoft.com/office/drawing/2014/chartex" xmlns:cx1="http://schemas.microsoft.com/office/drawing/2015/9/8/chartex" xmlns:cx2="http://schemas.microsoft.com/office/drawing/2015/10/21/chartex" xmlns:cx3="http://schemas.microsoft.com/office/drawing/2016/5/9/chartex" xmlns:cx4="http://schemas.microsoft.com/office/drawing/2016/5/10/chartex" xmlns:cx5="http://schemas.microsoft.com/office/drawing/2016/5/11/chartex" xmlns:cx6="http://schemas.microsoft.com/office/drawing/2016/5/12/chartex" xmlns:cx7="http://schemas.microsoft.com/office/drawing/2016/5/13/chartex" xmlns:cx8="http://schemas.microsoft.com/office/drawing/2016/5/14/chartex" xmlns:mc="http://schemas.openxmlformats.org/markup-compatibility/2006" xmlns:aink="http://schemas.microsoft.com/office/drawing/2016/ink" xmlns:am3d="http://schemas.microsoft.com/office/drawing/2017/model3d" xmlns:o="urn:schemas-microsoft-com:office:office" xmlns:oel="http://schemas.microsoft.com/office/2019/extlst" xmlns:r="http://schemas.openxmlformats.org/officeDocument/2006/relationships" xmlns:m="http://schemas.openxmlformats.org/officeDocument/2006/math" xmlns:v="urn:schemas-microsoft-com:vml" xmlns:wp14="http://schemas.microsoft.com/office/word/2010/wordprocessingDrawing" xmlns:wp="http://schemas.openxmlformats.org/drawingml/2006/wordprocessingDrawing" xmlns:w10="urn:schemas-microsoft-com:office:word" xmlns:w="http://schemas.openxmlformats.org/wordprocessingml/2006/main" xmlns:w14="http://schemas.microsoft.com/office/word/2010/wordml" xmlns:w15="http://schemas.microsoft.com/office/word/2012/wordml" xmlns:w16cex="http://schemas.microsoft.com/office/word/2018/wordml/cex" xmlns:w16cid="http://schemas.microsoft.com/office/word/2016/wordml/cid" xmlns:w16="http://schemas.microsoft.com/office/word/2018/wordml" xmlns:w16du="http://schemas.microsoft.com/office/word/2023/wordml/word16du" xmlns:w16sdtdh="http://schemas.microsoft.com/office/word/2020/wordml/sdtdatahash" xmlns:w16se="http://schemas.microsoft.com/office/word/2015/wordml/symex" xmlns:wpg="http://schemas.microsoft.com/office/word/2010/wordprocessingGroup" xmlns:wpi="http://schemas.microsoft.com/office/word/2010/wordprocessingInk" xmlns:wne="http://schemas.microsoft.com/office/word/2006/wordml" xmlns:wps="http://schemas.microsoft.com/office/word/2010/wordprocessingShape" mc:Ignorable="w14 w15 w16se w16cid w16 w16cex w16sdtdh w16du wp14">
   <w:sdt>
     <w:sdtPr>
       <w:id w:val="-1644799912"/>
@@ -19850,7 +19791,7 @@
 </file>
 
 <file path=word/footer4.xml><?xml version="1.0" encoding="utf-8"?>
-<w:ftr xmlns:wpc="http://schemas.microsoft.com/office/word/2010/wordprocessingCanvas" xmlns:cx="http://schemas.microsoft.com/office/drawing/2014/chartex" xmlns:cx1="http://schemas.microsoft.com/office/drawing/2015/9/8/chartex" xmlns:cx2="http://schemas.microsoft.com/office/drawing/2015/10/21/chartex" xmlns:cx3="http://schemas.microsoft.com/office/drawing/2016/5/9/chartex" xmlns:cx4="http://schemas.microsoft.com/office/drawing/2016/5/10/chartex" xmlns:cx5="http://schemas.microsoft.com/office/drawing/2016/5/11/chartex" xmlns:cx6="http://schemas.microsoft.com/office/drawing/2016/5/12/chartex" xmlns:cx7="http://schemas.microsoft.com/office/drawing/2016/5/13/chartex" xmlns:cx8="http://schemas.microsoft.com/office/drawing/2016/5/14/chartex" xmlns:mc="http://schemas.openxmlformats.org/markup-compatibility/2006" xmlns:aink="http://schemas.microsoft.com/office/drawing/2016/ink" xmlns:am3d="http://schemas.microsoft.com/office/drawing/2017/model3d" xmlns:o="urn:schemas-microsoft-com:office:office" xmlns:oel="http://schemas.microsoft.com/office/2019/extlst" xmlns:r="http://schemas.openxmlformats.org/officeDocument/2006/relationships" xmlns:m="http://schemas.openxmlformats.org/officeDocument/2006/math" xmlns:v="urn:schemas-microsoft-com:vml" xmlns:wp14="http://schemas.microsoft.com/office/word/2010/wordprocessingDrawing" xmlns:wp="http://schemas.openxmlformats.org/drawingml/2006/wordprocessingDrawing" xmlns:w10="urn:schemas-microsoft-com:office:word" xmlns:w="http://schemas.openxmlformats.org/wordprocessingml/2006/main" xmlns:w14="http://schemas.microsoft.com/office/word/2010/wordml" xmlns:w15="http://schemas.microsoft.com/office/word/2012/wordml" xmlns:w16cex="http://schemas.microsoft.com/office/word/2018/wordml/cex" xmlns:w16cid="http://schemas.microsoft.com/office/word/2016/wordml/cid" xmlns:w16="http://schemas.microsoft.com/office/word/2018/wordml" xmlns:w16sdtdh="http://schemas.microsoft.com/office/word/2020/wordml/sdtdatahash" xmlns:w16se="http://schemas.microsoft.com/office/word/2015/wordml/symex" xmlns:wpg="http://schemas.microsoft.com/office/word/2010/wordprocessingGroup" xmlns:wpi="http://schemas.microsoft.com/office/word/2010/wordprocessingInk" xmlns:wne="http://schemas.microsoft.com/office/word/2006/wordml" xmlns:wps="http://schemas.microsoft.com/office/word/2010/wordprocessingShape" mc:Ignorable="w14 w15 w16se w16cid w16 w16cex w16sdtdh wp14">
+<w:ftr xmlns:wpc="http://schemas.microsoft.com/office/word/2010/wordprocessingCanvas" xmlns:cx="http://schemas.microsoft.com/office/drawing/2014/chartex" xmlns:cx1="http://schemas.microsoft.com/office/drawing/2015/9/8/chartex" xmlns:cx2="http://schemas.microsoft.com/office/drawing/2015/10/21/chartex" xmlns:cx3="http://schemas.microsoft.com/office/drawing/2016/5/9/chartex" xmlns:cx4="http://schemas.microsoft.com/office/drawing/2016/5/10/chartex" xmlns:cx5="http://schemas.microsoft.com/office/drawing/2016/5/11/chartex" xmlns:cx6="http://schemas.microsoft.com/office/drawing/2016/5/12/chartex" xmlns:cx7="http://schemas.microsoft.com/office/drawing/2016/5/13/chartex" xmlns:cx8="http://schemas.microsoft.com/office/drawing/2016/5/14/chartex" xmlns:mc="http://schemas.openxmlformats.org/markup-compatibility/2006" xmlns:aink="http://schemas.microsoft.com/office/drawing/2016/ink" xmlns:am3d="http://schemas.microsoft.com/office/drawing/2017/model3d" xmlns:o="urn:schemas-microsoft-com:office:office" xmlns:oel="http://schemas.microsoft.com/office/2019/extlst" xmlns:r="http://schemas.openxmlformats.org/officeDocument/2006/relationships" xmlns:m="http://schemas.openxmlformats.org/officeDocument/2006/math" xmlns:v="urn:schemas-microsoft-com:vml" xmlns:wp14="http://schemas.microsoft.com/office/word/2010/wordprocessingDrawing" xmlns:wp="http://schemas.openxmlformats.org/drawingml/2006/wordprocessingDrawing" xmlns:w10="urn:schemas-microsoft-com:office:word" xmlns:w="http://schemas.openxmlformats.org/wordprocessingml/2006/main" xmlns:w14="http://schemas.microsoft.com/office/word/2010/wordml" xmlns:w15="http://schemas.microsoft.com/office/word/2012/wordml" xmlns:w16cex="http://schemas.microsoft.com/office/word/2018/wordml/cex" xmlns:w16cid="http://schemas.microsoft.com/office/word/2016/wordml/cid" xmlns:w16="http://schemas.microsoft.com/office/word/2018/wordml" xmlns:w16du="http://schemas.microsoft.com/office/word/2023/wordml/word16du" xmlns:w16sdtdh="http://schemas.microsoft.com/office/word/2020/wordml/sdtdatahash" xmlns:w16se="http://schemas.microsoft.com/office/word/2015/wordml/symex" xmlns:wpg="http://schemas.microsoft.com/office/word/2010/wordprocessingGroup" xmlns:wpi="http://schemas.microsoft.com/office/word/2010/wordprocessingInk" xmlns:wne="http://schemas.microsoft.com/office/word/2006/wordml" xmlns:wps="http://schemas.microsoft.com/office/word/2010/wordprocessingShape" mc:Ignorable="w14 w15 w16se w16cid w16 w16cex w16sdtdh w16du wp14">
   <w:p>
     <w:pPr>
       <w:pStyle w:val="Footer"/>
@@ -19955,7 +19896,7 @@
 </file>
 
 <file path=word/footnotes.xml><?xml version="1.0" encoding="utf-8"?>
-<w:footnotes xmlns:wpc="http://schemas.microsoft.com/office/word/2010/wordprocessingCanvas" xmlns:cx="http://schemas.microsoft.com/office/drawing/2014/chartex" xmlns:cx1="http://schemas.microsoft.com/office/drawing/2015/9/8/chartex" xmlns:cx2="http://schemas.microsoft.com/office/drawing/2015/10/21/chartex" xmlns:cx3="http://schemas.microsoft.com/office/drawing/2016/5/9/chartex" xmlns:cx4="http://schemas.microsoft.com/office/drawing/2016/5/10/chartex" xmlns:cx5="http://schemas.microsoft.com/office/drawing/2016/5/11/chartex" xmlns:cx6="http://schemas.microsoft.com/office/drawing/2016/5/12/chartex" xmlns:cx7="http://schemas.microsoft.com/office/drawing/2016/5/13/chartex" xmlns:cx8="http://schemas.microsoft.com/office/drawing/2016/5/14/chartex" xmlns:mc="http://schemas.openxmlformats.org/markup-compatibility/2006" xmlns:aink="http://schemas.microsoft.com/office/drawing/2016/ink" xmlns:am3d="http://schemas.microsoft.com/office/drawing/2017/model3d" xmlns:o="urn:schemas-microsoft-com:office:office" xmlns:oel="http://schemas.microsoft.com/office/2019/extlst" xmlns:r="http://schemas.openxmlformats.org/officeDocument/2006/relationships" xmlns:m="http://schemas.openxmlformats.org/officeDocument/2006/math" xmlns:v="urn:schemas-microsoft-com:vml" xmlns:wp14="http://schemas.microsoft.com/office/word/2010/wordprocessingDrawing" xmlns:wp="http://schemas.openxmlformats.org/drawingml/2006/wordprocessingDrawing" xmlns:w10="urn:schemas-microsoft-com:office:word" xmlns:w="http://schemas.openxmlformats.org/wordprocessingml/2006/main" xmlns:w14="http://schemas.microsoft.com/office/word/2010/wordml" xmlns:w15="http://schemas.microsoft.com/office/word/2012/wordml" xmlns:w16cex="http://schemas.microsoft.com/office/word/2018/wordml/cex" xmlns:w16cid="http://schemas.microsoft.com/office/word/2016/wordml/cid" xmlns:w16="http://schemas.microsoft.com/office/word/2018/wordml" xmlns:w16sdtdh="http://schemas.microsoft.com/office/word/2020/wordml/sdtdatahash" xmlns:w16se="http://schemas.microsoft.com/office/word/2015/wordml/symex" xmlns:wpg="http://schemas.microsoft.com/office/word/2010/wordprocessingGroup" xmlns:wpi="http://schemas.microsoft.com/office/word/2010/wordprocessingInk" xmlns:wne="http://schemas.microsoft.com/office/word/2006/wordml" xmlns:wps="http://schemas.microsoft.com/office/word/2010/wordprocessingShape" mc:Ignorable="w14 w15 w16se w16cid w16 w16cex w16sdtdh wp14">
+<w:footnotes xmlns:wpc="http://schemas.microsoft.com/office/word/2010/wordprocessingCanvas" xmlns:cx="http://schemas.microsoft.com/office/drawing/2014/chartex" xmlns:cx1="http://schemas.microsoft.com/office/drawing/2015/9/8/chartex" xmlns:cx2="http://schemas.microsoft.com/office/drawing/2015/10/21/chartex" xmlns:cx3="http://schemas.microsoft.com/office/drawing/2016/5/9/chartex" xmlns:cx4="http://schemas.microsoft.com/office/drawing/2016/5/10/chartex" xmlns:cx5="http://schemas.microsoft.com/office/drawing/2016/5/11/chartex" xmlns:cx6="http://schemas.microsoft.com/office/drawing/2016/5/12/chartex" xmlns:cx7="http://schemas.microsoft.com/office/drawing/2016/5/13/chartex" xmlns:cx8="http://schemas.microsoft.com/office/drawing/2016/5/14/chartex" xmlns:mc="http://schemas.openxmlformats.org/markup-compatibility/2006" xmlns:aink="http://schemas.microsoft.com/office/drawing/2016/ink" xmlns:am3d="http://schemas.microsoft.com/office/drawing/2017/model3d" xmlns:o="urn:schemas-microsoft-com:office:office" xmlns:oel="http://schemas.microsoft.com/office/2019/extlst" xmlns:r="http://schemas.openxmlformats.org/officeDocument/2006/relationships" xmlns:m="http://schemas.openxmlformats.org/officeDocument/2006/math" xmlns:v="urn:schemas-microsoft-com:vml" xmlns:wp14="http://schemas.microsoft.com/office/word/2010/wordprocessingDrawing" xmlns:wp="http://schemas.openxmlformats.org/drawingml/2006/wordprocessingDrawing" xmlns:w10="urn:schemas-microsoft-com:office:word" xmlns:w="http://schemas.openxmlformats.org/wordprocessingml/2006/main" xmlns:w14="http://schemas.microsoft.com/office/word/2010/wordml" xmlns:w15="http://schemas.microsoft.com/office/word/2012/wordml" xmlns:w16cex="http://schemas.microsoft.com/office/word/2018/wordml/cex" xmlns:w16cid="http://schemas.microsoft.com/office/word/2016/wordml/cid" xmlns:w16="http://schemas.microsoft.com/office/word/2018/wordml" xmlns:w16du="http://schemas.microsoft.com/office/word/2023/wordml/word16du" xmlns:w16sdtdh="http://schemas.microsoft.com/office/word/2020/wordml/sdtdatahash" xmlns:w16se="http://schemas.microsoft.com/office/word/2015/wordml/symex" xmlns:wpg="http://schemas.microsoft.com/office/word/2010/wordprocessingGroup" xmlns:wpi="http://schemas.microsoft.com/office/word/2010/wordprocessingInk" xmlns:wne="http://schemas.microsoft.com/office/word/2006/wordml" xmlns:wps="http://schemas.microsoft.com/office/word/2010/wordprocessingShape" mc:Ignorable="w14 w15 w16se w16cid w16 w16cex w16sdtdh w16du wp14">
   <w:footnote w:type="separator" w:id="-1">
     <w:p>
       <w:pPr>
@@ -19987,7 +19928,7 @@
 </file>
 
 <file path=word/header1.xml><?xml version="1.0" encoding="utf-8"?>
-<w:hdr xmlns:wpc="http://schemas.microsoft.com/office/word/2010/wordprocessingCanvas" xmlns:cx="http://schemas.microsoft.com/office/drawing/2014/chartex" xmlns:cx1="http://schemas.microsoft.com/office/drawing/2015/9/8/chartex" xmlns:cx2="http://schemas.microsoft.com/office/drawing/2015/10/21/chartex" xmlns:cx3="http://schemas.microsoft.com/office/drawing/2016/5/9/chartex" xmlns:cx4="http://schemas.microsoft.com/office/drawing/2016/5/10/chartex" xmlns:cx5="http://schemas.microsoft.com/office/drawing/2016/5/11/chartex" xmlns:cx6="http://schemas.microsoft.com/office/drawing/2016/5/12/chartex" xmlns:cx7="http://schemas.microsoft.com/office/drawing/2016/5/13/chartex" xmlns:cx8="http://schemas.microsoft.com/office/drawing/2016/5/14/chartex" xmlns:mc="http://schemas.openxmlformats.org/markup-compatibility/2006" xmlns:aink="http://schemas.microsoft.com/office/drawing/2016/ink" xmlns:am3d="http://schemas.microsoft.com/office/drawing/2017/model3d" xmlns:o="urn:schemas-microsoft-com:office:office" xmlns:oel="http://schemas.microsoft.com/office/2019/extlst" xmlns:r="http://schemas.openxmlformats.org/officeDocument/2006/relationships" xmlns:m="http://schemas.openxmlformats.org/officeDocument/2006/math" xmlns:v="urn:schemas-microsoft-com:vml" xmlns:wp14="http://schemas.microsoft.com/office/word/2010/wordprocessingDrawing" xmlns:wp="http://schemas.openxmlformats.org/drawingml/2006/wordprocessingDrawing" xmlns:w10="urn:schemas-microsoft-com:office:word" xmlns:w="http://schemas.openxmlformats.org/wordprocessingml/2006/main" xmlns:w14="http://schemas.microsoft.com/office/word/2010/wordml" xmlns:w15="http://schemas.microsoft.com/office/word/2012/wordml" xmlns:w16cex="http://schemas.microsoft.com/office/word/2018/wordml/cex" xmlns:w16cid="http://schemas.microsoft.com/office/word/2016/wordml/cid" xmlns:w16="http://schemas.microsoft.com/office/word/2018/wordml" xmlns:w16sdtdh="http://schemas.microsoft.com/office/word/2020/wordml/sdtdatahash" xmlns:w16se="http://schemas.microsoft.com/office/word/2015/wordml/symex" xmlns:wpg="http://schemas.microsoft.com/office/word/2010/wordprocessingGroup" xmlns:wpi="http://schemas.microsoft.com/office/word/2010/wordprocessingInk" xmlns:wne="http://schemas.microsoft.com/office/word/2006/wordml" xmlns:wps="http://schemas.microsoft.com/office/word/2010/wordprocessingShape" mc:Ignorable="w14 w15 w16se w16cid w16 w16cex w16sdtdh wp14">
+<w:hdr xmlns:wpc="http://schemas.microsoft.com/office/word/2010/wordprocessingCanvas" xmlns:cx="http://schemas.microsoft.com/office/drawing/2014/chartex" xmlns:cx1="http://schemas.microsoft.com/office/drawing/2015/9/8/chartex" xmlns:cx2="http://schemas.microsoft.com/office/drawing/2015/10/21/chartex" xmlns:cx3="http://schemas.microsoft.com/office/drawing/2016/5/9/chartex" xmlns:cx4="http://schemas.microsoft.com/office/drawing/2016/5/10/chartex" xmlns:cx5="http://schemas.microsoft.com/office/drawing/2016/5/11/chartex" xmlns:cx6="http://schemas.microsoft.com/office/drawing/2016/5/12/chartex" xmlns:cx7="http://schemas.microsoft.com/office/drawing/2016/5/13/chartex" xmlns:cx8="http://schemas.microsoft.com/office/drawing/2016/5/14/chartex" xmlns:mc="http://schemas.openxmlformats.org/markup-compatibility/2006" xmlns:aink="http://schemas.microsoft.com/office/drawing/2016/ink" xmlns:am3d="http://schemas.microsoft.com/office/drawing/2017/model3d" xmlns:o="urn:schemas-microsoft-com:office:office" xmlns:oel="http://schemas.microsoft.com/office/2019/extlst" xmlns:r="http://schemas.openxmlformats.org/officeDocument/2006/relationships" xmlns:m="http://schemas.openxmlformats.org/officeDocument/2006/math" xmlns:v="urn:schemas-microsoft-com:vml" xmlns:wp14="http://schemas.microsoft.com/office/word/2010/wordprocessingDrawing" xmlns:wp="http://schemas.openxmlformats.org/drawingml/2006/wordprocessingDrawing" xmlns:w10="urn:schemas-microsoft-com:office:word" xmlns:w="http://schemas.openxmlformats.org/wordprocessingml/2006/main" xmlns:w14="http://schemas.microsoft.com/office/word/2010/wordml" xmlns:w15="http://schemas.microsoft.com/office/word/2012/wordml" xmlns:w16cex="http://schemas.microsoft.com/office/word/2018/wordml/cex" xmlns:w16cid="http://schemas.microsoft.com/office/word/2016/wordml/cid" xmlns:w16="http://schemas.microsoft.com/office/word/2018/wordml" xmlns:w16du="http://schemas.microsoft.com/office/word/2023/wordml/word16du" xmlns:w16sdtdh="http://schemas.microsoft.com/office/word/2020/wordml/sdtdatahash" xmlns:w16se="http://schemas.microsoft.com/office/word/2015/wordml/symex" xmlns:wpg="http://schemas.microsoft.com/office/word/2010/wordprocessingGroup" xmlns:wpi="http://schemas.microsoft.com/office/word/2010/wordprocessingInk" xmlns:wne="http://schemas.microsoft.com/office/word/2006/wordml" xmlns:wps="http://schemas.microsoft.com/office/word/2010/wordprocessingShape" mc:Ignorable="w14 w15 w16se w16cid w16 w16cex w16sdtdh w16du wp14">
   <w:p>
     <w:pPr>
       <w:pStyle w:val="Header"/>
@@ -20113,7 +20054,7 @@
 </file>
 
 <file path=word/header2.xml><?xml version="1.0" encoding="utf-8"?>
-<w:hdr xmlns:wpc="http://schemas.microsoft.com/office/word/2010/wordprocessingCanvas" xmlns:cx="http://schemas.microsoft.com/office/drawing/2014/chartex" xmlns:cx1="http://schemas.microsoft.com/office/drawing/2015/9/8/chartex" xmlns:cx2="http://schemas.microsoft.com/office/drawing/2015/10/21/chartex" xmlns:cx3="http://schemas.microsoft.com/office/drawing/2016/5/9/chartex" xmlns:cx4="http://schemas.microsoft.com/office/drawing/2016/5/10/chartex" xmlns:cx5="http://schemas.microsoft.com/office/drawing/2016/5/11/chartex" xmlns:cx6="http://schemas.microsoft.com/office/drawing/2016/5/12/chartex" xmlns:cx7="http://schemas.microsoft.com/office/drawing/2016/5/13/chartex" xmlns:cx8="http://schemas.microsoft.com/office/drawing/2016/5/14/chartex" xmlns:mc="http://schemas.openxmlformats.org/markup-compatibility/2006" xmlns:aink="http://schemas.microsoft.com/office/drawing/2016/ink" xmlns:am3d="http://schemas.microsoft.com/office/drawing/2017/model3d" xmlns:o="urn:schemas-microsoft-com:office:office" xmlns:oel="http://schemas.microsoft.com/office/2019/extlst" xmlns:r="http://schemas.openxmlformats.org/officeDocument/2006/relationships" xmlns:m="http://schemas.openxmlformats.org/officeDocument/2006/math" xmlns:v="urn:schemas-microsoft-com:vml" xmlns:wp14="http://schemas.microsoft.com/office/word/2010/wordprocessingDrawing" xmlns:wp="http://schemas.openxmlformats.org/drawingml/2006/wordprocessingDrawing" xmlns:w10="urn:schemas-microsoft-com:office:word" xmlns:w="http://schemas.openxmlformats.org/wordprocessingml/2006/main" xmlns:w14="http://schemas.microsoft.com/office/word/2010/wordml" xmlns:w15="http://schemas.microsoft.com/office/word/2012/wordml" xmlns:w16cex="http://schemas.microsoft.com/office/word/2018/wordml/cex" xmlns:w16cid="http://schemas.microsoft.com/office/word/2016/wordml/cid" xmlns:w16="http://schemas.microsoft.com/office/word/2018/wordml" xmlns:w16sdtdh="http://schemas.microsoft.com/office/word/2020/wordml/sdtdatahash" xmlns:w16se="http://schemas.microsoft.com/office/word/2015/wordml/symex" xmlns:wpg="http://schemas.microsoft.com/office/word/2010/wordprocessingGroup" xmlns:wpi="http://schemas.microsoft.com/office/word/2010/wordprocessingInk" xmlns:wne="http://schemas.microsoft.com/office/word/2006/wordml" xmlns:wps="http://schemas.microsoft.com/office/word/2010/wordprocessingShape" mc:Ignorable="w14 w15 w16se w16cid w16 w16cex w16sdtdh wp14">
+<w:hdr xmlns:wpc="http://schemas.microsoft.com/office/word/2010/wordprocessingCanvas" xmlns:cx="http://schemas.microsoft.com/office/drawing/2014/chartex" xmlns:cx1="http://schemas.microsoft.com/office/drawing/2015/9/8/chartex" xmlns:cx2="http://schemas.microsoft.com/office/drawing/2015/10/21/chartex" xmlns:cx3="http://schemas.microsoft.com/office/drawing/2016/5/9/chartex" xmlns:cx4="http://schemas.microsoft.com/office/drawing/2016/5/10/chartex" xmlns:cx5="http://schemas.microsoft.com/office/drawing/2016/5/11/chartex" xmlns:cx6="http://schemas.microsoft.com/office/drawing/2016/5/12/chartex" xmlns:cx7="http://schemas.microsoft.com/office/drawing/2016/5/13/chartex" xmlns:cx8="http://schemas.microsoft.com/office/drawing/2016/5/14/chartex" xmlns:mc="http://schemas.openxmlformats.org/markup-compatibility/2006" xmlns:aink="http://schemas.microsoft.com/office/drawing/2016/ink" xmlns:am3d="http://schemas.microsoft.com/office/drawing/2017/model3d" xmlns:o="urn:schemas-microsoft-com:office:office" xmlns:oel="http://schemas.microsoft.com/office/2019/extlst" xmlns:r="http://schemas.openxmlformats.org/officeDocument/2006/relationships" xmlns:m="http://schemas.openxmlformats.org/officeDocument/2006/math" xmlns:v="urn:schemas-microsoft-com:vml" xmlns:wp14="http://schemas.microsoft.com/office/word/2010/wordprocessingDrawing" xmlns:wp="http://schemas.openxmlformats.org/drawingml/2006/wordprocessingDrawing" xmlns:w10="urn:schemas-microsoft-com:office:word" xmlns:w="http://schemas.openxmlformats.org/wordprocessingml/2006/main" xmlns:w14="http://schemas.microsoft.com/office/word/2010/wordml" xmlns:w15="http://schemas.microsoft.com/office/word/2012/wordml" xmlns:w16cex="http://schemas.microsoft.com/office/word/2018/wordml/cex" xmlns:w16cid="http://schemas.microsoft.com/office/word/2016/wordml/cid" xmlns:w16="http://schemas.microsoft.com/office/word/2018/wordml" xmlns:w16du="http://schemas.microsoft.com/office/word/2023/wordml/word16du" xmlns:w16sdtdh="http://schemas.microsoft.com/office/word/2020/wordml/sdtdatahash" xmlns:w16se="http://schemas.microsoft.com/office/word/2015/wordml/symex" xmlns:wpg="http://schemas.microsoft.com/office/word/2010/wordprocessingGroup" xmlns:wpi="http://schemas.microsoft.com/office/word/2010/wordprocessingInk" xmlns:wne="http://schemas.microsoft.com/office/word/2006/wordml" xmlns:wps="http://schemas.microsoft.com/office/word/2010/wordprocessingShape" mc:Ignorable="w14 w15 w16se w16cid w16 w16cex w16sdtdh w16du wp14">
   <w:p>
     <w:pPr>
       <w:pStyle w:val="Header"/>
@@ -20185,7 +20126,7 @@
 </file>
 
 <file path=word/header3.xml><?xml version="1.0" encoding="utf-8"?>
-<w:hdr xmlns:wpc="http://schemas.microsoft.com/office/word/2010/wordprocessingCanvas" xmlns:cx="http://schemas.microsoft.com/office/drawing/2014/chartex" xmlns:cx1="http://schemas.microsoft.com/office/drawing/2015/9/8/chartex" xmlns:cx2="http://schemas.microsoft.com/office/drawing/2015/10/21/chartex" xmlns:cx3="http://schemas.microsoft.com/office/drawing/2016/5/9/chartex" xmlns:cx4="http://schemas.microsoft.com/office/drawing/2016/5/10/chartex" xmlns:cx5="http://schemas.microsoft.com/office/drawing/2016/5/11/chartex" xmlns:cx6="http://schemas.microsoft.com/office/drawing/2016/5/12/chartex" xmlns:cx7="http://schemas.microsoft.com/office/drawing/2016/5/13/chartex" xmlns:cx8="http://schemas.microsoft.com/office/drawing/2016/5/14/chartex" xmlns:mc="http://schemas.openxmlformats.org/markup-compatibility/2006" xmlns:aink="http://schemas.microsoft.com/office/drawing/2016/ink" xmlns:am3d="http://schemas.microsoft.com/office/drawing/2017/model3d" xmlns:o="urn:schemas-microsoft-com:office:office" xmlns:oel="http://schemas.microsoft.com/office/2019/extlst" xmlns:r="http://schemas.openxmlformats.org/officeDocument/2006/relationships" xmlns:m="http://schemas.openxmlformats.org/officeDocument/2006/math" xmlns:v="urn:schemas-microsoft-com:vml" xmlns:wp14="http://schemas.microsoft.com/office/word/2010/wordprocessingDrawing" xmlns:wp="http://schemas.openxmlformats.org/drawingml/2006/wordprocessingDrawing" xmlns:w10="urn:schemas-microsoft-com:office:word" xmlns:w="http://schemas.openxmlformats.org/wordprocessingml/2006/main" xmlns:w14="http://schemas.microsoft.com/office/word/2010/wordml" xmlns:w15="http://schemas.microsoft.com/office/word/2012/wordml" xmlns:w16cex="http://schemas.microsoft.com/office/word/2018/wordml/cex" xmlns:w16cid="http://schemas.microsoft.com/office/word/2016/wordml/cid" xmlns:w16="http://schemas.microsoft.com/office/word/2018/wordml" xmlns:w16sdtdh="http://schemas.microsoft.com/office/word/2020/wordml/sdtdatahash" xmlns:w16se="http://schemas.microsoft.com/office/word/2015/wordml/symex" xmlns:wpg="http://schemas.microsoft.com/office/word/2010/wordprocessingGroup" xmlns:wpi="http://schemas.microsoft.com/office/word/2010/wordprocessingInk" xmlns:wne="http://schemas.microsoft.com/office/word/2006/wordml" xmlns:wps="http://schemas.microsoft.com/office/word/2010/wordprocessingShape" mc:Ignorable="w14 w15 w16se w16cid w16 w16cex w16sdtdh wp14">
+<w:hdr xmlns:wpc="http://schemas.microsoft.com/office/word/2010/wordprocessingCanvas" xmlns:cx="http://schemas.microsoft.com/office/drawing/2014/chartex" xmlns:cx1="http://schemas.microsoft.com/office/drawing/2015/9/8/chartex" xmlns:cx2="http://schemas.microsoft.com/office/drawing/2015/10/21/chartex" xmlns:cx3="http://schemas.microsoft.com/office/drawing/2016/5/9/chartex" xmlns:cx4="http://schemas.microsoft.com/office/drawing/2016/5/10/chartex" xmlns:cx5="http://schemas.microsoft.com/office/drawing/2016/5/11/chartex" xmlns:cx6="http://schemas.microsoft.com/office/drawing/2016/5/12/chartex" xmlns:cx7="http://schemas.microsoft.com/office/drawing/2016/5/13/chartex" xmlns:cx8="http://schemas.microsoft.com/office/drawing/2016/5/14/chartex" xmlns:mc="http://schemas.openxmlformats.org/markup-compatibility/2006" xmlns:aink="http://schemas.microsoft.com/office/drawing/2016/ink" xmlns:am3d="http://schemas.microsoft.com/office/drawing/2017/model3d" xmlns:o="urn:schemas-microsoft-com:office:office" xmlns:oel="http://schemas.microsoft.com/office/2019/extlst" xmlns:r="http://schemas.openxmlformats.org/officeDocument/2006/relationships" xmlns:m="http://schemas.openxmlformats.org/officeDocument/2006/math" xmlns:v="urn:schemas-microsoft-com:vml" xmlns:wp14="http://schemas.microsoft.com/office/word/2010/wordprocessingDrawing" xmlns:wp="http://schemas.openxmlformats.org/drawingml/2006/wordprocessingDrawing" xmlns:w10="urn:schemas-microsoft-com:office:word" xmlns:w="http://schemas.openxmlformats.org/wordprocessingml/2006/main" xmlns:w14="http://schemas.microsoft.com/office/word/2010/wordml" xmlns:w15="http://schemas.microsoft.com/office/word/2012/wordml" xmlns:w16cex="http://schemas.microsoft.com/office/word/2018/wordml/cex" xmlns:w16cid="http://schemas.microsoft.com/office/word/2016/wordml/cid" xmlns:w16="http://schemas.microsoft.com/office/word/2018/wordml" xmlns:w16du="http://schemas.microsoft.com/office/word/2023/wordml/word16du" xmlns:w16sdtdh="http://schemas.microsoft.com/office/word/2020/wordml/sdtdatahash" xmlns:w16se="http://schemas.microsoft.com/office/word/2015/wordml/symex" xmlns:wpg="http://schemas.microsoft.com/office/word/2010/wordprocessingGroup" xmlns:wpi="http://schemas.microsoft.com/office/word/2010/wordprocessingInk" xmlns:wne="http://schemas.microsoft.com/office/word/2006/wordml" xmlns:wps="http://schemas.microsoft.com/office/word/2010/wordprocessingShape" mc:Ignorable="w14 w15 w16se w16cid w16 w16cex w16sdtdh w16du wp14">
   <w:p>
     <w:pPr>
       <w:pStyle w:val="Header"/>
@@ -20245,7 +20186,7 @@
 </file>
 
 <file path=word/header4.xml><?xml version="1.0" encoding="utf-8"?>
-<w:hdr xmlns:wpc="http://schemas.microsoft.com/office/word/2010/wordprocessingCanvas" xmlns:cx="http://schemas.microsoft.com/office/drawing/2014/chartex" xmlns:cx1="http://schemas.microsoft.com/office/drawing/2015/9/8/chartex" xmlns:cx2="http://schemas.microsoft.com/office/drawing/2015/10/21/chartex" xmlns:cx3="http://schemas.microsoft.com/office/drawing/2016/5/9/chartex" xmlns:cx4="http://schemas.microsoft.com/office/drawing/2016/5/10/chartex" xmlns:cx5="http://schemas.microsoft.com/office/drawing/2016/5/11/chartex" xmlns:cx6="http://schemas.microsoft.com/office/drawing/2016/5/12/chartex" xmlns:cx7="http://schemas.microsoft.com/office/drawing/2016/5/13/chartex" xmlns:cx8="http://schemas.microsoft.com/office/drawing/2016/5/14/chartex" xmlns:mc="http://schemas.openxmlformats.org/markup-compatibility/2006" xmlns:aink="http://schemas.microsoft.com/office/drawing/2016/ink" xmlns:am3d="http://schemas.microsoft.com/office/drawing/2017/model3d" xmlns:o="urn:schemas-microsoft-com:office:office" xmlns:oel="http://schemas.microsoft.com/office/2019/extlst" xmlns:r="http://schemas.openxmlformats.org/officeDocument/2006/relationships" xmlns:m="http://schemas.openxmlformats.org/officeDocument/2006/math" xmlns:v="urn:schemas-microsoft-com:vml" xmlns:wp14="http://schemas.microsoft.com/office/word/2010/wordprocessingDrawing" xmlns:wp="http://schemas.openxmlformats.org/drawingml/2006/wordprocessingDrawing" xmlns:w10="urn:schemas-microsoft-com:office:word" xmlns:w="http://schemas.openxmlformats.org/wordprocessingml/2006/main" xmlns:w14="http://schemas.microsoft.com/office/word/2010/wordml" xmlns:w15="http://schemas.microsoft.com/office/word/2012/wordml" xmlns:w16cex="http://schemas.microsoft.com/office/word/2018/wordml/cex" xmlns:w16cid="http://schemas.microsoft.com/office/word/2016/wordml/cid" xmlns:w16="http://schemas.microsoft.com/office/word/2018/wordml" xmlns:w16sdtdh="http://schemas.microsoft.com/office/word/2020/wordml/sdtdatahash" xmlns:w16se="http://schemas.microsoft.com/office/word/2015/wordml/symex" xmlns:wpg="http://schemas.microsoft.com/office/word/2010/wordprocessingGroup" xmlns:wpi="http://schemas.microsoft.com/office/word/2010/wordprocessingInk" xmlns:wne="http://schemas.microsoft.com/office/word/2006/wordml" xmlns:wps="http://schemas.microsoft.com/office/word/2010/wordprocessingShape" mc:Ignorable="w14 w15 w16se w16cid w16 w16cex w16sdtdh wp14">
+<w:hdr xmlns:wpc="http://schemas.microsoft.com/office/word/2010/wordprocessingCanvas" xmlns:cx="http://schemas.microsoft.com/office/drawing/2014/chartex" xmlns:cx1="http://schemas.microsoft.com/office/drawing/2015/9/8/chartex" xmlns:cx2="http://schemas.microsoft.com/office/drawing/2015/10/21/chartex" xmlns:cx3="http://schemas.microsoft.com/office/drawing/2016/5/9/chartex" xmlns:cx4="http://schemas.microsoft.com/office/drawing/2016/5/10/chartex" xmlns:cx5="http://schemas.microsoft.com/office/drawing/2016/5/11/chartex" xmlns:cx6="http://schemas.microsoft.com/office/drawing/2016/5/12/chartex" xmlns:cx7="http://schemas.microsoft.com/office/drawing/2016/5/13/chartex" xmlns:cx8="http://schemas.microsoft.com/office/drawing/2016/5/14/chartex" xmlns:mc="http://schemas.openxmlformats.org/markup-compatibility/2006" xmlns:aink="http://schemas.microsoft.com/office/drawing/2016/ink" xmlns:am3d="http://schemas.microsoft.com/office/drawing/2017/model3d" xmlns:o="urn:schemas-microsoft-com:office:office" xmlns:oel="http://schemas.microsoft.com/office/2019/extlst" xmlns:r="http://schemas.openxmlformats.org/officeDocument/2006/relationships" xmlns:m="http://schemas.openxmlformats.org/officeDocument/2006/math" xmlns:v="urn:schemas-microsoft-com:vml" xmlns:wp14="http://schemas.microsoft.com/office/word/2010/wordprocessingDrawing" xmlns:wp="http://schemas.openxmlformats.org/drawingml/2006/wordprocessingDrawing" xmlns:w10="urn:schemas-microsoft-com:office:word" xmlns:w="http://schemas.openxmlformats.org/wordprocessingml/2006/main" xmlns:w14="http://schemas.microsoft.com/office/word/2010/wordml" xmlns:w15="http://schemas.microsoft.com/office/word/2012/wordml" xmlns:w16cex="http://schemas.microsoft.com/office/word/2018/wordml/cex" xmlns:w16cid="http://schemas.microsoft.com/office/word/2016/wordml/cid" xmlns:w16="http://schemas.microsoft.com/office/word/2018/wordml" xmlns:w16du="http://schemas.microsoft.com/office/word/2023/wordml/word16du" xmlns:w16sdtdh="http://schemas.microsoft.com/office/word/2020/wordml/sdtdatahash" xmlns:w16se="http://schemas.microsoft.com/office/word/2015/wordml/symex" xmlns:wpg="http://schemas.microsoft.com/office/word/2010/wordprocessingGroup" xmlns:wpi="http://schemas.microsoft.com/office/word/2010/wordprocessingInk" xmlns:wne="http://schemas.microsoft.com/office/word/2006/wordml" xmlns:wps="http://schemas.microsoft.com/office/word/2010/wordprocessingShape" mc:Ignorable="w14 w15 w16se w16cid w16 w16cex w16sdtdh w16du wp14">
   <w:p>
     <w:pPr>
       <w:pStyle w:val="Header"/>
@@ -20311,7 +20252,7 @@
 </file>
 
 <file path=word/header5.xml><?xml version="1.0" encoding="utf-8"?>
-<w:hdr xmlns:wpc="http://schemas.microsoft.com/office/word/2010/wordprocessingCanvas" xmlns:cx="http://schemas.microsoft.com/office/drawing/2014/chartex" xmlns:cx1="http://schemas.microsoft.com/office/drawing/2015/9/8/chartex" xmlns:cx2="http://schemas.microsoft.com/office/drawing/2015/10/21/chartex" xmlns:cx3="http://schemas.microsoft.com/office/drawing/2016/5/9/chartex" xmlns:cx4="http://schemas.microsoft.com/office/drawing/2016/5/10/chartex" xmlns:cx5="http://schemas.microsoft.com/office/drawing/2016/5/11/chartex" xmlns:cx6="http://schemas.microsoft.com/office/drawing/2016/5/12/chartex" xmlns:cx7="http://schemas.microsoft.com/office/drawing/2016/5/13/chartex" xmlns:cx8="http://schemas.microsoft.com/office/drawing/2016/5/14/chartex" xmlns:mc="http://schemas.openxmlformats.org/markup-compatibility/2006" xmlns:aink="http://schemas.microsoft.com/office/drawing/2016/ink" xmlns:am3d="http://schemas.microsoft.com/office/drawing/2017/model3d" xmlns:o="urn:schemas-microsoft-com:office:office" xmlns:oel="http://schemas.microsoft.com/office/2019/extlst" xmlns:r="http://schemas.openxmlformats.org/officeDocument/2006/relationships" xmlns:m="http://schemas.openxmlformats.org/officeDocument/2006/math" xmlns:v="urn:schemas-microsoft-com:vml" xmlns:wp14="http://schemas.microsoft.com/office/word/2010/wordprocessingDrawing" xmlns:wp="http://schemas.openxmlformats.org/drawingml/2006/wordprocessingDrawing" xmlns:w10="urn:schemas-microsoft-com:office:word" xmlns:w="http://schemas.openxmlformats.org/wordprocessingml/2006/main" xmlns:w14="http://schemas.microsoft.com/office/word/2010/wordml" xmlns:w15="http://schemas.microsoft.com/office/word/2012/wordml" xmlns:w16cex="http://schemas.microsoft.com/office/word/2018/wordml/cex" xmlns:w16cid="http://schemas.microsoft.com/office/word/2016/wordml/cid" xmlns:w16="http://schemas.microsoft.com/office/word/2018/wordml" xmlns:w16sdtdh="http://schemas.microsoft.com/office/word/2020/wordml/sdtdatahash" xmlns:w16se="http://schemas.microsoft.com/office/word/2015/wordml/symex" xmlns:wpg="http://schemas.microsoft.com/office/word/2010/wordprocessingGroup" xmlns:wpi="http://schemas.microsoft.com/office/word/2010/wordprocessingInk" xmlns:wne="http://schemas.microsoft.com/office/word/2006/wordml" xmlns:wps="http://schemas.microsoft.com/office/word/2010/wordprocessingShape" mc:Ignorable="w14 w15 w16se w16cid w16 w16cex w16sdtdh wp14">
+<w:hdr xmlns:wpc="http://schemas.microsoft.com/office/word/2010/wordprocessingCanvas" xmlns:cx="http://schemas.microsoft.com/office/drawing/2014/chartex" xmlns:cx1="http://schemas.microsoft.com/office/drawing/2015/9/8/chartex" xmlns:cx2="http://schemas.microsoft.com/office/drawing/2015/10/21/chartex" xmlns:cx3="http://schemas.microsoft.com/office/drawing/2016/5/9/chartex" xmlns:cx4="http://schemas.microsoft.com/office/drawing/2016/5/10/chartex" xmlns:cx5="http://schemas.microsoft.com/office/drawing/2016/5/11/chartex" xmlns:cx6="http://schemas.microsoft.com/office/drawing/2016/5/12/chartex" xmlns:cx7="http://schemas.microsoft.com/office/drawing/2016/5/13/chartex" xmlns:cx8="http://schemas.microsoft.com/office/drawing/2016/5/14/chartex" xmlns:mc="http://schemas.openxmlformats.org/markup-compatibility/2006" xmlns:aink="http://schemas.microsoft.com/office/drawing/2016/ink" xmlns:am3d="http://schemas.microsoft.com/office/drawing/2017/model3d" xmlns:o="urn:schemas-microsoft-com:office:office" xmlns:oel="http://schemas.microsoft.com/office/2019/extlst" xmlns:r="http://schemas.openxmlformats.org/officeDocument/2006/relationships" xmlns:m="http://schemas.openxmlformats.org/officeDocument/2006/math" xmlns:v="urn:schemas-microsoft-com:vml" xmlns:wp14="http://schemas.microsoft.com/office/word/2010/wordprocessingDrawing" xmlns:wp="http://schemas.openxmlformats.org/drawingml/2006/wordprocessingDrawing" xmlns:w10="urn:schemas-microsoft-com:office:word" xmlns:w="http://schemas.openxmlformats.org/wordprocessingml/2006/main" xmlns:w14="http://schemas.microsoft.com/office/word/2010/wordml" xmlns:w15="http://schemas.microsoft.com/office/word/2012/wordml" xmlns:w16cex="http://schemas.microsoft.com/office/word/2018/wordml/cex" xmlns:w16cid="http://schemas.microsoft.com/office/word/2016/wordml/cid" xmlns:w16="http://schemas.microsoft.com/office/word/2018/wordml" xmlns:w16du="http://schemas.microsoft.com/office/word/2023/wordml/word16du" xmlns:w16sdtdh="http://schemas.microsoft.com/office/word/2020/wordml/sdtdatahash" xmlns:w16se="http://schemas.microsoft.com/office/word/2015/wordml/symex" xmlns:wpg="http://schemas.microsoft.com/office/word/2010/wordprocessingGroup" xmlns:wpi="http://schemas.microsoft.com/office/word/2010/wordprocessingInk" xmlns:wne="http://schemas.microsoft.com/office/word/2006/wordml" xmlns:wps="http://schemas.microsoft.com/office/word/2010/wordprocessingShape" mc:Ignorable="w14 w15 w16se w16cid w16 w16cex w16sdtdh w16du wp14">
   <w:p>
     <w:pPr>
       <w:pStyle w:val="Header"/>
@@ -20440,7 +20381,7 @@
 </file>
 
 <file path=word/numbering.xml><?xml version="1.0" encoding="utf-8"?>
-<w:numbering xmlns:wpc="http://schemas.microsoft.com/office/word/2010/wordprocessingCanvas" xmlns:cx="http://schemas.microsoft.com/office/drawing/2014/chartex" xmlns:cx1="http://schemas.microsoft.com/office/drawing/2015/9/8/chartex" xmlns:cx2="http://schemas.microsoft.com/office/drawing/2015/10/21/chartex" xmlns:cx3="http://schemas.microsoft.com/office/drawing/2016/5/9/chartex" xmlns:cx4="http://schemas.microsoft.com/office/drawing/2016/5/10/chartex" xmlns:cx5="http://schemas.microsoft.com/office/drawing/2016/5/11/chartex" xmlns:cx6="http://schemas.microsoft.com/office/drawing/2016/5/12/chartex" xmlns:cx7="http://schemas.microsoft.com/office/drawing/2016/5/13/chartex" xmlns:cx8="http://schemas.microsoft.com/office/drawing/2016/5/14/chartex" xmlns:mc="http://schemas.openxmlformats.org/markup-compatibility/2006" xmlns:aink="http://schemas.microsoft.com/office/drawing/2016/ink" xmlns:am3d="http://schemas.microsoft.com/office/drawing/2017/model3d" xmlns:o="urn:schemas-microsoft-com:office:office" xmlns:oel="http://schemas.microsoft.com/office/2019/extlst" xmlns:r="http://schemas.openxmlformats.org/officeDocument/2006/relationships" xmlns:m="http://schemas.openxmlformats.org/officeDocument/2006/math" xmlns:v="urn:schemas-microsoft-com:vml" xmlns:wp14="http://schemas.microsoft.com/office/word/2010/wordprocessingDrawing" xmlns:wp="http://schemas.openxmlformats.org/drawingml/2006/wordprocessingDrawing" xmlns:w10="urn:schemas-microsoft-com:office:word" xmlns:w="http://schemas.openxmlformats.org/wordprocessingml/2006/main" xmlns:w14="http://schemas.microsoft.com/office/word/2010/wordml" xmlns:w15="http://schemas.microsoft.com/office/word/2012/wordml" xmlns:w16cex="http://schemas.microsoft.com/office/word/2018/wordml/cex" xmlns:w16cid="http://schemas.microsoft.com/office/word/2016/wordml/cid" xmlns:w16="http://schemas.microsoft.com/office/word/2018/wordml" xmlns:w16sdtdh="http://schemas.microsoft.com/office/word/2020/wordml/sdtdatahash" xmlns:w16se="http://schemas.microsoft.com/office/word/2015/wordml/symex" xmlns:wpg="http://schemas.microsoft.com/office/word/2010/wordprocessingGroup" xmlns:wpi="http://schemas.microsoft.com/office/word/2010/wordprocessingInk" xmlns:wne="http://schemas.microsoft.com/office/word/2006/wordml" xmlns:wps="http://schemas.microsoft.com/office/word/2010/wordprocessingShape" mc:Ignorable="w14 w15 w16se w16cid w16 w16cex w16sdtdh wp14">
+<w:numbering xmlns:wpc="http://schemas.microsoft.com/office/word/2010/wordprocessingCanvas" xmlns:cx="http://schemas.microsoft.com/office/drawing/2014/chartex" xmlns:cx1="http://schemas.microsoft.com/office/drawing/2015/9/8/chartex" xmlns:cx2="http://schemas.microsoft.com/office/drawing/2015/10/21/chartex" xmlns:cx3="http://schemas.microsoft.com/office/drawing/2016/5/9/chartex" xmlns:cx4="http://schemas.microsoft.com/office/drawing/2016/5/10/chartex" xmlns:cx5="http://schemas.microsoft.com/office/drawing/2016/5/11/chartex" xmlns:cx6="http://schemas.microsoft.com/office/drawing/2016/5/12/chartex" xmlns:cx7="http://schemas.microsoft.com/office/drawing/2016/5/13/chartex" xmlns:cx8="http://schemas.microsoft.com/office/drawing/2016/5/14/chartex" xmlns:mc="http://schemas.openxmlformats.org/markup-compatibility/2006" xmlns:aink="http://schemas.microsoft.com/office/drawing/2016/ink" xmlns:am3d="http://schemas.microsoft.com/office/drawing/2017/model3d" xmlns:o="urn:schemas-microsoft-com:office:office" xmlns:oel="http://schemas.microsoft.com/office/2019/extlst" xmlns:r="http://schemas.openxmlformats.org/officeDocument/2006/relationships" xmlns:m="http://schemas.openxmlformats.org/officeDocument/2006/math" xmlns:v="urn:schemas-microsoft-com:vml" xmlns:wp14="http://schemas.microsoft.com/office/word/2010/wordprocessingDrawing" xmlns:wp="http://schemas.openxmlformats.org/drawingml/2006/wordprocessingDrawing" xmlns:w10="urn:schemas-microsoft-com:office:word" xmlns:w="http://schemas.openxmlformats.org/wordprocessingml/2006/main" xmlns:w14="http://schemas.microsoft.com/office/word/2010/wordml" xmlns:w15="http://schemas.microsoft.com/office/word/2012/wordml" xmlns:w16cex="http://schemas.microsoft.com/office/word/2018/wordml/cex" xmlns:w16cid="http://schemas.microsoft.com/office/word/2016/wordml/cid" xmlns:w16="http://schemas.microsoft.com/office/word/2018/wordml" xmlns:w16du="http://schemas.microsoft.com/office/word/2023/wordml/word16du" xmlns:w16sdtdh="http://schemas.microsoft.com/office/word/2020/wordml/sdtdatahash" xmlns:w16se="http://schemas.microsoft.com/office/word/2015/wordml/symex" xmlns:wpg="http://schemas.microsoft.com/office/word/2010/wordprocessingGroup" xmlns:wpi="http://schemas.microsoft.com/office/word/2010/wordprocessingInk" xmlns:wne="http://schemas.microsoft.com/office/word/2006/wordml" xmlns:wps="http://schemas.microsoft.com/office/word/2010/wordprocessingShape" mc:Ignorable="w14 w15 w16se w16cid w16 w16cex w16sdtdh w16du wp14">
   <w:abstractNum w:abstractNumId="0" w15:restartNumberingAfterBreak="0">
     <w:nsid w:val="00EB5DAC"/>
     <w:multiLevelType w:val="hybridMultilevel"/>
@@ -33815,7 +33756,7 @@
 </file>
 
 <file path=word/people.xml><?xml version="1.0" encoding="utf-8"?>
-<w15:people xmlns:wpc="http://schemas.microsoft.com/office/word/2010/wordprocessingCanvas" xmlns:cx="http://schemas.microsoft.com/office/drawing/2014/chartex" xmlns:cx1="http://schemas.microsoft.com/office/drawing/2015/9/8/chartex" xmlns:cx2="http://schemas.microsoft.com/office/drawing/2015/10/21/chartex" xmlns:cx3="http://schemas.microsoft.com/office/drawing/2016/5/9/chartex" xmlns:cx4="http://schemas.microsoft.com/office/drawing/2016/5/10/chartex" xmlns:cx5="http://schemas.microsoft.com/office/drawing/2016/5/11/chartex" xmlns:cx6="http://schemas.microsoft.com/office/drawing/2016/5/12/chartex" xmlns:cx7="http://schemas.microsoft.com/office/drawing/2016/5/13/chartex" xmlns:cx8="http://schemas.microsoft.com/office/drawing/2016/5/14/chartex" xmlns:mc="http://schemas.openxmlformats.org/markup-compatibility/2006" xmlns:aink="http://schemas.microsoft.com/office/drawing/2016/ink" xmlns:am3d="http://schemas.microsoft.com/office/drawing/2017/model3d" xmlns:o="urn:schemas-microsoft-com:office:office" xmlns:oel="http://schemas.microsoft.com/office/2019/extlst" xmlns:r="http://schemas.openxmlformats.org/officeDocument/2006/relationships" xmlns:m="http://schemas.openxmlformats.org/officeDocument/2006/math" xmlns:v="urn:schemas-microsoft-com:vml" xmlns:wp14="http://schemas.microsoft.com/office/word/2010/wordprocessingDrawing" xmlns:wp="http://schemas.openxmlformats.org/drawingml/2006/wordprocessingDrawing" xmlns:w10="urn:schemas-microsoft-com:office:word" xmlns:w="http://schemas.openxmlformats.org/wordprocessingml/2006/main" xmlns:w14="http://schemas.microsoft.com/office/word/2010/wordml" xmlns:w15="http://schemas.microsoft.com/office/word/2012/wordml" xmlns:w16cex="http://schemas.microsoft.com/office/word/2018/wordml/cex" xmlns:w16cid="http://schemas.microsoft.com/office/word/2016/wordml/cid" xmlns:w16="http://schemas.microsoft.com/office/word/2018/wordml" xmlns:w16sdtdh="http://schemas.microsoft.com/office/word/2020/wordml/sdtdatahash" xmlns:w16se="http://schemas.microsoft.com/office/word/2015/wordml/symex" xmlns:wpg="http://schemas.microsoft.com/office/word/2010/wordprocessingGroup" xmlns:wpi="http://schemas.microsoft.com/office/word/2010/wordprocessingInk" xmlns:wne="http://schemas.microsoft.com/office/word/2006/wordml" xmlns:wps="http://schemas.microsoft.com/office/word/2010/wordprocessingShape" mc:Ignorable="w14 w15 w16se w16cid w16 w16cex w16sdtdh wp14">
+<w15:people xmlns:wpc="http://schemas.microsoft.com/office/word/2010/wordprocessingCanvas" xmlns:cx="http://schemas.microsoft.com/office/drawing/2014/chartex" xmlns:cx1="http://schemas.microsoft.com/office/drawing/2015/9/8/chartex" xmlns:cx2="http://schemas.microsoft.com/office/drawing/2015/10/21/chartex" xmlns:cx3="http://schemas.microsoft.com/office/drawing/2016/5/9/chartex" xmlns:cx4="http://schemas.microsoft.com/office/drawing/2016/5/10/chartex" xmlns:cx5="http://schemas.microsoft.com/office/drawing/2016/5/11/chartex" xmlns:cx6="http://schemas.microsoft.com/office/drawing/2016/5/12/chartex" xmlns:cx7="http://schemas.microsoft.com/office/drawing/2016/5/13/chartex" xmlns:cx8="http://schemas.microsoft.com/office/drawing/2016/5/14/chartex" xmlns:mc="http://schemas.openxmlformats.org/markup-compatibility/2006" xmlns:aink="http://schemas.microsoft.com/office/drawing/2016/ink" xmlns:am3d="http://schemas.microsoft.com/office/drawing/2017/model3d" xmlns:o="urn:schemas-microsoft-com:office:office" xmlns:oel="http://schemas.microsoft.com/office/2019/extlst" xmlns:r="http://schemas.openxmlformats.org/officeDocument/2006/relationships" xmlns:m="http://schemas.openxmlformats.org/officeDocument/2006/math" xmlns:v="urn:schemas-microsoft-com:vml" xmlns:wp14="http://schemas.microsoft.com/office/word/2010/wordprocessingDrawing" xmlns:wp="http://schemas.openxmlformats.org/drawingml/2006/wordprocessingDrawing" xmlns:w10="urn:schemas-microsoft-com:office:word" xmlns:w="http://schemas.openxmlformats.org/wordprocessingml/2006/main" xmlns:w14="http://schemas.microsoft.com/office/word/2010/wordml" xmlns:w15="http://schemas.microsoft.com/office/word/2012/wordml" xmlns:w16cex="http://schemas.microsoft.com/office/word/2018/wordml/cex" xmlns:w16cid="http://schemas.microsoft.com/office/word/2016/wordml/cid" xmlns:w16="http://schemas.microsoft.com/office/word/2018/wordml" xmlns:w16du="http://schemas.microsoft.com/office/word/2023/wordml/word16du" xmlns:w16sdtdh="http://schemas.microsoft.com/office/word/2020/wordml/sdtdatahash" xmlns:w16se="http://schemas.microsoft.com/office/word/2015/wordml/symex" xmlns:wpg="http://schemas.microsoft.com/office/word/2010/wordprocessingGroup" xmlns:wpi="http://schemas.microsoft.com/office/word/2010/wordprocessingInk" xmlns:wne="http://schemas.microsoft.com/office/word/2006/wordml" xmlns:wps="http://schemas.microsoft.com/office/word/2010/wordprocessingShape" mc:Ignorable="w14 w15 w16se w16cid w16 w16cex w16sdtdh w16du wp14">
   <w15:person w15:author="Joe Lees">
     <w15:presenceInfo w15:providerId="AD" w15:userId="S::joe.lees@wearecortex.com::6f6ce6a8-b06a-43fe-9d28-9db738f4bc93"/>
   </w15:person>
@@ -33832,7 +33773,7 @@
 </file>
 
 <file path=word/styles.xml><?xml version="1.0" encoding="utf-8"?>
-<w:styles xmlns:mc="http://schemas.openxmlformats.org/markup-compatibility/2006" xmlns:r="http://schemas.openxmlformats.org/officeDocument/2006/relationships" xmlns:w="http://schemas.openxmlformats.org/wordprocessingml/2006/main" xmlns:w14="http://schemas.microsoft.com/office/word/2010/wordml" xmlns:w15="http://schemas.microsoft.com/office/word/2012/wordml" xmlns:w16cex="http://schemas.microsoft.com/office/word/2018/wordml/cex" xmlns:w16cid="http://schemas.microsoft.com/office/word/2016/wordml/cid" xmlns:w16="http://schemas.microsoft.com/office/word/2018/wordml" xmlns:w16sdtdh="http://schemas.microsoft.com/office/word/2020/wordml/sdtdatahash" xmlns:w16se="http://schemas.microsoft.com/office/word/2015/wordml/symex" mc:Ignorable="w14 w15 w16se w16cid w16 w16cex w16sdtdh">
+<w:styles xmlns:mc="http://schemas.openxmlformats.org/markup-compatibility/2006" xmlns:r="http://schemas.openxmlformats.org/officeDocument/2006/relationships" xmlns:w="http://schemas.openxmlformats.org/wordprocessingml/2006/main" xmlns:w14="http://schemas.microsoft.com/office/word/2010/wordml" xmlns:w15="http://schemas.microsoft.com/office/word/2012/wordml" xmlns:w16cex="http://schemas.microsoft.com/office/word/2018/wordml/cex" xmlns:w16cid="http://schemas.microsoft.com/office/word/2016/wordml/cid" xmlns:w16="http://schemas.microsoft.com/office/word/2018/wordml" xmlns:w16du="http://schemas.microsoft.com/office/word/2023/wordml/word16du" xmlns:w16sdtdh="http://schemas.microsoft.com/office/word/2020/wordml/sdtdatahash" xmlns:w16se="http://schemas.microsoft.com/office/word/2015/wordml/symex" mc:Ignorable="w14 w15 w16se w16cid w16 w16cex w16sdtdh w16du">
   <w:docDefaults>
     <w:rPrDefault>
       <w:rPr>
@@ -36493,7 +36434,12 @@
 </file>
 
 <file path=customXml/item3.xml><?xml version="1.0" encoding="utf-8"?>
-<b:Sources xmlns:b="http://schemas.openxmlformats.org/officeDocument/2006/bibliography" xmlns="http://schemas.openxmlformats.org/officeDocument/2006/bibliography" SelectedStyle="\APASixthEditionOfficeOnline.xsl" StyleName="APA" Version="6"/>
+<?mso-contentType ?>
+<FormTemplates xmlns="http://schemas.microsoft.com/sharepoint/v3/contenttype/forms">
+  <Display>DocumentLibraryForm</Display>
+  <Edit>DocumentLibraryForm</Edit>
+  <New>DocumentLibraryForm</New>
+</FormTemplates>
 </file>
 
 <file path=customXml/item4.xml><?xml version="1.0" encoding="utf-8"?>
@@ -36742,12 +36688,7 @@
 </file>
 
 <file path=customXml/item5.xml><?xml version="1.0" encoding="utf-8"?>
-<?mso-contentType ?>
-<FormTemplates xmlns="http://schemas.microsoft.com/sharepoint/v3/contenttype/forms">
-  <Display>DocumentLibraryForm</Display>
-  <Edit>DocumentLibraryForm</Edit>
-  <New>DocumentLibraryForm</New>
-</FormTemplates>
+<b:Sources xmlns:b="http://schemas.openxmlformats.org/officeDocument/2006/bibliography" xmlns="http://schemas.openxmlformats.org/officeDocument/2006/bibliography" SelectedStyle="\APASixthEditionOfficeOnline.xsl" StyleName="APA" Version="6"/>
 </file>
 
 <file path=customXml/itemProps1.xml><?xml version="1.0" encoding="utf-8"?>
@@ -36770,9 +36711,9 @@
 </file>
 
 <file path=customXml/itemProps3.xml><?xml version="1.0" encoding="utf-8"?>
-<ds:datastoreItem xmlns:ds="http://schemas.openxmlformats.org/officeDocument/2006/customXml" ds:itemID="{2A4ED582-8087-44EF-8CFD-FB5437CBC6AE}">
+<ds:datastoreItem xmlns:ds="http://schemas.openxmlformats.org/officeDocument/2006/customXml" ds:itemID="{2072409F-AD5D-4085-AEE9-9754C5D9E00C}">
   <ds:schemaRefs>
-    <ds:schemaRef ds:uri="http://schemas.openxmlformats.org/officeDocument/2006/bibliography"/>
+    <ds:schemaRef ds:uri="http://schemas.microsoft.com/sharepoint/v3/contenttype/forms"/>
   </ds:schemaRefs>
 </ds:datastoreItem>
 </file>
@@ -36797,9 +36738,9 @@
 </file>
 
 <file path=customXml/itemProps5.xml><?xml version="1.0" encoding="utf-8"?>
-<ds:datastoreItem xmlns:ds="http://schemas.openxmlformats.org/officeDocument/2006/customXml" ds:itemID="{2072409F-AD5D-4085-AEE9-9754C5D9E00C}">
+<ds:datastoreItem xmlns:ds="http://schemas.openxmlformats.org/officeDocument/2006/customXml" ds:itemID="{2A4ED582-8087-44EF-8CFD-FB5437CBC6AE}">
   <ds:schemaRefs>
-    <ds:schemaRef ds:uri="http://schemas.microsoft.com/sharepoint/v3/contenttype/forms"/>
+    <ds:schemaRef ds:uri="http://schemas.openxmlformats.org/officeDocument/2006/bibliography"/>
   </ds:schemaRefs>
 </ds:datastoreItem>
 </file>
</xml_diff>

<commit_message>
Updated Screenshots and images
</commit_message>
<xml_diff>
--- a/content/static/word/CORTEX Interaction Portal - Deployment Guide.docx
+++ b/content/static/word/CORTEX Interaction Portal - Deployment Guide.docx
@@ -1,6 +1,6 @@
 
 <file path=word/document.xml><?xml version="1.0" encoding="utf-8"?>
-<w:document xmlns:wpc="http://schemas.microsoft.com/office/word/2010/wordprocessingCanvas" xmlns:cx="http://schemas.microsoft.com/office/drawing/2014/chartex" xmlns:cx1="http://schemas.microsoft.com/office/drawing/2015/9/8/chartex" xmlns:cx2="http://schemas.microsoft.com/office/drawing/2015/10/21/chartex" xmlns:cx3="http://schemas.microsoft.com/office/drawing/2016/5/9/chartex" xmlns:cx4="http://schemas.microsoft.com/office/drawing/2016/5/10/chartex" xmlns:cx5="http://schemas.microsoft.com/office/drawing/2016/5/11/chartex" xmlns:cx6="http://schemas.microsoft.com/office/drawing/2016/5/12/chartex" xmlns:cx7="http://schemas.microsoft.com/office/drawing/2016/5/13/chartex" xmlns:cx8="http://schemas.microsoft.com/office/drawing/2016/5/14/chartex" xmlns:mc="http://schemas.openxmlformats.org/markup-compatibility/2006" xmlns:aink="http://schemas.microsoft.com/office/drawing/2016/ink" xmlns:am3d="http://schemas.microsoft.com/office/drawing/2017/model3d" xmlns:o="urn:schemas-microsoft-com:office:office" xmlns:oel="http://schemas.microsoft.com/office/2019/extlst" xmlns:r="http://schemas.openxmlformats.org/officeDocument/2006/relationships" xmlns:m="http://schemas.openxmlformats.org/officeDocument/2006/math" xmlns:v="urn:schemas-microsoft-com:vml" xmlns:wp14="http://schemas.microsoft.com/office/word/2010/wordprocessingDrawing" xmlns:wp="http://schemas.openxmlformats.org/drawingml/2006/wordprocessingDrawing" xmlns:w10="urn:schemas-microsoft-com:office:word" xmlns:w="http://schemas.openxmlformats.org/wordprocessingml/2006/main" xmlns:w14="http://schemas.microsoft.com/office/word/2010/wordml" xmlns:w15="http://schemas.microsoft.com/office/word/2012/wordml" xmlns:w16cex="http://schemas.microsoft.com/office/word/2018/wordml/cex" xmlns:w16cid="http://schemas.microsoft.com/office/word/2016/wordml/cid" xmlns:w16="http://schemas.microsoft.com/office/word/2018/wordml" xmlns:w16sdtdh="http://schemas.microsoft.com/office/word/2020/wordml/sdtdatahash" xmlns:w16se="http://schemas.microsoft.com/office/word/2015/wordml/symex" xmlns:wpg="http://schemas.microsoft.com/office/word/2010/wordprocessingGroup" xmlns:wpi="http://schemas.microsoft.com/office/word/2010/wordprocessingInk" xmlns:wne="http://schemas.microsoft.com/office/word/2006/wordml" xmlns:wps="http://schemas.microsoft.com/office/word/2010/wordprocessingShape" mc:Ignorable="w14 w15 w16se w16cid w16 w16cex w16sdtdh wp14">
+<w:document xmlns:wpc="http://schemas.microsoft.com/office/word/2010/wordprocessingCanvas" xmlns:cx="http://schemas.microsoft.com/office/drawing/2014/chartex" xmlns:cx1="http://schemas.microsoft.com/office/drawing/2015/9/8/chartex" xmlns:cx2="http://schemas.microsoft.com/office/drawing/2015/10/21/chartex" xmlns:cx3="http://schemas.microsoft.com/office/drawing/2016/5/9/chartex" xmlns:cx4="http://schemas.microsoft.com/office/drawing/2016/5/10/chartex" xmlns:cx5="http://schemas.microsoft.com/office/drawing/2016/5/11/chartex" xmlns:cx6="http://schemas.microsoft.com/office/drawing/2016/5/12/chartex" xmlns:cx7="http://schemas.microsoft.com/office/drawing/2016/5/13/chartex" xmlns:cx8="http://schemas.microsoft.com/office/drawing/2016/5/14/chartex" xmlns:mc="http://schemas.openxmlformats.org/markup-compatibility/2006" xmlns:aink="http://schemas.microsoft.com/office/drawing/2016/ink" xmlns:am3d="http://schemas.microsoft.com/office/drawing/2017/model3d" xmlns:o="urn:schemas-microsoft-com:office:office" xmlns:oel="http://schemas.microsoft.com/office/2019/extlst" xmlns:r="http://schemas.openxmlformats.org/officeDocument/2006/relationships" xmlns:m="http://schemas.openxmlformats.org/officeDocument/2006/math" xmlns:v="urn:schemas-microsoft-com:vml" xmlns:wp14="http://schemas.microsoft.com/office/word/2010/wordprocessingDrawing" xmlns:wp="http://schemas.openxmlformats.org/drawingml/2006/wordprocessingDrawing" xmlns:w10="urn:schemas-microsoft-com:office:word" xmlns:w="http://schemas.openxmlformats.org/wordprocessingml/2006/main" xmlns:w14="http://schemas.microsoft.com/office/word/2010/wordml" xmlns:w15="http://schemas.microsoft.com/office/word/2012/wordml" xmlns:w16cex="http://schemas.microsoft.com/office/word/2018/wordml/cex" xmlns:w16cid="http://schemas.microsoft.com/office/word/2016/wordml/cid" xmlns:w16="http://schemas.microsoft.com/office/word/2018/wordml" xmlns:w16du="http://schemas.microsoft.com/office/word/2023/wordml/word16du" xmlns:w16sdtdh="http://schemas.microsoft.com/office/word/2020/wordml/sdtdatahash" xmlns:w16se="http://schemas.microsoft.com/office/word/2015/wordml/symex" xmlns:wpg="http://schemas.microsoft.com/office/word/2010/wordprocessingGroup" xmlns:wpi="http://schemas.microsoft.com/office/word/2010/wordprocessingInk" xmlns:wne="http://schemas.microsoft.com/office/word/2006/wordml" xmlns:wps="http://schemas.microsoft.com/office/word/2010/wordprocessingShape" mc:Ignorable="w14 w15 w16se w16cid w16 w16cex w16sdtdh w16du wp14">
   <w:body>
     <w:p>
       <w:r>
@@ -2788,15 +2788,10 @@
       <w:bookmarkStart w:id="11" w:name="_Toc123638455"/>
       <w:bookmarkStart w:id="12" w:name="_Toc131666172"/>
       <w:r>
-        <w:t xml:space="preserve">Abbreviations used in this </w:t>
-      </w:r>
-      <w:proofErr w:type="gramStart"/>
-      <w:r>
-        <w:t>Document</w:t>
+        <w:t>Abbreviations used in this Document</w:t>
       </w:r>
       <w:bookmarkEnd w:id="11"/>
       <w:bookmarkEnd w:id="12"/>
-      <w:proofErr w:type="gramEnd"/>
     </w:p>
     <w:tbl>
       <w:tblPr>
@@ -4670,13 +4665,8 @@
         </w:numPr>
       </w:pPr>
       <w:r>
-        <w:t xml:space="preserve">This is contained within the CORTEX Interaction Portal </w:t>
-      </w:r>
-      <w:proofErr w:type="gramStart"/>
-      <w:r>
-        <w:t>subfolder</w:t>
-      </w:r>
-      <w:proofErr w:type="gramEnd"/>
+        <w:t>This is contained within the CORTEX Interaction Portal subfolder</w:t>
+      </w:r>
     </w:p>
     <w:p>
       <w:pPr>
@@ -6940,17 +6930,11 @@
         <w:rPr>
           <w:noProof/>
         </w:rPr>
-        <w:t xml:space="preserve"> </w:t>
-      </w:r>
-      <w:r>
-        <w:rPr>
-          <w:noProof/>
-        </w:rPr>
         <w:drawing>
-          <wp:inline distT="0" distB="0" distL="0" distR="0" wp14:anchorId="11E1A4BC" wp14:editId="57FF9A02">
-            <wp:extent cx="5731510" cy="2707640"/>
+          <wp:inline distT="0" distB="0" distL="0" distR="0" wp14:anchorId="2CF218A4" wp14:editId="6E7978CC">
+            <wp:extent cx="5731510" cy="2865755"/>
             <wp:effectExtent l="0" t="0" r="2540" b="0"/>
-            <wp:docPr id="1212881564" name="Picture 1" descr="A screenshot of a computer&#10;&#10;Description automatically generated"/>
+            <wp:docPr id="788077135" name="Picture 1" descr="A screenshot of a computer&#10;&#10;Description automatically generated"/>
             <wp:cNvGraphicFramePr>
               <a:graphicFrameLocks xmlns:a="http://schemas.openxmlformats.org/drawingml/2006/main" noChangeAspect="1"/>
             </wp:cNvGraphicFramePr>
@@ -6958,7 +6942,7 @@
               <a:graphicData uri="http://schemas.openxmlformats.org/drawingml/2006/picture">
                 <pic:pic xmlns:pic="http://schemas.openxmlformats.org/drawingml/2006/picture">
                   <pic:nvPicPr>
-                    <pic:cNvPr id="1212881564" name="Picture 1" descr="A screenshot of a computer&#10;&#10;Description automatically generated"/>
+                    <pic:cNvPr id="788077135" name="Picture 1" descr="A screenshot of a computer&#10;&#10;Description automatically generated"/>
                     <pic:cNvPicPr/>
                   </pic:nvPicPr>
                   <pic:blipFill>
@@ -6970,7 +6954,7 @@
                   <pic:spPr>
                     <a:xfrm>
                       <a:off x="0" y="0"/>
-                      <a:ext cx="5731510" cy="2707640"/>
+                      <a:ext cx="5731510" cy="2865755"/>
                     </a:xfrm>
                     <a:prstGeom prst="rect">
                       <a:avLst/>
@@ -7186,7 +7170,6 @@
           <w:p>
             <w:proofErr w:type="spellStart"/>
             <w:r>
-              <w:lastRenderedPageBreak/>
               <w:t>PowerShellDetails.Domain</w:t>
             </w:r>
             <w:proofErr w:type="spellEnd"/>
@@ -7239,6 +7222,7 @@
           <w:p>
             <w:proofErr w:type="spellStart"/>
             <w:r>
+              <w:lastRenderedPageBreak/>
               <w:t>PowerShellDetails.Host</w:t>
             </w:r>
             <w:proofErr w:type="spellEnd"/>
@@ -7693,13 +7677,8 @@
         </w:numPr>
       </w:pPr>
       <w:r>
-        <w:t xml:space="preserve">Edit the final Set Variable block, as directed by the note on the </w:t>
-      </w:r>
-      <w:proofErr w:type="gramStart"/>
-      <w:r>
-        <w:t>workspace</w:t>
-      </w:r>
-      <w:proofErr w:type="gramEnd"/>
+        <w:t>Edit the final Set Variable block, as directed by the note on the workspace</w:t>
+      </w:r>
     </w:p>
     <w:p>
       <w:pPr>
@@ -7710,10 +7689,10 @@
           <w:noProof/>
         </w:rPr>
         <w:drawing>
-          <wp:inline distT="0" distB="0" distL="0" distR="0" wp14:anchorId="6E25F81F" wp14:editId="51B0A355">
-            <wp:extent cx="2882743" cy="3190875"/>
-            <wp:effectExtent l="0" t="0" r="0" b="0"/>
-            <wp:docPr id="187833392" name="Picture 1" descr="A screenshot of a computer screen&#10;&#10;Description automatically generated"/>
+          <wp:inline distT="0" distB="0" distL="0" distR="0" wp14:anchorId="74C51831" wp14:editId="21CFADA6">
+            <wp:extent cx="2843316" cy="3389630"/>
+            <wp:effectExtent l="0" t="0" r="0" b="1270"/>
+            <wp:docPr id="653517773" name="Picture 1" descr="A screenshot of a computer&#10;&#10;Description automatically generated"/>
             <wp:cNvGraphicFramePr>
               <a:graphicFrameLocks xmlns:a="http://schemas.openxmlformats.org/drawingml/2006/main" noChangeAspect="1"/>
             </wp:cNvGraphicFramePr>
@@ -7721,7 +7700,7 @@
               <a:graphicData uri="http://schemas.openxmlformats.org/drawingml/2006/picture">
                 <pic:pic xmlns:pic="http://schemas.openxmlformats.org/drawingml/2006/picture">
                   <pic:nvPicPr>
-                    <pic:cNvPr id="187833392" name="Picture 1" descr="A screenshot of a computer screen&#10;&#10;Description automatically generated"/>
+                    <pic:cNvPr id="653517773" name="Picture 1" descr="A screenshot of a computer&#10;&#10;Description automatically generated"/>
                     <pic:cNvPicPr/>
                   </pic:nvPicPr>
                   <pic:blipFill>
@@ -7733,7 +7712,7 @@
                   <pic:spPr>
                     <a:xfrm>
                       <a:off x="0" y="0"/>
-                      <a:ext cx="2884598" cy="3192929"/>
+                      <a:ext cx="2857460" cy="3406492"/>
                     </a:xfrm>
                     <a:prstGeom prst="rect">
                       <a:avLst/>
@@ -9096,13 +9075,8 @@
         <w:t>Demo Config</w:t>
       </w:r>
       <w:r>
-        <w:t xml:space="preserve"> </w:t>
-      </w:r>
-      <w:proofErr w:type="gramStart"/>
-      <w:r>
-        <w:t>directory</w:t>
-      </w:r>
-      <w:proofErr w:type="gramEnd"/>
+        <w:t xml:space="preserve"> directory</w:t>
+      </w:r>
     </w:p>
     <w:p>
       <w:r>
@@ -10114,13 +10088,8 @@
         </w:numPr>
       </w:pPr>
       <w:r>
-        <w:t xml:space="preserve">Run the script and ensure there are no </w:t>
-      </w:r>
-      <w:proofErr w:type="gramStart"/>
-      <w:r>
-        <w:t>errors</w:t>
-      </w:r>
-      <w:proofErr w:type="gramEnd"/>
+        <w:t>Run the script and ensure there are no errors</w:t>
+      </w:r>
     </w:p>
     <w:p>
       <w:pPr>
@@ -10921,13 +10890,8 @@
         </w:numPr>
       </w:pPr>
       <w:r>
-        <w:t xml:space="preserve">Run the script and ensure there are no </w:t>
-      </w:r>
-      <w:proofErr w:type="gramStart"/>
-      <w:r>
-        <w:t>errors</w:t>
-      </w:r>
-      <w:proofErr w:type="gramEnd"/>
+        <w:t>Run the script and ensure there are no errors</w:t>
+      </w:r>
     </w:p>
     <w:p>
       <w:pPr>
@@ -12157,13 +12121,8 @@
         </w:numPr>
       </w:pPr>
       <w:r>
-        <w:t xml:space="preserve">If required, repeat this file copy operation on any other servers hosting the </w:t>
-      </w:r>
-      <w:proofErr w:type="gramStart"/>
-      <w:r>
-        <w:t>application</w:t>
-      </w:r>
-      <w:proofErr w:type="gramEnd"/>
+        <w:t>If required, repeat this file copy operation on any other servers hosting the application</w:t>
+      </w:r>
     </w:p>
     <w:p>
       <w:pPr>
@@ -12224,13 +12183,8 @@
         </w:numPr>
       </w:pPr>
       <w:r>
-        <w:t xml:space="preserve">You should see subdirectories for both the Interaction Portal and Gateway </w:t>
-      </w:r>
-      <w:proofErr w:type="gramStart"/>
-      <w:r>
-        <w:t>here</w:t>
-      </w:r>
-      <w:proofErr w:type="gramEnd"/>
+        <w:t>You should see subdirectories for both the Interaction Portal and Gateway here</w:t>
+      </w:r>
     </w:p>
     <w:p>
       <w:pPr>
@@ -14503,13 +14457,8 @@
         </w:numPr>
       </w:pPr>
       <w:r>
-        <w:t xml:space="preserve">Ensure there are no exceptions after it starts </w:t>
-      </w:r>
-      <w:proofErr w:type="gramStart"/>
-      <w:r>
-        <w:t>running</w:t>
-      </w:r>
-      <w:proofErr w:type="gramEnd"/>
+        <w:t>Ensure there are no exceptions after it starts running</w:t>
+      </w:r>
     </w:p>
     <w:p>
       <w:pPr>
@@ -14586,15 +14535,7 @@
         </w:numPr>
       </w:pPr>
       <w:r>
-        <w:t xml:space="preserve">Select either the ‘Onboarding Example’ Process filter or the ‘Pending’ Status </w:t>
-      </w:r>
-      <w:proofErr w:type="gramStart"/>
-      <w:r>
-        <w:t>filter</w:t>
-      </w:r>
-      <w:proofErr w:type="gramEnd"/>
-      <w:r>
-        <w:t xml:space="preserve"> </w:t>
+        <w:t xml:space="preserve">Select either the ‘Onboarding Example’ Process filter or the ‘Pending’ Status filter </w:t>
       </w:r>
     </w:p>
     <w:p>
@@ -19145,7 +19086,7 @@
 </file>
 
 <file path=word/comments.xml><?xml version="1.0" encoding="utf-8"?>
-<w:comments xmlns:wpc="http://schemas.microsoft.com/office/word/2010/wordprocessingCanvas" xmlns:cx="http://schemas.microsoft.com/office/drawing/2014/chartex" xmlns:cx1="http://schemas.microsoft.com/office/drawing/2015/9/8/chartex" xmlns:cx2="http://schemas.microsoft.com/office/drawing/2015/10/21/chartex" xmlns:cx3="http://schemas.microsoft.com/office/drawing/2016/5/9/chartex" xmlns:cx4="http://schemas.microsoft.com/office/drawing/2016/5/10/chartex" xmlns:cx5="http://schemas.microsoft.com/office/drawing/2016/5/11/chartex" xmlns:cx6="http://schemas.microsoft.com/office/drawing/2016/5/12/chartex" xmlns:cx7="http://schemas.microsoft.com/office/drawing/2016/5/13/chartex" xmlns:cx8="http://schemas.microsoft.com/office/drawing/2016/5/14/chartex" xmlns:mc="http://schemas.openxmlformats.org/markup-compatibility/2006" xmlns:aink="http://schemas.microsoft.com/office/drawing/2016/ink" xmlns:am3d="http://schemas.microsoft.com/office/drawing/2017/model3d" xmlns:o="urn:schemas-microsoft-com:office:office" xmlns:oel="http://schemas.microsoft.com/office/2019/extlst" xmlns:r="http://schemas.openxmlformats.org/officeDocument/2006/relationships" xmlns:m="http://schemas.openxmlformats.org/officeDocument/2006/math" xmlns:v="urn:schemas-microsoft-com:vml" xmlns:wp14="http://schemas.microsoft.com/office/word/2010/wordprocessingDrawing" xmlns:wp="http://schemas.openxmlformats.org/drawingml/2006/wordprocessingDrawing" xmlns:w10="urn:schemas-microsoft-com:office:word" xmlns:w="http://schemas.openxmlformats.org/wordprocessingml/2006/main" xmlns:w14="http://schemas.microsoft.com/office/word/2010/wordml" xmlns:w15="http://schemas.microsoft.com/office/word/2012/wordml" xmlns:w16cex="http://schemas.microsoft.com/office/word/2018/wordml/cex" xmlns:w16cid="http://schemas.microsoft.com/office/word/2016/wordml/cid" xmlns:w16="http://schemas.microsoft.com/office/word/2018/wordml" xmlns:w16sdtdh="http://schemas.microsoft.com/office/word/2020/wordml/sdtdatahash" xmlns:w16se="http://schemas.microsoft.com/office/word/2015/wordml/symex" xmlns:wpg="http://schemas.microsoft.com/office/word/2010/wordprocessingGroup" xmlns:wpi="http://schemas.microsoft.com/office/word/2010/wordprocessingInk" xmlns:wne="http://schemas.microsoft.com/office/word/2006/wordml" xmlns:wps="http://schemas.microsoft.com/office/word/2010/wordprocessingShape" mc:Ignorable="w14 w15 w16se w16cid w16 w16cex w16sdtdh wp14">
+<w:comments xmlns:wpc="http://schemas.microsoft.com/office/word/2010/wordprocessingCanvas" xmlns:cx="http://schemas.microsoft.com/office/drawing/2014/chartex" xmlns:cx1="http://schemas.microsoft.com/office/drawing/2015/9/8/chartex" xmlns:cx2="http://schemas.microsoft.com/office/drawing/2015/10/21/chartex" xmlns:cx3="http://schemas.microsoft.com/office/drawing/2016/5/9/chartex" xmlns:cx4="http://schemas.microsoft.com/office/drawing/2016/5/10/chartex" xmlns:cx5="http://schemas.microsoft.com/office/drawing/2016/5/11/chartex" xmlns:cx6="http://schemas.microsoft.com/office/drawing/2016/5/12/chartex" xmlns:cx7="http://schemas.microsoft.com/office/drawing/2016/5/13/chartex" xmlns:cx8="http://schemas.microsoft.com/office/drawing/2016/5/14/chartex" xmlns:mc="http://schemas.openxmlformats.org/markup-compatibility/2006" xmlns:aink="http://schemas.microsoft.com/office/drawing/2016/ink" xmlns:am3d="http://schemas.microsoft.com/office/drawing/2017/model3d" xmlns:o="urn:schemas-microsoft-com:office:office" xmlns:oel="http://schemas.microsoft.com/office/2019/extlst" xmlns:r="http://schemas.openxmlformats.org/officeDocument/2006/relationships" xmlns:m="http://schemas.openxmlformats.org/officeDocument/2006/math" xmlns:v="urn:schemas-microsoft-com:vml" xmlns:wp14="http://schemas.microsoft.com/office/word/2010/wordprocessingDrawing" xmlns:wp="http://schemas.openxmlformats.org/drawingml/2006/wordprocessingDrawing" xmlns:w10="urn:schemas-microsoft-com:office:word" xmlns:w="http://schemas.openxmlformats.org/wordprocessingml/2006/main" xmlns:w14="http://schemas.microsoft.com/office/word/2010/wordml" xmlns:w15="http://schemas.microsoft.com/office/word/2012/wordml" xmlns:w16cex="http://schemas.microsoft.com/office/word/2018/wordml/cex" xmlns:w16cid="http://schemas.microsoft.com/office/word/2016/wordml/cid" xmlns:w16="http://schemas.microsoft.com/office/word/2018/wordml" xmlns:w16du="http://schemas.microsoft.com/office/word/2023/wordml/word16du" xmlns:w16sdtdh="http://schemas.microsoft.com/office/word/2020/wordml/sdtdatahash" xmlns:w16se="http://schemas.microsoft.com/office/word/2015/wordml/symex" xmlns:wpg="http://schemas.microsoft.com/office/word/2010/wordprocessingGroup" xmlns:wpi="http://schemas.microsoft.com/office/word/2010/wordprocessingInk" xmlns:wne="http://schemas.microsoft.com/office/word/2006/wordml" xmlns:wps="http://schemas.microsoft.com/office/word/2010/wordprocessingShape" mc:Ignorable="w14 w15 w16se w16cid w16 w16cex w16sdtdh w16du wp14">
   <w:comment w:id="10" w:author="Joe Lees" w:date="2023-08-14T15:55:00Z" w:initials="JL">
     <w:p>
       <w:pPr>
@@ -19311,7 +19252,7 @@
 </file>
 
 <file path=word/commentsExtended.xml><?xml version="1.0" encoding="utf-8"?>
-<w15:commentsEx xmlns:wpc="http://schemas.microsoft.com/office/word/2010/wordprocessingCanvas" xmlns:cx="http://schemas.microsoft.com/office/drawing/2014/chartex" xmlns:cx1="http://schemas.microsoft.com/office/drawing/2015/9/8/chartex" xmlns:cx2="http://schemas.microsoft.com/office/drawing/2015/10/21/chartex" xmlns:cx3="http://schemas.microsoft.com/office/drawing/2016/5/9/chartex" xmlns:cx4="http://schemas.microsoft.com/office/drawing/2016/5/10/chartex" xmlns:cx5="http://schemas.microsoft.com/office/drawing/2016/5/11/chartex" xmlns:cx6="http://schemas.microsoft.com/office/drawing/2016/5/12/chartex" xmlns:cx7="http://schemas.microsoft.com/office/drawing/2016/5/13/chartex" xmlns:cx8="http://schemas.microsoft.com/office/drawing/2016/5/14/chartex" xmlns:mc="http://schemas.openxmlformats.org/markup-compatibility/2006" xmlns:aink="http://schemas.microsoft.com/office/drawing/2016/ink" xmlns:am3d="http://schemas.microsoft.com/office/drawing/2017/model3d" xmlns:o="urn:schemas-microsoft-com:office:office" xmlns:oel="http://schemas.microsoft.com/office/2019/extlst" xmlns:r="http://schemas.openxmlformats.org/officeDocument/2006/relationships" xmlns:m="http://schemas.openxmlformats.org/officeDocument/2006/math" xmlns:v="urn:schemas-microsoft-com:vml" xmlns:wp14="http://schemas.microsoft.com/office/word/2010/wordprocessingDrawing" xmlns:wp="http://schemas.openxmlformats.org/drawingml/2006/wordprocessingDrawing" xmlns:w10="urn:schemas-microsoft-com:office:word" xmlns:w="http://schemas.openxmlformats.org/wordprocessingml/2006/main" xmlns:w14="http://schemas.microsoft.com/office/word/2010/wordml" xmlns:w15="http://schemas.microsoft.com/office/word/2012/wordml" xmlns:w16cex="http://schemas.microsoft.com/office/word/2018/wordml/cex" xmlns:w16cid="http://schemas.microsoft.com/office/word/2016/wordml/cid" xmlns:w16="http://schemas.microsoft.com/office/word/2018/wordml" xmlns:w16sdtdh="http://schemas.microsoft.com/office/word/2020/wordml/sdtdatahash" xmlns:w16se="http://schemas.microsoft.com/office/word/2015/wordml/symex" xmlns:wpg="http://schemas.microsoft.com/office/word/2010/wordprocessingGroup" xmlns:wpi="http://schemas.microsoft.com/office/word/2010/wordprocessingInk" xmlns:wne="http://schemas.microsoft.com/office/word/2006/wordml" xmlns:wps="http://schemas.microsoft.com/office/word/2010/wordprocessingShape" mc:Ignorable="w14 w15 w16se w16cid w16 w16cex w16sdtdh wp14">
+<w15:commentsEx xmlns:wpc="http://schemas.microsoft.com/office/word/2010/wordprocessingCanvas" xmlns:cx="http://schemas.microsoft.com/office/drawing/2014/chartex" xmlns:cx1="http://schemas.microsoft.com/office/drawing/2015/9/8/chartex" xmlns:cx2="http://schemas.microsoft.com/office/drawing/2015/10/21/chartex" xmlns:cx3="http://schemas.microsoft.com/office/drawing/2016/5/9/chartex" xmlns:cx4="http://schemas.microsoft.com/office/drawing/2016/5/10/chartex" xmlns:cx5="http://schemas.microsoft.com/office/drawing/2016/5/11/chartex" xmlns:cx6="http://schemas.microsoft.com/office/drawing/2016/5/12/chartex" xmlns:cx7="http://schemas.microsoft.com/office/drawing/2016/5/13/chartex" xmlns:cx8="http://schemas.microsoft.com/office/drawing/2016/5/14/chartex" xmlns:mc="http://schemas.openxmlformats.org/markup-compatibility/2006" xmlns:aink="http://schemas.microsoft.com/office/drawing/2016/ink" xmlns:am3d="http://schemas.microsoft.com/office/drawing/2017/model3d" xmlns:o="urn:schemas-microsoft-com:office:office" xmlns:oel="http://schemas.microsoft.com/office/2019/extlst" xmlns:r="http://schemas.openxmlformats.org/officeDocument/2006/relationships" xmlns:m="http://schemas.openxmlformats.org/officeDocument/2006/math" xmlns:v="urn:schemas-microsoft-com:vml" xmlns:wp14="http://schemas.microsoft.com/office/word/2010/wordprocessingDrawing" xmlns:wp="http://schemas.openxmlformats.org/drawingml/2006/wordprocessingDrawing" xmlns:w10="urn:schemas-microsoft-com:office:word" xmlns:w="http://schemas.openxmlformats.org/wordprocessingml/2006/main" xmlns:w14="http://schemas.microsoft.com/office/word/2010/wordml" xmlns:w15="http://schemas.microsoft.com/office/word/2012/wordml" xmlns:w16cex="http://schemas.microsoft.com/office/word/2018/wordml/cex" xmlns:w16cid="http://schemas.microsoft.com/office/word/2016/wordml/cid" xmlns:w16="http://schemas.microsoft.com/office/word/2018/wordml" xmlns:w16du="http://schemas.microsoft.com/office/word/2023/wordml/word16du" xmlns:w16sdtdh="http://schemas.microsoft.com/office/word/2020/wordml/sdtdatahash" xmlns:w16se="http://schemas.microsoft.com/office/word/2015/wordml/symex" xmlns:wpg="http://schemas.microsoft.com/office/word/2010/wordprocessingGroup" xmlns:wpi="http://schemas.microsoft.com/office/word/2010/wordprocessingInk" xmlns:wne="http://schemas.microsoft.com/office/word/2006/wordml" xmlns:wps="http://schemas.microsoft.com/office/word/2010/wordprocessingShape" mc:Ignorable="w14 w15 w16se w16cid w16 w16cex w16sdtdh w16du wp14">
   <w15:commentEx w15:paraId="077F67E4" w15:done="0"/>
   <w15:commentEx w15:paraId="21FE0783" w15:done="0"/>
   <w15:commentEx w15:paraId="08DFA14C" w15:done="0"/>
@@ -19323,7 +19264,7 @@
 </file>
 
 <file path=word/commentsExtensible.xml><?xml version="1.0" encoding="utf-8"?>
-<w16cex:commentsExtensible xmlns:wpc="http://schemas.microsoft.com/office/word/2010/wordprocessingCanvas" xmlns:cx="http://schemas.microsoft.com/office/drawing/2014/chartex" xmlns:cx1="http://schemas.microsoft.com/office/drawing/2015/9/8/chartex" xmlns:cx2="http://schemas.microsoft.com/office/drawing/2015/10/21/chartex" xmlns:cx3="http://schemas.microsoft.com/office/drawing/2016/5/9/chartex" xmlns:cx4="http://schemas.microsoft.com/office/drawing/2016/5/10/chartex" xmlns:cx5="http://schemas.microsoft.com/office/drawing/2016/5/11/chartex" xmlns:cx6="http://schemas.microsoft.com/office/drawing/2016/5/12/chartex" xmlns:cx7="http://schemas.microsoft.com/office/drawing/2016/5/13/chartex" xmlns:cx8="http://schemas.microsoft.com/office/drawing/2016/5/14/chartex" xmlns:cr="http://schemas.microsoft.com/office/comments/2020/reactions" xmlns:mc="http://schemas.openxmlformats.org/markup-compatibility/2006" xmlns:aink="http://schemas.microsoft.com/office/drawing/2016/ink" xmlns:am3d="http://schemas.microsoft.com/office/drawing/2017/model3d" xmlns:o="urn:schemas-microsoft-com:office:office" xmlns:oel="http://schemas.microsoft.com/office/2019/extlst" xmlns:r="http://schemas.openxmlformats.org/officeDocument/2006/relationships" xmlns:m="http://schemas.openxmlformats.org/officeDocument/2006/math" xmlns:v="urn:schemas-microsoft-com:vml" xmlns:wp14="http://schemas.microsoft.com/office/word/2010/wordprocessingDrawing" xmlns:wp="http://schemas.openxmlformats.org/drawingml/2006/wordprocessingDrawing" xmlns:w10="urn:schemas-microsoft-com:office:word" xmlns:w="http://schemas.openxmlformats.org/wordprocessingml/2006/main" xmlns:w14="http://schemas.microsoft.com/office/word/2010/wordml" xmlns:w15="http://schemas.microsoft.com/office/word/2012/wordml" xmlns:w16cex="http://schemas.microsoft.com/office/word/2018/wordml/cex" xmlns:w16cid="http://schemas.microsoft.com/office/word/2016/wordml/cid" xmlns:w16="http://schemas.microsoft.com/office/word/2018/wordml" xmlns:w16sdtdh="http://schemas.microsoft.com/office/word/2020/wordml/sdtdatahash" xmlns:w16se="http://schemas.microsoft.com/office/word/2015/wordml/symex" xmlns:wpg="http://schemas.microsoft.com/office/word/2010/wordprocessingGroup" xmlns:wpi="http://schemas.microsoft.com/office/word/2010/wordprocessingInk" xmlns:wne="http://schemas.microsoft.com/office/word/2006/wordml" xmlns:wps="http://schemas.microsoft.com/office/word/2010/wordprocessingShape" mc:Ignorable="w14 w15 w16se w16cid w16 w16cex w16sdtdh cr wp14">
+<w16cex:commentsExtensible xmlns:wpc="http://schemas.microsoft.com/office/word/2010/wordprocessingCanvas" xmlns:cx="http://schemas.microsoft.com/office/drawing/2014/chartex" xmlns:cx1="http://schemas.microsoft.com/office/drawing/2015/9/8/chartex" xmlns:cx2="http://schemas.microsoft.com/office/drawing/2015/10/21/chartex" xmlns:cx3="http://schemas.microsoft.com/office/drawing/2016/5/9/chartex" xmlns:cx4="http://schemas.microsoft.com/office/drawing/2016/5/10/chartex" xmlns:cx5="http://schemas.microsoft.com/office/drawing/2016/5/11/chartex" xmlns:cx6="http://schemas.microsoft.com/office/drawing/2016/5/12/chartex" xmlns:cx7="http://schemas.microsoft.com/office/drawing/2016/5/13/chartex" xmlns:cx8="http://schemas.microsoft.com/office/drawing/2016/5/14/chartex" xmlns:cr="http://schemas.microsoft.com/office/comments/2020/reactions" xmlns:mc="http://schemas.openxmlformats.org/markup-compatibility/2006" xmlns:aink="http://schemas.microsoft.com/office/drawing/2016/ink" xmlns:am3d="http://schemas.microsoft.com/office/drawing/2017/model3d" xmlns:o="urn:schemas-microsoft-com:office:office" xmlns:oel="http://schemas.microsoft.com/office/2019/extlst" xmlns:r="http://schemas.openxmlformats.org/officeDocument/2006/relationships" xmlns:m="http://schemas.openxmlformats.org/officeDocument/2006/math" xmlns:v="urn:schemas-microsoft-com:vml" xmlns:wp14="http://schemas.microsoft.com/office/word/2010/wordprocessingDrawing" xmlns:wp="http://schemas.openxmlformats.org/drawingml/2006/wordprocessingDrawing" xmlns:w10="urn:schemas-microsoft-com:office:word" xmlns:w="http://schemas.openxmlformats.org/wordprocessingml/2006/main" xmlns:w14="http://schemas.microsoft.com/office/word/2010/wordml" xmlns:w15="http://schemas.microsoft.com/office/word/2012/wordml" xmlns:w16cex="http://schemas.microsoft.com/office/word/2018/wordml/cex" xmlns:w16cid="http://schemas.microsoft.com/office/word/2016/wordml/cid" xmlns:w16="http://schemas.microsoft.com/office/word/2018/wordml" xmlns:w16du="http://schemas.microsoft.com/office/word/2023/wordml/word16du" xmlns:w16sdtdh="http://schemas.microsoft.com/office/word/2020/wordml/sdtdatahash" xmlns:w16se="http://schemas.microsoft.com/office/word/2015/wordml/symex" xmlns:wpg="http://schemas.microsoft.com/office/word/2010/wordprocessingGroup" xmlns:wpi="http://schemas.microsoft.com/office/word/2010/wordprocessingInk" xmlns:wne="http://schemas.microsoft.com/office/word/2006/wordml" xmlns:wps="http://schemas.microsoft.com/office/word/2010/wordprocessingShape" mc:Ignorable="w14 w15 w16se w16cid w16 w16cex w16sdtdh cr w16du wp14">
   <w16cex:commentExtensible w16cex:durableId="2884D23C" w16cex:dateUtc="2023-08-14T14:55:00Z"/>
   <w16cex:commentExtensible w16cex:durableId="282088C2" w16cex:dateUtc="2023-05-30T13:37:00Z"/>
   <w16cex:commentExtensible w16cex:durableId="284E6816" w16cex:dateUtc="2023-07-04T08:42:00Z"/>
@@ -19335,7 +19276,7 @@
 </file>
 
 <file path=word/commentsIds.xml><?xml version="1.0" encoding="utf-8"?>
-<w16cid:commentsIds xmlns:wpc="http://schemas.microsoft.com/office/word/2010/wordprocessingCanvas" xmlns:cx="http://schemas.microsoft.com/office/drawing/2014/chartex" xmlns:cx1="http://schemas.microsoft.com/office/drawing/2015/9/8/chartex" xmlns:cx2="http://schemas.microsoft.com/office/drawing/2015/10/21/chartex" xmlns:cx3="http://schemas.microsoft.com/office/drawing/2016/5/9/chartex" xmlns:cx4="http://schemas.microsoft.com/office/drawing/2016/5/10/chartex" xmlns:cx5="http://schemas.microsoft.com/office/drawing/2016/5/11/chartex" xmlns:cx6="http://schemas.microsoft.com/office/drawing/2016/5/12/chartex" xmlns:cx7="http://schemas.microsoft.com/office/drawing/2016/5/13/chartex" xmlns:cx8="http://schemas.microsoft.com/office/drawing/2016/5/14/chartex" xmlns:mc="http://schemas.openxmlformats.org/markup-compatibility/2006" xmlns:aink="http://schemas.microsoft.com/office/drawing/2016/ink" xmlns:am3d="http://schemas.microsoft.com/office/drawing/2017/model3d" xmlns:o="urn:schemas-microsoft-com:office:office" xmlns:oel="http://schemas.microsoft.com/office/2019/extlst" xmlns:r="http://schemas.openxmlformats.org/officeDocument/2006/relationships" xmlns:m="http://schemas.openxmlformats.org/officeDocument/2006/math" xmlns:v="urn:schemas-microsoft-com:vml" xmlns:wp14="http://schemas.microsoft.com/office/word/2010/wordprocessingDrawing" xmlns:wp="http://schemas.openxmlformats.org/drawingml/2006/wordprocessingDrawing" xmlns:w10="urn:schemas-microsoft-com:office:word" xmlns:w="http://schemas.openxmlformats.org/wordprocessingml/2006/main" xmlns:w14="http://schemas.microsoft.com/office/word/2010/wordml" xmlns:w15="http://schemas.microsoft.com/office/word/2012/wordml" xmlns:w16cex="http://schemas.microsoft.com/office/word/2018/wordml/cex" xmlns:w16cid="http://schemas.microsoft.com/office/word/2016/wordml/cid" xmlns:w16="http://schemas.microsoft.com/office/word/2018/wordml" xmlns:w16sdtdh="http://schemas.microsoft.com/office/word/2020/wordml/sdtdatahash" xmlns:w16se="http://schemas.microsoft.com/office/word/2015/wordml/symex" xmlns:wpg="http://schemas.microsoft.com/office/word/2010/wordprocessingGroup" xmlns:wpi="http://schemas.microsoft.com/office/word/2010/wordprocessingInk" xmlns:wne="http://schemas.microsoft.com/office/word/2006/wordml" xmlns:wps="http://schemas.microsoft.com/office/word/2010/wordprocessingShape" mc:Ignorable="w14 w15 w16se w16cid w16 w16cex w16sdtdh wp14">
+<w16cid:commentsIds xmlns:wpc="http://schemas.microsoft.com/office/word/2010/wordprocessingCanvas" xmlns:cx="http://schemas.microsoft.com/office/drawing/2014/chartex" xmlns:cx1="http://schemas.microsoft.com/office/drawing/2015/9/8/chartex" xmlns:cx2="http://schemas.microsoft.com/office/drawing/2015/10/21/chartex" xmlns:cx3="http://schemas.microsoft.com/office/drawing/2016/5/9/chartex" xmlns:cx4="http://schemas.microsoft.com/office/drawing/2016/5/10/chartex" xmlns:cx5="http://schemas.microsoft.com/office/drawing/2016/5/11/chartex" xmlns:cx6="http://schemas.microsoft.com/office/drawing/2016/5/12/chartex" xmlns:cx7="http://schemas.microsoft.com/office/drawing/2016/5/13/chartex" xmlns:cx8="http://schemas.microsoft.com/office/drawing/2016/5/14/chartex" xmlns:mc="http://schemas.openxmlformats.org/markup-compatibility/2006" xmlns:aink="http://schemas.microsoft.com/office/drawing/2016/ink" xmlns:am3d="http://schemas.microsoft.com/office/drawing/2017/model3d" xmlns:o="urn:schemas-microsoft-com:office:office" xmlns:oel="http://schemas.microsoft.com/office/2019/extlst" xmlns:r="http://schemas.openxmlformats.org/officeDocument/2006/relationships" xmlns:m="http://schemas.openxmlformats.org/officeDocument/2006/math" xmlns:v="urn:schemas-microsoft-com:vml" xmlns:wp14="http://schemas.microsoft.com/office/word/2010/wordprocessingDrawing" xmlns:wp="http://schemas.openxmlformats.org/drawingml/2006/wordprocessingDrawing" xmlns:w10="urn:schemas-microsoft-com:office:word" xmlns:w="http://schemas.openxmlformats.org/wordprocessingml/2006/main" xmlns:w14="http://schemas.microsoft.com/office/word/2010/wordml" xmlns:w15="http://schemas.microsoft.com/office/word/2012/wordml" xmlns:w16cex="http://schemas.microsoft.com/office/word/2018/wordml/cex" xmlns:w16cid="http://schemas.microsoft.com/office/word/2016/wordml/cid" xmlns:w16="http://schemas.microsoft.com/office/word/2018/wordml" xmlns:w16du="http://schemas.microsoft.com/office/word/2023/wordml/word16du" xmlns:w16sdtdh="http://schemas.microsoft.com/office/word/2020/wordml/sdtdatahash" xmlns:w16se="http://schemas.microsoft.com/office/word/2015/wordml/symex" xmlns:wpg="http://schemas.microsoft.com/office/word/2010/wordprocessingGroup" xmlns:wpi="http://schemas.microsoft.com/office/word/2010/wordprocessingInk" xmlns:wne="http://schemas.microsoft.com/office/word/2006/wordml" xmlns:wps="http://schemas.microsoft.com/office/word/2010/wordprocessingShape" mc:Ignorable="w14 w15 w16se w16cid w16 w16cex w16sdtdh w16du wp14">
   <w16cid:commentId w16cid:paraId="077F67E4" w16cid:durableId="2884D23C"/>
   <w16cid:commentId w16cid:paraId="21FE0783" w16cid:durableId="282088C2"/>
   <w16cid:commentId w16cid:paraId="08DFA14C" w16cid:durableId="284E6816"/>
@@ -19347,7 +19288,7 @@
 </file>
 
 <file path=word/endnotes.xml><?xml version="1.0" encoding="utf-8"?>
-<w:endnotes xmlns:wpc="http://schemas.microsoft.com/office/word/2010/wordprocessingCanvas" xmlns:cx="http://schemas.microsoft.com/office/drawing/2014/chartex" xmlns:cx1="http://schemas.microsoft.com/office/drawing/2015/9/8/chartex" xmlns:cx2="http://schemas.microsoft.com/office/drawing/2015/10/21/chartex" xmlns:cx3="http://schemas.microsoft.com/office/drawing/2016/5/9/chartex" xmlns:cx4="http://schemas.microsoft.com/office/drawing/2016/5/10/chartex" xmlns:cx5="http://schemas.microsoft.com/office/drawing/2016/5/11/chartex" xmlns:cx6="http://schemas.microsoft.com/office/drawing/2016/5/12/chartex" xmlns:cx7="http://schemas.microsoft.com/office/drawing/2016/5/13/chartex" xmlns:cx8="http://schemas.microsoft.com/office/drawing/2016/5/14/chartex" xmlns:mc="http://schemas.openxmlformats.org/markup-compatibility/2006" xmlns:aink="http://schemas.microsoft.com/office/drawing/2016/ink" xmlns:am3d="http://schemas.microsoft.com/office/drawing/2017/model3d" xmlns:o="urn:schemas-microsoft-com:office:office" xmlns:oel="http://schemas.microsoft.com/office/2019/extlst" xmlns:r="http://schemas.openxmlformats.org/officeDocument/2006/relationships" xmlns:m="http://schemas.openxmlformats.org/officeDocument/2006/math" xmlns:v="urn:schemas-microsoft-com:vml" xmlns:wp14="http://schemas.microsoft.com/office/word/2010/wordprocessingDrawing" xmlns:wp="http://schemas.openxmlformats.org/drawingml/2006/wordprocessingDrawing" xmlns:w10="urn:schemas-microsoft-com:office:word" xmlns:w="http://schemas.openxmlformats.org/wordprocessingml/2006/main" xmlns:w14="http://schemas.microsoft.com/office/word/2010/wordml" xmlns:w15="http://schemas.microsoft.com/office/word/2012/wordml" xmlns:w16cex="http://schemas.microsoft.com/office/word/2018/wordml/cex" xmlns:w16cid="http://schemas.microsoft.com/office/word/2016/wordml/cid" xmlns:w16="http://schemas.microsoft.com/office/word/2018/wordml" xmlns:w16sdtdh="http://schemas.microsoft.com/office/word/2020/wordml/sdtdatahash" xmlns:w16se="http://schemas.microsoft.com/office/word/2015/wordml/symex" xmlns:wpg="http://schemas.microsoft.com/office/word/2010/wordprocessingGroup" xmlns:wpi="http://schemas.microsoft.com/office/word/2010/wordprocessingInk" xmlns:wne="http://schemas.microsoft.com/office/word/2006/wordml" xmlns:wps="http://schemas.microsoft.com/office/word/2010/wordprocessingShape" mc:Ignorable="w14 w15 w16se w16cid w16 w16cex w16sdtdh wp14">
+<w:endnotes xmlns:wpc="http://schemas.microsoft.com/office/word/2010/wordprocessingCanvas" xmlns:cx="http://schemas.microsoft.com/office/drawing/2014/chartex" xmlns:cx1="http://schemas.microsoft.com/office/drawing/2015/9/8/chartex" xmlns:cx2="http://schemas.microsoft.com/office/drawing/2015/10/21/chartex" xmlns:cx3="http://schemas.microsoft.com/office/drawing/2016/5/9/chartex" xmlns:cx4="http://schemas.microsoft.com/office/drawing/2016/5/10/chartex" xmlns:cx5="http://schemas.microsoft.com/office/drawing/2016/5/11/chartex" xmlns:cx6="http://schemas.microsoft.com/office/drawing/2016/5/12/chartex" xmlns:cx7="http://schemas.microsoft.com/office/drawing/2016/5/13/chartex" xmlns:cx8="http://schemas.microsoft.com/office/drawing/2016/5/14/chartex" xmlns:mc="http://schemas.openxmlformats.org/markup-compatibility/2006" xmlns:aink="http://schemas.microsoft.com/office/drawing/2016/ink" xmlns:am3d="http://schemas.microsoft.com/office/drawing/2017/model3d" xmlns:o="urn:schemas-microsoft-com:office:office" xmlns:oel="http://schemas.microsoft.com/office/2019/extlst" xmlns:r="http://schemas.openxmlformats.org/officeDocument/2006/relationships" xmlns:m="http://schemas.openxmlformats.org/officeDocument/2006/math" xmlns:v="urn:schemas-microsoft-com:vml" xmlns:wp14="http://schemas.microsoft.com/office/word/2010/wordprocessingDrawing" xmlns:wp="http://schemas.openxmlformats.org/drawingml/2006/wordprocessingDrawing" xmlns:w10="urn:schemas-microsoft-com:office:word" xmlns:w="http://schemas.openxmlformats.org/wordprocessingml/2006/main" xmlns:w14="http://schemas.microsoft.com/office/word/2010/wordml" xmlns:w15="http://schemas.microsoft.com/office/word/2012/wordml" xmlns:w16cex="http://schemas.microsoft.com/office/word/2018/wordml/cex" xmlns:w16cid="http://schemas.microsoft.com/office/word/2016/wordml/cid" xmlns:w16="http://schemas.microsoft.com/office/word/2018/wordml" xmlns:w16du="http://schemas.microsoft.com/office/word/2023/wordml/word16du" xmlns:w16sdtdh="http://schemas.microsoft.com/office/word/2020/wordml/sdtdatahash" xmlns:w16se="http://schemas.microsoft.com/office/word/2015/wordml/symex" xmlns:wpg="http://schemas.microsoft.com/office/word/2010/wordprocessingGroup" xmlns:wpi="http://schemas.microsoft.com/office/word/2010/wordprocessingInk" xmlns:wne="http://schemas.microsoft.com/office/word/2006/wordml" xmlns:wps="http://schemas.microsoft.com/office/word/2010/wordprocessingShape" mc:Ignorable="w14 w15 w16se w16cid w16 w16cex w16sdtdh w16du wp14">
   <w:endnote w:type="separator" w:id="-1">
     <w:p>
       <w:pPr>
@@ -19379,7 +19320,7 @@
 </file>
 
 <file path=word/footer1.xml><?xml version="1.0" encoding="utf-8"?>
-<w:ftr xmlns:wpc="http://schemas.microsoft.com/office/word/2010/wordprocessingCanvas" xmlns:cx="http://schemas.microsoft.com/office/drawing/2014/chartex" xmlns:cx1="http://schemas.microsoft.com/office/drawing/2015/9/8/chartex" xmlns:cx2="http://schemas.microsoft.com/office/drawing/2015/10/21/chartex" xmlns:cx3="http://schemas.microsoft.com/office/drawing/2016/5/9/chartex" xmlns:cx4="http://schemas.microsoft.com/office/drawing/2016/5/10/chartex" xmlns:cx5="http://schemas.microsoft.com/office/drawing/2016/5/11/chartex" xmlns:cx6="http://schemas.microsoft.com/office/drawing/2016/5/12/chartex" xmlns:cx7="http://schemas.microsoft.com/office/drawing/2016/5/13/chartex" xmlns:cx8="http://schemas.microsoft.com/office/drawing/2016/5/14/chartex" xmlns:mc="http://schemas.openxmlformats.org/markup-compatibility/2006" xmlns:aink="http://schemas.microsoft.com/office/drawing/2016/ink" xmlns:am3d="http://schemas.microsoft.com/office/drawing/2017/model3d" xmlns:o="urn:schemas-microsoft-com:office:office" xmlns:oel="http://schemas.microsoft.com/office/2019/extlst" xmlns:r="http://schemas.openxmlformats.org/officeDocument/2006/relationships" xmlns:m="http://schemas.openxmlformats.org/officeDocument/2006/math" xmlns:v="urn:schemas-microsoft-com:vml" xmlns:wp14="http://schemas.microsoft.com/office/word/2010/wordprocessingDrawing" xmlns:wp="http://schemas.openxmlformats.org/drawingml/2006/wordprocessingDrawing" xmlns:w10="urn:schemas-microsoft-com:office:word" xmlns:w="http://schemas.openxmlformats.org/wordprocessingml/2006/main" xmlns:w14="http://schemas.microsoft.com/office/word/2010/wordml" xmlns:w15="http://schemas.microsoft.com/office/word/2012/wordml" xmlns:w16cex="http://schemas.microsoft.com/office/word/2018/wordml/cex" xmlns:w16cid="http://schemas.microsoft.com/office/word/2016/wordml/cid" xmlns:w16="http://schemas.microsoft.com/office/word/2018/wordml" xmlns:w16sdtdh="http://schemas.microsoft.com/office/word/2020/wordml/sdtdatahash" xmlns:w16se="http://schemas.microsoft.com/office/word/2015/wordml/symex" xmlns:wpg="http://schemas.microsoft.com/office/word/2010/wordprocessingGroup" xmlns:wpi="http://schemas.microsoft.com/office/word/2010/wordprocessingInk" xmlns:wne="http://schemas.microsoft.com/office/word/2006/wordml" xmlns:wps="http://schemas.microsoft.com/office/word/2010/wordprocessingShape" mc:Ignorable="w14 w15 w16se w16cid w16 w16cex w16sdtdh wp14">
+<w:ftr xmlns:wpc="http://schemas.microsoft.com/office/word/2010/wordprocessingCanvas" xmlns:cx="http://schemas.microsoft.com/office/drawing/2014/chartex" xmlns:cx1="http://schemas.microsoft.com/office/drawing/2015/9/8/chartex" xmlns:cx2="http://schemas.microsoft.com/office/drawing/2015/10/21/chartex" xmlns:cx3="http://schemas.microsoft.com/office/drawing/2016/5/9/chartex" xmlns:cx4="http://schemas.microsoft.com/office/drawing/2016/5/10/chartex" xmlns:cx5="http://schemas.microsoft.com/office/drawing/2016/5/11/chartex" xmlns:cx6="http://schemas.microsoft.com/office/drawing/2016/5/12/chartex" xmlns:cx7="http://schemas.microsoft.com/office/drawing/2016/5/13/chartex" xmlns:cx8="http://schemas.microsoft.com/office/drawing/2016/5/14/chartex" xmlns:mc="http://schemas.openxmlformats.org/markup-compatibility/2006" xmlns:aink="http://schemas.microsoft.com/office/drawing/2016/ink" xmlns:am3d="http://schemas.microsoft.com/office/drawing/2017/model3d" xmlns:o="urn:schemas-microsoft-com:office:office" xmlns:oel="http://schemas.microsoft.com/office/2019/extlst" xmlns:r="http://schemas.openxmlformats.org/officeDocument/2006/relationships" xmlns:m="http://schemas.openxmlformats.org/officeDocument/2006/math" xmlns:v="urn:schemas-microsoft-com:vml" xmlns:wp14="http://schemas.microsoft.com/office/word/2010/wordprocessingDrawing" xmlns:wp="http://schemas.openxmlformats.org/drawingml/2006/wordprocessingDrawing" xmlns:w10="urn:schemas-microsoft-com:office:word" xmlns:w="http://schemas.openxmlformats.org/wordprocessingml/2006/main" xmlns:w14="http://schemas.microsoft.com/office/word/2010/wordml" xmlns:w15="http://schemas.microsoft.com/office/word/2012/wordml" xmlns:w16cex="http://schemas.microsoft.com/office/word/2018/wordml/cex" xmlns:w16cid="http://schemas.microsoft.com/office/word/2016/wordml/cid" xmlns:w16="http://schemas.microsoft.com/office/word/2018/wordml" xmlns:w16du="http://schemas.microsoft.com/office/word/2023/wordml/word16du" xmlns:w16sdtdh="http://schemas.microsoft.com/office/word/2020/wordml/sdtdatahash" xmlns:w16se="http://schemas.microsoft.com/office/word/2015/wordml/symex" xmlns:wpg="http://schemas.microsoft.com/office/word/2010/wordprocessingGroup" xmlns:wpi="http://schemas.microsoft.com/office/word/2010/wordprocessingInk" xmlns:wne="http://schemas.microsoft.com/office/word/2006/wordml" xmlns:wps="http://schemas.microsoft.com/office/word/2010/wordprocessingShape" mc:Ignorable="w14 w15 w16se w16cid w16 w16cex w16sdtdh w16du wp14">
   <w:tbl>
     <w:tblPr>
       <w:tblStyle w:val="TableGrid"/>
@@ -19580,7 +19521,7 @@
 </file>
 
 <file path=word/footer2.xml><?xml version="1.0" encoding="utf-8"?>
-<w:ftr xmlns:wpc="http://schemas.microsoft.com/office/word/2010/wordprocessingCanvas" xmlns:cx="http://schemas.microsoft.com/office/drawing/2014/chartex" xmlns:cx1="http://schemas.microsoft.com/office/drawing/2015/9/8/chartex" xmlns:cx2="http://schemas.microsoft.com/office/drawing/2015/10/21/chartex" xmlns:cx3="http://schemas.microsoft.com/office/drawing/2016/5/9/chartex" xmlns:cx4="http://schemas.microsoft.com/office/drawing/2016/5/10/chartex" xmlns:cx5="http://schemas.microsoft.com/office/drawing/2016/5/11/chartex" xmlns:cx6="http://schemas.microsoft.com/office/drawing/2016/5/12/chartex" xmlns:cx7="http://schemas.microsoft.com/office/drawing/2016/5/13/chartex" xmlns:cx8="http://schemas.microsoft.com/office/drawing/2016/5/14/chartex" xmlns:mc="http://schemas.openxmlformats.org/markup-compatibility/2006" xmlns:aink="http://schemas.microsoft.com/office/drawing/2016/ink" xmlns:am3d="http://schemas.microsoft.com/office/drawing/2017/model3d" xmlns:o="urn:schemas-microsoft-com:office:office" xmlns:oel="http://schemas.microsoft.com/office/2019/extlst" xmlns:r="http://schemas.openxmlformats.org/officeDocument/2006/relationships" xmlns:m="http://schemas.openxmlformats.org/officeDocument/2006/math" xmlns:v="urn:schemas-microsoft-com:vml" xmlns:wp14="http://schemas.microsoft.com/office/word/2010/wordprocessingDrawing" xmlns:wp="http://schemas.openxmlformats.org/drawingml/2006/wordprocessingDrawing" xmlns:w10="urn:schemas-microsoft-com:office:word" xmlns:w="http://schemas.openxmlformats.org/wordprocessingml/2006/main" xmlns:w14="http://schemas.microsoft.com/office/word/2010/wordml" xmlns:w15="http://schemas.microsoft.com/office/word/2012/wordml" xmlns:w16cex="http://schemas.microsoft.com/office/word/2018/wordml/cex" xmlns:w16cid="http://schemas.microsoft.com/office/word/2016/wordml/cid" xmlns:w16="http://schemas.microsoft.com/office/word/2018/wordml" xmlns:w16sdtdh="http://schemas.microsoft.com/office/word/2020/wordml/sdtdatahash" xmlns:w16se="http://schemas.microsoft.com/office/word/2015/wordml/symex" xmlns:wpg="http://schemas.microsoft.com/office/word/2010/wordprocessingGroup" xmlns:wpi="http://schemas.microsoft.com/office/word/2010/wordprocessingInk" xmlns:wne="http://schemas.microsoft.com/office/word/2006/wordml" xmlns:wps="http://schemas.microsoft.com/office/word/2010/wordprocessingShape" mc:Ignorable="w14 w15 w16se w16cid w16 w16cex w16sdtdh wp14">
+<w:ftr xmlns:wpc="http://schemas.microsoft.com/office/word/2010/wordprocessingCanvas" xmlns:cx="http://schemas.microsoft.com/office/drawing/2014/chartex" xmlns:cx1="http://schemas.microsoft.com/office/drawing/2015/9/8/chartex" xmlns:cx2="http://schemas.microsoft.com/office/drawing/2015/10/21/chartex" xmlns:cx3="http://schemas.microsoft.com/office/drawing/2016/5/9/chartex" xmlns:cx4="http://schemas.microsoft.com/office/drawing/2016/5/10/chartex" xmlns:cx5="http://schemas.microsoft.com/office/drawing/2016/5/11/chartex" xmlns:cx6="http://schemas.microsoft.com/office/drawing/2016/5/12/chartex" xmlns:cx7="http://schemas.microsoft.com/office/drawing/2016/5/13/chartex" xmlns:cx8="http://schemas.microsoft.com/office/drawing/2016/5/14/chartex" xmlns:mc="http://schemas.openxmlformats.org/markup-compatibility/2006" xmlns:aink="http://schemas.microsoft.com/office/drawing/2016/ink" xmlns:am3d="http://schemas.microsoft.com/office/drawing/2017/model3d" xmlns:o="urn:schemas-microsoft-com:office:office" xmlns:oel="http://schemas.microsoft.com/office/2019/extlst" xmlns:r="http://schemas.openxmlformats.org/officeDocument/2006/relationships" xmlns:m="http://schemas.openxmlformats.org/officeDocument/2006/math" xmlns:v="urn:schemas-microsoft-com:vml" xmlns:wp14="http://schemas.microsoft.com/office/word/2010/wordprocessingDrawing" xmlns:wp="http://schemas.openxmlformats.org/drawingml/2006/wordprocessingDrawing" xmlns:w10="urn:schemas-microsoft-com:office:word" xmlns:w="http://schemas.openxmlformats.org/wordprocessingml/2006/main" xmlns:w14="http://schemas.microsoft.com/office/word/2010/wordml" xmlns:w15="http://schemas.microsoft.com/office/word/2012/wordml" xmlns:w16cex="http://schemas.microsoft.com/office/word/2018/wordml/cex" xmlns:w16cid="http://schemas.microsoft.com/office/word/2016/wordml/cid" xmlns:w16="http://schemas.microsoft.com/office/word/2018/wordml" xmlns:w16du="http://schemas.microsoft.com/office/word/2023/wordml/word16du" xmlns:w16sdtdh="http://schemas.microsoft.com/office/word/2020/wordml/sdtdatahash" xmlns:w16se="http://schemas.microsoft.com/office/word/2015/wordml/symex" xmlns:wpg="http://schemas.microsoft.com/office/word/2010/wordprocessingGroup" xmlns:wpi="http://schemas.microsoft.com/office/word/2010/wordprocessingInk" xmlns:wne="http://schemas.microsoft.com/office/word/2006/wordml" xmlns:wps="http://schemas.microsoft.com/office/word/2010/wordprocessingShape" mc:Ignorable="w14 w15 w16se w16cid w16 w16cex w16sdtdh w16du wp14">
   <w:sdt>
     <w:sdtPr>
       <w:rPr>
@@ -19701,7 +19642,7 @@
 </file>
 
 <file path=word/footer3.xml><?xml version="1.0" encoding="utf-8"?>
-<w:ftr xmlns:wpc="http://schemas.microsoft.com/office/word/2010/wordprocessingCanvas" xmlns:cx="http://schemas.microsoft.com/office/drawing/2014/chartex" xmlns:cx1="http://schemas.microsoft.com/office/drawing/2015/9/8/chartex" xmlns:cx2="http://schemas.microsoft.com/office/drawing/2015/10/21/chartex" xmlns:cx3="http://schemas.microsoft.com/office/drawing/2016/5/9/chartex" xmlns:cx4="http://schemas.microsoft.com/office/drawing/2016/5/10/chartex" xmlns:cx5="http://schemas.microsoft.com/office/drawing/2016/5/11/chartex" xmlns:cx6="http://schemas.microsoft.com/office/drawing/2016/5/12/chartex" xmlns:cx7="http://schemas.microsoft.com/office/drawing/2016/5/13/chartex" xmlns:cx8="http://schemas.microsoft.com/office/drawing/2016/5/14/chartex" xmlns:mc="http://schemas.openxmlformats.org/markup-compatibility/2006" xmlns:aink="http://schemas.microsoft.com/office/drawing/2016/ink" xmlns:am3d="http://schemas.microsoft.com/office/drawing/2017/model3d" xmlns:o="urn:schemas-microsoft-com:office:office" xmlns:oel="http://schemas.microsoft.com/office/2019/extlst" xmlns:r="http://schemas.openxmlformats.org/officeDocument/2006/relationships" xmlns:m="http://schemas.openxmlformats.org/officeDocument/2006/math" xmlns:v="urn:schemas-microsoft-com:vml" xmlns:wp14="http://schemas.microsoft.com/office/word/2010/wordprocessingDrawing" xmlns:wp="http://schemas.openxmlformats.org/drawingml/2006/wordprocessingDrawing" xmlns:w10="urn:schemas-microsoft-com:office:word" xmlns:w="http://schemas.openxmlformats.org/wordprocessingml/2006/main" xmlns:w14="http://schemas.microsoft.com/office/word/2010/wordml" xmlns:w15="http://schemas.microsoft.com/office/word/2012/wordml" xmlns:w16cex="http://schemas.microsoft.com/office/word/2018/wordml/cex" xmlns:w16cid="http://schemas.microsoft.com/office/word/2016/wordml/cid" xmlns:w16="http://schemas.microsoft.com/office/word/2018/wordml" xmlns:w16sdtdh="http://schemas.microsoft.com/office/word/2020/wordml/sdtdatahash" xmlns:w16se="http://schemas.microsoft.com/office/word/2015/wordml/symex" xmlns:wpg="http://schemas.microsoft.com/office/word/2010/wordprocessingGroup" xmlns:wpi="http://schemas.microsoft.com/office/word/2010/wordprocessingInk" xmlns:wne="http://schemas.microsoft.com/office/word/2006/wordml" xmlns:wps="http://schemas.microsoft.com/office/word/2010/wordprocessingShape" mc:Ignorable="w14 w15 w16se w16cid w16 w16cex w16sdtdh wp14">
+<w:ftr xmlns:wpc="http://schemas.microsoft.com/office/word/2010/wordprocessingCanvas" xmlns:cx="http://schemas.microsoft.com/office/drawing/2014/chartex" xmlns:cx1="http://schemas.microsoft.com/office/drawing/2015/9/8/chartex" xmlns:cx2="http://schemas.microsoft.com/office/drawing/2015/10/21/chartex" xmlns:cx3="http://schemas.microsoft.com/office/drawing/2016/5/9/chartex" xmlns:cx4="http://schemas.microsoft.com/office/drawing/2016/5/10/chartex" xmlns:cx5="http://schemas.microsoft.com/office/drawing/2016/5/11/chartex" xmlns:cx6="http://schemas.microsoft.com/office/drawing/2016/5/12/chartex" xmlns:cx7="http://schemas.microsoft.com/office/drawing/2016/5/13/chartex" xmlns:cx8="http://schemas.microsoft.com/office/drawing/2016/5/14/chartex" xmlns:mc="http://schemas.openxmlformats.org/markup-compatibility/2006" xmlns:aink="http://schemas.microsoft.com/office/drawing/2016/ink" xmlns:am3d="http://schemas.microsoft.com/office/drawing/2017/model3d" xmlns:o="urn:schemas-microsoft-com:office:office" xmlns:oel="http://schemas.microsoft.com/office/2019/extlst" xmlns:r="http://schemas.openxmlformats.org/officeDocument/2006/relationships" xmlns:m="http://schemas.openxmlformats.org/officeDocument/2006/math" xmlns:v="urn:schemas-microsoft-com:vml" xmlns:wp14="http://schemas.microsoft.com/office/word/2010/wordprocessingDrawing" xmlns:wp="http://schemas.openxmlformats.org/drawingml/2006/wordprocessingDrawing" xmlns:w10="urn:schemas-microsoft-com:office:word" xmlns:w="http://schemas.openxmlformats.org/wordprocessingml/2006/main" xmlns:w14="http://schemas.microsoft.com/office/word/2010/wordml" xmlns:w15="http://schemas.microsoft.com/office/word/2012/wordml" xmlns:w16cex="http://schemas.microsoft.com/office/word/2018/wordml/cex" xmlns:w16cid="http://schemas.microsoft.com/office/word/2016/wordml/cid" xmlns:w16="http://schemas.microsoft.com/office/word/2018/wordml" xmlns:w16du="http://schemas.microsoft.com/office/word/2023/wordml/word16du" xmlns:w16sdtdh="http://schemas.microsoft.com/office/word/2020/wordml/sdtdatahash" xmlns:w16se="http://schemas.microsoft.com/office/word/2015/wordml/symex" xmlns:wpg="http://schemas.microsoft.com/office/word/2010/wordprocessingGroup" xmlns:wpi="http://schemas.microsoft.com/office/word/2010/wordprocessingInk" xmlns:wne="http://schemas.microsoft.com/office/word/2006/wordml" xmlns:wps="http://schemas.microsoft.com/office/word/2010/wordprocessingShape" mc:Ignorable="w14 w15 w16se w16cid w16 w16cex w16sdtdh w16du wp14">
   <w:sdt>
     <w:sdtPr>
       <w:id w:val="-1644799912"/>
@@ -19850,7 +19791,7 @@
 </file>
 
 <file path=word/footer4.xml><?xml version="1.0" encoding="utf-8"?>
-<w:ftr xmlns:wpc="http://schemas.microsoft.com/office/word/2010/wordprocessingCanvas" xmlns:cx="http://schemas.microsoft.com/office/drawing/2014/chartex" xmlns:cx1="http://schemas.microsoft.com/office/drawing/2015/9/8/chartex" xmlns:cx2="http://schemas.microsoft.com/office/drawing/2015/10/21/chartex" xmlns:cx3="http://schemas.microsoft.com/office/drawing/2016/5/9/chartex" xmlns:cx4="http://schemas.microsoft.com/office/drawing/2016/5/10/chartex" xmlns:cx5="http://schemas.microsoft.com/office/drawing/2016/5/11/chartex" xmlns:cx6="http://schemas.microsoft.com/office/drawing/2016/5/12/chartex" xmlns:cx7="http://schemas.microsoft.com/office/drawing/2016/5/13/chartex" xmlns:cx8="http://schemas.microsoft.com/office/drawing/2016/5/14/chartex" xmlns:mc="http://schemas.openxmlformats.org/markup-compatibility/2006" xmlns:aink="http://schemas.microsoft.com/office/drawing/2016/ink" xmlns:am3d="http://schemas.microsoft.com/office/drawing/2017/model3d" xmlns:o="urn:schemas-microsoft-com:office:office" xmlns:oel="http://schemas.microsoft.com/office/2019/extlst" xmlns:r="http://schemas.openxmlformats.org/officeDocument/2006/relationships" xmlns:m="http://schemas.openxmlformats.org/officeDocument/2006/math" xmlns:v="urn:schemas-microsoft-com:vml" xmlns:wp14="http://schemas.microsoft.com/office/word/2010/wordprocessingDrawing" xmlns:wp="http://schemas.openxmlformats.org/drawingml/2006/wordprocessingDrawing" xmlns:w10="urn:schemas-microsoft-com:office:word" xmlns:w="http://schemas.openxmlformats.org/wordprocessingml/2006/main" xmlns:w14="http://schemas.microsoft.com/office/word/2010/wordml" xmlns:w15="http://schemas.microsoft.com/office/word/2012/wordml" xmlns:w16cex="http://schemas.microsoft.com/office/word/2018/wordml/cex" xmlns:w16cid="http://schemas.microsoft.com/office/word/2016/wordml/cid" xmlns:w16="http://schemas.microsoft.com/office/word/2018/wordml" xmlns:w16sdtdh="http://schemas.microsoft.com/office/word/2020/wordml/sdtdatahash" xmlns:w16se="http://schemas.microsoft.com/office/word/2015/wordml/symex" xmlns:wpg="http://schemas.microsoft.com/office/word/2010/wordprocessingGroup" xmlns:wpi="http://schemas.microsoft.com/office/word/2010/wordprocessingInk" xmlns:wne="http://schemas.microsoft.com/office/word/2006/wordml" xmlns:wps="http://schemas.microsoft.com/office/word/2010/wordprocessingShape" mc:Ignorable="w14 w15 w16se w16cid w16 w16cex w16sdtdh wp14">
+<w:ftr xmlns:wpc="http://schemas.microsoft.com/office/word/2010/wordprocessingCanvas" xmlns:cx="http://schemas.microsoft.com/office/drawing/2014/chartex" xmlns:cx1="http://schemas.microsoft.com/office/drawing/2015/9/8/chartex" xmlns:cx2="http://schemas.microsoft.com/office/drawing/2015/10/21/chartex" xmlns:cx3="http://schemas.microsoft.com/office/drawing/2016/5/9/chartex" xmlns:cx4="http://schemas.microsoft.com/office/drawing/2016/5/10/chartex" xmlns:cx5="http://schemas.microsoft.com/office/drawing/2016/5/11/chartex" xmlns:cx6="http://schemas.microsoft.com/office/drawing/2016/5/12/chartex" xmlns:cx7="http://schemas.microsoft.com/office/drawing/2016/5/13/chartex" xmlns:cx8="http://schemas.microsoft.com/office/drawing/2016/5/14/chartex" xmlns:mc="http://schemas.openxmlformats.org/markup-compatibility/2006" xmlns:aink="http://schemas.microsoft.com/office/drawing/2016/ink" xmlns:am3d="http://schemas.microsoft.com/office/drawing/2017/model3d" xmlns:o="urn:schemas-microsoft-com:office:office" xmlns:oel="http://schemas.microsoft.com/office/2019/extlst" xmlns:r="http://schemas.openxmlformats.org/officeDocument/2006/relationships" xmlns:m="http://schemas.openxmlformats.org/officeDocument/2006/math" xmlns:v="urn:schemas-microsoft-com:vml" xmlns:wp14="http://schemas.microsoft.com/office/word/2010/wordprocessingDrawing" xmlns:wp="http://schemas.openxmlformats.org/drawingml/2006/wordprocessingDrawing" xmlns:w10="urn:schemas-microsoft-com:office:word" xmlns:w="http://schemas.openxmlformats.org/wordprocessingml/2006/main" xmlns:w14="http://schemas.microsoft.com/office/word/2010/wordml" xmlns:w15="http://schemas.microsoft.com/office/word/2012/wordml" xmlns:w16cex="http://schemas.microsoft.com/office/word/2018/wordml/cex" xmlns:w16cid="http://schemas.microsoft.com/office/word/2016/wordml/cid" xmlns:w16="http://schemas.microsoft.com/office/word/2018/wordml" xmlns:w16du="http://schemas.microsoft.com/office/word/2023/wordml/word16du" xmlns:w16sdtdh="http://schemas.microsoft.com/office/word/2020/wordml/sdtdatahash" xmlns:w16se="http://schemas.microsoft.com/office/word/2015/wordml/symex" xmlns:wpg="http://schemas.microsoft.com/office/word/2010/wordprocessingGroup" xmlns:wpi="http://schemas.microsoft.com/office/word/2010/wordprocessingInk" xmlns:wne="http://schemas.microsoft.com/office/word/2006/wordml" xmlns:wps="http://schemas.microsoft.com/office/word/2010/wordprocessingShape" mc:Ignorable="w14 w15 w16se w16cid w16 w16cex w16sdtdh w16du wp14">
   <w:p>
     <w:pPr>
       <w:pStyle w:val="Footer"/>
@@ -19955,7 +19896,7 @@
 </file>
 
 <file path=word/footnotes.xml><?xml version="1.0" encoding="utf-8"?>
-<w:footnotes xmlns:wpc="http://schemas.microsoft.com/office/word/2010/wordprocessingCanvas" xmlns:cx="http://schemas.microsoft.com/office/drawing/2014/chartex" xmlns:cx1="http://schemas.microsoft.com/office/drawing/2015/9/8/chartex" xmlns:cx2="http://schemas.microsoft.com/office/drawing/2015/10/21/chartex" xmlns:cx3="http://schemas.microsoft.com/office/drawing/2016/5/9/chartex" xmlns:cx4="http://schemas.microsoft.com/office/drawing/2016/5/10/chartex" xmlns:cx5="http://schemas.microsoft.com/office/drawing/2016/5/11/chartex" xmlns:cx6="http://schemas.microsoft.com/office/drawing/2016/5/12/chartex" xmlns:cx7="http://schemas.microsoft.com/office/drawing/2016/5/13/chartex" xmlns:cx8="http://schemas.microsoft.com/office/drawing/2016/5/14/chartex" xmlns:mc="http://schemas.openxmlformats.org/markup-compatibility/2006" xmlns:aink="http://schemas.microsoft.com/office/drawing/2016/ink" xmlns:am3d="http://schemas.microsoft.com/office/drawing/2017/model3d" xmlns:o="urn:schemas-microsoft-com:office:office" xmlns:oel="http://schemas.microsoft.com/office/2019/extlst" xmlns:r="http://schemas.openxmlformats.org/officeDocument/2006/relationships" xmlns:m="http://schemas.openxmlformats.org/officeDocument/2006/math" xmlns:v="urn:schemas-microsoft-com:vml" xmlns:wp14="http://schemas.microsoft.com/office/word/2010/wordprocessingDrawing" xmlns:wp="http://schemas.openxmlformats.org/drawingml/2006/wordprocessingDrawing" xmlns:w10="urn:schemas-microsoft-com:office:word" xmlns:w="http://schemas.openxmlformats.org/wordprocessingml/2006/main" xmlns:w14="http://schemas.microsoft.com/office/word/2010/wordml" xmlns:w15="http://schemas.microsoft.com/office/word/2012/wordml" xmlns:w16cex="http://schemas.microsoft.com/office/word/2018/wordml/cex" xmlns:w16cid="http://schemas.microsoft.com/office/word/2016/wordml/cid" xmlns:w16="http://schemas.microsoft.com/office/word/2018/wordml" xmlns:w16sdtdh="http://schemas.microsoft.com/office/word/2020/wordml/sdtdatahash" xmlns:w16se="http://schemas.microsoft.com/office/word/2015/wordml/symex" xmlns:wpg="http://schemas.microsoft.com/office/word/2010/wordprocessingGroup" xmlns:wpi="http://schemas.microsoft.com/office/word/2010/wordprocessingInk" xmlns:wne="http://schemas.microsoft.com/office/word/2006/wordml" xmlns:wps="http://schemas.microsoft.com/office/word/2010/wordprocessingShape" mc:Ignorable="w14 w15 w16se w16cid w16 w16cex w16sdtdh wp14">
+<w:footnotes xmlns:wpc="http://schemas.microsoft.com/office/word/2010/wordprocessingCanvas" xmlns:cx="http://schemas.microsoft.com/office/drawing/2014/chartex" xmlns:cx1="http://schemas.microsoft.com/office/drawing/2015/9/8/chartex" xmlns:cx2="http://schemas.microsoft.com/office/drawing/2015/10/21/chartex" xmlns:cx3="http://schemas.microsoft.com/office/drawing/2016/5/9/chartex" xmlns:cx4="http://schemas.microsoft.com/office/drawing/2016/5/10/chartex" xmlns:cx5="http://schemas.microsoft.com/office/drawing/2016/5/11/chartex" xmlns:cx6="http://schemas.microsoft.com/office/drawing/2016/5/12/chartex" xmlns:cx7="http://schemas.microsoft.com/office/drawing/2016/5/13/chartex" xmlns:cx8="http://schemas.microsoft.com/office/drawing/2016/5/14/chartex" xmlns:mc="http://schemas.openxmlformats.org/markup-compatibility/2006" xmlns:aink="http://schemas.microsoft.com/office/drawing/2016/ink" xmlns:am3d="http://schemas.microsoft.com/office/drawing/2017/model3d" xmlns:o="urn:schemas-microsoft-com:office:office" xmlns:oel="http://schemas.microsoft.com/office/2019/extlst" xmlns:r="http://schemas.openxmlformats.org/officeDocument/2006/relationships" xmlns:m="http://schemas.openxmlformats.org/officeDocument/2006/math" xmlns:v="urn:schemas-microsoft-com:vml" xmlns:wp14="http://schemas.microsoft.com/office/word/2010/wordprocessingDrawing" xmlns:wp="http://schemas.openxmlformats.org/drawingml/2006/wordprocessingDrawing" xmlns:w10="urn:schemas-microsoft-com:office:word" xmlns:w="http://schemas.openxmlformats.org/wordprocessingml/2006/main" xmlns:w14="http://schemas.microsoft.com/office/word/2010/wordml" xmlns:w15="http://schemas.microsoft.com/office/word/2012/wordml" xmlns:w16cex="http://schemas.microsoft.com/office/word/2018/wordml/cex" xmlns:w16cid="http://schemas.microsoft.com/office/word/2016/wordml/cid" xmlns:w16="http://schemas.microsoft.com/office/word/2018/wordml" xmlns:w16du="http://schemas.microsoft.com/office/word/2023/wordml/word16du" xmlns:w16sdtdh="http://schemas.microsoft.com/office/word/2020/wordml/sdtdatahash" xmlns:w16se="http://schemas.microsoft.com/office/word/2015/wordml/symex" xmlns:wpg="http://schemas.microsoft.com/office/word/2010/wordprocessingGroup" xmlns:wpi="http://schemas.microsoft.com/office/word/2010/wordprocessingInk" xmlns:wne="http://schemas.microsoft.com/office/word/2006/wordml" xmlns:wps="http://schemas.microsoft.com/office/word/2010/wordprocessingShape" mc:Ignorable="w14 w15 w16se w16cid w16 w16cex w16sdtdh w16du wp14">
   <w:footnote w:type="separator" w:id="-1">
     <w:p>
       <w:pPr>
@@ -19987,7 +19928,7 @@
 </file>
 
 <file path=word/header1.xml><?xml version="1.0" encoding="utf-8"?>
-<w:hdr xmlns:wpc="http://schemas.microsoft.com/office/word/2010/wordprocessingCanvas" xmlns:cx="http://schemas.microsoft.com/office/drawing/2014/chartex" xmlns:cx1="http://schemas.microsoft.com/office/drawing/2015/9/8/chartex" xmlns:cx2="http://schemas.microsoft.com/office/drawing/2015/10/21/chartex" xmlns:cx3="http://schemas.microsoft.com/office/drawing/2016/5/9/chartex" xmlns:cx4="http://schemas.microsoft.com/office/drawing/2016/5/10/chartex" xmlns:cx5="http://schemas.microsoft.com/office/drawing/2016/5/11/chartex" xmlns:cx6="http://schemas.microsoft.com/office/drawing/2016/5/12/chartex" xmlns:cx7="http://schemas.microsoft.com/office/drawing/2016/5/13/chartex" xmlns:cx8="http://schemas.microsoft.com/office/drawing/2016/5/14/chartex" xmlns:mc="http://schemas.openxmlformats.org/markup-compatibility/2006" xmlns:aink="http://schemas.microsoft.com/office/drawing/2016/ink" xmlns:am3d="http://schemas.microsoft.com/office/drawing/2017/model3d" xmlns:o="urn:schemas-microsoft-com:office:office" xmlns:oel="http://schemas.microsoft.com/office/2019/extlst" xmlns:r="http://schemas.openxmlformats.org/officeDocument/2006/relationships" xmlns:m="http://schemas.openxmlformats.org/officeDocument/2006/math" xmlns:v="urn:schemas-microsoft-com:vml" xmlns:wp14="http://schemas.microsoft.com/office/word/2010/wordprocessingDrawing" xmlns:wp="http://schemas.openxmlformats.org/drawingml/2006/wordprocessingDrawing" xmlns:w10="urn:schemas-microsoft-com:office:word" xmlns:w="http://schemas.openxmlformats.org/wordprocessingml/2006/main" xmlns:w14="http://schemas.microsoft.com/office/word/2010/wordml" xmlns:w15="http://schemas.microsoft.com/office/word/2012/wordml" xmlns:w16cex="http://schemas.microsoft.com/office/word/2018/wordml/cex" xmlns:w16cid="http://schemas.microsoft.com/office/word/2016/wordml/cid" xmlns:w16="http://schemas.microsoft.com/office/word/2018/wordml" xmlns:w16sdtdh="http://schemas.microsoft.com/office/word/2020/wordml/sdtdatahash" xmlns:w16se="http://schemas.microsoft.com/office/word/2015/wordml/symex" xmlns:wpg="http://schemas.microsoft.com/office/word/2010/wordprocessingGroup" xmlns:wpi="http://schemas.microsoft.com/office/word/2010/wordprocessingInk" xmlns:wne="http://schemas.microsoft.com/office/word/2006/wordml" xmlns:wps="http://schemas.microsoft.com/office/word/2010/wordprocessingShape" mc:Ignorable="w14 w15 w16se w16cid w16 w16cex w16sdtdh wp14">
+<w:hdr xmlns:wpc="http://schemas.microsoft.com/office/word/2010/wordprocessingCanvas" xmlns:cx="http://schemas.microsoft.com/office/drawing/2014/chartex" xmlns:cx1="http://schemas.microsoft.com/office/drawing/2015/9/8/chartex" xmlns:cx2="http://schemas.microsoft.com/office/drawing/2015/10/21/chartex" xmlns:cx3="http://schemas.microsoft.com/office/drawing/2016/5/9/chartex" xmlns:cx4="http://schemas.microsoft.com/office/drawing/2016/5/10/chartex" xmlns:cx5="http://schemas.microsoft.com/office/drawing/2016/5/11/chartex" xmlns:cx6="http://schemas.microsoft.com/office/drawing/2016/5/12/chartex" xmlns:cx7="http://schemas.microsoft.com/office/drawing/2016/5/13/chartex" xmlns:cx8="http://schemas.microsoft.com/office/drawing/2016/5/14/chartex" xmlns:mc="http://schemas.openxmlformats.org/markup-compatibility/2006" xmlns:aink="http://schemas.microsoft.com/office/drawing/2016/ink" xmlns:am3d="http://schemas.microsoft.com/office/drawing/2017/model3d" xmlns:o="urn:schemas-microsoft-com:office:office" xmlns:oel="http://schemas.microsoft.com/office/2019/extlst" xmlns:r="http://schemas.openxmlformats.org/officeDocument/2006/relationships" xmlns:m="http://schemas.openxmlformats.org/officeDocument/2006/math" xmlns:v="urn:schemas-microsoft-com:vml" xmlns:wp14="http://schemas.microsoft.com/office/word/2010/wordprocessingDrawing" xmlns:wp="http://schemas.openxmlformats.org/drawingml/2006/wordprocessingDrawing" xmlns:w10="urn:schemas-microsoft-com:office:word" xmlns:w="http://schemas.openxmlformats.org/wordprocessingml/2006/main" xmlns:w14="http://schemas.microsoft.com/office/word/2010/wordml" xmlns:w15="http://schemas.microsoft.com/office/word/2012/wordml" xmlns:w16cex="http://schemas.microsoft.com/office/word/2018/wordml/cex" xmlns:w16cid="http://schemas.microsoft.com/office/word/2016/wordml/cid" xmlns:w16="http://schemas.microsoft.com/office/word/2018/wordml" xmlns:w16du="http://schemas.microsoft.com/office/word/2023/wordml/word16du" xmlns:w16sdtdh="http://schemas.microsoft.com/office/word/2020/wordml/sdtdatahash" xmlns:w16se="http://schemas.microsoft.com/office/word/2015/wordml/symex" xmlns:wpg="http://schemas.microsoft.com/office/word/2010/wordprocessingGroup" xmlns:wpi="http://schemas.microsoft.com/office/word/2010/wordprocessingInk" xmlns:wne="http://schemas.microsoft.com/office/word/2006/wordml" xmlns:wps="http://schemas.microsoft.com/office/word/2010/wordprocessingShape" mc:Ignorable="w14 w15 w16se w16cid w16 w16cex w16sdtdh w16du wp14">
   <w:p>
     <w:pPr>
       <w:pStyle w:val="Header"/>
@@ -20113,7 +20054,7 @@
 </file>
 
 <file path=word/header2.xml><?xml version="1.0" encoding="utf-8"?>
-<w:hdr xmlns:wpc="http://schemas.microsoft.com/office/word/2010/wordprocessingCanvas" xmlns:cx="http://schemas.microsoft.com/office/drawing/2014/chartex" xmlns:cx1="http://schemas.microsoft.com/office/drawing/2015/9/8/chartex" xmlns:cx2="http://schemas.microsoft.com/office/drawing/2015/10/21/chartex" xmlns:cx3="http://schemas.microsoft.com/office/drawing/2016/5/9/chartex" xmlns:cx4="http://schemas.microsoft.com/office/drawing/2016/5/10/chartex" xmlns:cx5="http://schemas.microsoft.com/office/drawing/2016/5/11/chartex" xmlns:cx6="http://schemas.microsoft.com/office/drawing/2016/5/12/chartex" xmlns:cx7="http://schemas.microsoft.com/office/drawing/2016/5/13/chartex" xmlns:cx8="http://schemas.microsoft.com/office/drawing/2016/5/14/chartex" xmlns:mc="http://schemas.openxmlformats.org/markup-compatibility/2006" xmlns:aink="http://schemas.microsoft.com/office/drawing/2016/ink" xmlns:am3d="http://schemas.microsoft.com/office/drawing/2017/model3d" xmlns:o="urn:schemas-microsoft-com:office:office" xmlns:oel="http://schemas.microsoft.com/office/2019/extlst" xmlns:r="http://schemas.openxmlformats.org/officeDocument/2006/relationships" xmlns:m="http://schemas.openxmlformats.org/officeDocument/2006/math" xmlns:v="urn:schemas-microsoft-com:vml" xmlns:wp14="http://schemas.microsoft.com/office/word/2010/wordprocessingDrawing" xmlns:wp="http://schemas.openxmlformats.org/drawingml/2006/wordprocessingDrawing" xmlns:w10="urn:schemas-microsoft-com:office:word" xmlns:w="http://schemas.openxmlformats.org/wordprocessingml/2006/main" xmlns:w14="http://schemas.microsoft.com/office/word/2010/wordml" xmlns:w15="http://schemas.microsoft.com/office/word/2012/wordml" xmlns:w16cex="http://schemas.microsoft.com/office/word/2018/wordml/cex" xmlns:w16cid="http://schemas.microsoft.com/office/word/2016/wordml/cid" xmlns:w16="http://schemas.microsoft.com/office/word/2018/wordml" xmlns:w16sdtdh="http://schemas.microsoft.com/office/word/2020/wordml/sdtdatahash" xmlns:w16se="http://schemas.microsoft.com/office/word/2015/wordml/symex" xmlns:wpg="http://schemas.microsoft.com/office/word/2010/wordprocessingGroup" xmlns:wpi="http://schemas.microsoft.com/office/word/2010/wordprocessingInk" xmlns:wne="http://schemas.microsoft.com/office/word/2006/wordml" xmlns:wps="http://schemas.microsoft.com/office/word/2010/wordprocessingShape" mc:Ignorable="w14 w15 w16se w16cid w16 w16cex w16sdtdh wp14">
+<w:hdr xmlns:wpc="http://schemas.microsoft.com/office/word/2010/wordprocessingCanvas" xmlns:cx="http://schemas.microsoft.com/office/drawing/2014/chartex" xmlns:cx1="http://schemas.microsoft.com/office/drawing/2015/9/8/chartex" xmlns:cx2="http://schemas.microsoft.com/office/drawing/2015/10/21/chartex" xmlns:cx3="http://schemas.microsoft.com/office/drawing/2016/5/9/chartex" xmlns:cx4="http://schemas.microsoft.com/office/drawing/2016/5/10/chartex" xmlns:cx5="http://schemas.microsoft.com/office/drawing/2016/5/11/chartex" xmlns:cx6="http://schemas.microsoft.com/office/drawing/2016/5/12/chartex" xmlns:cx7="http://schemas.microsoft.com/office/drawing/2016/5/13/chartex" xmlns:cx8="http://schemas.microsoft.com/office/drawing/2016/5/14/chartex" xmlns:mc="http://schemas.openxmlformats.org/markup-compatibility/2006" xmlns:aink="http://schemas.microsoft.com/office/drawing/2016/ink" xmlns:am3d="http://schemas.microsoft.com/office/drawing/2017/model3d" xmlns:o="urn:schemas-microsoft-com:office:office" xmlns:oel="http://schemas.microsoft.com/office/2019/extlst" xmlns:r="http://schemas.openxmlformats.org/officeDocument/2006/relationships" xmlns:m="http://schemas.openxmlformats.org/officeDocument/2006/math" xmlns:v="urn:schemas-microsoft-com:vml" xmlns:wp14="http://schemas.microsoft.com/office/word/2010/wordprocessingDrawing" xmlns:wp="http://schemas.openxmlformats.org/drawingml/2006/wordprocessingDrawing" xmlns:w10="urn:schemas-microsoft-com:office:word" xmlns:w="http://schemas.openxmlformats.org/wordprocessingml/2006/main" xmlns:w14="http://schemas.microsoft.com/office/word/2010/wordml" xmlns:w15="http://schemas.microsoft.com/office/word/2012/wordml" xmlns:w16cex="http://schemas.microsoft.com/office/word/2018/wordml/cex" xmlns:w16cid="http://schemas.microsoft.com/office/word/2016/wordml/cid" xmlns:w16="http://schemas.microsoft.com/office/word/2018/wordml" xmlns:w16du="http://schemas.microsoft.com/office/word/2023/wordml/word16du" xmlns:w16sdtdh="http://schemas.microsoft.com/office/word/2020/wordml/sdtdatahash" xmlns:w16se="http://schemas.microsoft.com/office/word/2015/wordml/symex" xmlns:wpg="http://schemas.microsoft.com/office/word/2010/wordprocessingGroup" xmlns:wpi="http://schemas.microsoft.com/office/word/2010/wordprocessingInk" xmlns:wne="http://schemas.microsoft.com/office/word/2006/wordml" xmlns:wps="http://schemas.microsoft.com/office/word/2010/wordprocessingShape" mc:Ignorable="w14 w15 w16se w16cid w16 w16cex w16sdtdh w16du wp14">
   <w:p>
     <w:pPr>
       <w:pStyle w:val="Header"/>
@@ -20185,7 +20126,7 @@
 </file>
 
 <file path=word/header3.xml><?xml version="1.0" encoding="utf-8"?>
-<w:hdr xmlns:wpc="http://schemas.microsoft.com/office/word/2010/wordprocessingCanvas" xmlns:cx="http://schemas.microsoft.com/office/drawing/2014/chartex" xmlns:cx1="http://schemas.microsoft.com/office/drawing/2015/9/8/chartex" xmlns:cx2="http://schemas.microsoft.com/office/drawing/2015/10/21/chartex" xmlns:cx3="http://schemas.microsoft.com/office/drawing/2016/5/9/chartex" xmlns:cx4="http://schemas.microsoft.com/office/drawing/2016/5/10/chartex" xmlns:cx5="http://schemas.microsoft.com/office/drawing/2016/5/11/chartex" xmlns:cx6="http://schemas.microsoft.com/office/drawing/2016/5/12/chartex" xmlns:cx7="http://schemas.microsoft.com/office/drawing/2016/5/13/chartex" xmlns:cx8="http://schemas.microsoft.com/office/drawing/2016/5/14/chartex" xmlns:mc="http://schemas.openxmlformats.org/markup-compatibility/2006" xmlns:aink="http://schemas.microsoft.com/office/drawing/2016/ink" xmlns:am3d="http://schemas.microsoft.com/office/drawing/2017/model3d" xmlns:o="urn:schemas-microsoft-com:office:office" xmlns:oel="http://schemas.microsoft.com/office/2019/extlst" xmlns:r="http://schemas.openxmlformats.org/officeDocument/2006/relationships" xmlns:m="http://schemas.openxmlformats.org/officeDocument/2006/math" xmlns:v="urn:schemas-microsoft-com:vml" xmlns:wp14="http://schemas.microsoft.com/office/word/2010/wordprocessingDrawing" xmlns:wp="http://schemas.openxmlformats.org/drawingml/2006/wordprocessingDrawing" xmlns:w10="urn:schemas-microsoft-com:office:word" xmlns:w="http://schemas.openxmlformats.org/wordprocessingml/2006/main" xmlns:w14="http://schemas.microsoft.com/office/word/2010/wordml" xmlns:w15="http://schemas.microsoft.com/office/word/2012/wordml" xmlns:w16cex="http://schemas.microsoft.com/office/word/2018/wordml/cex" xmlns:w16cid="http://schemas.microsoft.com/office/word/2016/wordml/cid" xmlns:w16="http://schemas.microsoft.com/office/word/2018/wordml" xmlns:w16sdtdh="http://schemas.microsoft.com/office/word/2020/wordml/sdtdatahash" xmlns:w16se="http://schemas.microsoft.com/office/word/2015/wordml/symex" xmlns:wpg="http://schemas.microsoft.com/office/word/2010/wordprocessingGroup" xmlns:wpi="http://schemas.microsoft.com/office/word/2010/wordprocessingInk" xmlns:wne="http://schemas.microsoft.com/office/word/2006/wordml" xmlns:wps="http://schemas.microsoft.com/office/word/2010/wordprocessingShape" mc:Ignorable="w14 w15 w16se w16cid w16 w16cex w16sdtdh wp14">
+<w:hdr xmlns:wpc="http://schemas.microsoft.com/office/word/2010/wordprocessingCanvas" xmlns:cx="http://schemas.microsoft.com/office/drawing/2014/chartex" xmlns:cx1="http://schemas.microsoft.com/office/drawing/2015/9/8/chartex" xmlns:cx2="http://schemas.microsoft.com/office/drawing/2015/10/21/chartex" xmlns:cx3="http://schemas.microsoft.com/office/drawing/2016/5/9/chartex" xmlns:cx4="http://schemas.microsoft.com/office/drawing/2016/5/10/chartex" xmlns:cx5="http://schemas.microsoft.com/office/drawing/2016/5/11/chartex" xmlns:cx6="http://schemas.microsoft.com/office/drawing/2016/5/12/chartex" xmlns:cx7="http://schemas.microsoft.com/office/drawing/2016/5/13/chartex" xmlns:cx8="http://schemas.microsoft.com/office/drawing/2016/5/14/chartex" xmlns:mc="http://schemas.openxmlformats.org/markup-compatibility/2006" xmlns:aink="http://schemas.microsoft.com/office/drawing/2016/ink" xmlns:am3d="http://schemas.microsoft.com/office/drawing/2017/model3d" xmlns:o="urn:schemas-microsoft-com:office:office" xmlns:oel="http://schemas.microsoft.com/office/2019/extlst" xmlns:r="http://schemas.openxmlformats.org/officeDocument/2006/relationships" xmlns:m="http://schemas.openxmlformats.org/officeDocument/2006/math" xmlns:v="urn:schemas-microsoft-com:vml" xmlns:wp14="http://schemas.microsoft.com/office/word/2010/wordprocessingDrawing" xmlns:wp="http://schemas.openxmlformats.org/drawingml/2006/wordprocessingDrawing" xmlns:w10="urn:schemas-microsoft-com:office:word" xmlns:w="http://schemas.openxmlformats.org/wordprocessingml/2006/main" xmlns:w14="http://schemas.microsoft.com/office/word/2010/wordml" xmlns:w15="http://schemas.microsoft.com/office/word/2012/wordml" xmlns:w16cex="http://schemas.microsoft.com/office/word/2018/wordml/cex" xmlns:w16cid="http://schemas.microsoft.com/office/word/2016/wordml/cid" xmlns:w16="http://schemas.microsoft.com/office/word/2018/wordml" xmlns:w16du="http://schemas.microsoft.com/office/word/2023/wordml/word16du" xmlns:w16sdtdh="http://schemas.microsoft.com/office/word/2020/wordml/sdtdatahash" xmlns:w16se="http://schemas.microsoft.com/office/word/2015/wordml/symex" xmlns:wpg="http://schemas.microsoft.com/office/word/2010/wordprocessingGroup" xmlns:wpi="http://schemas.microsoft.com/office/word/2010/wordprocessingInk" xmlns:wne="http://schemas.microsoft.com/office/word/2006/wordml" xmlns:wps="http://schemas.microsoft.com/office/word/2010/wordprocessingShape" mc:Ignorable="w14 w15 w16se w16cid w16 w16cex w16sdtdh w16du wp14">
   <w:p>
     <w:pPr>
       <w:pStyle w:val="Header"/>
@@ -20245,7 +20186,7 @@
 </file>
 
 <file path=word/header4.xml><?xml version="1.0" encoding="utf-8"?>
-<w:hdr xmlns:wpc="http://schemas.microsoft.com/office/word/2010/wordprocessingCanvas" xmlns:cx="http://schemas.microsoft.com/office/drawing/2014/chartex" xmlns:cx1="http://schemas.microsoft.com/office/drawing/2015/9/8/chartex" xmlns:cx2="http://schemas.microsoft.com/office/drawing/2015/10/21/chartex" xmlns:cx3="http://schemas.microsoft.com/office/drawing/2016/5/9/chartex" xmlns:cx4="http://schemas.microsoft.com/office/drawing/2016/5/10/chartex" xmlns:cx5="http://schemas.microsoft.com/office/drawing/2016/5/11/chartex" xmlns:cx6="http://schemas.microsoft.com/office/drawing/2016/5/12/chartex" xmlns:cx7="http://schemas.microsoft.com/office/drawing/2016/5/13/chartex" xmlns:cx8="http://schemas.microsoft.com/office/drawing/2016/5/14/chartex" xmlns:mc="http://schemas.openxmlformats.org/markup-compatibility/2006" xmlns:aink="http://schemas.microsoft.com/office/drawing/2016/ink" xmlns:am3d="http://schemas.microsoft.com/office/drawing/2017/model3d" xmlns:o="urn:schemas-microsoft-com:office:office" xmlns:oel="http://schemas.microsoft.com/office/2019/extlst" xmlns:r="http://schemas.openxmlformats.org/officeDocument/2006/relationships" xmlns:m="http://schemas.openxmlformats.org/officeDocument/2006/math" xmlns:v="urn:schemas-microsoft-com:vml" xmlns:wp14="http://schemas.microsoft.com/office/word/2010/wordprocessingDrawing" xmlns:wp="http://schemas.openxmlformats.org/drawingml/2006/wordprocessingDrawing" xmlns:w10="urn:schemas-microsoft-com:office:word" xmlns:w="http://schemas.openxmlformats.org/wordprocessingml/2006/main" xmlns:w14="http://schemas.microsoft.com/office/word/2010/wordml" xmlns:w15="http://schemas.microsoft.com/office/word/2012/wordml" xmlns:w16cex="http://schemas.microsoft.com/office/word/2018/wordml/cex" xmlns:w16cid="http://schemas.microsoft.com/office/word/2016/wordml/cid" xmlns:w16="http://schemas.microsoft.com/office/word/2018/wordml" xmlns:w16sdtdh="http://schemas.microsoft.com/office/word/2020/wordml/sdtdatahash" xmlns:w16se="http://schemas.microsoft.com/office/word/2015/wordml/symex" xmlns:wpg="http://schemas.microsoft.com/office/word/2010/wordprocessingGroup" xmlns:wpi="http://schemas.microsoft.com/office/word/2010/wordprocessingInk" xmlns:wne="http://schemas.microsoft.com/office/word/2006/wordml" xmlns:wps="http://schemas.microsoft.com/office/word/2010/wordprocessingShape" mc:Ignorable="w14 w15 w16se w16cid w16 w16cex w16sdtdh wp14">
+<w:hdr xmlns:wpc="http://schemas.microsoft.com/office/word/2010/wordprocessingCanvas" xmlns:cx="http://schemas.microsoft.com/office/drawing/2014/chartex" xmlns:cx1="http://schemas.microsoft.com/office/drawing/2015/9/8/chartex" xmlns:cx2="http://schemas.microsoft.com/office/drawing/2015/10/21/chartex" xmlns:cx3="http://schemas.microsoft.com/office/drawing/2016/5/9/chartex" xmlns:cx4="http://schemas.microsoft.com/office/drawing/2016/5/10/chartex" xmlns:cx5="http://schemas.microsoft.com/office/drawing/2016/5/11/chartex" xmlns:cx6="http://schemas.microsoft.com/office/drawing/2016/5/12/chartex" xmlns:cx7="http://schemas.microsoft.com/office/drawing/2016/5/13/chartex" xmlns:cx8="http://schemas.microsoft.com/office/drawing/2016/5/14/chartex" xmlns:mc="http://schemas.openxmlformats.org/markup-compatibility/2006" xmlns:aink="http://schemas.microsoft.com/office/drawing/2016/ink" xmlns:am3d="http://schemas.microsoft.com/office/drawing/2017/model3d" xmlns:o="urn:schemas-microsoft-com:office:office" xmlns:oel="http://schemas.microsoft.com/office/2019/extlst" xmlns:r="http://schemas.openxmlformats.org/officeDocument/2006/relationships" xmlns:m="http://schemas.openxmlformats.org/officeDocument/2006/math" xmlns:v="urn:schemas-microsoft-com:vml" xmlns:wp14="http://schemas.microsoft.com/office/word/2010/wordprocessingDrawing" xmlns:wp="http://schemas.openxmlformats.org/drawingml/2006/wordprocessingDrawing" xmlns:w10="urn:schemas-microsoft-com:office:word" xmlns:w="http://schemas.openxmlformats.org/wordprocessingml/2006/main" xmlns:w14="http://schemas.microsoft.com/office/word/2010/wordml" xmlns:w15="http://schemas.microsoft.com/office/word/2012/wordml" xmlns:w16cex="http://schemas.microsoft.com/office/word/2018/wordml/cex" xmlns:w16cid="http://schemas.microsoft.com/office/word/2016/wordml/cid" xmlns:w16="http://schemas.microsoft.com/office/word/2018/wordml" xmlns:w16du="http://schemas.microsoft.com/office/word/2023/wordml/word16du" xmlns:w16sdtdh="http://schemas.microsoft.com/office/word/2020/wordml/sdtdatahash" xmlns:w16se="http://schemas.microsoft.com/office/word/2015/wordml/symex" xmlns:wpg="http://schemas.microsoft.com/office/word/2010/wordprocessingGroup" xmlns:wpi="http://schemas.microsoft.com/office/word/2010/wordprocessingInk" xmlns:wne="http://schemas.microsoft.com/office/word/2006/wordml" xmlns:wps="http://schemas.microsoft.com/office/word/2010/wordprocessingShape" mc:Ignorable="w14 w15 w16se w16cid w16 w16cex w16sdtdh w16du wp14">
   <w:p>
     <w:pPr>
       <w:pStyle w:val="Header"/>
@@ -20311,7 +20252,7 @@
 </file>
 
 <file path=word/header5.xml><?xml version="1.0" encoding="utf-8"?>
-<w:hdr xmlns:wpc="http://schemas.microsoft.com/office/word/2010/wordprocessingCanvas" xmlns:cx="http://schemas.microsoft.com/office/drawing/2014/chartex" xmlns:cx1="http://schemas.microsoft.com/office/drawing/2015/9/8/chartex" xmlns:cx2="http://schemas.microsoft.com/office/drawing/2015/10/21/chartex" xmlns:cx3="http://schemas.microsoft.com/office/drawing/2016/5/9/chartex" xmlns:cx4="http://schemas.microsoft.com/office/drawing/2016/5/10/chartex" xmlns:cx5="http://schemas.microsoft.com/office/drawing/2016/5/11/chartex" xmlns:cx6="http://schemas.microsoft.com/office/drawing/2016/5/12/chartex" xmlns:cx7="http://schemas.microsoft.com/office/drawing/2016/5/13/chartex" xmlns:cx8="http://schemas.microsoft.com/office/drawing/2016/5/14/chartex" xmlns:mc="http://schemas.openxmlformats.org/markup-compatibility/2006" xmlns:aink="http://schemas.microsoft.com/office/drawing/2016/ink" xmlns:am3d="http://schemas.microsoft.com/office/drawing/2017/model3d" xmlns:o="urn:schemas-microsoft-com:office:office" xmlns:oel="http://schemas.microsoft.com/office/2019/extlst" xmlns:r="http://schemas.openxmlformats.org/officeDocument/2006/relationships" xmlns:m="http://schemas.openxmlformats.org/officeDocument/2006/math" xmlns:v="urn:schemas-microsoft-com:vml" xmlns:wp14="http://schemas.microsoft.com/office/word/2010/wordprocessingDrawing" xmlns:wp="http://schemas.openxmlformats.org/drawingml/2006/wordprocessingDrawing" xmlns:w10="urn:schemas-microsoft-com:office:word" xmlns:w="http://schemas.openxmlformats.org/wordprocessingml/2006/main" xmlns:w14="http://schemas.microsoft.com/office/word/2010/wordml" xmlns:w15="http://schemas.microsoft.com/office/word/2012/wordml" xmlns:w16cex="http://schemas.microsoft.com/office/word/2018/wordml/cex" xmlns:w16cid="http://schemas.microsoft.com/office/word/2016/wordml/cid" xmlns:w16="http://schemas.microsoft.com/office/word/2018/wordml" xmlns:w16sdtdh="http://schemas.microsoft.com/office/word/2020/wordml/sdtdatahash" xmlns:w16se="http://schemas.microsoft.com/office/word/2015/wordml/symex" xmlns:wpg="http://schemas.microsoft.com/office/word/2010/wordprocessingGroup" xmlns:wpi="http://schemas.microsoft.com/office/word/2010/wordprocessingInk" xmlns:wne="http://schemas.microsoft.com/office/word/2006/wordml" xmlns:wps="http://schemas.microsoft.com/office/word/2010/wordprocessingShape" mc:Ignorable="w14 w15 w16se w16cid w16 w16cex w16sdtdh wp14">
+<w:hdr xmlns:wpc="http://schemas.microsoft.com/office/word/2010/wordprocessingCanvas" xmlns:cx="http://schemas.microsoft.com/office/drawing/2014/chartex" xmlns:cx1="http://schemas.microsoft.com/office/drawing/2015/9/8/chartex" xmlns:cx2="http://schemas.microsoft.com/office/drawing/2015/10/21/chartex" xmlns:cx3="http://schemas.microsoft.com/office/drawing/2016/5/9/chartex" xmlns:cx4="http://schemas.microsoft.com/office/drawing/2016/5/10/chartex" xmlns:cx5="http://schemas.microsoft.com/office/drawing/2016/5/11/chartex" xmlns:cx6="http://schemas.microsoft.com/office/drawing/2016/5/12/chartex" xmlns:cx7="http://schemas.microsoft.com/office/drawing/2016/5/13/chartex" xmlns:cx8="http://schemas.microsoft.com/office/drawing/2016/5/14/chartex" xmlns:mc="http://schemas.openxmlformats.org/markup-compatibility/2006" xmlns:aink="http://schemas.microsoft.com/office/drawing/2016/ink" xmlns:am3d="http://schemas.microsoft.com/office/drawing/2017/model3d" xmlns:o="urn:schemas-microsoft-com:office:office" xmlns:oel="http://schemas.microsoft.com/office/2019/extlst" xmlns:r="http://schemas.openxmlformats.org/officeDocument/2006/relationships" xmlns:m="http://schemas.openxmlformats.org/officeDocument/2006/math" xmlns:v="urn:schemas-microsoft-com:vml" xmlns:wp14="http://schemas.microsoft.com/office/word/2010/wordprocessingDrawing" xmlns:wp="http://schemas.openxmlformats.org/drawingml/2006/wordprocessingDrawing" xmlns:w10="urn:schemas-microsoft-com:office:word" xmlns:w="http://schemas.openxmlformats.org/wordprocessingml/2006/main" xmlns:w14="http://schemas.microsoft.com/office/word/2010/wordml" xmlns:w15="http://schemas.microsoft.com/office/word/2012/wordml" xmlns:w16cex="http://schemas.microsoft.com/office/word/2018/wordml/cex" xmlns:w16cid="http://schemas.microsoft.com/office/word/2016/wordml/cid" xmlns:w16="http://schemas.microsoft.com/office/word/2018/wordml" xmlns:w16du="http://schemas.microsoft.com/office/word/2023/wordml/word16du" xmlns:w16sdtdh="http://schemas.microsoft.com/office/word/2020/wordml/sdtdatahash" xmlns:w16se="http://schemas.microsoft.com/office/word/2015/wordml/symex" xmlns:wpg="http://schemas.microsoft.com/office/word/2010/wordprocessingGroup" xmlns:wpi="http://schemas.microsoft.com/office/word/2010/wordprocessingInk" xmlns:wne="http://schemas.microsoft.com/office/word/2006/wordml" xmlns:wps="http://schemas.microsoft.com/office/word/2010/wordprocessingShape" mc:Ignorable="w14 w15 w16se w16cid w16 w16cex w16sdtdh w16du wp14">
   <w:p>
     <w:pPr>
       <w:pStyle w:val="Header"/>
@@ -20440,7 +20381,7 @@
 </file>
 
 <file path=word/numbering.xml><?xml version="1.0" encoding="utf-8"?>
-<w:numbering xmlns:wpc="http://schemas.microsoft.com/office/word/2010/wordprocessingCanvas" xmlns:cx="http://schemas.microsoft.com/office/drawing/2014/chartex" xmlns:cx1="http://schemas.microsoft.com/office/drawing/2015/9/8/chartex" xmlns:cx2="http://schemas.microsoft.com/office/drawing/2015/10/21/chartex" xmlns:cx3="http://schemas.microsoft.com/office/drawing/2016/5/9/chartex" xmlns:cx4="http://schemas.microsoft.com/office/drawing/2016/5/10/chartex" xmlns:cx5="http://schemas.microsoft.com/office/drawing/2016/5/11/chartex" xmlns:cx6="http://schemas.microsoft.com/office/drawing/2016/5/12/chartex" xmlns:cx7="http://schemas.microsoft.com/office/drawing/2016/5/13/chartex" xmlns:cx8="http://schemas.microsoft.com/office/drawing/2016/5/14/chartex" xmlns:mc="http://schemas.openxmlformats.org/markup-compatibility/2006" xmlns:aink="http://schemas.microsoft.com/office/drawing/2016/ink" xmlns:am3d="http://schemas.microsoft.com/office/drawing/2017/model3d" xmlns:o="urn:schemas-microsoft-com:office:office" xmlns:oel="http://schemas.microsoft.com/office/2019/extlst" xmlns:r="http://schemas.openxmlformats.org/officeDocument/2006/relationships" xmlns:m="http://schemas.openxmlformats.org/officeDocument/2006/math" xmlns:v="urn:schemas-microsoft-com:vml" xmlns:wp14="http://schemas.microsoft.com/office/word/2010/wordprocessingDrawing" xmlns:wp="http://schemas.openxmlformats.org/drawingml/2006/wordprocessingDrawing" xmlns:w10="urn:schemas-microsoft-com:office:word" xmlns:w="http://schemas.openxmlformats.org/wordprocessingml/2006/main" xmlns:w14="http://schemas.microsoft.com/office/word/2010/wordml" xmlns:w15="http://schemas.microsoft.com/office/word/2012/wordml" xmlns:w16cex="http://schemas.microsoft.com/office/word/2018/wordml/cex" xmlns:w16cid="http://schemas.microsoft.com/office/word/2016/wordml/cid" xmlns:w16="http://schemas.microsoft.com/office/word/2018/wordml" xmlns:w16sdtdh="http://schemas.microsoft.com/office/word/2020/wordml/sdtdatahash" xmlns:w16se="http://schemas.microsoft.com/office/word/2015/wordml/symex" xmlns:wpg="http://schemas.microsoft.com/office/word/2010/wordprocessingGroup" xmlns:wpi="http://schemas.microsoft.com/office/word/2010/wordprocessingInk" xmlns:wne="http://schemas.microsoft.com/office/word/2006/wordml" xmlns:wps="http://schemas.microsoft.com/office/word/2010/wordprocessingShape" mc:Ignorable="w14 w15 w16se w16cid w16 w16cex w16sdtdh wp14">
+<w:numbering xmlns:wpc="http://schemas.microsoft.com/office/word/2010/wordprocessingCanvas" xmlns:cx="http://schemas.microsoft.com/office/drawing/2014/chartex" xmlns:cx1="http://schemas.microsoft.com/office/drawing/2015/9/8/chartex" xmlns:cx2="http://schemas.microsoft.com/office/drawing/2015/10/21/chartex" xmlns:cx3="http://schemas.microsoft.com/office/drawing/2016/5/9/chartex" xmlns:cx4="http://schemas.microsoft.com/office/drawing/2016/5/10/chartex" xmlns:cx5="http://schemas.microsoft.com/office/drawing/2016/5/11/chartex" xmlns:cx6="http://schemas.microsoft.com/office/drawing/2016/5/12/chartex" xmlns:cx7="http://schemas.microsoft.com/office/drawing/2016/5/13/chartex" xmlns:cx8="http://schemas.microsoft.com/office/drawing/2016/5/14/chartex" xmlns:mc="http://schemas.openxmlformats.org/markup-compatibility/2006" xmlns:aink="http://schemas.microsoft.com/office/drawing/2016/ink" xmlns:am3d="http://schemas.microsoft.com/office/drawing/2017/model3d" xmlns:o="urn:schemas-microsoft-com:office:office" xmlns:oel="http://schemas.microsoft.com/office/2019/extlst" xmlns:r="http://schemas.openxmlformats.org/officeDocument/2006/relationships" xmlns:m="http://schemas.openxmlformats.org/officeDocument/2006/math" xmlns:v="urn:schemas-microsoft-com:vml" xmlns:wp14="http://schemas.microsoft.com/office/word/2010/wordprocessingDrawing" xmlns:wp="http://schemas.openxmlformats.org/drawingml/2006/wordprocessingDrawing" xmlns:w10="urn:schemas-microsoft-com:office:word" xmlns:w="http://schemas.openxmlformats.org/wordprocessingml/2006/main" xmlns:w14="http://schemas.microsoft.com/office/word/2010/wordml" xmlns:w15="http://schemas.microsoft.com/office/word/2012/wordml" xmlns:w16cex="http://schemas.microsoft.com/office/word/2018/wordml/cex" xmlns:w16cid="http://schemas.microsoft.com/office/word/2016/wordml/cid" xmlns:w16="http://schemas.microsoft.com/office/word/2018/wordml" xmlns:w16du="http://schemas.microsoft.com/office/word/2023/wordml/word16du" xmlns:w16sdtdh="http://schemas.microsoft.com/office/word/2020/wordml/sdtdatahash" xmlns:w16se="http://schemas.microsoft.com/office/word/2015/wordml/symex" xmlns:wpg="http://schemas.microsoft.com/office/word/2010/wordprocessingGroup" xmlns:wpi="http://schemas.microsoft.com/office/word/2010/wordprocessingInk" xmlns:wne="http://schemas.microsoft.com/office/word/2006/wordml" xmlns:wps="http://schemas.microsoft.com/office/word/2010/wordprocessingShape" mc:Ignorable="w14 w15 w16se w16cid w16 w16cex w16sdtdh w16du wp14">
   <w:abstractNum w:abstractNumId="0" w15:restartNumberingAfterBreak="0">
     <w:nsid w:val="00EB5DAC"/>
     <w:multiLevelType w:val="hybridMultilevel"/>
@@ -33815,7 +33756,7 @@
 </file>
 
 <file path=word/people.xml><?xml version="1.0" encoding="utf-8"?>
-<w15:people xmlns:wpc="http://schemas.microsoft.com/office/word/2010/wordprocessingCanvas" xmlns:cx="http://schemas.microsoft.com/office/drawing/2014/chartex" xmlns:cx1="http://schemas.microsoft.com/office/drawing/2015/9/8/chartex" xmlns:cx2="http://schemas.microsoft.com/office/drawing/2015/10/21/chartex" xmlns:cx3="http://schemas.microsoft.com/office/drawing/2016/5/9/chartex" xmlns:cx4="http://schemas.microsoft.com/office/drawing/2016/5/10/chartex" xmlns:cx5="http://schemas.microsoft.com/office/drawing/2016/5/11/chartex" xmlns:cx6="http://schemas.microsoft.com/office/drawing/2016/5/12/chartex" xmlns:cx7="http://schemas.microsoft.com/office/drawing/2016/5/13/chartex" xmlns:cx8="http://schemas.microsoft.com/office/drawing/2016/5/14/chartex" xmlns:mc="http://schemas.openxmlformats.org/markup-compatibility/2006" xmlns:aink="http://schemas.microsoft.com/office/drawing/2016/ink" xmlns:am3d="http://schemas.microsoft.com/office/drawing/2017/model3d" xmlns:o="urn:schemas-microsoft-com:office:office" xmlns:oel="http://schemas.microsoft.com/office/2019/extlst" xmlns:r="http://schemas.openxmlformats.org/officeDocument/2006/relationships" xmlns:m="http://schemas.openxmlformats.org/officeDocument/2006/math" xmlns:v="urn:schemas-microsoft-com:vml" xmlns:wp14="http://schemas.microsoft.com/office/word/2010/wordprocessingDrawing" xmlns:wp="http://schemas.openxmlformats.org/drawingml/2006/wordprocessingDrawing" xmlns:w10="urn:schemas-microsoft-com:office:word" xmlns:w="http://schemas.openxmlformats.org/wordprocessingml/2006/main" xmlns:w14="http://schemas.microsoft.com/office/word/2010/wordml" xmlns:w15="http://schemas.microsoft.com/office/word/2012/wordml" xmlns:w16cex="http://schemas.microsoft.com/office/word/2018/wordml/cex" xmlns:w16cid="http://schemas.microsoft.com/office/word/2016/wordml/cid" xmlns:w16="http://schemas.microsoft.com/office/word/2018/wordml" xmlns:w16sdtdh="http://schemas.microsoft.com/office/word/2020/wordml/sdtdatahash" xmlns:w16se="http://schemas.microsoft.com/office/word/2015/wordml/symex" xmlns:wpg="http://schemas.microsoft.com/office/word/2010/wordprocessingGroup" xmlns:wpi="http://schemas.microsoft.com/office/word/2010/wordprocessingInk" xmlns:wne="http://schemas.microsoft.com/office/word/2006/wordml" xmlns:wps="http://schemas.microsoft.com/office/word/2010/wordprocessingShape" mc:Ignorable="w14 w15 w16se w16cid w16 w16cex w16sdtdh wp14">
+<w15:people xmlns:wpc="http://schemas.microsoft.com/office/word/2010/wordprocessingCanvas" xmlns:cx="http://schemas.microsoft.com/office/drawing/2014/chartex" xmlns:cx1="http://schemas.microsoft.com/office/drawing/2015/9/8/chartex" xmlns:cx2="http://schemas.microsoft.com/office/drawing/2015/10/21/chartex" xmlns:cx3="http://schemas.microsoft.com/office/drawing/2016/5/9/chartex" xmlns:cx4="http://schemas.microsoft.com/office/drawing/2016/5/10/chartex" xmlns:cx5="http://schemas.microsoft.com/office/drawing/2016/5/11/chartex" xmlns:cx6="http://schemas.microsoft.com/office/drawing/2016/5/12/chartex" xmlns:cx7="http://schemas.microsoft.com/office/drawing/2016/5/13/chartex" xmlns:cx8="http://schemas.microsoft.com/office/drawing/2016/5/14/chartex" xmlns:mc="http://schemas.openxmlformats.org/markup-compatibility/2006" xmlns:aink="http://schemas.microsoft.com/office/drawing/2016/ink" xmlns:am3d="http://schemas.microsoft.com/office/drawing/2017/model3d" xmlns:o="urn:schemas-microsoft-com:office:office" xmlns:oel="http://schemas.microsoft.com/office/2019/extlst" xmlns:r="http://schemas.openxmlformats.org/officeDocument/2006/relationships" xmlns:m="http://schemas.openxmlformats.org/officeDocument/2006/math" xmlns:v="urn:schemas-microsoft-com:vml" xmlns:wp14="http://schemas.microsoft.com/office/word/2010/wordprocessingDrawing" xmlns:wp="http://schemas.openxmlformats.org/drawingml/2006/wordprocessingDrawing" xmlns:w10="urn:schemas-microsoft-com:office:word" xmlns:w="http://schemas.openxmlformats.org/wordprocessingml/2006/main" xmlns:w14="http://schemas.microsoft.com/office/word/2010/wordml" xmlns:w15="http://schemas.microsoft.com/office/word/2012/wordml" xmlns:w16cex="http://schemas.microsoft.com/office/word/2018/wordml/cex" xmlns:w16cid="http://schemas.microsoft.com/office/word/2016/wordml/cid" xmlns:w16="http://schemas.microsoft.com/office/word/2018/wordml" xmlns:w16du="http://schemas.microsoft.com/office/word/2023/wordml/word16du" xmlns:w16sdtdh="http://schemas.microsoft.com/office/word/2020/wordml/sdtdatahash" xmlns:w16se="http://schemas.microsoft.com/office/word/2015/wordml/symex" xmlns:wpg="http://schemas.microsoft.com/office/word/2010/wordprocessingGroup" xmlns:wpi="http://schemas.microsoft.com/office/word/2010/wordprocessingInk" xmlns:wne="http://schemas.microsoft.com/office/word/2006/wordml" xmlns:wps="http://schemas.microsoft.com/office/word/2010/wordprocessingShape" mc:Ignorable="w14 w15 w16se w16cid w16 w16cex w16sdtdh w16du wp14">
   <w15:person w15:author="Joe Lees">
     <w15:presenceInfo w15:providerId="AD" w15:userId="S::joe.lees@wearecortex.com::6f6ce6a8-b06a-43fe-9d28-9db738f4bc93"/>
   </w15:person>
@@ -33832,7 +33773,7 @@
 </file>
 
 <file path=word/styles.xml><?xml version="1.0" encoding="utf-8"?>
-<w:styles xmlns:mc="http://schemas.openxmlformats.org/markup-compatibility/2006" xmlns:r="http://schemas.openxmlformats.org/officeDocument/2006/relationships" xmlns:w="http://schemas.openxmlformats.org/wordprocessingml/2006/main" xmlns:w14="http://schemas.microsoft.com/office/word/2010/wordml" xmlns:w15="http://schemas.microsoft.com/office/word/2012/wordml" xmlns:w16cex="http://schemas.microsoft.com/office/word/2018/wordml/cex" xmlns:w16cid="http://schemas.microsoft.com/office/word/2016/wordml/cid" xmlns:w16="http://schemas.microsoft.com/office/word/2018/wordml" xmlns:w16sdtdh="http://schemas.microsoft.com/office/word/2020/wordml/sdtdatahash" xmlns:w16se="http://schemas.microsoft.com/office/word/2015/wordml/symex" mc:Ignorable="w14 w15 w16se w16cid w16 w16cex w16sdtdh">
+<w:styles xmlns:mc="http://schemas.openxmlformats.org/markup-compatibility/2006" xmlns:r="http://schemas.openxmlformats.org/officeDocument/2006/relationships" xmlns:w="http://schemas.openxmlformats.org/wordprocessingml/2006/main" xmlns:w14="http://schemas.microsoft.com/office/word/2010/wordml" xmlns:w15="http://schemas.microsoft.com/office/word/2012/wordml" xmlns:w16cex="http://schemas.microsoft.com/office/word/2018/wordml/cex" xmlns:w16cid="http://schemas.microsoft.com/office/word/2016/wordml/cid" xmlns:w16="http://schemas.microsoft.com/office/word/2018/wordml" xmlns:w16du="http://schemas.microsoft.com/office/word/2023/wordml/word16du" xmlns:w16sdtdh="http://schemas.microsoft.com/office/word/2020/wordml/sdtdatahash" xmlns:w16se="http://schemas.microsoft.com/office/word/2015/wordml/symex" mc:Ignorable="w14 w15 w16se w16cid w16 w16cex w16sdtdh w16du">
   <w:docDefaults>
     <w:rPrDefault>
       <w:rPr>
@@ -36493,7 +36434,12 @@
 </file>
 
 <file path=customXml/item3.xml><?xml version="1.0" encoding="utf-8"?>
-<b:Sources xmlns:b="http://schemas.openxmlformats.org/officeDocument/2006/bibliography" xmlns="http://schemas.openxmlformats.org/officeDocument/2006/bibliography" SelectedStyle="\APASixthEditionOfficeOnline.xsl" StyleName="APA" Version="6"/>
+<?mso-contentType ?>
+<FormTemplates xmlns="http://schemas.microsoft.com/sharepoint/v3/contenttype/forms">
+  <Display>DocumentLibraryForm</Display>
+  <Edit>DocumentLibraryForm</Edit>
+  <New>DocumentLibraryForm</New>
+</FormTemplates>
 </file>
 
 <file path=customXml/item4.xml><?xml version="1.0" encoding="utf-8"?>
@@ -36742,12 +36688,7 @@
 </file>
 
 <file path=customXml/item5.xml><?xml version="1.0" encoding="utf-8"?>
-<?mso-contentType ?>
-<FormTemplates xmlns="http://schemas.microsoft.com/sharepoint/v3/contenttype/forms">
-  <Display>DocumentLibraryForm</Display>
-  <Edit>DocumentLibraryForm</Edit>
-  <New>DocumentLibraryForm</New>
-</FormTemplates>
+<b:Sources xmlns:b="http://schemas.openxmlformats.org/officeDocument/2006/bibliography" xmlns="http://schemas.openxmlformats.org/officeDocument/2006/bibliography" SelectedStyle="\APASixthEditionOfficeOnline.xsl" StyleName="APA" Version="6"/>
 </file>
 
 <file path=customXml/itemProps1.xml><?xml version="1.0" encoding="utf-8"?>
@@ -36770,9 +36711,9 @@
 </file>
 
 <file path=customXml/itemProps3.xml><?xml version="1.0" encoding="utf-8"?>
-<ds:datastoreItem xmlns:ds="http://schemas.openxmlformats.org/officeDocument/2006/customXml" ds:itemID="{2A4ED582-8087-44EF-8CFD-FB5437CBC6AE}">
+<ds:datastoreItem xmlns:ds="http://schemas.openxmlformats.org/officeDocument/2006/customXml" ds:itemID="{2072409F-AD5D-4085-AEE9-9754C5D9E00C}">
   <ds:schemaRefs>
-    <ds:schemaRef ds:uri="http://schemas.openxmlformats.org/officeDocument/2006/bibliography"/>
+    <ds:schemaRef ds:uri="http://schemas.microsoft.com/sharepoint/v3/contenttype/forms"/>
   </ds:schemaRefs>
 </ds:datastoreItem>
 </file>
@@ -36797,9 +36738,9 @@
 </file>
 
 <file path=customXml/itemProps5.xml><?xml version="1.0" encoding="utf-8"?>
-<ds:datastoreItem xmlns:ds="http://schemas.openxmlformats.org/officeDocument/2006/customXml" ds:itemID="{2072409F-AD5D-4085-AEE9-9754C5D9E00C}">
+<ds:datastoreItem xmlns:ds="http://schemas.openxmlformats.org/officeDocument/2006/customXml" ds:itemID="{2A4ED582-8087-44EF-8CFD-FB5437CBC6AE}">
   <ds:schemaRefs>
-    <ds:schemaRef ds:uri="http://schemas.microsoft.com/sharepoint/v3/contenttype/forms"/>
+    <ds:schemaRef ds:uri="http://schemas.openxmlformats.org/officeDocument/2006/bibliography"/>
   </ds:schemaRefs>
 </ds:datastoreItem>
 </file>
</xml_diff>

<commit_message>
Updated Screenshots and images (#156)
* Updated all screenshots and images to represent the new Cortex Gateway design

---------

Co-authored-by: Donna-Marie Smith <donna.smith@wearecortex.com>
</commit_message>
<xml_diff>
--- a/content/static/word/CORTEX Interaction Portal - Deployment Guide.docx
+++ b/content/static/word/CORTEX Interaction Portal - Deployment Guide.docx
@@ -1,6 +1,6 @@
 
 <file path=word/document.xml><?xml version="1.0" encoding="utf-8"?>
-<w:document xmlns:wpc="http://schemas.microsoft.com/office/word/2010/wordprocessingCanvas" xmlns:cx="http://schemas.microsoft.com/office/drawing/2014/chartex" xmlns:cx1="http://schemas.microsoft.com/office/drawing/2015/9/8/chartex" xmlns:cx2="http://schemas.microsoft.com/office/drawing/2015/10/21/chartex" xmlns:cx3="http://schemas.microsoft.com/office/drawing/2016/5/9/chartex" xmlns:cx4="http://schemas.microsoft.com/office/drawing/2016/5/10/chartex" xmlns:cx5="http://schemas.microsoft.com/office/drawing/2016/5/11/chartex" xmlns:cx6="http://schemas.microsoft.com/office/drawing/2016/5/12/chartex" xmlns:cx7="http://schemas.microsoft.com/office/drawing/2016/5/13/chartex" xmlns:cx8="http://schemas.microsoft.com/office/drawing/2016/5/14/chartex" xmlns:mc="http://schemas.openxmlformats.org/markup-compatibility/2006" xmlns:aink="http://schemas.microsoft.com/office/drawing/2016/ink" xmlns:am3d="http://schemas.microsoft.com/office/drawing/2017/model3d" xmlns:o="urn:schemas-microsoft-com:office:office" xmlns:oel="http://schemas.microsoft.com/office/2019/extlst" xmlns:r="http://schemas.openxmlformats.org/officeDocument/2006/relationships" xmlns:m="http://schemas.openxmlformats.org/officeDocument/2006/math" xmlns:v="urn:schemas-microsoft-com:vml" xmlns:wp14="http://schemas.microsoft.com/office/word/2010/wordprocessingDrawing" xmlns:wp="http://schemas.openxmlformats.org/drawingml/2006/wordprocessingDrawing" xmlns:w10="urn:schemas-microsoft-com:office:word" xmlns:w="http://schemas.openxmlformats.org/wordprocessingml/2006/main" xmlns:w14="http://schemas.microsoft.com/office/word/2010/wordml" xmlns:w15="http://schemas.microsoft.com/office/word/2012/wordml" xmlns:w16cex="http://schemas.microsoft.com/office/word/2018/wordml/cex" xmlns:w16cid="http://schemas.microsoft.com/office/word/2016/wordml/cid" xmlns:w16="http://schemas.microsoft.com/office/word/2018/wordml" xmlns:w16sdtdh="http://schemas.microsoft.com/office/word/2020/wordml/sdtdatahash" xmlns:w16se="http://schemas.microsoft.com/office/word/2015/wordml/symex" xmlns:wpg="http://schemas.microsoft.com/office/word/2010/wordprocessingGroup" xmlns:wpi="http://schemas.microsoft.com/office/word/2010/wordprocessingInk" xmlns:wne="http://schemas.microsoft.com/office/word/2006/wordml" xmlns:wps="http://schemas.microsoft.com/office/word/2010/wordprocessingShape" mc:Ignorable="w14 w15 w16se w16cid w16 w16cex w16sdtdh wp14">
+<w:document xmlns:wpc="http://schemas.microsoft.com/office/word/2010/wordprocessingCanvas" xmlns:cx="http://schemas.microsoft.com/office/drawing/2014/chartex" xmlns:cx1="http://schemas.microsoft.com/office/drawing/2015/9/8/chartex" xmlns:cx2="http://schemas.microsoft.com/office/drawing/2015/10/21/chartex" xmlns:cx3="http://schemas.microsoft.com/office/drawing/2016/5/9/chartex" xmlns:cx4="http://schemas.microsoft.com/office/drawing/2016/5/10/chartex" xmlns:cx5="http://schemas.microsoft.com/office/drawing/2016/5/11/chartex" xmlns:cx6="http://schemas.microsoft.com/office/drawing/2016/5/12/chartex" xmlns:cx7="http://schemas.microsoft.com/office/drawing/2016/5/13/chartex" xmlns:cx8="http://schemas.microsoft.com/office/drawing/2016/5/14/chartex" xmlns:mc="http://schemas.openxmlformats.org/markup-compatibility/2006" xmlns:aink="http://schemas.microsoft.com/office/drawing/2016/ink" xmlns:am3d="http://schemas.microsoft.com/office/drawing/2017/model3d" xmlns:o="urn:schemas-microsoft-com:office:office" xmlns:oel="http://schemas.microsoft.com/office/2019/extlst" xmlns:r="http://schemas.openxmlformats.org/officeDocument/2006/relationships" xmlns:m="http://schemas.openxmlformats.org/officeDocument/2006/math" xmlns:v="urn:schemas-microsoft-com:vml" xmlns:wp14="http://schemas.microsoft.com/office/word/2010/wordprocessingDrawing" xmlns:wp="http://schemas.openxmlformats.org/drawingml/2006/wordprocessingDrawing" xmlns:w10="urn:schemas-microsoft-com:office:word" xmlns:w="http://schemas.openxmlformats.org/wordprocessingml/2006/main" xmlns:w14="http://schemas.microsoft.com/office/word/2010/wordml" xmlns:w15="http://schemas.microsoft.com/office/word/2012/wordml" xmlns:w16cex="http://schemas.microsoft.com/office/word/2018/wordml/cex" xmlns:w16cid="http://schemas.microsoft.com/office/word/2016/wordml/cid" xmlns:w16="http://schemas.microsoft.com/office/word/2018/wordml" xmlns:w16du="http://schemas.microsoft.com/office/word/2023/wordml/word16du" xmlns:w16sdtdh="http://schemas.microsoft.com/office/word/2020/wordml/sdtdatahash" xmlns:w16se="http://schemas.microsoft.com/office/word/2015/wordml/symex" xmlns:wpg="http://schemas.microsoft.com/office/word/2010/wordprocessingGroup" xmlns:wpi="http://schemas.microsoft.com/office/word/2010/wordprocessingInk" xmlns:wne="http://schemas.microsoft.com/office/word/2006/wordml" xmlns:wps="http://schemas.microsoft.com/office/word/2010/wordprocessingShape" mc:Ignorable="w14 w15 w16se w16cid w16 w16cex w16sdtdh w16du wp14">
   <w:body>
     <w:p>
       <w:r>
@@ -2788,15 +2788,10 @@
       <w:bookmarkStart w:id="11" w:name="_Toc123638455"/>
       <w:bookmarkStart w:id="12" w:name="_Toc131666172"/>
       <w:r>
-        <w:t xml:space="preserve">Abbreviations used in this </w:t>
-      </w:r>
-      <w:proofErr w:type="gramStart"/>
-      <w:r>
-        <w:t>Document</w:t>
+        <w:t>Abbreviations used in this Document</w:t>
       </w:r>
       <w:bookmarkEnd w:id="11"/>
       <w:bookmarkEnd w:id="12"/>
-      <w:proofErr w:type="gramEnd"/>
     </w:p>
     <w:tbl>
       <w:tblPr>
@@ -4670,13 +4665,8 @@
         </w:numPr>
       </w:pPr>
       <w:r>
-        <w:t xml:space="preserve">This is contained within the CORTEX Interaction Portal </w:t>
-      </w:r>
-      <w:proofErr w:type="gramStart"/>
-      <w:r>
-        <w:t>subfolder</w:t>
-      </w:r>
-      <w:proofErr w:type="gramEnd"/>
+        <w:t>This is contained within the CORTEX Interaction Portal subfolder</w:t>
+      </w:r>
     </w:p>
     <w:p>
       <w:pPr>
@@ -6940,17 +6930,11 @@
         <w:rPr>
           <w:noProof/>
         </w:rPr>
-        <w:t xml:space="preserve"> </w:t>
-      </w:r>
-      <w:r>
-        <w:rPr>
-          <w:noProof/>
-        </w:rPr>
         <w:drawing>
-          <wp:inline distT="0" distB="0" distL="0" distR="0" wp14:anchorId="11E1A4BC" wp14:editId="57FF9A02">
-            <wp:extent cx="5731510" cy="2707640"/>
+          <wp:inline distT="0" distB="0" distL="0" distR="0" wp14:anchorId="2CF218A4" wp14:editId="6E7978CC">
+            <wp:extent cx="5731510" cy="2865755"/>
             <wp:effectExtent l="0" t="0" r="2540" b="0"/>
-            <wp:docPr id="1212881564" name="Picture 1" descr="A screenshot of a computer&#10;&#10;Description automatically generated"/>
+            <wp:docPr id="788077135" name="Picture 1" descr="A screenshot of a computer&#10;&#10;Description automatically generated"/>
             <wp:cNvGraphicFramePr>
               <a:graphicFrameLocks xmlns:a="http://schemas.openxmlformats.org/drawingml/2006/main" noChangeAspect="1"/>
             </wp:cNvGraphicFramePr>
@@ -6958,7 +6942,7 @@
               <a:graphicData uri="http://schemas.openxmlformats.org/drawingml/2006/picture">
                 <pic:pic xmlns:pic="http://schemas.openxmlformats.org/drawingml/2006/picture">
                   <pic:nvPicPr>
-                    <pic:cNvPr id="1212881564" name="Picture 1" descr="A screenshot of a computer&#10;&#10;Description automatically generated"/>
+                    <pic:cNvPr id="788077135" name="Picture 1" descr="A screenshot of a computer&#10;&#10;Description automatically generated"/>
                     <pic:cNvPicPr/>
                   </pic:nvPicPr>
                   <pic:blipFill>
@@ -6970,7 +6954,7 @@
                   <pic:spPr>
                     <a:xfrm>
                       <a:off x="0" y="0"/>
-                      <a:ext cx="5731510" cy="2707640"/>
+                      <a:ext cx="5731510" cy="2865755"/>
                     </a:xfrm>
                     <a:prstGeom prst="rect">
                       <a:avLst/>
@@ -7186,7 +7170,6 @@
           <w:p>
             <w:proofErr w:type="spellStart"/>
             <w:r>
-              <w:lastRenderedPageBreak/>
               <w:t>PowerShellDetails.Domain</w:t>
             </w:r>
             <w:proofErr w:type="spellEnd"/>
@@ -7239,6 +7222,7 @@
           <w:p>
             <w:proofErr w:type="spellStart"/>
             <w:r>
+              <w:lastRenderedPageBreak/>
               <w:t>PowerShellDetails.Host</w:t>
             </w:r>
             <w:proofErr w:type="spellEnd"/>
@@ -7693,13 +7677,8 @@
         </w:numPr>
       </w:pPr>
       <w:r>
-        <w:t xml:space="preserve">Edit the final Set Variable block, as directed by the note on the </w:t>
-      </w:r>
-      <w:proofErr w:type="gramStart"/>
-      <w:r>
-        <w:t>workspace</w:t>
-      </w:r>
-      <w:proofErr w:type="gramEnd"/>
+        <w:t>Edit the final Set Variable block, as directed by the note on the workspace</w:t>
+      </w:r>
     </w:p>
     <w:p>
       <w:pPr>
@@ -7710,10 +7689,10 @@
           <w:noProof/>
         </w:rPr>
         <w:drawing>
-          <wp:inline distT="0" distB="0" distL="0" distR="0" wp14:anchorId="6E25F81F" wp14:editId="51B0A355">
-            <wp:extent cx="2882743" cy="3190875"/>
-            <wp:effectExtent l="0" t="0" r="0" b="0"/>
-            <wp:docPr id="187833392" name="Picture 1" descr="A screenshot of a computer screen&#10;&#10;Description automatically generated"/>
+          <wp:inline distT="0" distB="0" distL="0" distR="0" wp14:anchorId="74C51831" wp14:editId="21CFADA6">
+            <wp:extent cx="2843316" cy="3389630"/>
+            <wp:effectExtent l="0" t="0" r="0" b="1270"/>
+            <wp:docPr id="653517773" name="Picture 1" descr="A screenshot of a computer&#10;&#10;Description automatically generated"/>
             <wp:cNvGraphicFramePr>
               <a:graphicFrameLocks xmlns:a="http://schemas.openxmlformats.org/drawingml/2006/main" noChangeAspect="1"/>
             </wp:cNvGraphicFramePr>
@@ -7721,7 +7700,7 @@
               <a:graphicData uri="http://schemas.openxmlformats.org/drawingml/2006/picture">
                 <pic:pic xmlns:pic="http://schemas.openxmlformats.org/drawingml/2006/picture">
                   <pic:nvPicPr>
-                    <pic:cNvPr id="187833392" name="Picture 1" descr="A screenshot of a computer screen&#10;&#10;Description automatically generated"/>
+                    <pic:cNvPr id="653517773" name="Picture 1" descr="A screenshot of a computer&#10;&#10;Description automatically generated"/>
                     <pic:cNvPicPr/>
                   </pic:nvPicPr>
                   <pic:blipFill>
@@ -7733,7 +7712,7 @@
                   <pic:spPr>
                     <a:xfrm>
                       <a:off x="0" y="0"/>
-                      <a:ext cx="2884598" cy="3192929"/>
+                      <a:ext cx="2857460" cy="3406492"/>
                     </a:xfrm>
                     <a:prstGeom prst="rect">
                       <a:avLst/>
@@ -9096,13 +9075,8 @@
         <w:t>Demo Config</w:t>
       </w:r>
       <w:r>
-        <w:t xml:space="preserve"> </w:t>
-      </w:r>
-      <w:proofErr w:type="gramStart"/>
-      <w:r>
-        <w:t>directory</w:t>
-      </w:r>
-      <w:proofErr w:type="gramEnd"/>
+        <w:t xml:space="preserve"> directory</w:t>
+      </w:r>
     </w:p>
     <w:p>
       <w:r>
@@ -10114,13 +10088,8 @@
         </w:numPr>
       </w:pPr>
       <w:r>
-        <w:t xml:space="preserve">Run the script and ensure there are no </w:t>
-      </w:r>
-      <w:proofErr w:type="gramStart"/>
-      <w:r>
-        <w:t>errors</w:t>
-      </w:r>
-      <w:proofErr w:type="gramEnd"/>
+        <w:t>Run the script and ensure there are no errors</w:t>
+      </w:r>
     </w:p>
     <w:p>
       <w:pPr>
@@ -10921,13 +10890,8 @@
         </w:numPr>
       </w:pPr>
       <w:r>
-        <w:t xml:space="preserve">Run the script and ensure there are no </w:t>
-      </w:r>
-      <w:proofErr w:type="gramStart"/>
-      <w:r>
-        <w:t>errors</w:t>
-      </w:r>
-      <w:proofErr w:type="gramEnd"/>
+        <w:t>Run the script and ensure there are no errors</w:t>
+      </w:r>
     </w:p>
     <w:p>
       <w:pPr>
@@ -12157,13 +12121,8 @@
         </w:numPr>
       </w:pPr>
       <w:r>
-        <w:t xml:space="preserve">If required, repeat this file copy operation on any other servers hosting the </w:t>
-      </w:r>
-      <w:proofErr w:type="gramStart"/>
-      <w:r>
-        <w:t>application</w:t>
-      </w:r>
-      <w:proofErr w:type="gramEnd"/>
+        <w:t>If required, repeat this file copy operation on any other servers hosting the application</w:t>
+      </w:r>
     </w:p>
     <w:p>
       <w:pPr>
@@ -12224,13 +12183,8 @@
         </w:numPr>
       </w:pPr>
       <w:r>
-        <w:t xml:space="preserve">You should see subdirectories for both the Interaction Portal and Gateway </w:t>
-      </w:r>
-      <w:proofErr w:type="gramStart"/>
-      <w:r>
-        <w:t>here</w:t>
-      </w:r>
-      <w:proofErr w:type="gramEnd"/>
+        <w:t>You should see subdirectories for both the Interaction Portal and Gateway here</w:t>
+      </w:r>
     </w:p>
     <w:p>
       <w:pPr>
@@ -14503,13 +14457,8 @@
         </w:numPr>
       </w:pPr>
       <w:r>
-        <w:t xml:space="preserve">Ensure there are no exceptions after it starts </w:t>
-      </w:r>
-      <w:proofErr w:type="gramStart"/>
-      <w:r>
-        <w:t>running</w:t>
-      </w:r>
-      <w:proofErr w:type="gramEnd"/>
+        <w:t>Ensure there are no exceptions after it starts running</w:t>
+      </w:r>
     </w:p>
     <w:p>
       <w:pPr>
@@ -14586,15 +14535,7 @@
         </w:numPr>
       </w:pPr>
       <w:r>
-        <w:t xml:space="preserve">Select either the ‘Onboarding Example’ Process filter or the ‘Pending’ Status </w:t>
-      </w:r>
-      <w:proofErr w:type="gramStart"/>
-      <w:r>
-        <w:t>filter</w:t>
-      </w:r>
-      <w:proofErr w:type="gramEnd"/>
-      <w:r>
-        <w:t xml:space="preserve"> </w:t>
+        <w:t xml:space="preserve">Select either the ‘Onboarding Example’ Process filter or the ‘Pending’ Status filter </w:t>
       </w:r>
     </w:p>
     <w:p>
@@ -19145,7 +19086,7 @@
 </file>
 
 <file path=word/comments.xml><?xml version="1.0" encoding="utf-8"?>
-<w:comments xmlns:wpc="http://schemas.microsoft.com/office/word/2010/wordprocessingCanvas" xmlns:cx="http://schemas.microsoft.com/office/drawing/2014/chartex" xmlns:cx1="http://schemas.microsoft.com/office/drawing/2015/9/8/chartex" xmlns:cx2="http://schemas.microsoft.com/office/drawing/2015/10/21/chartex" xmlns:cx3="http://schemas.microsoft.com/office/drawing/2016/5/9/chartex" xmlns:cx4="http://schemas.microsoft.com/office/drawing/2016/5/10/chartex" xmlns:cx5="http://schemas.microsoft.com/office/drawing/2016/5/11/chartex" xmlns:cx6="http://schemas.microsoft.com/office/drawing/2016/5/12/chartex" xmlns:cx7="http://schemas.microsoft.com/office/drawing/2016/5/13/chartex" xmlns:cx8="http://schemas.microsoft.com/office/drawing/2016/5/14/chartex" xmlns:mc="http://schemas.openxmlformats.org/markup-compatibility/2006" xmlns:aink="http://schemas.microsoft.com/office/drawing/2016/ink" xmlns:am3d="http://schemas.microsoft.com/office/drawing/2017/model3d" xmlns:o="urn:schemas-microsoft-com:office:office" xmlns:oel="http://schemas.microsoft.com/office/2019/extlst" xmlns:r="http://schemas.openxmlformats.org/officeDocument/2006/relationships" xmlns:m="http://schemas.openxmlformats.org/officeDocument/2006/math" xmlns:v="urn:schemas-microsoft-com:vml" xmlns:wp14="http://schemas.microsoft.com/office/word/2010/wordprocessingDrawing" xmlns:wp="http://schemas.openxmlformats.org/drawingml/2006/wordprocessingDrawing" xmlns:w10="urn:schemas-microsoft-com:office:word" xmlns:w="http://schemas.openxmlformats.org/wordprocessingml/2006/main" xmlns:w14="http://schemas.microsoft.com/office/word/2010/wordml" xmlns:w15="http://schemas.microsoft.com/office/word/2012/wordml" xmlns:w16cex="http://schemas.microsoft.com/office/word/2018/wordml/cex" xmlns:w16cid="http://schemas.microsoft.com/office/word/2016/wordml/cid" xmlns:w16="http://schemas.microsoft.com/office/word/2018/wordml" xmlns:w16sdtdh="http://schemas.microsoft.com/office/word/2020/wordml/sdtdatahash" xmlns:w16se="http://schemas.microsoft.com/office/word/2015/wordml/symex" xmlns:wpg="http://schemas.microsoft.com/office/word/2010/wordprocessingGroup" xmlns:wpi="http://schemas.microsoft.com/office/word/2010/wordprocessingInk" xmlns:wne="http://schemas.microsoft.com/office/word/2006/wordml" xmlns:wps="http://schemas.microsoft.com/office/word/2010/wordprocessingShape" mc:Ignorable="w14 w15 w16se w16cid w16 w16cex w16sdtdh wp14">
+<w:comments xmlns:wpc="http://schemas.microsoft.com/office/word/2010/wordprocessingCanvas" xmlns:cx="http://schemas.microsoft.com/office/drawing/2014/chartex" xmlns:cx1="http://schemas.microsoft.com/office/drawing/2015/9/8/chartex" xmlns:cx2="http://schemas.microsoft.com/office/drawing/2015/10/21/chartex" xmlns:cx3="http://schemas.microsoft.com/office/drawing/2016/5/9/chartex" xmlns:cx4="http://schemas.microsoft.com/office/drawing/2016/5/10/chartex" xmlns:cx5="http://schemas.microsoft.com/office/drawing/2016/5/11/chartex" xmlns:cx6="http://schemas.microsoft.com/office/drawing/2016/5/12/chartex" xmlns:cx7="http://schemas.microsoft.com/office/drawing/2016/5/13/chartex" xmlns:cx8="http://schemas.microsoft.com/office/drawing/2016/5/14/chartex" xmlns:mc="http://schemas.openxmlformats.org/markup-compatibility/2006" xmlns:aink="http://schemas.microsoft.com/office/drawing/2016/ink" xmlns:am3d="http://schemas.microsoft.com/office/drawing/2017/model3d" xmlns:o="urn:schemas-microsoft-com:office:office" xmlns:oel="http://schemas.microsoft.com/office/2019/extlst" xmlns:r="http://schemas.openxmlformats.org/officeDocument/2006/relationships" xmlns:m="http://schemas.openxmlformats.org/officeDocument/2006/math" xmlns:v="urn:schemas-microsoft-com:vml" xmlns:wp14="http://schemas.microsoft.com/office/word/2010/wordprocessingDrawing" xmlns:wp="http://schemas.openxmlformats.org/drawingml/2006/wordprocessingDrawing" xmlns:w10="urn:schemas-microsoft-com:office:word" xmlns:w="http://schemas.openxmlformats.org/wordprocessingml/2006/main" xmlns:w14="http://schemas.microsoft.com/office/word/2010/wordml" xmlns:w15="http://schemas.microsoft.com/office/word/2012/wordml" xmlns:w16cex="http://schemas.microsoft.com/office/word/2018/wordml/cex" xmlns:w16cid="http://schemas.microsoft.com/office/word/2016/wordml/cid" xmlns:w16="http://schemas.microsoft.com/office/word/2018/wordml" xmlns:w16du="http://schemas.microsoft.com/office/word/2023/wordml/word16du" xmlns:w16sdtdh="http://schemas.microsoft.com/office/word/2020/wordml/sdtdatahash" xmlns:w16se="http://schemas.microsoft.com/office/word/2015/wordml/symex" xmlns:wpg="http://schemas.microsoft.com/office/word/2010/wordprocessingGroup" xmlns:wpi="http://schemas.microsoft.com/office/word/2010/wordprocessingInk" xmlns:wne="http://schemas.microsoft.com/office/word/2006/wordml" xmlns:wps="http://schemas.microsoft.com/office/word/2010/wordprocessingShape" mc:Ignorable="w14 w15 w16se w16cid w16 w16cex w16sdtdh w16du wp14">
   <w:comment w:id="10" w:author="Joe Lees" w:date="2023-08-14T15:55:00Z" w:initials="JL">
     <w:p>
       <w:pPr>
@@ -19311,7 +19252,7 @@
 </file>
 
 <file path=word/commentsExtended.xml><?xml version="1.0" encoding="utf-8"?>
-<w15:commentsEx xmlns:wpc="http://schemas.microsoft.com/office/word/2010/wordprocessingCanvas" xmlns:cx="http://schemas.microsoft.com/office/drawing/2014/chartex" xmlns:cx1="http://schemas.microsoft.com/office/drawing/2015/9/8/chartex" xmlns:cx2="http://schemas.microsoft.com/office/drawing/2015/10/21/chartex" xmlns:cx3="http://schemas.microsoft.com/office/drawing/2016/5/9/chartex" xmlns:cx4="http://schemas.microsoft.com/office/drawing/2016/5/10/chartex" xmlns:cx5="http://schemas.microsoft.com/office/drawing/2016/5/11/chartex" xmlns:cx6="http://schemas.microsoft.com/office/drawing/2016/5/12/chartex" xmlns:cx7="http://schemas.microsoft.com/office/drawing/2016/5/13/chartex" xmlns:cx8="http://schemas.microsoft.com/office/drawing/2016/5/14/chartex" xmlns:mc="http://schemas.openxmlformats.org/markup-compatibility/2006" xmlns:aink="http://schemas.microsoft.com/office/drawing/2016/ink" xmlns:am3d="http://schemas.microsoft.com/office/drawing/2017/model3d" xmlns:o="urn:schemas-microsoft-com:office:office" xmlns:oel="http://schemas.microsoft.com/office/2019/extlst" xmlns:r="http://schemas.openxmlformats.org/officeDocument/2006/relationships" xmlns:m="http://schemas.openxmlformats.org/officeDocument/2006/math" xmlns:v="urn:schemas-microsoft-com:vml" xmlns:wp14="http://schemas.microsoft.com/office/word/2010/wordprocessingDrawing" xmlns:wp="http://schemas.openxmlformats.org/drawingml/2006/wordprocessingDrawing" xmlns:w10="urn:schemas-microsoft-com:office:word" xmlns:w="http://schemas.openxmlformats.org/wordprocessingml/2006/main" xmlns:w14="http://schemas.microsoft.com/office/word/2010/wordml" xmlns:w15="http://schemas.microsoft.com/office/word/2012/wordml" xmlns:w16cex="http://schemas.microsoft.com/office/word/2018/wordml/cex" xmlns:w16cid="http://schemas.microsoft.com/office/word/2016/wordml/cid" xmlns:w16="http://schemas.microsoft.com/office/word/2018/wordml" xmlns:w16sdtdh="http://schemas.microsoft.com/office/word/2020/wordml/sdtdatahash" xmlns:w16se="http://schemas.microsoft.com/office/word/2015/wordml/symex" xmlns:wpg="http://schemas.microsoft.com/office/word/2010/wordprocessingGroup" xmlns:wpi="http://schemas.microsoft.com/office/word/2010/wordprocessingInk" xmlns:wne="http://schemas.microsoft.com/office/word/2006/wordml" xmlns:wps="http://schemas.microsoft.com/office/word/2010/wordprocessingShape" mc:Ignorable="w14 w15 w16se w16cid w16 w16cex w16sdtdh wp14">
+<w15:commentsEx xmlns:wpc="http://schemas.microsoft.com/office/word/2010/wordprocessingCanvas" xmlns:cx="http://schemas.microsoft.com/office/drawing/2014/chartex" xmlns:cx1="http://schemas.microsoft.com/office/drawing/2015/9/8/chartex" xmlns:cx2="http://schemas.microsoft.com/office/drawing/2015/10/21/chartex" xmlns:cx3="http://schemas.microsoft.com/office/drawing/2016/5/9/chartex" xmlns:cx4="http://schemas.microsoft.com/office/drawing/2016/5/10/chartex" xmlns:cx5="http://schemas.microsoft.com/office/drawing/2016/5/11/chartex" xmlns:cx6="http://schemas.microsoft.com/office/drawing/2016/5/12/chartex" xmlns:cx7="http://schemas.microsoft.com/office/drawing/2016/5/13/chartex" xmlns:cx8="http://schemas.microsoft.com/office/drawing/2016/5/14/chartex" xmlns:mc="http://schemas.openxmlformats.org/markup-compatibility/2006" xmlns:aink="http://schemas.microsoft.com/office/drawing/2016/ink" xmlns:am3d="http://schemas.microsoft.com/office/drawing/2017/model3d" xmlns:o="urn:schemas-microsoft-com:office:office" xmlns:oel="http://schemas.microsoft.com/office/2019/extlst" xmlns:r="http://schemas.openxmlformats.org/officeDocument/2006/relationships" xmlns:m="http://schemas.openxmlformats.org/officeDocument/2006/math" xmlns:v="urn:schemas-microsoft-com:vml" xmlns:wp14="http://schemas.microsoft.com/office/word/2010/wordprocessingDrawing" xmlns:wp="http://schemas.openxmlformats.org/drawingml/2006/wordprocessingDrawing" xmlns:w10="urn:schemas-microsoft-com:office:word" xmlns:w="http://schemas.openxmlformats.org/wordprocessingml/2006/main" xmlns:w14="http://schemas.microsoft.com/office/word/2010/wordml" xmlns:w15="http://schemas.microsoft.com/office/word/2012/wordml" xmlns:w16cex="http://schemas.microsoft.com/office/word/2018/wordml/cex" xmlns:w16cid="http://schemas.microsoft.com/office/word/2016/wordml/cid" xmlns:w16="http://schemas.microsoft.com/office/word/2018/wordml" xmlns:w16du="http://schemas.microsoft.com/office/word/2023/wordml/word16du" xmlns:w16sdtdh="http://schemas.microsoft.com/office/word/2020/wordml/sdtdatahash" xmlns:w16se="http://schemas.microsoft.com/office/word/2015/wordml/symex" xmlns:wpg="http://schemas.microsoft.com/office/word/2010/wordprocessingGroup" xmlns:wpi="http://schemas.microsoft.com/office/word/2010/wordprocessingInk" xmlns:wne="http://schemas.microsoft.com/office/word/2006/wordml" xmlns:wps="http://schemas.microsoft.com/office/word/2010/wordprocessingShape" mc:Ignorable="w14 w15 w16se w16cid w16 w16cex w16sdtdh w16du wp14">
   <w15:commentEx w15:paraId="077F67E4" w15:done="0"/>
   <w15:commentEx w15:paraId="21FE0783" w15:done="0"/>
   <w15:commentEx w15:paraId="08DFA14C" w15:done="0"/>
@@ -19323,7 +19264,7 @@
 </file>
 
 <file path=word/commentsExtensible.xml><?xml version="1.0" encoding="utf-8"?>
-<w16cex:commentsExtensible xmlns:wpc="http://schemas.microsoft.com/office/word/2010/wordprocessingCanvas" xmlns:cx="http://schemas.microsoft.com/office/drawing/2014/chartex" xmlns:cx1="http://schemas.microsoft.com/office/drawing/2015/9/8/chartex" xmlns:cx2="http://schemas.microsoft.com/office/drawing/2015/10/21/chartex" xmlns:cx3="http://schemas.microsoft.com/office/drawing/2016/5/9/chartex" xmlns:cx4="http://schemas.microsoft.com/office/drawing/2016/5/10/chartex" xmlns:cx5="http://schemas.microsoft.com/office/drawing/2016/5/11/chartex" xmlns:cx6="http://schemas.microsoft.com/office/drawing/2016/5/12/chartex" xmlns:cx7="http://schemas.microsoft.com/office/drawing/2016/5/13/chartex" xmlns:cx8="http://schemas.microsoft.com/office/drawing/2016/5/14/chartex" xmlns:cr="http://schemas.microsoft.com/office/comments/2020/reactions" xmlns:mc="http://schemas.openxmlformats.org/markup-compatibility/2006" xmlns:aink="http://schemas.microsoft.com/office/drawing/2016/ink" xmlns:am3d="http://schemas.microsoft.com/office/drawing/2017/model3d" xmlns:o="urn:schemas-microsoft-com:office:office" xmlns:oel="http://schemas.microsoft.com/office/2019/extlst" xmlns:r="http://schemas.openxmlformats.org/officeDocument/2006/relationships" xmlns:m="http://schemas.openxmlformats.org/officeDocument/2006/math" xmlns:v="urn:schemas-microsoft-com:vml" xmlns:wp14="http://schemas.microsoft.com/office/word/2010/wordprocessingDrawing" xmlns:wp="http://schemas.openxmlformats.org/drawingml/2006/wordprocessingDrawing" xmlns:w10="urn:schemas-microsoft-com:office:word" xmlns:w="http://schemas.openxmlformats.org/wordprocessingml/2006/main" xmlns:w14="http://schemas.microsoft.com/office/word/2010/wordml" xmlns:w15="http://schemas.microsoft.com/office/word/2012/wordml" xmlns:w16cex="http://schemas.microsoft.com/office/word/2018/wordml/cex" xmlns:w16cid="http://schemas.microsoft.com/office/word/2016/wordml/cid" xmlns:w16="http://schemas.microsoft.com/office/word/2018/wordml" xmlns:w16sdtdh="http://schemas.microsoft.com/office/word/2020/wordml/sdtdatahash" xmlns:w16se="http://schemas.microsoft.com/office/word/2015/wordml/symex" xmlns:wpg="http://schemas.microsoft.com/office/word/2010/wordprocessingGroup" xmlns:wpi="http://schemas.microsoft.com/office/word/2010/wordprocessingInk" xmlns:wne="http://schemas.microsoft.com/office/word/2006/wordml" xmlns:wps="http://schemas.microsoft.com/office/word/2010/wordprocessingShape" mc:Ignorable="w14 w15 w16se w16cid w16 w16cex w16sdtdh cr wp14">
+<w16cex:commentsExtensible xmlns:wpc="http://schemas.microsoft.com/office/word/2010/wordprocessingCanvas" xmlns:cx="http://schemas.microsoft.com/office/drawing/2014/chartex" xmlns:cx1="http://schemas.microsoft.com/office/drawing/2015/9/8/chartex" xmlns:cx2="http://schemas.microsoft.com/office/drawing/2015/10/21/chartex" xmlns:cx3="http://schemas.microsoft.com/office/drawing/2016/5/9/chartex" xmlns:cx4="http://schemas.microsoft.com/office/drawing/2016/5/10/chartex" xmlns:cx5="http://schemas.microsoft.com/office/drawing/2016/5/11/chartex" xmlns:cx6="http://schemas.microsoft.com/office/drawing/2016/5/12/chartex" xmlns:cx7="http://schemas.microsoft.com/office/drawing/2016/5/13/chartex" xmlns:cx8="http://schemas.microsoft.com/office/drawing/2016/5/14/chartex" xmlns:cr="http://schemas.microsoft.com/office/comments/2020/reactions" xmlns:mc="http://schemas.openxmlformats.org/markup-compatibility/2006" xmlns:aink="http://schemas.microsoft.com/office/drawing/2016/ink" xmlns:am3d="http://schemas.microsoft.com/office/drawing/2017/model3d" xmlns:o="urn:schemas-microsoft-com:office:office" xmlns:oel="http://schemas.microsoft.com/office/2019/extlst" xmlns:r="http://schemas.openxmlformats.org/officeDocument/2006/relationships" xmlns:m="http://schemas.openxmlformats.org/officeDocument/2006/math" xmlns:v="urn:schemas-microsoft-com:vml" xmlns:wp14="http://schemas.microsoft.com/office/word/2010/wordprocessingDrawing" xmlns:wp="http://schemas.openxmlformats.org/drawingml/2006/wordprocessingDrawing" xmlns:w10="urn:schemas-microsoft-com:office:word" xmlns:w="http://schemas.openxmlformats.org/wordprocessingml/2006/main" xmlns:w14="http://schemas.microsoft.com/office/word/2010/wordml" xmlns:w15="http://schemas.microsoft.com/office/word/2012/wordml" xmlns:w16cex="http://schemas.microsoft.com/office/word/2018/wordml/cex" xmlns:w16cid="http://schemas.microsoft.com/office/word/2016/wordml/cid" xmlns:w16="http://schemas.microsoft.com/office/word/2018/wordml" xmlns:w16du="http://schemas.microsoft.com/office/word/2023/wordml/word16du" xmlns:w16sdtdh="http://schemas.microsoft.com/office/word/2020/wordml/sdtdatahash" xmlns:w16se="http://schemas.microsoft.com/office/word/2015/wordml/symex" xmlns:wpg="http://schemas.microsoft.com/office/word/2010/wordprocessingGroup" xmlns:wpi="http://schemas.microsoft.com/office/word/2010/wordprocessingInk" xmlns:wne="http://schemas.microsoft.com/office/word/2006/wordml" xmlns:wps="http://schemas.microsoft.com/office/word/2010/wordprocessingShape" mc:Ignorable="w14 w15 w16se w16cid w16 w16cex w16sdtdh cr w16du wp14">
   <w16cex:commentExtensible w16cex:durableId="2884D23C" w16cex:dateUtc="2023-08-14T14:55:00Z"/>
   <w16cex:commentExtensible w16cex:durableId="282088C2" w16cex:dateUtc="2023-05-30T13:37:00Z"/>
   <w16cex:commentExtensible w16cex:durableId="284E6816" w16cex:dateUtc="2023-07-04T08:42:00Z"/>
@@ -19335,7 +19276,7 @@
 </file>
 
 <file path=word/commentsIds.xml><?xml version="1.0" encoding="utf-8"?>
-<w16cid:commentsIds xmlns:wpc="http://schemas.microsoft.com/office/word/2010/wordprocessingCanvas" xmlns:cx="http://schemas.microsoft.com/office/drawing/2014/chartex" xmlns:cx1="http://schemas.microsoft.com/office/drawing/2015/9/8/chartex" xmlns:cx2="http://schemas.microsoft.com/office/drawing/2015/10/21/chartex" xmlns:cx3="http://schemas.microsoft.com/office/drawing/2016/5/9/chartex" xmlns:cx4="http://schemas.microsoft.com/office/drawing/2016/5/10/chartex" xmlns:cx5="http://schemas.microsoft.com/office/drawing/2016/5/11/chartex" xmlns:cx6="http://schemas.microsoft.com/office/drawing/2016/5/12/chartex" xmlns:cx7="http://schemas.microsoft.com/office/drawing/2016/5/13/chartex" xmlns:cx8="http://schemas.microsoft.com/office/drawing/2016/5/14/chartex" xmlns:mc="http://schemas.openxmlformats.org/markup-compatibility/2006" xmlns:aink="http://schemas.microsoft.com/office/drawing/2016/ink" xmlns:am3d="http://schemas.microsoft.com/office/drawing/2017/model3d" xmlns:o="urn:schemas-microsoft-com:office:office" xmlns:oel="http://schemas.microsoft.com/office/2019/extlst" xmlns:r="http://schemas.openxmlformats.org/officeDocument/2006/relationships" xmlns:m="http://schemas.openxmlformats.org/officeDocument/2006/math" xmlns:v="urn:schemas-microsoft-com:vml" xmlns:wp14="http://schemas.microsoft.com/office/word/2010/wordprocessingDrawing" xmlns:wp="http://schemas.openxmlformats.org/drawingml/2006/wordprocessingDrawing" xmlns:w10="urn:schemas-microsoft-com:office:word" xmlns:w="http://schemas.openxmlformats.org/wordprocessingml/2006/main" xmlns:w14="http://schemas.microsoft.com/office/word/2010/wordml" xmlns:w15="http://schemas.microsoft.com/office/word/2012/wordml" xmlns:w16cex="http://schemas.microsoft.com/office/word/2018/wordml/cex" xmlns:w16cid="http://schemas.microsoft.com/office/word/2016/wordml/cid" xmlns:w16="http://schemas.microsoft.com/office/word/2018/wordml" xmlns:w16sdtdh="http://schemas.microsoft.com/office/word/2020/wordml/sdtdatahash" xmlns:w16se="http://schemas.microsoft.com/office/word/2015/wordml/symex" xmlns:wpg="http://schemas.microsoft.com/office/word/2010/wordprocessingGroup" xmlns:wpi="http://schemas.microsoft.com/office/word/2010/wordprocessingInk" xmlns:wne="http://schemas.microsoft.com/office/word/2006/wordml" xmlns:wps="http://schemas.microsoft.com/office/word/2010/wordprocessingShape" mc:Ignorable="w14 w15 w16se w16cid w16 w16cex w16sdtdh wp14">
+<w16cid:commentsIds xmlns:wpc="http://schemas.microsoft.com/office/word/2010/wordprocessingCanvas" xmlns:cx="http://schemas.microsoft.com/office/drawing/2014/chartex" xmlns:cx1="http://schemas.microsoft.com/office/drawing/2015/9/8/chartex" xmlns:cx2="http://schemas.microsoft.com/office/drawing/2015/10/21/chartex" xmlns:cx3="http://schemas.microsoft.com/office/drawing/2016/5/9/chartex" xmlns:cx4="http://schemas.microsoft.com/office/drawing/2016/5/10/chartex" xmlns:cx5="http://schemas.microsoft.com/office/drawing/2016/5/11/chartex" xmlns:cx6="http://schemas.microsoft.com/office/drawing/2016/5/12/chartex" xmlns:cx7="http://schemas.microsoft.com/office/drawing/2016/5/13/chartex" xmlns:cx8="http://schemas.microsoft.com/office/drawing/2016/5/14/chartex" xmlns:mc="http://schemas.openxmlformats.org/markup-compatibility/2006" xmlns:aink="http://schemas.microsoft.com/office/drawing/2016/ink" xmlns:am3d="http://schemas.microsoft.com/office/drawing/2017/model3d" xmlns:o="urn:schemas-microsoft-com:office:office" xmlns:oel="http://schemas.microsoft.com/office/2019/extlst" xmlns:r="http://schemas.openxmlformats.org/officeDocument/2006/relationships" xmlns:m="http://schemas.openxmlformats.org/officeDocument/2006/math" xmlns:v="urn:schemas-microsoft-com:vml" xmlns:wp14="http://schemas.microsoft.com/office/word/2010/wordprocessingDrawing" xmlns:wp="http://schemas.openxmlformats.org/drawingml/2006/wordprocessingDrawing" xmlns:w10="urn:schemas-microsoft-com:office:word" xmlns:w="http://schemas.openxmlformats.org/wordprocessingml/2006/main" xmlns:w14="http://schemas.microsoft.com/office/word/2010/wordml" xmlns:w15="http://schemas.microsoft.com/office/word/2012/wordml" xmlns:w16cex="http://schemas.microsoft.com/office/word/2018/wordml/cex" xmlns:w16cid="http://schemas.microsoft.com/office/word/2016/wordml/cid" xmlns:w16="http://schemas.microsoft.com/office/word/2018/wordml" xmlns:w16du="http://schemas.microsoft.com/office/word/2023/wordml/word16du" xmlns:w16sdtdh="http://schemas.microsoft.com/office/word/2020/wordml/sdtdatahash" xmlns:w16se="http://schemas.microsoft.com/office/word/2015/wordml/symex" xmlns:wpg="http://schemas.microsoft.com/office/word/2010/wordprocessingGroup" xmlns:wpi="http://schemas.microsoft.com/office/word/2010/wordprocessingInk" xmlns:wne="http://schemas.microsoft.com/office/word/2006/wordml" xmlns:wps="http://schemas.microsoft.com/office/word/2010/wordprocessingShape" mc:Ignorable="w14 w15 w16se w16cid w16 w16cex w16sdtdh w16du wp14">
   <w16cid:commentId w16cid:paraId="077F67E4" w16cid:durableId="2884D23C"/>
   <w16cid:commentId w16cid:paraId="21FE0783" w16cid:durableId="282088C2"/>
   <w16cid:commentId w16cid:paraId="08DFA14C" w16cid:durableId="284E6816"/>
@@ -19347,7 +19288,7 @@
 </file>
 
 <file path=word/endnotes.xml><?xml version="1.0" encoding="utf-8"?>
-<w:endnotes xmlns:wpc="http://schemas.microsoft.com/office/word/2010/wordprocessingCanvas" xmlns:cx="http://schemas.microsoft.com/office/drawing/2014/chartex" xmlns:cx1="http://schemas.microsoft.com/office/drawing/2015/9/8/chartex" xmlns:cx2="http://schemas.microsoft.com/office/drawing/2015/10/21/chartex" xmlns:cx3="http://schemas.microsoft.com/office/drawing/2016/5/9/chartex" xmlns:cx4="http://schemas.microsoft.com/office/drawing/2016/5/10/chartex" xmlns:cx5="http://schemas.microsoft.com/office/drawing/2016/5/11/chartex" xmlns:cx6="http://schemas.microsoft.com/office/drawing/2016/5/12/chartex" xmlns:cx7="http://schemas.microsoft.com/office/drawing/2016/5/13/chartex" xmlns:cx8="http://schemas.microsoft.com/office/drawing/2016/5/14/chartex" xmlns:mc="http://schemas.openxmlformats.org/markup-compatibility/2006" xmlns:aink="http://schemas.microsoft.com/office/drawing/2016/ink" xmlns:am3d="http://schemas.microsoft.com/office/drawing/2017/model3d" xmlns:o="urn:schemas-microsoft-com:office:office" xmlns:oel="http://schemas.microsoft.com/office/2019/extlst" xmlns:r="http://schemas.openxmlformats.org/officeDocument/2006/relationships" xmlns:m="http://schemas.openxmlformats.org/officeDocument/2006/math" xmlns:v="urn:schemas-microsoft-com:vml" xmlns:wp14="http://schemas.microsoft.com/office/word/2010/wordprocessingDrawing" xmlns:wp="http://schemas.openxmlformats.org/drawingml/2006/wordprocessingDrawing" xmlns:w10="urn:schemas-microsoft-com:office:word" xmlns:w="http://schemas.openxmlformats.org/wordprocessingml/2006/main" xmlns:w14="http://schemas.microsoft.com/office/word/2010/wordml" xmlns:w15="http://schemas.microsoft.com/office/word/2012/wordml" xmlns:w16cex="http://schemas.microsoft.com/office/word/2018/wordml/cex" xmlns:w16cid="http://schemas.microsoft.com/office/word/2016/wordml/cid" xmlns:w16="http://schemas.microsoft.com/office/word/2018/wordml" xmlns:w16sdtdh="http://schemas.microsoft.com/office/word/2020/wordml/sdtdatahash" xmlns:w16se="http://schemas.microsoft.com/office/word/2015/wordml/symex" xmlns:wpg="http://schemas.microsoft.com/office/word/2010/wordprocessingGroup" xmlns:wpi="http://schemas.microsoft.com/office/word/2010/wordprocessingInk" xmlns:wne="http://schemas.microsoft.com/office/word/2006/wordml" xmlns:wps="http://schemas.microsoft.com/office/word/2010/wordprocessingShape" mc:Ignorable="w14 w15 w16se w16cid w16 w16cex w16sdtdh wp14">
+<w:endnotes xmlns:wpc="http://schemas.microsoft.com/office/word/2010/wordprocessingCanvas" xmlns:cx="http://schemas.microsoft.com/office/drawing/2014/chartex" xmlns:cx1="http://schemas.microsoft.com/office/drawing/2015/9/8/chartex" xmlns:cx2="http://schemas.microsoft.com/office/drawing/2015/10/21/chartex" xmlns:cx3="http://schemas.microsoft.com/office/drawing/2016/5/9/chartex" xmlns:cx4="http://schemas.microsoft.com/office/drawing/2016/5/10/chartex" xmlns:cx5="http://schemas.microsoft.com/office/drawing/2016/5/11/chartex" xmlns:cx6="http://schemas.microsoft.com/office/drawing/2016/5/12/chartex" xmlns:cx7="http://schemas.microsoft.com/office/drawing/2016/5/13/chartex" xmlns:cx8="http://schemas.microsoft.com/office/drawing/2016/5/14/chartex" xmlns:mc="http://schemas.openxmlformats.org/markup-compatibility/2006" xmlns:aink="http://schemas.microsoft.com/office/drawing/2016/ink" xmlns:am3d="http://schemas.microsoft.com/office/drawing/2017/model3d" xmlns:o="urn:schemas-microsoft-com:office:office" xmlns:oel="http://schemas.microsoft.com/office/2019/extlst" xmlns:r="http://schemas.openxmlformats.org/officeDocument/2006/relationships" xmlns:m="http://schemas.openxmlformats.org/officeDocument/2006/math" xmlns:v="urn:schemas-microsoft-com:vml" xmlns:wp14="http://schemas.microsoft.com/office/word/2010/wordprocessingDrawing" xmlns:wp="http://schemas.openxmlformats.org/drawingml/2006/wordprocessingDrawing" xmlns:w10="urn:schemas-microsoft-com:office:word" xmlns:w="http://schemas.openxmlformats.org/wordprocessingml/2006/main" xmlns:w14="http://schemas.microsoft.com/office/word/2010/wordml" xmlns:w15="http://schemas.microsoft.com/office/word/2012/wordml" xmlns:w16cex="http://schemas.microsoft.com/office/word/2018/wordml/cex" xmlns:w16cid="http://schemas.microsoft.com/office/word/2016/wordml/cid" xmlns:w16="http://schemas.microsoft.com/office/word/2018/wordml" xmlns:w16du="http://schemas.microsoft.com/office/word/2023/wordml/word16du" xmlns:w16sdtdh="http://schemas.microsoft.com/office/word/2020/wordml/sdtdatahash" xmlns:w16se="http://schemas.microsoft.com/office/word/2015/wordml/symex" xmlns:wpg="http://schemas.microsoft.com/office/word/2010/wordprocessingGroup" xmlns:wpi="http://schemas.microsoft.com/office/word/2010/wordprocessingInk" xmlns:wne="http://schemas.microsoft.com/office/word/2006/wordml" xmlns:wps="http://schemas.microsoft.com/office/word/2010/wordprocessingShape" mc:Ignorable="w14 w15 w16se w16cid w16 w16cex w16sdtdh w16du wp14">
   <w:endnote w:type="separator" w:id="-1">
     <w:p>
       <w:pPr>
@@ -19379,7 +19320,7 @@
 </file>
 
 <file path=word/footer1.xml><?xml version="1.0" encoding="utf-8"?>
-<w:ftr xmlns:wpc="http://schemas.microsoft.com/office/word/2010/wordprocessingCanvas" xmlns:cx="http://schemas.microsoft.com/office/drawing/2014/chartex" xmlns:cx1="http://schemas.microsoft.com/office/drawing/2015/9/8/chartex" xmlns:cx2="http://schemas.microsoft.com/office/drawing/2015/10/21/chartex" xmlns:cx3="http://schemas.microsoft.com/office/drawing/2016/5/9/chartex" xmlns:cx4="http://schemas.microsoft.com/office/drawing/2016/5/10/chartex" xmlns:cx5="http://schemas.microsoft.com/office/drawing/2016/5/11/chartex" xmlns:cx6="http://schemas.microsoft.com/office/drawing/2016/5/12/chartex" xmlns:cx7="http://schemas.microsoft.com/office/drawing/2016/5/13/chartex" xmlns:cx8="http://schemas.microsoft.com/office/drawing/2016/5/14/chartex" xmlns:mc="http://schemas.openxmlformats.org/markup-compatibility/2006" xmlns:aink="http://schemas.microsoft.com/office/drawing/2016/ink" xmlns:am3d="http://schemas.microsoft.com/office/drawing/2017/model3d" xmlns:o="urn:schemas-microsoft-com:office:office" xmlns:oel="http://schemas.microsoft.com/office/2019/extlst" xmlns:r="http://schemas.openxmlformats.org/officeDocument/2006/relationships" xmlns:m="http://schemas.openxmlformats.org/officeDocument/2006/math" xmlns:v="urn:schemas-microsoft-com:vml" xmlns:wp14="http://schemas.microsoft.com/office/word/2010/wordprocessingDrawing" xmlns:wp="http://schemas.openxmlformats.org/drawingml/2006/wordprocessingDrawing" xmlns:w10="urn:schemas-microsoft-com:office:word" xmlns:w="http://schemas.openxmlformats.org/wordprocessingml/2006/main" xmlns:w14="http://schemas.microsoft.com/office/word/2010/wordml" xmlns:w15="http://schemas.microsoft.com/office/word/2012/wordml" xmlns:w16cex="http://schemas.microsoft.com/office/word/2018/wordml/cex" xmlns:w16cid="http://schemas.microsoft.com/office/word/2016/wordml/cid" xmlns:w16="http://schemas.microsoft.com/office/word/2018/wordml" xmlns:w16sdtdh="http://schemas.microsoft.com/office/word/2020/wordml/sdtdatahash" xmlns:w16se="http://schemas.microsoft.com/office/word/2015/wordml/symex" xmlns:wpg="http://schemas.microsoft.com/office/word/2010/wordprocessingGroup" xmlns:wpi="http://schemas.microsoft.com/office/word/2010/wordprocessingInk" xmlns:wne="http://schemas.microsoft.com/office/word/2006/wordml" xmlns:wps="http://schemas.microsoft.com/office/word/2010/wordprocessingShape" mc:Ignorable="w14 w15 w16se w16cid w16 w16cex w16sdtdh wp14">
+<w:ftr xmlns:wpc="http://schemas.microsoft.com/office/word/2010/wordprocessingCanvas" xmlns:cx="http://schemas.microsoft.com/office/drawing/2014/chartex" xmlns:cx1="http://schemas.microsoft.com/office/drawing/2015/9/8/chartex" xmlns:cx2="http://schemas.microsoft.com/office/drawing/2015/10/21/chartex" xmlns:cx3="http://schemas.microsoft.com/office/drawing/2016/5/9/chartex" xmlns:cx4="http://schemas.microsoft.com/office/drawing/2016/5/10/chartex" xmlns:cx5="http://schemas.microsoft.com/office/drawing/2016/5/11/chartex" xmlns:cx6="http://schemas.microsoft.com/office/drawing/2016/5/12/chartex" xmlns:cx7="http://schemas.microsoft.com/office/drawing/2016/5/13/chartex" xmlns:cx8="http://schemas.microsoft.com/office/drawing/2016/5/14/chartex" xmlns:mc="http://schemas.openxmlformats.org/markup-compatibility/2006" xmlns:aink="http://schemas.microsoft.com/office/drawing/2016/ink" xmlns:am3d="http://schemas.microsoft.com/office/drawing/2017/model3d" xmlns:o="urn:schemas-microsoft-com:office:office" xmlns:oel="http://schemas.microsoft.com/office/2019/extlst" xmlns:r="http://schemas.openxmlformats.org/officeDocument/2006/relationships" xmlns:m="http://schemas.openxmlformats.org/officeDocument/2006/math" xmlns:v="urn:schemas-microsoft-com:vml" xmlns:wp14="http://schemas.microsoft.com/office/word/2010/wordprocessingDrawing" xmlns:wp="http://schemas.openxmlformats.org/drawingml/2006/wordprocessingDrawing" xmlns:w10="urn:schemas-microsoft-com:office:word" xmlns:w="http://schemas.openxmlformats.org/wordprocessingml/2006/main" xmlns:w14="http://schemas.microsoft.com/office/word/2010/wordml" xmlns:w15="http://schemas.microsoft.com/office/word/2012/wordml" xmlns:w16cex="http://schemas.microsoft.com/office/word/2018/wordml/cex" xmlns:w16cid="http://schemas.microsoft.com/office/word/2016/wordml/cid" xmlns:w16="http://schemas.microsoft.com/office/word/2018/wordml" xmlns:w16du="http://schemas.microsoft.com/office/word/2023/wordml/word16du" xmlns:w16sdtdh="http://schemas.microsoft.com/office/word/2020/wordml/sdtdatahash" xmlns:w16se="http://schemas.microsoft.com/office/word/2015/wordml/symex" xmlns:wpg="http://schemas.microsoft.com/office/word/2010/wordprocessingGroup" xmlns:wpi="http://schemas.microsoft.com/office/word/2010/wordprocessingInk" xmlns:wne="http://schemas.microsoft.com/office/word/2006/wordml" xmlns:wps="http://schemas.microsoft.com/office/word/2010/wordprocessingShape" mc:Ignorable="w14 w15 w16se w16cid w16 w16cex w16sdtdh w16du wp14">
   <w:tbl>
     <w:tblPr>
       <w:tblStyle w:val="TableGrid"/>
@@ -19580,7 +19521,7 @@
 </file>
 
 <file path=word/footer2.xml><?xml version="1.0" encoding="utf-8"?>
-<w:ftr xmlns:wpc="http://schemas.microsoft.com/office/word/2010/wordprocessingCanvas" xmlns:cx="http://schemas.microsoft.com/office/drawing/2014/chartex" xmlns:cx1="http://schemas.microsoft.com/office/drawing/2015/9/8/chartex" xmlns:cx2="http://schemas.microsoft.com/office/drawing/2015/10/21/chartex" xmlns:cx3="http://schemas.microsoft.com/office/drawing/2016/5/9/chartex" xmlns:cx4="http://schemas.microsoft.com/office/drawing/2016/5/10/chartex" xmlns:cx5="http://schemas.microsoft.com/office/drawing/2016/5/11/chartex" xmlns:cx6="http://schemas.microsoft.com/office/drawing/2016/5/12/chartex" xmlns:cx7="http://schemas.microsoft.com/office/drawing/2016/5/13/chartex" xmlns:cx8="http://schemas.microsoft.com/office/drawing/2016/5/14/chartex" xmlns:mc="http://schemas.openxmlformats.org/markup-compatibility/2006" xmlns:aink="http://schemas.microsoft.com/office/drawing/2016/ink" xmlns:am3d="http://schemas.microsoft.com/office/drawing/2017/model3d" xmlns:o="urn:schemas-microsoft-com:office:office" xmlns:oel="http://schemas.microsoft.com/office/2019/extlst" xmlns:r="http://schemas.openxmlformats.org/officeDocument/2006/relationships" xmlns:m="http://schemas.openxmlformats.org/officeDocument/2006/math" xmlns:v="urn:schemas-microsoft-com:vml" xmlns:wp14="http://schemas.microsoft.com/office/word/2010/wordprocessingDrawing" xmlns:wp="http://schemas.openxmlformats.org/drawingml/2006/wordprocessingDrawing" xmlns:w10="urn:schemas-microsoft-com:office:word" xmlns:w="http://schemas.openxmlformats.org/wordprocessingml/2006/main" xmlns:w14="http://schemas.microsoft.com/office/word/2010/wordml" xmlns:w15="http://schemas.microsoft.com/office/word/2012/wordml" xmlns:w16cex="http://schemas.microsoft.com/office/word/2018/wordml/cex" xmlns:w16cid="http://schemas.microsoft.com/office/word/2016/wordml/cid" xmlns:w16="http://schemas.microsoft.com/office/word/2018/wordml" xmlns:w16sdtdh="http://schemas.microsoft.com/office/word/2020/wordml/sdtdatahash" xmlns:w16se="http://schemas.microsoft.com/office/word/2015/wordml/symex" xmlns:wpg="http://schemas.microsoft.com/office/word/2010/wordprocessingGroup" xmlns:wpi="http://schemas.microsoft.com/office/word/2010/wordprocessingInk" xmlns:wne="http://schemas.microsoft.com/office/word/2006/wordml" xmlns:wps="http://schemas.microsoft.com/office/word/2010/wordprocessingShape" mc:Ignorable="w14 w15 w16se w16cid w16 w16cex w16sdtdh wp14">
+<w:ftr xmlns:wpc="http://schemas.microsoft.com/office/word/2010/wordprocessingCanvas" xmlns:cx="http://schemas.microsoft.com/office/drawing/2014/chartex" xmlns:cx1="http://schemas.microsoft.com/office/drawing/2015/9/8/chartex" xmlns:cx2="http://schemas.microsoft.com/office/drawing/2015/10/21/chartex" xmlns:cx3="http://schemas.microsoft.com/office/drawing/2016/5/9/chartex" xmlns:cx4="http://schemas.microsoft.com/office/drawing/2016/5/10/chartex" xmlns:cx5="http://schemas.microsoft.com/office/drawing/2016/5/11/chartex" xmlns:cx6="http://schemas.microsoft.com/office/drawing/2016/5/12/chartex" xmlns:cx7="http://schemas.microsoft.com/office/drawing/2016/5/13/chartex" xmlns:cx8="http://schemas.microsoft.com/office/drawing/2016/5/14/chartex" xmlns:mc="http://schemas.openxmlformats.org/markup-compatibility/2006" xmlns:aink="http://schemas.microsoft.com/office/drawing/2016/ink" xmlns:am3d="http://schemas.microsoft.com/office/drawing/2017/model3d" xmlns:o="urn:schemas-microsoft-com:office:office" xmlns:oel="http://schemas.microsoft.com/office/2019/extlst" xmlns:r="http://schemas.openxmlformats.org/officeDocument/2006/relationships" xmlns:m="http://schemas.openxmlformats.org/officeDocument/2006/math" xmlns:v="urn:schemas-microsoft-com:vml" xmlns:wp14="http://schemas.microsoft.com/office/word/2010/wordprocessingDrawing" xmlns:wp="http://schemas.openxmlformats.org/drawingml/2006/wordprocessingDrawing" xmlns:w10="urn:schemas-microsoft-com:office:word" xmlns:w="http://schemas.openxmlformats.org/wordprocessingml/2006/main" xmlns:w14="http://schemas.microsoft.com/office/word/2010/wordml" xmlns:w15="http://schemas.microsoft.com/office/word/2012/wordml" xmlns:w16cex="http://schemas.microsoft.com/office/word/2018/wordml/cex" xmlns:w16cid="http://schemas.microsoft.com/office/word/2016/wordml/cid" xmlns:w16="http://schemas.microsoft.com/office/word/2018/wordml" xmlns:w16du="http://schemas.microsoft.com/office/word/2023/wordml/word16du" xmlns:w16sdtdh="http://schemas.microsoft.com/office/word/2020/wordml/sdtdatahash" xmlns:w16se="http://schemas.microsoft.com/office/word/2015/wordml/symex" xmlns:wpg="http://schemas.microsoft.com/office/word/2010/wordprocessingGroup" xmlns:wpi="http://schemas.microsoft.com/office/word/2010/wordprocessingInk" xmlns:wne="http://schemas.microsoft.com/office/word/2006/wordml" xmlns:wps="http://schemas.microsoft.com/office/word/2010/wordprocessingShape" mc:Ignorable="w14 w15 w16se w16cid w16 w16cex w16sdtdh w16du wp14">
   <w:sdt>
     <w:sdtPr>
       <w:rPr>
@@ -19701,7 +19642,7 @@
 </file>
 
 <file path=word/footer3.xml><?xml version="1.0" encoding="utf-8"?>
-<w:ftr xmlns:wpc="http://schemas.microsoft.com/office/word/2010/wordprocessingCanvas" xmlns:cx="http://schemas.microsoft.com/office/drawing/2014/chartex" xmlns:cx1="http://schemas.microsoft.com/office/drawing/2015/9/8/chartex" xmlns:cx2="http://schemas.microsoft.com/office/drawing/2015/10/21/chartex" xmlns:cx3="http://schemas.microsoft.com/office/drawing/2016/5/9/chartex" xmlns:cx4="http://schemas.microsoft.com/office/drawing/2016/5/10/chartex" xmlns:cx5="http://schemas.microsoft.com/office/drawing/2016/5/11/chartex" xmlns:cx6="http://schemas.microsoft.com/office/drawing/2016/5/12/chartex" xmlns:cx7="http://schemas.microsoft.com/office/drawing/2016/5/13/chartex" xmlns:cx8="http://schemas.microsoft.com/office/drawing/2016/5/14/chartex" xmlns:mc="http://schemas.openxmlformats.org/markup-compatibility/2006" xmlns:aink="http://schemas.microsoft.com/office/drawing/2016/ink" xmlns:am3d="http://schemas.microsoft.com/office/drawing/2017/model3d" xmlns:o="urn:schemas-microsoft-com:office:office" xmlns:oel="http://schemas.microsoft.com/office/2019/extlst" xmlns:r="http://schemas.openxmlformats.org/officeDocument/2006/relationships" xmlns:m="http://schemas.openxmlformats.org/officeDocument/2006/math" xmlns:v="urn:schemas-microsoft-com:vml" xmlns:wp14="http://schemas.microsoft.com/office/word/2010/wordprocessingDrawing" xmlns:wp="http://schemas.openxmlformats.org/drawingml/2006/wordprocessingDrawing" xmlns:w10="urn:schemas-microsoft-com:office:word" xmlns:w="http://schemas.openxmlformats.org/wordprocessingml/2006/main" xmlns:w14="http://schemas.microsoft.com/office/word/2010/wordml" xmlns:w15="http://schemas.microsoft.com/office/word/2012/wordml" xmlns:w16cex="http://schemas.microsoft.com/office/word/2018/wordml/cex" xmlns:w16cid="http://schemas.microsoft.com/office/word/2016/wordml/cid" xmlns:w16="http://schemas.microsoft.com/office/word/2018/wordml" xmlns:w16sdtdh="http://schemas.microsoft.com/office/word/2020/wordml/sdtdatahash" xmlns:w16se="http://schemas.microsoft.com/office/word/2015/wordml/symex" xmlns:wpg="http://schemas.microsoft.com/office/word/2010/wordprocessingGroup" xmlns:wpi="http://schemas.microsoft.com/office/word/2010/wordprocessingInk" xmlns:wne="http://schemas.microsoft.com/office/word/2006/wordml" xmlns:wps="http://schemas.microsoft.com/office/word/2010/wordprocessingShape" mc:Ignorable="w14 w15 w16se w16cid w16 w16cex w16sdtdh wp14">
+<w:ftr xmlns:wpc="http://schemas.microsoft.com/office/word/2010/wordprocessingCanvas" xmlns:cx="http://schemas.microsoft.com/office/drawing/2014/chartex" xmlns:cx1="http://schemas.microsoft.com/office/drawing/2015/9/8/chartex" xmlns:cx2="http://schemas.microsoft.com/office/drawing/2015/10/21/chartex" xmlns:cx3="http://schemas.microsoft.com/office/drawing/2016/5/9/chartex" xmlns:cx4="http://schemas.microsoft.com/office/drawing/2016/5/10/chartex" xmlns:cx5="http://schemas.microsoft.com/office/drawing/2016/5/11/chartex" xmlns:cx6="http://schemas.microsoft.com/office/drawing/2016/5/12/chartex" xmlns:cx7="http://schemas.microsoft.com/office/drawing/2016/5/13/chartex" xmlns:cx8="http://schemas.microsoft.com/office/drawing/2016/5/14/chartex" xmlns:mc="http://schemas.openxmlformats.org/markup-compatibility/2006" xmlns:aink="http://schemas.microsoft.com/office/drawing/2016/ink" xmlns:am3d="http://schemas.microsoft.com/office/drawing/2017/model3d" xmlns:o="urn:schemas-microsoft-com:office:office" xmlns:oel="http://schemas.microsoft.com/office/2019/extlst" xmlns:r="http://schemas.openxmlformats.org/officeDocument/2006/relationships" xmlns:m="http://schemas.openxmlformats.org/officeDocument/2006/math" xmlns:v="urn:schemas-microsoft-com:vml" xmlns:wp14="http://schemas.microsoft.com/office/word/2010/wordprocessingDrawing" xmlns:wp="http://schemas.openxmlformats.org/drawingml/2006/wordprocessingDrawing" xmlns:w10="urn:schemas-microsoft-com:office:word" xmlns:w="http://schemas.openxmlformats.org/wordprocessingml/2006/main" xmlns:w14="http://schemas.microsoft.com/office/word/2010/wordml" xmlns:w15="http://schemas.microsoft.com/office/word/2012/wordml" xmlns:w16cex="http://schemas.microsoft.com/office/word/2018/wordml/cex" xmlns:w16cid="http://schemas.microsoft.com/office/word/2016/wordml/cid" xmlns:w16="http://schemas.microsoft.com/office/word/2018/wordml" xmlns:w16du="http://schemas.microsoft.com/office/word/2023/wordml/word16du" xmlns:w16sdtdh="http://schemas.microsoft.com/office/word/2020/wordml/sdtdatahash" xmlns:w16se="http://schemas.microsoft.com/office/word/2015/wordml/symex" xmlns:wpg="http://schemas.microsoft.com/office/word/2010/wordprocessingGroup" xmlns:wpi="http://schemas.microsoft.com/office/word/2010/wordprocessingInk" xmlns:wne="http://schemas.microsoft.com/office/word/2006/wordml" xmlns:wps="http://schemas.microsoft.com/office/word/2010/wordprocessingShape" mc:Ignorable="w14 w15 w16se w16cid w16 w16cex w16sdtdh w16du wp14">
   <w:sdt>
     <w:sdtPr>
       <w:id w:val="-1644799912"/>
@@ -19850,7 +19791,7 @@
 </file>
 
 <file path=word/footer4.xml><?xml version="1.0" encoding="utf-8"?>
-<w:ftr xmlns:wpc="http://schemas.microsoft.com/office/word/2010/wordprocessingCanvas" xmlns:cx="http://schemas.microsoft.com/office/drawing/2014/chartex" xmlns:cx1="http://schemas.microsoft.com/office/drawing/2015/9/8/chartex" xmlns:cx2="http://schemas.microsoft.com/office/drawing/2015/10/21/chartex" xmlns:cx3="http://schemas.microsoft.com/office/drawing/2016/5/9/chartex" xmlns:cx4="http://schemas.microsoft.com/office/drawing/2016/5/10/chartex" xmlns:cx5="http://schemas.microsoft.com/office/drawing/2016/5/11/chartex" xmlns:cx6="http://schemas.microsoft.com/office/drawing/2016/5/12/chartex" xmlns:cx7="http://schemas.microsoft.com/office/drawing/2016/5/13/chartex" xmlns:cx8="http://schemas.microsoft.com/office/drawing/2016/5/14/chartex" xmlns:mc="http://schemas.openxmlformats.org/markup-compatibility/2006" xmlns:aink="http://schemas.microsoft.com/office/drawing/2016/ink" xmlns:am3d="http://schemas.microsoft.com/office/drawing/2017/model3d" xmlns:o="urn:schemas-microsoft-com:office:office" xmlns:oel="http://schemas.microsoft.com/office/2019/extlst" xmlns:r="http://schemas.openxmlformats.org/officeDocument/2006/relationships" xmlns:m="http://schemas.openxmlformats.org/officeDocument/2006/math" xmlns:v="urn:schemas-microsoft-com:vml" xmlns:wp14="http://schemas.microsoft.com/office/word/2010/wordprocessingDrawing" xmlns:wp="http://schemas.openxmlformats.org/drawingml/2006/wordprocessingDrawing" xmlns:w10="urn:schemas-microsoft-com:office:word" xmlns:w="http://schemas.openxmlformats.org/wordprocessingml/2006/main" xmlns:w14="http://schemas.microsoft.com/office/word/2010/wordml" xmlns:w15="http://schemas.microsoft.com/office/word/2012/wordml" xmlns:w16cex="http://schemas.microsoft.com/office/word/2018/wordml/cex" xmlns:w16cid="http://schemas.microsoft.com/office/word/2016/wordml/cid" xmlns:w16="http://schemas.microsoft.com/office/word/2018/wordml" xmlns:w16sdtdh="http://schemas.microsoft.com/office/word/2020/wordml/sdtdatahash" xmlns:w16se="http://schemas.microsoft.com/office/word/2015/wordml/symex" xmlns:wpg="http://schemas.microsoft.com/office/word/2010/wordprocessingGroup" xmlns:wpi="http://schemas.microsoft.com/office/word/2010/wordprocessingInk" xmlns:wne="http://schemas.microsoft.com/office/word/2006/wordml" xmlns:wps="http://schemas.microsoft.com/office/word/2010/wordprocessingShape" mc:Ignorable="w14 w15 w16se w16cid w16 w16cex w16sdtdh wp14">
+<w:ftr xmlns:wpc="http://schemas.microsoft.com/office/word/2010/wordprocessingCanvas" xmlns:cx="http://schemas.microsoft.com/office/drawing/2014/chartex" xmlns:cx1="http://schemas.microsoft.com/office/drawing/2015/9/8/chartex" xmlns:cx2="http://schemas.microsoft.com/office/drawing/2015/10/21/chartex" xmlns:cx3="http://schemas.microsoft.com/office/drawing/2016/5/9/chartex" xmlns:cx4="http://schemas.microsoft.com/office/drawing/2016/5/10/chartex" xmlns:cx5="http://schemas.microsoft.com/office/drawing/2016/5/11/chartex" xmlns:cx6="http://schemas.microsoft.com/office/drawing/2016/5/12/chartex" xmlns:cx7="http://schemas.microsoft.com/office/drawing/2016/5/13/chartex" xmlns:cx8="http://schemas.microsoft.com/office/drawing/2016/5/14/chartex" xmlns:mc="http://schemas.openxmlformats.org/markup-compatibility/2006" xmlns:aink="http://schemas.microsoft.com/office/drawing/2016/ink" xmlns:am3d="http://schemas.microsoft.com/office/drawing/2017/model3d" xmlns:o="urn:schemas-microsoft-com:office:office" xmlns:oel="http://schemas.microsoft.com/office/2019/extlst" xmlns:r="http://schemas.openxmlformats.org/officeDocument/2006/relationships" xmlns:m="http://schemas.openxmlformats.org/officeDocument/2006/math" xmlns:v="urn:schemas-microsoft-com:vml" xmlns:wp14="http://schemas.microsoft.com/office/word/2010/wordprocessingDrawing" xmlns:wp="http://schemas.openxmlformats.org/drawingml/2006/wordprocessingDrawing" xmlns:w10="urn:schemas-microsoft-com:office:word" xmlns:w="http://schemas.openxmlformats.org/wordprocessingml/2006/main" xmlns:w14="http://schemas.microsoft.com/office/word/2010/wordml" xmlns:w15="http://schemas.microsoft.com/office/word/2012/wordml" xmlns:w16cex="http://schemas.microsoft.com/office/word/2018/wordml/cex" xmlns:w16cid="http://schemas.microsoft.com/office/word/2016/wordml/cid" xmlns:w16="http://schemas.microsoft.com/office/word/2018/wordml" xmlns:w16du="http://schemas.microsoft.com/office/word/2023/wordml/word16du" xmlns:w16sdtdh="http://schemas.microsoft.com/office/word/2020/wordml/sdtdatahash" xmlns:w16se="http://schemas.microsoft.com/office/word/2015/wordml/symex" xmlns:wpg="http://schemas.microsoft.com/office/word/2010/wordprocessingGroup" xmlns:wpi="http://schemas.microsoft.com/office/word/2010/wordprocessingInk" xmlns:wne="http://schemas.microsoft.com/office/word/2006/wordml" xmlns:wps="http://schemas.microsoft.com/office/word/2010/wordprocessingShape" mc:Ignorable="w14 w15 w16se w16cid w16 w16cex w16sdtdh w16du wp14">
   <w:p>
     <w:pPr>
       <w:pStyle w:val="Footer"/>
@@ -19955,7 +19896,7 @@
 </file>
 
 <file path=word/footnotes.xml><?xml version="1.0" encoding="utf-8"?>
-<w:footnotes xmlns:wpc="http://schemas.microsoft.com/office/word/2010/wordprocessingCanvas" xmlns:cx="http://schemas.microsoft.com/office/drawing/2014/chartex" xmlns:cx1="http://schemas.microsoft.com/office/drawing/2015/9/8/chartex" xmlns:cx2="http://schemas.microsoft.com/office/drawing/2015/10/21/chartex" xmlns:cx3="http://schemas.microsoft.com/office/drawing/2016/5/9/chartex" xmlns:cx4="http://schemas.microsoft.com/office/drawing/2016/5/10/chartex" xmlns:cx5="http://schemas.microsoft.com/office/drawing/2016/5/11/chartex" xmlns:cx6="http://schemas.microsoft.com/office/drawing/2016/5/12/chartex" xmlns:cx7="http://schemas.microsoft.com/office/drawing/2016/5/13/chartex" xmlns:cx8="http://schemas.microsoft.com/office/drawing/2016/5/14/chartex" xmlns:mc="http://schemas.openxmlformats.org/markup-compatibility/2006" xmlns:aink="http://schemas.microsoft.com/office/drawing/2016/ink" xmlns:am3d="http://schemas.microsoft.com/office/drawing/2017/model3d" xmlns:o="urn:schemas-microsoft-com:office:office" xmlns:oel="http://schemas.microsoft.com/office/2019/extlst" xmlns:r="http://schemas.openxmlformats.org/officeDocument/2006/relationships" xmlns:m="http://schemas.openxmlformats.org/officeDocument/2006/math" xmlns:v="urn:schemas-microsoft-com:vml" xmlns:wp14="http://schemas.microsoft.com/office/word/2010/wordprocessingDrawing" xmlns:wp="http://schemas.openxmlformats.org/drawingml/2006/wordprocessingDrawing" xmlns:w10="urn:schemas-microsoft-com:office:word" xmlns:w="http://schemas.openxmlformats.org/wordprocessingml/2006/main" xmlns:w14="http://schemas.microsoft.com/office/word/2010/wordml" xmlns:w15="http://schemas.microsoft.com/office/word/2012/wordml" xmlns:w16cex="http://schemas.microsoft.com/office/word/2018/wordml/cex" xmlns:w16cid="http://schemas.microsoft.com/office/word/2016/wordml/cid" xmlns:w16="http://schemas.microsoft.com/office/word/2018/wordml" xmlns:w16sdtdh="http://schemas.microsoft.com/office/word/2020/wordml/sdtdatahash" xmlns:w16se="http://schemas.microsoft.com/office/word/2015/wordml/symex" xmlns:wpg="http://schemas.microsoft.com/office/word/2010/wordprocessingGroup" xmlns:wpi="http://schemas.microsoft.com/office/word/2010/wordprocessingInk" xmlns:wne="http://schemas.microsoft.com/office/word/2006/wordml" xmlns:wps="http://schemas.microsoft.com/office/word/2010/wordprocessingShape" mc:Ignorable="w14 w15 w16se w16cid w16 w16cex w16sdtdh wp14">
+<w:footnotes xmlns:wpc="http://schemas.microsoft.com/office/word/2010/wordprocessingCanvas" xmlns:cx="http://schemas.microsoft.com/office/drawing/2014/chartex" xmlns:cx1="http://schemas.microsoft.com/office/drawing/2015/9/8/chartex" xmlns:cx2="http://schemas.microsoft.com/office/drawing/2015/10/21/chartex" xmlns:cx3="http://schemas.microsoft.com/office/drawing/2016/5/9/chartex" xmlns:cx4="http://schemas.microsoft.com/office/drawing/2016/5/10/chartex" xmlns:cx5="http://schemas.microsoft.com/office/drawing/2016/5/11/chartex" xmlns:cx6="http://schemas.microsoft.com/office/drawing/2016/5/12/chartex" xmlns:cx7="http://schemas.microsoft.com/office/drawing/2016/5/13/chartex" xmlns:cx8="http://schemas.microsoft.com/office/drawing/2016/5/14/chartex" xmlns:mc="http://schemas.openxmlformats.org/markup-compatibility/2006" xmlns:aink="http://schemas.microsoft.com/office/drawing/2016/ink" xmlns:am3d="http://schemas.microsoft.com/office/drawing/2017/model3d" xmlns:o="urn:schemas-microsoft-com:office:office" xmlns:oel="http://schemas.microsoft.com/office/2019/extlst" xmlns:r="http://schemas.openxmlformats.org/officeDocument/2006/relationships" xmlns:m="http://schemas.openxmlformats.org/officeDocument/2006/math" xmlns:v="urn:schemas-microsoft-com:vml" xmlns:wp14="http://schemas.microsoft.com/office/word/2010/wordprocessingDrawing" xmlns:wp="http://schemas.openxmlformats.org/drawingml/2006/wordprocessingDrawing" xmlns:w10="urn:schemas-microsoft-com:office:word" xmlns:w="http://schemas.openxmlformats.org/wordprocessingml/2006/main" xmlns:w14="http://schemas.microsoft.com/office/word/2010/wordml" xmlns:w15="http://schemas.microsoft.com/office/word/2012/wordml" xmlns:w16cex="http://schemas.microsoft.com/office/word/2018/wordml/cex" xmlns:w16cid="http://schemas.microsoft.com/office/word/2016/wordml/cid" xmlns:w16="http://schemas.microsoft.com/office/word/2018/wordml" xmlns:w16du="http://schemas.microsoft.com/office/word/2023/wordml/word16du" xmlns:w16sdtdh="http://schemas.microsoft.com/office/word/2020/wordml/sdtdatahash" xmlns:w16se="http://schemas.microsoft.com/office/word/2015/wordml/symex" xmlns:wpg="http://schemas.microsoft.com/office/word/2010/wordprocessingGroup" xmlns:wpi="http://schemas.microsoft.com/office/word/2010/wordprocessingInk" xmlns:wne="http://schemas.microsoft.com/office/word/2006/wordml" xmlns:wps="http://schemas.microsoft.com/office/word/2010/wordprocessingShape" mc:Ignorable="w14 w15 w16se w16cid w16 w16cex w16sdtdh w16du wp14">
   <w:footnote w:type="separator" w:id="-1">
     <w:p>
       <w:pPr>
@@ -19987,7 +19928,7 @@
 </file>
 
 <file path=word/header1.xml><?xml version="1.0" encoding="utf-8"?>
-<w:hdr xmlns:wpc="http://schemas.microsoft.com/office/word/2010/wordprocessingCanvas" xmlns:cx="http://schemas.microsoft.com/office/drawing/2014/chartex" xmlns:cx1="http://schemas.microsoft.com/office/drawing/2015/9/8/chartex" xmlns:cx2="http://schemas.microsoft.com/office/drawing/2015/10/21/chartex" xmlns:cx3="http://schemas.microsoft.com/office/drawing/2016/5/9/chartex" xmlns:cx4="http://schemas.microsoft.com/office/drawing/2016/5/10/chartex" xmlns:cx5="http://schemas.microsoft.com/office/drawing/2016/5/11/chartex" xmlns:cx6="http://schemas.microsoft.com/office/drawing/2016/5/12/chartex" xmlns:cx7="http://schemas.microsoft.com/office/drawing/2016/5/13/chartex" xmlns:cx8="http://schemas.microsoft.com/office/drawing/2016/5/14/chartex" xmlns:mc="http://schemas.openxmlformats.org/markup-compatibility/2006" xmlns:aink="http://schemas.microsoft.com/office/drawing/2016/ink" xmlns:am3d="http://schemas.microsoft.com/office/drawing/2017/model3d" xmlns:o="urn:schemas-microsoft-com:office:office" xmlns:oel="http://schemas.microsoft.com/office/2019/extlst" xmlns:r="http://schemas.openxmlformats.org/officeDocument/2006/relationships" xmlns:m="http://schemas.openxmlformats.org/officeDocument/2006/math" xmlns:v="urn:schemas-microsoft-com:vml" xmlns:wp14="http://schemas.microsoft.com/office/word/2010/wordprocessingDrawing" xmlns:wp="http://schemas.openxmlformats.org/drawingml/2006/wordprocessingDrawing" xmlns:w10="urn:schemas-microsoft-com:office:word" xmlns:w="http://schemas.openxmlformats.org/wordprocessingml/2006/main" xmlns:w14="http://schemas.microsoft.com/office/word/2010/wordml" xmlns:w15="http://schemas.microsoft.com/office/word/2012/wordml" xmlns:w16cex="http://schemas.microsoft.com/office/word/2018/wordml/cex" xmlns:w16cid="http://schemas.microsoft.com/office/word/2016/wordml/cid" xmlns:w16="http://schemas.microsoft.com/office/word/2018/wordml" xmlns:w16sdtdh="http://schemas.microsoft.com/office/word/2020/wordml/sdtdatahash" xmlns:w16se="http://schemas.microsoft.com/office/word/2015/wordml/symex" xmlns:wpg="http://schemas.microsoft.com/office/word/2010/wordprocessingGroup" xmlns:wpi="http://schemas.microsoft.com/office/word/2010/wordprocessingInk" xmlns:wne="http://schemas.microsoft.com/office/word/2006/wordml" xmlns:wps="http://schemas.microsoft.com/office/word/2010/wordprocessingShape" mc:Ignorable="w14 w15 w16se w16cid w16 w16cex w16sdtdh wp14">
+<w:hdr xmlns:wpc="http://schemas.microsoft.com/office/word/2010/wordprocessingCanvas" xmlns:cx="http://schemas.microsoft.com/office/drawing/2014/chartex" xmlns:cx1="http://schemas.microsoft.com/office/drawing/2015/9/8/chartex" xmlns:cx2="http://schemas.microsoft.com/office/drawing/2015/10/21/chartex" xmlns:cx3="http://schemas.microsoft.com/office/drawing/2016/5/9/chartex" xmlns:cx4="http://schemas.microsoft.com/office/drawing/2016/5/10/chartex" xmlns:cx5="http://schemas.microsoft.com/office/drawing/2016/5/11/chartex" xmlns:cx6="http://schemas.microsoft.com/office/drawing/2016/5/12/chartex" xmlns:cx7="http://schemas.microsoft.com/office/drawing/2016/5/13/chartex" xmlns:cx8="http://schemas.microsoft.com/office/drawing/2016/5/14/chartex" xmlns:mc="http://schemas.openxmlformats.org/markup-compatibility/2006" xmlns:aink="http://schemas.microsoft.com/office/drawing/2016/ink" xmlns:am3d="http://schemas.microsoft.com/office/drawing/2017/model3d" xmlns:o="urn:schemas-microsoft-com:office:office" xmlns:oel="http://schemas.microsoft.com/office/2019/extlst" xmlns:r="http://schemas.openxmlformats.org/officeDocument/2006/relationships" xmlns:m="http://schemas.openxmlformats.org/officeDocument/2006/math" xmlns:v="urn:schemas-microsoft-com:vml" xmlns:wp14="http://schemas.microsoft.com/office/word/2010/wordprocessingDrawing" xmlns:wp="http://schemas.openxmlformats.org/drawingml/2006/wordprocessingDrawing" xmlns:w10="urn:schemas-microsoft-com:office:word" xmlns:w="http://schemas.openxmlformats.org/wordprocessingml/2006/main" xmlns:w14="http://schemas.microsoft.com/office/word/2010/wordml" xmlns:w15="http://schemas.microsoft.com/office/word/2012/wordml" xmlns:w16cex="http://schemas.microsoft.com/office/word/2018/wordml/cex" xmlns:w16cid="http://schemas.microsoft.com/office/word/2016/wordml/cid" xmlns:w16="http://schemas.microsoft.com/office/word/2018/wordml" xmlns:w16du="http://schemas.microsoft.com/office/word/2023/wordml/word16du" xmlns:w16sdtdh="http://schemas.microsoft.com/office/word/2020/wordml/sdtdatahash" xmlns:w16se="http://schemas.microsoft.com/office/word/2015/wordml/symex" xmlns:wpg="http://schemas.microsoft.com/office/word/2010/wordprocessingGroup" xmlns:wpi="http://schemas.microsoft.com/office/word/2010/wordprocessingInk" xmlns:wne="http://schemas.microsoft.com/office/word/2006/wordml" xmlns:wps="http://schemas.microsoft.com/office/word/2010/wordprocessingShape" mc:Ignorable="w14 w15 w16se w16cid w16 w16cex w16sdtdh w16du wp14">
   <w:p>
     <w:pPr>
       <w:pStyle w:val="Header"/>
@@ -20113,7 +20054,7 @@
 </file>
 
 <file path=word/header2.xml><?xml version="1.0" encoding="utf-8"?>
-<w:hdr xmlns:wpc="http://schemas.microsoft.com/office/word/2010/wordprocessingCanvas" xmlns:cx="http://schemas.microsoft.com/office/drawing/2014/chartex" xmlns:cx1="http://schemas.microsoft.com/office/drawing/2015/9/8/chartex" xmlns:cx2="http://schemas.microsoft.com/office/drawing/2015/10/21/chartex" xmlns:cx3="http://schemas.microsoft.com/office/drawing/2016/5/9/chartex" xmlns:cx4="http://schemas.microsoft.com/office/drawing/2016/5/10/chartex" xmlns:cx5="http://schemas.microsoft.com/office/drawing/2016/5/11/chartex" xmlns:cx6="http://schemas.microsoft.com/office/drawing/2016/5/12/chartex" xmlns:cx7="http://schemas.microsoft.com/office/drawing/2016/5/13/chartex" xmlns:cx8="http://schemas.microsoft.com/office/drawing/2016/5/14/chartex" xmlns:mc="http://schemas.openxmlformats.org/markup-compatibility/2006" xmlns:aink="http://schemas.microsoft.com/office/drawing/2016/ink" xmlns:am3d="http://schemas.microsoft.com/office/drawing/2017/model3d" xmlns:o="urn:schemas-microsoft-com:office:office" xmlns:oel="http://schemas.microsoft.com/office/2019/extlst" xmlns:r="http://schemas.openxmlformats.org/officeDocument/2006/relationships" xmlns:m="http://schemas.openxmlformats.org/officeDocument/2006/math" xmlns:v="urn:schemas-microsoft-com:vml" xmlns:wp14="http://schemas.microsoft.com/office/word/2010/wordprocessingDrawing" xmlns:wp="http://schemas.openxmlformats.org/drawingml/2006/wordprocessingDrawing" xmlns:w10="urn:schemas-microsoft-com:office:word" xmlns:w="http://schemas.openxmlformats.org/wordprocessingml/2006/main" xmlns:w14="http://schemas.microsoft.com/office/word/2010/wordml" xmlns:w15="http://schemas.microsoft.com/office/word/2012/wordml" xmlns:w16cex="http://schemas.microsoft.com/office/word/2018/wordml/cex" xmlns:w16cid="http://schemas.microsoft.com/office/word/2016/wordml/cid" xmlns:w16="http://schemas.microsoft.com/office/word/2018/wordml" xmlns:w16sdtdh="http://schemas.microsoft.com/office/word/2020/wordml/sdtdatahash" xmlns:w16se="http://schemas.microsoft.com/office/word/2015/wordml/symex" xmlns:wpg="http://schemas.microsoft.com/office/word/2010/wordprocessingGroup" xmlns:wpi="http://schemas.microsoft.com/office/word/2010/wordprocessingInk" xmlns:wne="http://schemas.microsoft.com/office/word/2006/wordml" xmlns:wps="http://schemas.microsoft.com/office/word/2010/wordprocessingShape" mc:Ignorable="w14 w15 w16se w16cid w16 w16cex w16sdtdh wp14">
+<w:hdr xmlns:wpc="http://schemas.microsoft.com/office/word/2010/wordprocessingCanvas" xmlns:cx="http://schemas.microsoft.com/office/drawing/2014/chartex" xmlns:cx1="http://schemas.microsoft.com/office/drawing/2015/9/8/chartex" xmlns:cx2="http://schemas.microsoft.com/office/drawing/2015/10/21/chartex" xmlns:cx3="http://schemas.microsoft.com/office/drawing/2016/5/9/chartex" xmlns:cx4="http://schemas.microsoft.com/office/drawing/2016/5/10/chartex" xmlns:cx5="http://schemas.microsoft.com/office/drawing/2016/5/11/chartex" xmlns:cx6="http://schemas.microsoft.com/office/drawing/2016/5/12/chartex" xmlns:cx7="http://schemas.microsoft.com/office/drawing/2016/5/13/chartex" xmlns:cx8="http://schemas.microsoft.com/office/drawing/2016/5/14/chartex" xmlns:mc="http://schemas.openxmlformats.org/markup-compatibility/2006" xmlns:aink="http://schemas.microsoft.com/office/drawing/2016/ink" xmlns:am3d="http://schemas.microsoft.com/office/drawing/2017/model3d" xmlns:o="urn:schemas-microsoft-com:office:office" xmlns:oel="http://schemas.microsoft.com/office/2019/extlst" xmlns:r="http://schemas.openxmlformats.org/officeDocument/2006/relationships" xmlns:m="http://schemas.openxmlformats.org/officeDocument/2006/math" xmlns:v="urn:schemas-microsoft-com:vml" xmlns:wp14="http://schemas.microsoft.com/office/word/2010/wordprocessingDrawing" xmlns:wp="http://schemas.openxmlformats.org/drawingml/2006/wordprocessingDrawing" xmlns:w10="urn:schemas-microsoft-com:office:word" xmlns:w="http://schemas.openxmlformats.org/wordprocessingml/2006/main" xmlns:w14="http://schemas.microsoft.com/office/word/2010/wordml" xmlns:w15="http://schemas.microsoft.com/office/word/2012/wordml" xmlns:w16cex="http://schemas.microsoft.com/office/word/2018/wordml/cex" xmlns:w16cid="http://schemas.microsoft.com/office/word/2016/wordml/cid" xmlns:w16="http://schemas.microsoft.com/office/word/2018/wordml" xmlns:w16du="http://schemas.microsoft.com/office/word/2023/wordml/word16du" xmlns:w16sdtdh="http://schemas.microsoft.com/office/word/2020/wordml/sdtdatahash" xmlns:w16se="http://schemas.microsoft.com/office/word/2015/wordml/symex" xmlns:wpg="http://schemas.microsoft.com/office/word/2010/wordprocessingGroup" xmlns:wpi="http://schemas.microsoft.com/office/word/2010/wordprocessingInk" xmlns:wne="http://schemas.microsoft.com/office/word/2006/wordml" xmlns:wps="http://schemas.microsoft.com/office/word/2010/wordprocessingShape" mc:Ignorable="w14 w15 w16se w16cid w16 w16cex w16sdtdh w16du wp14">
   <w:p>
     <w:pPr>
       <w:pStyle w:val="Header"/>
@@ -20185,7 +20126,7 @@
 </file>
 
 <file path=word/header3.xml><?xml version="1.0" encoding="utf-8"?>
-<w:hdr xmlns:wpc="http://schemas.microsoft.com/office/word/2010/wordprocessingCanvas" xmlns:cx="http://schemas.microsoft.com/office/drawing/2014/chartex" xmlns:cx1="http://schemas.microsoft.com/office/drawing/2015/9/8/chartex" xmlns:cx2="http://schemas.microsoft.com/office/drawing/2015/10/21/chartex" xmlns:cx3="http://schemas.microsoft.com/office/drawing/2016/5/9/chartex" xmlns:cx4="http://schemas.microsoft.com/office/drawing/2016/5/10/chartex" xmlns:cx5="http://schemas.microsoft.com/office/drawing/2016/5/11/chartex" xmlns:cx6="http://schemas.microsoft.com/office/drawing/2016/5/12/chartex" xmlns:cx7="http://schemas.microsoft.com/office/drawing/2016/5/13/chartex" xmlns:cx8="http://schemas.microsoft.com/office/drawing/2016/5/14/chartex" xmlns:mc="http://schemas.openxmlformats.org/markup-compatibility/2006" xmlns:aink="http://schemas.microsoft.com/office/drawing/2016/ink" xmlns:am3d="http://schemas.microsoft.com/office/drawing/2017/model3d" xmlns:o="urn:schemas-microsoft-com:office:office" xmlns:oel="http://schemas.microsoft.com/office/2019/extlst" xmlns:r="http://schemas.openxmlformats.org/officeDocument/2006/relationships" xmlns:m="http://schemas.openxmlformats.org/officeDocument/2006/math" xmlns:v="urn:schemas-microsoft-com:vml" xmlns:wp14="http://schemas.microsoft.com/office/word/2010/wordprocessingDrawing" xmlns:wp="http://schemas.openxmlformats.org/drawingml/2006/wordprocessingDrawing" xmlns:w10="urn:schemas-microsoft-com:office:word" xmlns:w="http://schemas.openxmlformats.org/wordprocessingml/2006/main" xmlns:w14="http://schemas.microsoft.com/office/word/2010/wordml" xmlns:w15="http://schemas.microsoft.com/office/word/2012/wordml" xmlns:w16cex="http://schemas.microsoft.com/office/word/2018/wordml/cex" xmlns:w16cid="http://schemas.microsoft.com/office/word/2016/wordml/cid" xmlns:w16="http://schemas.microsoft.com/office/word/2018/wordml" xmlns:w16sdtdh="http://schemas.microsoft.com/office/word/2020/wordml/sdtdatahash" xmlns:w16se="http://schemas.microsoft.com/office/word/2015/wordml/symex" xmlns:wpg="http://schemas.microsoft.com/office/word/2010/wordprocessingGroup" xmlns:wpi="http://schemas.microsoft.com/office/word/2010/wordprocessingInk" xmlns:wne="http://schemas.microsoft.com/office/word/2006/wordml" xmlns:wps="http://schemas.microsoft.com/office/word/2010/wordprocessingShape" mc:Ignorable="w14 w15 w16se w16cid w16 w16cex w16sdtdh wp14">
+<w:hdr xmlns:wpc="http://schemas.microsoft.com/office/word/2010/wordprocessingCanvas" xmlns:cx="http://schemas.microsoft.com/office/drawing/2014/chartex" xmlns:cx1="http://schemas.microsoft.com/office/drawing/2015/9/8/chartex" xmlns:cx2="http://schemas.microsoft.com/office/drawing/2015/10/21/chartex" xmlns:cx3="http://schemas.microsoft.com/office/drawing/2016/5/9/chartex" xmlns:cx4="http://schemas.microsoft.com/office/drawing/2016/5/10/chartex" xmlns:cx5="http://schemas.microsoft.com/office/drawing/2016/5/11/chartex" xmlns:cx6="http://schemas.microsoft.com/office/drawing/2016/5/12/chartex" xmlns:cx7="http://schemas.microsoft.com/office/drawing/2016/5/13/chartex" xmlns:cx8="http://schemas.microsoft.com/office/drawing/2016/5/14/chartex" xmlns:mc="http://schemas.openxmlformats.org/markup-compatibility/2006" xmlns:aink="http://schemas.microsoft.com/office/drawing/2016/ink" xmlns:am3d="http://schemas.microsoft.com/office/drawing/2017/model3d" xmlns:o="urn:schemas-microsoft-com:office:office" xmlns:oel="http://schemas.microsoft.com/office/2019/extlst" xmlns:r="http://schemas.openxmlformats.org/officeDocument/2006/relationships" xmlns:m="http://schemas.openxmlformats.org/officeDocument/2006/math" xmlns:v="urn:schemas-microsoft-com:vml" xmlns:wp14="http://schemas.microsoft.com/office/word/2010/wordprocessingDrawing" xmlns:wp="http://schemas.openxmlformats.org/drawingml/2006/wordprocessingDrawing" xmlns:w10="urn:schemas-microsoft-com:office:word" xmlns:w="http://schemas.openxmlformats.org/wordprocessingml/2006/main" xmlns:w14="http://schemas.microsoft.com/office/word/2010/wordml" xmlns:w15="http://schemas.microsoft.com/office/word/2012/wordml" xmlns:w16cex="http://schemas.microsoft.com/office/word/2018/wordml/cex" xmlns:w16cid="http://schemas.microsoft.com/office/word/2016/wordml/cid" xmlns:w16="http://schemas.microsoft.com/office/word/2018/wordml" xmlns:w16du="http://schemas.microsoft.com/office/word/2023/wordml/word16du" xmlns:w16sdtdh="http://schemas.microsoft.com/office/word/2020/wordml/sdtdatahash" xmlns:w16se="http://schemas.microsoft.com/office/word/2015/wordml/symex" xmlns:wpg="http://schemas.microsoft.com/office/word/2010/wordprocessingGroup" xmlns:wpi="http://schemas.microsoft.com/office/word/2010/wordprocessingInk" xmlns:wne="http://schemas.microsoft.com/office/word/2006/wordml" xmlns:wps="http://schemas.microsoft.com/office/word/2010/wordprocessingShape" mc:Ignorable="w14 w15 w16se w16cid w16 w16cex w16sdtdh w16du wp14">
   <w:p>
     <w:pPr>
       <w:pStyle w:val="Header"/>
@@ -20245,7 +20186,7 @@
 </file>
 
 <file path=word/header4.xml><?xml version="1.0" encoding="utf-8"?>
-<w:hdr xmlns:wpc="http://schemas.microsoft.com/office/word/2010/wordprocessingCanvas" xmlns:cx="http://schemas.microsoft.com/office/drawing/2014/chartex" xmlns:cx1="http://schemas.microsoft.com/office/drawing/2015/9/8/chartex" xmlns:cx2="http://schemas.microsoft.com/office/drawing/2015/10/21/chartex" xmlns:cx3="http://schemas.microsoft.com/office/drawing/2016/5/9/chartex" xmlns:cx4="http://schemas.microsoft.com/office/drawing/2016/5/10/chartex" xmlns:cx5="http://schemas.microsoft.com/office/drawing/2016/5/11/chartex" xmlns:cx6="http://schemas.microsoft.com/office/drawing/2016/5/12/chartex" xmlns:cx7="http://schemas.microsoft.com/office/drawing/2016/5/13/chartex" xmlns:cx8="http://schemas.microsoft.com/office/drawing/2016/5/14/chartex" xmlns:mc="http://schemas.openxmlformats.org/markup-compatibility/2006" xmlns:aink="http://schemas.microsoft.com/office/drawing/2016/ink" xmlns:am3d="http://schemas.microsoft.com/office/drawing/2017/model3d" xmlns:o="urn:schemas-microsoft-com:office:office" xmlns:oel="http://schemas.microsoft.com/office/2019/extlst" xmlns:r="http://schemas.openxmlformats.org/officeDocument/2006/relationships" xmlns:m="http://schemas.openxmlformats.org/officeDocument/2006/math" xmlns:v="urn:schemas-microsoft-com:vml" xmlns:wp14="http://schemas.microsoft.com/office/word/2010/wordprocessingDrawing" xmlns:wp="http://schemas.openxmlformats.org/drawingml/2006/wordprocessingDrawing" xmlns:w10="urn:schemas-microsoft-com:office:word" xmlns:w="http://schemas.openxmlformats.org/wordprocessingml/2006/main" xmlns:w14="http://schemas.microsoft.com/office/word/2010/wordml" xmlns:w15="http://schemas.microsoft.com/office/word/2012/wordml" xmlns:w16cex="http://schemas.microsoft.com/office/word/2018/wordml/cex" xmlns:w16cid="http://schemas.microsoft.com/office/word/2016/wordml/cid" xmlns:w16="http://schemas.microsoft.com/office/word/2018/wordml" xmlns:w16sdtdh="http://schemas.microsoft.com/office/word/2020/wordml/sdtdatahash" xmlns:w16se="http://schemas.microsoft.com/office/word/2015/wordml/symex" xmlns:wpg="http://schemas.microsoft.com/office/word/2010/wordprocessingGroup" xmlns:wpi="http://schemas.microsoft.com/office/word/2010/wordprocessingInk" xmlns:wne="http://schemas.microsoft.com/office/word/2006/wordml" xmlns:wps="http://schemas.microsoft.com/office/word/2010/wordprocessingShape" mc:Ignorable="w14 w15 w16se w16cid w16 w16cex w16sdtdh wp14">
+<w:hdr xmlns:wpc="http://schemas.microsoft.com/office/word/2010/wordprocessingCanvas" xmlns:cx="http://schemas.microsoft.com/office/drawing/2014/chartex" xmlns:cx1="http://schemas.microsoft.com/office/drawing/2015/9/8/chartex" xmlns:cx2="http://schemas.microsoft.com/office/drawing/2015/10/21/chartex" xmlns:cx3="http://schemas.microsoft.com/office/drawing/2016/5/9/chartex" xmlns:cx4="http://schemas.microsoft.com/office/drawing/2016/5/10/chartex" xmlns:cx5="http://schemas.microsoft.com/office/drawing/2016/5/11/chartex" xmlns:cx6="http://schemas.microsoft.com/office/drawing/2016/5/12/chartex" xmlns:cx7="http://schemas.microsoft.com/office/drawing/2016/5/13/chartex" xmlns:cx8="http://schemas.microsoft.com/office/drawing/2016/5/14/chartex" xmlns:mc="http://schemas.openxmlformats.org/markup-compatibility/2006" xmlns:aink="http://schemas.microsoft.com/office/drawing/2016/ink" xmlns:am3d="http://schemas.microsoft.com/office/drawing/2017/model3d" xmlns:o="urn:schemas-microsoft-com:office:office" xmlns:oel="http://schemas.microsoft.com/office/2019/extlst" xmlns:r="http://schemas.openxmlformats.org/officeDocument/2006/relationships" xmlns:m="http://schemas.openxmlformats.org/officeDocument/2006/math" xmlns:v="urn:schemas-microsoft-com:vml" xmlns:wp14="http://schemas.microsoft.com/office/word/2010/wordprocessingDrawing" xmlns:wp="http://schemas.openxmlformats.org/drawingml/2006/wordprocessingDrawing" xmlns:w10="urn:schemas-microsoft-com:office:word" xmlns:w="http://schemas.openxmlformats.org/wordprocessingml/2006/main" xmlns:w14="http://schemas.microsoft.com/office/word/2010/wordml" xmlns:w15="http://schemas.microsoft.com/office/word/2012/wordml" xmlns:w16cex="http://schemas.microsoft.com/office/word/2018/wordml/cex" xmlns:w16cid="http://schemas.microsoft.com/office/word/2016/wordml/cid" xmlns:w16="http://schemas.microsoft.com/office/word/2018/wordml" xmlns:w16du="http://schemas.microsoft.com/office/word/2023/wordml/word16du" xmlns:w16sdtdh="http://schemas.microsoft.com/office/word/2020/wordml/sdtdatahash" xmlns:w16se="http://schemas.microsoft.com/office/word/2015/wordml/symex" xmlns:wpg="http://schemas.microsoft.com/office/word/2010/wordprocessingGroup" xmlns:wpi="http://schemas.microsoft.com/office/word/2010/wordprocessingInk" xmlns:wne="http://schemas.microsoft.com/office/word/2006/wordml" xmlns:wps="http://schemas.microsoft.com/office/word/2010/wordprocessingShape" mc:Ignorable="w14 w15 w16se w16cid w16 w16cex w16sdtdh w16du wp14">
   <w:p>
     <w:pPr>
       <w:pStyle w:val="Header"/>
@@ -20311,7 +20252,7 @@
 </file>
 
 <file path=word/header5.xml><?xml version="1.0" encoding="utf-8"?>
-<w:hdr xmlns:wpc="http://schemas.microsoft.com/office/word/2010/wordprocessingCanvas" xmlns:cx="http://schemas.microsoft.com/office/drawing/2014/chartex" xmlns:cx1="http://schemas.microsoft.com/office/drawing/2015/9/8/chartex" xmlns:cx2="http://schemas.microsoft.com/office/drawing/2015/10/21/chartex" xmlns:cx3="http://schemas.microsoft.com/office/drawing/2016/5/9/chartex" xmlns:cx4="http://schemas.microsoft.com/office/drawing/2016/5/10/chartex" xmlns:cx5="http://schemas.microsoft.com/office/drawing/2016/5/11/chartex" xmlns:cx6="http://schemas.microsoft.com/office/drawing/2016/5/12/chartex" xmlns:cx7="http://schemas.microsoft.com/office/drawing/2016/5/13/chartex" xmlns:cx8="http://schemas.microsoft.com/office/drawing/2016/5/14/chartex" xmlns:mc="http://schemas.openxmlformats.org/markup-compatibility/2006" xmlns:aink="http://schemas.microsoft.com/office/drawing/2016/ink" xmlns:am3d="http://schemas.microsoft.com/office/drawing/2017/model3d" xmlns:o="urn:schemas-microsoft-com:office:office" xmlns:oel="http://schemas.microsoft.com/office/2019/extlst" xmlns:r="http://schemas.openxmlformats.org/officeDocument/2006/relationships" xmlns:m="http://schemas.openxmlformats.org/officeDocument/2006/math" xmlns:v="urn:schemas-microsoft-com:vml" xmlns:wp14="http://schemas.microsoft.com/office/word/2010/wordprocessingDrawing" xmlns:wp="http://schemas.openxmlformats.org/drawingml/2006/wordprocessingDrawing" xmlns:w10="urn:schemas-microsoft-com:office:word" xmlns:w="http://schemas.openxmlformats.org/wordprocessingml/2006/main" xmlns:w14="http://schemas.microsoft.com/office/word/2010/wordml" xmlns:w15="http://schemas.microsoft.com/office/word/2012/wordml" xmlns:w16cex="http://schemas.microsoft.com/office/word/2018/wordml/cex" xmlns:w16cid="http://schemas.microsoft.com/office/word/2016/wordml/cid" xmlns:w16="http://schemas.microsoft.com/office/word/2018/wordml" xmlns:w16sdtdh="http://schemas.microsoft.com/office/word/2020/wordml/sdtdatahash" xmlns:w16se="http://schemas.microsoft.com/office/word/2015/wordml/symex" xmlns:wpg="http://schemas.microsoft.com/office/word/2010/wordprocessingGroup" xmlns:wpi="http://schemas.microsoft.com/office/word/2010/wordprocessingInk" xmlns:wne="http://schemas.microsoft.com/office/word/2006/wordml" xmlns:wps="http://schemas.microsoft.com/office/word/2010/wordprocessingShape" mc:Ignorable="w14 w15 w16se w16cid w16 w16cex w16sdtdh wp14">
+<w:hdr xmlns:wpc="http://schemas.microsoft.com/office/word/2010/wordprocessingCanvas" xmlns:cx="http://schemas.microsoft.com/office/drawing/2014/chartex" xmlns:cx1="http://schemas.microsoft.com/office/drawing/2015/9/8/chartex" xmlns:cx2="http://schemas.microsoft.com/office/drawing/2015/10/21/chartex" xmlns:cx3="http://schemas.microsoft.com/office/drawing/2016/5/9/chartex" xmlns:cx4="http://schemas.microsoft.com/office/drawing/2016/5/10/chartex" xmlns:cx5="http://schemas.microsoft.com/office/drawing/2016/5/11/chartex" xmlns:cx6="http://schemas.microsoft.com/office/drawing/2016/5/12/chartex" xmlns:cx7="http://schemas.microsoft.com/office/drawing/2016/5/13/chartex" xmlns:cx8="http://schemas.microsoft.com/office/drawing/2016/5/14/chartex" xmlns:mc="http://schemas.openxmlformats.org/markup-compatibility/2006" xmlns:aink="http://schemas.microsoft.com/office/drawing/2016/ink" xmlns:am3d="http://schemas.microsoft.com/office/drawing/2017/model3d" xmlns:o="urn:schemas-microsoft-com:office:office" xmlns:oel="http://schemas.microsoft.com/office/2019/extlst" xmlns:r="http://schemas.openxmlformats.org/officeDocument/2006/relationships" xmlns:m="http://schemas.openxmlformats.org/officeDocument/2006/math" xmlns:v="urn:schemas-microsoft-com:vml" xmlns:wp14="http://schemas.microsoft.com/office/word/2010/wordprocessingDrawing" xmlns:wp="http://schemas.openxmlformats.org/drawingml/2006/wordprocessingDrawing" xmlns:w10="urn:schemas-microsoft-com:office:word" xmlns:w="http://schemas.openxmlformats.org/wordprocessingml/2006/main" xmlns:w14="http://schemas.microsoft.com/office/word/2010/wordml" xmlns:w15="http://schemas.microsoft.com/office/word/2012/wordml" xmlns:w16cex="http://schemas.microsoft.com/office/word/2018/wordml/cex" xmlns:w16cid="http://schemas.microsoft.com/office/word/2016/wordml/cid" xmlns:w16="http://schemas.microsoft.com/office/word/2018/wordml" xmlns:w16du="http://schemas.microsoft.com/office/word/2023/wordml/word16du" xmlns:w16sdtdh="http://schemas.microsoft.com/office/word/2020/wordml/sdtdatahash" xmlns:w16se="http://schemas.microsoft.com/office/word/2015/wordml/symex" xmlns:wpg="http://schemas.microsoft.com/office/word/2010/wordprocessingGroup" xmlns:wpi="http://schemas.microsoft.com/office/word/2010/wordprocessingInk" xmlns:wne="http://schemas.microsoft.com/office/word/2006/wordml" xmlns:wps="http://schemas.microsoft.com/office/word/2010/wordprocessingShape" mc:Ignorable="w14 w15 w16se w16cid w16 w16cex w16sdtdh w16du wp14">
   <w:p>
     <w:pPr>
       <w:pStyle w:val="Header"/>
@@ -20440,7 +20381,7 @@
 </file>
 
 <file path=word/numbering.xml><?xml version="1.0" encoding="utf-8"?>
-<w:numbering xmlns:wpc="http://schemas.microsoft.com/office/word/2010/wordprocessingCanvas" xmlns:cx="http://schemas.microsoft.com/office/drawing/2014/chartex" xmlns:cx1="http://schemas.microsoft.com/office/drawing/2015/9/8/chartex" xmlns:cx2="http://schemas.microsoft.com/office/drawing/2015/10/21/chartex" xmlns:cx3="http://schemas.microsoft.com/office/drawing/2016/5/9/chartex" xmlns:cx4="http://schemas.microsoft.com/office/drawing/2016/5/10/chartex" xmlns:cx5="http://schemas.microsoft.com/office/drawing/2016/5/11/chartex" xmlns:cx6="http://schemas.microsoft.com/office/drawing/2016/5/12/chartex" xmlns:cx7="http://schemas.microsoft.com/office/drawing/2016/5/13/chartex" xmlns:cx8="http://schemas.microsoft.com/office/drawing/2016/5/14/chartex" xmlns:mc="http://schemas.openxmlformats.org/markup-compatibility/2006" xmlns:aink="http://schemas.microsoft.com/office/drawing/2016/ink" xmlns:am3d="http://schemas.microsoft.com/office/drawing/2017/model3d" xmlns:o="urn:schemas-microsoft-com:office:office" xmlns:oel="http://schemas.microsoft.com/office/2019/extlst" xmlns:r="http://schemas.openxmlformats.org/officeDocument/2006/relationships" xmlns:m="http://schemas.openxmlformats.org/officeDocument/2006/math" xmlns:v="urn:schemas-microsoft-com:vml" xmlns:wp14="http://schemas.microsoft.com/office/word/2010/wordprocessingDrawing" xmlns:wp="http://schemas.openxmlformats.org/drawingml/2006/wordprocessingDrawing" xmlns:w10="urn:schemas-microsoft-com:office:word" xmlns:w="http://schemas.openxmlformats.org/wordprocessingml/2006/main" xmlns:w14="http://schemas.microsoft.com/office/word/2010/wordml" xmlns:w15="http://schemas.microsoft.com/office/word/2012/wordml" xmlns:w16cex="http://schemas.microsoft.com/office/word/2018/wordml/cex" xmlns:w16cid="http://schemas.microsoft.com/office/word/2016/wordml/cid" xmlns:w16="http://schemas.microsoft.com/office/word/2018/wordml" xmlns:w16sdtdh="http://schemas.microsoft.com/office/word/2020/wordml/sdtdatahash" xmlns:w16se="http://schemas.microsoft.com/office/word/2015/wordml/symex" xmlns:wpg="http://schemas.microsoft.com/office/word/2010/wordprocessingGroup" xmlns:wpi="http://schemas.microsoft.com/office/word/2010/wordprocessingInk" xmlns:wne="http://schemas.microsoft.com/office/word/2006/wordml" xmlns:wps="http://schemas.microsoft.com/office/word/2010/wordprocessingShape" mc:Ignorable="w14 w15 w16se w16cid w16 w16cex w16sdtdh wp14">
+<w:numbering xmlns:wpc="http://schemas.microsoft.com/office/word/2010/wordprocessingCanvas" xmlns:cx="http://schemas.microsoft.com/office/drawing/2014/chartex" xmlns:cx1="http://schemas.microsoft.com/office/drawing/2015/9/8/chartex" xmlns:cx2="http://schemas.microsoft.com/office/drawing/2015/10/21/chartex" xmlns:cx3="http://schemas.microsoft.com/office/drawing/2016/5/9/chartex" xmlns:cx4="http://schemas.microsoft.com/office/drawing/2016/5/10/chartex" xmlns:cx5="http://schemas.microsoft.com/office/drawing/2016/5/11/chartex" xmlns:cx6="http://schemas.microsoft.com/office/drawing/2016/5/12/chartex" xmlns:cx7="http://schemas.microsoft.com/office/drawing/2016/5/13/chartex" xmlns:cx8="http://schemas.microsoft.com/office/drawing/2016/5/14/chartex" xmlns:mc="http://schemas.openxmlformats.org/markup-compatibility/2006" xmlns:aink="http://schemas.microsoft.com/office/drawing/2016/ink" xmlns:am3d="http://schemas.microsoft.com/office/drawing/2017/model3d" xmlns:o="urn:schemas-microsoft-com:office:office" xmlns:oel="http://schemas.microsoft.com/office/2019/extlst" xmlns:r="http://schemas.openxmlformats.org/officeDocument/2006/relationships" xmlns:m="http://schemas.openxmlformats.org/officeDocument/2006/math" xmlns:v="urn:schemas-microsoft-com:vml" xmlns:wp14="http://schemas.microsoft.com/office/word/2010/wordprocessingDrawing" xmlns:wp="http://schemas.openxmlformats.org/drawingml/2006/wordprocessingDrawing" xmlns:w10="urn:schemas-microsoft-com:office:word" xmlns:w="http://schemas.openxmlformats.org/wordprocessingml/2006/main" xmlns:w14="http://schemas.microsoft.com/office/word/2010/wordml" xmlns:w15="http://schemas.microsoft.com/office/word/2012/wordml" xmlns:w16cex="http://schemas.microsoft.com/office/word/2018/wordml/cex" xmlns:w16cid="http://schemas.microsoft.com/office/word/2016/wordml/cid" xmlns:w16="http://schemas.microsoft.com/office/word/2018/wordml" xmlns:w16du="http://schemas.microsoft.com/office/word/2023/wordml/word16du" xmlns:w16sdtdh="http://schemas.microsoft.com/office/word/2020/wordml/sdtdatahash" xmlns:w16se="http://schemas.microsoft.com/office/word/2015/wordml/symex" xmlns:wpg="http://schemas.microsoft.com/office/word/2010/wordprocessingGroup" xmlns:wpi="http://schemas.microsoft.com/office/word/2010/wordprocessingInk" xmlns:wne="http://schemas.microsoft.com/office/word/2006/wordml" xmlns:wps="http://schemas.microsoft.com/office/word/2010/wordprocessingShape" mc:Ignorable="w14 w15 w16se w16cid w16 w16cex w16sdtdh w16du wp14">
   <w:abstractNum w:abstractNumId="0" w15:restartNumberingAfterBreak="0">
     <w:nsid w:val="00EB5DAC"/>
     <w:multiLevelType w:val="hybridMultilevel"/>
@@ -33815,7 +33756,7 @@
 </file>
 
 <file path=word/people.xml><?xml version="1.0" encoding="utf-8"?>
-<w15:people xmlns:wpc="http://schemas.microsoft.com/office/word/2010/wordprocessingCanvas" xmlns:cx="http://schemas.microsoft.com/office/drawing/2014/chartex" xmlns:cx1="http://schemas.microsoft.com/office/drawing/2015/9/8/chartex" xmlns:cx2="http://schemas.microsoft.com/office/drawing/2015/10/21/chartex" xmlns:cx3="http://schemas.microsoft.com/office/drawing/2016/5/9/chartex" xmlns:cx4="http://schemas.microsoft.com/office/drawing/2016/5/10/chartex" xmlns:cx5="http://schemas.microsoft.com/office/drawing/2016/5/11/chartex" xmlns:cx6="http://schemas.microsoft.com/office/drawing/2016/5/12/chartex" xmlns:cx7="http://schemas.microsoft.com/office/drawing/2016/5/13/chartex" xmlns:cx8="http://schemas.microsoft.com/office/drawing/2016/5/14/chartex" xmlns:mc="http://schemas.openxmlformats.org/markup-compatibility/2006" xmlns:aink="http://schemas.microsoft.com/office/drawing/2016/ink" xmlns:am3d="http://schemas.microsoft.com/office/drawing/2017/model3d" xmlns:o="urn:schemas-microsoft-com:office:office" xmlns:oel="http://schemas.microsoft.com/office/2019/extlst" xmlns:r="http://schemas.openxmlformats.org/officeDocument/2006/relationships" xmlns:m="http://schemas.openxmlformats.org/officeDocument/2006/math" xmlns:v="urn:schemas-microsoft-com:vml" xmlns:wp14="http://schemas.microsoft.com/office/word/2010/wordprocessingDrawing" xmlns:wp="http://schemas.openxmlformats.org/drawingml/2006/wordprocessingDrawing" xmlns:w10="urn:schemas-microsoft-com:office:word" xmlns:w="http://schemas.openxmlformats.org/wordprocessingml/2006/main" xmlns:w14="http://schemas.microsoft.com/office/word/2010/wordml" xmlns:w15="http://schemas.microsoft.com/office/word/2012/wordml" xmlns:w16cex="http://schemas.microsoft.com/office/word/2018/wordml/cex" xmlns:w16cid="http://schemas.microsoft.com/office/word/2016/wordml/cid" xmlns:w16="http://schemas.microsoft.com/office/word/2018/wordml" xmlns:w16sdtdh="http://schemas.microsoft.com/office/word/2020/wordml/sdtdatahash" xmlns:w16se="http://schemas.microsoft.com/office/word/2015/wordml/symex" xmlns:wpg="http://schemas.microsoft.com/office/word/2010/wordprocessingGroup" xmlns:wpi="http://schemas.microsoft.com/office/word/2010/wordprocessingInk" xmlns:wne="http://schemas.microsoft.com/office/word/2006/wordml" xmlns:wps="http://schemas.microsoft.com/office/word/2010/wordprocessingShape" mc:Ignorable="w14 w15 w16se w16cid w16 w16cex w16sdtdh wp14">
+<w15:people xmlns:wpc="http://schemas.microsoft.com/office/word/2010/wordprocessingCanvas" xmlns:cx="http://schemas.microsoft.com/office/drawing/2014/chartex" xmlns:cx1="http://schemas.microsoft.com/office/drawing/2015/9/8/chartex" xmlns:cx2="http://schemas.microsoft.com/office/drawing/2015/10/21/chartex" xmlns:cx3="http://schemas.microsoft.com/office/drawing/2016/5/9/chartex" xmlns:cx4="http://schemas.microsoft.com/office/drawing/2016/5/10/chartex" xmlns:cx5="http://schemas.microsoft.com/office/drawing/2016/5/11/chartex" xmlns:cx6="http://schemas.microsoft.com/office/drawing/2016/5/12/chartex" xmlns:cx7="http://schemas.microsoft.com/office/drawing/2016/5/13/chartex" xmlns:cx8="http://schemas.microsoft.com/office/drawing/2016/5/14/chartex" xmlns:mc="http://schemas.openxmlformats.org/markup-compatibility/2006" xmlns:aink="http://schemas.microsoft.com/office/drawing/2016/ink" xmlns:am3d="http://schemas.microsoft.com/office/drawing/2017/model3d" xmlns:o="urn:schemas-microsoft-com:office:office" xmlns:oel="http://schemas.microsoft.com/office/2019/extlst" xmlns:r="http://schemas.openxmlformats.org/officeDocument/2006/relationships" xmlns:m="http://schemas.openxmlformats.org/officeDocument/2006/math" xmlns:v="urn:schemas-microsoft-com:vml" xmlns:wp14="http://schemas.microsoft.com/office/word/2010/wordprocessingDrawing" xmlns:wp="http://schemas.openxmlformats.org/drawingml/2006/wordprocessingDrawing" xmlns:w10="urn:schemas-microsoft-com:office:word" xmlns:w="http://schemas.openxmlformats.org/wordprocessingml/2006/main" xmlns:w14="http://schemas.microsoft.com/office/word/2010/wordml" xmlns:w15="http://schemas.microsoft.com/office/word/2012/wordml" xmlns:w16cex="http://schemas.microsoft.com/office/word/2018/wordml/cex" xmlns:w16cid="http://schemas.microsoft.com/office/word/2016/wordml/cid" xmlns:w16="http://schemas.microsoft.com/office/word/2018/wordml" xmlns:w16du="http://schemas.microsoft.com/office/word/2023/wordml/word16du" xmlns:w16sdtdh="http://schemas.microsoft.com/office/word/2020/wordml/sdtdatahash" xmlns:w16se="http://schemas.microsoft.com/office/word/2015/wordml/symex" xmlns:wpg="http://schemas.microsoft.com/office/word/2010/wordprocessingGroup" xmlns:wpi="http://schemas.microsoft.com/office/word/2010/wordprocessingInk" xmlns:wne="http://schemas.microsoft.com/office/word/2006/wordml" xmlns:wps="http://schemas.microsoft.com/office/word/2010/wordprocessingShape" mc:Ignorable="w14 w15 w16se w16cid w16 w16cex w16sdtdh w16du wp14">
   <w15:person w15:author="Joe Lees">
     <w15:presenceInfo w15:providerId="AD" w15:userId="S::joe.lees@wearecortex.com::6f6ce6a8-b06a-43fe-9d28-9db738f4bc93"/>
   </w15:person>
@@ -33832,7 +33773,7 @@
 </file>
 
 <file path=word/styles.xml><?xml version="1.0" encoding="utf-8"?>
-<w:styles xmlns:mc="http://schemas.openxmlformats.org/markup-compatibility/2006" xmlns:r="http://schemas.openxmlformats.org/officeDocument/2006/relationships" xmlns:w="http://schemas.openxmlformats.org/wordprocessingml/2006/main" xmlns:w14="http://schemas.microsoft.com/office/word/2010/wordml" xmlns:w15="http://schemas.microsoft.com/office/word/2012/wordml" xmlns:w16cex="http://schemas.microsoft.com/office/word/2018/wordml/cex" xmlns:w16cid="http://schemas.microsoft.com/office/word/2016/wordml/cid" xmlns:w16="http://schemas.microsoft.com/office/word/2018/wordml" xmlns:w16sdtdh="http://schemas.microsoft.com/office/word/2020/wordml/sdtdatahash" xmlns:w16se="http://schemas.microsoft.com/office/word/2015/wordml/symex" mc:Ignorable="w14 w15 w16se w16cid w16 w16cex w16sdtdh">
+<w:styles xmlns:mc="http://schemas.openxmlformats.org/markup-compatibility/2006" xmlns:r="http://schemas.openxmlformats.org/officeDocument/2006/relationships" xmlns:w="http://schemas.openxmlformats.org/wordprocessingml/2006/main" xmlns:w14="http://schemas.microsoft.com/office/word/2010/wordml" xmlns:w15="http://schemas.microsoft.com/office/word/2012/wordml" xmlns:w16cex="http://schemas.microsoft.com/office/word/2018/wordml/cex" xmlns:w16cid="http://schemas.microsoft.com/office/word/2016/wordml/cid" xmlns:w16="http://schemas.microsoft.com/office/word/2018/wordml" xmlns:w16du="http://schemas.microsoft.com/office/word/2023/wordml/word16du" xmlns:w16sdtdh="http://schemas.microsoft.com/office/word/2020/wordml/sdtdatahash" xmlns:w16se="http://schemas.microsoft.com/office/word/2015/wordml/symex" mc:Ignorable="w14 w15 w16se w16cid w16 w16cex w16sdtdh w16du">
   <w:docDefaults>
     <w:rPrDefault>
       <w:rPr>
@@ -36493,7 +36434,12 @@
 </file>
 
 <file path=customXml/item3.xml><?xml version="1.0" encoding="utf-8"?>
-<b:Sources xmlns:b="http://schemas.openxmlformats.org/officeDocument/2006/bibliography" xmlns="http://schemas.openxmlformats.org/officeDocument/2006/bibliography" SelectedStyle="\APASixthEditionOfficeOnline.xsl" StyleName="APA" Version="6"/>
+<?mso-contentType ?>
+<FormTemplates xmlns="http://schemas.microsoft.com/sharepoint/v3/contenttype/forms">
+  <Display>DocumentLibraryForm</Display>
+  <Edit>DocumentLibraryForm</Edit>
+  <New>DocumentLibraryForm</New>
+</FormTemplates>
 </file>
 
 <file path=customXml/item4.xml><?xml version="1.0" encoding="utf-8"?>
@@ -36742,12 +36688,7 @@
 </file>
 
 <file path=customXml/item5.xml><?xml version="1.0" encoding="utf-8"?>
-<?mso-contentType ?>
-<FormTemplates xmlns="http://schemas.microsoft.com/sharepoint/v3/contenttype/forms">
-  <Display>DocumentLibraryForm</Display>
-  <Edit>DocumentLibraryForm</Edit>
-  <New>DocumentLibraryForm</New>
-</FormTemplates>
+<b:Sources xmlns:b="http://schemas.openxmlformats.org/officeDocument/2006/bibliography" xmlns="http://schemas.openxmlformats.org/officeDocument/2006/bibliography" SelectedStyle="\APASixthEditionOfficeOnline.xsl" StyleName="APA" Version="6"/>
 </file>
 
 <file path=customXml/itemProps1.xml><?xml version="1.0" encoding="utf-8"?>
@@ -36770,9 +36711,9 @@
 </file>
 
 <file path=customXml/itemProps3.xml><?xml version="1.0" encoding="utf-8"?>
-<ds:datastoreItem xmlns:ds="http://schemas.openxmlformats.org/officeDocument/2006/customXml" ds:itemID="{2A4ED582-8087-44EF-8CFD-FB5437CBC6AE}">
+<ds:datastoreItem xmlns:ds="http://schemas.openxmlformats.org/officeDocument/2006/customXml" ds:itemID="{2072409F-AD5D-4085-AEE9-9754C5D9E00C}">
   <ds:schemaRefs>
-    <ds:schemaRef ds:uri="http://schemas.openxmlformats.org/officeDocument/2006/bibliography"/>
+    <ds:schemaRef ds:uri="http://schemas.microsoft.com/sharepoint/v3/contenttype/forms"/>
   </ds:schemaRefs>
 </ds:datastoreItem>
 </file>
@@ -36797,9 +36738,9 @@
 </file>
 
 <file path=customXml/itemProps5.xml><?xml version="1.0" encoding="utf-8"?>
-<ds:datastoreItem xmlns:ds="http://schemas.openxmlformats.org/officeDocument/2006/customXml" ds:itemID="{2072409F-AD5D-4085-AEE9-9754C5D9E00C}">
+<ds:datastoreItem xmlns:ds="http://schemas.openxmlformats.org/officeDocument/2006/customXml" ds:itemID="{2A4ED582-8087-44EF-8CFD-FB5437CBC6AE}">
   <ds:schemaRefs>
-    <ds:schemaRef ds:uri="http://schemas.microsoft.com/sharepoint/v3/contenttype/forms"/>
+    <ds:schemaRef ds:uri="http://schemas.openxmlformats.org/officeDocument/2006/bibliography"/>
   </ds:schemaRefs>
 </ds:datastoreItem>
 </file>
</xml_diff>

<commit_message>
Updated CIP deployment document to include deployment of web.config with security headers
</commit_message>
<xml_diff>
--- a/content/static/word/CORTEX Interaction Portal - Deployment Guide.docx
+++ b/content/static/word/CORTEX Interaction Portal - Deployment Guide.docx
@@ -252,7 +252,7 @@
           <w:r>
             <w:fldChar w:fldCharType="separate"/>
           </w:r>
-          <w:hyperlink w:anchor="_Toc181275404" w:history="1">
+          <w:hyperlink w:anchor="_Toc184734242" w:history="1">
             <w:r>
               <w:rPr>
                 <w:rStyle w:val="Hyperlink"/>
@@ -279,7 +279,7 @@
                 <w:noProof/>
                 <w:webHidden/>
               </w:rPr>
-              <w:instrText xml:space="preserve"> PAGEREF _Toc181275404 \h </w:instrText>
+              <w:instrText xml:space="preserve"> PAGEREF _Toc184734242 \h </w:instrText>
             </w:r>
             <w:r>
               <w:rPr>
@@ -326,7 +326,7 @@
               <w14:ligatures w14:val="standardContextual"/>
             </w:rPr>
           </w:pPr>
-          <w:hyperlink w:anchor="_Toc181275405" w:history="1">
+          <w:hyperlink w:anchor="_Toc184734243" w:history="1">
             <w:r>
               <w:rPr>
                 <w:rStyle w:val="Hyperlink"/>
@@ -353,7 +353,7 @@
                 <w:noProof/>
                 <w:webHidden/>
               </w:rPr>
-              <w:instrText xml:space="preserve"> PAGEREF _Toc181275405 \h </w:instrText>
+              <w:instrText xml:space="preserve"> PAGEREF _Toc184734243 \h </w:instrText>
             </w:r>
             <w:r>
               <w:rPr>
@@ -400,7 +400,7 @@
               <w14:ligatures w14:val="standardContextual"/>
             </w:rPr>
           </w:pPr>
-          <w:hyperlink w:anchor="_Toc181275406" w:history="1">
+          <w:hyperlink w:anchor="_Toc184734244" w:history="1">
             <w:r>
               <w:rPr>
                 <w:rStyle w:val="Hyperlink"/>
@@ -427,7 +427,7 @@
                 <w:noProof/>
                 <w:webHidden/>
               </w:rPr>
-              <w:instrText xml:space="preserve"> PAGEREF _Toc181275406 \h </w:instrText>
+              <w:instrText xml:space="preserve"> PAGEREF _Toc184734244 \h </w:instrText>
             </w:r>
             <w:r>
               <w:rPr>
@@ -474,7 +474,7 @@
               <w14:ligatures w14:val="standardContextual"/>
             </w:rPr>
           </w:pPr>
-          <w:hyperlink w:anchor="_Toc181275407" w:history="1">
+          <w:hyperlink w:anchor="_Toc184734245" w:history="1">
             <w:r>
               <w:rPr>
                 <w:rStyle w:val="Hyperlink"/>
@@ -501,7 +501,7 @@
                 <w:noProof/>
                 <w:webHidden/>
               </w:rPr>
-              <w:instrText xml:space="preserve"> PAGEREF _Toc181275407 \h </w:instrText>
+              <w:instrText xml:space="preserve"> PAGEREF _Toc184734245 \h </w:instrText>
             </w:r>
             <w:r>
               <w:rPr>
@@ -548,7 +548,7 @@
               <w14:ligatures w14:val="standardContextual"/>
             </w:rPr>
           </w:pPr>
-          <w:hyperlink w:anchor="_Toc181275408" w:history="1">
+          <w:hyperlink w:anchor="_Toc184734246" w:history="1">
             <w:r>
               <w:rPr>
                 <w:rStyle w:val="Hyperlink"/>
@@ -575,7 +575,7 @@
                 <w:noProof/>
                 <w:webHidden/>
               </w:rPr>
-              <w:instrText xml:space="preserve"> PAGEREF _Toc181275408 \h </w:instrText>
+              <w:instrText xml:space="preserve"> PAGEREF _Toc184734246 \h </w:instrText>
             </w:r>
             <w:r>
               <w:rPr>
@@ -622,7 +622,7 @@
               <w14:ligatures w14:val="standardContextual"/>
             </w:rPr>
           </w:pPr>
-          <w:hyperlink w:anchor="_Toc181275409" w:history="1">
+          <w:hyperlink w:anchor="_Toc184734247" w:history="1">
             <w:r>
               <w:rPr>
                 <w:rStyle w:val="Hyperlink"/>
@@ -649,7 +649,7 @@
                 <w:noProof/>
                 <w:webHidden/>
               </w:rPr>
-              <w:instrText xml:space="preserve"> PAGEREF _Toc181275409 \h </w:instrText>
+              <w:instrText xml:space="preserve"> PAGEREF _Toc184734247 \h </w:instrText>
             </w:r>
             <w:r>
               <w:rPr>
@@ -696,7 +696,7 @@
               <w14:ligatures w14:val="standardContextual"/>
             </w:rPr>
           </w:pPr>
-          <w:hyperlink w:anchor="_Toc181275410" w:history="1">
+          <w:hyperlink w:anchor="_Toc184734248" w:history="1">
             <w:r>
               <w:rPr>
                 <w:rStyle w:val="Hyperlink"/>
@@ -723,7 +723,7 @@
                 <w:noProof/>
                 <w:webHidden/>
               </w:rPr>
-              <w:instrText xml:space="preserve"> PAGEREF _Toc181275410 \h </w:instrText>
+              <w:instrText xml:space="preserve"> PAGEREF _Toc184734248 \h </w:instrText>
             </w:r>
             <w:r>
               <w:rPr>
@@ -770,7 +770,7 @@
               <w14:ligatures w14:val="standardContextual"/>
             </w:rPr>
           </w:pPr>
-          <w:hyperlink w:anchor="_Toc181275411" w:history="1">
+          <w:hyperlink w:anchor="_Toc184734249" w:history="1">
             <w:r>
               <w:rPr>
                 <w:rStyle w:val="Hyperlink"/>
@@ -797,7 +797,7 @@
                 <w:noProof/>
                 <w:webHidden/>
               </w:rPr>
-              <w:instrText xml:space="preserve"> PAGEREF _Toc181275411 \h </w:instrText>
+              <w:instrText xml:space="preserve"> PAGEREF _Toc184734249 \h </w:instrText>
             </w:r>
             <w:r>
               <w:rPr>
@@ -844,7 +844,7 @@
               <w14:ligatures w14:val="standardContextual"/>
             </w:rPr>
           </w:pPr>
-          <w:hyperlink w:anchor="_Toc181275412" w:history="1">
+          <w:hyperlink w:anchor="_Toc184734250" w:history="1">
             <w:r>
               <w:rPr>
                 <w:rStyle w:val="Hyperlink"/>
@@ -871,7 +871,7 @@
                 <w:noProof/>
                 <w:webHidden/>
               </w:rPr>
-              <w:instrText xml:space="preserve"> PAGEREF _Toc181275412 \h </w:instrText>
+              <w:instrText xml:space="preserve"> PAGEREF _Toc184734250 \h </w:instrText>
             </w:r>
             <w:r>
               <w:rPr>
@@ -918,7 +918,7 @@
               <w14:ligatures w14:val="standardContextual"/>
             </w:rPr>
           </w:pPr>
-          <w:hyperlink w:anchor="_Toc181275413" w:history="1">
+          <w:hyperlink w:anchor="_Toc184734251" w:history="1">
             <w:r>
               <w:rPr>
                 <w:rStyle w:val="Hyperlink"/>
@@ -945,7 +945,7 @@
                 <w:noProof/>
                 <w:webHidden/>
               </w:rPr>
-              <w:instrText xml:space="preserve"> PAGEREF _Toc181275413 \h </w:instrText>
+              <w:instrText xml:space="preserve"> PAGEREF _Toc184734251 \h </w:instrText>
             </w:r>
             <w:r>
               <w:rPr>
@@ -992,7 +992,7 @@
               <w14:ligatures w14:val="standardContextual"/>
             </w:rPr>
           </w:pPr>
-          <w:hyperlink w:anchor="_Toc181275414" w:history="1">
+          <w:hyperlink w:anchor="_Toc184734252" w:history="1">
             <w:r>
               <w:rPr>
                 <w:rStyle w:val="Hyperlink"/>
@@ -1019,7 +1019,7 @@
                 <w:noProof/>
                 <w:webHidden/>
               </w:rPr>
-              <w:instrText xml:space="preserve"> PAGEREF _Toc181275414 \h </w:instrText>
+              <w:instrText xml:space="preserve"> PAGEREF _Toc184734252 \h </w:instrText>
             </w:r>
             <w:r>
               <w:rPr>
@@ -1066,7 +1066,7 @@
               <w14:ligatures w14:val="standardContextual"/>
             </w:rPr>
           </w:pPr>
-          <w:hyperlink w:anchor="_Toc181275415" w:history="1">
+          <w:hyperlink w:anchor="_Toc184734253" w:history="1">
             <w:r>
               <w:rPr>
                 <w:rStyle w:val="Hyperlink"/>
@@ -1093,7 +1093,7 @@
                 <w:noProof/>
                 <w:webHidden/>
               </w:rPr>
-              <w:instrText xml:space="preserve"> PAGEREF _Toc181275415 \h </w:instrText>
+              <w:instrText xml:space="preserve"> PAGEREF _Toc184734253 \h </w:instrText>
             </w:r>
             <w:r>
               <w:rPr>
@@ -1140,7 +1140,7 @@
               <w14:ligatures w14:val="standardContextual"/>
             </w:rPr>
           </w:pPr>
-          <w:hyperlink w:anchor="_Toc181275416" w:history="1">
+          <w:hyperlink w:anchor="_Toc184734254" w:history="1">
             <w:r>
               <w:rPr>
                 <w:rStyle w:val="Hyperlink"/>
@@ -1167,7 +1167,7 @@
                 <w:noProof/>
                 <w:webHidden/>
               </w:rPr>
-              <w:instrText xml:space="preserve"> PAGEREF _Toc181275416 \h </w:instrText>
+              <w:instrText xml:space="preserve"> PAGEREF _Toc184734254 \h </w:instrText>
             </w:r>
             <w:r>
               <w:rPr>
@@ -1214,7 +1214,7 @@
               <w14:ligatures w14:val="standardContextual"/>
             </w:rPr>
           </w:pPr>
-          <w:hyperlink w:anchor="_Toc181275417" w:history="1">
+          <w:hyperlink w:anchor="_Toc184734255" w:history="1">
             <w:r>
               <w:rPr>
                 <w:rStyle w:val="Hyperlink"/>
@@ -1241,7 +1241,7 @@
                 <w:noProof/>
                 <w:webHidden/>
               </w:rPr>
-              <w:instrText xml:space="preserve"> PAGEREF _Toc181275417 \h </w:instrText>
+              <w:instrText xml:space="preserve"> PAGEREF _Toc184734255 \h </w:instrText>
             </w:r>
             <w:r>
               <w:rPr>
@@ -1288,7 +1288,7 @@
               <w14:ligatures w14:val="standardContextual"/>
             </w:rPr>
           </w:pPr>
-          <w:hyperlink w:anchor="_Toc181275418" w:history="1">
+          <w:hyperlink w:anchor="_Toc184734256" w:history="1">
             <w:r>
               <w:rPr>
                 <w:rStyle w:val="Hyperlink"/>
@@ -1315,7 +1315,7 @@
                 <w:noProof/>
                 <w:webHidden/>
               </w:rPr>
-              <w:instrText xml:space="preserve"> PAGEREF _Toc181275418 \h </w:instrText>
+              <w:instrText xml:space="preserve"> PAGEREF _Toc184734256 \h </w:instrText>
             </w:r>
             <w:r>
               <w:rPr>
@@ -1362,7 +1362,7 @@
               <w14:ligatures w14:val="standardContextual"/>
             </w:rPr>
           </w:pPr>
-          <w:hyperlink w:anchor="_Toc181275419" w:history="1">
+          <w:hyperlink w:anchor="_Toc184734257" w:history="1">
             <w:r>
               <w:rPr>
                 <w:rStyle w:val="Hyperlink"/>
@@ -1389,7 +1389,7 @@
                 <w:noProof/>
                 <w:webHidden/>
               </w:rPr>
-              <w:instrText xml:space="preserve"> PAGEREF _Toc181275419 \h </w:instrText>
+              <w:instrText xml:space="preserve"> PAGEREF _Toc184734257 \h </w:instrText>
             </w:r>
             <w:r>
               <w:rPr>
@@ -1409,7 +1409,7 @@
                 <w:noProof/>
                 <w:webHidden/>
               </w:rPr>
-              <w:t>32</w:t>
+              <w:t>31</w:t>
             </w:r>
             <w:r>
               <w:rPr>
@@ -1436,13 +1436,27 @@
               <w14:ligatures w14:val="standardContextual"/>
             </w:rPr>
           </w:pPr>
-          <w:hyperlink w:anchor="_Toc181275420" w:history="1">
+          <w:hyperlink w:anchor="_Toc184734258" w:history="1">
             <w:r>
               <w:rPr>
                 <w:rStyle w:val="Hyperlink"/>
                 <w:noProof/>
               </w:rPr>
-              <w:t>2.13 Web App Redirect Rule</w:t>
+              <w:t>2.13 Deploy web.conf</w:t>
+            </w:r>
+            <w:r>
+              <w:rPr>
+                <w:rStyle w:val="Hyperlink"/>
+                <w:noProof/>
+              </w:rPr>
+              <w:t>i</w:t>
+            </w:r>
+            <w:r>
+              <w:rPr>
+                <w:rStyle w:val="Hyperlink"/>
+                <w:noProof/>
+              </w:rPr>
+              <w:t>g for CORTEX Interaction Portal</w:t>
             </w:r>
             <w:r>
               <w:rPr>
@@ -1463,7 +1477,7 @@
                 <w:noProof/>
                 <w:webHidden/>
               </w:rPr>
-              <w:instrText xml:space="preserve"> PAGEREF _Toc181275420 \h </w:instrText>
+              <w:instrText xml:space="preserve"> PAGEREF _Toc184734258 \h </w:instrText>
             </w:r>
             <w:r>
               <w:rPr>
@@ -1483,7 +1497,7 @@
                 <w:noProof/>
                 <w:webHidden/>
               </w:rPr>
-              <w:t>33</w:t>
+              <w:t>32</w:t>
             </w:r>
             <w:r>
               <w:rPr>
@@ -1510,13 +1524,13 @@
               <w14:ligatures w14:val="standardContextual"/>
             </w:rPr>
           </w:pPr>
-          <w:hyperlink w:anchor="_Toc181275421" w:history="1">
+          <w:hyperlink w:anchor="_Toc184734259" w:history="1">
             <w:r>
               <w:rPr>
                 <w:rStyle w:val="Hyperlink"/>
                 <w:noProof/>
               </w:rPr>
-              <w:t>2.14 CORS Configuration</w:t>
+              <w:t>2.14 Web App Redirect Rule</w:t>
             </w:r>
             <w:r>
               <w:rPr>
@@ -1537,7 +1551,7 @@
                 <w:noProof/>
                 <w:webHidden/>
               </w:rPr>
-              <w:instrText xml:space="preserve"> PAGEREF _Toc181275421 \h </w:instrText>
+              <w:instrText xml:space="preserve"> PAGEREF _Toc184734259 \h </w:instrText>
             </w:r>
             <w:r>
               <w:rPr>
@@ -1584,13 +1598,13 @@
               <w14:ligatures w14:val="standardContextual"/>
             </w:rPr>
           </w:pPr>
-          <w:hyperlink w:anchor="_Toc181275422" w:history="1">
+          <w:hyperlink w:anchor="_Toc184734260" w:history="1">
             <w:r>
               <w:rPr>
                 <w:rStyle w:val="Hyperlink"/>
                 <w:noProof/>
               </w:rPr>
-              <w:t>2.15 Housekeeping Tasks</w:t>
+              <w:t>2.15 CORS Configuration</w:t>
             </w:r>
             <w:r>
               <w:rPr>
@@ -1611,7 +1625,81 @@
                 <w:noProof/>
                 <w:webHidden/>
               </w:rPr>
-              <w:instrText xml:space="preserve"> PAGEREF _Toc181275422 \h </w:instrText>
+              <w:instrText xml:space="preserve"> PAGEREF _Toc184734260 \h </w:instrText>
+            </w:r>
+            <w:r>
+              <w:rPr>
+                <w:noProof/>
+                <w:webHidden/>
+              </w:rPr>
+            </w:r>
+            <w:r>
+              <w:rPr>
+                <w:noProof/>
+                <w:webHidden/>
+              </w:rPr>
+              <w:fldChar w:fldCharType="separate"/>
+            </w:r>
+            <w:r>
+              <w:rPr>
+                <w:noProof/>
+                <w:webHidden/>
+              </w:rPr>
+              <w:t>33</w:t>
+            </w:r>
+            <w:r>
+              <w:rPr>
+                <w:noProof/>
+                <w:webHidden/>
+              </w:rPr>
+              <w:fldChar w:fldCharType="end"/>
+            </w:r>
+          </w:hyperlink>
+        </w:p>
+        <w:p>
+          <w:pPr>
+            <w:pStyle w:val="TOC2"/>
+            <w:tabs>
+              <w:tab w:val="right" w:leader="dot" w:pos="10456"/>
+            </w:tabs>
+            <w:rPr>
+              <w:rFonts w:asciiTheme="minorHAnsi" w:eastAsiaTheme="minorEastAsia" w:hAnsiTheme="minorHAnsi"/>
+              <w:noProof/>
+              <w:kern w:val="2"/>
+              <w:sz w:val="24"/>
+              <w:szCs w:val="24"/>
+              <w:lang w:eastAsia="en-GB"/>
+              <w14:ligatures w14:val="standardContextual"/>
+            </w:rPr>
+          </w:pPr>
+          <w:hyperlink w:anchor="_Toc184734261" w:history="1">
+            <w:r>
+              <w:rPr>
+                <w:rStyle w:val="Hyperlink"/>
+                <w:noProof/>
+              </w:rPr>
+              <w:t>2.16 Housekeeping Tasks</w:t>
+            </w:r>
+            <w:r>
+              <w:rPr>
+                <w:noProof/>
+                <w:webHidden/>
+              </w:rPr>
+              <w:tab/>
+            </w:r>
+            <w:r>
+              <w:rPr>
+                <w:noProof/>
+                <w:webHidden/>
+              </w:rPr>
+              <w:fldChar w:fldCharType="begin"/>
+            </w:r>
+            <w:r>
+              <w:rPr>
+                <w:noProof/>
+                <w:webHidden/>
+              </w:rPr>
+              <w:instrText xml:space="preserve"> PAGEREF _Toc184734261 \h </w:instrText>
             </w:r>
             <w:r>
               <w:rPr>
@@ -1658,7 +1746,7 @@
               <w14:ligatures w14:val="standardContextual"/>
             </w:rPr>
           </w:pPr>
-          <w:hyperlink w:anchor="_Toc181275423" w:history="1">
+          <w:hyperlink w:anchor="_Toc184734262" w:history="1">
             <w:r>
               <w:rPr>
                 <w:rStyle w:val="Hyperlink"/>
@@ -1685,7 +1773,7 @@
                 <w:noProof/>
                 <w:webHidden/>
               </w:rPr>
-              <w:instrText xml:space="preserve"> PAGEREF _Toc181275423 \h </w:instrText>
+              <w:instrText xml:space="preserve"> PAGEREF _Toc184734262 \h </w:instrText>
             </w:r>
             <w:r>
               <w:rPr>
@@ -1732,7 +1820,7 @@
               <w14:ligatures w14:val="standardContextual"/>
             </w:rPr>
           </w:pPr>
-          <w:hyperlink w:anchor="_Toc181275424" w:history="1">
+          <w:hyperlink w:anchor="_Toc184734263" w:history="1">
             <w:r>
               <w:rPr>
                 <w:rStyle w:val="Hyperlink"/>
@@ -1759,7 +1847,7 @@
                 <w:noProof/>
                 <w:webHidden/>
               </w:rPr>
-              <w:instrText xml:space="preserve"> PAGEREF _Toc181275424 \h </w:instrText>
+              <w:instrText xml:space="preserve"> PAGEREF _Toc184734263 \h </w:instrText>
             </w:r>
             <w:r>
               <w:rPr>
@@ -1806,7 +1894,7 @@
               <w14:ligatures w14:val="standardContextual"/>
             </w:rPr>
           </w:pPr>
-          <w:hyperlink w:anchor="_Toc181275425" w:history="1">
+          <w:hyperlink w:anchor="_Toc184734264" w:history="1">
             <w:r>
               <w:rPr>
                 <w:rStyle w:val="Hyperlink"/>
@@ -1833,7 +1921,7 @@
                 <w:noProof/>
                 <w:webHidden/>
               </w:rPr>
-              <w:instrText xml:space="preserve"> PAGEREF _Toc181275425 \h </w:instrText>
+              <w:instrText xml:space="preserve"> PAGEREF _Toc184734264 \h </w:instrText>
             </w:r>
             <w:r>
               <w:rPr>
@@ -1880,7 +1968,7 @@
               <w14:ligatures w14:val="standardContextual"/>
             </w:rPr>
           </w:pPr>
-          <w:hyperlink w:anchor="_Toc181275426" w:history="1">
+          <w:hyperlink w:anchor="_Toc184734265" w:history="1">
             <w:r>
               <w:rPr>
                 <w:rStyle w:val="Hyperlink"/>
@@ -1907,7 +1995,7 @@
                 <w:noProof/>
                 <w:webHidden/>
               </w:rPr>
-              <w:instrText xml:space="preserve"> PAGEREF _Toc181275426 \h </w:instrText>
+              <w:instrText xml:space="preserve"> PAGEREF _Toc184734265 \h </w:instrText>
             </w:r>
             <w:r>
               <w:rPr>
@@ -1954,7 +2042,7 @@
               <w14:ligatures w14:val="standardContextual"/>
             </w:rPr>
           </w:pPr>
-          <w:hyperlink w:anchor="_Toc181275427" w:history="1">
+          <w:hyperlink w:anchor="_Toc184734266" w:history="1">
             <w:r>
               <w:rPr>
                 <w:rStyle w:val="Hyperlink"/>
@@ -1981,7 +2069,7 @@
                 <w:noProof/>
                 <w:webHidden/>
               </w:rPr>
-              <w:instrText xml:space="preserve"> PAGEREF _Toc181275427 \h </w:instrText>
+              <w:instrText xml:space="preserve"> PAGEREF _Toc184734266 \h </w:instrText>
             </w:r>
             <w:r>
               <w:rPr>
@@ -2028,7 +2116,7 @@
               <w14:ligatures w14:val="standardContextual"/>
             </w:rPr>
           </w:pPr>
-          <w:hyperlink w:anchor="_Toc181275428" w:history="1">
+          <w:hyperlink w:anchor="_Toc184734267" w:history="1">
             <w:r>
               <w:rPr>
                 <w:rStyle w:val="Hyperlink"/>
@@ -2055,7 +2143,7 @@
                 <w:noProof/>
                 <w:webHidden/>
               </w:rPr>
-              <w:instrText xml:space="preserve"> PAGEREF _Toc181275428 \h </w:instrText>
+              <w:instrText xml:space="preserve"> PAGEREF _Toc184734267 \h </w:instrText>
             </w:r>
             <w:r>
               <w:rPr>
@@ -2102,7 +2190,7 @@
               <w14:ligatures w14:val="standardContextual"/>
             </w:rPr>
           </w:pPr>
-          <w:hyperlink w:anchor="_Toc181275429" w:history="1">
+          <w:hyperlink w:anchor="_Toc184734268" w:history="1">
             <w:r>
               <w:rPr>
                 <w:rStyle w:val="Hyperlink"/>
@@ -2129,7 +2217,7 @@
                 <w:noProof/>
                 <w:webHidden/>
               </w:rPr>
-              <w:instrText xml:space="preserve"> PAGEREF _Toc181275429 \h </w:instrText>
+              <w:instrText xml:space="preserve"> PAGEREF _Toc184734268 \h </w:instrText>
             </w:r>
             <w:r>
               <w:rPr>
@@ -2176,7 +2264,7 @@
               <w14:ligatures w14:val="standardContextual"/>
             </w:rPr>
           </w:pPr>
-          <w:hyperlink w:anchor="_Toc181275430" w:history="1">
+          <w:hyperlink w:anchor="_Toc184734269" w:history="1">
             <w:r>
               <w:rPr>
                 <w:rStyle w:val="Hyperlink"/>
@@ -2203,7 +2291,7 @@
                 <w:noProof/>
                 <w:webHidden/>
               </w:rPr>
-              <w:instrText xml:space="preserve"> PAGEREF _Toc181275430 \h </w:instrText>
+              <w:instrText xml:space="preserve"> PAGEREF _Toc184734269 \h </w:instrText>
             </w:r>
             <w:r>
               <w:rPr>
@@ -2250,7 +2338,7 @@
               <w14:ligatures w14:val="standardContextual"/>
             </w:rPr>
           </w:pPr>
-          <w:hyperlink w:anchor="_Toc181275431" w:history="1">
+          <w:hyperlink w:anchor="_Toc184734270" w:history="1">
             <w:r>
               <w:rPr>
                 <w:rStyle w:val="Hyperlink"/>
@@ -2277,7 +2365,7 @@
                 <w:noProof/>
                 <w:webHidden/>
               </w:rPr>
-              <w:instrText xml:space="preserve"> PAGEREF _Toc181275431 \h </w:instrText>
+              <w:instrText xml:space="preserve"> PAGEREF _Toc184734270 \h </w:instrText>
             </w:r>
             <w:r>
               <w:rPr>
@@ -2324,7 +2412,7 @@
               <w14:ligatures w14:val="standardContextual"/>
             </w:rPr>
           </w:pPr>
-          <w:hyperlink w:anchor="_Toc181275432" w:history="1">
+          <w:hyperlink w:anchor="_Toc184734271" w:history="1">
             <w:r>
               <w:rPr>
                 <w:rStyle w:val="Hyperlink"/>
@@ -2351,7 +2439,7 @@
                 <w:noProof/>
                 <w:webHidden/>
               </w:rPr>
-              <w:instrText xml:space="preserve"> PAGEREF _Toc181275432 \h </w:instrText>
+              <w:instrText xml:space="preserve"> PAGEREF _Toc184734271 \h </w:instrText>
             </w:r>
             <w:r>
               <w:rPr>
@@ -2998,8 +3086,7 @@
       </w:pPr>
       <w:bookmarkStart w:id="13" w:name="_Toc130996328"/>
       <w:bookmarkStart w:id="14" w:name="_Toc142058380"/>
-      <w:bookmarkStart w:id="15" w:name="_Toc181275404"/>
-      <w:bookmarkStart w:id="16" w:name="_Hlk142920278"/>
+      <w:bookmarkStart w:id="15" w:name="_Toc184734242"/>
       <w:bookmarkEnd w:id="1"/>
       <w:r>
         <w:lastRenderedPageBreak/>
@@ -3013,9 +3100,9 @@
       <w:pPr>
         <w:pStyle w:val="Heading2"/>
       </w:pPr>
-      <w:bookmarkStart w:id="17" w:name="_Toc130996329"/>
-      <w:bookmarkStart w:id="18" w:name="_Toc142058381"/>
-      <w:bookmarkStart w:id="19" w:name="_Toc181275405"/>
+      <w:bookmarkStart w:id="16" w:name="_Toc130996329"/>
+      <w:bookmarkStart w:id="17" w:name="_Toc142058381"/>
+      <w:bookmarkStart w:id="18" w:name="_Toc184734243"/>
       <w:proofErr w:type="spellStart"/>
       <w:r>
         <w:t>AppGyver</w:t>
@@ -3024,9 +3111,9 @@
       <w:r>
         <w:t xml:space="preserve"> Overview</w:t>
       </w:r>
+      <w:bookmarkEnd w:id="16"/>
       <w:bookmarkEnd w:id="17"/>
       <w:bookmarkEnd w:id="18"/>
-      <w:bookmarkEnd w:id="19"/>
     </w:p>
     <w:p>
       <w:r>
@@ -3083,7 +3170,7 @@
           <w:sz w:val="24"/>
         </w:rPr>
       </w:pPr>
-      <w:bookmarkStart w:id="20" w:name="_Toc130996330"/>
+      <w:bookmarkStart w:id="19" w:name="_Toc130996330"/>
       <w:r>
         <w:br w:type="page"/>
       </w:r>
@@ -3092,27 +3179,27 @@
       <w:pPr>
         <w:pStyle w:val="Heading2"/>
       </w:pPr>
-      <w:bookmarkStart w:id="21" w:name="_Toc142058382"/>
-      <w:bookmarkStart w:id="22" w:name="_Toc181275406"/>
+      <w:bookmarkStart w:id="20" w:name="_Toc142058382"/>
+      <w:bookmarkStart w:id="21" w:name="_Toc184734244"/>
       <w:r>
         <w:lastRenderedPageBreak/>
         <w:t>High-Level Architecture</w:t>
       </w:r>
+      <w:bookmarkEnd w:id="19"/>
       <w:bookmarkEnd w:id="20"/>
       <w:bookmarkEnd w:id="21"/>
+    </w:p>
+    <w:p>
+      <w:pPr>
+        <w:pStyle w:val="Heading3"/>
+      </w:pPr>
+      <w:bookmarkStart w:id="22" w:name="_Toc130888560"/>
+      <w:bookmarkStart w:id="23" w:name="_Toc130996331"/>
+      <w:r>
+        <w:t>Single Node</w:t>
+      </w:r>
       <w:bookmarkEnd w:id="22"/>
-    </w:p>
-    <w:p>
-      <w:pPr>
-        <w:pStyle w:val="Heading3"/>
-      </w:pPr>
-      <w:bookmarkStart w:id="23" w:name="_Toc130888560"/>
-      <w:bookmarkStart w:id="24" w:name="_Toc130996331"/>
-      <w:r>
-        <w:t>Single Node</w:t>
-      </w:r>
       <w:bookmarkEnd w:id="23"/>
-      <w:bookmarkEnd w:id="24"/>
     </w:p>
     <w:p>
       <w:r>
@@ -3395,14 +3482,14 @@
       <w:pPr>
         <w:pStyle w:val="Heading3"/>
       </w:pPr>
-      <w:bookmarkStart w:id="25" w:name="_Toc130888561"/>
-      <w:bookmarkStart w:id="26" w:name="_Toc130996332"/>
+      <w:bookmarkStart w:id="24" w:name="_Toc130888561"/>
+      <w:bookmarkStart w:id="25" w:name="_Toc130996332"/>
       <w:r>
         <w:lastRenderedPageBreak/>
         <w:t>Multi Node</w:t>
       </w:r>
+      <w:bookmarkEnd w:id="24"/>
       <w:bookmarkEnd w:id="25"/>
-      <w:bookmarkEnd w:id="26"/>
     </w:p>
     <w:p>
       <w:r>
@@ -3866,16 +3953,16 @@
       <w:pPr>
         <w:pStyle w:val="Heading1"/>
       </w:pPr>
-      <w:bookmarkStart w:id="27" w:name="_Toc130996333"/>
-      <w:bookmarkStart w:id="28" w:name="_Toc142058383"/>
-      <w:bookmarkStart w:id="29" w:name="_Toc181275407"/>
+      <w:bookmarkStart w:id="26" w:name="_Toc130996333"/>
+      <w:bookmarkStart w:id="27" w:name="_Toc142058383"/>
+      <w:bookmarkStart w:id="28" w:name="_Toc184734245"/>
       <w:r>
         <w:lastRenderedPageBreak/>
         <w:t>Setup and Deployment</w:t>
       </w:r>
+      <w:bookmarkEnd w:id="26"/>
       <w:bookmarkEnd w:id="27"/>
       <w:bookmarkEnd w:id="28"/>
-      <w:bookmarkEnd w:id="29"/>
     </w:p>
     <w:p>
       <w:pPr>
@@ -3899,13 +3986,13 @@
       <w:pPr>
         <w:pStyle w:val="Heading2"/>
       </w:pPr>
-      <w:bookmarkStart w:id="30" w:name="_Toc142058384"/>
-      <w:bookmarkStart w:id="31" w:name="_Toc181275408"/>
+      <w:bookmarkStart w:id="29" w:name="_Toc142058384"/>
+      <w:bookmarkStart w:id="30" w:name="_Toc184734246"/>
       <w:r>
         <w:t>Pre-Requisites</w:t>
       </w:r>
+      <w:bookmarkEnd w:id="29"/>
       <w:bookmarkEnd w:id="30"/>
-      <w:bookmarkEnd w:id="31"/>
     </w:p>
     <w:tbl>
       <w:tblPr>
@@ -4003,28 +4090,37 @@
                 <w:rFonts w:eastAsiaTheme="minorHAnsi"/>
                 <w:lang w:eastAsia="en-US"/>
               </w:rPr>
-              <w:t xml:space="preserve"> CORTEX 202</w:t>
-            </w:r>
-            <w:r>
-              <w:rPr>
-                <w:rFonts w:eastAsiaTheme="minorHAnsi"/>
-                <w:lang w:eastAsia="en-US"/>
-              </w:rPr>
-              <w:t>4</w:t>
-            </w:r>
-            <w:r>
-              <w:rPr>
-                <w:rFonts w:eastAsiaTheme="minorHAnsi"/>
-                <w:lang w:eastAsia="en-US"/>
-              </w:rPr>
-              <w:t>.</w:t>
-            </w:r>
-            <w:r>
-              <w:rPr>
-                <w:rFonts w:eastAsiaTheme="minorHAnsi"/>
-                <w:lang w:eastAsia="en-US"/>
-              </w:rPr>
-              <w:t>9</w:t>
+              <w:t xml:space="preserve"> CORTEX </w:t>
+            </w:r>
+            <w:r>
+              <w:rPr>
+                <w:rStyle w:val="ui-provider"/>
+              </w:rPr>
+              <w:fldChar w:fldCharType="begin"/>
+            </w:r>
+            <w:r>
+              <w:rPr>
+                <w:rStyle w:val="ui-provider"/>
+              </w:rPr>
+              <w:instrText xml:space="preserve"> DOCPROPERTY  ReleaseVersion  \* MERGEFORMAT </w:instrText>
+            </w:r>
+            <w:r>
+              <w:rPr>
+                <w:rStyle w:val="ui-provider"/>
+              </w:rPr>
+              <w:fldChar w:fldCharType="separate"/>
+            </w:r>
+            <w:r>
+              <w:rPr>
+                <w:rStyle w:val="ui-provider"/>
+              </w:rPr>
+              <w:t>2025.1</w:t>
+            </w:r>
+            <w:r>
+              <w:rPr>
+                <w:rStyle w:val="ui-provider"/>
+              </w:rPr>
+              <w:fldChar w:fldCharType="end"/>
             </w:r>
             <w:r>
               <w:rPr>
@@ -4363,15 +4459,13 @@
       <w:pPr>
         <w:pStyle w:val="Heading2"/>
       </w:pPr>
-      <w:bookmarkStart w:id="32" w:name="_Toc130996334"/>
-      <w:bookmarkStart w:id="33" w:name="_Toc142058385"/>
-      <w:bookmarkStart w:id="34" w:name="_Toc181275409"/>
+      <w:bookmarkStart w:id="31" w:name="_Ref184734029"/>
+      <w:bookmarkStart w:id="32" w:name="_Toc184734247"/>
       <w:r>
         <w:t>Deployment Package Preparation</w:t>
       </w:r>
+      <w:bookmarkEnd w:id="31"/>
       <w:bookmarkEnd w:id="32"/>
-      <w:bookmarkEnd w:id="33"/>
-      <w:bookmarkEnd w:id="34"/>
     </w:p>
     <w:p>
       <w:proofErr w:type="gramStart"/>
@@ -4428,7 +4522,7 @@
         <w:rPr>
           <w:rStyle w:val="ui-provider"/>
         </w:rPr>
-        <w:t>2024.9</w:t>
+        <w:t>2025.1</w:t>
       </w:r>
       <w:r>
         <w:rPr>
@@ -4465,9 +4559,9 @@
       <w:pPr>
         <w:pStyle w:val="Heading2"/>
       </w:pPr>
-      <w:bookmarkStart w:id="35" w:name="_Toc130996335"/>
-      <w:bookmarkStart w:id="36" w:name="_Toc142058386"/>
-      <w:bookmarkStart w:id="37" w:name="_Toc181275410"/>
+      <w:bookmarkStart w:id="33" w:name="_Toc130996335"/>
+      <w:bookmarkStart w:id="34" w:name="_Toc142058386"/>
+      <w:bookmarkStart w:id="35" w:name="_Toc184734248"/>
       <w:proofErr w:type="spellStart"/>
       <w:r>
         <w:t>AppGyver</w:t>
@@ -4476,9 +4570,9 @@
       <w:r>
         <w:t xml:space="preserve"> Account Setup</w:t>
       </w:r>
+      <w:bookmarkEnd w:id="33"/>
+      <w:bookmarkEnd w:id="34"/>
       <w:bookmarkEnd w:id="35"/>
-      <w:bookmarkEnd w:id="36"/>
-      <w:bookmarkEnd w:id="37"/>
     </w:p>
     <w:p>
       <w:r>
@@ -4572,13 +4666,7 @@
           <w:rPr>
             <w:rStyle w:val="Hyperlink"/>
           </w:rPr>
-          <w:t>https://agcommunity.design-time.eu10.apps.build.cloud.sa</w:t>
-        </w:r>
-        <w:r>
-          <w:rPr>
-            <w:rStyle w:val="Hyperlink"/>
-          </w:rPr>
-          <w:t>p/</w:t>
+          <w:t>https://agcommunity.design-time.eu10.apps.build.cloud.sap/</w:t>
         </w:r>
       </w:hyperlink>
       <w:r>
@@ -4664,16 +4752,16 @@
       <w:pPr>
         <w:pStyle w:val="Heading2"/>
       </w:pPr>
-      <w:bookmarkStart w:id="38" w:name="_Toc130996336"/>
-      <w:bookmarkStart w:id="39" w:name="_Toc142058387"/>
-      <w:bookmarkStart w:id="40" w:name="_Toc181275411"/>
+      <w:bookmarkStart w:id="36" w:name="_Toc130996336"/>
+      <w:bookmarkStart w:id="37" w:name="_Toc142058387"/>
+      <w:bookmarkStart w:id="38" w:name="_Toc184734249"/>
       <w:r>
         <w:lastRenderedPageBreak/>
         <w:t>App Variables Setup</w:t>
       </w:r>
+      <w:bookmarkEnd w:id="36"/>
+      <w:bookmarkEnd w:id="37"/>
       <w:bookmarkEnd w:id="38"/>
-      <w:bookmarkEnd w:id="39"/>
-      <w:bookmarkEnd w:id="40"/>
     </w:p>
     <w:p>
       <w:r>
@@ -4769,7 +4857,7 @@
       </w:r>
       <w:fldSimple w:instr=" DOCPROPERTY  ReleaseVersion  \* MERGEFORMAT ">
         <w:r>
-          <w:t>2024.9</w:t>
+          <w:t>2025.1</w:t>
         </w:r>
       </w:fldSimple>
       <w:r>
@@ -6587,16 +6675,16 @@
       <w:pPr>
         <w:pStyle w:val="Heading2"/>
       </w:pPr>
-      <w:bookmarkStart w:id="41" w:name="_Toc130996337"/>
-      <w:bookmarkStart w:id="42" w:name="_Toc142058388"/>
-      <w:bookmarkStart w:id="43" w:name="_Toc181275412"/>
+      <w:bookmarkStart w:id="39" w:name="_Toc130996337"/>
+      <w:bookmarkStart w:id="40" w:name="_Toc142058388"/>
+      <w:bookmarkStart w:id="41" w:name="_Toc184734250"/>
       <w:r>
         <w:lastRenderedPageBreak/>
         <w:t>Theme Variables</w:t>
       </w:r>
+      <w:bookmarkEnd w:id="39"/>
+      <w:bookmarkEnd w:id="40"/>
       <w:bookmarkEnd w:id="41"/>
-      <w:bookmarkEnd w:id="42"/>
-      <w:bookmarkEnd w:id="43"/>
     </w:p>
     <w:p>
       <w:pPr>
@@ -6788,9 +6876,9 @@
       <w:pPr>
         <w:pStyle w:val="Heading2"/>
       </w:pPr>
-      <w:bookmarkStart w:id="44" w:name="_Toc130996338"/>
-      <w:bookmarkStart w:id="45" w:name="_Toc142058389"/>
-      <w:bookmarkStart w:id="46" w:name="_Toc181275413"/>
+      <w:bookmarkStart w:id="42" w:name="_Toc130996338"/>
+      <w:bookmarkStart w:id="43" w:name="_Toc142058389"/>
+      <w:bookmarkStart w:id="44" w:name="_Toc184734251"/>
       <w:r>
         <w:t xml:space="preserve">Import </w:t>
       </w:r>
@@ -6800,9 +6888,9 @@
       <w:r>
         <w:t xml:space="preserve"> Flows</w:t>
       </w:r>
+      <w:bookmarkEnd w:id="42"/>
+      <w:bookmarkEnd w:id="43"/>
       <w:bookmarkEnd w:id="44"/>
-      <w:bookmarkEnd w:id="45"/>
-      <w:bookmarkEnd w:id="46"/>
     </w:p>
     <w:p>
       <w:r>
@@ -7067,16 +7155,16 @@
       <w:pPr>
         <w:pStyle w:val="Heading2"/>
       </w:pPr>
-      <w:bookmarkStart w:id="47" w:name="_Toc130996339"/>
-      <w:bookmarkStart w:id="48" w:name="_Toc142058390"/>
-      <w:bookmarkStart w:id="49" w:name="_Toc181275414"/>
+      <w:bookmarkStart w:id="45" w:name="_Toc130996339"/>
+      <w:bookmarkStart w:id="46" w:name="_Toc142058390"/>
+      <w:bookmarkStart w:id="47" w:name="_Toc184734252"/>
       <w:r>
         <w:lastRenderedPageBreak/>
         <w:t>Config Flow Configuration</w:t>
       </w:r>
+      <w:bookmarkEnd w:id="45"/>
+      <w:bookmarkEnd w:id="46"/>
       <w:bookmarkEnd w:id="47"/>
-      <w:bookmarkEnd w:id="48"/>
-      <w:bookmarkEnd w:id="49"/>
     </w:p>
     <w:p>
       <w:pPr>
@@ -8019,7 +8107,7 @@
           <w:sz w:val="24"/>
         </w:rPr>
       </w:pPr>
-      <w:bookmarkStart w:id="50" w:name="_Toc130996340"/>
+      <w:bookmarkStart w:id="48" w:name="_Toc130996340"/>
       <w:r>
         <w:br w:type="page"/>
       </w:r>
@@ -8028,8 +8116,8 @@
       <w:pPr>
         <w:pStyle w:val="Heading2"/>
       </w:pPr>
-      <w:bookmarkStart w:id="51" w:name="_Toc142058391"/>
-      <w:bookmarkStart w:id="52" w:name="_Toc181275415"/>
+      <w:bookmarkStart w:id="49" w:name="_Toc142058391"/>
+      <w:bookmarkStart w:id="50" w:name="_Toc184734253"/>
       <w:r>
         <w:lastRenderedPageBreak/>
         <w:t xml:space="preserve">Publish </w:t>
@@ -8040,9 +8128,9 @@
       <w:r>
         <w:t>Flows</w:t>
       </w:r>
+      <w:bookmarkEnd w:id="48"/>
+      <w:bookmarkEnd w:id="49"/>
       <w:bookmarkEnd w:id="50"/>
-      <w:bookmarkEnd w:id="51"/>
-      <w:bookmarkEnd w:id="52"/>
     </w:p>
     <w:p>
       <w:r>
@@ -8236,13 +8324,13 @@
       <w:pPr>
         <w:pStyle w:val="Heading2"/>
       </w:pPr>
-      <w:bookmarkStart w:id="53" w:name="_Toc142058392"/>
-      <w:bookmarkStart w:id="54" w:name="_Toc181275416"/>
+      <w:bookmarkStart w:id="51" w:name="_Toc142058392"/>
+      <w:bookmarkStart w:id="52" w:name="_Toc184734254"/>
       <w:r>
         <w:t>Setup OAuth Published for Flows</w:t>
       </w:r>
-      <w:bookmarkEnd w:id="53"/>
-      <w:bookmarkEnd w:id="54"/>
+      <w:bookmarkEnd w:id="51"/>
+      <w:bookmarkEnd w:id="52"/>
     </w:p>
     <w:p>
       <w:r>
@@ -8374,14 +8462,14 @@
       <w:pPr>
         <w:pStyle w:val="Heading2"/>
       </w:pPr>
-      <w:bookmarkStart w:id="55" w:name="_Toc142058393"/>
-      <w:bookmarkStart w:id="56" w:name="_Toc181275417"/>
+      <w:bookmarkStart w:id="53" w:name="_Toc142058393"/>
+      <w:bookmarkStart w:id="54" w:name="_Toc184734255"/>
       <w:r>
         <w:lastRenderedPageBreak/>
         <w:t>Initialise Shared Data (Reliable Collections)</w:t>
       </w:r>
-      <w:bookmarkEnd w:id="55"/>
-      <w:bookmarkEnd w:id="56"/>
+      <w:bookmarkEnd w:id="53"/>
+      <w:bookmarkEnd w:id="54"/>
     </w:p>
     <w:p>
       <w:pPr>
@@ -8749,7 +8837,7 @@
         <w:rPr>
           <w:lang w:val="fr-FR"/>
         </w:rPr>
-        <w:t>2024.9</w:t>
+        <w:t>2025.1</w:t>
       </w:r>
       <w:r>
         <w:fldChar w:fldCharType="end"/>
@@ -9594,7 +9682,7 @@
         <w:rPr>
           <w:lang w:val="fr-FR"/>
         </w:rPr>
-        <w:t>2024.9</w:t>
+        <w:t>2025.1</w:t>
       </w:r>
       <w:r>
         <w:fldChar w:fldCharType="end"/>
@@ -10697,7 +10785,7 @@
         <w:rPr>
           <w:lang w:val="fr-FR"/>
         </w:rPr>
-        <w:t>2024.9</w:t>
+        <w:t>2025.1</w:t>
       </w:r>
       <w:r>
         <w:fldChar w:fldCharType="end"/>
@@ -11444,15 +11532,15 @@
       <w:pPr>
         <w:pStyle w:val="Heading2"/>
       </w:pPr>
-      <w:bookmarkStart w:id="57" w:name="_Toc130996341"/>
-      <w:bookmarkStart w:id="58" w:name="_Toc142058394"/>
-      <w:bookmarkStart w:id="59" w:name="_Toc181275418"/>
+      <w:bookmarkStart w:id="55" w:name="_Toc130996341"/>
+      <w:bookmarkStart w:id="56" w:name="_Toc142058394"/>
+      <w:bookmarkStart w:id="57" w:name="_Toc184734256"/>
       <w:r>
         <w:t>Website Deployment</w:t>
       </w:r>
+      <w:bookmarkEnd w:id="55"/>
+      <w:bookmarkEnd w:id="56"/>
       <w:bookmarkEnd w:id="57"/>
-      <w:bookmarkEnd w:id="58"/>
-      <w:bookmarkEnd w:id="59"/>
     </w:p>
     <w:p>
       <w:r>
@@ -11620,7 +11708,7 @@
         <w:rPr>
           <w:lang w:val="fr-FR"/>
         </w:rPr>
-        <w:t>2024.9</w:t>
+        <w:t>2025.1</w:t>
       </w:r>
       <w:r>
         <w:fldChar w:fldCharType="end"/>
@@ -12278,15 +12366,15 @@
       <w:pPr>
         <w:pStyle w:val="Heading2"/>
       </w:pPr>
-      <w:bookmarkStart w:id="60" w:name="_Toc130996342"/>
-      <w:bookmarkStart w:id="61" w:name="_Toc142058395"/>
-      <w:bookmarkStart w:id="62" w:name="_Toc181275419"/>
+      <w:bookmarkStart w:id="58" w:name="_Toc130996342"/>
+      <w:bookmarkStart w:id="59" w:name="_Toc142058395"/>
+      <w:bookmarkStart w:id="60" w:name="_Toc184734257"/>
       <w:r>
         <w:t>Web Application Deployment</w:t>
       </w:r>
+      <w:bookmarkEnd w:id="58"/>
+      <w:bookmarkEnd w:id="59"/>
       <w:bookmarkEnd w:id="60"/>
-      <w:bookmarkEnd w:id="61"/>
-      <w:bookmarkEnd w:id="62"/>
     </w:p>
     <w:p>
       <w:pPr>
@@ -12663,9 +12751,14 @@
       <w:r>
         <w:t xml:space="preserve">Once this has been completed, the Web Application is accessible from your server directly, for example: </w:t>
       </w:r>
-      <w:r>
-        <w:t>https://www.myserver.myDomain.com/CortexInteractionPortal</w:t>
-      </w:r>
+      <w:hyperlink r:id="rId38" w:history="1">
+        <w:r>
+          <w:rPr>
+            <w:rStyle w:val="Hyperlink"/>
+          </w:rPr>
+          <w:t>https://www.myserver.myDomain.com/CortexInteractionPortal</w:t>
+        </w:r>
+      </w:hyperlink>
       <w:r>
         <w:rPr>
           <w:b/>
@@ -12678,13 +12771,352 @@
       <w:pPr>
         <w:pStyle w:val="Heading2"/>
       </w:pPr>
-      <w:bookmarkStart w:id="63" w:name="_Toc142058396"/>
-      <w:bookmarkStart w:id="64" w:name="_Toc181275420"/>
+      <w:bookmarkStart w:id="61" w:name="_Toc184734258"/>
+      <w:r>
+        <w:t xml:space="preserve">Deploy </w:t>
+      </w:r>
+      <w:proofErr w:type="spellStart"/>
+      <w:r>
+        <w:t>web.config</w:t>
+      </w:r>
+      <w:proofErr w:type="spellEnd"/>
+      <w:r>
+        <w:t xml:space="preserve"> for CORTEX Interaction Portal</w:t>
+      </w:r>
+      <w:bookmarkEnd w:id="61"/>
+    </w:p>
+    <w:p>
+      <w:pPr>
+        <w:pStyle w:val="ListParagraph"/>
+        <w:numPr>
+          <w:ilvl w:val="0"/>
+          <w:numId w:val="144"/>
+        </w:numPr>
+        <w:rPr>
+          <w:rStyle w:val="ui-provider"/>
+        </w:rPr>
+      </w:pPr>
+      <w:r>
+        <w:t>I</w:t>
+      </w:r>
+      <w:r>
+        <w:t>n File Explorer</w:t>
+      </w:r>
+      <w:r>
+        <w:t xml:space="preserve"> </w:t>
+      </w:r>
+      <w:r>
+        <w:t>n</w:t>
+      </w:r>
+      <w:r>
+        <w:t>avigate to the folder where</w:t>
+      </w:r>
+      <w:r>
+        <w:t xml:space="preserve"> the d</w:t>
+      </w:r>
+      <w:r>
+        <w:t>ownload</w:t>
+      </w:r>
+      <w:r>
+        <w:t>ed</w:t>
+      </w:r>
+      <w:r>
+        <w:t xml:space="preserve"> </w:t>
+      </w:r>
+      <w:r>
+        <w:rPr>
+          <w:rStyle w:val="ui-provider"/>
+        </w:rPr>
+        <w:t xml:space="preserve">Cortex Innovation </w:t>
+      </w:r>
+      <w:r>
+        <w:rPr>
+          <w:rStyle w:val="ui-provider"/>
+        </w:rPr>
+        <w:fldChar w:fldCharType="begin"/>
+      </w:r>
+      <w:r>
+        <w:rPr>
+          <w:rStyle w:val="ui-provider"/>
+        </w:rPr>
+        <w:instrText xml:space="preserve"> DOCPROPERTY  ReleaseVersion  \* MERGEFORMAT </w:instrText>
+      </w:r>
+      <w:r>
+        <w:rPr>
+          <w:rStyle w:val="ui-provider"/>
+        </w:rPr>
+        <w:fldChar w:fldCharType="separate"/>
+      </w:r>
+      <w:r>
+        <w:rPr>
+          <w:rStyle w:val="ui-provider"/>
+        </w:rPr>
+        <w:t>2025.1</w:t>
+      </w:r>
+      <w:r>
+        <w:rPr>
+          <w:rStyle w:val="ui-provider"/>
+        </w:rPr>
+        <w:fldChar w:fldCharType="end"/>
+      </w:r>
+      <w:r>
+        <w:rPr>
+          <w:rStyle w:val="ui-provider"/>
+        </w:rPr>
+        <w:t xml:space="preserve"> - Interaction Portal.zip</w:t>
+      </w:r>
+      <w:r>
+        <w:rPr>
+          <w:rStyle w:val="ui-provider"/>
+        </w:rPr>
+        <w:t xml:space="preserve"> was extracted to </w:t>
+      </w:r>
+      <w:r>
+        <w:rPr>
+          <w:rStyle w:val="ui-provider"/>
+        </w:rPr>
+        <w:t>in Section</w:t>
+      </w:r>
+      <w:r>
+        <w:rPr>
+          <w:rStyle w:val="ui-provider"/>
+        </w:rPr>
+        <w:t xml:space="preserve"> </w:t>
+      </w:r>
+      <w:r>
+        <w:rPr>
+          <w:rStyle w:val="ui-provider"/>
+        </w:rPr>
+        <w:fldChar w:fldCharType="begin"/>
+      </w:r>
+      <w:r>
+        <w:rPr>
+          <w:rStyle w:val="ui-provider"/>
+        </w:rPr>
+        <w:instrText xml:space="preserve"> REF _Ref184734029 \r \h </w:instrText>
+      </w:r>
+      <w:r>
+        <w:rPr>
+          <w:rStyle w:val="ui-provider"/>
+        </w:rPr>
+      </w:r>
+      <w:r>
+        <w:rPr>
+          <w:rStyle w:val="ui-provider"/>
+        </w:rPr>
+        <w:fldChar w:fldCharType="separate"/>
+      </w:r>
+      <w:r>
+        <w:rPr>
+          <w:rStyle w:val="ui-provider"/>
+        </w:rPr>
+        <w:t>2.2</w:t>
+      </w:r>
+      <w:r>
+        <w:rPr>
+          <w:rStyle w:val="ui-provider"/>
+        </w:rPr>
+        <w:fldChar w:fldCharType="end"/>
+      </w:r>
+      <w:r>
+        <w:rPr>
+          <w:rStyle w:val="ui-provider"/>
+        </w:rPr>
+        <w:t>.</w:t>
+      </w:r>
+    </w:p>
+    <w:p>
+      <w:pPr>
+        <w:pStyle w:val="ListParagraph"/>
+        <w:numPr>
+          <w:ilvl w:val="0"/>
+          <w:numId w:val="144"/>
+        </w:numPr>
+      </w:pPr>
+      <w:r>
+        <w:t>B</w:t>
+      </w:r>
+      <w:r>
+        <w:rPr>
+          <w:rStyle w:val="ui-provider"/>
+        </w:rPr>
+        <w:t xml:space="preserve">rowse to the </w:t>
+      </w:r>
+      <w:r>
+        <w:rPr>
+          <w:rStyle w:val="ui-provider"/>
+        </w:rPr>
+        <w:t>Cortex Interaction Portal</w:t>
+      </w:r>
+      <w:r>
+        <w:rPr>
+          <w:rStyle w:val="ui-provider"/>
+        </w:rPr>
+        <w:t xml:space="preserve"> folder.</w:t>
+      </w:r>
+    </w:p>
+    <w:p>
+      <w:pPr>
+        <w:pStyle w:val="ListParagraph"/>
+        <w:numPr>
+          <w:ilvl w:val="0"/>
+          <w:numId w:val="144"/>
+        </w:numPr>
+      </w:pPr>
+      <w:r>
+        <w:t xml:space="preserve">Copy the </w:t>
+      </w:r>
+      <w:proofErr w:type="spellStart"/>
+      <w:r>
+        <w:t>web.config</w:t>
+      </w:r>
+      <w:proofErr w:type="spellEnd"/>
+      <w:r>
+        <w:t xml:space="preserve"> file</w:t>
+      </w:r>
+      <w:r>
+        <w:t>.</w:t>
+      </w:r>
+    </w:p>
+    <w:p>
+      <w:pPr>
+        <w:pStyle w:val="ListParagraph"/>
+        <w:numPr>
+          <w:ilvl w:val="0"/>
+          <w:numId w:val="144"/>
+        </w:numPr>
+      </w:pPr>
+      <w:r>
+        <w:t xml:space="preserve">Navigate to the folder where the </w:t>
+      </w:r>
+      <w:r>
+        <w:t xml:space="preserve">CORTEX Interaction Portal </w:t>
+      </w:r>
+      <w:r>
+        <w:t xml:space="preserve">web application was installed </w:t>
+      </w:r>
+      <w:r>
+        <w:t>for IIS</w:t>
+      </w:r>
+    </w:p>
+    <w:p>
+      <w:pPr>
+        <w:pStyle w:val="ListParagraph"/>
+        <w:numPr>
+          <w:ilvl w:val="1"/>
+          <w:numId w:val="143"/>
+        </w:numPr>
+      </w:pPr>
+      <w:r>
+        <w:t>This will be of the form:</w:t>
+      </w:r>
+      <w:r>
+        <w:t xml:space="preserve"> </w:t>
+      </w:r>
+    </w:p>
+    <w:p>
+      <w:pPr>
+        <w:pStyle w:val="Style1"/>
+        <w:ind w:left="1440"/>
+      </w:pPr>
+      <w:r>
+        <w:lastRenderedPageBreak/>
+        <w:t>&lt;</w:t>
+      </w:r>
+      <w:proofErr w:type="spellStart"/>
+      <w:r>
+        <w:t>IISDirectory</w:t>
+      </w:r>
+      <w:proofErr w:type="spellEnd"/>
+      <w:r>
+        <w:t>&gt;\&lt;</w:t>
+      </w:r>
+      <w:proofErr w:type="spellStart"/>
+      <w:r>
+        <w:t>PortalIISSiteName</w:t>
+      </w:r>
+      <w:proofErr w:type="spellEnd"/>
+      <w:r>
+        <w:t>&gt;\&lt;</w:t>
+      </w:r>
+      <w:proofErr w:type="spellStart"/>
+      <w:r>
+        <w:t>PortalIISApplicationName</w:t>
+      </w:r>
+      <w:proofErr w:type="spellEnd"/>
+      <w:r>
+        <w:t>&gt;</w:t>
+      </w:r>
+    </w:p>
+    <w:p>
+      <w:pPr>
+        <w:ind w:left="720" w:firstLine="720"/>
+      </w:pPr>
+      <w:r>
+        <w:t xml:space="preserve">e.g. </w:t>
+      </w:r>
+      <w:r>
+        <w:t>C:\inetpub\wwwroot\Cortex\CortexInteractionPortal</w:t>
+      </w:r>
+    </w:p>
+    <w:p>
+      <w:pPr>
+        <w:pStyle w:val="ListParagraph"/>
+        <w:numPr>
+          <w:ilvl w:val="0"/>
+          <w:numId w:val="144"/>
+        </w:numPr>
+      </w:pPr>
+      <w:r>
+        <w:t>Paste</w:t>
+      </w:r>
+      <w:r>
+        <w:t xml:space="preserve"> the </w:t>
+      </w:r>
+      <w:proofErr w:type="spellStart"/>
+      <w:r>
+        <w:t>web.config</w:t>
+      </w:r>
+      <w:proofErr w:type="spellEnd"/>
+      <w:r>
+        <w:t xml:space="preserve"> </w:t>
+      </w:r>
+      <w:r>
+        <w:t>file</w:t>
+      </w:r>
+      <w:r>
+        <w:t>.</w:t>
+      </w:r>
+    </w:p>
+    <w:p>
+      <w:pPr>
+        <w:pStyle w:val="ListParagraph"/>
+        <w:numPr>
+          <w:ilvl w:val="0"/>
+          <w:numId w:val="145"/>
+        </w:numPr>
+      </w:pPr>
+      <w:r>
+        <w:t xml:space="preserve">If the </w:t>
+      </w:r>
+      <w:r>
+        <w:t>paste</w:t>
+      </w:r>
+      <w:r>
+        <w:t xml:space="preserve"> operation fails, you may need to first copy them to a directory local to your user (such as a folder in Downloads)</w:t>
+      </w:r>
+    </w:p>
+    <w:p>
+      <w:pPr>
+        <w:pStyle w:val="Heading2"/>
+      </w:pPr>
+      <w:bookmarkStart w:id="62" w:name="_Toc142058396"/>
+      <w:bookmarkStart w:id="63" w:name="_Toc184734259"/>
       <w:r>
         <w:t>Web App Redirect Rule</w:t>
       </w:r>
+      <w:bookmarkEnd w:id="62"/>
       <w:bookmarkEnd w:id="63"/>
-      <w:bookmarkEnd w:id="64"/>
     </w:p>
     <w:p>
       <w:r>
@@ -12744,7 +13176,6 @@
         </w:numPr>
       </w:pPr>
       <w:r>
-        <w:lastRenderedPageBreak/>
         <w:t xml:space="preserve">If this file is not present within the top level (e.g. ‘Cortex’) IIS directory, this change will not be </w:t>
       </w:r>
       <w:proofErr w:type="gramStart"/>
@@ -12819,7 +13250,7 @@
           <w:numId w:val="130"/>
         </w:numPr>
       </w:pPr>
-      <w:bookmarkStart w:id="65" w:name="_Toc130996343"/>
+      <w:bookmarkStart w:id="64" w:name="_Toc130996343"/>
       <w:r>
         <w:t>Save and exit the file.</w:t>
       </w:r>
@@ -12828,14 +13259,14 @@
       <w:pPr>
         <w:pStyle w:val="Heading2"/>
       </w:pPr>
-      <w:bookmarkStart w:id="66" w:name="_Toc142058397"/>
-      <w:bookmarkStart w:id="67" w:name="_Toc181275421"/>
+      <w:bookmarkStart w:id="65" w:name="_Toc142058397"/>
+      <w:bookmarkStart w:id="66" w:name="_Toc184734260"/>
       <w:r>
         <w:t>CORS Configuration</w:t>
       </w:r>
+      <w:bookmarkEnd w:id="64"/>
       <w:bookmarkEnd w:id="65"/>
       <w:bookmarkEnd w:id="66"/>
-      <w:bookmarkEnd w:id="67"/>
     </w:p>
     <w:p>
       <w:r>
@@ -12973,6 +13404,7 @@
           </w:tcPr>
           <w:p>
             <w:r>
+              <w:lastRenderedPageBreak/>
               <w:t>Parameter</w:t>
             </w:r>
           </w:p>
@@ -13212,11 +13644,7 @@
               <w:cnfStyle w:val="000000010000" w:firstRow="0" w:lastRow="0" w:firstColumn="0" w:lastColumn="0" w:oddVBand="0" w:evenVBand="0" w:oddHBand="0" w:evenHBand="1" w:firstRowFirstColumn="0" w:firstRowLastColumn="0" w:lastRowFirstColumn="0" w:lastRowLastColumn="0"/>
             </w:pPr>
             <w:r>
-              <w:t xml:space="preserve">Whether or not wildcards (*) are permitted for subdomains. Based on the </w:t>
-            </w:r>
-            <w:r>
-              <w:lastRenderedPageBreak/>
-              <w:t xml:space="preserve">example in </w:t>
+              <w:t xml:space="preserve">Whether or not wildcards (*) are permitted for subdomains. Based on the example in </w:t>
             </w:r>
             <w:proofErr w:type="spellStart"/>
             <w:r>
@@ -13237,7 +13665,6 @@
               <w:cnfStyle w:val="000000010000" w:firstRow="0" w:lastRow="0" w:firstColumn="0" w:lastColumn="0" w:oddVBand="0" w:evenVBand="0" w:oddHBand="0" w:evenHBand="1" w:firstRowFirstColumn="0" w:firstRowLastColumn="0" w:lastRowFirstColumn="0" w:lastRowLastColumn="0"/>
             </w:pPr>
             <w:r>
-              <w:lastRenderedPageBreak/>
               <w:t>true</w:t>
             </w:r>
           </w:p>
@@ -13273,7 +13700,7 @@
       <w:r>
         <w:t xml:space="preserve">For example, </w:t>
       </w:r>
-      <w:hyperlink r:id="rId38" w:history="1">
+      <w:hyperlink r:id="rId39" w:history="1">
         <w:r>
           <w:rPr>
             <w:rStyle w:val="Hyperlink"/>
@@ -13334,15 +13761,15 @@
       <w:pPr>
         <w:pStyle w:val="Heading2"/>
       </w:pPr>
-      <w:bookmarkStart w:id="68" w:name="_Toc130996344"/>
-      <w:bookmarkStart w:id="69" w:name="_Toc142058398"/>
-      <w:bookmarkStart w:id="70" w:name="_Toc181275422"/>
+      <w:bookmarkStart w:id="67" w:name="_Toc130996344"/>
+      <w:bookmarkStart w:id="68" w:name="_Toc142058398"/>
+      <w:bookmarkStart w:id="69" w:name="_Toc184734261"/>
       <w:r>
         <w:t>Housekeeping Tasks</w:t>
       </w:r>
+      <w:bookmarkEnd w:id="67"/>
       <w:bookmarkEnd w:id="68"/>
       <w:bookmarkEnd w:id="69"/>
-      <w:bookmarkEnd w:id="70"/>
     </w:p>
     <w:p>
       <w:r>
@@ -13466,6 +13893,7 @@
         <w:spacing w:after="0"/>
       </w:pPr>
       <w:r>
+        <w:lastRenderedPageBreak/>
         <w:t>    "",</w:t>
       </w:r>
     </w:p>
@@ -13650,7 +14078,6 @@
     </w:p>
     <w:p>
       <w:r>
-        <w:lastRenderedPageBreak/>
         <w:t>You must give the schedule a name, select the flows detailed in the table below,</w:t>
       </w:r>
       <w:r>
@@ -13842,28 +14269,28 @@
       <w:pPr>
         <w:pStyle w:val="Heading1"/>
       </w:pPr>
-      <w:bookmarkStart w:id="71" w:name="_Toc142058399"/>
-      <w:bookmarkStart w:id="72" w:name="_Toc181275423"/>
+      <w:bookmarkStart w:id="70" w:name="_Toc142058399"/>
+      <w:bookmarkStart w:id="71" w:name="_Toc184734262"/>
       <w:r>
         <w:lastRenderedPageBreak/>
         <w:t>Testing</w:t>
       </w:r>
+      <w:bookmarkEnd w:id="70"/>
       <w:bookmarkEnd w:id="71"/>
+    </w:p>
+    <w:p>
+      <w:pPr>
+        <w:pStyle w:val="Heading2"/>
+      </w:pPr>
+      <w:bookmarkStart w:id="72" w:name="_Toc130996346"/>
+      <w:bookmarkStart w:id="73" w:name="_Toc142058400"/>
+      <w:bookmarkStart w:id="74" w:name="_Toc184734263"/>
+      <w:r>
+        <w:t>Testing User Access Management Flows</w:t>
+      </w:r>
       <w:bookmarkEnd w:id="72"/>
-    </w:p>
-    <w:p>
-      <w:pPr>
-        <w:pStyle w:val="Heading2"/>
-      </w:pPr>
-      <w:bookmarkStart w:id="73" w:name="_Toc130996346"/>
-      <w:bookmarkStart w:id="74" w:name="_Toc142058400"/>
-      <w:bookmarkStart w:id="75" w:name="_Toc181275424"/>
-      <w:r>
-        <w:t>Testing User Access Management Flows</w:t>
-      </w:r>
       <w:bookmarkEnd w:id="73"/>
       <w:bookmarkEnd w:id="74"/>
-      <w:bookmarkEnd w:id="75"/>
     </w:p>
     <w:p>
       <w:r>
@@ -14089,7 +14516,7 @@
       <w:r>
         <w:t xml:space="preserve">Import the collection to Postman, which if required can be downloaded and installed from </w:t>
       </w:r>
-      <w:hyperlink r:id="rId39" w:history="1">
+      <w:hyperlink r:id="rId40" w:history="1">
         <w:r>
           <w:rPr>
             <w:rStyle w:val="Hyperlink"/>
@@ -14141,7 +14568,7 @@
                     <pic:cNvPicPr/>
                   </pic:nvPicPr>
                   <pic:blipFill>
-                    <a:blip r:embed="rId40"/>
+                    <a:blip r:embed="rId41"/>
                     <a:stretch>
                       <a:fillRect/>
                     </a:stretch>
@@ -14646,7 +15073,7 @@
                     <pic:cNvPicPr/>
                   </pic:nvPicPr>
                   <pic:blipFill>
-                    <a:blip r:embed="rId41"/>
+                    <a:blip r:embed="rId42"/>
                     <a:stretch>
                       <a:fillRect/>
                     </a:stretch>
@@ -14902,16 +15329,16 @@
       <w:pPr>
         <w:pStyle w:val="Heading2"/>
       </w:pPr>
-      <w:bookmarkStart w:id="76" w:name="_Toc130996347"/>
-      <w:bookmarkStart w:id="77" w:name="_Toc142058401"/>
-      <w:bookmarkStart w:id="78" w:name="_Toc181275425"/>
+      <w:bookmarkStart w:id="75" w:name="_Toc130996347"/>
+      <w:bookmarkStart w:id="76" w:name="_Toc142058401"/>
+      <w:bookmarkStart w:id="77" w:name="_Toc184734264"/>
       <w:r>
         <w:lastRenderedPageBreak/>
         <w:t>Testing the Web Application</w:t>
       </w:r>
+      <w:bookmarkEnd w:id="75"/>
       <w:bookmarkEnd w:id="76"/>
       <w:bookmarkEnd w:id="77"/>
-      <w:bookmarkEnd w:id="78"/>
     </w:p>
     <w:p>
       <w:pPr>
@@ -15055,15 +15482,15 @@
       <w:pPr>
         <w:pStyle w:val="Heading2"/>
       </w:pPr>
-      <w:bookmarkStart w:id="79" w:name="_Toc130996348"/>
-      <w:bookmarkStart w:id="80" w:name="_Toc142058402"/>
-      <w:bookmarkStart w:id="81" w:name="_Toc181275426"/>
+      <w:bookmarkStart w:id="78" w:name="_Toc130996348"/>
+      <w:bookmarkStart w:id="79" w:name="_Toc142058402"/>
+      <w:bookmarkStart w:id="80" w:name="_Toc184734265"/>
       <w:r>
         <w:t>Testing UI-Driven Process (Service Requests)</w:t>
       </w:r>
+      <w:bookmarkEnd w:id="78"/>
       <w:bookmarkEnd w:id="79"/>
       <w:bookmarkEnd w:id="80"/>
-      <w:bookmarkEnd w:id="81"/>
     </w:p>
     <w:p>
       <w:pPr>
@@ -15190,16 +15617,16 @@
       <w:pPr>
         <w:pStyle w:val="Heading2"/>
       </w:pPr>
-      <w:bookmarkStart w:id="82" w:name="_Toc130996349"/>
-      <w:bookmarkStart w:id="83" w:name="_Toc142058403"/>
-      <w:bookmarkStart w:id="84" w:name="_Toc181275427"/>
+      <w:bookmarkStart w:id="81" w:name="_Toc130996349"/>
+      <w:bookmarkStart w:id="82" w:name="_Toc142058403"/>
+      <w:bookmarkStart w:id="83" w:name="_Toc184734266"/>
       <w:r>
         <w:lastRenderedPageBreak/>
         <w:t>Testing Process-Driven UI (Process Dashboard)</w:t>
       </w:r>
+      <w:bookmarkEnd w:id="81"/>
       <w:bookmarkEnd w:id="82"/>
       <w:bookmarkEnd w:id="83"/>
-      <w:bookmarkEnd w:id="84"/>
     </w:p>
     <w:p>
       <w:pPr>
@@ -15562,7 +15989,7 @@
                     <pic:cNvPicPr/>
                   </pic:nvPicPr>
                   <pic:blipFill>
-                    <a:blip r:embed="rId42"/>
+                    <a:blip r:embed="rId43"/>
                     <a:stretch>
                       <a:fillRect/>
                     </a:stretch>
@@ -15732,7 +16159,7 @@
                     <pic:cNvPicPr/>
                   </pic:nvPicPr>
                   <pic:blipFill>
-                    <a:blip r:embed="rId42"/>
+                    <a:blip r:embed="rId43"/>
                     <a:stretch>
                       <a:fillRect/>
                     </a:stretch>
@@ -15846,16 +16273,16 @@
       <w:pPr>
         <w:pStyle w:val="Heading1"/>
       </w:pPr>
-      <w:bookmarkStart w:id="85" w:name="_Toc130996350"/>
-      <w:bookmarkStart w:id="86" w:name="_Toc142058404"/>
-      <w:bookmarkStart w:id="87" w:name="_Toc181275428"/>
+      <w:bookmarkStart w:id="84" w:name="_Toc130996350"/>
+      <w:bookmarkStart w:id="85" w:name="_Toc142058404"/>
+      <w:bookmarkStart w:id="86" w:name="_Toc184734267"/>
       <w:r>
         <w:lastRenderedPageBreak/>
         <w:t>Appendix A: Renaming Web App Title</w:t>
       </w:r>
+      <w:bookmarkEnd w:id="84"/>
       <w:bookmarkEnd w:id="85"/>
       <w:bookmarkEnd w:id="86"/>
-      <w:bookmarkEnd w:id="87"/>
     </w:p>
     <w:p>
       <w:pPr>
@@ -16208,9 +16635,9 @@
       <w:pPr>
         <w:pStyle w:val="Heading1"/>
       </w:pPr>
-      <w:bookmarkStart w:id="88" w:name="_Toc130996356"/>
-      <w:bookmarkStart w:id="89" w:name="_Toc142058405"/>
-      <w:bookmarkStart w:id="90" w:name="_Toc181275429"/>
+      <w:bookmarkStart w:id="87" w:name="_Toc130996356"/>
+      <w:bookmarkStart w:id="88" w:name="_Toc142058405"/>
+      <w:bookmarkStart w:id="89" w:name="_Toc184734268"/>
       <w:r>
         <w:lastRenderedPageBreak/>
         <w:t xml:space="preserve">Appendix </w:t>
@@ -16221,9 +16648,9 @@
       <w:r>
         <w:t>: Issues with Self Signed Certificates</w:t>
       </w:r>
+      <w:bookmarkEnd w:id="87"/>
       <w:bookmarkEnd w:id="88"/>
       <w:bookmarkEnd w:id="89"/>
-      <w:bookmarkEnd w:id="90"/>
       <w:r>
         <w:t xml:space="preserve"> </w:t>
       </w:r>
@@ -16343,8 +16770,8 @@
       <w:pPr>
         <w:pStyle w:val="Heading1"/>
       </w:pPr>
-      <w:bookmarkStart w:id="91" w:name="_Toc142058406"/>
-      <w:bookmarkStart w:id="92" w:name="_Toc181275430"/>
+      <w:bookmarkStart w:id="90" w:name="_Toc142058406"/>
+      <w:bookmarkStart w:id="91" w:name="_Toc184734269"/>
       <w:r>
         <w:lastRenderedPageBreak/>
         <w:t xml:space="preserve">Appendix </w:t>
@@ -16355,25 +16782,25 @@
       <w:r>
         <w:t>: Load Balancer Configurations</w:t>
       </w:r>
+      <w:bookmarkEnd w:id="90"/>
       <w:bookmarkEnd w:id="91"/>
+    </w:p>
+    <w:p>
+      <w:r>
+        <w:t>In an HA Cluster, there are many different options for configuration and architecture. 2 of these are detailed below.</w:t>
+      </w:r>
+    </w:p>
+    <w:p>
+      <w:pPr>
+        <w:pStyle w:val="Heading2"/>
+      </w:pPr>
+      <w:bookmarkStart w:id="92" w:name="_Toc142058407"/>
+      <w:bookmarkStart w:id="93" w:name="_Toc184734270"/>
+      <w:r>
+        <w:t>Single-Portal Setup</w:t>
+      </w:r>
       <w:bookmarkEnd w:id="92"/>
-    </w:p>
-    <w:p>
-      <w:r>
-        <w:t>In an HA Cluster, there are many different options for configuration and architecture. 2 of these are detailed below.</w:t>
-      </w:r>
-    </w:p>
-    <w:p>
-      <w:pPr>
-        <w:pStyle w:val="Heading2"/>
-      </w:pPr>
-      <w:bookmarkStart w:id="93" w:name="_Toc142058407"/>
-      <w:bookmarkStart w:id="94" w:name="_Toc181275431"/>
-      <w:r>
-        <w:t>Single-Portal Setup</w:t>
-      </w:r>
       <w:bookmarkEnd w:id="93"/>
-      <w:bookmarkEnd w:id="94"/>
     </w:p>
     <w:p>
       <w:r>
@@ -17906,13 +18333,14 @@
       <w:pPr>
         <w:pStyle w:val="Heading2"/>
       </w:pPr>
-      <w:bookmarkStart w:id="95" w:name="_Toc142058408"/>
-      <w:bookmarkStart w:id="96" w:name="_Toc181275432"/>
+      <w:bookmarkStart w:id="94" w:name="_Toc142058408"/>
+      <w:bookmarkStart w:id="95" w:name="_Toc184734271"/>
       <w:r>
         <w:t>Multi-Portal Setup</w:t>
       </w:r>
+      <w:bookmarkStart w:id="96" w:name="_Hlk142920278"/>
+      <w:bookmarkEnd w:id="94"/>
       <w:bookmarkEnd w:id="95"/>
-      <w:bookmarkEnd w:id="96"/>
     </w:p>
     <w:p>
       <w:r>
@@ -20062,7 +20490,7 @@
         <w:t>}</w:t>
       </w:r>
     </w:p>
-    <w:bookmarkEnd w:id="16"/>
+    <w:bookmarkEnd w:id="96"/>
     <w:p/>
     <w:bookmarkEnd w:id="0"/>
     <w:p/>
@@ -20720,7 +21148,7 @@
         <wp:inline distT="0" distB="0" distL="0" distR="0" wp14:anchorId="506F5D16" wp14:editId="5B52E457">
           <wp:extent cx="1504950" cy="391827"/>
           <wp:effectExtent l="0" t="0" r="0" b="8255"/>
-          <wp:docPr id="492650280" name="Picture 492650280" descr="Logo&#10;&#10;Description automatically generated"/>
+          <wp:docPr id="1934685982" name="Picture 1934685982" descr="Logo&#10;&#10;Description automatically generated"/>
           <wp:cNvGraphicFramePr>
             <a:graphicFrameLocks xmlns:a="http://schemas.openxmlformats.org/drawingml/2006/main" noChangeAspect="1"/>
           </wp:cNvGraphicFramePr>
@@ -20781,7 +21209,7 @@
           <wp:extent cx="6948000" cy="8366400"/>
           <wp:effectExtent l="0" t="0" r="5715" b="0"/>
           <wp:wrapNone/>
-          <wp:docPr id="1831418360" name="Picture 1831418360" descr="A white circle with a white background&#10;&#10;Description automatically generated"/>
+          <wp:docPr id="73436460" name="Picture 73436460" descr="A white circle with a white background&#10;&#10;Description automatically generated"/>
           <wp:cNvGraphicFramePr>
             <a:graphicFrameLocks xmlns:a="http://schemas.openxmlformats.org/drawingml/2006/main" noChangeAspect="1"/>
           </wp:cNvGraphicFramePr>
@@ -20854,7 +21282,7 @@
           <wp:extent cx="5731200" cy="5860800"/>
           <wp:effectExtent l="0" t="0" r="3175" b="6985"/>
           <wp:wrapNone/>
-          <wp:docPr id="1323319028" name="Picture 1323319028" descr="Icon&#10;&#10;Description automatically generated"/>
+          <wp:docPr id="1735994658" name="Picture 1735994658" descr="Icon&#10;&#10;Description automatically generated"/>
           <wp:cNvGraphicFramePr>
             <a:graphicFrameLocks xmlns:a="http://schemas.openxmlformats.org/drawingml/2006/main" noChangeAspect="1"/>
           </wp:cNvGraphicFramePr>
@@ -20917,7 +21345,7 @@
         <wp:inline distT="0" distB="0" distL="0" distR="0" wp14:anchorId="0029F01F" wp14:editId="44A5C08A">
           <wp:extent cx="1504950" cy="390525"/>
           <wp:effectExtent l="0" t="0" r="0" b="9525"/>
-          <wp:docPr id="531132790" name="Picture 6" descr="Logo&#10;&#10;Description automatically generated"/>
+          <wp:docPr id="558906309" name="Picture 6" descr="Logo&#10;&#10;Description automatically generated"/>
           <wp:cNvGraphicFramePr>
             <a:graphicFrameLocks xmlns:a="http://schemas.openxmlformats.org/drawingml/2006/main" noChangeAspect="1"/>
           </wp:cNvGraphicFramePr>
@@ -20981,7 +21409,7 @@
         <wp:inline distT="0" distB="0" distL="0" distR="0" wp14:anchorId="424570D3" wp14:editId="7D06317B">
           <wp:extent cx="1504950" cy="390525"/>
           <wp:effectExtent l="0" t="0" r="0" b="9525"/>
-          <wp:docPr id="578876080" name="Picture 6" descr="Logo&#10;&#10;Description automatically generated"/>
+          <wp:docPr id="1950888136" name="Picture 6" descr="Logo&#10;&#10;Description automatically generated"/>
           <wp:cNvGraphicFramePr>
             <a:graphicFrameLocks xmlns:a="http://schemas.openxmlformats.org/drawingml/2006/main" noChangeAspect="1"/>
           </wp:cNvGraphicFramePr>
@@ -21051,7 +21479,7 @@
         <wp:inline distT="0" distB="0" distL="0" distR="0" wp14:anchorId="2A4EF4B3" wp14:editId="320E3CB6">
           <wp:extent cx="1504950" cy="390525"/>
           <wp:effectExtent l="0" t="0" r="0" b="9525"/>
-          <wp:docPr id="1091492311" name="Picture 6" descr="Logo&#10;&#10;Description automatically generated"/>
+          <wp:docPr id="1898952370" name="Picture 6" descr="Logo&#10;&#10;Description automatically generated"/>
           <wp:cNvGraphicFramePr>
             <a:graphicFrameLocks xmlns:a="http://schemas.openxmlformats.org/drawingml/2006/main" noChangeAspect="1"/>
           </wp:cNvGraphicFramePr>
@@ -21121,7 +21549,7 @@
           <wp:extent cx="5731200" cy="5860800"/>
           <wp:effectExtent l="0" t="0" r="3175" b="6985"/>
           <wp:wrapNone/>
-          <wp:docPr id="101093712" name="Picture 101093712" descr="Icon&#10;&#10;Description automatically generated"/>
+          <wp:docPr id="619004044" name="Picture 619004044" descr="Icon&#10;&#10;Description automatically generated"/>
           <wp:cNvGraphicFramePr>
             <a:graphicFrameLocks xmlns:a="http://schemas.openxmlformats.org/drawingml/2006/main" noChangeAspect="1"/>
           </wp:cNvGraphicFramePr>
@@ -26055,6 +26483,92 @@
     </w:lvl>
   </w:abstractNum>
   <w:abstractNum w:abstractNumId="53" w15:restartNumberingAfterBreak="0">
+    <w:nsid w:val="3306223D"/>
+    <w:multiLevelType w:val="hybridMultilevel"/>
+    <w:tmpl w:val="E85A637E"/>
+    <w:lvl w:ilvl="0" w:tplc="08090019">
+      <w:start w:val="1"/>
+      <w:numFmt w:val="lowerLetter"/>
+      <w:lvlText w:val="%1."/>
+      <w:lvlJc w:val="left"/>
+      <w:pPr>
+        <w:ind w:left="1440" w:hanging="360"/>
+      </w:pPr>
+    </w:lvl>
+    <w:lvl w:ilvl="1" w:tplc="08090019" w:tentative="1">
+      <w:start w:val="1"/>
+      <w:numFmt w:val="lowerLetter"/>
+      <w:lvlText w:val="%2."/>
+      <w:lvlJc w:val="left"/>
+      <w:pPr>
+        <w:ind w:left="2160" w:hanging="360"/>
+      </w:pPr>
+    </w:lvl>
+    <w:lvl w:ilvl="2" w:tplc="0809001B" w:tentative="1">
+      <w:start w:val="1"/>
+      <w:numFmt w:val="lowerRoman"/>
+      <w:lvlText w:val="%3."/>
+      <w:lvlJc w:val="right"/>
+      <w:pPr>
+        <w:ind w:left="2880" w:hanging="180"/>
+      </w:pPr>
+    </w:lvl>
+    <w:lvl w:ilvl="3" w:tplc="0809000F" w:tentative="1">
+      <w:start w:val="1"/>
+      <w:numFmt w:val="decimal"/>
+      <w:lvlText w:val="%4."/>
+      <w:lvlJc w:val="left"/>
+      <w:pPr>
+        <w:ind w:left="3600" w:hanging="360"/>
+      </w:pPr>
+    </w:lvl>
+    <w:lvl w:ilvl="4" w:tplc="08090019" w:tentative="1">
+      <w:start w:val="1"/>
+      <w:numFmt w:val="lowerLetter"/>
+      <w:lvlText w:val="%5."/>
+      <w:lvlJc w:val="left"/>
+      <w:pPr>
+        <w:ind w:left="4320" w:hanging="360"/>
+      </w:pPr>
+    </w:lvl>
+    <w:lvl w:ilvl="5" w:tplc="0809001B" w:tentative="1">
+      <w:start w:val="1"/>
+      <w:numFmt w:val="lowerRoman"/>
+      <w:lvlText w:val="%6."/>
+      <w:lvlJc w:val="right"/>
+      <w:pPr>
+        <w:ind w:left="5040" w:hanging="180"/>
+      </w:pPr>
+    </w:lvl>
+    <w:lvl w:ilvl="6" w:tplc="0809000F" w:tentative="1">
+      <w:start w:val="1"/>
+      <w:numFmt w:val="decimal"/>
+      <w:lvlText w:val="%7."/>
+      <w:lvlJc w:val="left"/>
+      <w:pPr>
+        <w:ind w:left="5760" w:hanging="360"/>
+      </w:pPr>
+    </w:lvl>
+    <w:lvl w:ilvl="7" w:tplc="08090019" w:tentative="1">
+      <w:start w:val="1"/>
+      <w:numFmt w:val="lowerLetter"/>
+      <w:lvlText w:val="%8."/>
+      <w:lvlJc w:val="left"/>
+      <w:pPr>
+        <w:ind w:left="6480" w:hanging="360"/>
+      </w:pPr>
+    </w:lvl>
+    <w:lvl w:ilvl="8" w:tplc="0809001B" w:tentative="1">
+      <w:start w:val="1"/>
+      <w:numFmt w:val="lowerRoman"/>
+      <w:lvlText w:val="%9."/>
+      <w:lvlJc w:val="right"/>
+      <w:pPr>
+        <w:ind w:left="7200" w:hanging="180"/>
+      </w:pPr>
+    </w:lvl>
+  </w:abstractNum>
+  <w:abstractNum w:abstractNumId="54" w15:restartNumberingAfterBreak="0">
     <w:nsid w:val="33405277"/>
     <w:multiLevelType w:val="hybridMultilevel"/>
     <w:tmpl w:val="C26A05A8"/>
@@ -26167,7 +26681,7 @@
       </w:rPr>
     </w:lvl>
   </w:abstractNum>
-  <w:abstractNum w:abstractNumId="54" w15:restartNumberingAfterBreak="0">
+  <w:abstractNum w:abstractNumId="55" w15:restartNumberingAfterBreak="0">
     <w:nsid w:val="33701C31"/>
     <w:multiLevelType w:val="hybridMultilevel"/>
     <w:tmpl w:val="5CCEC8DA"/>
@@ -26253,7 +26767,93 @@
       </w:pPr>
     </w:lvl>
   </w:abstractNum>
-  <w:abstractNum w:abstractNumId="55" w15:restartNumberingAfterBreak="0">
+  <w:abstractNum w:abstractNumId="56" w15:restartNumberingAfterBreak="0">
+    <w:nsid w:val="3489309C"/>
+    <w:multiLevelType w:val="hybridMultilevel"/>
+    <w:tmpl w:val="D6EE20FC"/>
+    <w:lvl w:ilvl="0" w:tplc="FFFFFFFF">
+      <w:start w:val="1"/>
+      <w:numFmt w:val="decimal"/>
+      <w:lvlText w:val="%1."/>
+      <w:lvlJc w:val="left"/>
+      <w:pPr>
+        <w:ind w:left="720" w:hanging="360"/>
+      </w:pPr>
+    </w:lvl>
+    <w:lvl w:ilvl="1" w:tplc="FFFFFFFF">
+      <w:start w:val="1"/>
+      <w:numFmt w:val="lowerLetter"/>
+      <w:lvlText w:val="%2."/>
+      <w:lvlJc w:val="left"/>
+      <w:pPr>
+        <w:ind w:left="1440" w:hanging="360"/>
+      </w:pPr>
+    </w:lvl>
+    <w:lvl w:ilvl="2" w:tplc="FFFFFFFF" w:tentative="1">
+      <w:start w:val="1"/>
+      <w:numFmt w:val="lowerRoman"/>
+      <w:lvlText w:val="%3."/>
+      <w:lvlJc w:val="right"/>
+      <w:pPr>
+        <w:ind w:left="2160" w:hanging="180"/>
+      </w:pPr>
+    </w:lvl>
+    <w:lvl w:ilvl="3" w:tplc="FFFFFFFF" w:tentative="1">
+      <w:start w:val="1"/>
+      <w:numFmt w:val="decimal"/>
+      <w:lvlText w:val="%4."/>
+      <w:lvlJc w:val="left"/>
+      <w:pPr>
+        <w:ind w:left="2880" w:hanging="360"/>
+      </w:pPr>
+    </w:lvl>
+    <w:lvl w:ilvl="4" w:tplc="FFFFFFFF" w:tentative="1">
+      <w:start w:val="1"/>
+      <w:numFmt w:val="lowerLetter"/>
+      <w:lvlText w:val="%5."/>
+      <w:lvlJc w:val="left"/>
+      <w:pPr>
+        <w:ind w:left="3600" w:hanging="360"/>
+      </w:pPr>
+    </w:lvl>
+    <w:lvl w:ilvl="5" w:tplc="FFFFFFFF" w:tentative="1">
+      <w:start w:val="1"/>
+      <w:numFmt w:val="lowerRoman"/>
+      <w:lvlText w:val="%6."/>
+      <w:lvlJc w:val="right"/>
+      <w:pPr>
+        <w:ind w:left="4320" w:hanging="180"/>
+      </w:pPr>
+    </w:lvl>
+    <w:lvl w:ilvl="6" w:tplc="FFFFFFFF" w:tentative="1">
+      <w:start w:val="1"/>
+      <w:numFmt w:val="decimal"/>
+      <w:lvlText w:val="%7."/>
+      <w:lvlJc w:val="left"/>
+      <w:pPr>
+        <w:ind w:left="5040" w:hanging="360"/>
+      </w:pPr>
+    </w:lvl>
+    <w:lvl w:ilvl="7" w:tplc="FFFFFFFF" w:tentative="1">
+      <w:start w:val="1"/>
+      <w:numFmt w:val="lowerLetter"/>
+      <w:lvlText w:val="%8."/>
+      <w:lvlJc w:val="left"/>
+      <w:pPr>
+        <w:ind w:left="5760" w:hanging="360"/>
+      </w:pPr>
+    </w:lvl>
+    <w:lvl w:ilvl="8" w:tplc="FFFFFFFF" w:tentative="1">
+      <w:start w:val="1"/>
+      <w:numFmt w:val="lowerRoman"/>
+      <w:lvlText w:val="%9."/>
+      <w:lvlJc w:val="right"/>
+      <w:pPr>
+        <w:ind w:left="6480" w:hanging="180"/>
+      </w:pPr>
+    </w:lvl>
+  </w:abstractNum>
+  <w:abstractNum w:abstractNumId="57" w15:restartNumberingAfterBreak="0">
     <w:nsid w:val="35677F28"/>
     <w:multiLevelType w:val="hybridMultilevel"/>
     <w:tmpl w:val="C9C637EC"/>
@@ -26339,7 +26939,7 @@
       </w:pPr>
     </w:lvl>
   </w:abstractNum>
-  <w:abstractNum w:abstractNumId="56" w15:restartNumberingAfterBreak="0">
+  <w:abstractNum w:abstractNumId="58" w15:restartNumberingAfterBreak="0">
     <w:nsid w:val="357F7892"/>
     <w:multiLevelType w:val="hybridMultilevel"/>
     <w:tmpl w:val="A59AA3C2"/>
@@ -26428,7 +27028,7 @@
       </w:pPr>
     </w:lvl>
   </w:abstractNum>
-  <w:abstractNum w:abstractNumId="57" w15:restartNumberingAfterBreak="0">
+  <w:abstractNum w:abstractNumId="59" w15:restartNumberingAfterBreak="0">
     <w:nsid w:val="360E7F55"/>
     <w:multiLevelType w:val="multilevel"/>
     <w:tmpl w:val="4DDEC27C"/>
@@ -26546,7 +27146,7 @@
       </w:rPr>
     </w:lvl>
   </w:abstractNum>
-  <w:abstractNum w:abstractNumId="58" w15:restartNumberingAfterBreak="0">
+  <w:abstractNum w:abstractNumId="60" w15:restartNumberingAfterBreak="0">
     <w:nsid w:val="378473C2"/>
     <w:multiLevelType w:val="hybridMultilevel"/>
     <w:tmpl w:val="6DACEA8E"/>
@@ -26632,7 +27232,7 @@
       </w:pPr>
     </w:lvl>
   </w:abstractNum>
-  <w:abstractNum w:abstractNumId="59" w15:restartNumberingAfterBreak="0">
+  <w:abstractNum w:abstractNumId="61" w15:restartNumberingAfterBreak="0">
     <w:nsid w:val="398721B7"/>
     <w:multiLevelType w:val="hybridMultilevel"/>
     <w:tmpl w:val="55F8A288"/>
@@ -26718,7 +27318,7 @@
       </w:pPr>
     </w:lvl>
   </w:abstractNum>
-  <w:abstractNum w:abstractNumId="60" w15:restartNumberingAfterBreak="0">
+  <w:abstractNum w:abstractNumId="62" w15:restartNumberingAfterBreak="0">
     <w:nsid w:val="3A7F4972"/>
     <w:multiLevelType w:val="hybridMultilevel"/>
     <w:tmpl w:val="DA441096"/>
@@ -26831,7 +27431,7 @@
       </w:rPr>
     </w:lvl>
   </w:abstractNum>
-  <w:abstractNum w:abstractNumId="61" w15:restartNumberingAfterBreak="0">
+  <w:abstractNum w:abstractNumId="63" w15:restartNumberingAfterBreak="0">
     <w:nsid w:val="3B3468CB"/>
     <w:multiLevelType w:val="hybridMultilevel"/>
     <w:tmpl w:val="FE36E4BC"/>
@@ -26917,7 +27517,7 @@
       </w:pPr>
     </w:lvl>
   </w:abstractNum>
-  <w:abstractNum w:abstractNumId="62" w15:restartNumberingAfterBreak="0">
+  <w:abstractNum w:abstractNumId="64" w15:restartNumberingAfterBreak="0">
     <w:nsid w:val="3D2C7974"/>
     <w:multiLevelType w:val="hybridMultilevel"/>
     <w:tmpl w:val="6A90B5CA"/>
@@ -27003,7 +27603,7 @@
       </w:pPr>
     </w:lvl>
   </w:abstractNum>
-  <w:abstractNum w:abstractNumId="63" w15:restartNumberingAfterBreak="0">
+  <w:abstractNum w:abstractNumId="65" w15:restartNumberingAfterBreak="0">
     <w:nsid w:val="3DBA3842"/>
     <w:multiLevelType w:val="hybridMultilevel"/>
     <w:tmpl w:val="6024A38C"/>
@@ -27089,7 +27689,7 @@
       </w:pPr>
     </w:lvl>
   </w:abstractNum>
-  <w:abstractNum w:abstractNumId="64" w15:restartNumberingAfterBreak="0">
+  <w:abstractNum w:abstractNumId="66" w15:restartNumberingAfterBreak="0">
     <w:nsid w:val="3DD84A66"/>
     <w:multiLevelType w:val="hybridMultilevel"/>
     <w:tmpl w:val="CC882E9C"/>
@@ -27175,7 +27775,7 @@
       </w:pPr>
     </w:lvl>
   </w:abstractNum>
-  <w:abstractNum w:abstractNumId="65" w15:restartNumberingAfterBreak="0">
+  <w:abstractNum w:abstractNumId="67" w15:restartNumberingAfterBreak="0">
     <w:nsid w:val="3FB66F45"/>
     <w:multiLevelType w:val="hybridMultilevel"/>
     <w:tmpl w:val="9D10EB5E"/>
@@ -27264,7 +27864,7 @@
       </w:pPr>
     </w:lvl>
   </w:abstractNum>
-  <w:abstractNum w:abstractNumId="66" w15:restartNumberingAfterBreak="0">
+  <w:abstractNum w:abstractNumId="68" w15:restartNumberingAfterBreak="0">
     <w:nsid w:val="40571080"/>
     <w:multiLevelType w:val="hybridMultilevel"/>
     <w:tmpl w:val="7842128A"/>
@@ -27353,7 +27953,7 @@
       </w:pPr>
     </w:lvl>
   </w:abstractNum>
-  <w:abstractNum w:abstractNumId="67" w15:restartNumberingAfterBreak="0">
+  <w:abstractNum w:abstractNumId="69" w15:restartNumberingAfterBreak="0">
     <w:nsid w:val="410771E6"/>
     <w:multiLevelType w:val="hybridMultilevel"/>
     <w:tmpl w:val="88B4D054"/>
@@ -27466,7 +28066,7 @@
       </w:rPr>
     </w:lvl>
   </w:abstractNum>
-  <w:abstractNum w:abstractNumId="68" w15:restartNumberingAfterBreak="0">
+  <w:abstractNum w:abstractNumId="70" w15:restartNumberingAfterBreak="0">
     <w:nsid w:val="42673A8B"/>
     <w:multiLevelType w:val="hybridMultilevel"/>
     <w:tmpl w:val="FB2A0018"/>
@@ -27555,7 +28155,7 @@
       </w:pPr>
     </w:lvl>
   </w:abstractNum>
-  <w:abstractNum w:abstractNumId="69" w15:restartNumberingAfterBreak="0">
+  <w:abstractNum w:abstractNumId="71" w15:restartNumberingAfterBreak="0">
     <w:nsid w:val="428F1DD7"/>
     <w:multiLevelType w:val="hybridMultilevel"/>
     <w:tmpl w:val="14AC6F0C"/>
@@ -27641,7 +28241,7 @@
       </w:pPr>
     </w:lvl>
   </w:abstractNum>
-  <w:abstractNum w:abstractNumId="70" w15:restartNumberingAfterBreak="0">
+  <w:abstractNum w:abstractNumId="72" w15:restartNumberingAfterBreak="0">
     <w:nsid w:val="42D35B8C"/>
     <w:multiLevelType w:val="hybridMultilevel"/>
     <w:tmpl w:val="8B2A55F2"/>
@@ -27754,7 +28354,7 @@
       </w:rPr>
     </w:lvl>
   </w:abstractNum>
-  <w:abstractNum w:abstractNumId="71" w15:restartNumberingAfterBreak="0">
+  <w:abstractNum w:abstractNumId="73" w15:restartNumberingAfterBreak="0">
     <w:nsid w:val="434316E6"/>
     <w:multiLevelType w:val="hybridMultilevel"/>
     <w:tmpl w:val="41CA4298"/>
@@ -27840,7 +28440,7 @@
       </w:pPr>
     </w:lvl>
   </w:abstractNum>
-  <w:abstractNum w:abstractNumId="72" w15:restartNumberingAfterBreak="0">
+  <w:abstractNum w:abstractNumId="74" w15:restartNumberingAfterBreak="0">
     <w:nsid w:val="43D75A96"/>
     <w:multiLevelType w:val="hybridMultilevel"/>
     <w:tmpl w:val="07661E98"/>
@@ -27926,7 +28526,7 @@
       </w:pPr>
     </w:lvl>
   </w:abstractNum>
-  <w:abstractNum w:abstractNumId="73" w15:restartNumberingAfterBreak="0">
+  <w:abstractNum w:abstractNumId="75" w15:restartNumberingAfterBreak="0">
     <w:nsid w:val="442C1038"/>
     <w:multiLevelType w:val="hybridMultilevel"/>
     <w:tmpl w:val="F0B02F38"/>
@@ -28012,7 +28612,7 @@
       </w:pPr>
     </w:lvl>
   </w:abstractNum>
-  <w:abstractNum w:abstractNumId="74" w15:restartNumberingAfterBreak="0">
+  <w:abstractNum w:abstractNumId="76" w15:restartNumberingAfterBreak="0">
     <w:nsid w:val="46DA5AB4"/>
     <w:multiLevelType w:val="hybridMultilevel"/>
     <w:tmpl w:val="1664374C"/>
@@ -28098,7 +28698,7 @@
       </w:pPr>
     </w:lvl>
   </w:abstractNum>
-  <w:abstractNum w:abstractNumId="75" w15:restartNumberingAfterBreak="0">
+  <w:abstractNum w:abstractNumId="77" w15:restartNumberingAfterBreak="0">
     <w:nsid w:val="470F5A95"/>
     <w:multiLevelType w:val="hybridMultilevel"/>
     <w:tmpl w:val="D2E4276C"/>
@@ -28184,7 +28784,7 @@
       </w:pPr>
     </w:lvl>
   </w:abstractNum>
-  <w:abstractNum w:abstractNumId="76" w15:restartNumberingAfterBreak="0">
+  <w:abstractNum w:abstractNumId="78" w15:restartNumberingAfterBreak="0">
     <w:nsid w:val="47235797"/>
     <w:multiLevelType w:val="hybridMultilevel"/>
     <w:tmpl w:val="2B0CEE0E"/>
@@ -28270,7 +28870,7 @@
       </w:pPr>
     </w:lvl>
   </w:abstractNum>
-  <w:abstractNum w:abstractNumId="77" w15:restartNumberingAfterBreak="0">
+  <w:abstractNum w:abstractNumId="79" w15:restartNumberingAfterBreak="0">
     <w:nsid w:val="47AD0C17"/>
     <w:multiLevelType w:val="hybridMultilevel"/>
     <w:tmpl w:val="2CA89B3C"/>
@@ -28356,7 +28956,7 @@
       </w:pPr>
     </w:lvl>
   </w:abstractNum>
-  <w:abstractNum w:abstractNumId="78" w15:restartNumberingAfterBreak="0">
+  <w:abstractNum w:abstractNumId="80" w15:restartNumberingAfterBreak="0">
     <w:nsid w:val="49382B5B"/>
     <w:multiLevelType w:val="hybridMultilevel"/>
     <w:tmpl w:val="4B9AAC54"/>
@@ -28445,7 +29045,7 @@
       </w:pPr>
     </w:lvl>
   </w:abstractNum>
-  <w:abstractNum w:abstractNumId="79" w15:restartNumberingAfterBreak="0">
+  <w:abstractNum w:abstractNumId="81" w15:restartNumberingAfterBreak="0">
     <w:nsid w:val="497309FA"/>
     <w:multiLevelType w:val="hybridMultilevel"/>
     <w:tmpl w:val="B9AA2312"/>
@@ -28531,7 +29131,7 @@
       </w:pPr>
     </w:lvl>
   </w:abstractNum>
-  <w:abstractNum w:abstractNumId="80" w15:restartNumberingAfterBreak="0">
+  <w:abstractNum w:abstractNumId="82" w15:restartNumberingAfterBreak="0">
     <w:nsid w:val="49EA5515"/>
     <w:multiLevelType w:val="hybridMultilevel"/>
     <w:tmpl w:val="237CD6DC"/>
@@ -28620,7 +29220,7 @@
       </w:pPr>
     </w:lvl>
   </w:abstractNum>
-  <w:abstractNum w:abstractNumId="81" w15:restartNumberingAfterBreak="0">
+  <w:abstractNum w:abstractNumId="83" w15:restartNumberingAfterBreak="0">
     <w:nsid w:val="49F8744D"/>
     <w:multiLevelType w:val="hybridMultilevel"/>
     <w:tmpl w:val="F7A05594"/>
@@ -28706,7 +29306,7 @@
       </w:pPr>
     </w:lvl>
   </w:abstractNum>
-  <w:abstractNum w:abstractNumId="82" w15:restartNumberingAfterBreak="0">
+  <w:abstractNum w:abstractNumId="84" w15:restartNumberingAfterBreak="0">
     <w:nsid w:val="4A3475DC"/>
     <w:multiLevelType w:val="hybridMultilevel"/>
     <w:tmpl w:val="DC4CDF8C"/>
@@ -28792,7 +29392,7 @@
       </w:pPr>
     </w:lvl>
   </w:abstractNum>
-  <w:abstractNum w:abstractNumId="83" w15:restartNumberingAfterBreak="0">
+  <w:abstractNum w:abstractNumId="85" w15:restartNumberingAfterBreak="0">
     <w:nsid w:val="4A7647F2"/>
     <w:multiLevelType w:val="hybridMultilevel"/>
     <w:tmpl w:val="B4163748"/>
@@ -28878,7 +29478,7 @@
       </w:pPr>
     </w:lvl>
   </w:abstractNum>
-  <w:abstractNum w:abstractNumId="84" w15:restartNumberingAfterBreak="0">
+  <w:abstractNum w:abstractNumId="86" w15:restartNumberingAfterBreak="0">
     <w:nsid w:val="4A974545"/>
     <w:multiLevelType w:val="multilevel"/>
     <w:tmpl w:val="A7B68454"/>
@@ -28998,7 +29598,7 @@
       </w:rPr>
     </w:lvl>
   </w:abstractNum>
-  <w:abstractNum w:abstractNumId="85" w15:restartNumberingAfterBreak="0">
+  <w:abstractNum w:abstractNumId="87" w15:restartNumberingAfterBreak="0">
     <w:nsid w:val="4EC178C4"/>
     <w:multiLevelType w:val="hybridMultilevel"/>
     <w:tmpl w:val="87EE415C"/>
@@ -29084,7 +29684,7 @@
       </w:pPr>
     </w:lvl>
   </w:abstractNum>
-  <w:abstractNum w:abstractNumId="86" w15:restartNumberingAfterBreak="0">
+  <w:abstractNum w:abstractNumId="88" w15:restartNumberingAfterBreak="0">
     <w:nsid w:val="4EE90446"/>
     <w:multiLevelType w:val="hybridMultilevel"/>
     <w:tmpl w:val="22EE8736"/>
@@ -29197,7 +29797,7 @@
       </w:rPr>
     </w:lvl>
   </w:abstractNum>
-  <w:abstractNum w:abstractNumId="87" w15:restartNumberingAfterBreak="0">
+  <w:abstractNum w:abstractNumId="89" w15:restartNumberingAfterBreak="0">
     <w:nsid w:val="4EF42827"/>
     <w:multiLevelType w:val="hybridMultilevel"/>
     <w:tmpl w:val="56A0D1E2"/>
@@ -29283,7 +29883,7 @@
       </w:pPr>
     </w:lvl>
   </w:abstractNum>
-  <w:abstractNum w:abstractNumId="88" w15:restartNumberingAfterBreak="0">
+  <w:abstractNum w:abstractNumId="90" w15:restartNumberingAfterBreak="0">
     <w:nsid w:val="4F070D52"/>
     <w:multiLevelType w:val="hybridMultilevel"/>
     <w:tmpl w:val="71E286D4"/>
@@ -29369,7 +29969,7 @@
       </w:pPr>
     </w:lvl>
   </w:abstractNum>
-  <w:abstractNum w:abstractNumId="89" w15:restartNumberingAfterBreak="0">
+  <w:abstractNum w:abstractNumId="91" w15:restartNumberingAfterBreak="0">
     <w:nsid w:val="50A458C7"/>
     <w:multiLevelType w:val="hybridMultilevel"/>
     <w:tmpl w:val="40BCF09E"/>
@@ -29455,7 +30055,7 @@
       </w:pPr>
     </w:lvl>
   </w:abstractNum>
-  <w:abstractNum w:abstractNumId="90" w15:restartNumberingAfterBreak="0">
+  <w:abstractNum w:abstractNumId="92" w15:restartNumberingAfterBreak="0">
     <w:nsid w:val="5388625B"/>
     <w:multiLevelType w:val="hybridMultilevel"/>
     <w:tmpl w:val="EF66C28A"/>
@@ -29541,7 +30141,7 @@
       </w:pPr>
     </w:lvl>
   </w:abstractNum>
-  <w:abstractNum w:abstractNumId="91" w15:restartNumberingAfterBreak="0">
+  <w:abstractNum w:abstractNumId="93" w15:restartNumberingAfterBreak="0">
     <w:nsid w:val="54091A35"/>
     <w:multiLevelType w:val="hybridMultilevel"/>
     <w:tmpl w:val="0F2672CC"/>
@@ -29654,7 +30254,7 @@
       </w:rPr>
     </w:lvl>
   </w:abstractNum>
-  <w:abstractNum w:abstractNumId="92" w15:restartNumberingAfterBreak="0">
+  <w:abstractNum w:abstractNumId="94" w15:restartNumberingAfterBreak="0">
     <w:nsid w:val="54D23A4B"/>
     <w:multiLevelType w:val="hybridMultilevel"/>
     <w:tmpl w:val="4B9AAC54"/>
@@ -29743,7 +30343,7 @@
       </w:pPr>
     </w:lvl>
   </w:abstractNum>
-  <w:abstractNum w:abstractNumId="93" w15:restartNumberingAfterBreak="0">
+  <w:abstractNum w:abstractNumId="95" w15:restartNumberingAfterBreak="0">
     <w:nsid w:val="557418B7"/>
     <w:multiLevelType w:val="hybridMultilevel"/>
     <w:tmpl w:val="C7C2DF34"/>
@@ -29829,7 +30429,7 @@
       </w:pPr>
     </w:lvl>
   </w:abstractNum>
-  <w:abstractNum w:abstractNumId="94" w15:restartNumberingAfterBreak="0">
+  <w:abstractNum w:abstractNumId="96" w15:restartNumberingAfterBreak="0">
     <w:nsid w:val="55CB06CA"/>
     <w:multiLevelType w:val="hybridMultilevel"/>
     <w:tmpl w:val="FF62D6D4"/>
@@ -29915,7 +30515,7 @@
       </w:pPr>
     </w:lvl>
   </w:abstractNum>
-  <w:abstractNum w:abstractNumId="95" w15:restartNumberingAfterBreak="0">
+  <w:abstractNum w:abstractNumId="97" w15:restartNumberingAfterBreak="0">
     <w:nsid w:val="562F16FC"/>
     <w:multiLevelType w:val="hybridMultilevel"/>
     <w:tmpl w:val="E352403E"/>
@@ -30001,7 +30601,7 @@
       </w:pPr>
     </w:lvl>
   </w:abstractNum>
-  <w:abstractNum w:abstractNumId="96" w15:restartNumberingAfterBreak="0">
+  <w:abstractNum w:abstractNumId="98" w15:restartNumberingAfterBreak="0">
     <w:nsid w:val="574838B0"/>
     <w:multiLevelType w:val="hybridMultilevel"/>
     <w:tmpl w:val="DFF447BC"/>
@@ -30087,7 +30687,7 @@
       </w:pPr>
     </w:lvl>
   </w:abstractNum>
-  <w:abstractNum w:abstractNumId="97" w15:restartNumberingAfterBreak="0">
+  <w:abstractNum w:abstractNumId="99" w15:restartNumberingAfterBreak="0">
     <w:nsid w:val="57830B85"/>
     <w:multiLevelType w:val="hybridMultilevel"/>
     <w:tmpl w:val="198A4D4E"/>
@@ -30173,7 +30773,7 @@
       </w:pPr>
     </w:lvl>
   </w:abstractNum>
-  <w:abstractNum w:abstractNumId="98" w15:restartNumberingAfterBreak="0">
+  <w:abstractNum w:abstractNumId="100" w15:restartNumberingAfterBreak="0">
     <w:nsid w:val="59C76ED1"/>
     <w:multiLevelType w:val="hybridMultilevel"/>
     <w:tmpl w:val="4796AAC4"/>
@@ -30259,7 +30859,7 @@
       </w:pPr>
     </w:lvl>
   </w:abstractNum>
-  <w:abstractNum w:abstractNumId="99" w15:restartNumberingAfterBreak="0">
+  <w:abstractNum w:abstractNumId="101" w15:restartNumberingAfterBreak="0">
     <w:nsid w:val="5AD2677B"/>
     <w:multiLevelType w:val="multilevel"/>
     <w:tmpl w:val="7FB0E9DA"/>
@@ -30373,7 +30973,7 @@
       </w:rPr>
     </w:lvl>
   </w:abstractNum>
-  <w:abstractNum w:abstractNumId="100" w15:restartNumberingAfterBreak="0">
+  <w:abstractNum w:abstractNumId="102" w15:restartNumberingAfterBreak="0">
     <w:nsid w:val="5B9B0F71"/>
     <w:multiLevelType w:val="hybridMultilevel"/>
     <w:tmpl w:val="0FB88C34"/>
@@ -30459,7 +31059,7 @@
       </w:pPr>
     </w:lvl>
   </w:abstractNum>
-  <w:abstractNum w:abstractNumId="101" w15:restartNumberingAfterBreak="0">
+  <w:abstractNum w:abstractNumId="103" w15:restartNumberingAfterBreak="0">
     <w:nsid w:val="5CF9180C"/>
     <w:multiLevelType w:val="hybridMultilevel"/>
     <w:tmpl w:val="A2B231D6"/>
@@ -30545,7 +31145,7 @@
       </w:pPr>
     </w:lvl>
   </w:abstractNum>
-  <w:abstractNum w:abstractNumId="102" w15:restartNumberingAfterBreak="0">
+  <w:abstractNum w:abstractNumId="104" w15:restartNumberingAfterBreak="0">
     <w:nsid w:val="5EB042C1"/>
     <w:multiLevelType w:val="hybridMultilevel"/>
     <w:tmpl w:val="709CB084"/>
@@ -30658,7 +31258,7 @@
       </w:rPr>
     </w:lvl>
   </w:abstractNum>
-  <w:abstractNum w:abstractNumId="103" w15:restartNumberingAfterBreak="0">
+  <w:abstractNum w:abstractNumId="105" w15:restartNumberingAfterBreak="0">
     <w:nsid w:val="5EB769F1"/>
     <w:multiLevelType w:val="hybridMultilevel"/>
     <w:tmpl w:val="14AC6F0C"/>
@@ -30744,7 +31344,7 @@
       </w:pPr>
     </w:lvl>
   </w:abstractNum>
-  <w:abstractNum w:abstractNumId="104" w15:restartNumberingAfterBreak="0">
+  <w:abstractNum w:abstractNumId="106" w15:restartNumberingAfterBreak="0">
     <w:nsid w:val="5ED14F56"/>
     <w:multiLevelType w:val="hybridMultilevel"/>
     <w:tmpl w:val="97286C8C"/>
@@ -30833,7 +31433,7 @@
       </w:pPr>
     </w:lvl>
   </w:abstractNum>
-  <w:abstractNum w:abstractNumId="105" w15:restartNumberingAfterBreak="0">
+  <w:abstractNum w:abstractNumId="107" w15:restartNumberingAfterBreak="0">
     <w:nsid w:val="5F187894"/>
     <w:multiLevelType w:val="hybridMultilevel"/>
     <w:tmpl w:val="5AD88F06"/>
@@ -30919,7 +31519,7 @@
       </w:pPr>
     </w:lvl>
   </w:abstractNum>
-  <w:abstractNum w:abstractNumId="106" w15:restartNumberingAfterBreak="0">
+  <w:abstractNum w:abstractNumId="108" w15:restartNumberingAfterBreak="0">
     <w:nsid w:val="5F532FAF"/>
     <w:multiLevelType w:val="hybridMultilevel"/>
     <w:tmpl w:val="095EB1D2"/>
@@ -31005,7 +31605,7 @@
       </w:pPr>
     </w:lvl>
   </w:abstractNum>
-  <w:abstractNum w:abstractNumId="107" w15:restartNumberingAfterBreak="0">
+  <w:abstractNum w:abstractNumId="109" w15:restartNumberingAfterBreak="0">
     <w:nsid w:val="610D7AB3"/>
     <w:multiLevelType w:val="hybridMultilevel"/>
     <w:tmpl w:val="A74C93A8"/>
@@ -31091,7 +31691,7 @@
       </w:pPr>
     </w:lvl>
   </w:abstractNum>
-  <w:abstractNum w:abstractNumId="108" w15:restartNumberingAfterBreak="0">
+  <w:abstractNum w:abstractNumId="110" w15:restartNumberingAfterBreak="0">
     <w:nsid w:val="640B427E"/>
     <w:multiLevelType w:val="hybridMultilevel"/>
     <w:tmpl w:val="53EAC12C"/>
@@ -31177,7 +31777,7 @@
       </w:pPr>
     </w:lvl>
   </w:abstractNum>
-  <w:abstractNum w:abstractNumId="109" w15:restartNumberingAfterBreak="0">
+  <w:abstractNum w:abstractNumId="111" w15:restartNumberingAfterBreak="0">
     <w:nsid w:val="647F37FD"/>
     <w:multiLevelType w:val="hybridMultilevel"/>
     <w:tmpl w:val="6DACEA8E"/>
@@ -31263,7 +31863,7 @@
       </w:pPr>
     </w:lvl>
   </w:abstractNum>
-  <w:abstractNum w:abstractNumId="110" w15:restartNumberingAfterBreak="0">
+  <w:abstractNum w:abstractNumId="112" w15:restartNumberingAfterBreak="0">
     <w:nsid w:val="657F1144"/>
     <w:multiLevelType w:val="hybridMultilevel"/>
     <w:tmpl w:val="03148084"/>
@@ -31349,7 +31949,7 @@
       </w:pPr>
     </w:lvl>
   </w:abstractNum>
-  <w:abstractNum w:abstractNumId="111" w15:restartNumberingAfterBreak="0">
+  <w:abstractNum w:abstractNumId="113" w15:restartNumberingAfterBreak="0">
     <w:nsid w:val="65F2421C"/>
     <w:multiLevelType w:val="hybridMultilevel"/>
     <w:tmpl w:val="DC4CDF8C"/>
@@ -31435,7 +32035,7 @@
       </w:pPr>
     </w:lvl>
   </w:abstractNum>
-  <w:abstractNum w:abstractNumId="112" w15:restartNumberingAfterBreak="0">
+  <w:abstractNum w:abstractNumId="114" w15:restartNumberingAfterBreak="0">
     <w:nsid w:val="669F3642"/>
     <w:multiLevelType w:val="hybridMultilevel"/>
     <w:tmpl w:val="BE9AB696"/>
@@ -31521,7 +32121,7 @@
       </w:pPr>
     </w:lvl>
   </w:abstractNum>
-  <w:abstractNum w:abstractNumId="113" w15:restartNumberingAfterBreak="0">
+  <w:abstractNum w:abstractNumId="115" w15:restartNumberingAfterBreak="0">
     <w:nsid w:val="67F62797"/>
     <w:multiLevelType w:val="hybridMultilevel"/>
     <w:tmpl w:val="3B46462A"/>
@@ -31610,7 +32210,7 @@
       </w:pPr>
     </w:lvl>
   </w:abstractNum>
-  <w:abstractNum w:abstractNumId="114" w15:restartNumberingAfterBreak="0">
+  <w:abstractNum w:abstractNumId="116" w15:restartNumberingAfterBreak="0">
     <w:nsid w:val="68303C08"/>
     <w:multiLevelType w:val="multilevel"/>
     <w:tmpl w:val="FB8E42D6"/>
@@ -31723,7 +32323,7 @@
       </w:rPr>
     </w:lvl>
   </w:abstractNum>
-  <w:abstractNum w:abstractNumId="115" w15:restartNumberingAfterBreak="0">
+  <w:abstractNum w:abstractNumId="117" w15:restartNumberingAfterBreak="0">
     <w:nsid w:val="68B077E3"/>
     <w:multiLevelType w:val="hybridMultilevel"/>
     <w:tmpl w:val="FE84B984"/>
@@ -31836,7 +32436,7 @@
       </w:rPr>
     </w:lvl>
   </w:abstractNum>
-  <w:abstractNum w:abstractNumId="116" w15:restartNumberingAfterBreak="0">
+  <w:abstractNum w:abstractNumId="118" w15:restartNumberingAfterBreak="0">
     <w:nsid w:val="6A6A39DD"/>
     <w:multiLevelType w:val="hybridMultilevel"/>
     <w:tmpl w:val="215C11FC"/>
@@ -31922,7 +32522,7 @@
       </w:pPr>
     </w:lvl>
   </w:abstractNum>
-  <w:abstractNum w:abstractNumId="117" w15:restartNumberingAfterBreak="0">
+  <w:abstractNum w:abstractNumId="119" w15:restartNumberingAfterBreak="0">
     <w:nsid w:val="6CC515EB"/>
     <w:multiLevelType w:val="hybridMultilevel"/>
     <w:tmpl w:val="05247A10"/>
@@ -32035,7 +32635,7 @@
       </w:rPr>
     </w:lvl>
   </w:abstractNum>
-  <w:abstractNum w:abstractNumId="118" w15:restartNumberingAfterBreak="0">
+  <w:abstractNum w:abstractNumId="120" w15:restartNumberingAfterBreak="0">
     <w:nsid w:val="6D551FD7"/>
     <w:multiLevelType w:val="hybridMultilevel"/>
     <w:tmpl w:val="8920F0B8"/>
@@ -32121,7 +32721,7 @@
       </w:pPr>
     </w:lvl>
   </w:abstractNum>
-  <w:abstractNum w:abstractNumId="119" w15:restartNumberingAfterBreak="0">
+  <w:abstractNum w:abstractNumId="121" w15:restartNumberingAfterBreak="0">
     <w:nsid w:val="6DF35189"/>
     <w:multiLevelType w:val="hybridMultilevel"/>
     <w:tmpl w:val="49884FC8"/>
@@ -32210,7 +32810,7 @@
       </w:pPr>
     </w:lvl>
   </w:abstractNum>
-  <w:abstractNum w:abstractNumId="120" w15:restartNumberingAfterBreak="0">
+  <w:abstractNum w:abstractNumId="122" w15:restartNumberingAfterBreak="0">
     <w:nsid w:val="6E42254F"/>
     <w:multiLevelType w:val="hybridMultilevel"/>
     <w:tmpl w:val="E04A134C"/>
@@ -32323,7 +32923,7 @@
       </w:rPr>
     </w:lvl>
   </w:abstractNum>
-  <w:abstractNum w:abstractNumId="121" w15:restartNumberingAfterBreak="0">
+  <w:abstractNum w:abstractNumId="123" w15:restartNumberingAfterBreak="0">
     <w:nsid w:val="71297023"/>
     <w:multiLevelType w:val="hybridMultilevel"/>
     <w:tmpl w:val="04FEBF50"/>
@@ -32409,7 +33009,7 @@
       </w:pPr>
     </w:lvl>
   </w:abstractNum>
-  <w:abstractNum w:abstractNumId="122" w15:restartNumberingAfterBreak="0">
+  <w:abstractNum w:abstractNumId="124" w15:restartNumberingAfterBreak="0">
     <w:nsid w:val="713830B8"/>
     <w:multiLevelType w:val="multilevel"/>
     <w:tmpl w:val="89A4D122"/>
@@ -32522,7 +33122,7 @@
       </w:rPr>
     </w:lvl>
   </w:abstractNum>
-  <w:abstractNum w:abstractNumId="123" w15:restartNumberingAfterBreak="0">
+  <w:abstractNum w:abstractNumId="125" w15:restartNumberingAfterBreak="0">
     <w:nsid w:val="733A35BA"/>
     <w:multiLevelType w:val="hybridMultilevel"/>
     <w:tmpl w:val="A74C93A8"/>
@@ -32608,7 +33208,7 @@
       </w:pPr>
     </w:lvl>
   </w:abstractNum>
-  <w:abstractNum w:abstractNumId="124" w15:restartNumberingAfterBreak="0">
+  <w:abstractNum w:abstractNumId="126" w15:restartNumberingAfterBreak="0">
     <w:nsid w:val="737363D6"/>
     <w:multiLevelType w:val="hybridMultilevel"/>
     <w:tmpl w:val="D5EEA2A6"/>
@@ -32694,7 +33294,7 @@
       </w:pPr>
     </w:lvl>
   </w:abstractNum>
-  <w:abstractNum w:abstractNumId="125" w15:restartNumberingAfterBreak="0">
+  <w:abstractNum w:abstractNumId="127" w15:restartNumberingAfterBreak="0">
     <w:nsid w:val="742E6740"/>
     <w:multiLevelType w:val="hybridMultilevel"/>
     <w:tmpl w:val="71E286D4"/>
@@ -32780,7 +33380,93 @@
       </w:pPr>
     </w:lvl>
   </w:abstractNum>
-  <w:abstractNum w:abstractNumId="126" w15:restartNumberingAfterBreak="0">
+  <w:abstractNum w:abstractNumId="128" w15:restartNumberingAfterBreak="0">
+    <w:nsid w:val="759E73C5"/>
+    <w:multiLevelType w:val="hybridMultilevel"/>
+    <w:tmpl w:val="F13053C4"/>
+    <w:lvl w:ilvl="0" w:tplc="FFFFFFFF">
+      <w:start w:val="1"/>
+      <w:numFmt w:val="decimal"/>
+      <w:lvlText w:val="%1."/>
+      <w:lvlJc w:val="left"/>
+      <w:pPr>
+        <w:ind w:left="720" w:hanging="360"/>
+      </w:pPr>
+    </w:lvl>
+    <w:lvl w:ilvl="1" w:tplc="FFFFFFFF" w:tentative="1">
+      <w:start w:val="1"/>
+      <w:numFmt w:val="lowerLetter"/>
+      <w:lvlText w:val="%2."/>
+      <w:lvlJc w:val="left"/>
+      <w:pPr>
+        <w:ind w:left="1440" w:hanging="360"/>
+      </w:pPr>
+    </w:lvl>
+    <w:lvl w:ilvl="2" w:tplc="FFFFFFFF" w:tentative="1">
+      <w:start w:val="1"/>
+      <w:numFmt w:val="lowerRoman"/>
+      <w:lvlText w:val="%3."/>
+      <w:lvlJc w:val="right"/>
+      <w:pPr>
+        <w:ind w:left="2160" w:hanging="180"/>
+      </w:pPr>
+    </w:lvl>
+    <w:lvl w:ilvl="3" w:tplc="FFFFFFFF" w:tentative="1">
+      <w:start w:val="1"/>
+      <w:numFmt w:val="decimal"/>
+      <w:lvlText w:val="%4."/>
+      <w:lvlJc w:val="left"/>
+      <w:pPr>
+        <w:ind w:left="2880" w:hanging="360"/>
+      </w:pPr>
+    </w:lvl>
+    <w:lvl w:ilvl="4" w:tplc="FFFFFFFF" w:tentative="1">
+      <w:start w:val="1"/>
+      <w:numFmt w:val="lowerLetter"/>
+      <w:lvlText w:val="%5."/>
+      <w:lvlJc w:val="left"/>
+      <w:pPr>
+        <w:ind w:left="3600" w:hanging="360"/>
+      </w:pPr>
+    </w:lvl>
+    <w:lvl w:ilvl="5" w:tplc="FFFFFFFF" w:tentative="1">
+      <w:start w:val="1"/>
+      <w:numFmt w:val="lowerRoman"/>
+      <w:lvlText w:val="%6."/>
+      <w:lvlJc w:val="right"/>
+      <w:pPr>
+        <w:ind w:left="4320" w:hanging="180"/>
+      </w:pPr>
+    </w:lvl>
+    <w:lvl w:ilvl="6" w:tplc="FFFFFFFF" w:tentative="1">
+      <w:start w:val="1"/>
+      <w:numFmt w:val="decimal"/>
+      <w:lvlText w:val="%7."/>
+      <w:lvlJc w:val="left"/>
+      <w:pPr>
+        <w:ind w:left="5040" w:hanging="360"/>
+      </w:pPr>
+    </w:lvl>
+    <w:lvl w:ilvl="7" w:tplc="FFFFFFFF" w:tentative="1">
+      <w:start w:val="1"/>
+      <w:numFmt w:val="lowerLetter"/>
+      <w:lvlText w:val="%8."/>
+      <w:lvlJc w:val="left"/>
+      <w:pPr>
+        <w:ind w:left="5760" w:hanging="360"/>
+      </w:pPr>
+    </w:lvl>
+    <w:lvl w:ilvl="8" w:tplc="FFFFFFFF" w:tentative="1">
+      <w:start w:val="1"/>
+      <w:numFmt w:val="lowerRoman"/>
+      <w:lvlText w:val="%9."/>
+      <w:lvlJc w:val="right"/>
+      <w:pPr>
+        <w:ind w:left="6480" w:hanging="180"/>
+      </w:pPr>
+    </w:lvl>
+  </w:abstractNum>
+  <w:abstractNum w:abstractNumId="129" w15:restartNumberingAfterBreak="0">
     <w:nsid w:val="76E860F8"/>
     <w:multiLevelType w:val="multilevel"/>
     <w:tmpl w:val="49D4AF66"/>
@@ -32895,7 +33581,7 @@
       </w:rPr>
     </w:lvl>
   </w:abstractNum>
-  <w:abstractNum w:abstractNumId="127" w15:restartNumberingAfterBreak="0">
+  <w:abstractNum w:abstractNumId="130" w15:restartNumberingAfterBreak="0">
     <w:nsid w:val="77886ACF"/>
     <w:multiLevelType w:val="hybridMultilevel"/>
     <w:tmpl w:val="C05AD402"/>
@@ -32981,7 +33667,7 @@
       </w:pPr>
     </w:lvl>
   </w:abstractNum>
-  <w:abstractNum w:abstractNumId="128" w15:restartNumberingAfterBreak="0">
+  <w:abstractNum w:abstractNumId="131" w15:restartNumberingAfterBreak="0">
     <w:nsid w:val="79E9317C"/>
     <w:multiLevelType w:val="hybridMultilevel"/>
     <w:tmpl w:val="522CBB4C"/>
@@ -33094,7 +33780,7 @@
       </w:rPr>
     </w:lvl>
   </w:abstractNum>
-  <w:abstractNum w:abstractNumId="129" w15:restartNumberingAfterBreak="0">
+  <w:abstractNum w:abstractNumId="132" w15:restartNumberingAfterBreak="0">
     <w:nsid w:val="7B400D17"/>
     <w:multiLevelType w:val="hybridMultilevel"/>
     <w:tmpl w:val="D5442D82"/>
@@ -33180,7 +33866,7 @@
       </w:pPr>
     </w:lvl>
   </w:abstractNum>
-  <w:abstractNum w:abstractNumId="130" w15:restartNumberingAfterBreak="0">
+  <w:abstractNum w:abstractNumId="133" w15:restartNumberingAfterBreak="0">
     <w:nsid w:val="7BA81EC7"/>
     <w:multiLevelType w:val="hybridMultilevel"/>
     <w:tmpl w:val="E3CEE5FC"/>
@@ -33266,7 +33952,7 @@
       </w:pPr>
     </w:lvl>
   </w:abstractNum>
-  <w:abstractNum w:abstractNumId="131" w15:restartNumberingAfterBreak="0">
+  <w:abstractNum w:abstractNumId="134" w15:restartNumberingAfterBreak="0">
     <w:nsid w:val="7C715C3C"/>
     <w:multiLevelType w:val="hybridMultilevel"/>
     <w:tmpl w:val="9CF4D138"/>
@@ -33352,7 +34038,7 @@
       </w:pPr>
     </w:lvl>
   </w:abstractNum>
-  <w:abstractNum w:abstractNumId="132" w15:restartNumberingAfterBreak="0">
+  <w:abstractNum w:abstractNumId="135" w15:restartNumberingAfterBreak="0">
     <w:nsid w:val="7D306548"/>
     <w:multiLevelType w:val="hybridMultilevel"/>
     <w:tmpl w:val="93721EE0"/>
@@ -33438,7 +34124,7 @@
       </w:pPr>
     </w:lvl>
   </w:abstractNum>
-  <w:abstractNum w:abstractNumId="133" w15:restartNumberingAfterBreak="0">
+  <w:abstractNum w:abstractNumId="136" w15:restartNumberingAfterBreak="0">
     <w:nsid w:val="7E5E3972"/>
     <w:multiLevelType w:val="hybridMultilevel"/>
     <w:tmpl w:val="208AB6B6"/>
@@ -33551,7 +34237,7 @@
       </w:rPr>
     </w:lvl>
   </w:abstractNum>
-  <w:abstractNum w:abstractNumId="134" w15:restartNumberingAfterBreak="0">
+  <w:abstractNum w:abstractNumId="137" w15:restartNumberingAfterBreak="0">
     <w:nsid w:val="7F4E263E"/>
     <w:multiLevelType w:val="hybridMultilevel"/>
     <w:tmpl w:val="DC4CDF8C"/>
@@ -33638,19 +34324,19 @@
     </w:lvl>
   </w:abstractNum>
   <w:num w:numId="1" w16cid:durableId="1169441479">
-    <w:abstractNumId w:val="133"/>
+    <w:abstractNumId w:val="136"/>
   </w:num>
   <w:num w:numId="2" w16cid:durableId="1224488658">
-    <w:abstractNumId w:val="84"/>
+    <w:abstractNumId w:val="86"/>
   </w:num>
   <w:num w:numId="3" w16cid:durableId="367610968">
-    <w:abstractNumId w:val="57"/>
+    <w:abstractNumId w:val="59"/>
   </w:num>
   <w:num w:numId="4" w16cid:durableId="1672872309">
-    <w:abstractNumId w:val="128"/>
+    <w:abstractNumId w:val="131"/>
   </w:num>
   <w:num w:numId="5" w16cid:durableId="312216491">
-    <w:abstractNumId w:val="99"/>
+    <w:abstractNumId w:val="101"/>
   </w:num>
   <w:num w:numId="6" w16cid:durableId="1648365566">
     <w:abstractNumId w:val="27"/>
@@ -33659,10 +34345,10 @@
     <w:abstractNumId w:val="30"/>
   </w:num>
   <w:num w:numId="8" w16cid:durableId="308635608">
-    <w:abstractNumId w:val="124"/>
+    <w:abstractNumId w:val="126"/>
   </w:num>
   <w:num w:numId="9" w16cid:durableId="578248999">
-    <w:abstractNumId w:val="55"/>
+    <w:abstractNumId w:val="57"/>
   </w:num>
   <w:num w:numId="10" w16cid:durableId="1693875659">
     <w:abstractNumId w:val="4"/>
@@ -33671,37 +34357,37 @@
     <w:abstractNumId w:val="20"/>
   </w:num>
   <w:num w:numId="12" w16cid:durableId="955258897">
-    <w:abstractNumId w:val="91"/>
+    <w:abstractNumId w:val="93"/>
   </w:num>
   <w:num w:numId="13" w16cid:durableId="63797138">
-    <w:abstractNumId w:val="123"/>
+    <w:abstractNumId w:val="125"/>
   </w:num>
   <w:num w:numId="14" w16cid:durableId="3755019">
     <w:abstractNumId w:val="5"/>
   </w:num>
   <w:num w:numId="15" w16cid:durableId="13117400">
-    <w:abstractNumId w:val="107"/>
+    <w:abstractNumId w:val="109"/>
   </w:num>
   <w:num w:numId="16" w16cid:durableId="1245187564">
-    <w:abstractNumId w:val="98"/>
+    <w:abstractNumId w:val="100"/>
   </w:num>
   <w:num w:numId="17" w16cid:durableId="1123962075">
-    <w:abstractNumId w:val="87"/>
+    <w:abstractNumId w:val="89"/>
   </w:num>
   <w:num w:numId="18" w16cid:durableId="1077478397">
-    <w:abstractNumId w:val="67"/>
+    <w:abstractNumId w:val="69"/>
   </w:num>
   <w:num w:numId="19" w16cid:durableId="876116031">
     <w:abstractNumId w:val="28"/>
   </w:num>
   <w:num w:numId="20" w16cid:durableId="1483736930">
-    <w:abstractNumId w:val="60"/>
+    <w:abstractNumId w:val="62"/>
   </w:num>
   <w:num w:numId="21" w16cid:durableId="1531718874">
-    <w:abstractNumId w:val="120"/>
+    <w:abstractNumId w:val="122"/>
   </w:num>
   <w:num w:numId="22" w16cid:durableId="1607731165">
-    <w:abstractNumId w:val="61"/>
+    <w:abstractNumId w:val="63"/>
   </w:num>
   <w:num w:numId="23" w16cid:durableId="1384409685">
     <w:abstractNumId w:val="32"/>
@@ -33710,13 +34396,13 @@
     <w:abstractNumId w:val="17"/>
   </w:num>
   <w:num w:numId="25" w16cid:durableId="2124179503">
-    <w:abstractNumId w:val="119"/>
+    <w:abstractNumId w:val="121"/>
   </w:num>
   <w:num w:numId="26" w16cid:durableId="627975122">
-    <w:abstractNumId w:val="118"/>
+    <w:abstractNumId w:val="120"/>
   </w:num>
   <w:num w:numId="27" w16cid:durableId="544953491">
-    <w:abstractNumId w:val="122"/>
+    <w:abstractNumId w:val="124"/>
     <w:lvlOverride w:ilvl="0">
       <w:startOverride w:val="1"/>
     </w:lvlOverride>
@@ -33746,7 +34432,7 @@
     </w:lvlOverride>
   </w:num>
   <w:num w:numId="28" w16cid:durableId="976953244">
-    <w:abstractNumId w:val="122"/>
+    <w:abstractNumId w:val="124"/>
     <w:lvlOverride w:ilvl="0">
       <w:lvl w:ilvl="0">
         <w:start w:val="1"/>
@@ -33875,19 +34561,19 @@
     </w:lvlOverride>
   </w:num>
   <w:num w:numId="29" w16cid:durableId="838733075">
-    <w:abstractNumId w:val="122"/>
+    <w:abstractNumId w:val="124"/>
   </w:num>
   <w:num w:numId="30" w16cid:durableId="959799532">
-    <w:abstractNumId w:val="62"/>
+    <w:abstractNumId w:val="64"/>
   </w:num>
   <w:num w:numId="31" w16cid:durableId="383333748">
-    <w:abstractNumId w:val="79"/>
+    <w:abstractNumId w:val="81"/>
   </w:num>
   <w:num w:numId="32" w16cid:durableId="1406218275">
-    <w:abstractNumId w:val="130"/>
+    <w:abstractNumId w:val="133"/>
   </w:num>
   <w:num w:numId="33" w16cid:durableId="1631126602">
-    <w:abstractNumId w:val="122"/>
+    <w:abstractNumId w:val="124"/>
     <w:lvlOverride w:ilvl="0">
       <w:startOverride w:val="1"/>
       <w:lvl w:ilvl="0">
@@ -34031,13 +34717,13 @@
     <w:abstractNumId w:val="42"/>
   </w:num>
   <w:num w:numId="36" w16cid:durableId="292760641">
-    <w:abstractNumId w:val="95"/>
+    <w:abstractNumId w:val="97"/>
   </w:num>
   <w:num w:numId="37" w16cid:durableId="46728653">
     <w:abstractNumId w:val="14"/>
   </w:num>
   <w:num w:numId="38" w16cid:durableId="1608267567">
-    <w:abstractNumId w:val="122"/>
+    <w:abstractNumId w:val="124"/>
     <w:lvlOverride w:ilvl="0">
       <w:startOverride w:val="1"/>
     </w:lvlOverride>
@@ -34079,7 +34765,7 @@
     <w:abstractNumId w:val="18"/>
   </w:num>
   <w:num w:numId="43" w16cid:durableId="529344989">
-    <w:abstractNumId w:val="114"/>
+    <w:abstractNumId w:val="116"/>
   </w:num>
   <w:num w:numId="44" w16cid:durableId="746462521">
     <w:abstractNumId w:val="29"/>
@@ -34088,25 +34774,25 @@
     <w:abstractNumId w:val="10"/>
   </w:num>
   <w:num w:numId="46" w16cid:durableId="905070205">
-    <w:abstractNumId w:val="80"/>
+    <w:abstractNumId w:val="82"/>
   </w:num>
   <w:num w:numId="47" w16cid:durableId="2110805660">
-    <w:abstractNumId w:val="109"/>
+    <w:abstractNumId w:val="111"/>
   </w:num>
   <w:num w:numId="48" w16cid:durableId="1721398750">
-    <w:abstractNumId w:val="89"/>
+    <w:abstractNumId w:val="91"/>
   </w:num>
   <w:num w:numId="49" w16cid:durableId="178857690">
-    <w:abstractNumId w:val="111"/>
+    <w:abstractNumId w:val="113"/>
   </w:num>
   <w:num w:numId="50" w16cid:durableId="798694169">
     <w:abstractNumId w:val="3"/>
   </w:num>
   <w:num w:numId="51" w16cid:durableId="904953036">
-    <w:abstractNumId w:val="66"/>
+    <w:abstractNumId w:val="68"/>
   </w:num>
   <w:num w:numId="52" w16cid:durableId="1284115476">
-    <w:abstractNumId w:val="122"/>
+    <w:abstractNumId w:val="124"/>
     <w:lvlOverride w:ilvl="0">
       <w:startOverride w:val="1"/>
       <w:lvl w:ilvl="0">
@@ -34244,7 +34930,7 @@
     </w:lvlOverride>
   </w:num>
   <w:num w:numId="53" w16cid:durableId="1446121308">
-    <w:abstractNumId w:val="126"/>
+    <w:abstractNumId w:val="129"/>
   </w:num>
   <w:num w:numId="54" w16cid:durableId="1817645881">
     <w:abstractNumId w:val="26"/>
@@ -34253,7 +34939,7 @@
     <w:abstractNumId w:val="46"/>
   </w:num>
   <w:num w:numId="56" w16cid:durableId="1003703099">
-    <w:abstractNumId w:val="76"/>
+    <w:abstractNumId w:val="78"/>
   </w:num>
   <w:num w:numId="57" w16cid:durableId="1658462522">
     <w:abstractNumId w:val="23"/>
@@ -34265,46 +34951,46 @@
     <w:abstractNumId w:val="34"/>
   </w:num>
   <w:num w:numId="60" w16cid:durableId="515731612">
-    <w:abstractNumId w:val="97"/>
+    <w:abstractNumId w:val="99"/>
   </w:num>
   <w:num w:numId="61" w16cid:durableId="1447504213">
-    <w:abstractNumId w:val="65"/>
+    <w:abstractNumId w:val="67"/>
   </w:num>
   <w:num w:numId="62" w16cid:durableId="1742021667">
     <w:abstractNumId w:val="16"/>
   </w:num>
   <w:num w:numId="63" w16cid:durableId="2066682632">
-    <w:abstractNumId w:val="73"/>
+    <w:abstractNumId w:val="75"/>
   </w:num>
   <w:num w:numId="64" w16cid:durableId="1151481317">
     <w:abstractNumId w:val="45"/>
   </w:num>
   <w:num w:numId="65" w16cid:durableId="1244413112">
-    <w:abstractNumId w:val="74"/>
+    <w:abstractNumId w:val="76"/>
   </w:num>
   <w:num w:numId="66" w16cid:durableId="448478745">
     <w:abstractNumId w:val="11"/>
   </w:num>
   <w:num w:numId="67" w16cid:durableId="402678510">
-    <w:abstractNumId w:val="100"/>
+    <w:abstractNumId w:val="102"/>
   </w:num>
   <w:num w:numId="68" w16cid:durableId="74939744">
-    <w:abstractNumId w:val="63"/>
+    <w:abstractNumId w:val="65"/>
   </w:num>
   <w:num w:numId="69" w16cid:durableId="588465984">
-    <w:abstractNumId w:val="116"/>
+    <w:abstractNumId w:val="118"/>
   </w:num>
   <w:num w:numId="70" w16cid:durableId="736050760">
-    <w:abstractNumId w:val="113"/>
+    <w:abstractNumId w:val="115"/>
   </w:num>
   <w:num w:numId="71" w16cid:durableId="318506799">
-    <w:abstractNumId w:val="132"/>
+    <w:abstractNumId w:val="135"/>
   </w:num>
   <w:num w:numId="72" w16cid:durableId="1500805310">
     <w:abstractNumId w:val="33"/>
   </w:num>
   <w:num w:numId="73" w16cid:durableId="1432972824">
-    <w:abstractNumId w:val="68"/>
+    <w:abstractNumId w:val="70"/>
   </w:num>
   <w:num w:numId="74" w16cid:durableId="1879078890">
     <w:abstractNumId w:val="9"/>
@@ -34313,16 +34999,16 @@
     <w:abstractNumId w:val="7"/>
   </w:num>
   <w:num w:numId="76" w16cid:durableId="1921331480">
-    <w:abstractNumId w:val="115"/>
+    <w:abstractNumId w:val="117"/>
   </w:num>
   <w:num w:numId="77" w16cid:durableId="443185753">
-    <w:abstractNumId w:val="70"/>
+    <w:abstractNumId w:val="72"/>
   </w:num>
   <w:num w:numId="78" w16cid:durableId="2075270469">
-    <w:abstractNumId w:val="117"/>
+    <w:abstractNumId w:val="119"/>
   </w:num>
   <w:num w:numId="79" w16cid:durableId="1327589571">
-    <w:abstractNumId w:val="122"/>
+    <w:abstractNumId w:val="124"/>
     <w:lvlOverride w:ilvl="0">
       <w:startOverride w:val="1"/>
     </w:lvlOverride>
@@ -34352,22 +35038,22 @@
     </w:lvlOverride>
   </w:num>
   <w:num w:numId="80" w16cid:durableId="1794204911">
-    <w:abstractNumId w:val="86"/>
+    <w:abstractNumId w:val="88"/>
   </w:num>
   <w:num w:numId="81" w16cid:durableId="2038658572">
     <w:abstractNumId w:val="13"/>
   </w:num>
   <w:num w:numId="82" w16cid:durableId="1791436310">
-    <w:abstractNumId w:val="83"/>
+    <w:abstractNumId w:val="85"/>
   </w:num>
   <w:num w:numId="83" w16cid:durableId="1712991609">
-    <w:abstractNumId w:val="131"/>
+    <w:abstractNumId w:val="134"/>
   </w:num>
   <w:num w:numId="84" w16cid:durableId="654987850">
     <w:abstractNumId w:val="0"/>
   </w:num>
   <w:num w:numId="85" w16cid:durableId="868834166">
-    <w:abstractNumId w:val="110"/>
+    <w:abstractNumId w:val="112"/>
   </w:num>
   <w:num w:numId="86" w16cid:durableId="402534293">
     <w:abstractNumId w:val="25"/>
@@ -34376,37 +35062,37 @@
     <w:abstractNumId w:val="44"/>
   </w:num>
   <w:num w:numId="88" w16cid:durableId="218517846">
-    <w:abstractNumId w:val="58"/>
+    <w:abstractNumId w:val="60"/>
   </w:num>
   <w:num w:numId="89" w16cid:durableId="136457170">
-    <w:abstractNumId w:val="134"/>
+    <w:abstractNumId w:val="137"/>
   </w:num>
   <w:num w:numId="90" w16cid:durableId="1070270335">
     <w:abstractNumId w:val="6"/>
   </w:num>
   <w:num w:numId="91" w16cid:durableId="902764300">
-    <w:abstractNumId w:val="103"/>
+    <w:abstractNumId w:val="105"/>
   </w:num>
   <w:num w:numId="92" w16cid:durableId="1613247183">
     <w:abstractNumId w:val="50"/>
   </w:num>
   <w:num w:numId="93" w16cid:durableId="2103992570">
-    <w:abstractNumId w:val="69"/>
+    <w:abstractNumId w:val="71"/>
   </w:num>
   <w:num w:numId="94" w16cid:durableId="584923388">
     <w:abstractNumId w:val="37"/>
   </w:num>
   <w:num w:numId="95" w16cid:durableId="1228538196">
-    <w:abstractNumId w:val="82"/>
+    <w:abstractNumId w:val="84"/>
   </w:num>
   <w:num w:numId="96" w16cid:durableId="837887914">
-    <w:abstractNumId w:val="53"/>
+    <w:abstractNumId w:val="54"/>
   </w:num>
   <w:num w:numId="97" w16cid:durableId="1692609171">
     <w:abstractNumId w:val="8"/>
   </w:num>
   <w:num w:numId="98" w16cid:durableId="2039624229">
-    <w:abstractNumId w:val="102"/>
+    <w:abstractNumId w:val="104"/>
   </w:num>
   <w:num w:numId="99" w16cid:durableId="59057119">
     <w:abstractNumId w:val="12"/>
@@ -34421,43 +35107,43 @@
     <w:abstractNumId w:val="36"/>
   </w:num>
   <w:num w:numId="103" w16cid:durableId="2052419075">
-    <w:abstractNumId w:val="81"/>
+    <w:abstractNumId w:val="83"/>
   </w:num>
   <w:num w:numId="104" w16cid:durableId="261305913">
-    <w:abstractNumId w:val="106"/>
+    <w:abstractNumId w:val="108"/>
   </w:num>
   <w:num w:numId="105" w16cid:durableId="1247614452">
-    <w:abstractNumId w:val="125"/>
+    <w:abstractNumId w:val="127"/>
   </w:num>
   <w:num w:numId="106" w16cid:durableId="1964581333">
-    <w:abstractNumId w:val="54"/>
+    <w:abstractNumId w:val="55"/>
   </w:num>
   <w:num w:numId="107" w16cid:durableId="146482879">
     <w:abstractNumId w:val="40"/>
   </w:num>
   <w:num w:numId="108" w16cid:durableId="1025520474">
-    <w:abstractNumId w:val="88"/>
+    <w:abstractNumId w:val="90"/>
   </w:num>
   <w:num w:numId="109" w16cid:durableId="1870022338">
-    <w:abstractNumId w:val="77"/>
+    <w:abstractNumId w:val="79"/>
   </w:num>
   <w:num w:numId="110" w16cid:durableId="427894067">
-    <w:abstractNumId w:val="64"/>
+    <w:abstractNumId w:val="66"/>
   </w:num>
   <w:num w:numId="111" w16cid:durableId="744642425">
-    <w:abstractNumId w:val="121"/>
+    <w:abstractNumId w:val="123"/>
   </w:num>
   <w:num w:numId="112" w16cid:durableId="475028322">
     <w:abstractNumId w:val="2"/>
   </w:num>
   <w:num w:numId="113" w16cid:durableId="538517838">
-    <w:abstractNumId w:val="94"/>
+    <w:abstractNumId w:val="96"/>
   </w:num>
   <w:num w:numId="114" w16cid:durableId="389035545">
     <w:abstractNumId w:val="22"/>
   </w:num>
   <w:num w:numId="115" w16cid:durableId="1503547535">
-    <w:abstractNumId w:val="72"/>
+    <w:abstractNumId w:val="74"/>
   </w:num>
   <w:num w:numId="116" w16cid:durableId="2087729910">
     <w:abstractNumId w:val="43"/>
@@ -34466,40 +35152,40 @@
     <w:abstractNumId w:val="41"/>
   </w:num>
   <w:num w:numId="118" w16cid:durableId="1379013421">
-    <w:abstractNumId w:val="112"/>
+    <w:abstractNumId w:val="114"/>
   </w:num>
   <w:num w:numId="119" w16cid:durableId="2102408530">
-    <w:abstractNumId w:val="85"/>
+    <w:abstractNumId w:val="87"/>
   </w:num>
   <w:num w:numId="120" w16cid:durableId="145320126">
-    <w:abstractNumId w:val="105"/>
+    <w:abstractNumId w:val="107"/>
   </w:num>
   <w:num w:numId="121" w16cid:durableId="1378359119">
-    <w:abstractNumId w:val="108"/>
+    <w:abstractNumId w:val="110"/>
   </w:num>
   <w:num w:numId="122" w16cid:durableId="2129933546">
     <w:abstractNumId w:val="49"/>
   </w:num>
   <w:num w:numId="123" w16cid:durableId="861087783">
-    <w:abstractNumId w:val="101"/>
+    <w:abstractNumId w:val="103"/>
   </w:num>
   <w:num w:numId="124" w16cid:durableId="951014929">
-    <w:abstractNumId w:val="71"/>
+    <w:abstractNumId w:val="73"/>
   </w:num>
   <w:num w:numId="125" w16cid:durableId="1032733120">
-    <w:abstractNumId w:val="75"/>
+    <w:abstractNumId w:val="77"/>
   </w:num>
   <w:num w:numId="126" w16cid:durableId="749425400">
-    <w:abstractNumId w:val="104"/>
+    <w:abstractNumId w:val="106"/>
   </w:num>
   <w:num w:numId="127" w16cid:durableId="1955942418">
     <w:abstractNumId w:val="24"/>
   </w:num>
   <w:num w:numId="128" w16cid:durableId="960187554">
-    <w:abstractNumId w:val="59"/>
+    <w:abstractNumId w:val="61"/>
   </w:num>
   <w:num w:numId="129" w16cid:durableId="1242175956">
-    <w:abstractNumId w:val="84"/>
+    <w:abstractNumId w:val="86"/>
   </w:num>
   <w:num w:numId="130" w16cid:durableId="1634825230">
     <w:abstractNumId w:val="1"/>
@@ -34508,25 +35194,25 @@
     <w:abstractNumId w:val="21"/>
   </w:num>
   <w:num w:numId="132" w16cid:durableId="1340696204">
-    <w:abstractNumId w:val="93"/>
+    <w:abstractNumId w:val="95"/>
   </w:num>
   <w:num w:numId="133" w16cid:durableId="1659922610">
-    <w:abstractNumId w:val="56"/>
+    <w:abstractNumId w:val="58"/>
   </w:num>
   <w:num w:numId="134" w16cid:durableId="1448505490">
-    <w:abstractNumId w:val="78"/>
+    <w:abstractNumId w:val="80"/>
   </w:num>
   <w:num w:numId="135" w16cid:durableId="574702044">
-    <w:abstractNumId w:val="96"/>
+    <w:abstractNumId w:val="98"/>
   </w:num>
   <w:num w:numId="136" w16cid:durableId="1329751342">
-    <w:abstractNumId w:val="90"/>
+    <w:abstractNumId w:val="92"/>
   </w:num>
   <w:num w:numId="137" w16cid:durableId="924848698">
-    <w:abstractNumId w:val="127"/>
+    <w:abstractNumId w:val="130"/>
   </w:num>
   <w:num w:numId="138" w16cid:durableId="373698686">
-    <w:abstractNumId w:val="92"/>
+    <w:abstractNumId w:val="94"/>
   </w:num>
   <w:num w:numId="139" w16cid:durableId="57559495">
     <w:abstractNumId w:val="39"/>
@@ -34535,10 +35221,19 @@
     <w:abstractNumId w:val="19"/>
   </w:num>
   <w:num w:numId="141" w16cid:durableId="721056041">
-    <w:abstractNumId w:val="129"/>
+    <w:abstractNumId w:val="132"/>
   </w:num>
   <w:num w:numId="142" w16cid:durableId="1341733515">
     <w:abstractNumId w:val="31"/>
+  </w:num>
+  <w:num w:numId="143" w16cid:durableId="83495877">
+    <w:abstractNumId w:val="56"/>
+  </w:num>
+  <w:num w:numId="144" w16cid:durableId="681707226">
+    <w:abstractNumId w:val="128"/>
+  </w:num>
+  <w:num w:numId="145" w16cid:durableId="1426534654">
+    <w:abstractNumId w:val="53"/>
   </w:num>
   <w:numIdMacAtCleanup w:val="142"/>
 </w:numbering>
@@ -34943,7 +35638,7 @@
     <w:name w:val="Normal"/>
     <w:aliases w:val="Body"/>
     <w:qFormat/>
-    <w:rsid w:val="00836F5A"/>
+    <w:rsid w:val="009102DB"/>
     <w:rPr>
       <w:rFonts w:ascii="Poppins" w:hAnsi="Poppins"/>
       <w:sz w:val="20"/>
@@ -34958,7 +35653,7 @@
     <w:autoRedefine/>
     <w:uiPriority w:val="2"/>
     <w:qFormat/>
-    <w:rsid w:val="00836F5A"/>
+    <w:rsid w:val="009102DB"/>
     <w:pPr>
       <w:keepNext/>
       <w:keepLines/>
@@ -34985,7 +35680,7 @@
     <w:link w:val="Heading2Char"/>
     <w:uiPriority w:val="3"/>
     <w:qFormat/>
-    <w:rsid w:val="00836F5A"/>
+    <w:rsid w:val="009102DB"/>
     <w:pPr>
       <w:pageBreakBefore w:val="0"/>
       <w:numPr>
@@ -35006,7 +35701,7 @@
     <w:link w:val="Heading3Char"/>
     <w:uiPriority w:val="4"/>
     <w:qFormat/>
-    <w:rsid w:val="00836F5A"/>
+    <w:rsid w:val="009102DB"/>
     <w:pPr>
       <w:keepNext/>
       <w:keepLines/>
@@ -35028,7 +35723,7 @@
     <w:link w:val="Heading4Char"/>
     <w:uiPriority w:val="5"/>
     <w:qFormat/>
-    <w:rsid w:val="00836F5A"/>
+    <w:rsid w:val="009102DB"/>
     <w:pPr>
       <w:keepNext/>
       <w:keepLines/>
@@ -35048,7 +35743,7 @@
     <w:next w:val="Normal"/>
     <w:link w:val="Heading5Char"/>
     <w:uiPriority w:val="9"/>
-    <w:rsid w:val="00836F5A"/>
+    <w:rsid w:val="009102DB"/>
     <w:pPr>
       <w:keepNext/>
       <w:keepLines/>
@@ -35067,7 +35762,7 @@
     <w:link w:val="Heading6Char"/>
     <w:uiPriority w:val="9"/>
     <w:qFormat/>
-    <w:rsid w:val="00836F5A"/>
+    <w:rsid w:val="009102DB"/>
     <w:pPr>
       <w:keepNext/>
       <w:keepLines/>
@@ -35086,7 +35781,7 @@
     <w:link w:val="Heading7Char"/>
     <w:uiPriority w:val="9"/>
     <w:qFormat/>
-    <w:rsid w:val="00836F5A"/>
+    <w:rsid w:val="009102DB"/>
     <w:pPr>
       <w:keepNext/>
       <w:keepLines/>
@@ -35108,7 +35803,7 @@
     <w:uiPriority w:val="9"/>
     <w:semiHidden/>
     <w:qFormat/>
-    <w:rsid w:val="00836F5A"/>
+    <w:rsid w:val="009102DB"/>
     <w:pPr>
       <w:keepNext/>
       <w:keepLines/>
@@ -35130,7 +35825,7 @@
     <w:uiPriority w:val="9"/>
     <w:semiHidden/>
     <w:qFormat/>
-    <w:rsid w:val="00836F5A"/>
+    <w:rsid w:val="009102DB"/>
     <w:pPr>
       <w:keepNext/>
       <w:keepLines/>
@@ -35149,8 +35844,9 @@
   <w:style w:type="character" w:default="1" w:styleId="DefaultParagraphFont">
     <w:name w:val="Default Paragraph Font"/>
     <w:uiPriority w:val="1"/>
+    <w:semiHidden/>
     <w:unhideWhenUsed/>
-    <w:rsid w:val="00836F5A"/>
+    <w:rsid w:val="009102DB"/>
   </w:style>
   <w:style w:type="table" w:default="1" w:styleId="TableNormal">
     <w:name w:val="Normal Table"/>
@@ -35172,13 +35868,13 @@
     <w:uiPriority w:val="99"/>
     <w:semiHidden/>
     <w:unhideWhenUsed/>
-    <w:rsid w:val="00836F5A"/>
+    <w:rsid w:val="009102DB"/>
   </w:style>
   <w:style w:type="table" w:styleId="TableGrid">
     <w:name w:val="Table Grid"/>
     <w:basedOn w:val="TableNormal"/>
     <w:uiPriority w:val="39"/>
-    <w:rsid w:val="00836F5A"/>
+    <w:rsid w:val="009102DB"/>
     <w:pPr>
       <w:spacing w:after="0" w:line="240" w:lineRule="auto"/>
     </w:pPr>
@@ -35197,7 +35893,7 @@
     <w:name w:val="Plain Table 5"/>
     <w:basedOn w:val="TableNormal"/>
     <w:uiPriority w:val="45"/>
-    <w:rsid w:val="00836F5A"/>
+    <w:rsid w:val="009102DB"/>
     <w:pPr>
       <w:spacing w:after="0" w:line="240" w:lineRule="auto"/>
     </w:pPr>
@@ -35317,7 +36013,7 @@
     <w:name w:val="Plain Table 2"/>
     <w:basedOn w:val="TableNormal"/>
     <w:uiPriority w:val="42"/>
-    <w:rsid w:val="00836F5A"/>
+    <w:rsid w:val="009102DB"/>
     <w:pPr>
       <w:spacing w:after="0" w:line="240" w:lineRule="auto"/>
     </w:pPr>
@@ -35397,7 +36093,7 @@
     <w:name w:val="List Table 3"/>
     <w:basedOn w:val="TableNormal"/>
     <w:uiPriority w:val="48"/>
-    <w:rsid w:val="00836F5A"/>
+    <w:rsid w:val="009102DB"/>
     <w:pPr>
       <w:spacing w:after="0" w:line="240" w:lineRule="auto"/>
     </w:pPr>
@@ -35521,7 +36217,7 @@
     <w:name w:val="List Table 5 Dark"/>
     <w:basedOn w:val="TableNormal"/>
     <w:uiPriority w:val="50"/>
-    <w:rsid w:val="00836F5A"/>
+    <w:rsid w:val="009102DB"/>
     <w:pPr>
       <w:spacing w:after="0" w:line="240" w:lineRule="auto"/>
     </w:pPr>
@@ -35655,7 +36351,7 @@
     <w:name w:val="List Table 5 Dark Accent 6"/>
     <w:basedOn w:val="TableNormal"/>
     <w:uiPriority w:val="50"/>
-    <w:rsid w:val="00836F5A"/>
+    <w:rsid w:val="009102DB"/>
     <w:pPr>
       <w:spacing w:after="0" w:line="240" w:lineRule="auto"/>
     </w:pPr>
@@ -35789,7 +36485,7 @@
     <w:name w:val="Grid Table 7 Colorful Accent 6"/>
     <w:basedOn w:val="TableNormal"/>
     <w:uiPriority w:val="52"/>
-    <w:rsid w:val="00836F5A"/>
+    <w:rsid w:val="009102DB"/>
     <w:pPr>
       <w:spacing w:after="0" w:line="240" w:lineRule="auto"/>
     </w:pPr>
@@ -35928,7 +36624,7 @@
     <w:name w:val="Grid Table 2 Accent 6"/>
     <w:basedOn w:val="TableNormal"/>
     <w:uiPriority w:val="47"/>
-    <w:rsid w:val="00836F5A"/>
+    <w:rsid w:val="009102DB"/>
     <w:pPr>
       <w:spacing w:after="0" w:line="240" w:lineRule="auto"/>
     </w:pPr>
@@ -36005,7 +36701,7 @@
     <w:link w:val="HeaderChar"/>
     <w:uiPriority w:val="99"/>
     <w:unhideWhenUsed/>
-    <w:rsid w:val="00836F5A"/>
+    <w:rsid w:val="009102DB"/>
     <w:pPr>
       <w:tabs>
         <w:tab w:val="center" w:pos="4513"/>
@@ -36019,7 +36715,7 @@
     <w:basedOn w:val="DefaultParagraphFont"/>
     <w:link w:val="Header"/>
     <w:uiPriority w:val="99"/>
-    <w:rsid w:val="00836F5A"/>
+    <w:rsid w:val="009102DB"/>
     <w:rPr>
       <w:rFonts w:ascii="Poppins" w:hAnsi="Poppins"/>
       <w:sz w:val="20"/>
@@ -36031,7 +36727,7 @@
     <w:link w:val="FooterChar"/>
     <w:uiPriority w:val="99"/>
     <w:unhideWhenUsed/>
-    <w:rsid w:val="00836F5A"/>
+    <w:rsid w:val="009102DB"/>
     <w:pPr>
       <w:tabs>
         <w:tab w:val="center" w:pos="4513"/>
@@ -36045,7 +36741,7 @@
     <w:basedOn w:val="DefaultParagraphFont"/>
     <w:link w:val="Footer"/>
     <w:uiPriority w:val="99"/>
-    <w:rsid w:val="00836F5A"/>
+    <w:rsid w:val="009102DB"/>
     <w:rPr>
       <w:rFonts w:ascii="Poppins" w:hAnsi="Poppins"/>
       <w:sz w:val="20"/>
@@ -36056,7 +36752,7 @@
     <w:basedOn w:val="DefaultParagraphFont"/>
     <w:uiPriority w:val="99"/>
     <w:semiHidden/>
-    <w:rsid w:val="00836F5A"/>
+    <w:rsid w:val="009102DB"/>
     <w:rPr>
       <w:color w:val="808080"/>
     </w:rPr>
@@ -36067,7 +36763,7 @@
     <w:basedOn w:val="DefaultParagraphFont"/>
     <w:link w:val="Heading1"/>
     <w:uiPriority w:val="2"/>
-    <w:rsid w:val="00836F5A"/>
+    <w:rsid w:val="009102DB"/>
     <w:rPr>
       <w:rFonts w:ascii="Poppins" w:eastAsiaTheme="majorEastAsia" w:hAnsi="Poppins" w:cstheme="majorBidi"/>
       <w:b/>
@@ -36082,7 +36778,7 @@
     <w:basedOn w:val="DefaultParagraphFont"/>
     <w:link w:val="Heading2"/>
     <w:uiPriority w:val="3"/>
-    <w:rsid w:val="00836F5A"/>
+    <w:rsid w:val="009102DB"/>
     <w:rPr>
       <w:rFonts w:ascii="Poppins" w:eastAsiaTheme="majorEastAsia" w:hAnsi="Poppins" w:cstheme="majorBidi"/>
       <w:b/>
@@ -36097,7 +36793,7 @@
     <w:basedOn w:val="DefaultParagraphFont"/>
     <w:link w:val="Heading3"/>
     <w:uiPriority w:val="4"/>
-    <w:rsid w:val="00836F5A"/>
+    <w:rsid w:val="009102DB"/>
     <w:rPr>
       <w:rFonts w:ascii="Poppins SemiBold" w:eastAsiaTheme="majorEastAsia" w:hAnsi="Poppins SemiBold" w:cstheme="majorBidi"/>
       <w:color w:val="282864"/>
@@ -36111,7 +36807,7 @@
     <w:basedOn w:val="DefaultParagraphFont"/>
     <w:link w:val="Heading4"/>
     <w:uiPriority w:val="5"/>
-    <w:rsid w:val="00836F5A"/>
+    <w:rsid w:val="009102DB"/>
     <w:rPr>
       <w:rFonts w:ascii="Poppins" w:eastAsiaTheme="majorEastAsia" w:hAnsi="Poppins" w:cstheme="majorBidi"/>
       <w:iCs/>
@@ -36124,7 +36820,7 @@
     <w:basedOn w:val="DefaultParagraphFont"/>
     <w:link w:val="Heading5"/>
     <w:uiPriority w:val="9"/>
-    <w:rsid w:val="00836F5A"/>
+    <w:rsid w:val="009102DB"/>
     <w:rPr>
       <w:rFonts w:asciiTheme="majorHAnsi" w:eastAsiaTheme="majorEastAsia" w:hAnsiTheme="majorHAnsi" w:cstheme="majorBidi"/>
       <w:color w:val="1E1E4A" w:themeColor="accent1" w:themeShade="BF"/>
@@ -36136,7 +36832,7 @@
     <w:basedOn w:val="DefaultParagraphFont"/>
     <w:link w:val="Heading6"/>
     <w:uiPriority w:val="9"/>
-    <w:rsid w:val="00836F5A"/>
+    <w:rsid w:val="009102DB"/>
     <w:rPr>
       <w:rFonts w:asciiTheme="majorHAnsi" w:eastAsiaTheme="majorEastAsia" w:hAnsiTheme="majorHAnsi" w:cstheme="majorBidi"/>
       <w:color w:val="141431" w:themeColor="accent1" w:themeShade="7F"/>
@@ -36148,7 +36844,7 @@
     <w:basedOn w:val="DefaultParagraphFont"/>
     <w:link w:val="Heading7"/>
     <w:uiPriority w:val="9"/>
-    <w:rsid w:val="00836F5A"/>
+    <w:rsid w:val="009102DB"/>
     <w:rPr>
       <w:rFonts w:asciiTheme="majorHAnsi" w:eastAsiaTheme="majorEastAsia" w:hAnsiTheme="majorHAnsi" w:cstheme="majorBidi"/>
       <w:i/>
@@ -36163,7 +36859,7 @@
     <w:link w:val="Heading8"/>
     <w:uiPriority w:val="9"/>
     <w:semiHidden/>
-    <w:rsid w:val="00836F5A"/>
+    <w:rsid w:val="009102DB"/>
     <w:rPr>
       <w:rFonts w:asciiTheme="majorHAnsi" w:eastAsiaTheme="majorEastAsia" w:hAnsiTheme="majorHAnsi" w:cstheme="majorBidi"/>
       <w:color w:val="38388C" w:themeColor="text1" w:themeTint="D8"/>
@@ -36177,7 +36873,7 @@
     <w:link w:val="Heading9"/>
     <w:uiPriority w:val="9"/>
     <w:semiHidden/>
-    <w:rsid w:val="00836F5A"/>
+    <w:rsid w:val="009102DB"/>
     <w:rPr>
       <w:rFonts w:asciiTheme="majorHAnsi" w:eastAsiaTheme="majorEastAsia" w:hAnsiTheme="majorHAnsi" w:cstheme="majorBidi"/>
       <w:i/>
@@ -36195,7 +36891,7 @@
     <w:uiPriority w:val="35"/>
     <w:unhideWhenUsed/>
     <w:qFormat/>
-    <w:rsid w:val="00836F5A"/>
+    <w:rsid w:val="009102DB"/>
     <w:pPr>
       <w:spacing w:after="200" w:line="240" w:lineRule="auto"/>
     </w:pPr>
@@ -36213,7 +36909,7 @@
     <w:next w:val="Normal"/>
     <w:link w:val="TitleChar"/>
     <w:uiPriority w:val="10"/>
-    <w:rsid w:val="00836F5A"/>
+    <w:rsid w:val="009102DB"/>
     <w:pPr>
       <w:spacing w:after="0" w:line="240" w:lineRule="auto"/>
       <w:contextualSpacing/>
@@ -36234,7 +36930,7 @@
     <w:basedOn w:val="DefaultParagraphFont"/>
     <w:link w:val="Title"/>
     <w:uiPriority w:val="10"/>
-    <w:rsid w:val="00836F5A"/>
+    <w:rsid w:val="009102DB"/>
     <w:rPr>
       <w:rFonts w:ascii="Poppins" w:eastAsiaTheme="majorEastAsia" w:hAnsi="Poppins" w:cstheme="majorBidi"/>
       <w:b/>
@@ -36251,7 +36947,7 @@
     <w:next w:val="Normal"/>
     <w:link w:val="SubtitleChar"/>
     <w:uiPriority w:val="11"/>
-    <w:rsid w:val="00836F5A"/>
+    <w:rsid w:val="009102DB"/>
     <w:pPr>
       <w:numPr>
         <w:ilvl w:val="1"/>
@@ -36268,7 +36964,7 @@
     <w:basedOn w:val="DefaultParagraphFont"/>
     <w:link w:val="Subtitle"/>
     <w:uiPriority w:val="11"/>
-    <w:rsid w:val="00836F5A"/>
+    <w:rsid w:val="009102DB"/>
     <w:rPr>
       <w:rFonts w:ascii="Poppins" w:eastAsiaTheme="minorEastAsia" w:hAnsi="Poppins" w:cstheme="majorBidi"/>
       <w:b/>
@@ -36283,7 +36979,7 @@
     <w:name w:val="Strong"/>
     <w:basedOn w:val="DefaultParagraphFont"/>
     <w:uiPriority w:val="22"/>
-    <w:rsid w:val="00836F5A"/>
+    <w:rsid w:val="009102DB"/>
     <w:rPr>
       <w:b/>
       <w:bCs/>
@@ -36293,7 +36989,7 @@
     <w:name w:val="Emphasis"/>
     <w:basedOn w:val="DefaultParagraphFont"/>
     <w:uiPriority w:val="20"/>
-    <w:rsid w:val="00836F5A"/>
+    <w:rsid w:val="009102DB"/>
     <w:rPr>
       <w:i/>
       <w:iCs/>
@@ -36302,7 +36998,7 @@
   <w:style w:type="paragraph" w:styleId="NoSpacing">
     <w:name w:val="No Spacing"/>
     <w:uiPriority w:val="1"/>
-    <w:rsid w:val="00836F5A"/>
+    <w:rsid w:val="009102DB"/>
     <w:pPr>
       <w:spacing w:after="0" w:line="240" w:lineRule="auto"/>
     </w:pPr>
@@ -36313,7 +37009,7 @@
     <w:next w:val="Normal"/>
     <w:link w:val="QuoteChar"/>
     <w:uiPriority w:val="29"/>
-    <w:rsid w:val="00836F5A"/>
+    <w:rsid w:val="009102DB"/>
     <w:pPr>
       <w:spacing w:before="200"/>
       <w:ind w:left="864" w:right="864"/>
@@ -36330,7 +37026,7 @@
     <w:basedOn w:val="DefaultParagraphFont"/>
     <w:link w:val="Quote"/>
     <w:uiPriority w:val="29"/>
-    <w:rsid w:val="00836F5A"/>
+    <w:rsid w:val="009102DB"/>
     <w:rPr>
       <w:rFonts w:ascii="Poppins" w:hAnsi="Poppins"/>
       <w:i/>
@@ -36345,7 +37041,7 @@
     <w:next w:val="Normal"/>
     <w:link w:val="IntenseQuoteChar"/>
     <w:uiPriority w:val="30"/>
-    <w:rsid w:val="00836F5A"/>
+    <w:rsid w:val="009102DB"/>
     <w:pPr>
       <w:pBdr>
         <w:top w:val="single" w:sz="4" w:space="10" w:color="282864" w:themeColor="accent1"/>
@@ -36366,7 +37062,7 @@
     <w:basedOn w:val="DefaultParagraphFont"/>
     <w:link w:val="IntenseQuote"/>
     <w:uiPriority w:val="30"/>
-    <w:rsid w:val="00836F5A"/>
+    <w:rsid w:val="009102DB"/>
     <w:rPr>
       <w:rFonts w:ascii="Poppins" w:hAnsi="Poppins"/>
       <w:i/>
@@ -36379,7 +37075,7 @@
     <w:name w:val="Subtle Emphasis"/>
     <w:basedOn w:val="DefaultParagraphFont"/>
     <w:uiPriority w:val="19"/>
-    <w:rsid w:val="00836F5A"/>
+    <w:rsid w:val="009102DB"/>
     <w:rPr>
       <w:i/>
       <w:iCs/>
@@ -36390,7 +37086,7 @@
     <w:name w:val="Intense Emphasis"/>
     <w:basedOn w:val="DefaultParagraphFont"/>
     <w:uiPriority w:val="21"/>
-    <w:rsid w:val="00836F5A"/>
+    <w:rsid w:val="009102DB"/>
     <w:rPr>
       <w:i/>
       <w:iCs/>
@@ -36401,7 +37097,7 @@
     <w:name w:val="Subtle Reference"/>
     <w:basedOn w:val="DefaultParagraphFont"/>
     <w:uiPriority w:val="31"/>
-    <w:rsid w:val="00836F5A"/>
+    <w:rsid w:val="009102DB"/>
     <w:rPr>
       <w:smallCaps/>
       <w:color w:val="5353BA" w:themeColor="text1" w:themeTint="A5"/>
@@ -36411,7 +37107,7 @@
     <w:name w:val="Intense Reference"/>
     <w:basedOn w:val="DefaultParagraphFont"/>
     <w:uiPriority w:val="32"/>
-    <w:rsid w:val="00836F5A"/>
+    <w:rsid w:val="009102DB"/>
     <w:rPr>
       <w:b/>
       <w:bCs/>
@@ -36424,7 +37120,7 @@
     <w:name w:val="Book Title"/>
     <w:basedOn w:val="DefaultParagraphFont"/>
     <w:uiPriority w:val="33"/>
-    <w:rsid w:val="00836F5A"/>
+    <w:rsid w:val="009102DB"/>
     <w:rPr>
       <w:b/>
       <w:bCs/>
@@ -36441,7 +37137,7 @@
     <w:uiPriority w:val="39"/>
     <w:unhideWhenUsed/>
     <w:qFormat/>
-    <w:rsid w:val="00836F5A"/>
+    <w:rsid w:val="009102DB"/>
     <w:pPr>
       <w:pageBreakBefore w:val="0"/>
       <w:numPr>
@@ -36454,7 +37150,7 @@
     <w:name w:val="List Paragraph"/>
     <w:basedOn w:val="Normal"/>
     <w:uiPriority w:val="34"/>
-    <w:rsid w:val="00836F5A"/>
+    <w:rsid w:val="009102DB"/>
     <w:pPr>
       <w:ind w:left="720"/>
       <w:contextualSpacing/>
@@ -36467,7 +37163,7 @@
     <w:autoRedefine/>
     <w:uiPriority w:val="39"/>
     <w:unhideWhenUsed/>
-    <w:rsid w:val="00836F5A"/>
+    <w:rsid w:val="009102DB"/>
     <w:pPr>
       <w:spacing w:after="100"/>
     </w:pPr>
@@ -36479,7 +37175,7 @@
     <w:autoRedefine/>
     <w:uiPriority w:val="39"/>
     <w:unhideWhenUsed/>
-    <w:rsid w:val="00836F5A"/>
+    <w:rsid w:val="009102DB"/>
     <w:pPr>
       <w:spacing w:after="100"/>
       <w:ind w:left="320"/>
@@ -36492,7 +37188,7 @@
     <w:autoRedefine/>
     <w:uiPriority w:val="39"/>
     <w:unhideWhenUsed/>
-    <w:rsid w:val="00836F5A"/>
+    <w:rsid w:val="009102DB"/>
     <w:pPr>
       <w:spacing w:after="100"/>
       <w:ind w:left="640"/>
@@ -36503,7 +37199,7 @@
     <w:basedOn w:val="DefaultParagraphFont"/>
     <w:uiPriority w:val="99"/>
     <w:unhideWhenUsed/>
-    <w:rsid w:val="00836F5A"/>
+    <w:rsid w:val="009102DB"/>
     <w:rPr>
       <w:color w:val="7BACE4" w:themeColor="hyperlink"/>
       <w:u w:val="single"/>
@@ -36516,7 +37212,7 @@
     <w:autoRedefine/>
     <w:uiPriority w:val="39"/>
     <w:unhideWhenUsed/>
-    <w:rsid w:val="00836F5A"/>
+    <w:rsid w:val="009102DB"/>
     <w:pPr>
       <w:spacing w:after="100"/>
       <w:ind w:left="960"/>
@@ -36527,7 +37223,7 @@
     <w:basedOn w:val="TOCHeading"/>
     <w:next w:val="Normal"/>
     <w:qFormat/>
-    <w:rsid w:val="00836F5A"/>
+    <w:rsid w:val="009102DB"/>
     <w:rPr>
       <w:sz w:val="40"/>
       <w:szCs w:val="24"/>
@@ -36538,7 +37234,7 @@
     <w:basedOn w:val="Normal"/>
     <w:next w:val="Normal"/>
     <w:qFormat/>
-    <w:rsid w:val="00836F5A"/>
+    <w:rsid w:val="009102DB"/>
     <w:rPr>
       <w:color w:val="282864" w:themeColor="text1"/>
       <w:sz w:val="24"/>
@@ -36933,6 +37629,45 @@
     <w:rPr>
       <w:color w:val="D62599" w:themeColor="followedHyperlink"/>
       <w:u w:val="single"/>
+    </w:rPr>
+  </w:style>
+  <w:style w:type="paragraph" w:styleId="FootnoteText">
+    <w:name w:val="footnote text"/>
+    <w:basedOn w:val="Normal"/>
+    <w:link w:val="FootnoteTextChar"/>
+    <w:uiPriority w:val="99"/>
+    <w:semiHidden/>
+    <w:unhideWhenUsed/>
+    <w:rsid w:val="009102DB"/>
+    <w:pPr>
+      <w:spacing w:after="0" w:line="240" w:lineRule="auto"/>
+    </w:pPr>
+    <w:rPr>
+      <w:szCs w:val="20"/>
+    </w:rPr>
+  </w:style>
+  <w:style w:type="character" w:customStyle="1" w:styleId="FootnoteTextChar">
+    <w:name w:val="Footnote Text Char"/>
+    <w:basedOn w:val="DefaultParagraphFont"/>
+    <w:link w:val="FootnoteText"/>
+    <w:uiPriority w:val="99"/>
+    <w:semiHidden/>
+    <w:rsid w:val="009102DB"/>
+    <w:rPr>
+      <w:rFonts w:ascii="Poppins" w:hAnsi="Poppins"/>
+      <w:sz w:val="20"/>
+      <w:szCs w:val="20"/>
+    </w:rPr>
+  </w:style>
+  <w:style w:type="character" w:styleId="FootnoteReference">
+    <w:name w:val="footnote reference"/>
+    <w:basedOn w:val="DefaultParagraphFont"/>
+    <w:uiPriority w:val="99"/>
+    <w:semiHidden/>
+    <w:unhideWhenUsed/>
+    <w:rsid w:val="009102DB"/>
+    <w:rPr>
+      <w:vertAlign w:val="superscript"/>
     </w:rPr>
   </w:style>
 </w:styles>
@@ -37211,6 +37946,31 @@
 </file>
 
 <file path=customXml/item2.xml><?xml version="1.0" encoding="utf-8"?>
+<b:Sources xmlns:b="http://schemas.openxmlformats.org/officeDocument/2006/bibliography" xmlns="http://schemas.openxmlformats.org/officeDocument/2006/bibliography" SelectedStyle="\APASixthEditionOfficeOnline.xsl" StyleName="APA" Version="6"/>
+</file>
+
+<file path=customXml/item3.xml><?xml version="1.0" encoding="utf-8"?>
+<p:properties xmlns:p="http://schemas.microsoft.com/office/2006/metadata/properties" xmlns:xsi="http://www.w3.org/2001/XMLSchema-instance" xmlns:pc="http://schemas.microsoft.com/office/infopath/2007/PartnerControls">
+  <documentManagement>
+    <TaxCatchAll xmlns="d0b9ae9d-b9ff-4ac6-9f08-4bf5543ea0ed" xsi:nil="true"/>
+    <lcf76f155ced4ddcb4097134ff3c332f xmlns="ab69df74-806e-4205-bc11-cddf1df0a3e1">
+      <Terms xmlns="http://schemas.microsoft.com/office/infopath/2007/PartnerControls"/>
+    </lcf76f155ced4ddcb4097134ff3c332f>
+    <CompanyName xmlns="ab69df74-806e-4205-bc11-cddf1df0a3e1" xsi:nil="true"/>
+  </documentManagement>
+</p:properties>
+</file>
+
+<file path=customXml/item4.xml><?xml version="1.0" encoding="utf-8"?>
+<?mso-contentType ?>
+<FormTemplates xmlns="http://schemas.microsoft.com/sharepoint/v3/contenttype/forms">
+  <Display>DocumentLibraryForm</Display>
+  <Edit>DocumentLibraryForm</Edit>
+  <New>DocumentLibraryForm</New>
+</FormTemplates>
+</file>
+
+<file path=customXml/item5.xml><?xml version="1.0" encoding="utf-8"?>
 <ct:contentTypeSchema xmlns:ct="http://schemas.microsoft.com/office/2006/metadata/contentType" xmlns:ma="http://schemas.microsoft.com/office/2006/metadata/properties/metaAttributes" ct:_="" ma:_="" ma:contentTypeName="Document" ma:contentTypeID="0x01010045AA7F7F54632E4B863E70A91F1E2AE6" ma:contentTypeVersion="16" ma:contentTypeDescription="Create a new document." ma:contentTypeScope="" ma:versionID="b3a51e989e7584c984d64dee7090483a">
   <xsd:schema xmlns:xsd="http://www.w3.org/2001/XMLSchema" xmlns:xs="http://www.w3.org/2001/XMLSchema" xmlns:p="http://schemas.microsoft.com/office/2006/metadata/properties" xmlns:ns2="ab69df74-806e-4205-bc11-cddf1df0a3e1" xmlns:ns3="d0b9ae9d-b9ff-4ac6-9f08-4bf5543ea0ed" targetNamespace="http://schemas.microsoft.com/office/2006/metadata/properties" ma:root="true" ma:fieldsID="0740cd2af45862089ed0aecb8c9e4c54" ns2:_="" ns3:_="">
     <xsd:import namespace="ab69df74-806e-4205-bc11-cddf1df0a3e1"/>
@@ -37455,31 +38215,6 @@
 </ct:contentTypeSchema>
 </file>
 
-<file path=customXml/item3.xml><?xml version="1.0" encoding="utf-8"?>
-<?mso-contentType ?>
-<FormTemplates xmlns="http://schemas.microsoft.com/sharepoint/v3/contenttype/forms">
-  <Display>DocumentLibraryForm</Display>
-  <Edit>DocumentLibraryForm</Edit>
-  <New>DocumentLibraryForm</New>
-</FormTemplates>
-</file>
-
-<file path=customXml/item4.xml><?xml version="1.0" encoding="utf-8"?>
-<p:properties xmlns:p="http://schemas.microsoft.com/office/2006/metadata/properties" xmlns:xsi="http://www.w3.org/2001/XMLSchema-instance" xmlns:pc="http://schemas.microsoft.com/office/infopath/2007/PartnerControls">
-  <documentManagement>
-    <TaxCatchAll xmlns="d0b9ae9d-b9ff-4ac6-9f08-4bf5543ea0ed" xsi:nil="true"/>
-    <lcf76f155ced4ddcb4097134ff3c332f xmlns="ab69df74-806e-4205-bc11-cddf1df0a3e1">
-      <Terms xmlns="http://schemas.microsoft.com/office/infopath/2007/PartnerControls"/>
-    </lcf76f155ced4ddcb4097134ff3c332f>
-    <CompanyName xmlns="ab69df74-806e-4205-bc11-cddf1df0a3e1" xsi:nil="true"/>
-  </documentManagement>
-</p:properties>
-</file>
-
-<file path=customXml/item5.xml><?xml version="1.0" encoding="utf-8"?>
-<b:Sources xmlns:b="http://schemas.openxmlformats.org/officeDocument/2006/bibliography" xmlns="http://schemas.openxmlformats.org/officeDocument/2006/bibliography" SelectedStyle="\APASixthEditionOfficeOnline.xsl" StyleName="APA" Version="6"/>
-</file>
-
 <file path=customXml/itemProps1.xml><?xml version="1.0" encoding="utf-8"?>
 <ds:datastoreItem xmlns:ds="http://schemas.openxmlformats.org/officeDocument/2006/customXml" ds:itemID="{55AF091B-3C7A-41E3-B477-F2FDAA23CFDA}">
   <ds:schemaRefs>
@@ -37489,6 +38224,33 @@
 </file>
 
 <file path=customXml/itemProps2.xml><?xml version="1.0" encoding="utf-8"?>
+<ds:datastoreItem xmlns:ds="http://schemas.openxmlformats.org/officeDocument/2006/customXml" ds:itemID="{2A4ED582-8087-44EF-8CFD-FB5437CBC6AE}">
+  <ds:schemaRefs>
+    <ds:schemaRef ds:uri="http://schemas.openxmlformats.org/officeDocument/2006/bibliography"/>
+  </ds:schemaRefs>
+</ds:datastoreItem>
+</file>
+
+<file path=customXml/itemProps3.xml><?xml version="1.0" encoding="utf-8"?>
+<ds:datastoreItem xmlns:ds="http://schemas.openxmlformats.org/officeDocument/2006/customXml" ds:itemID="{1BD5F70C-6275-43D5-9D9D-1ABC457572A7}">
+  <ds:schemaRefs>
+    <ds:schemaRef ds:uri="http://schemas.microsoft.com/office/2006/metadata/properties"/>
+    <ds:schemaRef ds:uri="http://schemas.microsoft.com/office/infopath/2007/PartnerControls"/>
+    <ds:schemaRef ds:uri="d0b9ae9d-b9ff-4ac6-9f08-4bf5543ea0ed"/>
+    <ds:schemaRef ds:uri="ab69df74-806e-4205-bc11-cddf1df0a3e1"/>
+  </ds:schemaRefs>
+</ds:datastoreItem>
+</file>
+
+<file path=customXml/itemProps4.xml><?xml version="1.0" encoding="utf-8"?>
+<ds:datastoreItem xmlns:ds="http://schemas.openxmlformats.org/officeDocument/2006/customXml" ds:itemID="{2072409F-AD5D-4085-AEE9-9754C5D9E00C}">
+  <ds:schemaRefs>
+    <ds:schemaRef ds:uri="http://schemas.microsoft.com/sharepoint/v3/contenttype/forms"/>
+  </ds:schemaRefs>
+</ds:datastoreItem>
+</file>
+
+<file path=customXml/itemProps5.xml><?xml version="1.0" encoding="utf-8"?>
 <ds:datastoreItem xmlns:ds="http://schemas.openxmlformats.org/officeDocument/2006/customXml" ds:itemID="{EEF5E79D-862C-432A-B991-0DE66D53F92C}">
   <ds:schemaRefs>
     <ds:schemaRef ds:uri="http://schemas.microsoft.com/office/2006/metadata/contentType"/>
@@ -37505,31 +38267,4 @@
     <ds:schemaRef ds:uri="http://schemas.microsoft.com/internal/obd"/>
   </ds:schemaRefs>
 </ds:datastoreItem>
-</file>
-
-<file path=customXml/itemProps3.xml><?xml version="1.0" encoding="utf-8"?>
-<ds:datastoreItem xmlns:ds="http://schemas.openxmlformats.org/officeDocument/2006/customXml" ds:itemID="{2072409F-AD5D-4085-AEE9-9754C5D9E00C}">
-  <ds:schemaRefs>
-    <ds:schemaRef ds:uri="http://schemas.microsoft.com/sharepoint/v3/contenttype/forms"/>
-  </ds:schemaRefs>
-</ds:datastoreItem>
-</file>
-
-<file path=customXml/itemProps4.xml><?xml version="1.0" encoding="utf-8"?>
-<ds:datastoreItem xmlns:ds="http://schemas.openxmlformats.org/officeDocument/2006/customXml" ds:itemID="{1BD5F70C-6275-43D5-9D9D-1ABC457572A7}">
-  <ds:schemaRefs>
-    <ds:schemaRef ds:uri="http://schemas.microsoft.com/office/2006/metadata/properties"/>
-    <ds:schemaRef ds:uri="http://schemas.microsoft.com/office/infopath/2007/PartnerControls"/>
-    <ds:schemaRef ds:uri="d0b9ae9d-b9ff-4ac6-9f08-4bf5543ea0ed"/>
-    <ds:schemaRef ds:uri="ab69df74-806e-4205-bc11-cddf1df0a3e1"/>
-  </ds:schemaRefs>
-</ds:datastoreItem>
-</file>
-
-<file path=customXml/itemProps5.xml><?xml version="1.0" encoding="utf-8"?>
-<ds:datastoreItem xmlns:ds="http://schemas.openxmlformats.org/officeDocument/2006/customXml" ds:itemID="{2A4ED582-8087-44EF-8CFD-FB5437CBC6AE}">
-  <ds:schemaRefs>
-    <ds:schemaRef ds:uri="http://schemas.openxmlformats.org/officeDocument/2006/bibliography"/>
-  </ds:schemaRefs>
-</ds:datastoreItem>
 </file>
</xml_diff>

<commit_message>
Remove reference to innovation and 7.2 (#201)
Removed references to old product naming where possible
</commit_message>
<xml_diff>
--- a/content/static/word/CORTEX Interaction Portal - Deployment Guide.docx
+++ b/content/static/word/CORTEX Interaction Portal - Deployment Guide.docx
@@ -1,6 +1,6 @@
 
 <file path=word/document.xml><?xml version="1.0" encoding="utf-8"?>
-<w:document xmlns:wpc="http://schemas.microsoft.com/office/word/2010/wordprocessingCanvas" xmlns:cx="http://schemas.microsoft.com/office/drawing/2014/chartex" xmlns:cx1="http://schemas.microsoft.com/office/drawing/2015/9/8/chartex" xmlns:cx2="http://schemas.microsoft.com/office/drawing/2015/10/21/chartex" xmlns:cx3="http://schemas.microsoft.com/office/drawing/2016/5/9/chartex" xmlns:cx4="http://schemas.microsoft.com/office/drawing/2016/5/10/chartex" xmlns:cx5="http://schemas.microsoft.com/office/drawing/2016/5/11/chartex" xmlns:cx6="http://schemas.microsoft.com/office/drawing/2016/5/12/chartex" xmlns:cx7="http://schemas.microsoft.com/office/drawing/2016/5/13/chartex" xmlns:cx8="http://schemas.microsoft.com/office/drawing/2016/5/14/chartex" xmlns:mc="http://schemas.openxmlformats.org/markup-compatibility/2006" xmlns:aink="http://schemas.microsoft.com/office/drawing/2016/ink" xmlns:am3d="http://schemas.microsoft.com/office/drawing/2017/model3d" xmlns:o="urn:schemas-microsoft-com:office:office" xmlns:oel="http://schemas.microsoft.com/office/2019/extlst" xmlns:r="http://schemas.openxmlformats.org/officeDocument/2006/relationships" xmlns:m="http://schemas.openxmlformats.org/officeDocument/2006/math" xmlns:v="urn:schemas-microsoft-com:vml" xmlns:wp14="http://schemas.microsoft.com/office/word/2010/wordprocessingDrawing" xmlns:wp="http://schemas.openxmlformats.org/drawingml/2006/wordprocessingDrawing" xmlns:w10="urn:schemas-microsoft-com:office:word" xmlns:w="http://schemas.openxmlformats.org/wordprocessingml/2006/main" xmlns:w14="http://schemas.microsoft.com/office/word/2010/wordml" xmlns:w15="http://schemas.microsoft.com/office/word/2012/wordml" xmlns:w16cex="http://schemas.microsoft.com/office/word/2018/wordml/cex" xmlns:w16cid="http://schemas.microsoft.com/office/word/2016/wordml/cid" xmlns:w16="http://schemas.microsoft.com/office/word/2018/wordml" xmlns:w16du="http://schemas.microsoft.com/office/word/2023/wordml/word16du" xmlns:w16sdtdh="http://schemas.microsoft.com/office/word/2020/wordml/sdtdatahash" xmlns:w16se="http://schemas.microsoft.com/office/word/2015/wordml/symex" xmlns:wpg="http://schemas.microsoft.com/office/word/2010/wordprocessingGroup" xmlns:wpi="http://schemas.microsoft.com/office/word/2010/wordprocessingInk" xmlns:wne="http://schemas.microsoft.com/office/word/2006/wordml" xmlns:wps="http://schemas.microsoft.com/office/word/2010/wordprocessingShape" mc:Ignorable="w14 w15 w16se w16cid w16 w16cex w16sdtdh w16du wp14">
+<w:document xmlns:wpc="http://schemas.microsoft.com/office/word/2010/wordprocessingCanvas" xmlns:cx="http://schemas.microsoft.com/office/drawing/2014/chartex" xmlns:cx1="http://schemas.microsoft.com/office/drawing/2015/9/8/chartex" xmlns:cx2="http://schemas.microsoft.com/office/drawing/2015/10/21/chartex" xmlns:cx3="http://schemas.microsoft.com/office/drawing/2016/5/9/chartex" xmlns:cx4="http://schemas.microsoft.com/office/drawing/2016/5/10/chartex" xmlns:cx5="http://schemas.microsoft.com/office/drawing/2016/5/11/chartex" xmlns:cx6="http://schemas.microsoft.com/office/drawing/2016/5/12/chartex" xmlns:cx7="http://schemas.microsoft.com/office/drawing/2016/5/13/chartex" xmlns:cx8="http://schemas.microsoft.com/office/drawing/2016/5/14/chartex" xmlns:mc="http://schemas.openxmlformats.org/markup-compatibility/2006" xmlns:aink="http://schemas.microsoft.com/office/drawing/2016/ink" xmlns:am3d="http://schemas.microsoft.com/office/drawing/2017/model3d" xmlns:o="urn:schemas-microsoft-com:office:office" xmlns:oel="http://schemas.microsoft.com/office/2019/extlst" xmlns:r="http://schemas.openxmlformats.org/officeDocument/2006/relationships" xmlns:m="http://schemas.openxmlformats.org/officeDocument/2006/math" xmlns:v="urn:schemas-microsoft-com:vml" xmlns:wp14="http://schemas.microsoft.com/office/word/2010/wordprocessingDrawing" xmlns:wp="http://schemas.openxmlformats.org/drawingml/2006/wordprocessingDrawing" xmlns:w10="urn:schemas-microsoft-com:office:word" xmlns:w="http://schemas.openxmlformats.org/wordprocessingml/2006/main" xmlns:w14="http://schemas.microsoft.com/office/word/2010/wordml" xmlns:w15="http://schemas.microsoft.com/office/word/2012/wordml" xmlns:w16cex="http://schemas.microsoft.com/office/word/2018/wordml/cex" xmlns:w16cid="http://schemas.microsoft.com/office/word/2016/wordml/cid" xmlns:w16="http://schemas.microsoft.com/office/word/2018/wordml" xmlns:w16du="http://schemas.microsoft.com/office/word/2023/wordml/word16du" xmlns:w16sdtdh="http://schemas.microsoft.com/office/word/2020/wordml/sdtdatahash" xmlns:w16sdtfl="http://schemas.microsoft.com/office/word/2024/wordml/sdtformatlock" xmlns:w16se="http://schemas.microsoft.com/office/word/2015/wordml/symex" xmlns:wpg="http://schemas.microsoft.com/office/word/2010/wordprocessingGroup" xmlns:wpi="http://schemas.microsoft.com/office/word/2010/wordprocessingInk" xmlns:wne="http://schemas.microsoft.com/office/word/2006/wordml" xmlns:wps="http://schemas.microsoft.com/office/word/2010/wordprocessingShape" mc:Ignorable="w14 w15 w16se w16cid w16 w16cex w16sdtdh w16sdtfl w16du wp14">
   <w:body>
     <w:p>
       <w:bookmarkStart w:id="0" w:name="_Hlk181274002"/>
@@ -1442,21 +1442,7 @@
                 <w:rStyle w:val="Hyperlink"/>
                 <w:noProof/>
               </w:rPr>
-              <w:t>2.13 Deploy web.conf</w:t>
-            </w:r>
-            <w:r>
-              <w:rPr>
-                <w:rStyle w:val="Hyperlink"/>
-                <w:noProof/>
-              </w:rPr>
-              <w:t>i</w:t>
-            </w:r>
-            <w:r>
-              <w:rPr>
-                <w:rStyle w:val="Hyperlink"/>
-                <w:noProof/>
-              </w:rPr>
-              <w:t>g for CORTEX Interaction Portal</w:t>
+              <w:t>2.13 Deploy web.config for CORTEX Interaction Portal</w:t>
             </w:r>
             <w:r>
               <w:rPr>
@@ -2504,7 +2490,7 @@
         <w:t xml:space="preserve">provides a general guide to the </w:t>
       </w:r>
       <w:r>
-        <w:t>deployment of the CORTEX Interaction Portal, including the steps to configure and deploy alongside a CORTEX Innovation instance.</w:t>
+        <w:t>deployment of the CORTEX Interaction Portal, including the steps to configure and deploy alongside a CORTEX instance.</w:t>
       </w:r>
     </w:p>
     <w:p>
@@ -2548,7 +2534,7 @@
         <w:t xml:space="preserve">CORTEX </w:t>
       </w:r>
       <w:r>
-        <w:t>Innovation instance.</w:t>
+        <w:t>instance.</w:t>
       </w:r>
     </w:p>
     <w:p>
@@ -2765,7 +2751,7 @@
           </w:tcPr>
           <w:p>
             <w:r>
-              <w:t>CORTEX Innovation flows: User Access Management</w:t>
+              <w:t>CORTEX flows: User Access Management</w:t>
             </w:r>
           </w:p>
         </w:tc>
@@ -2804,7 +2790,7 @@
               <w:t>CORTEX</w:t>
             </w:r>
             <w:r>
-              <w:t xml:space="preserve"> Innovation flows: </w:t>
+              <w:t xml:space="preserve"> flows: </w:t>
             </w:r>
             <w:r>
               <w:t xml:space="preserve">Portal and Management </w:t>
@@ -2848,7 +2834,7 @@
           </w:tcPr>
           <w:p>
             <w:r>
-              <w:t xml:space="preserve">CORTEX Innovation flows: </w:t>
+              <w:t xml:space="preserve">CORTEX flows: </w:t>
             </w:r>
             <w:r>
               <w:t>Add-On for Process-Driven Flows components</w:t>
@@ -2895,7 +2881,7 @@
               <w:t>CORTEX</w:t>
             </w:r>
             <w:r>
-              <w:t xml:space="preserve"> Innovation flows</w:t>
+              <w:t xml:space="preserve"> flows</w:t>
             </w:r>
           </w:p>
         </w:tc>
@@ -6909,7 +6895,7 @@
         <w:t xml:space="preserve"> </w:t>
       </w:r>
       <w:r>
-        <w:t xml:space="preserve">Innovation environment(s). </w:t>
+        <w:t xml:space="preserve">environment(s). </w:t>
       </w:r>
     </w:p>
     <w:p>
@@ -12800,10 +12786,7 @@
         <w:t>I</w:t>
       </w:r>
       <w:r>
-        <w:t>n File Explorer</w:t>
-      </w:r>
-      <w:r>
-        <w:t xml:space="preserve"> </w:t>
+        <w:t xml:space="preserve">n File Explorer </w:t>
       </w:r>
       <w:r>
         <w:t>n</w:t>
@@ -12863,13 +12846,7 @@
         <w:rPr>
           <w:rStyle w:val="ui-provider"/>
         </w:rPr>
-        <w:t xml:space="preserve"> - Interaction Portal.zip</w:t>
-      </w:r>
-      <w:r>
-        <w:rPr>
-          <w:rStyle w:val="ui-provider"/>
-        </w:rPr>
-        <w:t xml:space="preserve"> was extracted to </w:t>
+        <w:t xml:space="preserve"> - Interaction Portal.zip was extracted to </w:t>
       </w:r>
       <w:r>
         <w:rPr>
@@ -20506,7 +20483,7 @@
 </file>
 
 <file path=word/endnotes.xml><?xml version="1.0" encoding="utf-8"?>
-<w:endnotes xmlns:wpc="http://schemas.microsoft.com/office/word/2010/wordprocessingCanvas" xmlns:cx="http://schemas.microsoft.com/office/drawing/2014/chartex" xmlns:cx1="http://schemas.microsoft.com/office/drawing/2015/9/8/chartex" xmlns:cx2="http://schemas.microsoft.com/office/drawing/2015/10/21/chartex" xmlns:cx3="http://schemas.microsoft.com/office/drawing/2016/5/9/chartex" xmlns:cx4="http://schemas.microsoft.com/office/drawing/2016/5/10/chartex" xmlns:cx5="http://schemas.microsoft.com/office/drawing/2016/5/11/chartex" xmlns:cx6="http://schemas.microsoft.com/office/drawing/2016/5/12/chartex" xmlns:cx7="http://schemas.microsoft.com/office/drawing/2016/5/13/chartex" xmlns:cx8="http://schemas.microsoft.com/office/drawing/2016/5/14/chartex" xmlns:mc="http://schemas.openxmlformats.org/markup-compatibility/2006" xmlns:aink="http://schemas.microsoft.com/office/drawing/2016/ink" xmlns:am3d="http://schemas.microsoft.com/office/drawing/2017/model3d" xmlns:o="urn:schemas-microsoft-com:office:office" xmlns:oel="http://schemas.microsoft.com/office/2019/extlst" xmlns:r="http://schemas.openxmlformats.org/officeDocument/2006/relationships" xmlns:m="http://schemas.openxmlformats.org/officeDocument/2006/math" xmlns:v="urn:schemas-microsoft-com:vml" xmlns:wp14="http://schemas.microsoft.com/office/word/2010/wordprocessingDrawing" xmlns:wp="http://schemas.openxmlformats.org/drawingml/2006/wordprocessingDrawing" xmlns:w10="urn:schemas-microsoft-com:office:word" xmlns:w="http://schemas.openxmlformats.org/wordprocessingml/2006/main" xmlns:w14="http://schemas.microsoft.com/office/word/2010/wordml" xmlns:w15="http://schemas.microsoft.com/office/word/2012/wordml" xmlns:w16cex="http://schemas.microsoft.com/office/word/2018/wordml/cex" xmlns:w16cid="http://schemas.microsoft.com/office/word/2016/wordml/cid" xmlns:w16="http://schemas.microsoft.com/office/word/2018/wordml" xmlns:w16du="http://schemas.microsoft.com/office/word/2023/wordml/word16du" xmlns:w16sdtdh="http://schemas.microsoft.com/office/word/2020/wordml/sdtdatahash" xmlns:w16se="http://schemas.microsoft.com/office/word/2015/wordml/symex" xmlns:wpg="http://schemas.microsoft.com/office/word/2010/wordprocessingGroup" xmlns:wpi="http://schemas.microsoft.com/office/word/2010/wordprocessingInk" xmlns:wne="http://schemas.microsoft.com/office/word/2006/wordml" xmlns:wps="http://schemas.microsoft.com/office/word/2010/wordprocessingShape" mc:Ignorable="w14 w15 w16se w16cid w16 w16cex w16sdtdh w16du wp14">
+<w:endnotes xmlns:wpc="http://schemas.microsoft.com/office/word/2010/wordprocessingCanvas" xmlns:cx="http://schemas.microsoft.com/office/drawing/2014/chartex" xmlns:cx1="http://schemas.microsoft.com/office/drawing/2015/9/8/chartex" xmlns:cx2="http://schemas.microsoft.com/office/drawing/2015/10/21/chartex" xmlns:cx3="http://schemas.microsoft.com/office/drawing/2016/5/9/chartex" xmlns:cx4="http://schemas.microsoft.com/office/drawing/2016/5/10/chartex" xmlns:cx5="http://schemas.microsoft.com/office/drawing/2016/5/11/chartex" xmlns:cx6="http://schemas.microsoft.com/office/drawing/2016/5/12/chartex" xmlns:cx7="http://schemas.microsoft.com/office/drawing/2016/5/13/chartex" xmlns:cx8="http://schemas.microsoft.com/office/drawing/2016/5/14/chartex" xmlns:mc="http://schemas.openxmlformats.org/markup-compatibility/2006" xmlns:aink="http://schemas.microsoft.com/office/drawing/2016/ink" xmlns:am3d="http://schemas.microsoft.com/office/drawing/2017/model3d" xmlns:o="urn:schemas-microsoft-com:office:office" xmlns:oel="http://schemas.microsoft.com/office/2019/extlst" xmlns:r="http://schemas.openxmlformats.org/officeDocument/2006/relationships" xmlns:m="http://schemas.openxmlformats.org/officeDocument/2006/math" xmlns:v="urn:schemas-microsoft-com:vml" xmlns:wp14="http://schemas.microsoft.com/office/word/2010/wordprocessingDrawing" xmlns:wp="http://schemas.openxmlformats.org/drawingml/2006/wordprocessingDrawing" xmlns:w10="urn:schemas-microsoft-com:office:word" xmlns:w="http://schemas.openxmlformats.org/wordprocessingml/2006/main" xmlns:w14="http://schemas.microsoft.com/office/word/2010/wordml" xmlns:w15="http://schemas.microsoft.com/office/word/2012/wordml" xmlns:w16cex="http://schemas.microsoft.com/office/word/2018/wordml/cex" xmlns:w16cid="http://schemas.microsoft.com/office/word/2016/wordml/cid" xmlns:w16="http://schemas.microsoft.com/office/word/2018/wordml" xmlns:w16du="http://schemas.microsoft.com/office/word/2023/wordml/word16du" xmlns:w16sdtdh="http://schemas.microsoft.com/office/word/2020/wordml/sdtdatahash" xmlns:w16sdtfl="http://schemas.microsoft.com/office/word/2024/wordml/sdtformatlock" xmlns:w16se="http://schemas.microsoft.com/office/word/2015/wordml/symex" xmlns:wpg="http://schemas.microsoft.com/office/word/2010/wordprocessingGroup" xmlns:wpi="http://schemas.microsoft.com/office/word/2010/wordprocessingInk" xmlns:wne="http://schemas.microsoft.com/office/word/2006/wordml" xmlns:wps="http://schemas.microsoft.com/office/word/2010/wordprocessingShape" mc:Ignorable="w14 w15 w16se w16cid w16 w16cex w16sdtdh w16sdtfl w16du wp14">
   <w:endnote w:type="separator" w:id="-1">
     <w:p>
       <w:pPr>
@@ -20538,7 +20515,7 @@
 </file>
 
 <file path=word/footer1.xml><?xml version="1.0" encoding="utf-8"?>
-<w:ftr xmlns:wpc="http://schemas.microsoft.com/office/word/2010/wordprocessingCanvas" xmlns:cx="http://schemas.microsoft.com/office/drawing/2014/chartex" xmlns:cx1="http://schemas.microsoft.com/office/drawing/2015/9/8/chartex" xmlns:cx2="http://schemas.microsoft.com/office/drawing/2015/10/21/chartex" xmlns:cx3="http://schemas.microsoft.com/office/drawing/2016/5/9/chartex" xmlns:cx4="http://schemas.microsoft.com/office/drawing/2016/5/10/chartex" xmlns:cx5="http://schemas.microsoft.com/office/drawing/2016/5/11/chartex" xmlns:cx6="http://schemas.microsoft.com/office/drawing/2016/5/12/chartex" xmlns:cx7="http://schemas.microsoft.com/office/drawing/2016/5/13/chartex" xmlns:cx8="http://schemas.microsoft.com/office/drawing/2016/5/14/chartex" xmlns:mc="http://schemas.openxmlformats.org/markup-compatibility/2006" xmlns:aink="http://schemas.microsoft.com/office/drawing/2016/ink" xmlns:am3d="http://schemas.microsoft.com/office/drawing/2017/model3d" xmlns:o="urn:schemas-microsoft-com:office:office" xmlns:oel="http://schemas.microsoft.com/office/2019/extlst" xmlns:r="http://schemas.openxmlformats.org/officeDocument/2006/relationships" xmlns:m="http://schemas.openxmlformats.org/officeDocument/2006/math" xmlns:v="urn:schemas-microsoft-com:vml" xmlns:wp14="http://schemas.microsoft.com/office/word/2010/wordprocessingDrawing" xmlns:wp="http://schemas.openxmlformats.org/drawingml/2006/wordprocessingDrawing" xmlns:w10="urn:schemas-microsoft-com:office:word" xmlns:w="http://schemas.openxmlformats.org/wordprocessingml/2006/main" xmlns:w14="http://schemas.microsoft.com/office/word/2010/wordml" xmlns:w15="http://schemas.microsoft.com/office/word/2012/wordml" xmlns:w16cex="http://schemas.microsoft.com/office/word/2018/wordml/cex" xmlns:w16cid="http://schemas.microsoft.com/office/word/2016/wordml/cid" xmlns:w16="http://schemas.microsoft.com/office/word/2018/wordml" xmlns:w16du="http://schemas.microsoft.com/office/word/2023/wordml/word16du" xmlns:w16sdtdh="http://schemas.microsoft.com/office/word/2020/wordml/sdtdatahash" xmlns:w16se="http://schemas.microsoft.com/office/word/2015/wordml/symex" xmlns:wpg="http://schemas.microsoft.com/office/word/2010/wordprocessingGroup" xmlns:wpi="http://schemas.microsoft.com/office/word/2010/wordprocessingInk" xmlns:wne="http://schemas.microsoft.com/office/word/2006/wordml" xmlns:wps="http://schemas.microsoft.com/office/word/2010/wordprocessingShape" mc:Ignorable="w14 w15 w16se w16cid w16 w16cex w16sdtdh w16du wp14">
+<w:ftr xmlns:wpc="http://schemas.microsoft.com/office/word/2010/wordprocessingCanvas" xmlns:cx="http://schemas.microsoft.com/office/drawing/2014/chartex" xmlns:cx1="http://schemas.microsoft.com/office/drawing/2015/9/8/chartex" xmlns:cx2="http://schemas.microsoft.com/office/drawing/2015/10/21/chartex" xmlns:cx3="http://schemas.microsoft.com/office/drawing/2016/5/9/chartex" xmlns:cx4="http://schemas.microsoft.com/office/drawing/2016/5/10/chartex" xmlns:cx5="http://schemas.microsoft.com/office/drawing/2016/5/11/chartex" xmlns:cx6="http://schemas.microsoft.com/office/drawing/2016/5/12/chartex" xmlns:cx7="http://schemas.microsoft.com/office/drawing/2016/5/13/chartex" xmlns:cx8="http://schemas.microsoft.com/office/drawing/2016/5/14/chartex" xmlns:mc="http://schemas.openxmlformats.org/markup-compatibility/2006" xmlns:aink="http://schemas.microsoft.com/office/drawing/2016/ink" xmlns:am3d="http://schemas.microsoft.com/office/drawing/2017/model3d" xmlns:o="urn:schemas-microsoft-com:office:office" xmlns:oel="http://schemas.microsoft.com/office/2019/extlst" xmlns:r="http://schemas.openxmlformats.org/officeDocument/2006/relationships" xmlns:m="http://schemas.openxmlformats.org/officeDocument/2006/math" xmlns:v="urn:schemas-microsoft-com:vml" xmlns:wp14="http://schemas.microsoft.com/office/word/2010/wordprocessingDrawing" xmlns:wp="http://schemas.openxmlformats.org/drawingml/2006/wordprocessingDrawing" xmlns:w10="urn:schemas-microsoft-com:office:word" xmlns:w="http://schemas.openxmlformats.org/wordprocessingml/2006/main" xmlns:w14="http://schemas.microsoft.com/office/word/2010/wordml" xmlns:w15="http://schemas.microsoft.com/office/word/2012/wordml" xmlns:w16cex="http://schemas.microsoft.com/office/word/2018/wordml/cex" xmlns:w16cid="http://schemas.microsoft.com/office/word/2016/wordml/cid" xmlns:w16="http://schemas.microsoft.com/office/word/2018/wordml" xmlns:w16du="http://schemas.microsoft.com/office/word/2023/wordml/word16du" xmlns:w16sdtdh="http://schemas.microsoft.com/office/word/2020/wordml/sdtdatahash" xmlns:w16sdtfl="http://schemas.microsoft.com/office/word/2024/wordml/sdtformatlock" xmlns:w16se="http://schemas.microsoft.com/office/word/2015/wordml/symex" xmlns:wpg="http://schemas.microsoft.com/office/word/2010/wordprocessingGroup" xmlns:wpi="http://schemas.microsoft.com/office/word/2010/wordprocessingInk" xmlns:wne="http://schemas.microsoft.com/office/word/2006/wordml" xmlns:wps="http://schemas.microsoft.com/office/word/2010/wordprocessingShape" mc:Ignorable="w14 w15 w16se w16cid w16 w16cex w16sdtdh w16sdtfl w16du wp14">
   <w:tbl>
     <w:tblPr>
       <w:tblStyle w:val="TableGrid"/>
@@ -20739,7 +20716,7 @@
 </file>
 
 <file path=word/footer2.xml><?xml version="1.0" encoding="utf-8"?>
-<w:ftr xmlns:wpc="http://schemas.microsoft.com/office/word/2010/wordprocessingCanvas" xmlns:cx="http://schemas.microsoft.com/office/drawing/2014/chartex" xmlns:cx1="http://schemas.microsoft.com/office/drawing/2015/9/8/chartex" xmlns:cx2="http://schemas.microsoft.com/office/drawing/2015/10/21/chartex" xmlns:cx3="http://schemas.microsoft.com/office/drawing/2016/5/9/chartex" xmlns:cx4="http://schemas.microsoft.com/office/drawing/2016/5/10/chartex" xmlns:cx5="http://schemas.microsoft.com/office/drawing/2016/5/11/chartex" xmlns:cx6="http://schemas.microsoft.com/office/drawing/2016/5/12/chartex" xmlns:cx7="http://schemas.microsoft.com/office/drawing/2016/5/13/chartex" xmlns:cx8="http://schemas.microsoft.com/office/drawing/2016/5/14/chartex" xmlns:mc="http://schemas.openxmlformats.org/markup-compatibility/2006" xmlns:aink="http://schemas.microsoft.com/office/drawing/2016/ink" xmlns:am3d="http://schemas.microsoft.com/office/drawing/2017/model3d" xmlns:o="urn:schemas-microsoft-com:office:office" xmlns:oel="http://schemas.microsoft.com/office/2019/extlst" xmlns:r="http://schemas.openxmlformats.org/officeDocument/2006/relationships" xmlns:m="http://schemas.openxmlformats.org/officeDocument/2006/math" xmlns:v="urn:schemas-microsoft-com:vml" xmlns:wp14="http://schemas.microsoft.com/office/word/2010/wordprocessingDrawing" xmlns:wp="http://schemas.openxmlformats.org/drawingml/2006/wordprocessingDrawing" xmlns:w10="urn:schemas-microsoft-com:office:word" xmlns:w="http://schemas.openxmlformats.org/wordprocessingml/2006/main" xmlns:w14="http://schemas.microsoft.com/office/word/2010/wordml" xmlns:w15="http://schemas.microsoft.com/office/word/2012/wordml" xmlns:w16cex="http://schemas.microsoft.com/office/word/2018/wordml/cex" xmlns:w16cid="http://schemas.microsoft.com/office/word/2016/wordml/cid" xmlns:w16="http://schemas.microsoft.com/office/word/2018/wordml" xmlns:w16du="http://schemas.microsoft.com/office/word/2023/wordml/word16du" xmlns:w16sdtdh="http://schemas.microsoft.com/office/word/2020/wordml/sdtdatahash" xmlns:w16se="http://schemas.microsoft.com/office/word/2015/wordml/symex" xmlns:wpg="http://schemas.microsoft.com/office/word/2010/wordprocessingGroup" xmlns:wpi="http://schemas.microsoft.com/office/word/2010/wordprocessingInk" xmlns:wne="http://schemas.microsoft.com/office/word/2006/wordml" xmlns:wps="http://schemas.microsoft.com/office/word/2010/wordprocessingShape" mc:Ignorable="w14 w15 w16se w16cid w16 w16cex w16sdtdh w16du wp14">
+<w:ftr xmlns:wpc="http://schemas.microsoft.com/office/word/2010/wordprocessingCanvas" xmlns:cx="http://schemas.microsoft.com/office/drawing/2014/chartex" xmlns:cx1="http://schemas.microsoft.com/office/drawing/2015/9/8/chartex" xmlns:cx2="http://schemas.microsoft.com/office/drawing/2015/10/21/chartex" xmlns:cx3="http://schemas.microsoft.com/office/drawing/2016/5/9/chartex" xmlns:cx4="http://schemas.microsoft.com/office/drawing/2016/5/10/chartex" xmlns:cx5="http://schemas.microsoft.com/office/drawing/2016/5/11/chartex" xmlns:cx6="http://schemas.microsoft.com/office/drawing/2016/5/12/chartex" xmlns:cx7="http://schemas.microsoft.com/office/drawing/2016/5/13/chartex" xmlns:cx8="http://schemas.microsoft.com/office/drawing/2016/5/14/chartex" xmlns:mc="http://schemas.openxmlformats.org/markup-compatibility/2006" xmlns:aink="http://schemas.microsoft.com/office/drawing/2016/ink" xmlns:am3d="http://schemas.microsoft.com/office/drawing/2017/model3d" xmlns:o="urn:schemas-microsoft-com:office:office" xmlns:oel="http://schemas.microsoft.com/office/2019/extlst" xmlns:r="http://schemas.openxmlformats.org/officeDocument/2006/relationships" xmlns:m="http://schemas.openxmlformats.org/officeDocument/2006/math" xmlns:v="urn:schemas-microsoft-com:vml" xmlns:wp14="http://schemas.microsoft.com/office/word/2010/wordprocessingDrawing" xmlns:wp="http://schemas.openxmlformats.org/drawingml/2006/wordprocessingDrawing" xmlns:w10="urn:schemas-microsoft-com:office:word" xmlns:w="http://schemas.openxmlformats.org/wordprocessingml/2006/main" xmlns:w14="http://schemas.microsoft.com/office/word/2010/wordml" xmlns:w15="http://schemas.microsoft.com/office/word/2012/wordml" xmlns:w16cex="http://schemas.microsoft.com/office/word/2018/wordml/cex" xmlns:w16cid="http://schemas.microsoft.com/office/word/2016/wordml/cid" xmlns:w16="http://schemas.microsoft.com/office/word/2018/wordml" xmlns:w16du="http://schemas.microsoft.com/office/word/2023/wordml/word16du" xmlns:w16sdtdh="http://schemas.microsoft.com/office/word/2020/wordml/sdtdatahash" xmlns:w16sdtfl="http://schemas.microsoft.com/office/word/2024/wordml/sdtformatlock" xmlns:w16se="http://schemas.microsoft.com/office/word/2015/wordml/symex" xmlns:wpg="http://schemas.microsoft.com/office/word/2010/wordprocessingGroup" xmlns:wpi="http://schemas.microsoft.com/office/word/2010/wordprocessingInk" xmlns:wne="http://schemas.microsoft.com/office/word/2006/wordml" xmlns:wps="http://schemas.microsoft.com/office/word/2010/wordprocessingShape" mc:Ignorable="w14 w15 w16se w16cid w16 w16cex w16sdtdh w16sdtfl w16du wp14">
   <w:sdt>
     <w:sdtPr>
       <w:rPr>
@@ -20853,7 +20830,7 @@
 </file>
 
 <file path=word/footer3.xml><?xml version="1.0" encoding="utf-8"?>
-<w:ftr xmlns:wpc="http://schemas.microsoft.com/office/word/2010/wordprocessingCanvas" xmlns:cx="http://schemas.microsoft.com/office/drawing/2014/chartex" xmlns:cx1="http://schemas.microsoft.com/office/drawing/2015/9/8/chartex" xmlns:cx2="http://schemas.microsoft.com/office/drawing/2015/10/21/chartex" xmlns:cx3="http://schemas.microsoft.com/office/drawing/2016/5/9/chartex" xmlns:cx4="http://schemas.microsoft.com/office/drawing/2016/5/10/chartex" xmlns:cx5="http://schemas.microsoft.com/office/drawing/2016/5/11/chartex" xmlns:cx6="http://schemas.microsoft.com/office/drawing/2016/5/12/chartex" xmlns:cx7="http://schemas.microsoft.com/office/drawing/2016/5/13/chartex" xmlns:cx8="http://schemas.microsoft.com/office/drawing/2016/5/14/chartex" xmlns:mc="http://schemas.openxmlformats.org/markup-compatibility/2006" xmlns:aink="http://schemas.microsoft.com/office/drawing/2016/ink" xmlns:am3d="http://schemas.microsoft.com/office/drawing/2017/model3d" xmlns:o="urn:schemas-microsoft-com:office:office" xmlns:oel="http://schemas.microsoft.com/office/2019/extlst" xmlns:r="http://schemas.openxmlformats.org/officeDocument/2006/relationships" xmlns:m="http://schemas.openxmlformats.org/officeDocument/2006/math" xmlns:v="urn:schemas-microsoft-com:vml" xmlns:wp14="http://schemas.microsoft.com/office/word/2010/wordprocessingDrawing" xmlns:wp="http://schemas.openxmlformats.org/drawingml/2006/wordprocessingDrawing" xmlns:w10="urn:schemas-microsoft-com:office:word" xmlns:w="http://schemas.openxmlformats.org/wordprocessingml/2006/main" xmlns:w14="http://schemas.microsoft.com/office/word/2010/wordml" xmlns:w15="http://schemas.microsoft.com/office/word/2012/wordml" xmlns:w16cex="http://schemas.microsoft.com/office/word/2018/wordml/cex" xmlns:w16cid="http://schemas.microsoft.com/office/word/2016/wordml/cid" xmlns:w16="http://schemas.microsoft.com/office/word/2018/wordml" xmlns:w16du="http://schemas.microsoft.com/office/word/2023/wordml/word16du" xmlns:w16sdtdh="http://schemas.microsoft.com/office/word/2020/wordml/sdtdatahash" xmlns:w16se="http://schemas.microsoft.com/office/word/2015/wordml/symex" xmlns:wpg="http://schemas.microsoft.com/office/word/2010/wordprocessingGroup" xmlns:wpi="http://schemas.microsoft.com/office/word/2010/wordprocessingInk" xmlns:wne="http://schemas.microsoft.com/office/word/2006/wordml" xmlns:wps="http://schemas.microsoft.com/office/word/2010/wordprocessingShape" mc:Ignorable="w14 w15 w16se w16cid w16 w16cex w16sdtdh w16du wp14">
+<w:ftr xmlns:wpc="http://schemas.microsoft.com/office/word/2010/wordprocessingCanvas" xmlns:cx="http://schemas.microsoft.com/office/drawing/2014/chartex" xmlns:cx1="http://schemas.microsoft.com/office/drawing/2015/9/8/chartex" xmlns:cx2="http://schemas.microsoft.com/office/drawing/2015/10/21/chartex" xmlns:cx3="http://schemas.microsoft.com/office/drawing/2016/5/9/chartex" xmlns:cx4="http://schemas.microsoft.com/office/drawing/2016/5/10/chartex" xmlns:cx5="http://schemas.microsoft.com/office/drawing/2016/5/11/chartex" xmlns:cx6="http://schemas.microsoft.com/office/drawing/2016/5/12/chartex" xmlns:cx7="http://schemas.microsoft.com/office/drawing/2016/5/13/chartex" xmlns:cx8="http://schemas.microsoft.com/office/drawing/2016/5/14/chartex" xmlns:mc="http://schemas.openxmlformats.org/markup-compatibility/2006" xmlns:aink="http://schemas.microsoft.com/office/drawing/2016/ink" xmlns:am3d="http://schemas.microsoft.com/office/drawing/2017/model3d" xmlns:o="urn:schemas-microsoft-com:office:office" xmlns:oel="http://schemas.microsoft.com/office/2019/extlst" xmlns:r="http://schemas.openxmlformats.org/officeDocument/2006/relationships" xmlns:m="http://schemas.openxmlformats.org/officeDocument/2006/math" xmlns:v="urn:schemas-microsoft-com:vml" xmlns:wp14="http://schemas.microsoft.com/office/word/2010/wordprocessingDrawing" xmlns:wp="http://schemas.openxmlformats.org/drawingml/2006/wordprocessingDrawing" xmlns:w10="urn:schemas-microsoft-com:office:word" xmlns:w="http://schemas.openxmlformats.org/wordprocessingml/2006/main" xmlns:w14="http://schemas.microsoft.com/office/word/2010/wordml" xmlns:w15="http://schemas.microsoft.com/office/word/2012/wordml" xmlns:w16cex="http://schemas.microsoft.com/office/word/2018/wordml/cex" xmlns:w16cid="http://schemas.microsoft.com/office/word/2016/wordml/cid" xmlns:w16="http://schemas.microsoft.com/office/word/2018/wordml" xmlns:w16du="http://schemas.microsoft.com/office/word/2023/wordml/word16du" xmlns:w16sdtdh="http://schemas.microsoft.com/office/word/2020/wordml/sdtdatahash" xmlns:w16sdtfl="http://schemas.microsoft.com/office/word/2024/wordml/sdtformatlock" xmlns:w16se="http://schemas.microsoft.com/office/word/2015/wordml/symex" xmlns:wpg="http://schemas.microsoft.com/office/word/2010/wordprocessingGroup" xmlns:wpi="http://schemas.microsoft.com/office/word/2010/wordprocessingInk" xmlns:wne="http://schemas.microsoft.com/office/word/2006/wordml" xmlns:wps="http://schemas.microsoft.com/office/word/2010/wordprocessingShape" mc:Ignorable="w14 w15 w16se w16cid w16 w16cex w16sdtdh w16sdtfl w16du wp14">
   <w:sdt>
     <w:sdtPr>
       <w:rPr>
@@ -20977,7 +20954,7 @@
 </file>
 
 <file path=word/footer4.xml><?xml version="1.0" encoding="utf-8"?>
-<w:ftr xmlns:wpc="http://schemas.microsoft.com/office/word/2010/wordprocessingCanvas" xmlns:cx="http://schemas.microsoft.com/office/drawing/2014/chartex" xmlns:cx1="http://schemas.microsoft.com/office/drawing/2015/9/8/chartex" xmlns:cx2="http://schemas.microsoft.com/office/drawing/2015/10/21/chartex" xmlns:cx3="http://schemas.microsoft.com/office/drawing/2016/5/9/chartex" xmlns:cx4="http://schemas.microsoft.com/office/drawing/2016/5/10/chartex" xmlns:cx5="http://schemas.microsoft.com/office/drawing/2016/5/11/chartex" xmlns:cx6="http://schemas.microsoft.com/office/drawing/2016/5/12/chartex" xmlns:cx7="http://schemas.microsoft.com/office/drawing/2016/5/13/chartex" xmlns:cx8="http://schemas.microsoft.com/office/drawing/2016/5/14/chartex" xmlns:mc="http://schemas.openxmlformats.org/markup-compatibility/2006" xmlns:aink="http://schemas.microsoft.com/office/drawing/2016/ink" xmlns:am3d="http://schemas.microsoft.com/office/drawing/2017/model3d" xmlns:o="urn:schemas-microsoft-com:office:office" xmlns:oel="http://schemas.microsoft.com/office/2019/extlst" xmlns:r="http://schemas.openxmlformats.org/officeDocument/2006/relationships" xmlns:m="http://schemas.openxmlformats.org/officeDocument/2006/math" xmlns:v="urn:schemas-microsoft-com:vml" xmlns:wp14="http://schemas.microsoft.com/office/word/2010/wordprocessingDrawing" xmlns:wp="http://schemas.openxmlformats.org/drawingml/2006/wordprocessingDrawing" xmlns:w10="urn:schemas-microsoft-com:office:word" xmlns:w="http://schemas.openxmlformats.org/wordprocessingml/2006/main" xmlns:w14="http://schemas.microsoft.com/office/word/2010/wordml" xmlns:w15="http://schemas.microsoft.com/office/word/2012/wordml" xmlns:w16cex="http://schemas.microsoft.com/office/word/2018/wordml/cex" xmlns:w16cid="http://schemas.microsoft.com/office/word/2016/wordml/cid" xmlns:w16="http://schemas.microsoft.com/office/word/2018/wordml" xmlns:w16du="http://schemas.microsoft.com/office/word/2023/wordml/word16du" xmlns:w16sdtdh="http://schemas.microsoft.com/office/word/2020/wordml/sdtdatahash" xmlns:w16se="http://schemas.microsoft.com/office/word/2015/wordml/symex" xmlns:wpg="http://schemas.microsoft.com/office/word/2010/wordprocessingGroup" xmlns:wpi="http://schemas.microsoft.com/office/word/2010/wordprocessingInk" xmlns:wne="http://schemas.microsoft.com/office/word/2006/wordml" xmlns:wps="http://schemas.microsoft.com/office/word/2010/wordprocessingShape" mc:Ignorable="w14 w15 w16se w16cid w16 w16cex w16sdtdh w16du wp14">
+<w:ftr xmlns:wpc="http://schemas.microsoft.com/office/word/2010/wordprocessingCanvas" xmlns:cx="http://schemas.microsoft.com/office/drawing/2014/chartex" xmlns:cx1="http://schemas.microsoft.com/office/drawing/2015/9/8/chartex" xmlns:cx2="http://schemas.microsoft.com/office/drawing/2015/10/21/chartex" xmlns:cx3="http://schemas.microsoft.com/office/drawing/2016/5/9/chartex" xmlns:cx4="http://schemas.microsoft.com/office/drawing/2016/5/10/chartex" xmlns:cx5="http://schemas.microsoft.com/office/drawing/2016/5/11/chartex" xmlns:cx6="http://schemas.microsoft.com/office/drawing/2016/5/12/chartex" xmlns:cx7="http://schemas.microsoft.com/office/drawing/2016/5/13/chartex" xmlns:cx8="http://schemas.microsoft.com/office/drawing/2016/5/14/chartex" xmlns:mc="http://schemas.openxmlformats.org/markup-compatibility/2006" xmlns:aink="http://schemas.microsoft.com/office/drawing/2016/ink" xmlns:am3d="http://schemas.microsoft.com/office/drawing/2017/model3d" xmlns:o="urn:schemas-microsoft-com:office:office" xmlns:oel="http://schemas.microsoft.com/office/2019/extlst" xmlns:r="http://schemas.openxmlformats.org/officeDocument/2006/relationships" xmlns:m="http://schemas.openxmlformats.org/officeDocument/2006/math" xmlns:v="urn:schemas-microsoft-com:vml" xmlns:wp14="http://schemas.microsoft.com/office/word/2010/wordprocessingDrawing" xmlns:wp="http://schemas.openxmlformats.org/drawingml/2006/wordprocessingDrawing" xmlns:w10="urn:schemas-microsoft-com:office:word" xmlns:w="http://schemas.openxmlformats.org/wordprocessingml/2006/main" xmlns:w14="http://schemas.microsoft.com/office/word/2010/wordml" xmlns:w15="http://schemas.microsoft.com/office/word/2012/wordml" xmlns:w16cex="http://schemas.microsoft.com/office/word/2018/wordml/cex" xmlns:w16cid="http://schemas.microsoft.com/office/word/2016/wordml/cid" xmlns:w16="http://schemas.microsoft.com/office/word/2018/wordml" xmlns:w16du="http://schemas.microsoft.com/office/word/2023/wordml/word16du" xmlns:w16sdtdh="http://schemas.microsoft.com/office/word/2020/wordml/sdtdatahash" xmlns:w16sdtfl="http://schemas.microsoft.com/office/word/2024/wordml/sdtformatlock" xmlns:w16se="http://schemas.microsoft.com/office/word/2015/wordml/symex" xmlns:wpg="http://schemas.microsoft.com/office/word/2010/wordprocessingGroup" xmlns:wpi="http://schemas.microsoft.com/office/word/2010/wordprocessingInk" xmlns:wne="http://schemas.microsoft.com/office/word/2006/wordml" xmlns:wps="http://schemas.microsoft.com/office/word/2010/wordprocessingShape" mc:Ignorable="w14 w15 w16se w16cid w16 w16cex w16sdtdh w16sdtfl w16du wp14">
   <w:sdt>
     <w:sdtPr>
       <w:rPr>
@@ -21101,7 +21078,7 @@
 </file>
 
 <file path=word/footnotes.xml><?xml version="1.0" encoding="utf-8"?>
-<w:footnotes xmlns:wpc="http://schemas.microsoft.com/office/word/2010/wordprocessingCanvas" xmlns:cx="http://schemas.microsoft.com/office/drawing/2014/chartex" xmlns:cx1="http://schemas.microsoft.com/office/drawing/2015/9/8/chartex" xmlns:cx2="http://schemas.microsoft.com/office/drawing/2015/10/21/chartex" xmlns:cx3="http://schemas.microsoft.com/office/drawing/2016/5/9/chartex" xmlns:cx4="http://schemas.microsoft.com/office/drawing/2016/5/10/chartex" xmlns:cx5="http://schemas.microsoft.com/office/drawing/2016/5/11/chartex" xmlns:cx6="http://schemas.microsoft.com/office/drawing/2016/5/12/chartex" xmlns:cx7="http://schemas.microsoft.com/office/drawing/2016/5/13/chartex" xmlns:cx8="http://schemas.microsoft.com/office/drawing/2016/5/14/chartex" xmlns:mc="http://schemas.openxmlformats.org/markup-compatibility/2006" xmlns:aink="http://schemas.microsoft.com/office/drawing/2016/ink" xmlns:am3d="http://schemas.microsoft.com/office/drawing/2017/model3d" xmlns:o="urn:schemas-microsoft-com:office:office" xmlns:oel="http://schemas.microsoft.com/office/2019/extlst" xmlns:r="http://schemas.openxmlformats.org/officeDocument/2006/relationships" xmlns:m="http://schemas.openxmlformats.org/officeDocument/2006/math" xmlns:v="urn:schemas-microsoft-com:vml" xmlns:wp14="http://schemas.microsoft.com/office/word/2010/wordprocessingDrawing" xmlns:wp="http://schemas.openxmlformats.org/drawingml/2006/wordprocessingDrawing" xmlns:w10="urn:schemas-microsoft-com:office:word" xmlns:w="http://schemas.openxmlformats.org/wordprocessingml/2006/main" xmlns:w14="http://schemas.microsoft.com/office/word/2010/wordml" xmlns:w15="http://schemas.microsoft.com/office/word/2012/wordml" xmlns:w16cex="http://schemas.microsoft.com/office/word/2018/wordml/cex" xmlns:w16cid="http://schemas.microsoft.com/office/word/2016/wordml/cid" xmlns:w16="http://schemas.microsoft.com/office/word/2018/wordml" xmlns:w16du="http://schemas.microsoft.com/office/word/2023/wordml/word16du" xmlns:w16sdtdh="http://schemas.microsoft.com/office/word/2020/wordml/sdtdatahash" xmlns:w16se="http://schemas.microsoft.com/office/word/2015/wordml/symex" xmlns:wpg="http://schemas.microsoft.com/office/word/2010/wordprocessingGroup" xmlns:wpi="http://schemas.microsoft.com/office/word/2010/wordprocessingInk" xmlns:wne="http://schemas.microsoft.com/office/word/2006/wordml" xmlns:wps="http://schemas.microsoft.com/office/word/2010/wordprocessingShape" mc:Ignorable="w14 w15 w16se w16cid w16 w16cex w16sdtdh w16du wp14">
+<w:footnotes xmlns:wpc="http://schemas.microsoft.com/office/word/2010/wordprocessingCanvas" xmlns:cx="http://schemas.microsoft.com/office/drawing/2014/chartex" xmlns:cx1="http://schemas.microsoft.com/office/drawing/2015/9/8/chartex" xmlns:cx2="http://schemas.microsoft.com/office/drawing/2015/10/21/chartex" xmlns:cx3="http://schemas.microsoft.com/office/drawing/2016/5/9/chartex" xmlns:cx4="http://schemas.microsoft.com/office/drawing/2016/5/10/chartex" xmlns:cx5="http://schemas.microsoft.com/office/drawing/2016/5/11/chartex" xmlns:cx6="http://schemas.microsoft.com/office/drawing/2016/5/12/chartex" xmlns:cx7="http://schemas.microsoft.com/office/drawing/2016/5/13/chartex" xmlns:cx8="http://schemas.microsoft.com/office/drawing/2016/5/14/chartex" xmlns:mc="http://schemas.openxmlformats.org/markup-compatibility/2006" xmlns:aink="http://schemas.microsoft.com/office/drawing/2016/ink" xmlns:am3d="http://schemas.microsoft.com/office/drawing/2017/model3d" xmlns:o="urn:schemas-microsoft-com:office:office" xmlns:oel="http://schemas.microsoft.com/office/2019/extlst" xmlns:r="http://schemas.openxmlformats.org/officeDocument/2006/relationships" xmlns:m="http://schemas.openxmlformats.org/officeDocument/2006/math" xmlns:v="urn:schemas-microsoft-com:vml" xmlns:wp14="http://schemas.microsoft.com/office/word/2010/wordprocessingDrawing" xmlns:wp="http://schemas.openxmlformats.org/drawingml/2006/wordprocessingDrawing" xmlns:w10="urn:schemas-microsoft-com:office:word" xmlns:w="http://schemas.openxmlformats.org/wordprocessingml/2006/main" xmlns:w14="http://schemas.microsoft.com/office/word/2010/wordml" xmlns:w15="http://schemas.microsoft.com/office/word/2012/wordml" xmlns:w16cex="http://schemas.microsoft.com/office/word/2018/wordml/cex" xmlns:w16cid="http://schemas.microsoft.com/office/word/2016/wordml/cid" xmlns:w16="http://schemas.microsoft.com/office/word/2018/wordml" xmlns:w16du="http://schemas.microsoft.com/office/word/2023/wordml/word16du" xmlns:w16sdtdh="http://schemas.microsoft.com/office/word/2020/wordml/sdtdatahash" xmlns:w16sdtfl="http://schemas.microsoft.com/office/word/2024/wordml/sdtformatlock" xmlns:w16se="http://schemas.microsoft.com/office/word/2015/wordml/symex" xmlns:wpg="http://schemas.microsoft.com/office/word/2010/wordprocessingGroup" xmlns:wpi="http://schemas.microsoft.com/office/word/2010/wordprocessingInk" xmlns:wne="http://schemas.microsoft.com/office/word/2006/wordml" xmlns:wps="http://schemas.microsoft.com/office/word/2010/wordprocessingShape" mc:Ignorable="w14 w15 w16se w16cid w16 w16cex w16sdtdh w16sdtfl w16du wp14">
   <w:footnote w:type="separator" w:id="-1">
     <w:p>
       <w:pPr>
@@ -21133,7 +21110,7 @@
 </file>
 
 <file path=word/header1.xml><?xml version="1.0" encoding="utf-8"?>
-<w:hdr xmlns:wpc="http://schemas.microsoft.com/office/word/2010/wordprocessingCanvas" xmlns:cx="http://schemas.microsoft.com/office/drawing/2014/chartex" xmlns:cx1="http://schemas.microsoft.com/office/drawing/2015/9/8/chartex" xmlns:cx2="http://schemas.microsoft.com/office/drawing/2015/10/21/chartex" xmlns:cx3="http://schemas.microsoft.com/office/drawing/2016/5/9/chartex" xmlns:cx4="http://schemas.microsoft.com/office/drawing/2016/5/10/chartex" xmlns:cx5="http://schemas.microsoft.com/office/drawing/2016/5/11/chartex" xmlns:cx6="http://schemas.microsoft.com/office/drawing/2016/5/12/chartex" xmlns:cx7="http://schemas.microsoft.com/office/drawing/2016/5/13/chartex" xmlns:cx8="http://schemas.microsoft.com/office/drawing/2016/5/14/chartex" xmlns:mc="http://schemas.openxmlformats.org/markup-compatibility/2006" xmlns:aink="http://schemas.microsoft.com/office/drawing/2016/ink" xmlns:am3d="http://schemas.microsoft.com/office/drawing/2017/model3d" xmlns:o="urn:schemas-microsoft-com:office:office" xmlns:oel="http://schemas.microsoft.com/office/2019/extlst" xmlns:r="http://schemas.openxmlformats.org/officeDocument/2006/relationships" xmlns:m="http://schemas.openxmlformats.org/officeDocument/2006/math" xmlns:v="urn:schemas-microsoft-com:vml" xmlns:wp14="http://schemas.microsoft.com/office/word/2010/wordprocessingDrawing" xmlns:wp="http://schemas.openxmlformats.org/drawingml/2006/wordprocessingDrawing" xmlns:w10="urn:schemas-microsoft-com:office:word" xmlns:w="http://schemas.openxmlformats.org/wordprocessingml/2006/main" xmlns:w14="http://schemas.microsoft.com/office/word/2010/wordml" xmlns:w15="http://schemas.microsoft.com/office/word/2012/wordml" xmlns:w16cex="http://schemas.microsoft.com/office/word/2018/wordml/cex" xmlns:w16cid="http://schemas.microsoft.com/office/word/2016/wordml/cid" xmlns:w16="http://schemas.microsoft.com/office/word/2018/wordml" xmlns:w16du="http://schemas.microsoft.com/office/word/2023/wordml/word16du" xmlns:w16sdtdh="http://schemas.microsoft.com/office/word/2020/wordml/sdtdatahash" xmlns:w16se="http://schemas.microsoft.com/office/word/2015/wordml/symex" xmlns:wpg="http://schemas.microsoft.com/office/word/2010/wordprocessingGroup" xmlns:wpi="http://schemas.microsoft.com/office/word/2010/wordprocessingInk" xmlns:wne="http://schemas.microsoft.com/office/word/2006/wordml" xmlns:wps="http://schemas.microsoft.com/office/word/2010/wordprocessingShape" mc:Ignorable="w14 w15 w16se w16cid w16 w16cex w16sdtdh w16du wp14">
+<w:hdr xmlns:wpc="http://schemas.microsoft.com/office/word/2010/wordprocessingCanvas" xmlns:cx="http://schemas.microsoft.com/office/drawing/2014/chartex" xmlns:cx1="http://schemas.microsoft.com/office/drawing/2015/9/8/chartex" xmlns:cx2="http://schemas.microsoft.com/office/drawing/2015/10/21/chartex" xmlns:cx3="http://schemas.microsoft.com/office/drawing/2016/5/9/chartex" xmlns:cx4="http://schemas.microsoft.com/office/drawing/2016/5/10/chartex" xmlns:cx5="http://schemas.microsoft.com/office/drawing/2016/5/11/chartex" xmlns:cx6="http://schemas.microsoft.com/office/drawing/2016/5/12/chartex" xmlns:cx7="http://schemas.microsoft.com/office/drawing/2016/5/13/chartex" xmlns:cx8="http://schemas.microsoft.com/office/drawing/2016/5/14/chartex" xmlns:mc="http://schemas.openxmlformats.org/markup-compatibility/2006" xmlns:aink="http://schemas.microsoft.com/office/drawing/2016/ink" xmlns:am3d="http://schemas.microsoft.com/office/drawing/2017/model3d" xmlns:o="urn:schemas-microsoft-com:office:office" xmlns:oel="http://schemas.microsoft.com/office/2019/extlst" xmlns:r="http://schemas.openxmlformats.org/officeDocument/2006/relationships" xmlns:m="http://schemas.openxmlformats.org/officeDocument/2006/math" xmlns:v="urn:schemas-microsoft-com:vml" xmlns:wp14="http://schemas.microsoft.com/office/word/2010/wordprocessingDrawing" xmlns:wp="http://schemas.openxmlformats.org/drawingml/2006/wordprocessingDrawing" xmlns:w10="urn:schemas-microsoft-com:office:word" xmlns:w="http://schemas.openxmlformats.org/wordprocessingml/2006/main" xmlns:w14="http://schemas.microsoft.com/office/word/2010/wordml" xmlns:w15="http://schemas.microsoft.com/office/word/2012/wordml" xmlns:w16cex="http://schemas.microsoft.com/office/word/2018/wordml/cex" xmlns:w16cid="http://schemas.microsoft.com/office/word/2016/wordml/cid" xmlns:w16="http://schemas.microsoft.com/office/word/2018/wordml" xmlns:w16du="http://schemas.microsoft.com/office/word/2023/wordml/word16du" xmlns:w16sdtdh="http://schemas.microsoft.com/office/word/2020/wordml/sdtdatahash" xmlns:w16sdtfl="http://schemas.microsoft.com/office/word/2024/wordml/sdtformatlock" xmlns:w16se="http://schemas.microsoft.com/office/word/2015/wordml/symex" xmlns:wpg="http://schemas.microsoft.com/office/word/2010/wordprocessingGroup" xmlns:wpi="http://schemas.microsoft.com/office/word/2010/wordprocessingInk" xmlns:wne="http://schemas.microsoft.com/office/word/2006/wordml" xmlns:wps="http://schemas.microsoft.com/office/word/2010/wordprocessingShape" mc:Ignorable="w14 w15 w16se w16cid w16 w16cex w16sdtdh w16sdtfl w16du wp14">
   <w:p>
     <w:pPr>
       <w:pStyle w:val="Header"/>
@@ -21259,7 +21236,7 @@
 </file>
 
 <file path=word/header2.xml><?xml version="1.0" encoding="utf-8"?>
-<w:hdr xmlns:wpc="http://schemas.microsoft.com/office/word/2010/wordprocessingCanvas" xmlns:cx="http://schemas.microsoft.com/office/drawing/2014/chartex" xmlns:cx1="http://schemas.microsoft.com/office/drawing/2015/9/8/chartex" xmlns:cx2="http://schemas.microsoft.com/office/drawing/2015/10/21/chartex" xmlns:cx3="http://schemas.microsoft.com/office/drawing/2016/5/9/chartex" xmlns:cx4="http://schemas.microsoft.com/office/drawing/2016/5/10/chartex" xmlns:cx5="http://schemas.microsoft.com/office/drawing/2016/5/11/chartex" xmlns:cx6="http://schemas.microsoft.com/office/drawing/2016/5/12/chartex" xmlns:cx7="http://schemas.microsoft.com/office/drawing/2016/5/13/chartex" xmlns:cx8="http://schemas.microsoft.com/office/drawing/2016/5/14/chartex" xmlns:mc="http://schemas.openxmlformats.org/markup-compatibility/2006" xmlns:aink="http://schemas.microsoft.com/office/drawing/2016/ink" xmlns:am3d="http://schemas.microsoft.com/office/drawing/2017/model3d" xmlns:o="urn:schemas-microsoft-com:office:office" xmlns:oel="http://schemas.microsoft.com/office/2019/extlst" xmlns:r="http://schemas.openxmlformats.org/officeDocument/2006/relationships" xmlns:m="http://schemas.openxmlformats.org/officeDocument/2006/math" xmlns:v="urn:schemas-microsoft-com:vml" xmlns:wp14="http://schemas.microsoft.com/office/word/2010/wordprocessingDrawing" xmlns:wp="http://schemas.openxmlformats.org/drawingml/2006/wordprocessingDrawing" xmlns:w10="urn:schemas-microsoft-com:office:word" xmlns:w="http://schemas.openxmlformats.org/wordprocessingml/2006/main" xmlns:w14="http://schemas.microsoft.com/office/word/2010/wordml" xmlns:w15="http://schemas.microsoft.com/office/word/2012/wordml" xmlns:w16cex="http://schemas.microsoft.com/office/word/2018/wordml/cex" xmlns:w16cid="http://schemas.microsoft.com/office/word/2016/wordml/cid" xmlns:w16="http://schemas.microsoft.com/office/word/2018/wordml" xmlns:w16du="http://schemas.microsoft.com/office/word/2023/wordml/word16du" xmlns:w16sdtdh="http://schemas.microsoft.com/office/word/2020/wordml/sdtdatahash" xmlns:w16se="http://schemas.microsoft.com/office/word/2015/wordml/symex" xmlns:wpg="http://schemas.microsoft.com/office/word/2010/wordprocessingGroup" xmlns:wpi="http://schemas.microsoft.com/office/word/2010/wordprocessingInk" xmlns:wne="http://schemas.microsoft.com/office/word/2006/wordml" xmlns:wps="http://schemas.microsoft.com/office/word/2010/wordprocessingShape" mc:Ignorable="w14 w15 w16se w16cid w16 w16cex w16sdtdh w16du wp14">
+<w:hdr xmlns:wpc="http://schemas.microsoft.com/office/word/2010/wordprocessingCanvas" xmlns:cx="http://schemas.microsoft.com/office/drawing/2014/chartex" xmlns:cx1="http://schemas.microsoft.com/office/drawing/2015/9/8/chartex" xmlns:cx2="http://schemas.microsoft.com/office/drawing/2015/10/21/chartex" xmlns:cx3="http://schemas.microsoft.com/office/drawing/2016/5/9/chartex" xmlns:cx4="http://schemas.microsoft.com/office/drawing/2016/5/10/chartex" xmlns:cx5="http://schemas.microsoft.com/office/drawing/2016/5/11/chartex" xmlns:cx6="http://schemas.microsoft.com/office/drawing/2016/5/12/chartex" xmlns:cx7="http://schemas.microsoft.com/office/drawing/2016/5/13/chartex" xmlns:cx8="http://schemas.microsoft.com/office/drawing/2016/5/14/chartex" xmlns:mc="http://schemas.openxmlformats.org/markup-compatibility/2006" xmlns:aink="http://schemas.microsoft.com/office/drawing/2016/ink" xmlns:am3d="http://schemas.microsoft.com/office/drawing/2017/model3d" xmlns:o="urn:schemas-microsoft-com:office:office" xmlns:oel="http://schemas.microsoft.com/office/2019/extlst" xmlns:r="http://schemas.openxmlformats.org/officeDocument/2006/relationships" xmlns:m="http://schemas.openxmlformats.org/officeDocument/2006/math" xmlns:v="urn:schemas-microsoft-com:vml" xmlns:wp14="http://schemas.microsoft.com/office/word/2010/wordprocessingDrawing" xmlns:wp="http://schemas.openxmlformats.org/drawingml/2006/wordprocessingDrawing" xmlns:w10="urn:schemas-microsoft-com:office:word" xmlns:w="http://schemas.openxmlformats.org/wordprocessingml/2006/main" xmlns:w14="http://schemas.microsoft.com/office/word/2010/wordml" xmlns:w15="http://schemas.microsoft.com/office/word/2012/wordml" xmlns:w16cex="http://schemas.microsoft.com/office/word/2018/wordml/cex" xmlns:w16cid="http://schemas.microsoft.com/office/word/2016/wordml/cid" xmlns:w16="http://schemas.microsoft.com/office/word/2018/wordml" xmlns:w16du="http://schemas.microsoft.com/office/word/2023/wordml/word16du" xmlns:w16sdtdh="http://schemas.microsoft.com/office/word/2020/wordml/sdtdatahash" xmlns:w16sdtfl="http://schemas.microsoft.com/office/word/2024/wordml/sdtformatlock" xmlns:w16se="http://schemas.microsoft.com/office/word/2015/wordml/symex" xmlns:wpg="http://schemas.microsoft.com/office/word/2010/wordprocessingGroup" xmlns:wpi="http://schemas.microsoft.com/office/word/2010/wordprocessingInk" xmlns:wne="http://schemas.microsoft.com/office/word/2006/wordml" xmlns:wps="http://schemas.microsoft.com/office/word/2010/wordprocessingShape" mc:Ignorable="w14 w15 w16se w16cid w16 w16cex w16sdtdh w16sdtfl w16du wp14">
   <w:p>
     <w:pPr>
       <w:pStyle w:val="Header"/>
@@ -21331,7 +21308,7 @@
 </file>
 
 <file path=word/header3.xml><?xml version="1.0" encoding="utf-8"?>
-<w:hdr xmlns:wpc="http://schemas.microsoft.com/office/word/2010/wordprocessingCanvas" xmlns:cx="http://schemas.microsoft.com/office/drawing/2014/chartex" xmlns:cx1="http://schemas.microsoft.com/office/drawing/2015/9/8/chartex" xmlns:cx2="http://schemas.microsoft.com/office/drawing/2015/10/21/chartex" xmlns:cx3="http://schemas.microsoft.com/office/drawing/2016/5/9/chartex" xmlns:cx4="http://schemas.microsoft.com/office/drawing/2016/5/10/chartex" xmlns:cx5="http://schemas.microsoft.com/office/drawing/2016/5/11/chartex" xmlns:cx6="http://schemas.microsoft.com/office/drawing/2016/5/12/chartex" xmlns:cx7="http://schemas.microsoft.com/office/drawing/2016/5/13/chartex" xmlns:cx8="http://schemas.microsoft.com/office/drawing/2016/5/14/chartex" xmlns:mc="http://schemas.openxmlformats.org/markup-compatibility/2006" xmlns:aink="http://schemas.microsoft.com/office/drawing/2016/ink" xmlns:am3d="http://schemas.microsoft.com/office/drawing/2017/model3d" xmlns:o="urn:schemas-microsoft-com:office:office" xmlns:oel="http://schemas.microsoft.com/office/2019/extlst" xmlns:r="http://schemas.openxmlformats.org/officeDocument/2006/relationships" xmlns:m="http://schemas.openxmlformats.org/officeDocument/2006/math" xmlns:v="urn:schemas-microsoft-com:vml" xmlns:wp14="http://schemas.microsoft.com/office/word/2010/wordprocessingDrawing" xmlns:wp="http://schemas.openxmlformats.org/drawingml/2006/wordprocessingDrawing" xmlns:w10="urn:schemas-microsoft-com:office:word" xmlns:w="http://schemas.openxmlformats.org/wordprocessingml/2006/main" xmlns:w14="http://schemas.microsoft.com/office/word/2010/wordml" xmlns:w15="http://schemas.microsoft.com/office/word/2012/wordml" xmlns:w16cex="http://schemas.microsoft.com/office/word/2018/wordml/cex" xmlns:w16cid="http://schemas.microsoft.com/office/word/2016/wordml/cid" xmlns:w16="http://schemas.microsoft.com/office/word/2018/wordml" xmlns:w16du="http://schemas.microsoft.com/office/word/2023/wordml/word16du" xmlns:w16sdtdh="http://schemas.microsoft.com/office/word/2020/wordml/sdtdatahash" xmlns:w16se="http://schemas.microsoft.com/office/word/2015/wordml/symex" xmlns:wpg="http://schemas.microsoft.com/office/word/2010/wordprocessingGroup" xmlns:wpi="http://schemas.microsoft.com/office/word/2010/wordprocessingInk" xmlns:wne="http://schemas.microsoft.com/office/word/2006/wordml" xmlns:wps="http://schemas.microsoft.com/office/word/2010/wordprocessingShape" mc:Ignorable="w14 w15 w16se w16cid w16 w16cex w16sdtdh w16du wp14">
+<w:hdr xmlns:wpc="http://schemas.microsoft.com/office/word/2010/wordprocessingCanvas" xmlns:cx="http://schemas.microsoft.com/office/drawing/2014/chartex" xmlns:cx1="http://schemas.microsoft.com/office/drawing/2015/9/8/chartex" xmlns:cx2="http://schemas.microsoft.com/office/drawing/2015/10/21/chartex" xmlns:cx3="http://schemas.microsoft.com/office/drawing/2016/5/9/chartex" xmlns:cx4="http://schemas.microsoft.com/office/drawing/2016/5/10/chartex" xmlns:cx5="http://schemas.microsoft.com/office/drawing/2016/5/11/chartex" xmlns:cx6="http://schemas.microsoft.com/office/drawing/2016/5/12/chartex" xmlns:cx7="http://schemas.microsoft.com/office/drawing/2016/5/13/chartex" xmlns:cx8="http://schemas.microsoft.com/office/drawing/2016/5/14/chartex" xmlns:mc="http://schemas.openxmlformats.org/markup-compatibility/2006" xmlns:aink="http://schemas.microsoft.com/office/drawing/2016/ink" xmlns:am3d="http://schemas.microsoft.com/office/drawing/2017/model3d" xmlns:o="urn:schemas-microsoft-com:office:office" xmlns:oel="http://schemas.microsoft.com/office/2019/extlst" xmlns:r="http://schemas.openxmlformats.org/officeDocument/2006/relationships" xmlns:m="http://schemas.openxmlformats.org/officeDocument/2006/math" xmlns:v="urn:schemas-microsoft-com:vml" xmlns:wp14="http://schemas.microsoft.com/office/word/2010/wordprocessingDrawing" xmlns:wp="http://schemas.openxmlformats.org/drawingml/2006/wordprocessingDrawing" xmlns:w10="urn:schemas-microsoft-com:office:word" xmlns:w="http://schemas.openxmlformats.org/wordprocessingml/2006/main" xmlns:w14="http://schemas.microsoft.com/office/word/2010/wordml" xmlns:w15="http://schemas.microsoft.com/office/word/2012/wordml" xmlns:w16cex="http://schemas.microsoft.com/office/word/2018/wordml/cex" xmlns:w16cid="http://schemas.microsoft.com/office/word/2016/wordml/cid" xmlns:w16="http://schemas.microsoft.com/office/word/2018/wordml" xmlns:w16du="http://schemas.microsoft.com/office/word/2023/wordml/word16du" xmlns:w16sdtdh="http://schemas.microsoft.com/office/word/2020/wordml/sdtdatahash" xmlns:w16sdtfl="http://schemas.microsoft.com/office/word/2024/wordml/sdtformatlock" xmlns:w16se="http://schemas.microsoft.com/office/word/2015/wordml/symex" xmlns:wpg="http://schemas.microsoft.com/office/word/2010/wordprocessingGroup" xmlns:wpi="http://schemas.microsoft.com/office/word/2010/wordprocessingInk" xmlns:wne="http://schemas.microsoft.com/office/word/2006/wordml" xmlns:wps="http://schemas.microsoft.com/office/word/2010/wordprocessingShape" mc:Ignorable="w14 w15 w16se w16cid w16 w16cex w16sdtdh w16sdtfl w16du wp14">
   <w:p>
     <w:pPr>
       <w:pStyle w:val="Header"/>
@@ -21395,7 +21372,7 @@
 </file>
 
 <file path=word/header4.xml><?xml version="1.0" encoding="utf-8"?>
-<w:hdr xmlns:wpc="http://schemas.microsoft.com/office/word/2010/wordprocessingCanvas" xmlns:cx="http://schemas.microsoft.com/office/drawing/2014/chartex" xmlns:cx1="http://schemas.microsoft.com/office/drawing/2015/9/8/chartex" xmlns:cx2="http://schemas.microsoft.com/office/drawing/2015/10/21/chartex" xmlns:cx3="http://schemas.microsoft.com/office/drawing/2016/5/9/chartex" xmlns:cx4="http://schemas.microsoft.com/office/drawing/2016/5/10/chartex" xmlns:cx5="http://schemas.microsoft.com/office/drawing/2016/5/11/chartex" xmlns:cx6="http://schemas.microsoft.com/office/drawing/2016/5/12/chartex" xmlns:cx7="http://schemas.microsoft.com/office/drawing/2016/5/13/chartex" xmlns:cx8="http://schemas.microsoft.com/office/drawing/2016/5/14/chartex" xmlns:mc="http://schemas.openxmlformats.org/markup-compatibility/2006" xmlns:aink="http://schemas.microsoft.com/office/drawing/2016/ink" xmlns:am3d="http://schemas.microsoft.com/office/drawing/2017/model3d" xmlns:o="urn:schemas-microsoft-com:office:office" xmlns:oel="http://schemas.microsoft.com/office/2019/extlst" xmlns:r="http://schemas.openxmlformats.org/officeDocument/2006/relationships" xmlns:m="http://schemas.openxmlformats.org/officeDocument/2006/math" xmlns:v="urn:schemas-microsoft-com:vml" xmlns:wp14="http://schemas.microsoft.com/office/word/2010/wordprocessingDrawing" xmlns:wp="http://schemas.openxmlformats.org/drawingml/2006/wordprocessingDrawing" xmlns:w10="urn:schemas-microsoft-com:office:word" xmlns:w="http://schemas.openxmlformats.org/wordprocessingml/2006/main" xmlns:w14="http://schemas.microsoft.com/office/word/2010/wordml" xmlns:w15="http://schemas.microsoft.com/office/word/2012/wordml" xmlns:w16cex="http://schemas.microsoft.com/office/word/2018/wordml/cex" xmlns:w16cid="http://schemas.microsoft.com/office/word/2016/wordml/cid" xmlns:w16="http://schemas.microsoft.com/office/word/2018/wordml" xmlns:w16du="http://schemas.microsoft.com/office/word/2023/wordml/word16du" xmlns:w16sdtdh="http://schemas.microsoft.com/office/word/2020/wordml/sdtdatahash" xmlns:w16se="http://schemas.microsoft.com/office/word/2015/wordml/symex" xmlns:wpg="http://schemas.microsoft.com/office/word/2010/wordprocessingGroup" xmlns:wpi="http://schemas.microsoft.com/office/word/2010/wordprocessingInk" xmlns:wne="http://schemas.microsoft.com/office/word/2006/wordml" xmlns:wps="http://schemas.microsoft.com/office/word/2010/wordprocessingShape" mc:Ignorable="w14 w15 w16se w16cid w16 w16cex w16sdtdh w16du wp14">
+<w:hdr xmlns:wpc="http://schemas.microsoft.com/office/word/2010/wordprocessingCanvas" xmlns:cx="http://schemas.microsoft.com/office/drawing/2014/chartex" xmlns:cx1="http://schemas.microsoft.com/office/drawing/2015/9/8/chartex" xmlns:cx2="http://schemas.microsoft.com/office/drawing/2015/10/21/chartex" xmlns:cx3="http://schemas.microsoft.com/office/drawing/2016/5/9/chartex" xmlns:cx4="http://schemas.microsoft.com/office/drawing/2016/5/10/chartex" xmlns:cx5="http://schemas.microsoft.com/office/drawing/2016/5/11/chartex" xmlns:cx6="http://schemas.microsoft.com/office/drawing/2016/5/12/chartex" xmlns:cx7="http://schemas.microsoft.com/office/drawing/2016/5/13/chartex" xmlns:cx8="http://schemas.microsoft.com/office/drawing/2016/5/14/chartex" xmlns:mc="http://schemas.openxmlformats.org/markup-compatibility/2006" xmlns:aink="http://schemas.microsoft.com/office/drawing/2016/ink" xmlns:am3d="http://schemas.microsoft.com/office/drawing/2017/model3d" xmlns:o="urn:schemas-microsoft-com:office:office" xmlns:oel="http://schemas.microsoft.com/office/2019/extlst" xmlns:r="http://schemas.openxmlformats.org/officeDocument/2006/relationships" xmlns:m="http://schemas.openxmlformats.org/officeDocument/2006/math" xmlns:v="urn:schemas-microsoft-com:vml" xmlns:wp14="http://schemas.microsoft.com/office/word/2010/wordprocessingDrawing" xmlns:wp="http://schemas.openxmlformats.org/drawingml/2006/wordprocessingDrawing" xmlns:w10="urn:schemas-microsoft-com:office:word" xmlns:w="http://schemas.openxmlformats.org/wordprocessingml/2006/main" xmlns:w14="http://schemas.microsoft.com/office/word/2010/wordml" xmlns:w15="http://schemas.microsoft.com/office/word/2012/wordml" xmlns:w16cex="http://schemas.microsoft.com/office/word/2018/wordml/cex" xmlns:w16cid="http://schemas.microsoft.com/office/word/2016/wordml/cid" xmlns:w16="http://schemas.microsoft.com/office/word/2018/wordml" xmlns:w16du="http://schemas.microsoft.com/office/word/2023/wordml/word16du" xmlns:w16sdtdh="http://schemas.microsoft.com/office/word/2020/wordml/sdtdatahash" xmlns:w16sdtfl="http://schemas.microsoft.com/office/word/2024/wordml/sdtformatlock" xmlns:w16se="http://schemas.microsoft.com/office/word/2015/wordml/symex" xmlns:wpg="http://schemas.microsoft.com/office/word/2010/wordprocessingGroup" xmlns:wpi="http://schemas.microsoft.com/office/word/2010/wordprocessingInk" xmlns:wne="http://schemas.microsoft.com/office/word/2006/wordml" xmlns:wps="http://schemas.microsoft.com/office/word/2010/wordprocessingShape" mc:Ignorable="w14 w15 w16se w16cid w16 w16cex w16sdtdh w16sdtfl w16du wp14">
   <w:p>
     <w:pPr>
       <w:pStyle w:val="Header"/>
@@ -21465,7 +21442,7 @@
 </file>
 
 <file path=word/header5.xml><?xml version="1.0" encoding="utf-8"?>
-<w:hdr xmlns:wpc="http://schemas.microsoft.com/office/word/2010/wordprocessingCanvas" xmlns:cx="http://schemas.microsoft.com/office/drawing/2014/chartex" xmlns:cx1="http://schemas.microsoft.com/office/drawing/2015/9/8/chartex" xmlns:cx2="http://schemas.microsoft.com/office/drawing/2015/10/21/chartex" xmlns:cx3="http://schemas.microsoft.com/office/drawing/2016/5/9/chartex" xmlns:cx4="http://schemas.microsoft.com/office/drawing/2016/5/10/chartex" xmlns:cx5="http://schemas.microsoft.com/office/drawing/2016/5/11/chartex" xmlns:cx6="http://schemas.microsoft.com/office/drawing/2016/5/12/chartex" xmlns:cx7="http://schemas.microsoft.com/office/drawing/2016/5/13/chartex" xmlns:cx8="http://schemas.microsoft.com/office/drawing/2016/5/14/chartex" xmlns:mc="http://schemas.openxmlformats.org/markup-compatibility/2006" xmlns:aink="http://schemas.microsoft.com/office/drawing/2016/ink" xmlns:am3d="http://schemas.microsoft.com/office/drawing/2017/model3d" xmlns:o="urn:schemas-microsoft-com:office:office" xmlns:oel="http://schemas.microsoft.com/office/2019/extlst" xmlns:r="http://schemas.openxmlformats.org/officeDocument/2006/relationships" xmlns:m="http://schemas.openxmlformats.org/officeDocument/2006/math" xmlns:v="urn:schemas-microsoft-com:vml" xmlns:wp14="http://schemas.microsoft.com/office/word/2010/wordprocessingDrawing" xmlns:wp="http://schemas.openxmlformats.org/drawingml/2006/wordprocessingDrawing" xmlns:w10="urn:schemas-microsoft-com:office:word" xmlns:w="http://schemas.openxmlformats.org/wordprocessingml/2006/main" xmlns:w14="http://schemas.microsoft.com/office/word/2010/wordml" xmlns:w15="http://schemas.microsoft.com/office/word/2012/wordml" xmlns:w16cex="http://schemas.microsoft.com/office/word/2018/wordml/cex" xmlns:w16cid="http://schemas.microsoft.com/office/word/2016/wordml/cid" xmlns:w16="http://schemas.microsoft.com/office/word/2018/wordml" xmlns:w16du="http://schemas.microsoft.com/office/word/2023/wordml/word16du" xmlns:w16sdtdh="http://schemas.microsoft.com/office/word/2020/wordml/sdtdatahash" xmlns:w16se="http://schemas.microsoft.com/office/word/2015/wordml/symex" xmlns:wpg="http://schemas.microsoft.com/office/word/2010/wordprocessingGroup" xmlns:wpi="http://schemas.microsoft.com/office/word/2010/wordprocessingInk" xmlns:wne="http://schemas.microsoft.com/office/word/2006/wordml" xmlns:wps="http://schemas.microsoft.com/office/word/2010/wordprocessingShape" mc:Ignorable="w14 w15 w16se w16cid w16 w16cex w16sdtdh w16du wp14">
+<w:hdr xmlns:wpc="http://schemas.microsoft.com/office/word/2010/wordprocessingCanvas" xmlns:cx="http://schemas.microsoft.com/office/drawing/2014/chartex" xmlns:cx1="http://schemas.microsoft.com/office/drawing/2015/9/8/chartex" xmlns:cx2="http://schemas.microsoft.com/office/drawing/2015/10/21/chartex" xmlns:cx3="http://schemas.microsoft.com/office/drawing/2016/5/9/chartex" xmlns:cx4="http://schemas.microsoft.com/office/drawing/2016/5/10/chartex" xmlns:cx5="http://schemas.microsoft.com/office/drawing/2016/5/11/chartex" xmlns:cx6="http://schemas.microsoft.com/office/drawing/2016/5/12/chartex" xmlns:cx7="http://schemas.microsoft.com/office/drawing/2016/5/13/chartex" xmlns:cx8="http://schemas.microsoft.com/office/drawing/2016/5/14/chartex" xmlns:mc="http://schemas.openxmlformats.org/markup-compatibility/2006" xmlns:aink="http://schemas.microsoft.com/office/drawing/2016/ink" xmlns:am3d="http://schemas.microsoft.com/office/drawing/2017/model3d" xmlns:o="urn:schemas-microsoft-com:office:office" xmlns:oel="http://schemas.microsoft.com/office/2019/extlst" xmlns:r="http://schemas.openxmlformats.org/officeDocument/2006/relationships" xmlns:m="http://schemas.openxmlformats.org/officeDocument/2006/math" xmlns:v="urn:schemas-microsoft-com:vml" xmlns:wp14="http://schemas.microsoft.com/office/word/2010/wordprocessingDrawing" xmlns:wp="http://schemas.openxmlformats.org/drawingml/2006/wordprocessingDrawing" xmlns:w10="urn:schemas-microsoft-com:office:word" xmlns:w="http://schemas.openxmlformats.org/wordprocessingml/2006/main" xmlns:w14="http://schemas.microsoft.com/office/word/2010/wordml" xmlns:w15="http://schemas.microsoft.com/office/word/2012/wordml" xmlns:w16cex="http://schemas.microsoft.com/office/word/2018/wordml/cex" xmlns:w16cid="http://schemas.microsoft.com/office/word/2016/wordml/cid" xmlns:w16="http://schemas.microsoft.com/office/word/2018/wordml" xmlns:w16du="http://schemas.microsoft.com/office/word/2023/wordml/word16du" xmlns:w16sdtdh="http://schemas.microsoft.com/office/word/2020/wordml/sdtdatahash" xmlns:w16sdtfl="http://schemas.microsoft.com/office/word/2024/wordml/sdtformatlock" xmlns:w16se="http://schemas.microsoft.com/office/word/2015/wordml/symex" xmlns:wpg="http://schemas.microsoft.com/office/word/2010/wordprocessingGroup" xmlns:wpi="http://schemas.microsoft.com/office/word/2010/wordprocessingInk" xmlns:wne="http://schemas.microsoft.com/office/word/2006/wordml" xmlns:wps="http://schemas.microsoft.com/office/word/2010/wordprocessingShape" mc:Ignorable="w14 w15 w16se w16cid w16 w16cex w16sdtdh w16sdtfl w16du wp14">
   <w:p>
     <w:pPr>
       <w:pStyle w:val="Header"/>
@@ -21598,7 +21575,7 @@
 </file>
 
 <file path=word/numbering.xml><?xml version="1.0" encoding="utf-8"?>
-<w:numbering xmlns:wpc="http://schemas.microsoft.com/office/word/2010/wordprocessingCanvas" xmlns:cx="http://schemas.microsoft.com/office/drawing/2014/chartex" xmlns:cx1="http://schemas.microsoft.com/office/drawing/2015/9/8/chartex" xmlns:cx2="http://schemas.microsoft.com/office/drawing/2015/10/21/chartex" xmlns:cx3="http://schemas.microsoft.com/office/drawing/2016/5/9/chartex" xmlns:cx4="http://schemas.microsoft.com/office/drawing/2016/5/10/chartex" xmlns:cx5="http://schemas.microsoft.com/office/drawing/2016/5/11/chartex" xmlns:cx6="http://schemas.microsoft.com/office/drawing/2016/5/12/chartex" xmlns:cx7="http://schemas.microsoft.com/office/drawing/2016/5/13/chartex" xmlns:cx8="http://schemas.microsoft.com/office/drawing/2016/5/14/chartex" xmlns:mc="http://schemas.openxmlformats.org/markup-compatibility/2006" xmlns:aink="http://schemas.microsoft.com/office/drawing/2016/ink" xmlns:am3d="http://schemas.microsoft.com/office/drawing/2017/model3d" xmlns:o="urn:schemas-microsoft-com:office:office" xmlns:oel="http://schemas.microsoft.com/office/2019/extlst" xmlns:r="http://schemas.openxmlformats.org/officeDocument/2006/relationships" xmlns:m="http://schemas.openxmlformats.org/officeDocument/2006/math" xmlns:v="urn:schemas-microsoft-com:vml" xmlns:wp14="http://schemas.microsoft.com/office/word/2010/wordprocessingDrawing" xmlns:wp="http://schemas.openxmlformats.org/drawingml/2006/wordprocessingDrawing" xmlns:w10="urn:schemas-microsoft-com:office:word" xmlns:w="http://schemas.openxmlformats.org/wordprocessingml/2006/main" xmlns:w14="http://schemas.microsoft.com/office/word/2010/wordml" xmlns:w15="http://schemas.microsoft.com/office/word/2012/wordml" xmlns:w16cex="http://schemas.microsoft.com/office/word/2018/wordml/cex" xmlns:w16cid="http://schemas.microsoft.com/office/word/2016/wordml/cid" xmlns:w16="http://schemas.microsoft.com/office/word/2018/wordml" xmlns:w16du="http://schemas.microsoft.com/office/word/2023/wordml/word16du" xmlns:w16sdtdh="http://schemas.microsoft.com/office/word/2020/wordml/sdtdatahash" xmlns:w16se="http://schemas.microsoft.com/office/word/2015/wordml/symex" xmlns:wpg="http://schemas.microsoft.com/office/word/2010/wordprocessingGroup" xmlns:wpi="http://schemas.microsoft.com/office/word/2010/wordprocessingInk" xmlns:wne="http://schemas.microsoft.com/office/word/2006/wordml" xmlns:wps="http://schemas.microsoft.com/office/word/2010/wordprocessingShape" mc:Ignorable="w14 w15 w16se w16cid w16 w16cex w16sdtdh w16du wp14">
+<w:numbering xmlns:wpc="http://schemas.microsoft.com/office/word/2010/wordprocessingCanvas" xmlns:cx="http://schemas.microsoft.com/office/drawing/2014/chartex" xmlns:cx1="http://schemas.microsoft.com/office/drawing/2015/9/8/chartex" xmlns:cx2="http://schemas.microsoft.com/office/drawing/2015/10/21/chartex" xmlns:cx3="http://schemas.microsoft.com/office/drawing/2016/5/9/chartex" xmlns:cx4="http://schemas.microsoft.com/office/drawing/2016/5/10/chartex" xmlns:cx5="http://schemas.microsoft.com/office/drawing/2016/5/11/chartex" xmlns:cx6="http://schemas.microsoft.com/office/drawing/2016/5/12/chartex" xmlns:cx7="http://schemas.microsoft.com/office/drawing/2016/5/13/chartex" xmlns:cx8="http://schemas.microsoft.com/office/drawing/2016/5/14/chartex" xmlns:mc="http://schemas.openxmlformats.org/markup-compatibility/2006" xmlns:aink="http://schemas.microsoft.com/office/drawing/2016/ink" xmlns:am3d="http://schemas.microsoft.com/office/drawing/2017/model3d" xmlns:o="urn:schemas-microsoft-com:office:office" xmlns:oel="http://schemas.microsoft.com/office/2019/extlst" xmlns:r="http://schemas.openxmlformats.org/officeDocument/2006/relationships" xmlns:m="http://schemas.openxmlformats.org/officeDocument/2006/math" xmlns:v="urn:schemas-microsoft-com:vml" xmlns:wp14="http://schemas.microsoft.com/office/word/2010/wordprocessingDrawing" xmlns:wp="http://schemas.openxmlformats.org/drawingml/2006/wordprocessingDrawing" xmlns:w10="urn:schemas-microsoft-com:office:word" xmlns:w="http://schemas.openxmlformats.org/wordprocessingml/2006/main" xmlns:w14="http://schemas.microsoft.com/office/word/2010/wordml" xmlns:w15="http://schemas.microsoft.com/office/word/2012/wordml" xmlns:w16cex="http://schemas.microsoft.com/office/word/2018/wordml/cex" xmlns:w16cid="http://schemas.microsoft.com/office/word/2016/wordml/cid" xmlns:w16="http://schemas.microsoft.com/office/word/2018/wordml" xmlns:w16du="http://schemas.microsoft.com/office/word/2023/wordml/word16du" xmlns:w16sdtdh="http://schemas.microsoft.com/office/word/2020/wordml/sdtdatahash" xmlns:w16sdtfl="http://schemas.microsoft.com/office/word/2024/wordml/sdtformatlock" xmlns:w16se="http://schemas.microsoft.com/office/word/2015/wordml/symex" xmlns:wpg="http://schemas.microsoft.com/office/word/2010/wordprocessingGroup" xmlns:wpi="http://schemas.microsoft.com/office/word/2010/wordprocessingInk" xmlns:wne="http://schemas.microsoft.com/office/word/2006/wordml" xmlns:wps="http://schemas.microsoft.com/office/word/2010/wordprocessingShape" mc:Ignorable="w14 w15 w16se w16cid w16 w16cex w16sdtdh w16sdtfl w16du wp14">
   <w:abstractNum w:abstractNumId="0" w15:restartNumberingAfterBreak="0">
     <w:nsid w:val="00EB5DAC"/>
     <w:multiLevelType w:val="hybridMultilevel"/>
@@ -35240,7 +35217,7 @@
 </file>
 
 <file path=word/styles.xml><?xml version="1.0" encoding="utf-8"?>
-<w:styles xmlns:mc="http://schemas.openxmlformats.org/markup-compatibility/2006" xmlns:r="http://schemas.openxmlformats.org/officeDocument/2006/relationships" xmlns:w="http://schemas.openxmlformats.org/wordprocessingml/2006/main" xmlns:w14="http://schemas.microsoft.com/office/word/2010/wordml" xmlns:w15="http://schemas.microsoft.com/office/word/2012/wordml" xmlns:w16cex="http://schemas.microsoft.com/office/word/2018/wordml/cex" xmlns:w16cid="http://schemas.microsoft.com/office/word/2016/wordml/cid" xmlns:w16="http://schemas.microsoft.com/office/word/2018/wordml" xmlns:w16du="http://schemas.microsoft.com/office/word/2023/wordml/word16du" xmlns:w16sdtdh="http://schemas.microsoft.com/office/word/2020/wordml/sdtdatahash" xmlns:w16se="http://schemas.microsoft.com/office/word/2015/wordml/symex" mc:Ignorable="w14 w15 w16se w16cid w16 w16cex w16sdtdh w16du">
+<w:styles xmlns:mc="http://schemas.openxmlformats.org/markup-compatibility/2006" xmlns:r="http://schemas.openxmlformats.org/officeDocument/2006/relationships" xmlns:w="http://schemas.openxmlformats.org/wordprocessingml/2006/main" xmlns:w14="http://schemas.microsoft.com/office/word/2010/wordml" xmlns:w15="http://schemas.microsoft.com/office/word/2012/wordml" xmlns:w16cex="http://schemas.microsoft.com/office/word/2018/wordml/cex" xmlns:w16cid="http://schemas.microsoft.com/office/word/2016/wordml/cid" xmlns:w16="http://schemas.microsoft.com/office/word/2018/wordml" xmlns:w16du="http://schemas.microsoft.com/office/word/2023/wordml/word16du" xmlns:w16sdtdh="http://schemas.microsoft.com/office/word/2020/wordml/sdtdatahash" xmlns:w16sdtfl="http://schemas.microsoft.com/office/word/2024/wordml/sdtformatlock" xmlns:w16se="http://schemas.microsoft.com/office/word/2015/wordml/symex" mc:Ignorable="w14 w15 w16se w16cid w16 w16cex w16sdtdh w16sdtfl w16du">
   <w:docDefaults>
     <w:rPrDefault>
       <w:rPr>
@@ -35638,7 +35615,7 @@
     <w:name w:val="Normal"/>
     <w:aliases w:val="Body"/>
     <w:qFormat/>
-    <w:rsid w:val="009102DB"/>
+    <w:rsid w:val="00D326EE"/>
     <w:rPr>
       <w:rFonts w:ascii="Poppins" w:hAnsi="Poppins"/>
       <w:sz w:val="20"/>
@@ -35653,7 +35630,7 @@
     <w:autoRedefine/>
     <w:uiPriority w:val="2"/>
     <w:qFormat/>
-    <w:rsid w:val="009102DB"/>
+    <w:rsid w:val="00D326EE"/>
     <w:pPr>
       <w:keepNext/>
       <w:keepLines/>
@@ -35680,7 +35657,7 @@
     <w:link w:val="Heading2Char"/>
     <w:uiPriority w:val="3"/>
     <w:qFormat/>
-    <w:rsid w:val="009102DB"/>
+    <w:rsid w:val="00D326EE"/>
     <w:pPr>
       <w:pageBreakBefore w:val="0"/>
       <w:numPr>
@@ -35701,7 +35678,7 @@
     <w:link w:val="Heading3Char"/>
     <w:uiPriority w:val="4"/>
     <w:qFormat/>
-    <w:rsid w:val="009102DB"/>
+    <w:rsid w:val="00D326EE"/>
     <w:pPr>
       <w:keepNext/>
       <w:keepLines/>
@@ -35723,7 +35700,7 @@
     <w:link w:val="Heading4Char"/>
     <w:uiPriority w:val="5"/>
     <w:qFormat/>
-    <w:rsid w:val="009102DB"/>
+    <w:rsid w:val="00D326EE"/>
     <w:pPr>
       <w:keepNext/>
       <w:keepLines/>
@@ -35743,7 +35720,7 @@
     <w:next w:val="Normal"/>
     <w:link w:val="Heading5Char"/>
     <w:uiPriority w:val="9"/>
-    <w:rsid w:val="009102DB"/>
+    <w:rsid w:val="00D326EE"/>
     <w:pPr>
       <w:keepNext/>
       <w:keepLines/>
@@ -35762,7 +35739,7 @@
     <w:link w:val="Heading6Char"/>
     <w:uiPriority w:val="9"/>
     <w:qFormat/>
-    <w:rsid w:val="009102DB"/>
+    <w:rsid w:val="00D326EE"/>
     <w:pPr>
       <w:keepNext/>
       <w:keepLines/>
@@ -35781,7 +35758,7 @@
     <w:link w:val="Heading7Char"/>
     <w:uiPriority w:val="9"/>
     <w:qFormat/>
-    <w:rsid w:val="009102DB"/>
+    <w:rsid w:val="00D326EE"/>
     <w:pPr>
       <w:keepNext/>
       <w:keepLines/>
@@ -35803,7 +35780,7 @@
     <w:uiPriority w:val="9"/>
     <w:semiHidden/>
     <w:qFormat/>
-    <w:rsid w:val="009102DB"/>
+    <w:rsid w:val="00D326EE"/>
     <w:pPr>
       <w:keepNext/>
       <w:keepLines/>
@@ -35825,7 +35802,7 @@
     <w:uiPriority w:val="9"/>
     <w:semiHidden/>
     <w:qFormat/>
-    <w:rsid w:val="009102DB"/>
+    <w:rsid w:val="00D326EE"/>
     <w:pPr>
       <w:keepNext/>
       <w:keepLines/>
@@ -35846,7 +35823,7 @@
     <w:uiPriority w:val="1"/>
     <w:semiHidden/>
     <w:unhideWhenUsed/>
-    <w:rsid w:val="009102DB"/>
+    <w:rsid w:val="00D326EE"/>
   </w:style>
   <w:style w:type="table" w:default="1" w:styleId="TableNormal">
     <w:name w:val="Normal Table"/>
@@ -35868,13 +35845,13 @@
     <w:uiPriority w:val="99"/>
     <w:semiHidden/>
     <w:unhideWhenUsed/>
-    <w:rsid w:val="009102DB"/>
+    <w:rsid w:val="00D326EE"/>
   </w:style>
   <w:style w:type="table" w:styleId="TableGrid">
     <w:name w:val="Table Grid"/>
     <w:basedOn w:val="TableNormal"/>
     <w:uiPriority w:val="39"/>
-    <w:rsid w:val="009102DB"/>
+    <w:rsid w:val="00D326EE"/>
     <w:pPr>
       <w:spacing w:after="0" w:line="240" w:lineRule="auto"/>
     </w:pPr>
@@ -35893,7 +35870,7 @@
     <w:name w:val="Plain Table 5"/>
     <w:basedOn w:val="TableNormal"/>
     <w:uiPriority w:val="45"/>
-    <w:rsid w:val="009102DB"/>
+    <w:rsid w:val="00D326EE"/>
     <w:pPr>
       <w:spacing w:after="0" w:line="240" w:lineRule="auto"/>
     </w:pPr>
@@ -36013,7 +35990,7 @@
     <w:name w:val="Plain Table 2"/>
     <w:basedOn w:val="TableNormal"/>
     <w:uiPriority w:val="42"/>
-    <w:rsid w:val="009102DB"/>
+    <w:rsid w:val="00D326EE"/>
     <w:pPr>
       <w:spacing w:after="0" w:line="240" w:lineRule="auto"/>
     </w:pPr>
@@ -36093,7 +36070,7 @@
     <w:name w:val="List Table 3"/>
     <w:basedOn w:val="TableNormal"/>
     <w:uiPriority w:val="48"/>
-    <w:rsid w:val="009102DB"/>
+    <w:rsid w:val="00D326EE"/>
     <w:pPr>
       <w:spacing w:after="0" w:line="240" w:lineRule="auto"/>
     </w:pPr>
@@ -36217,7 +36194,7 @@
     <w:name w:val="List Table 5 Dark"/>
     <w:basedOn w:val="TableNormal"/>
     <w:uiPriority w:val="50"/>
-    <w:rsid w:val="009102DB"/>
+    <w:rsid w:val="00D326EE"/>
     <w:pPr>
       <w:spacing w:after="0" w:line="240" w:lineRule="auto"/>
     </w:pPr>
@@ -36351,7 +36328,7 @@
     <w:name w:val="List Table 5 Dark Accent 6"/>
     <w:basedOn w:val="TableNormal"/>
     <w:uiPriority w:val="50"/>
-    <w:rsid w:val="009102DB"/>
+    <w:rsid w:val="00D326EE"/>
     <w:pPr>
       <w:spacing w:after="0" w:line="240" w:lineRule="auto"/>
     </w:pPr>
@@ -36485,7 +36462,7 @@
     <w:name w:val="Grid Table 7 Colorful Accent 6"/>
     <w:basedOn w:val="TableNormal"/>
     <w:uiPriority w:val="52"/>
-    <w:rsid w:val="009102DB"/>
+    <w:rsid w:val="00D326EE"/>
     <w:pPr>
       <w:spacing w:after="0" w:line="240" w:lineRule="auto"/>
     </w:pPr>
@@ -36624,7 +36601,7 @@
     <w:name w:val="Grid Table 2 Accent 6"/>
     <w:basedOn w:val="TableNormal"/>
     <w:uiPriority w:val="47"/>
-    <w:rsid w:val="009102DB"/>
+    <w:rsid w:val="00D326EE"/>
     <w:pPr>
       <w:spacing w:after="0" w:line="240" w:lineRule="auto"/>
     </w:pPr>
@@ -36701,7 +36678,7 @@
     <w:link w:val="HeaderChar"/>
     <w:uiPriority w:val="99"/>
     <w:unhideWhenUsed/>
-    <w:rsid w:val="009102DB"/>
+    <w:rsid w:val="00D326EE"/>
     <w:pPr>
       <w:tabs>
         <w:tab w:val="center" w:pos="4513"/>
@@ -36715,7 +36692,7 @@
     <w:basedOn w:val="DefaultParagraphFont"/>
     <w:link w:val="Header"/>
     <w:uiPriority w:val="99"/>
-    <w:rsid w:val="009102DB"/>
+    <w:rsid w:val="00D326EE"/>
     <w:rPr>
       <w:rFonts w:ascii="Poppins" w:hAnsi="Poppins"/>
       <w:sz w:val="20"/>
@@ -36727,7 +36704,7 @@
     <w:link w:val="FooterChar"/>
     <w:uiPriority w:val="99"/>
     <w:unhideWhenUsed/>
-    <w:rsid w:val="009102DB"/>
+    <w:rsid w:val="00D326EE"/>
     <w:pPr>
       <w:tabs>
         <w:tab w:val="center" w:pos="4513"/>
@@ -36741,7 +36718,7 @@
     <w:basedOn w:val="DefaultParagraphFont"/>
     <w:link w:val="Footer"/>
     <w:uiPriority w:val="99"/>
-    <w:rsid w:val="009102DB"/>
+    <w:rsid w:val="00D326EE"/>
     <w:rPr>
       <w:rFonts w:ascii="Poppins" w:hAnsi="Poppins"/>
       <w:sz w:val="20"/>
@@ -36752,7 +36729,7 @@
     <w:basedOn w:val="DefaultParagraphFont"/>
     <w:uiPriority w:val="99"/>
     <w:semiHidden/>
-    <w:rsid w:val="009102DB"/>
+    <w:rsid w:val="00D326EE"/>
     <w:rPr>
       <w:color w:val="808080"/>
     </w:rPr>
@@ -36763,7 +36740,7 @@
     <w:basedOn w:val="DefaultParagraphFont"/>
     <w:link w:val="Heading1"/>
     <w:uiPriority w:val="2"/>
-    <w:rsid w:val="009102DB"/>
+    <w:rsid w:val="00D326EE"/>
     <w:rPr>
       <w:rFonts w:ascii="Poppins" w:eastAsiaTheme="majorEastAsia" w:hAnsi="Poppins" w:cstheme="majorBidi"/>
       <w:b/>
@@ -36778,7 +36755,7 @@
     <w:basedOn w:val="DefaultParagraphFont"/>
     <w:link w:val="Heading2"/>
     <w:uiPriority w:val="3"/>
-    <w:rsid w:val="009102DB"/>
+    <w:rsid w:val="00D326EE"/>
     <w:rPr>
       <w:rFonts w:ascii="Poppins" w:eastAsiaTheme="majorEastAsia" w:hAnsi="Poppins" w:cstheme="majorBidi"/>
       <w:b/>
@@ -36793,7 +36770,7 @@
     <w:basedOn w:val="DefaultParagraphFont"/>
     <w:link w:val="Heading3"/>
     <w:uiPriority w:val="4"/>
-    <w:rsid w:val="009102DB"/>
+    <w:rsid w:val="00D326EE"/>
     <w:rPr>
       <w:rFonts w:ascii="Poppins SemiBold" w:eastAsiaTheme="majorEastAsia" w:hAnsi="Poppins SemiBold" w:cstheme="majorBidi"/>
       <w:color w:val="282864"/>
@@ -36807,7 +36784,7 @@
     <w:basedOn w:val="DefaultParagraphFont"/>
     <w:link w:val="Heading4"/>
     <w:uiPriority w:val="5"/>
-    <w:rsid w:val="009102DB"/>
+    <w:rsid w:val="00D326EE"/>
     <w:rPr>
       <w:rFonts w:ascii="Poppins" w:eastAsiaTheme="majorEastAsia" w:hAnsi="Poppins" w:cstheme="majorBidi"/>
       <w:iCs/>
@@ -36820,7 +36797,7 @@
     <w:basedOn w:val="DefaultParagraphFont"/>
     <w:link w:val="Heading5"/>
     <w:uiPriority w:val="9"/>
-    <w:rsid w:val="009102DB"/>
+    <w:rsid w:val="00D326EE"/>
     <w:rPr>
       <w:rFonts w:asciiTheme="majorHAnsi" w:eastAsiaTheme="majorEastAsia" w:hAnsiTheme="majorHAnsi" w:cstheme="majorBidi"/>
       <w:color w:val="1E1E4A" w:themeColor="accent1" w:themeShade="BF"/>
@@ -36832,7 +36809,7 @@
     <w:basedOn w:val="DefaultParagraphFont"/>
     <w:link w:val="Heading6"/>
     <w:uiPriority w:val="9"/>
-    <w:rsid w:val="009102DB"/>
+    <w:rsid w:val="00D326EE"/>
     <w:rPr>
       <w:rFonts w:asciiTheme="majorHAnsi" w:eastAsiaTheme="majorEastAsia" w:hAnsiTheme="majorHAnsi" w:cstheme="majorBidi"/>
       <w:color w:val="141431" w:themeColor="accent1" w:themeShade="7F"/>
@@ -36844,7 +36821,7 @@
     <w:basedOn w:val="DefaultParagraphFont"/>
     <w:link w:val="Heading7"/>
     <w:uiPriority w:val="9"/>
-    <w:rsid w:val="009102DB"/>
+    <w:rsid w:val="00D326EE"/>
     <w:rPr>
       <w:rFonts w:asciiTheme="majorHAnsi" w:eastAsiaTheme="majorEastAsia" w:hAnsiTheme="majorHAnsi" w:cstheme="majorBidi"/>
       <w:i/>
@@ -36859,7 +36836,7 @@
     <w:link w:val="Heading8"/>
     <w:uiPriority w:val="9"/>
     <w:semiHidden/>
-    <w:rsid w:val="009102DB"/>
+    <w:rsid w:val="00D326EE"/>
     <w:rPr>
       <w:rFonts w:asciiTheme="majorHAnsi" w:eastAsiaTheme="majorEastAsia" w:hAnsiTheme="majorHAnsi" w:cstheme="majorBidi"/>
       <w:color w:val="38388C" w:themeColor="text1" w:themeTint="D8"/>
@@ -36873,7 +36850,7 @@
     <w:link w:val="Heading9"/>
     <w:uiPriority w:val="9"/>
     <w:semiHidden/>
-    <w:rsid w:val="009102DB"/>
+    <w:rsid w:val="00D326EE"/>
     <w:rPr>
       <w:rFonts w:asciiTheme="majorHAnsi" w:eastAsiaTheme="majorEastAsia" w:hAnsiTheme="majorHAnsi" w:cstheme="majorBidi"/>
       <w:i/>
@@ -36891,7 +36868,7 @@
     <w:uiPriority w:val="35"/>
     <w:unhideWhenUsed/>
     <w:qFormat/>
-    <w:rsid w:val="009102DB"/>
+    <w:rsid w:val="00D326EE"/>
     <w:pPr>
       <w:spacing w:after="200" w:line="240" w:lineRule="auto"/>
     </w:pPr>
@@ -36909,7 +36886,7 @@
     <w:next w:val="Normal"/>
     <w:link w:val="TitleChar"/>
     <w:uiPriority w:val="10"/>
-    <w:rsid w:val="009102DB"/>
+    <w:rsid w:val="00D326EE"/>
     <w:pPr>
       <w:spacing w:after="0" w:line="240" w:lineRule="auto"/>
       <w:contextualSpacing/>
@@ -36930,7 +36907,7 @@
     <w:basedOn w:val="DefaultParagraphFont"/>
     <w:link w:val="Title"/>
     <w:uiPriority w:val="10"/>
-    <w:rsid w:val="009102DB"/>
+    <w:rsid w:val="00D326EE"/>
     <w:rPr>
       <w:rFonts w:ascii="Poppins" w:eastAsiaTheme="majorEastAsia" w:hAnsi="Poppins" w:cstheme="majorBidi"/>
       <w:b/>
@@ -36947,7 +36924,7 @@
     <w:next w:val="Normal"/>
     <w:link w:val="SubtitleChar"/>
     <w:uiPriority w:val="11"/>
-    <w:rsid w:val="009102DB"/>
+    <w:rsid w:val="00D326EE"/>
     <w:pPr>
       <w:numPr>
         <w:ilvl w:val="1"/>
@@ -36964,7 +36941,7 @@
     <w:basedOn w:val="DefaultParagraphFont"/>
     <w:link w:val="Subtitle"/>
     <w:uiPriority w:val="11"/>
-    <w:rsid w:val="009102DB"/>
+    <w:rsid w:val="00D326EE"/>
     <w:rPr>
       <w:rFonts w:ascii="Poppins" w:eastAsiaTheme="minorEastAsia" w:hAnsi="Poppins" w:cstheme="majorBidi"/>
       <w:b/>
@@ -36979,7 +36956,7 @@
     <w:name w:val="Strong"/>
     <w:basedOn w:val="DefaultParagraphFont"/>
     <w:uiPriority w:val="22"/>
-    <w:rsid w:val="009102DB"/>
+    <w:rsid w:val="00D326EE"/>
     <w:rPr>
       <w:b/>
       <w:bCs/>
@@ -36989,7 +36966,7 @@
     <w:name w:val="Emphasis"/>
     <w:basedOn w:val="DefaultParagraphFont"/>
     <w:uiPriority w:val="20"/>
-    <w:rsid w:val="009102DB"/>
+    <w:rsid w:val="00D326EE"/>
     <w:rPr>
       <w:i/>
       <w:iCs/>
@@ -36998,7 +36975,7 @@
   <w:style w:type="paragraph" w:styleId="NoSpacing">
     <w:name w:val="No Spacing"/>
     <w:uiPriority w:val="1"/>
-    <w:rsid w:val="009102DB"/>
+    <w:rsid w:val="00D326EE"/>
     <w:pPr>
       <w:spacing w:after="0" w:line="240" w:lineRule="auto"/>
     </w:pPr>
@@ -37009,7 +36986,7 @@
     <w:next w:val="Normal"/>
     <w:link w:val="QuoteChar"/>
     <w:uiPriority w:val="29"/>
-    <w:rsid w:val="009102DB"/>
+    <w:rsid w:val="00D326EE"/>
     <w:pPr>
       <w:spacing w:before="200"/>
       <w:ind w:left="864" w:right="864"/>
@@ -37026,7 +37003,7 @@
     <w:basedOn w:val="DefaultParagraphFont"/>
     <w:link w:val="Quote"/>
     <w:uiPriority w:val="29"/>
-    <w:rsid w:val="009102DB"/>
+    <w:rsid w:val="00D326EE"/>
     <w:rPr>
       <w:rFonts w:ascii="Poppins" w:hAnsi="Poppins"/>
       <w:i/>
@@ -37041,7 +37018,7 @@
     <w:next w:val="Normal"/>
     <w:link w:val="IntenseQuoteChar"/>
     <w:uiPriority w:val="30"/>
-    <w:rsid w:val="009102DB"/>
+    <w:rsid w:val="00D326EE"/>
     <w:pPr>
       <w:pBdr>
         <w:top w:val="single" w:sz="4" w:space="10" w:color="282864" w:themeColor="accent1"/>
@@ -37062,7 +37039,7 @@
     <w:basedOn w:val="DefaultParagraphFont"/>
     <w:link w:val="IntenseQuote"/>
     <w:uiPriority w:val="30"/>
-    <w:rsid w:val="009102DB"/>
+    <w:rsid w:val="00D326EE"/>
     <w:rPr>
       <w:rFonts w:ascii="Poppins" w:hAnsi="Poppins"/>
       <w:i/>
@@ -37075,7 +37052,7 @@
     <w:name w:val="Subtle Emphasis"/>
     <w:basedOn w:val="DefaultParagraphFont"/>
     <w:uiPriority w:val="19"/>
-    <w:rsid w:val="009102DB"/>
+    <w:rsid w:val="00D326EE"/>
     <w:rPr>
       <w:i/>
       <w:iCs/>
@@ -37086,7 +37063,7 @@
     <w:name w:val="Intense Emphasis"/>
     <w:basedOn w:val="DefaultParagraphFont"/>
     <w:uiPriority w:val="21"/>
-    <w:rsid w:val="009102DB"/>
+    <w:rsid w:val="00D326EE"/>
     <w:rPr>
       <w:i/>
       <w:iCs/>
@@ -37097,7 +37074,7 @@
     <w:name w:val="Subtle Reference"/>
     <w:basedOn w:val="DefaultParagraphFont"/>
     <w:uiPriority w:val="31"/>
-    <w:rsid w:val="009102DB"/>
+    <w:rsid w:val="00D326EE"/>
     <w:rPr>
       <w:smallCaps/>
       <w:color w:val="5353BA" w:themeColor="text1" w:themeTint="A5"/>
@@ -37107,7 +37084,7 @@
     <w:name w:val="Intense Reference"/>
     <w:basedOn w:val="DefaultParagraphFont"/>
     <w:uiPriority w:val="32"/>
-    <w:rsid w:val="009102DB"/>
+    <w:rsid w:val="00D326EE"/>
     <w:rPr>
       <w:b/>
       <w:bCs/>
@@ -37120,7 +37097,7 @@
     <w:name w:val="Book Title"/>
     <w:basedOn w:val="DefaultParagraphFont"/>
     <w:uiPriority w:val="33"/>
-    <w:rsid w:val="009102DB"/>
+    <w:rsid w:val="00D326EE"/>
     <w:rPr>
       <w:b/>
       <w:bCs/>
@@ -37137,7 +37114,7 @@
     <w:uiPriority w:val="39"/>
     <w:unhideWhenUsed/>
     <w:qFormat/>
-    <w:rsid w:val="009102DB"/>
+    <w:rsid w:val="00D326EE"/>
     <w:pPr>
       <w:pageBreakBefore w:val="0"/>
       <w:numPr>
@@ -37150,7 +37127,7 @@
     <w:name w:val="List Paragraph"/>
     <w:basedOn w:val="Normal"/>
     <w:uiPriority w:val="34"/>
-    <w:rsid w:val="009102DB"/>
+    <w:rsid w:val="00D326EE"/>
     <w:pPr>
       <w:ind w:left="720"/>
       <w:contextualSpacing/>
@@ -37163,7 +37140,7 @@
     <w:autoRedefine/>
     <w:uiPriority w:val="39"/>
     <w:unhideWhenUsed/>
-    <w:rsid w:val="009102DB"/>
+    <w:rsid w:val="00D326EE"/>
     <w:pPr>
       <w:spacing w:after="100"/>
     </w:pPr>
@@ -37175,7 +37152,7 @@
     <w:autoRedefine/>
     <w:uiPriority w:val="39"/>
     <w:unhideWhenUsed/>
-    <w:rsid w:val="009102DB"/>
+    <w:rsid w:val="00D326EE"/>
     <w:pPr>
       <w:spacing w:after="100"/>
       <w:ind w:left="320"/>
@@ -37188,7 +37165,7 @@
     <w:autoRedefine/>
     <w:uiPriority w:val="39"/>
     <w:unhideWhenUsed/>
-    <w:rsid w:val="009102DB"/>
+    <w:rsid w:val="00D326EE"/>
     <w:pPr>
       <w:spacing w:after="100"/>
       <w:ind w:left="640"/>
@@ -37199,7 +37176,7 @@
     <w:basedOn w:val="DefaultParagraphFont"/>
     <w:uiPriority w:val="99"/>
     <w:unhideWhenUsed/>
-    <w:rsid w:val="009102DB"/>
+    <w:rsid w:val="00D326EE"/>
     <w:rPr>
       <w:color w:val="7BACE4" w:themeColor="hyperlink"/>
       <w:u w:val="single"/>
@@ -37212,7 +37189,7 @@
     <w:autoRedefine/>
     <w:uiPriority w:val="39"/>
     <w:unhideWhenUsed/>
-    <w:rsid w:val="009102DB"/>
+    <w:rsid w:val="00D326EE"/>
     <w:pPr>
       <w:spacing w:after="100"/>
       <w:ind w:left="960"/>
@@ -37223,7 +37200,7 @@
     <w:basedOn w:val="TOCHeading"/>
     <w:next w:val="Normal"/>
     <w:qFormat/>
-    <w:rsid w:val="009102DB"/>
+    <w:rsid w:val="00D326EE"/>
     <w:rPr>
       <w:sz w:val="40"/>
       <w:szCs w:val="24"/>
@@ -37234,7 +37211,7 @@
     <w:basedOn w:val="Normal"/>
     <w:next w:val="Normal"/>
     <w:qFormat/>
-    <w:rsid w:val="009102DB"/>
+    <w:rsid w:val="00D326EE"/>
     <w:rPr>
       <w:color w:val="282864" w:themeColor="text1"/>
       <w:sz w:val="24"/>
@@ -37946,31 +37923,6 @@
 </file>
 
 <file path=customXml/item2.xml><?xml version="1.0" encoding="utf-8"?>
-<b:Sources xmlns:b="http://schemas.openxmlformats.org/officeDocument/2006/bibliography" xmlns="http://schemas.openxmlformats.org/officeDocument/2006/bibliography" SelectedStyle="\APASixthEditionOfficeOnline.xsl" StyleName="APA" Version="6"/>
-</file>
-
-<file path=customXml/item3.xml><?xml version="1.0" encoding="utf-8"?>
-<p:properties xmlns:p="http://schemas.microsoft.com/office/2006/metadata/properties" xmlns:xsi="http://www.w3.org/2001/XMLSchema-instance" xmlns:pc="http://schemas.microsoft.com/office/infopath/2007/PartnerControls">
-  <documentManagement>
-    <TaxCatchAll xmlns="d0b9ae9d-b9ff-4ac6-9f08-4bf5543ea0ed" xsi:nil="true"/>
-    <lcf76f155ced4ddcb4097134ff3c332f xmlns="ab69df74-806e-4205-bc11-cddf1df0a3e1">
-      <Terms xmlns="http://schemas.microsoft.com/office/infopath/2007/PartnerControls"/>
-    </lcf76f155ced4ddcb4097134ff3c332f>
-    <CompanyName xmlns="ab69df74-806e-4205-bc11-cddf1df0a3e1" xsi:nil="true"/>
-  </documentManagement>
-</p:properties>
-</file>
-
-<file path=customXml/item4.xml><?xml version="1.0" encoding="utf-8"?>
-<?mso-contentType ?>
-<FormTemplates xmlns="http://schemas.microsoft.com/sharepoint/v3/contenttype/forms">
-  <Display>DocumentLibraryForm</Display>
-  <Edit>DocumentLibraryForm</Edit>
-  <New>DocumentLibraryForm</New>
-</FormTemplates>
-</file>
-
-<file path=customXml/item5.xml><?xml version="1.0" encoding="utf-8"?>
 <ct:contentTypeSchema xmlns:ct="http://schemas.microsoft.com/office/2006/metadata/contentType" xmlns:ma="http://schemas.microsoft.com/office/2006/metadata/properties/metaAttributes" ct:_="" ma:_="" ma:contentTypeName="Document" ma:contentTypeID="0x01010045AA7F7F54632E4B863E70A91F1E2AE6" ma:contentTypeVersion="16" ma:contentTypeDescription="Create a new document." ma:contentTypeScope="" ma:versionID="b3a51e989e7584c984d64dee7090483a">
   <xsd:schema xmlns:xsd="http://www.w3.org/2001/XMLSchema" xmlns:xs="http://www.w3.org/2001/XMLSchema" xmlns:p="http://schemas.microsoft.com/office/2006/metadata/properties" xmlns:ns2="ab69df74-806e-4205-bc11-cddf1df0a3e1" xmlns:ns3="d0b9ae9d-b9ff-4ac6-9f08-4bf5543ea0ed" targetNamespace="http://schemas.microsoft.com/office/2006/metadata/properties" ma:root="true" ma:fieldsID="0740cd2af45862089ed0aecb8c9e4c54" ns2:_="" ns3:_="">
     <xsd:import namespace="ab69df74-806e-4205-bc11-cddf1df0a3e1"/>
@@ -38215,6 +38167,31 @@
 </ct:contentTypeSchema>
 </file>
 
+<file path=customXml/item3.xml><?xml version="1.0" encoding="utf-8"?>
+<?mso-contentType ?>
+<FormTemplates xmlns="http://schemas.microsoft.com/sharepoint/v3/contenttype/forms">
+  <Display>DocumentLibraryForm</Display>
+  <Edit>DocumentLibraryForm</Edit>
+  <New>DocumentLibraryForm</New>
+</FormTemplates>
+</file>
+
+<file path=customXml/item4.xml><?xml version="1.0" encoding="utf-8"?>
+<p:properties xmlns:p="http://schemas.microsoft.com/office/2006/metadata/properties" xmlns:xsi="http://www.w3.org/2001/XMLSchema-instance" xmlns:pc="http://schemas.microsoft.com/office/infopath/2007/PartnerControls">
+  <documentManagement>
+    <TaxCatchAll xmlns="d0b9ae9d-b9ff-4ac6-9f08-4bf5543ea0ed" xsi:nil="true"/>
+    <lcf76f155ced4ddcb4097134ff3c332f xmlns="ab69df74-806e-4205-bc11-cddf1df0a3e1">
+      <Terms xmlns="http://schemas.microsoft.com/office/infopath/2007/PartnerControls"/>
+    </lcf76f155ced4ddcb4097134ff3c332f>
+    <CompanyName xmlns="ab69df74-806e-4205-bc11-cddf1df0a3e1" xsi:nil="true"/>
+  </documentManagement>
+</p:properties>
+</file>
+
+<file path=customXml/item5.xml><?xml version="1.0" encoding="utf-8"?>
+<b:Sources xmlns:b="http://schemas.openxmlformats.org/officeDocument/2006/bibliography" xmlns="http://schemas.openxmlformats.org/officeDocument/2006/bibliography" SelectedStyle="\APASixthEditionOfficeOnline.xsl" StyleName="APA" Version="6"/>
+</file>
+
 <file path=customXml/itemProps1.xml><?xml version="1.0" encoding="utf-8"?>
 <ds:datastoreItem xmlns:ds="http://schemas.openxmlformats.org/officeDocument/2006/customXml" ds:itemID="{55AF091B-3C7A-41E3-B477-F2FDAA23CFDA}">
   <ds:schemaRefs>
@@ -38224,33 +38201,6 @@
 </file>
 
 <file path=customXml/itemProps2.xml><?xml version="1.0" encoding="utf-8"?>
-<ds:datastoreItem xmlns:ds="http://schemas.openxmlformats.org/officeDocument/2006/customXml" ds:itemID="{2A4ED582-8087-44EF-8CFD-FB5437CBC6AE}">
-  <ds:schemaRefs>
-    <ds:schemaRef ds:uri="http://schemas.openxmlformats.org/officeDocument/2006/bibliography"/>
-  </ds:schemaRefs>
-</ds:datastoreItem>
-</file>
-
-<file path=customXml/itemProps3.xml><?xml version="1.0" encoding="utf-8"?>
-<ds:datastoreItem xmlns:ds="http://schemas.openxmlformats.org/officeDocument/2006/customXml" ds:itemID="{1BD5F70C-6275-43D5-9D9D-1ABC457572A7}">
-  <ds:schemaRefs>
-    <ds:schemaRef ds:uri="http://schemas.microsoft.com/office/2006/metadata/properties"/>
-    <ds:schemaRef ds:uri="http://schemas.microsoft.com/office/infopath/2007/PartnerControls"/>
-    <ds:schemaRef ds:uri="d0b9ae9d-b9ff-4ac6-9f08-4bf5543ea0ed"/>
-    <ds:schemaRef ds:uri="ab69df74-806e-4205-bc11-cddf1df0a3e1"/>
-  </ds:schemaRefs>
-</ds:datastoreItem>
-</file>
-
-<file path=customXml/itemProps4.xml><?xml version="1.0" encoding="utf-8"?>
-<ds:datastoreItem xmlns:ds="http://schemas.openxmlformats.org/officeDocument/2006/customXml" ds:itemID="{2072409F-AD5D-4085-AEE9-9754C5D9E00C}">
-  <ds:schemaRefs>
-    <ds:schemaRef ds:uri="http://schemas.microsoft.com/sharepoint/v3/contenttype/forms"/>
-  </ds:schemaRefs>
-</ds:datastoreItem>
-</file>
-
-<file path=customXml/itemProps5.xml><?xml version="1.0" encoding="utf-8"?>
 <ds:datastoreItem xmlns:ds="http://schemas.openxmlformats.org/officeDocument/2006/customXml" ds:itemID="{EEF5E79D-862C-432A-B991-0DE66D53F92C}">
   <ds:schemaRefs>
     <ds:schemaRef ds:uri="http://schemas.microsoft.com/office/2006/metadata/contentType"/>
@@ -38267,4 +38217,31 @@
     <ds:schemaRef ds:uri="http://schemas.microsoft.com/internal/obd"/>
   </ds:schemaRefs>
 </ds:datastoreItem>
+</file>
+
+<file path=customXml/itemProps3.xml><?xml version="1.0" encoding="utf-8"?>
+<ds:datastoreItem xmlns:ds="http://schemas.openxmlformats.org/officeDocument/2006/customXml" ds:itemID="{2072409F-AD5D-4085-AEE9-9754C5D9E00C}">
+  <ds:schemaRefs>
+    <ds:schemaRef ds:uri="http://schemas.microsoft.com/sharepoint/v3/contenttype/forms"/>
+  </ds:schemaRefs>
+</ds:datastoreItem>
+</file>
+
+<file path=customXml/itemProps4.xml><?xml version="1.0" encoding="utf-8"?>
+<ds:datastoreItem xmlns:ds="http://schemas.openxmlformats.org/officeDocument/2006/customXml" ds:itemID="{1BD5F70C-6275-43D5-9D9D-1ABC457572A7}">
+  <ds:schemaRefs>
+    <ds:schemaRef ds:uri="http://schemas.microsoft.com/office/2006/metadata/properties"/>
+    <ds:schemaRef ds:uri="http://schemas.microsoft.com/office/infopath/2007/PartnerControls"/>
+    <ds:schemaRef ds:uri="d0b9ae9d-b9ff-4ac6-9f08-4bf5543ea0ed"/>
+    <ds:schemaRef ds:uri="ab69df74-806e-4205-bc11-cddf1df0a3e1"/>
+  </ds:schemaRefs>
+</ds:datastoreItem>
+</file>
+
+<file path=customXml/itemProps5.xml><?xml version="1.0" encoding="utf-8"?>
+<ds:datastoreItem xmlns:ds="http://schemas.openxmlformats.org/officeDocument/2006/customXml" ds:itemID="{2A4ED582-8087-44EF-8CFD-FB5437CBC6AE}">
+  <ds:schemaRefs>
+    <ds:schemaRef ds:uri="http://schemas.openxmlformats.org/officeDocument/2006/bibliography"/>
+  </ds:schemaRefs>
+</ds:datastoreItem>
 </file>
</xml_diff>